<commit_message>
a rough draft for design requirements. only the worst-case ber performance and interface connections for the modem have been addressed. To be continued...
</commit_message>
<xml_diff>
--- a/Documents/Design Document/PCG_Design_Doc_Draft_10_18.docx
+++ b/Documents/Design Document/PCG_Design_Doc_Draft_10_18.docx
@@ -52,7 +52,7 @@
                         </a:ln>
                         <a:extLst>
                           <a:ext uri="{91240B29-F687-4f45-9708-019B960494DF}">
-                            <a14:hiddenLine xmlns="" xmlns:a14="http://schemas.microsoft.com/office/drawing/2010/main" xmlns:w="http://schemas.openxmlformats.org/wordprocessingml/2006/main" xmlns:w10="urn:schemas-microsoft-com:office:word" xmlns:v="urn:schemas-microsoft-com:vml" xmlns:o="urn:schemas-microsoft-com:office:office" w="9525">
+                            <a14:hiddenLine xmlns:o="urn:schemas-microsoft-com:office:office" xmlns:v="urn:schemas-microsoft-com:vml" xmlns:w10="urn:schemas-microsoft-com:office:word" xmlns:w="http://schemas.openxmlformats.org/wordprocessingml/2006/main" xmlns:a14="http://schemas.microsoft.com/office/drawing/2010/main" xmlns="" w="9525">
                               <a:solidFill>
                                 <a:srgbClr val="000000"/>
                               </a:solidFill>
@@ -523,7 +523,7 @@
                         </a:ln>
                         <a:extLst>
                           <a:ext uri="{91240B29-F687-4f45-9708-019B960494DF}">
-                            <a14:hiddenLine xmlns="" xmlns:a14="http://schemas.microsoft.com/office/drawing/2010/main" xmlns:w="http://schemas.openxmlformats.org/wordprocessingml/2006/main" xmlns:w10="urn:schemas-microsoft-com:office:word" xmlns:v="urn:schemas-microsoft-com:vml" xmlns:o="urn:schemas-microsoft-com:office:office" w="9525">
+                            <a14:hiddenLine xmlns:o="urn:schemas-microsoft-com:office:office" xmlns:v="urn:schemas-microsoft-com:vml" xmlns:w10="urn:schemas-microsoft-com:office:word" xmlns:w="http://schemas.openxmlformats.org/wordprocessingml/2006/main" xmlns:a14="http://schemas.microsoft.com/office/drawing/2010/main" xmlns="" w="9525">
                               <a:solidFill>
                                 <a:srgbClr val="000000"/>
                               </a:solidFill>
@@ -842,7 +842,7 @@
                         </a:ln>
                         <a:extLst>
                           <a:ext uri="{91240B29-F687-4f45-9708-019B960494DF}">
-                            <a14:hiddenLine xmlns="" xmlns:a14="http://schemas.microsoft.com/office/drawing/2010/main" xmlns:w="http://schemas.openxmlformats.org/wordprocessingml/2006/main" xmlns:w10="urn:schemas-microsoft-com:office:word" xmlns:v="urn:schemas-microsoft-com:vml" xmlns:o="urn:schemas-microsoft-com:office:office" w="9525">
+                            <a14:hiddenLine xmlns:o="urn:schemas-microsoft-com:office:office" xmlns:v="urn:schemas-microsoft-com:vml" xmlns:w10="urn:schemas-microsoft-com:office:word" xmlns:w="http://schemas.openxmlformats.org/wordprocessingml/2006/main" xmlns:a14="http://schemas.microsoft.com/office/drawing/2010/main" xmlns="" w="9525">
                               <a:solidFill>
                                 <a:srgbClr val="000000"/>
                               </a:solidFill>
@@ -930,7 +930,7 @@
                         </a:ln>
                         <a:extLst>
                           <a:ext uri="{91240B29-F687-4f45-9708-019B960494DF}">
-                            <a14:hiddenLine xmlns="" xmlns:a14="http://schemas.microsoft.com/office/drawing/2010/main" xmlns:w="http://schemas.openxmlformats.org/wordprocessingml/2006/main" xmlns:w10="urn:schemas-microsoft-com:office:word" xmlns:v="urn:schemas-microsoft-com:vml" xmlns:o="urn:schemas-microsoft-com:office:office" w="9525">
+                            <a14:hiddenLine xmlns:o="urn:schemas-microsoft-com:office:office" xmlns:v="urn:schemas-microsoft-com:vml" xmlns:w10="urn:schemas-microsoft-com:office:word" xmlns:w="http://schemas.openxmlformats.org/wordprocessingml/2006/main" xmlns:a14="http://schemas.microsoft.com/office/drawing/2010/main" xmlns="" w="9525">
                               <a:solidFill>
                                 <a:srgbClr val="000000"/>
                               </a:solidFill>
@@ -1188,7 +1188,7 @@
                         </a:ln>
                         <a:extLst>
                           <a:ext uri="{91240B29-F687-4f45-9708-019B960494DF}">
-                            <a14:hiddenLine xmlns="" xmlns:a14="http://schemas.microsoft.com/office/drawing/2010/main" xmlns:w="http://schemas.openxmlformats.org/wordprocessingml/2006/main" xmlns:w10="urn:schemas-microsoft-com:office:word" xmlns:v="urn:schemas-microsoft-com:vml" xmlns:o="urn:schemas-microsoft-com:office:office" w="9525">
+                            <a14:hiddenLine xmlns:o="urn:schemas-microsoft-com:office:office" xmlns:v="urn:schemas-microsoft-com:vml" xmlns:w10="urn:schemas-microsoft-com:office:word" xmlns:w="http://schemas.openxmlformats.org/wordprocessingml/2006/main" xmlns:a14="http://schemas.microsoft.com/office/drawing/2010/main" xmlns="" w="9525">
                               <a:solidFill>
                                 <a:srgbClr val="000000"/>
                               </a:solidFill>
@@ -1375,8 +1375,97 @@
                                       <w:color w:val="000000"/>
                                       <w:sz w:val="20"/>
                                     </w:rPr>
-                                    <w:t>Philip Agbede, Izuchukwu Dike, Ajo Maret and Olushola Olatujoye</w:t>
+                                    <w:t xml:space="preserve">Philip </w:t>
                                   </w:r>
+                                  <w:proofErr w:type="spellStart"/>
+                                  <w:r>
+                                    <w:rPr>
+                                      <w:color w:val="000000"/>
+                                      <w:sz w:val="20"/>
+                                    </w:rPr>
+                                    <w:t>Agbede</w:t>
+                                  </w:r>
+                                  <w:proofErr w:type="spellEnd"/>
+                                  <w:r>
+                                    <w:rPr>
+                                      <w:color w:val="000000"/>
+                                      <w:sz w:val="20"/>
+                                    </w:rPr>
+                                    <w:t xml:space="preserve">, </w:t>
+                                  </w:r>
+                                  <w:proofErr w:type="spellStart"/>
+                                  <w:r>
+                                    <w:rPr>
+                                      <w:color w:val="000000"/>
+                                      <w:sz w:val="20"/>
+                                    </w:rPr>
+                                    <w:t>Izuchukwu</w:t>
+                                  </w:r>
+                                  <w:proofErr w:type="spellEnd"/>
+                                  <w:r>
+                                    <w:rPr>
+                                      <w:color w:val="000000"/>
+                                      <w:sz w:val="20"/>
+                                    </w:rPr>
+                                    <w:t xml:space="preserve"> Dike, </w:t>
+                                  </w:r>
+                                  <w:proofErr w:type="spellStart"/>
+                                  <w:r>
+                                    <w:rPr>
+                                      <w:color w:val="000000"/>
+                                      <w:sz w:val="20"/>
+                                    </w:rPr>
+                                    <w:t>Ajo</w:t>
+                                  </w:r>
+                                  <w:proofErr w:type="spellEnd"/>
+                                  <w:r>
+                                    <w:rPr>
+                                      <w:color w:val="000000"/>
+                                      <w:sz w:val="20"/>
+                                    </w:rPr>
+                                    <w:t xml:space="preserve"> </w:t>
+                                  </w:r>
+                                  <w:proofErr w:type="spellStart"/>
+                                  <w:r>
+                                    <w:rPr>
+                                      <w:color w:val="000000"/>
+                                      <w:sz w:val="20"/>
+                                    </w:rPr>
+                                    <w:t>Maret</w:t>
+                                  </w:r>
+                                  <w:proofErr w:type="spellEnd"/>
+                                  <w:r>
+                                    <w:rPr>
+                                      <w:color w:val="000000"/>
+                                      <w:sz w:val="20"/>
+                                    </w:rPr>
+                                    <w:t xml:space="preserve"> and </w:t>
+                                  </w:r>
+                                  <w:proofErr w:type="spellStart"/>
+                                  <w:r>
+                                    <w:rPr>
+                                      <w:color w:val="000000"/>
+                                      <w:sz w:val="20"/>
+                                    </w:rPr>
+                                    <w:t>Olushola</w:t>
+                                  </w:r>
+                                  <w:proofErr w:type="spellEnd"/>
+                                  <w:r>
+                                    <w:rPr>
+                                      <w:color w:val="000000"/>
+                                      <w:sz w:val="20"/>
+                                    </w:rPr>
+                                    <w:t xml:space="preserve"> </w:t>
+                                  </w:r>
+                                  <w:proofErr w:type="spellStart"/>
+                                  <w:r>
+                                    <w:rPr>
+                                      <w:color w:val="000000"/>
+                                      <w:sz w:val="20"/>
+                                    </w:rPr>
+                                    <w:t>Olatujoye</w:t>
+                                  </w:r>
+                                  <w:proofErr w:type="spellEnd"/>
                                 </w:p>
                               </w:tc>
                             </w:tr>
@@ -1437,13 +1526,31 @@
                                       <w:sz w:val="20"/>
                                     </w:rPr>
                                   </w:pPr>
+                                  <w:proofErr w:type="spellStart"/>
                                   <w:r>
                                     <w:rPr>
                                       <w:color w:val="000000"/>
                                       <w:sz w:val="20"/>
                                     </w:rPr>
-                                    <w:t>Fatehy El-Turky</w:t>
+                                    <w:t>Fatehy</w:t>
                                   </w:r>
+                                  <w:proofErr w:type="spellEnd"/>
+                                  <w:r>
+                                    <w:rPr>
+                                      <w:color w:val="000000"/>
+                                      <w:sz w:val="20"/>
+                                    </w:rPr>
+                                    <w:t xml:space="preserve"> El-</w:t>
+                                  </w:r>
+                                  <w:proofErr w:type="spellStart"/>
+                                  <w:r>
+                                    <w:rPr>
+                                      <w:color w:val="000000"/>
+                                      <w:sz w:val="20"/>
+                                    </w:rPr>
+                                    <w:t>Turky</w:t>
+                                  </w:r>
+                                  <w:proofErr w:type="spellEnd"/>
                                 </w:p>
                               </w:tc>
                             </w:tr>
@@ -1723,7 +1830,39 @@
                                       <w:sz w:val="20"/>
                                       <w:szCs w:val="20"/>
                                     </w:rPr>
-                                    <w:t xml:space="preserve">This project involves the design and implementation of a Three Phase Power Converter (AC/DC/AC). The designed system will convert an AC voltage of 110 Volt at 60Hz frequency to DC voltage by using a Diode Bridge Rectifier, and a capacitive filter which will help in stabilizing the output DC voltage that is produced. After that the system provides the gate drive signal to the three phase pulse width modulation (PWM) inverter. The pulse width modulation signal/code control algorithm will be developed in Matlab/Simulink/Real-time workshop using block diagram. The code generated in Matlab will be converted to C language by the real-time workshop (RTW) and then transferred to the DSP board by using the code composer studio (CCS). The Three Phase IGBT (insulated Gate Bipolar Transistor) uses the DC voltage produced by the diode bridge rectifier and the gate driver signal to produce a sinusoidal AC output. An inductive and a capacitive (LC) filter will be designed to help produce a pure sinusoidal output waveform. The aim of this project is to implement a design that is capable of producing 10KW of power at 110 volt at output. </w:t>
+                                    <w:t xml:space="preserve">This project involves the design and implementation of a Three Phase Power Converter (AC/DC/AC). The designed system will convert an AC voltage of 110 Volt at 60Hz frequency to DC voltage by using a Diode Bridge Rectifier, and a capacitive filter which will help in stabilizing the output DC voltage that is produced. After that the system provides the gate drive signal to the three phase pulse width modulation (PWM) inverter. The pulse width modulation signal/code control algorithm will be developed in </w:t>
+                                  </w:r>
+                                  <w:proofErr w:type="spellStart"/>
+                                  <w:r>
+                                    <w:rPr>
+                                      <w:sz w:val="20"/>
+                                      <w:szCs w:val="20"/>
+                                    </w:rPr>
+                                    <w:t>Matlab</w:t>
+                                  </w:r>
+                                  <w:proofErr w:type="spellEnd"/>
+                                  <w:r>
+                                    <w:rPr>
+                                      <w:sz w:val="20"/>
+                                      <w:szCs w:val="20"/>
+                                    </w:rPr>
+                                    <w:t xml:space="preserve">/Simulink/Real-time workshop using block diagram. The code generated in </w:t>
+                                  </w:r>
+                                  <w:proofErr w:type="spellStart"/>
+                                  <w:r>
+                                    <w:rPr>
+                                      <w:sz w:val="20"/>
+                                      <w:szCs w:val="20"/>
+                                    </w:rPr>
+                                    <w:t>Matlab</w:t>
+                                  </w:r>
+                                  <w:proofErr w:type="spellEnd"/>
+                                  <w:r>
+                                    <w:rPr>
+                                      <w:sz w:val="20"/>
+                                      <w:szCs w:val="20"/>
+                                    </w:rPr>
+                                    <w:t xml:space="preserve"> will be converted to C language by the real-time workshop (RTW) and then transferred to the DSP board by using the code composer studio (CCS). The Three Phase IGBT (insulated Gate Bipolar Transistor) uses the DC voltage produced by the diode bridge rectifier and the gate driver signal to produce a sinusoidal AC output. An inductive and a capacitive (LC) filter will be designed to help produce a pure sinusoidal output waveform. The aim of this project is to implement a design that is capable of producing 10KW of power at 110 volt at output. </w:t>
                                   </w:r>
                                 </w:p>
                               </w:tc>
@@ -1999,8 +2138,97 @@
                                 <w:color w:val="000000"/>
                                 <w:sz w:val="20"/>
                               </w:rPr>
-                              <w:t>Philip Agbede, Izuchukwu Dike, Ajo Maret and Olushola Olatujoye</w:t>
+                              <w:t xml:space="preserve">Philip </w:t>
                             </w:r>
+                            <w:proofErr w:type="spellStart"/>
+                            <w:r>
+                              <w:rPr>
+                                <w:color w:val="000000"/>
+                                <w:sz w:val="20"/>
+                              </w:rPr>
+                              <w:t>Agbede</w:t>
+                            </w:r>
+                            <w:proofErr w:type="spellEnd"/>
+                            <w:r>
+                              <w:rPr>
+                                <w:color w:val="000000"/>
+                                <w:sz w:val="20"/>
+                              </w:rPr>
+                              <w:t xml:space="preserve">, </w:t>
+                            </w:r>
+                            <w:proofErr w:type="spellStart"/>
+                            <w:r>
+                              <w:rPr>
+                                <w:color w:val="000000"/>
+                                <w:sz w:val="20"/>
+                              </w:rPr>
+                              <w:t>Izuchukwu</w:t>
+                            </w:r>
+                            <w:proofErr w:type="spellEnd"/>
+                            <w:r>
+                              <w:rPr>
+                                <w:color w:val="000000"/>
+                                <w:sz w:val="20"/>
+                              </w:rPr>
+                              <w:t xml:space="preserve"> Dike, </w:t>
+                            </w:r>
+                            <w:proofErr w:type="spellStart"/>
+                            <w:r>
+                              <w:rPr>
+                                <w:color w:val="000000"/>
+                                <w:sz w:val="20"/>
+                              </w:rPr>
+                              <w:t>Ajo</w:t>
+                            </w:r>
+                            <w:proofErr w:type="spellEnd"/>
+                            <w:r>
+                              <w:rPr>
+                                <w:color w:val="000000"/>
+                                <w:sz w:val="20"/>
+                              </w:rPr>
+                              <w:t xml:space="preserve"> </w:t>
+                            </w:r>
+                            <w:proofErr w:type="spellStart"/>
+                            <w:r>
+                              <w:rPr>
+                                <w:color w:val="000000"/>
+                                <w:sz w:val="20"/>
+                              </w:rPr>
+                              <w:t>Maret</w:t>
+                            </w:r>
+                            <w:proofErr w:type="spellEnd"/>
+                            <w:r>
+                              <w:rPr>
+                                <w:color w:val="000000"/>
+                                <w:sz w:val="20"/>
+                              </w:rPr>
+                              <w:t xml:space="preserve"> and </w:t>
+                            </w:r>
+                            <w:proofErr w:type="spellStart"/>
+                            <w:r>
+                              <w:rPr>
+                                <w:color w:val="000000"/>
+                                <w:sz w:val="20"/>
+                              </w:rPr>
+                              <w:t>Olushola</w:t>
+                            </w:r>
+                            <w:proofErr w:type="spellEnd"/>
+                            <w:r>
+                              <w:rPr>
+                                <w:color w:val="000000"/>
+                                <w:sz w:val="20"/>
+                              </w:rPr>
+                              <w:t xml:space="preserve"> </w:t>
+                            </w:r>
+                            <w:proofErr w:type="spellStart"/>
+                            <w:r>
+                              <w:rPr>
+                                <w:color w:val="000000"/>
+                                <w:sz w:val="20"/>
+                              </w:rPr>
+                              <w:t>Olatujoye</w:t>
+                            </w:r>
+                            <w:proofErr w:type="spellEnd"/>
                           </w:p>
                         </w:tc>
                       </w:tr>
@@ -2061,13 +2289,31 @@
                                 <w:sz w:val="20"/>
                               </w:rPr>
                             </w:pPr>
+                            <w:proofErr w:type="spellStart"/>
                             <w:r>
                               <w:rPr>
                                 <w:color w:val="000000"/>
                                 <w:sz w:val="20"/>
                               </w:rPr>
-                              <w:t>Fatehy El-Turky</w:t>
+                              <w:t>Fatehy</w:t>
                             </w:r>
+                            <w:proofErr w:type="spellEnd"/>
+                            <w:r>
+                              <w:rPr>
+                                <w:color w:val="000000"/>
+                                <w:sz w:val="20"/>
+                              </w:rPr>
+                              <w:t xml:space="preserve"> El-</w:t>
+                            </w:r>
+                            <w:proofErr w:type="spellStart"/>
+                            <w:r>
+                              <w:rPr>
+                                <w:color w:val="000000"/>
+                                <w:sz w:val="20"/>
+                              </w:rPr>
+                              <w:t>Turky</w:t>
+                            </w:r>
+                            <w:proofErr w:type="spellEnd"/>
                           </w:p>
                         </w:tc>
                       </w:tr>
@@ -2347,7 +2593,39 @@
                                 <w:sz w:val="20"/>
                                 <w:szCs w:val="20"/>
                               </w:rPr>
-                              <w:t xml:space="preserve">This project involves the design and implementation of a Three Phase Power Converter (AC/DC/AC). The designed system will convert an AC voltage of 110 Volt at 60Hz frequency to DC voltage by using a Diode Bridge Rectifier, and a capacitive filter which will help in stabilizing the output DC voltage that is produced. After that the system provides the gate drive signal to the three phase pulse width modulation (PWM) inverter. The pulse width modulation signal/code control algorithm will be developed in Matlab/Simulink/Real-time workshop using block diagram. The code generated in Matlab will be converted to C language by the real-time workshop (RTW) and then transferred to the DSP board by using the code composer studio (CCS). The Three Phase IGBT (insulated Gate Bipolar Transistor) uses the DC voltage produced by the diode bridge rectifier and the gate driver signal to produce a sinusoidal AC output. An inductive and a capacitive (LC) filter will be designed to help produce a pure sinusoidal output waveform. The aim of this project is to implement a design that is capable of producing 10KW of power at 110 volt at output. </w:t>
+                              <w:t xml:space="preserve">This project involves the design and implementation of a Three Phase Power Converter (AC/DC/AC). The designed system will convert an AC voltage of 110 Volt at 60Hz frequency to DC voltage by using a Diode Bridge Rectifier, and a capacitive filter which will help in stabilizing the output DC voltage that is produced. After that the system provides the gate drive signal to the three phase pulse width modulation (PWM) inverter. The pulse width modulation signal/code control algorithm will be developed in </w:t>
+                            </w:r>
+                            <w:proofErr w:type="spellStart"/>
+                            <w:r>
+                              <w:rPr>
+                                <w:sz w:val="20"/>
+                                <w:szCs w:val="20"/>
+                              </w:rPr>
+                              <w:t>Matlab</w:t>
+                            </w:r>
+                            <w:proofErr w:type="spellEnd"/>
+                            <w:r>
+                              <w:rPr>
+                                <w:sz w:val="20"/>
+                                <w:szCs w:val="20"/>
+                              </w:rPr>
+                              <w:t xml:space="preserve">/Simulink/Real-time workshop using block diagram. The code generated in </w:t>
+                            </w:r>
+                            <w:proofErr w:type="spellStart"/>
+                            <w:r>
+                              <w:rPr>
+                                <w:sz w:val="20"/>
+                                <w:szCs w:val="20"/>
+                              </w:rPr>
+                              <w:t>Matlab</w:t>
+                            </w:r>
+                            <w:proofErr w:type="spellEnd"/>
+                            <w:r>
+                              <w:rPr>
+                                <w:sz w:val="20"/>
+                                <w:szCs w:val="20"/>
+                              </w:rPr>
+                              <w:t xml:space="preserve"> will be converted to C language by the real-time workshop (RTW) and then transferred to the DSP board by using the code composer studio (CCS). The Three Phase IGBT (insulated Gate Bipolar Transistor) uses the DC voltage produced by the diode bridge rectifier and the gate driver signal to produce a sinusoidal AC output. An inductive and a capacitive (LC) filter will be designed to help produce a pure sinusoidal output waveform. The aim of this project is to implement a design that is capable of producing 10KW of power at 110 volt at output. </w:t>
                             </w:r>
                           </w:p>
                         </w:tc>
@@ -4312,78 +4590,18 @@
         <w:spacing w:before="240"/>
         <w:ind w:left="720" w:hanging="720"/>
       </w:pPr>
-      <w:bookmarkStart w:id="6" w:name="_Ref49480580"/>
-      <w:bookmarkStart w:id="7" w:name="_Overall_Objectives"/>
-      <w:bookmarkStart w:id="8" w:name="_Toc307865986"/>
+      <w:bookmarkStart w:id="6" w:name="_Overall_Objectives"/>
+      <w:bookmarkStart w:id="7" w:name="_Toc307865986"/>
+      <w:bookmarkStart w:id="8" w:name="_Ref49480580"/>
+      <w:bookmarkEnd w:id="6"/>
+      <w:r>
+        <w:t>Overall Objectives</w:t>
+      </w:r>
       <w:bookmarkEnd w:id="7"/>
-      <w:r>
-        <w:t>Overall Objectives</w:t>
-      </w:r>
-      <w:bookmarkEnd w:id="8"/>
-    </w:p>
-    <w:p>
-      <w:r>
-        <w:t xml:space="preserve">With </w:t>
-      </w:r>
-      <w:r>
-        <w:t>a</w:t>
-      </w:r>
-      <w:r>
-        <w:t xml:space="preserve"> large community of amateur radio operators, the BPSK mod</w:t>
-      </w:r>
-      <w:r>
-        <w:t>em is an ideal implementation for</w:t>
-      </w:r>
-      <w:r>
-        <w:t xml:space="preserve"> current and future radio </w:t>
-      </w:r>
-      <w:r>
-        <w:t xml:space="preserve">operators seeking </w:t>
-      </w:r>
-      <w:r>
-        <w:t xml:space="preserve">reliable communication with Low- Earth Orbiting </w:t>
-      </w:r>
-      <w:r>
-        <w:t>Amateur Radio S</w:t>
-      </w:r>
-      <w:r>
-        <w:t>atellites</w:t>
-      </w:r>
-      <w:r>
-        <w:t xml:space="preserve"> (LEO-SAT)</w:t>
-      </w:r>
-      <w:r>
-        <w:t>. The 1200bps modem is designed to modulate and demo</w:t>
-      </w:r>
-      <w:r>
-        <w:t>dulate Binary Phase Shift Keyed data using</w:t>
-      </w:r>
-      <w:r>
-        <w:t xml:space="preserve"> Avnet’s Spartan 6 FPGA</w:t>
-      </w:r>
-      <w:r>
-        <w:t>.  This</w:t>
-      </w:r>
-      <w:r>
-        <w:t xml:space="preserve"> allows the modem to be robust and alleviate the complex analog components. The use of an FPGA will allow the modem to have better performance than conventional analog modems and </w:t>
-      </w:r>
-      <w:r>
-        <w:t>have</w:t>
-      </w:r>
-      <w:r>
-        <w:t xml:space="preserve"> the advantage </w:t>
-      </w:r>
-      <w:r>
-        <w:t>of</w:t>
-      </w:r>
-      <w:r>
-        <w:t xml:space="preserve"> be</w:t>
-      </w:r>
-      <w:r>
-        <w:t>ing</w:t>
-      </w:r>
-      <w:r>
-        <w:t xml:space="preserve"> adjusted for specific stations</w:t>
+    </w:p>
+    <w:p>
+      <w:r>
+        <w:t>With a large community of amateur radio operators, the BPSK modem is an ideal implementation for current and future radio operators seeking reliable communication with Low- Earth Orbiting Amateur Radio Satellites (LEO-SAT). The 1200bps modem is designed to modulate and demodulate Binary Phase Shift Keyed data using Avnet’s Spartan 6 FPGA.  This allows the modem to be robust and alleviate the complex analog components. The use of an FPGA will allow the modem to have better performance than conventional analog modems and have the advantage of being adjusted for specific stations</w:t>
       </w:r>
       <w:r>
         <w:t xml:space="preserve"> and is also open</w:t>
@@ -4540,7 +4758,23 @@
           <w:szCs w:val="24"/>
         </w:rPr>
         <w:lastRenderedPageBreak/>
-        <w:t>communication in early 90’s is described by John Magliacane who in 1993 implemented a 1200bit/s modem for PACSAT communication [3]. The modem was a breakthrough design for amateur radio operators which has encouraged radio operators, including the PGC to implement modern satellite communication using BPSK modulation scheme.</w:t>
+        <w:t xml:space="preserve">communication in early 90’s is described by John </w:t>
+      </w:r>
+      <w:proofErr w:type="spellStart"/>
+      <w:r>
+        <w:rPr>
+          <w:color w:val="000000"/>
+          <w:szCs w:val="24"/>
+        </w:rPr>
+        <w:t>Magliacane</w:t>
+      </w:r>
+      <w:proofErr w:type="spellEnd"/>
+      <w:r>
+        <w:rPr>
+          <w:color w:val="000000"/>
+          <w:szCs w:val="24"/>
+        </w:rPr>
+        <w:t xml:space="preserve"> who in 1993 implemented a 1200bit/s modem for PACSAT communication [3]. The modem was a breakthrough design for amateur radio operators which has encouraged radio operators, including the PGC to implement modern satellite communication using BPSK modulation scheme.</w:t>
       </w:r>
     </w:p>
     <w:p>
@@ -4663,7 +4897,15 @@
         <w:spacing w:before="120"/>
       </w:pPr>
       <w:r>
-        <w:t>The design of any modem requires two fundamental components, a modulator and demodulator.  The modulator is responsible for taking baseband data and either source encoding it, or translating it passband levels necessary for radio transmission.  There are many source encoding schemes that have been developed in the course of digital communication. Each of them has their own benefits as far as bandwidth requirements or self-clocking characteristics.  Listed below are a few of the more common schemes encountered in communication systems:</w:t>
+        <w:t xml:space="preserve">The design of any modem requires two fundamental components, a modulator and demodulator.  The modulator is responsible for taking baseband data and either source encoding it, or translating it </w:t>
+      </w:r>
+      <w:proofErr w:type="spellStart"/>
+      <w:r>
+        <w:t>passband</w:t>
+      </w:r>
+      <w:proofErr w:type="spellEnd"/>
+      <w:r>
+        <w:t xml:space="preserve"> levels necessary for radio transmission.  There are many source encoding schemes that have been developed in the course of digital communication. Each of them has their own benefits as far as bandwidth requirements or self-clocking characteristics.  Listed below are a few of the more common schemes encountered in communication systems:</w:t>
       </w:r>
     </w:p>
     <w:p>
@@ -4873,7 +5115,15 @@
     </w:p>
     <w:p>
       <w:r>
-        <w:t>The squaring loop is a popular choice for coherent demodulation of BPSK waveforms.  It’s mathematically easy to analyze and its hardware implementation is not as complex as the Costas loop.  As the name implies, the received signal is squared to remove any phase offsets and then processed by a bandpass filter to remove as much noise as possible.  After the band pass filter, the signal is fed to a phase-lock loop (PLL) for phase and frequency tracking.  Once the output of the voltage controlled oscillator (VCO) is locked in phase and frequency with the received signal, its frequency is divided by two.  The resulting carrier is fed back to the mixer where it is mixed with the received waveform and the timing can be recovered.  The operation of the squaring is shown in Figure 2.</w:t>
+        <w:t xml:space="preserve">The squaring loop is a popular choice for coherent demodulation of BPSK waveforms.  It’s mathematically easy to analyze and its hardware implementation is not as complex as the Costas loop.  As the name implies, the received signal is squared to remove any phase offsets and then processed by a </w:t>
+      </w:r>
+      <w:proofErr w:type="spellStart"/>
+      <w:r>
+        <w:t>bandpass</w:t>
+      </w:r>
+      <w:proofErr w:type="spellEnd"/>
+      <w:r>
+        <w:t xml:space="preserve"> filter to remove as much noise as possible.  After the band pass filter, the signal is fed to a phase-lock loop (PLL) for phase and frequency tracking.  Once the output of the voltage controlled oscillator (VCO) is locked in phase and frequency with the received signal, its frequency is divided by two.  The resulting carrier is fed back to the mixer where it is mixed with the received waveform and the timing can be recovered.  The operation of the squaring is shown in Figure 2.</w:t>
       </w:r>
     </w:p>
     <w:p>
@@ -5143,7 +5393,31 @@
       </w:pPr>
       <w:r>
         <w:lastRenderedPageBreak/>
-        <w:t>The Xilinx Spartan-6 LX-9 Microboard was selected for our modem implementation because of its good performance and low cost.  It also provides the two Pmod expansion ports needed for interfacing Digilent’s 12-bit AD1 ADC and 12-bit DA2 DAC.</w:t>
+        <w:t xml:space="preserve">The Xilinx Spartan-6 LX-9 </w:t>
+      </w:r>
+      <w:proofErr w:type="spellStart"/>
+      <w:r>
+        <w:t>Microboard</w:t>
+      </w:r>
+      <w:proofErr w:type="spellEnd"/>
+      <w:r>
+        <w:t xml:space="preserve"> was selected for our modem implementation because of its good performance and low cost.  It also provides the two </w:t>
+      </w:r>
+      <w:proofErr w:type="spellStart"/>
+      <w:r>
+        <w:t>Pmod</w:t>
+      </w:r>
+      <w:proofErr w:type="spellEnd"/>
+      <w:r>
+        <w:t xml:space="preserve"> expansion ports needed for interfacing </w:t>
+      </w:r>
+      <w:proofErr w:type="spellStart"/>
+      <w:r>
+        <w:t>Digilent’s</w:t>
+      </w:r>
+      <w:proofErr w:type="spellEnd"/>
+      <w:r>
+        <w:t xml:space="preserve"> 12-bit AD1 ADC and 12-bit DA2 DAC.</w:t>
       </w:r>
     </w:p>
     <w:p>
@@ -5173,15 +5447,28 @@
     </w:p>
     <w:p>
       <w:r>
-        <w:t xml:space="preserve">The biggest design challenge associated with this project is the development of a carrier reconstruction circuit that is capable of mitigating the effects of Doppler shift.  The relative motion of satellites in orbit around earth with respect to the ground station can cause the received frequency to appear 20 kHz above or below its nominal downlink frequency.  In John A. Maglicane’s 1993 design, he derived a control signal from the carrier recovery circuit that simulated a person tuning the transceivers frequency control button.  In our design, Doppler shift correction will be done autonomously through the use of a type II PLL.  </w:t>
-      </w:r>
-    </w:p>
-    <w:p>
-      <w:r>
-        <w:t>The challenge is designing a stable control loop that minimizes time to lock and inter-symbol interference but still has a narrow enough bandwidth to reduce noise and the bit error rate.  Since the PLL is an inherently non-linear system, it must be linearized in terms of the phase of the received signal.  This problem becomes more challenging if the Costas loop is implemented because the arm filters much be matched perfectly.  However, the advantage of an all digital Costas loop is that designing two identical filters is much easier than if it we</w:t>
-      </w:r>
-      <w:r>
-        <w:t>re done with analog components.</w:t>
+        <w:t xml:space="preserve">The biggest design challenge associated with this project is the development of a carrier reconstruction circuit that is capable of mitigating the effects of Doppler shift.  The relative motion of satellites in orbit around earth with respect to the ground station can cause the received frequency to appear 20 kHz above or below its nominal downlink frequency.  In John A. </w:t>
+      </w:r>
+      <w:proofErr w:type="spellStart"/>
+      <w:r>
+        <w:t>Maglicane’s</w:t>
+      </w:r>
+      <w:proofErr w:type="spellEnd"/>
+      <w:r>
+        <w:t xml:space="preserve"> 1993 design, he derived a control signal from the carrier recovery circuit that simulated a person tuning the transceivers frequency control button.  In our design, Doppler shift correction will be done autonomously through the use of a type II PLL.  </w:t>
+      </w:r>
+    </w:p>
+    <w:p>
+      <w:r>
+        <w:t xml:space="preserve">The challenge is designing a stable control loop that minimizes time to lock and inter-symbol interference but still has a narrow enough bandwidth to reduce noise and the bit error rate.  Since the PLL is an inherently non-linear system, it must be linearized in terms of the phase of the received signal.  This problem becomes more challenging if the Costas loop is implemented because the arm filters much be matched perfectly.  However, the advantage of an </w:t>
+      </w:r>
+      <w:proofErr w:type="spellStart"/>
+      <w:r>
+        <w:t>all digital</w:t>
+      </w:r>
+      <w:proofErr w:type="spellEnd"/>
+      <w:r>
+        <w:t xml:space="preserve"> Costas loop is that designing two identical filters is much easier than if it were done with analog components.</w:t>
       </w:r>
     </w:p>
     <w:p>
@@ -5203,7 +5490,13 @@
     </w:p>
     <w:p>
       <w:r>
-        <w:t xml:space="preserve">The successful design of a 1200bps modem will enable Temple University Amateur Radio club to communicate with LEO-AMSATs that use FSK for uplink and BPSK for downlink.  Although software is available that will perform the modem functions, an FPGA modem demonstrates the potential for high speed processing in integrated circuits.  </w:t>
+        <w:t>The successful design of a 1200bps modem will enable Temple University Amateur Radio club to communicate with LEO-AMSATs that use FSK for uplink and BPSK for downlink.  Although software is available that will perform the modem functions, an FPGA modem demonstrates the potential for hig</w:t>
+      </w:r>
+      <w:r>
+        <w:t>h speed processing in re-programmable logic circuitry</w:t>
+      </w:r>
+      <w:r>
+        <w:t xml:space="preserve">.  </w:t>
       </w:r>
     </w:p>
     <w:p>
@@ -5214,7 +5507,7 @@
       <w:r>
         <w:t>DESIGN REQUIREMENTS</w:t>
       </w:r>
-      <w:bookmarkEnd w:id="6"/>
+      <w:bookmarkEnd w:id="8"/>
       <w:bookmarkEnd w:id="19"/>
     </w:p>
     <w:p>
@@ -5232,59 +5525,1079 @@
     </w:p>
     <w:p>
       <w:pPr>
+        <w:pStyle w:val="Heading3"/>
+      </w:pPr>
+      <w:r>
+        <w:t>Deriving the worst-case</w:t>
+      </w:r>
+      <w:r>
+        <w:t xml:space="preserve"> BER requirement</w:t>
+      </w:r>
+    </w:p>
+    <w:p>
+      <w:r>
+        <w:t>The Modem is designed to communicate with any low-Earth orbiting amateur radio satellite with a 1200 bps BPSK downlink and a 1200 bps AFSK uplink. Examples of satellites</w:t>
+      </w:r>
+      <w:r>
+        <w:t xml:space="preserve"> capable of </w:t>
+      </w:r>
+      <w:r>
+        <w:t>communicating with this uplink and downlink include the Fuji-Oscar 29 (FO-29) satellite and the AMRAD Oscar 16 (AO-16) satellite. The FO-29 satellite transmits telemetry reports in a group packet (i.e. two data packets). This group packet consists of two consecutively transmitted data packets. The data packets are structured within unnumbered information (UI) frames as specified by the AX.25 data link layer protocol.</w:t>
+      </w:r>
+    </w:p>
+    <w:p>
+      <w:r>
+        <w:t xml:space="preserve"> The Modem is designed to accurately receive at least ten of these group packets when the FO-29 satellite passes by. Each group packet consists of 186 bytes of telemetry data. Wrapped into two separate UI frames,</w:t>
+      </w:r>
+      <w:r>
+        <w:t xml:space="preserve"> or a UI frame pair,</w:t>
+      </w:r>
+      <w:r>
+        <w:t xml:space="preserve"> thi</w:t>
+      </w:r>
+      <w:r>
+        <w:t>s adds up to 226 bytes transmitted for one full telemetry report</w:t>
+      </w:r>
+      <w:r>
+        <w:t xml:space="preserve">. </w:t>
+      </w:r>
+    </w:p>
+    <w:p>
+      <w:r>
+        <w:t>Assuming that we know the total amount of received group packets (F</w:t>
+      </w:r>
+      <w:r>
+        <w:rPr>
+          <w:vertAlign w:val="subscript"/>
+        </w:rPr>
+        <w:t>R</w:t>
+      </w:r>
+      <w:r>
+        <w:t>) during a satellite pass and the amount of group packets (F</w:t>
+      </w:r>
+      <w:r>
+        <w:rPr>
+          <w:vertAlign w:val="subscript"/>
+        </w:rPr>
+        <w:t>C</w:t>
+      </w:r>
+      <w:r>
+        <w:t xml:space="preserve">) we desire to accurately receive during this pass, we can find the necessary </w:t>
+      </w:r>
+      <w:r>
+        <w:lastRenderedPageBreak/>
+        <w:t>minimum BER (</w:t>
+      </w:r>
+      <m:oMath>
+        <m:sSub>
+          <m:sSubPr>
+            <m:ctrlPr>
+              <w:rPr>
+                <w:rFonts w:ascii="Cambria Math" w:hAnsi="Cambria Math"/>
+                <w:i/>
+              </w:rPr>
+            </m:ctrlPr>
+          </m:sSubPr>
+          <m:e>
+            <m:r>
+              <w:rPr>
+                <w:rFonts w:ascii="Cambria Math" w:hAnsi="Cambria Math"/>
+              </w:rPr>
+              <m:t>p</m:t>
+            </m:r>
+          </m:e>
+          <m:sub>
+            <m:r>
+              <w:rPr>
+                <w:rFonts w:ascii="Cambria Math" w:hAnsi="Cambria Math"/>
+              </w:rPr>
+              <m:t>e</m:t>
+            </m:r>
+          </m:sub>
+        </m:sSub>
+      </m:oMath>
+      <w:r>
+        <w:t>) for the Modem using the packet error rate (</w:t>
+      </w:r>
+      <m:oMath>
+        <m:sSub>
+          <m:sSubPr>
+            <m:ctrlPr>
+              <w:rPr>
+                <w:rFonts w:ascii="Cambria Math" w:hAnsi="Cambria Math"/>
+                <w:i/>
+              </w:rPr>
+            </m:ctrlPr>
+          </m:sSubPr>
+          <m:e>
+            <m:r>
+              <w:rPr>
+                <w:rFonts w:ascii="Cambria Math" w:hAnsi="Cambria Math"/>
+              </w:rPr>
+              <m:t>p</m:t>
+            </m:r>
+          </m:e>
+          <m:sub>
+            <m:r>
+              <w:rPr>
+                <w:rFonts w:ascii="Cambria Math" w:hAnsi="Cambria Math"/>
+              </w:rPr>
+              <m:t>p</m:t>
+            </m:r>
+          </m:sub>
+        </m:sSub>
+      </m:oMath>
+      <w:r>
+        <w:t>) equation:</w:t>
+      </w:r>
+    </w:p>
+    <w:p>
+      <w:pPr>
+        <w:rPr>
+          <w:rFonts w:eastAsiaTheme="minorEastAsia"/>
+        </w:rPr>
+      </w:pPr>
+      <m:oMathPara>
+        <m:oMath>
+          <m:sSub>
+            <m:sSubPr>
+              <m:ctrlPr>
+                <w:rPr>
+                  <w:rFonts w:ascii="Cambria Math" w:eastAsiaTheme="minorEastAsia" w:hAnsi="Cambria Math"/>
+                  <w:i/>
+                </w:rPr>
+              </m:ctrlPr>
+            </m:sSubPr>
+            <m:e>
+              <m:r>
+                <w:rPr>
+                  <w:rFonts w:ascii="Cambria Math" w:eastAsiaTheme="minorEastAsia" w:hAnsi="Cambria Math"/>
+                </w:rPr>
+                <m:t>p</m:t>
+              </m:r>
+            </m:e>
+            <m:sub>
+              <m:r>
+                <w:rPr>
+                  <w:rFonts w:ascii="Cambria Math" w:eastAsiaTheme="minorEastAsia" w:hAnsi="Cambria Math"/>
+                </w:rPr>
+                <m:t>e</m:t>
+              </m:r>
+            </m:sub>
+          </m:sSub>
+          <m:r>
+            <w:rPr>
+              <w:rFonts w:ascii="Cambria Math" w:eastAsiaTheme="minorEastAsia" w:hAnsi="Cambria Math"/>
+            </w:rPr>
+            <m:t>=1-</m:t>
+          </m:r>
+          <m:sSup>
+            <m:sSupPr>
+              <m:ctrlPr>
+                <w:rPr>
+                  <w:rFonts w:ascii="Cambria Math" w:eastAsiaTheme="minorEastAsia" w:hAnsi="Cambria Math"/>
+                  <w:i/>
+                </w:rPr>
+              </m:ctrlPr>
+            </m:sSupPr>
+            <m:e>
+              <m:d>
+                <m:dPr>
+                  <m:ctrlPr>
+                    <w:rPr>
+                      <w:rFonts w:ascii="Cambria Math" w:eastAsiaTheme="minorEastAsia" w:hAnsi="Cambria Math"/>
+                      <w:i/>
+                    </w:rPr>
+                  </m:ctrlPr>
+                </m:dPr>
+                <m:e>
+                  <m:r>
+                    <w:rPr>
+                      <w:rFonts w:ascii="Cambria Math" w:eastAsiaTheme="minorEastAsia" w:hAnsi="Cambria Math"/>
+                    </w:rPr>
+                    <m:t>1-</m:t>
+                  </m:r>
+                  <m:f>
+                    <m:fPr>
+                      <m:ctrlPr>
+                        <w:rPr>
+                          <w:rFonts w:ascii="Cambria Math" w:eastAsiaTheme="minorEastAsia" w:hAnsi="Cambria Math"/>
+                          <w:i/>
+                        </w:rPr>
+                      </m:ctrlPr>
+                    </m:fPr>
+                    <m:num>
+                      <m:sSub>
+                        <m:sSubPr>
+                          <m:ctrlPr>
+                            <w:rPr>
+                              <w:rFonts w:ascii="Cambria Math" w:eastAsiaTheme="minorEastAsia" w:hAnsi="Cambria Math"/>
+                              <w:i/>
+                            </w:rPr>
+                          </m:ctrlPr>
+                        </m:sSubPr>
+                        <m:e>
+                          <m:r>
+                            <w:rPr>
+                              <w:rFonts w:ascii="Cambria Math" w:eastAsiaTheme="minorEastAsia" w:hAnsi="Cambria Math"/>
+                            </w:rPr>
+                            <m:t>F</m:t>
+                          </m:r>
+                        </m:e>
+                        <m:sub>
+                          <m:r>
+                            <w:rPr>
+                              <w:rFonts w:ascii="Cambria Math" w:eastAsiaTheme="minorEastAsia" w:hAnsi="Cambria Math"/>
+                            </w:rPr>
+                            <m:t>R</m:t>
+                          </m:r>
+                        </m:sub>
+                      </m:sSub>
+                      <m:r>
+                        <w:rPr>
+                          <w:rFonts w:ascii="Cambria Math" w:eastAsiaTheme="minorEastAsia" w:hAnsi="Cambria Math"/>
+                        </w:rPr>
+                        <m:t>-</m:t>
+                      </m:r>
+                      <m:sSub>
+                        <m:sSubPr>
+                          <m:ctrlPr>
+                            <w:rPr>
+                              <w:rFonts w:ascii="Cambria Math" w:eastAsiaTheme="minorEastAsia" w:hAnsi="Cambria Math"/>
+                              <w:i/>
+                            </w:rPr>
+                          </m:ctrlPr>
+                        </m:sSubPr>
+                        <m:e>
+                          <m:r>
+                            <w:rPr>
+                              <w:rFonts w:ascii="Cambria Math" w:eastAsiaTheme="minorEastAsia" w:hAnsi="Cambria Math"/>
+                            </w:rPr>
+                            <m:t>F</m:t>
+                          </m:r>
+                        </m:e>
+                        <m:sub>
+                          <m:r>
+                            <w:rPr>
+                              <w:rFonts w:ascii="Cambria Math" w:eastAsiaTheme="minorEastAsia" w:hAnsi="Cambria Math"/>
+                            </w:rPr>
+                            <m:t>C</m:t>
+                          </m:r>
+                        </m:sub>
+                      </m:sSub>
+                    </m:num>
+                    <m:den>
+                      <m:sSub>
+                        <m:sSubPr>
+                          <m:ctrlPr>
+                            <w:rPr>
+                              <w:rFonts w:ascii="Cambria Math" w:eastAsiaTheme="minorEastAsia" w:hAnsi="Cambria Math"/>
+                              <w:i/>
+                            </w:rPr>
+                          </m:ctrlPr>
+                        </m:sSubPr>
+                        <m:e>
+                          <m:r>
+                            <w:rPr>
+                              <w:rFonts w:ascii="Cambria Math" w:eastAsiaTheme="minorEastAsia" w:hAnsi="Cambria Math"/>
+                            </w:rPr>
+                            <m:t>F</m:t>
+                          </m:r>
+                        </m:e>
+                        <m:sub>
+                          <m:r>
+                            <w:rPr>
+                              <w:rFonts w:ascii="Cambria Math" w:eastAsiaTheme="minorEastAsia" w:hAnsi="Cambria Math"/>
+                            </w:rPr>
+                            <m:t>R</m:t>
+                          </m:r>
+                        </m:sub>
+                      </m:sSub>
+                    </m:den>
+                  </m:f>
+                </m:e>
+              </m:d>
+            </m:e>
+            <m:sup>
+              <m:f>
+                <m:fPr>
+                  <m:ctrlPr>
+                    <w:rPr>
+                      <w:rFonts w:ascii="Cambria Math" w:eastAsiaTheme="minorEastAsia" w:hAnsi="Cambria Math"/>
+                      <w:i/>
+                    </w:rPr>
+                  </m:ctrlPr>
+                </m:fPr>
+                <m:num>
+                  <m:r>
+                    <w:rPr>
+                      <w:rFonts w:ascii="Cambria Math" w:eastAsiaTheme="minorEastAsia" w:hAnsi="Cambria Math"/>
+                    </w:rPr>
+                    <m:t>1</m:t>
+                  </m:r>
+                </m:num>
+                <m:den>
+                  <m:r>
+                    <w:rPr>
+                      <w:rFonts w:ascii="Cambria Math" w:eastAsiaTheme="minorEastAsia" w:hAnsi="Cambria Math"/>
+                    </w:rPr>
+                    <m:t>N</m:t>
+                  </m:r>
+                </m:den>
+              </m:f>
+            </m:sup>
+          </m:sSup>
+        </m:oMath>
+      </m:oMathPara>
+    </w:p>
+    <w:p>
+      <w:proofErr w:type="gramStart"/>
+      <w:r>
+        <w:t>where</w:t>
+      </w:r>
+      <w:proofErr w:type="gramEnd"/>
+      <w:r>
+        <w:t xml:space="preserve"> N is the number of consecutive bits to receive without error and the packet error rate equation is</w:t>
+      </w:r>
+    </w:p>
+    <w:p>
+      <w:pPr>
+        <w:jc w:val="center"/>
+        <w:rPr>
+          <w:rFonts w:eastAsiaTheme="minorEastAsia"/>
+        </w:rPr>
+      </w:pPr>
+      <m:oMath>
+        <m:sSub>
+          <m:sSubPr>
+            <m:ctrlPr>
+              <w:rPr>
+                <w:rFonts w:ascii="Cambria Math" w:eastAsiaTheme="minorEastAsia" w:hAnsi="Cambria Math"/>
+                <w:i/>
+              </w:rPr>
+            </m:ctrlPr>
+          </m:sSubPr>
+          <m:e>
+            <m:r>
+              <w:rPr>
+                <w:rFonts w:ascii="Cambria Math" w:eastAsiaTheme="minorEastAsia" w:hAnsi="Cambria Math"/>
+              </w:rPr>
+              <m:t>p</m:t>
+            </m:r>
+          </m:e>
+          <m:sub>
+            <m:r>
+              <w:rPr>
+                <w:rFonts w:ascii="Cambria Math" w:eastAsiaTheme="minorEastAsia" w:hAnsi="Cambria Math"/>
+              </w:rPr>
+              <m:t>p</m:t>
+            </m:r>
+          </m:sub>
+        </m:sSub>
+        <m:r>
+          <w:rPr>
+            <w:rFonts w:ascii="Cambria Math" w:eastAsiaTheme="minorEastAsia" w:hAnsi="Cambria Math"/>
+          </w:rPr>
+          <m:t>=1-</m:t>
+        </m:r>
+        <m:sSup>
+          <m:sSupPr>
+            <m:ctrlPr>
+              <w:rPr>
+                <w:rFonts w:ascii="Cambria Math" w:eastAsiaTheme="minorEastAsia" w:hAnsi="Cambria Math"/>
+                <w:i/>
+              </w:rPr>
+            </m:ctrlPr>
+          </m:sSupPr>
+          <m:e>
+            <m:r>
+              <w:rPr>
+                <w:rFonts w:ascii="Cambria Math" w:eastAsiaTheme="minorEastAsia" w:hAnsi="Cambria Math"/>
+              </w:rPr>
+              <m:t>(1-</m:t>
+            </m:r>
+            <m:sSub>
+              <m:sSubPr>
+                <m:ctrlPr>
+                  <w:rPr>
+                    <w:rFonts w:ascii="Cambria Math" w:eastAsiaTheme="minorEastAsia" w:hAnsi="Cambria Math"/>
+                    <w:i/>
+                  </w:rPr>
+                </m:ctrlPr>
+              </m:sSubPr>
+              <m:e>
+                <m:r>
+                  <w:rPr>
+                    <w:rFonts w:ascii="Cambria Math" w:eastAsiaTheme="minorEastAsia" w:hAnsi="Cambria Math"/>
+                  </w:rPr>
+                  <m:t>p</m:t>
+                </m:r>
+              </m:e>
+              <m:sub>
+                <m:r>
+                  <w:rPr>
+                    <w:rFonts w:ascii="Cambria Math" w:eastAsiaTheme="minorEastAsia" w:hAnsi="Cambria Math"/>
+                  </w:rPr>
+                  <m:t>e</m:t>
+                </m:r>
+              </m:sub>
+            </m:sSub>
+            <m:r>
+              <w:rPr>
+                <w:rFonts w:ascii="Cambria Math" w:eastAsiaTheme="minorEastAsia" w:hAnsi="Cambria Math"/>
+              </w:rPr>
+              <m:t>)</m:t>
+            </m:r>
+          </m:e>
+          <m:sup>
+            <m:r>
+              <w:rPr>
+                <w:rFonts w:ascii="Cambria Math" w:eastAsiaTheme="minorEastAsia" w:hAnsi="Cambria Math"/>
+              </w:rPr>
+              <m:t>N</m:t>
+            </m:r>
+          </m:sup>
+        </m:sSup>
+      </m:oMath>
+      <w:r>
+        <w:rPr>
+          <w:rFonts w:eastAsiaTheme="minorEastAsia"/>
+        </w:rPr>
+        <w:t xml:space="preserve"> = </w:t>
+      </w:r>
+      <m:oMath>
+        <m:f>
+          <m:fPr>
+            <m:ctrlPr>
+              <w:rPr>
+                <w:rFonts w:ascii="Cambria Math" w:hAnsi="Cambria Math"/>
+                <w:i/>
+              </w:rPr>
+            </m:ctrlPr>
+          </m:fPr>
+          <m:num>
+            <m:sSub>
+              <m:sSubPr>
+                <m:ctrlPr>
+                  <w:rPr>
+                    <w:rFonts w:ascii="Cambria Math" w:hAnsi="Cambria Math"/>
+                    <w:i/>
+                  </w:rPr>
+                </m:ctrlPr>
+              </m:sSubPr>
+              <m:e>
+                <m:r>
+                  <w:rPr>
+                    <w:rFonts w:ascii="Cambria Math" w:hAnsi="Cambria Math"/>
+                  </w:rPr>
+                  <m:t>F</m:t>
+                </m:r>
+              </m:e>
+              <m:sub>
+                <m:r>
+                  <w:rPr>
+                    <w:rFonts w:ascii="Cambria Math" w:hAnsi="Cambria Math"/>
+                  </w:rPr>
+                  <m:t>R</m:t>
+                </m:r>
+              </m:sub>
+            </m:sSub>
+            <m:r>
+              <w:rPr>
+                <w:rFonts w:ascii="Cambria Math" w:hAnsi="Cambria Math"/>
+              </w:rPr>
+              <m:t>-</m:t>
+            </m:r>
+            <m:sSub>
+              <m:sSubPr>
+                <m:ctrlPr>
+                  <w:rPr>
+                    <w:rFonts w:ascii="Cambria Math" w:hAnsi="Cambria Math"/>
+                    <w:i/>
+                  </w:rPr>
+                </m:ctrlPr>
+              </m:sSubPr>
+              <m:e>
+                <m:r>
+                  <w:rPr>
+                    <w:rFonts w:ascii="Cambria Math" w:hAnsi="Cambria Math"/>
+                  </w:rPr>
+                  <m:t>F</m:t>
+                </m:r>
+              </m:e>
+              <m:sub>
+                <m:r>
+                  <w:rPr>
+                    <w:rFonts w:ascii="Cambria Math" w:hAnsi="Cambria Math"/>
+                  </w:rPr>
+                  <m:t>C</m:t>
+                </m:r>
+              </m:sub>
+            </m:sSub>
+          </m:num>
+          <m:den>
+            <m:sSub>
+              <m:sSubPr>
+                <m:ctrlPr>
+                  <w:rPr>
+                    <w:rFonts w:ascii="Cambria Math" w:hAnsi="Cambria Math"/>
+                    <w:i/>
+                  </w:rPr>
+                </m:ctrlPr>
+              </m:sSubPr>
+              <m:e>
+                <m:r>
+                  <w:rPr>
+                    <w:rFonts w:ascii="Cambria Math" w:hAnsi="Cambria Math"/>
+                  </w:rPr>
+                  <m:t>F</m:t>
+                </m:r>
+              </m:e>
+              <m:sub>
+                <m:r>
+                  <w:rPr>
+                    <w:rFonts w:ascii="Cambria Math" w:hAnsi="Cambria Math"/>
+                  </w:rPr>
+                  <m:t>R</m:t>
+                </m:r>
+              </m:sub>
+            </m:sSub>
+          </m:den>
+        </m:f>
+      </m:oMath>
+    </w:p>
+    <w:p>
+      <w:pPr>
+        <w:rPr>
+          <w:rFonts w:eastAsiaTheme="minorEastAsia"/>
+        </w:rPr>
+      </w:pPr>
+      <w:r>
+        <w:t xml:space="preserve">As with any low-earth orbiting satellite, the FO-29 satellite passes will be between 6 and 18 minutes in duration. </w:t>
+      </w:r>
+      <w:r>
+        <w:t>For finding the worst-case BER performance, l</w:t>
+      </w:r>
+      <w:r>
+        <w:t xml:space="preserve">et us consider the worst case of </w:t>
+      </w:r>
+      <w:r>
+        <w:t xml:space="preserve">only </w:t>
+      </w:r>
+      <w:r>
+        <w:t>6 minutes</w:t>
+      </w:r>
+      <w:r>
+        <w:t xml:space="preserve"> before the satellite passes out of range</w:t>
+      </w:r>
+      <w:r>
+        <w:t>.</w:t>
+      </w:r>
+      <w:r>
+        <w:t xml:space="preserve"> </w:t>
+      </w:r>
+      <w:r>
+        <w:t>During a satellite pass, we aim for a</w:t>
+      </w:r>
+      <w:r>
+        <w:t>t least</w:t>
+      </w:r>
+      <w:r>
+        <w:t xml:space="preserve"> ten</w:t>
+      </w:r>
+      <w:r>
+        <w:t xml:space="preserve"> </w:t>
+      </w:r>
+      <w:r>
+        <w:t>group packets to be</w:t>
+      </w:r>
+      <w:r>
+        <w:t xml:space="preserve"> received accurately. There are 1808 bits (i.e. 226 bytes * 8 bits/byte) </w:t>
+      </w:r>
+      <w:r>
+        <w:t>per UI frame pair (wrapping one group packet)</w:t>
+      </w:r>
+      <w:r>
+        <w:t xml:space="preserve">. </w:t>
+      </w:r>
+      <w:r>
+        <w:t>At a data rate of 1200 bps, the Modem is expecte</w:t>
+      </w:r>
+      <w:r>
+        <w:t>d to receive 1.507 UI frame pairs</w:t>
+      </w:r>
+      <w:r>
+        <w:t xml:space="preserve"> per second. Hence, over the period of six minutes, the Mode</w:t>
+      </w:r>
+      <w:r>
+        <w:t>m is expected to receive 542.4 UI frame pairs</w:t>
+      </w:r>
+      <w:r>
+        <w:t>, or conservatively,</w:t>
+      </w:r>
+      <w:r>
+        <w:t xml:space="preserve"> 542 UI frame pairs</w:t>
+      </w:r>
+      <w:r>
+        <w:t xml:space="preserve">. </w:t>
+      </w:r>
+      <w:r>
+        <w:t>This information yields the minimum BER requirement for this Modem:</w:t>
+      </w:r>
+    </w:p>
+    <w:p>
+      <w:pPr>
+        <w:rPr>
+          <w:rFonts w:eastAsiaTheme="minorEastAsia"/>
+        </w:rPr>
+      </w:pPr>
+      <w:r>
+        <w:t xml:space="preserve">  </w:t>
+      </w:r>
+      <m:oMath>
+        <m:r>
+          <m:rPr>
+            <m:sty m:val="p"/>
+          </m:rPr>
+          <w:rPr>
+            <w:rFonts w:ascii="Cambria Math" w:eastAsiaTheme="minorEastAsia" w:hAnsi="Cambria Math"/>
+          </w:rPr>
+          <w:br/>
+        </m:r>
+      </m:oMath>
+      <m:oMathPara>
+        <m:oMath>
+          <m:sSub>
+            <m:sSubPr>
+              <m:ctrlPr>
+                <w:rPr>
+                  <w:rFonts w:ascii="Cambria Math" w:eastAsiaTheme="minorEastAsia" w:hAnsi="Cambria Math"/>
+                  <w:i/>
+                </w:rPr>
+              </m:ctrlPr>
+            </m:sSubPr>
+            <m:e>
+              <m:r>
+                <w:rPr>
+                  <w:rFonts w:ascii="Cambria Math" w:eastAsiaTheme="minorEastAsia" w:hAnsi="Cambria Math"/>
+                </w:rPr>
+                <m:t>p</m:t>
+              </m:r>
+            </m:e>
+            <m:sub>
+              <m:r>
+                <w:rPr>
+                  <w:rFonts w:ascii="Cambria Math" w:eastAsiaTheme="minorEastAsia" w:hAnsi="Cambria Math"/>
+                </w:rPr>
+                <m:t>e</m:t>
+              </m:r>
+            </m:sub>
+          </m:sSub>
+          <m:r>
+            <w:rPr>
+              <w:rFonts w:ascii="Cambria Math" w:eastAsiaTheme="minorEastAsia" w:hAnsi="Cambria Math"/>
+            </w:rPr>
+            <m:t>=1-</m:t>
+          </m:r>
+          <m:sSup>
+            <m:sSupPr>
+              <m:ctrlPr>
+                <w:rPr>
+                  <w:rFonts w:ascii="Cambria Math" w:eastAsiaTheme="minorEastAsia" w:hAnsi="Cambria Math"/>
+                  <w:i/>
+                </w:rPr>
+              </m:ctrlPr>
+            </m:sSupPr>
+            <m:e>
+              <m:d>
+                <m:dPr>
+                  <m:ctrlPr>
+                    <w:rPr>
+                      <w:rFonts w:ascii="Cambria Math" w:eastAsiaTheme="minorEastAsia" w:hAnsi="Cambria Math"/>
+                      <w:i/>
+                    </w:rPr>
+                  </m:ctrlPr>
+                </m:dPr>
+                <m:e>
+                  <m:r>
+                    <w:rPr>
+                      <w:rFonts w:ascii="Cambria Math" w:eastAsiaTheme="minorEastAsia" w:hAnsi="Cambria Math"/>
+                    </w:rPr>
+                    <m:t>1-</m:t>
+                  </m:r>
+                  <m:f>
+                    <m:fPr>
+                      <m:ctrlPr>
+                        <w:rPr>
+                          <w:rFonts w:ascii="Cambria Math" w:eastAsiaTheme="minorEastAsia" w:hAnsi="Cambria Math"/>
+                          <w:i/>
+                        </w:rPr>
+                      </m:ctrlPr>
+                    </m:fPr>
+                    <m:num>
+                      <m:r>
+                        <w:rPr>
+                          <w:rFonts w:ascii="Cambria Math" w:eastAsiaTheme="minorEastAsia" w:hAnsi="Cambria Math"/>
+                        </w:rPr>
+                        <m:t>542</m:t>
+                      </m:r>
+                      <m:r>
+                        <w:rPr>
+                          <w:rFonts w:ascii="Cambria Math" w:eastAsiaTheme="minorEastAsia" w:hAnsi="Cambria Math"/>
+                        </w:rPr>
+                        <m:t>-10</m:t>
+                      </m:r>
+                    </m:num>
+                    <m:den>
+                      <m:r>
+                        <w:rPr>
+                          <w:rFonts w:ascii="Cambria Math" w:eastAsiaTheme="minorEastAsia" w:hAnsi="Cambria Math"/>
+                        </w:rPr>
+                        <m:t>542</m:t>
+                      </m:r>
+                    </m:den>
+                  </m:f>
+                </m:e>
+              </m:d>
+            </m:e>
+            <m:sup>
+              <m:f>
+                <m:fPr>
+                  <m:ctrlPr>
+                    <w:rPr>
+                      <w:rFonts w:ascii="Cambria Math" w:eastAsiaTheme="minorEastAsia" w:hAnsi="Cambria Math"/>
+                      <w:i/>
+                    </w:rPr>
+                  </m:ctrlPr>
+                </m:fPr>
+                <m:num>
+                  <m:r>
+                    <w:rPr>
+                      <w:rFonts w:ascii="Cambria Math" w:eastAsiaTheme="minorEastAsia" w:hAnsi="Cambria Math"/>
+                    </w:rPr>
+                    <m:t>1</m:t>
+                  </m:r>
+                </m:num>
+                <m:den>
+                  <m:r>
+                    <w:rPr>
+                      <w:rFonts w:ascii="Cambria Math" w:eastAsiaTheme="minorEastAsia" w:hAnsi="Cambria Math"/>
+                    </w:rPr>
+                    <m:t>1808</m:t>
+                  </m:r>
+                </m:den>
+              </m:f>
+            </m:sup>
+          </m:sSup>
+          <m:r>
+            <w:rPr>
+              <w:rFonts w:ascii="Cambria Math" w:eastAsiaTheme="minorEastAsia" w:hAnsi="Cambria Math"/>
+            </w:rPr>
+            <m:t>=2.2059</m:t>
+          </m:r>
+          <m:r>
+            <w:rPr>
+              <w:rFonts w:ascii="Cambria Math" w:eastAsiaTheme="minorEastAsia" w:hAnsi="Cambria Math"/>
+            </w:rPr>
+            <m:t>×</m:t>
+          </m:r>
+          <m:sSup>
+            <m:sSupPr>
+              <m:ctrlPr>
+                <w:rPr>
+                  <w:rFonts w:ascii="Cambria Math" w:eastAsiaTheme="minorEastAsia" w:hAnsi="Cambria Math"/>
+                  <w:i/>
+                </w:rPr>
+              </m:ctrlPr>
+            </m:sSupPr>
+            <m:e>
+              <m:r>
+                <w:rPr>
+                  <w:rFonts w:ascii="Cambria Math" w:eastAsiaTheme="minorEastAsia" w:hAnsi="Cambria Math"/>
+                </w:rPr>
+                <m:t>10</m:t>
+              </m:r>
+            </m:e>
+            <m:sup>
+              <m:r>
+                <w:rPr>
+                  <w:rFonts w:ascii="Cambria Math" w:eastAsiaTheme="minorEastAsia" w:hAnsi="Cambria Math"/>
+                </w:rPr>
+                <m:t>-3</m:t>
+              </m:r>
+            </m:sup>
+          </m:sSup>
+        </m:oMath>
+      </m:oMathPara>
+    </w:p>
+    <w:p>
+      <w:pPr>
+        <w:rPr>
+          <w:rFonts w:eastAsiaTheme="minorEastAsia"/>
+        </w:rPr>
+      </w:pPr>
+    </w:p>
+    <w:p>
+      <w:pPr>
+        <w:pStyle w:val="Heading3"/>
+      </w:pPr>
+      <w:r>
+        <w:t>Modem-to-Radio interface</w:t>
+      </w:r>
+    </w:p>
+    <w:p>
+      <w:r>
+        <w:t>The ADC and DAC of the Modem saturate at the supply voltage of the FPGA board. The supply voltage of the FPGA board is 3.3 V, hence the Modem will transmit and receive audio signals with voltage amplitudes no greater than 3.3 V</w:t>
+      </w:r>
+      <w:r>
+        <w:t xml:space="preserve"> p-p</w:t>
+      </w:r>
+      <w:r>
+        <w:t xml:space="preserve">. </w:t>
+      </w:r>
+    </w:p>
+    <w:p>
+      <w:r>
+        <w:t>The Modem expects 1200 bps BPSK signals at its receiver. Additionally, it will transmit 1200 bps AFSK signals at its transmitter. The Modem is prepared to receive BPSK signals that are effected by Doppler shift. Consequently, the Modem will be able to control a radio transceiver’s Doppler-correction circuitry via the “Up” and “Down” buttons.</w:t>
+      </w:r>
+    </w:p>
+    <w:p>
+      <w:r>
+        <w:t>The modem will interface with a radio as follows:</w:t>
+      </w:r>
+    </w:p>
+    <w:p>
+      <w:pPr>
+        <w:pStyle w:val="ListParagraph"/>
+        <w:numPr>
+          <w:ilvl w:val="0"/>
+          <w:numId w:val="23"/>
+        </w:numPr>
+        <w:spacing w:after="160" w:line="259" w:lineRule="auto"/>
+        <w:jc w:val="left"/>
+      </w:pPr>
+      <w:r>
+        <w:t>Microphone audio</w:t>
+      </w:r>
+    </w:p>
+    <w:p>
+      <w:pPr>
+        <w:pStyle w:val="ListParagraph"/>
+        <w:numPr>
+          <w:ilvl w:val="0"/>
+          <w:numId w:val="23"/>
+        </w:numPr>
+        <w:spacing w:after="160" w:line="259" w:lineRule="auto"/>
+        <w:jc w:val="left"/>
+      </w:pPr>
+      <w:r>
+        <w:t>Receive audio</w:t>
+      </w:r>
+    </w:p>
+    <w:p>
+      <w:pPr>
+        <w:pStyle w:val="ListParagraph"/>
+        <w:numPr>
+          <w:ilvl w:val="0"/>
+          <w:numId w:val="23"/>
+        </w:numPr>
+        <w:spacing w:after="160" w:line="259" w:lineRule="auto"/>
+        <w:jc w:val="left"/>
+      </w:pPr>
+      <w:r>
+        <w:t>Up (AFC)</w:t>
+      </w:r>
+    </w:p>
+    <w:p>
+      <w:pPr>
+        <w:pStyle w:val="ListParagraph"/>
+        <w:numPr>
+          <w:ilvl w:val="0"/>
+          <w:numId w:val="23"/>
+        </w:numPr>
+        <w:spacing w:after="160" w:line="259" w:lineRule="auto"/>
+        <w:jc w:val="left"/>
+      </w:pPr>
+      <w:r>
+        <w:t>Down (AFC)</w:t>
+      </w:r>
+    </w:p>
+    <w:p>
+      <w:pPr>
+        <w:pStyle w:val="ListParagraph"/>
+        <w:numPr>
+          <w:ilvl w:val="0"/>
+          <w:numId w:val="23"/>
+        </w:numPr>
+        <w:spacing w:after="160" w:line="259" w:lineRule="auto"/>
+        <w:jc w:val="left"/>
+      </w:pPr>
+      <w:r>
+        <w:t>Push-to-talk (PTT)</w:t>
+      </w:r>
+    </w:p>
+    <w:p>
+      <w:pPr>
+        <w:pStyle w:val="ListParagraph"/>
+        <w:numPr>
+          <w:ilvl w:val="0"/>
+          <w:numId w:val="23"/>
+        </w:numPr>
+        <w:spacing w:after="160" w:line="259" w:lineRule="auto"/>
+        <w:jc w:val="left"/>
+      </w:pPr>
+      <w:r>
+        <w:t>Ground (PTT and audio common)</w:t>
+      </w:r>
+    </w:p>
+    <w:p/>
+    <w:p>
+      <w:pPr>
+        <w:pStyle w:val="Heading3"/>
+      </w:pPr>
+      <w:r>
+        <w:t xml:space="preserve">Modem-to-TNC interface </w:t>
+      </w:r>
+    </w:p>
+    <w:p>
+      <w:r>
+        <w:t xml:space="preserve">The Modem will replace the on-board modem of a terminal node controller (TNC). The Modem will interface with the TNC via its modem disconnect header. Specifically, the following five pins of the modem </w:t>
+      </w:r>
+      <w:r>
+        <w:lastRenderedPageBreak/>
+        <w:t>disconnect header will be used by the Modem:</w:t>
+      </w:r>
+    </w:p>
+    <w:p>
+      <w:pPr>
+        <w:pStyle w:val="ListParagraph"/>
+        <w:numPr>
+          <w:ilvl w:val="0"/>
+          <w:numId w:val="22"/>
+        </w:numPr>
+        <w:spacing w:after="160" w:line="259" w:lineRule="auto"/>
+        <w:jc w:val="left"/>
+      </w:pPr>
+      <w:r>
+        <w:t>Carrier Detect Output</w:t>
+      </w:r>
+    </w:p>
+    <w:p>
+      <w:pPr>
+        <w:pStyle w:val="ListParagraph"/>
+        <w:numPr>
+          <w:ilvl w:val="0"/>
+          <w:numId w:val="22"/>
+        </w:numPr>
+        <w:spacing w:after="160" w:line="259" w:lineRule="auto"/>
+        <w:jc w:val="left"/>
+      </w:pPr>
+      <w:r>
+        <w:t>Transmitter clock (16x) Input</w:t>
+      </w:r>
+    </w:p>
+    <w:p>
+      <w:pPr>
+        <w:pStyle w:val="ListParagraph"/>
+        <w:numPr>
+          <w:ilvl w:val="0"/>
+          <w:numId w:val="22"/>
+        </w:numPr>
+        <w:spacing w:after="160" w:line="259" w:lineRule="auto"/>
+        <w:jc w:val="left"/>
+      </w:pPr>
+      <w:r>
+        <w:t>Receive Data Input</w:t>
+      </w:r>
+      <w:bookmarkStart w:id="21" w:name="_GoBack"/>
+      <w:bookmarkEnd w:id="21"/>
+    </w:p>
+    <w:p>
+      <w:pPr>
+        <w:pStyle w:val="ListParagraph"/>
+        <w:numPr>
+          <w:ilvl w:val="0"/>
+          <w:numId w:val="22"/>
+        </w:numPr>
+        <w:spacing w:after="160" w:line="259" w:lineRule="auto"/>
+        <w:jc w:val="left"/>
+      </w:pPr>
+      <w:r>
+        <w:t>Transmit Data Output</w:t>
+      </w:r>
+    </w:p>
+    <w:p>
+      <w:pPr>
+        <w:pStyle w:val="ListParagraph"/>
+        <w:numPr>
+          <w:ilvl w:val="0"/>
+          <w:numId w:val="22"/>
+        </w:numPr>
+        <w:spacing w:after="160" w:line="259" w:lineRule="auto"/>
+        <w:jc w:val="left"/>
+      </w:pPr>
+      <w:r>
+        <w:t xml:space="preserve">Ground </w:t>
+      </w:r>
+    </w:p>
+    <w:p>
+      <w:r>
+        <w:t>At the modem disconnect header of the TNC, the Modem will send and receive signals at standard TTL interface levels. A ribbon cable for 20-pin headers will be linked between the Modem and the modem disconnect header.</w:t>
+      </w:r>
+    </w:p>
+    <w:p>
+      <w:pPr>
         <w:pStyle w:val="Heading2"/>
       </w:pPr>
-      <w:bookmarkStart w:id="21" w:name="_Ref49490597"/>
+      <w:bookmarkStart w:id="22" w:name="_Ref49490597"/>
       <w:r>
         <w:t xml:space="preserve">Non-Functional </w:t>
       </w:r>
       <w:r>
         <w:t>Design Constraints</w:t>
       </w:r>
-      <w:bookmarkEnd w:id="21"/>
+      <w:bookmarkEnd w:id="22"/>
     </w:p>
     <w:p>
       <w:pPr>
         <w:pStyle w:val="Heading1"/>
       </w:pPr>
-      <w:bookmarkStart w:id="22" w:name="_Ref49480655"/>
+      <w:bookmarkStart w:id="23" w:name="_Ref49480655"/>
       <w:r>
         <w:t>APPROACH</w:t>
       </w:r>
-      <w:bookmarkEnd w:id="22"/>
+      <w:bookmarkEnd w:id="23"/>
     </w:p>
     <w:p>
       <w:pPr>
         <w:pStyle w:val="Heading1"/>
       </w:pPr>
-      <w:bookmarkStart w:id="23" w:name="_Ref49480367"/>
-      <w:bookmarkStart w:id="24" w:name="_Ref49498656"/>
+      <w:bookmarkStart w:id="24" w:name="_Ref49480367"/>
+      <w:bookmarkStart w:id="25" w:name="_Ref49498656"/>
       <w:r>
         <w:t>EVALUATION</w:t>
       </w:r>
-      <w:bookmarkEnd w:id="23"/>
       <w:bookmarkEnd w:id="24"/>
+      <w:bookmarkEnd w:id="25"/>
     </w:p>
     <w:p>
       <w:pPr>
         <w:pStyle w:val="Heading1"/>
       </w:pPr>
-      <w:bookmarkStart w:id="25" w:name="_Ref49480917"/>
+      <w:bookmarkStart w:id="26" w:name="_Ref49480917"/>
       <w:r>
         <w:t>SUMMARY AND FUTURE WORK</w:t>
       </w:r>
-      <w:bookmarkEnd w:id="25"/>
+      <w:bookmarkEnd w:id="26"/>
     </w:p>
     <w:p>
       <w:pPr>
         <w:pStyle w:val="Heading1"/>
       </w:pPr>
-      <w:bookmarkStart w:id="26" w:name="_Ref49480973"/>
+      <w:bookmarkStart w:id="27" w:name="_Ref49480973"/>
       <w:r>
         <w:t>ACKNOWLEDGEMENTS</w:t>
       </w:r>
-      <w:bookmarkStart w:id="27" w:name="_GoBack"/>
-      <w:bookmarkEnd w:id="26"/>
       <w:bookmarkEnd w:id="27"/>
     </w:p>
     <w:p>
@@ -5455,7 +6768,7 @@
         <w:rStyle w:val="PageNumber"/>
         <w:noProof/>
       </w:rPr>
-      <w:t>6</w:t>
+      <w:t>9</w:t>
     </w:r>
     <w:r>
       <w:rPr>
@@ -5497,7 +6810,7 @@
         <w:rStyle w:val="PageNumber"/>
         <w:noProof/>
       </w:rPr>
-      <w:t>7</w:t>
+      <w:t>9</w:t>
     </w:r>
     <w:r>
       <w:rPr>
@@ -5703,6 +7016,119 @@
     </w:lvl>
   </w:abstractNum>
   <w:abstractNum w:abstractNumId="2">
+    <w:nsid w:val="044872BA"/>
+    <w:multiLevelType w:val="hybridMultilevel"/>
+    <w:tmpl w:val="265CE7A8"/>
+    <w:lvl w:ilvl="0" w:tplc="04090001">
+      <w:start w:val="1"/>
+      <w:numFmt w:val="bullet"/>
+      <w:lvlText w:val=""/>
+      <w:lvlJc w:val="left"/>
+      <w:pPr>
+        <w:ind w:left="720" w:hanging="360"/>
+      </w:pPr>
+      <w:rPr>
+        <w:rFonts w:ascii="Symbol" w:hAnsi="Symbol" w:hint="default"/>
+      </w:rPr>
+    </w:lvl>
+    <w:lvl w:ilvl="1" w:tplc="04090003" w:tentative="1">
+      <w:start w:val="1"/>
+      <w:numFmt w:val="bullet"/>
+      <w:lvlText w:val="o"/>
+      <w:lvlJc w:val="left"/>
+      <w:pPr>
+        <w:ind w:left="1440" w:hanging="360"/>
+      </w:pPr>
+      <w:rPr>
+        <w:rFonts w:ascii="Courier New" w:hAnsi="Courier New" w:cs="Courier New" w:hint="default"/>
+      </w:rPr>
+    </w:lvl>
+    <w:lvl w:ilvl="2" w:tplc="04090005" w:tentative="1">
+      <w:start w:val="1"/>
+      <w:numFmt w:val="bullet"/>
+      <w:lvlText w:val=""/>
+      <w:lvlJc w:val="left"/>
+      <w:pPr>
+        <w:ind w:left="2160" w:hanging="360"/>
+      </w:pPr>
+      <w:rPr>
+        <w:rFonts w:ascii="Wingdings" w:hAnsi="Wingdings" w:hint="default"/>
+      </w:rPr>
+    </w:lvl>
+    <w:lvl w:ilvl="3" w:tplc="04090001" w:tentative="1">
+      <w:start w:val="1"/>
+      <w:numFmt w:val="bullet"/>
+      <w:lvlText w:val=""/>
+      <w:lvlJc w:val="left"/>
+      <w:pPr>
+        <w:ind w:left="2880" w:hanging="360"/>
+      </w:pPr>
+      <w:rPr>
+        <w:rFonts w:ascii="Symbol" w:hAnsi="Symbol" w:hint="default"/>
+      </w:rPr>
+    </w:lvl>
+    <w:lvl w:ilvl="4" w:tplc="04090003" w:tentative="1">
+      <w:start w:val="1"/>
+      <w:numFmt w:val="bullet"/>
+      <w:lvlText w:val="o"/>
+      <w:lvlJc w:val="left"/>
+      <w:pPr>
+        <w:ind w:left="3600" w:hanging="360"/>
+      </w:pPr>
+      <w:rPr>
+        <w:rFonts w:ascii="Courier New" w:hAnsi="Courier New" w:cs="Courier New" w:hint="default"/>
+      </w:rPr>
+    </w:lvl>
+    <w:lvl w:ilvl="5" w:tplc="04090005" w:tentative="1">
+      <w:start w:val="1"/>
+      <w:numFmt w:val="bullet"/>
+      <w:lvlText w:val=""/>
+      <w:lvlJc w:val="left"/>
+      <w:pPr>
+        <w:ind w:left="4320" w:hanging="360"/>
+      </w:pPr>
+      <w:rPr>
+        <w:rFonts w:ascii="Wingdings" w:hAnsi="Wingdings" w:hint="default"/>
+      </w:rPr>
+    </w:lvl>
+    <w:lvl w:ilvl="6" w:tplc="04090001" w:tentative="1">
+      <w:start w:val="1"/>
+      <w:numFmt w:val="bullet"/>
+      <w:lvlText w:val=""/>
+      <w:lvlJc w:val="left"/>
+      <w:pPr>
+        <w:ind w:left="5040" w:hanging="360"/>
+      </w:pPr>
+      <w:rPr>
+        <w:rFonts w:ascii="Symbol" w:hAnsi="Symbol" w:hint="default"/>
+      </w:rPr>
+    </w:lvl>
+    <w:lvl w:ilvl="7" w:tplc="04090003" w:tentative="1">
+      <w:start w:val="1"/>
+      <w:numFmt w:val="bullet"/>
+      <w:lvlText w:val="o"/>
+      <w:lvlJc w:val="left"/>
+      <w:pPr>
+        <w:ind w:left="5760" w:hanging="360"/>
+      </w:pPr>
+      <w:rPr>
+        <w:rFonts w:ascii="Courier New" w:hAnsi="Courier New" w:cs="Courier New" w:hint="default"/>
+      </w:rPr>
+    </w:lvl>
+    <w:lvl w:ilvl="8" w:tplc="04090005" w:tentative="1">
+      <w:start w:val="1"/>
+      <w:numFmt w:val="bullet"/>
+      <w:lvlText w:val=""/>
+      <w:lvlJc w:val="left"/>
+      <w:pPr>
+        <w:ind w:left="6480" w:hanging="360"/>
+      </w:pPr>
+      <w:rPr>
+        <w:rFonts w:ascii="Wingdings" w:hAnsi="Wingdings" w:hint="default"/>
+      </w:rPr>
+    </w:lvl>
+  </w:abstractNum>
+  <w:abstractNum w:abstractNumId="3">
     <w:nsid w:val="07C005D4"/>
     <w:multiLevelType w:val="hybridMultilevel"/>
     <w:tmpl w:val="1DB88746"/>
@@ -5794,7 +7220,7 @@
       </w:pPr>
     </w:lvl>
   </w:abstractNum>
-  <w:abstractNum w:abstractNumId="3">
+  <w:abstractNum w:abstractNumId="4">
     <w:nsid w:val="0E254D35"/>
     <w:multiLevelType w:val="multilevel"/>
     <w:tmpl w:val="CA386200"/>
@@ -5908,7 +7334,120 @@
       </w:rPr>
     </w:lvl>
   </w:abstractNum>
-  <w:abstractNum w:abstractNumId="4">
+  <w:abstractNum w:abstractNumId="5">
+    <w:nsid w:val="10A6562C"/>
+    <w:multiLevelType w:val="hybridMultilevel"/>
+    <w:tmpl w:val="5EA421E4"/>
+    <w:lvl w:ilvl="0" w:tplc="04090001">
+      <w:start w:val="1"/>
+      <w:numFmt w:val="bullet"/>
+      <w:lvlText w:val=""/>
+      <w:lvlJc w:val="left"/>
+      <w:pPr>
+        <w:ind w:left="720" w:hanging="360"/>
+      </w:pPr>
+      <w:rPr>
+        <w:rFonts w:ascii="Symbol" w:hAnsi="Symbol" w:hint="default"/>
+      </w:rPr>
+    </w:lvl>
+    <w:lvl w:ilvl="1" w:tplc="04090003" w:tentative="1">
+      <w:start w:val="1"/>
+      <w:numFmt w:val="bullet"/>
+      <w:lvlText w:val="o"/>
+      <w:lvlJc w:val="left"/>
+      <w:pPr>
+        <w:ind w:left="1440" w:hanging="360"/>
+      </w:pPr>
+      <w:rPr>
+        <w:rFonts w:ascii="Courier New" w:hAnsi="Courier New" w:cs="Courier New" w:hint="default"/>
+      </w:rPr>
+    </w:lvl>
+    <w:lvl w:ilvl="2" w:tplc="04090005" w:tentative="1">
+      <w:start w:val="1"/>
+      <w:numFmt w:val="bullet"/>
+      <w:lvlText w:val=""/>
+      <w:lvlJc w:val="left"/>
+      <w:pPr>
+        <w:ind w:left="2160" w:hanging="360"/>
+      </w:pPr>
+      <w:rPr>
+        <w:rFonts w:ascii="Wingdings" w:hAnsi="Wingdings" w:hint="default"/>
+      </w:rPr>
+    </w:lvl>
+    <w:lvl w:ilvl="3" w:tplc="04090001" w:tentative="1">
+      <w:start w:val="1"/>
+      <w:numFmt w:val="bullet"/>
+      <w:lvlText w:val=""/>
+      <w:lvlJc w:val="left"/>
+      <w:pPr>
+        <w:ind w:left="2880" w:hanging="360"/>
+      </w:pPr>
+      <w:rPr>
+        <w:rFonts w:ascii="Symbol" w:hAnsi="Symbol" w:hint="default"/>
+      </w:rPr>
+    </w:lvl>
+    <w:lvl w:ilvl="4" w:tplc="04090003" w:tentative="1">
+      <w:start w:val="1"/>
+      <w:numFmt w:val="bullet"/>
+      <w:lvlText w:val="o"/>
+      <w:lvlJc w:val="left"/>
+      <w:pPr>
+        <w:ind w:left="3600" w:hanging="360"/>
+      </w:pPr>
+      <w:rPr>
+        <w:rFonts w:ascii="Courier New" w:hAnsi="Courier New" w:cs="Courier New" w:hint="default"/>
+      </w:rPr>
+    </w:lvl>
+    <w:lvl w:ilvl="5" w:tplc="04090005" w:tentative="1">
+      <w:start w:val="1"/>
+      <w:numFmt w:val="bullet"/>
+      <w:lvlText w:val=""/>
+      <w:lvlJc w:val="left"/>
+      <w:pPr>
+        <w:ind w:left="4320" w:hanging="360"/>
+      </w:pPr>
+      <w:rPr>
+        <w:rFonts w:ascii="Wingdings" w:hAnsi="Wingdings" w:hint="default"/>
+      </w:rPr>
+    </w:lvl>
+    <w:lvl w:ilvl="6" w:tplc="04090001" w:tentative="1">
+      <w:start w:val="1"/>
+      <w:numFmt w:val="bullet"/>
+      <w:lvlText w:val=""/>
+      <w:lvlJc w:val="left"/>
+      <w:pPr>
+        <w:ind w:left="5040" w:hanging="360"/>
+      </w:pPr>
+      <w:rPr>
+        <w:rFonts w:ascii="Symbol" w:hAnsi="Symbol" w:hint="default"/>
+      </w:rPr>
+    </w:lvl>
+    <w:lvl w:ilvl="7" w:tplc="04090003" w:tentative="1">
+      <w:start w:val="1"/>
+      <w:numFmt w:val="bullet"/>
+      <w:lvlText w:val="o"/>
+      <w:lvlJc w:val="left"/>
+      <w:pPr>
+        <w:ind w:left="5760" w:hanging="360"/>
+      </w:pPr>
+      <w:rPr>
+        <w:rFonts w:ascii="Courier New" w:hAnsi="Courier New" w:cs="Courier New" w:hint="default"/>
+      </w:rPr>
+    </w:lvl>
+    <w:lvl w:ilvl="8" w:tplc="04090005" w:tentative="1">
+      <w:start w:val="1"/>
+      <w:numFmt w:val="bullet"/>
+      <w:lvlText w:val=""/>
+      <w:lvlJc w:val="left"/>
+      <w:pPr>
+        <w:ind w:left="6480" w:hanging="360"/>
+      </w:pPr>
+      <w:rPr>
+        <w:rFonts w:ascii="Wingdings" w:hAnsi="Wingdings" w:hint="default"/>
+      </w:rPr>
+    </w:lvl>
+  </w:abstractNum>
+  <w:abstractNum w:abstractNumId="6">
     <w:nsid w:val="1EA00C52"/>
     <w:multiLevelType w:val="multilevel"/>
     <w:tmpl w:val="2C8E9316"/>
@@ -6064,7 +7603,7 @@
       </w:rPr>
     </w:lvl>
   </w:abstractNum>
-  <w:abstractNum w:abstractNumId="5">
+  <w:abstractNum w:abstractNumId="7">
     <w:nsid w:val="24DF4B5F"/>
     <w:multiLevelType w:val="multilevel"/>
     <w:tmpl w:val="5A5026F0"/>
@@ -6151,7 +7690,7 @@
       </w:rPr>
     </w:lvl>
   </w:abstractNum>
-  <w:abstractNum w:abstractNumId="6">
+  <w:abstractNum w:abstractNumId="8">
     <w:nsid w:val="32D42162"/>
     <w:multiLevelType w:val="hybridMultilevel"/>
     <w:tmpl w:val="C9AA1B32"/>
@@ -6264,7 +7803,7 @@
       </w:rPr>
     </w:lvl>
   </w:abstractNum>
-  <w:abstractNum w:abstractNumId="7">
+  <w:abstractNum w:abstractNumId="9">
     <w:nsid w:val="3A092E93"/>
     <w:multiLevelType w:val="hybridMultilevel"/>
     <w:tmpl w:val="127471C6"/>
@@ -6350,7 +7889,7 @@
       </w:pPr>
     </w:lvl>
   </w:abstractNum>
-  <w:abstractNum w:abstractNumId="8">
+  <w:abstractNum w:abstractNumId="10">
     <w:nsid w:val="3ABD296C"/>
     <w:multiLevelType w:val="singleLevel"/>
     <w:tmpl w:val="D968FDAC"/>
@@ -6370,7 +7909,7 @@
       </w:rPr>
     </w:lvl>
   </w:abstractNum>
-  <w:abstractNum w:abstractNumId="9">
+  <w:abstractNum w:abstractNumId="11">
     <w:nsid w:val="3D791D25"/>
     <w:multiLevelType w:val="multilevel"/>
     <w:tmpl w:val="BCCC5D5C"/>
@@ -6457,7 +7996,7 @@
       </w:rPr>
     </w:lvl>
   </w:abstractNum>
-  <w:abstractNum w:abstractNumId="10">
+  <w:abstractNum w:abstractNumId="12">
     <w:nsid w:val="52833F01"/>
     <w:multiLevelType w:val="multilevel"/>
     <w:tmpl w:val="0A68B8C2"/>
@@ -6602,7 +8141,7 @@
       </w:rPr>
     </w:lvl>
   </w:abstractNum>
-  <w:abstractNum w:abstractNumId="11">
+  <w:abstractNum w:abstractNumId="13">
     <w:nsid w:val="5C516C10"/>
     <w:multiLevelType w:val="hybridMultilevel"/>
     <w:tmpl w:val="BCC668F6"/>
@@ -6715,7 +8254,7 @@
       </w:rPr>
     </w:lvl>
   </w:abstractNum>
-  <w:abstractNum w:abstractNumId="12">
+  <w:abstractNum w:abstractNumId="14">
     <w:nsid w:val="5D3455A9"/>
     <w:multiLevelType w:val="hybridMultilevel"/>
     <w:tmpl w:val="E354B746"/>
@@ -6828,7 +8367,7 @@
       </w:rPr>
     </w:lvl>
   </w:abstractNum>
-  <w:abstractNum w:abstractNumId="13">
+  <w:abstractNum w:abstractNumId="15">
     <w:nsid w:val="6B9F009B"/>
     <w:multiLevelType w:val="hybridMultilevel"/>
     <w:tmpl w:val="BA5E52C2"/>
@@ -6924,64 +8463,70 @@
     <w:abstractNumId w:val="0"/>
   </w:num>
   <w:num w:numId="2">
+    <w:abstractNumId w:val="6"/>
+  </w:num>
+  <w:num w:numId="3">
+    <w:abstractNumId w:val="12"/>
+  </w:num>
+  <w:num w:numId="4">
+    <w:abstractNumId w:val="11"/>
+  </w:num>
+  <w:num w:numId="5">
+    <w:abstractNumId w:val="7"/>
+  </w:num>
+  <w:num w:numId="6">
+    <w:abstractNumId w:val="10"/>
+  </w:num>
+  <w:num w:numId="7">
     <w:abstractNumId w:val="4"/>
   </w:num>
-  <w:num w:numId="3">
-    <w:abstractNumId w:val="10"/>
-  </w:num>
-  <w:num w:numId="4">
-    <w:abstractNumId w:val="9"/>
-  </w:num>
-  <w:num w:numId="5">
-    <w:abstractNumId w:val="5"/>
-  </w:num>
-  <w:num w:numId="6">
-    <w:abstractNumId w:val="8"/>
-  </w:num>
-  <w:num w:numId="7">
-    <w:abstractNumId w:val="3"/>
-  </w:num>
   <w:num w:numId="8">
-    <w:abstractNumId w:val="11"/>
+    <w:abstractNumId w:val="13"/>
   </w:num>
   <w:num w:numId="9">
-    <w:abstractNumId w:val="2"/>
+    <w:abstractNumId w:val="3"/>
   </w:num>
   <w:num w:numId="10">
     <w:abstractNumId w:val="1"/>
   </w:num>
   <w:num w:numId="11">
-    <w:abstractNumId w:val="13"/>
+    <w:abstractNumId w:val="15"/>
   </w:num>
   <w:num w:numId="12">
+    <w:abstractNumId w:val="8"/>
+  </w:num>
+  <w:num w:numId="13">
+    <w:abstractNumId w:val="14"/>
+  </w:num>
+  <w:num w:numId="14">
     <w:abstractNumId w:val="6"/>
   </w:num>
-  <w:num w:numId="13">
-    <w:abstractNumId w:val="12"/>
-  </w:num>
-  <w:num w:numId="14">
-    <w:abstractNumId w:val="4"/>
-  </w:num>
   <w:num w:numId="15">
-    <w:abstractNumId w:val="4"/>
+    <w:abstractNumId w:val="6"/>
   </w:num>
   <w:num w:numId="16">
-    <w:abstractNumId w:val="4"/>
+    <w:abstractNumId w:val="6"/>
   </w:num>
   <w:num w:numId="17">
-    <w:abstractNumId w:val="4"/>
+    <w:abstractNumId w:val="6"/>
   </w:num>
   <w:num w:numId="18">
-    <w:abstractNumId w:val="4"/>
+    <w:abstractNumId w:val="6"/>
   </w:num>
   <w:num w:numId="19">
-    <w:abstractNumId w:val="4"/>
+    <w:abstractNumId w:val="6"/>
   </w:num>
   <w:num w:numId="20">
-    <w:abstractNumId w:val="4"/>
+    <w:abstractNumId w:val="6"/>
   </w:num>
   <w:num w:numId="21">
-    <w:abstractNumId w:val="7"/>
+    <w:abstractNumId w:val="9"/>
+  </w:num>
+  <w:num w:numId="22">
+    <w:abstractNumId w:val="5"/>
+  </w:num>
+  <w:num w:numId="23">
+    <w:abstractNumId w:val="2"/>
   </w:num>
 </w:numbering>
 </file>

</xml_diff>

<commit_message>
made some minor changes to the design document.  It has also been uploaded to the webpage
</commit_message>
<xml_diff>
--- a/Documents/Design Document/PCG_Design_Doc_Draft_10_18.docx
+++ b/Documents/Design Document/PCG_Design_Doc_Draft_10_18.docx
@@ -15,7 +15,7 @@
         <mc:AlternateContent>
           <mc:Choice Requires="wps">
             <w:drawing>
-              <wp:anchor distT="0" distB="0" distL="0" distR="0" simplePos="0" relativeHeight="251658240" behindDoc="0" locked="0" layoutInCell="1" allowOverlap="1">
+              <wp:anchor distT="0" distB="0" distL="0" distR="0" simplePos="0" relativeHeight="251671552" behindDoc="0" locked="0" layoutInCell="1" allowOverlap="1">
                 <wp:simplePos x="0" y="0"/>
                 <wp:positionH relativeFrom="column">
                   <wp:posOffset>171450</wp:posOffset>
@@ -26,7 +26,7 @@
                 <wp:extent cx="1724025" cy="145415"/>
                 <wp:effectExtent l="0" t="0" r="9525" b="6985"/>
                 <wp:wrapSquare wrapText="bothSides"/>
-                <wp:docPr id="10" name="Text Box 5"/>
+                <wp:docPr id="25" name="Text Box 25"/>
                 <wp:cNvGraphicFramePr>
                   <a:graphicFrameLocks xmlns:a="http://schemas.openxmlformats.org/drawingml/2006/main"/>
                 </wp:cNvGraphicFramePr>
@@ -52,7 +52,7 @@
                         </a:ln>
                         <a:extLst>
                           <a:ext uri="{91240B29-F687-4f45-9708-019B960494DF}">
-                            <a14:hiddenLine xmlns:o="urn:schemas-microsoft-com:office:office" xmlns:v="urn:schemas-microsoft-com:vml" xmlns:w10="urn:schemas-microsoft-com:office:word" xmlns:w="http://schemas.openxmlformats.org/wordprocessingml/2006/main" xmlns:a14="http://schemas.microsoft.com/office/drawing/2010/main" xmlns="" w="9525">
+                            <a14:hiddenLine xmlns:a14="http://schemas.microsoft.com/office/drawing/2010/main" xmlns="" w="9525">
                               <a:solidFill>
                                 <a:srgbClr val="000000"/>
                               </a:solidFill>
@@ -108,7 +108,7 @@
                 <v:stroke joinstyle="miter"/>
                 <v:path gradientshapeok="t" o:connecttype="rect"/>
               </v:shapetype>
-              <v:shape id="Text Box 5" o:spid="_x0000_s1026" type="#_x0000_t202" style="position:absolute;margin-left:13.5pt;margin-top:69.55pt;width:135.75pt;height:11.45pt;z-index:251658240;visibility:visible;mso-wrap-style:square;mso-width-percent:0;mso-height-percent:0;mso-wrap-distance-left:0;mso-wrap-distance-top:0;mso-wrap-distance-right:0;mso-wrap-distance-bottom:0;mso-position-horizontal:absolute;mso-position-horizontal-relative:text;mso-position-vertical:absolute;mso-position-vertical-relative:page;mso-width-percent:0;mso-height-percent:0;mso-width-relative:page;mso-height-relative:page;v-text-anchor:top" o:gfxdata="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" stroked="f">
+              <v:shape id="Text Box 25" o:spid="_x0000_s1026" type="#_x0000_t202" style="position:absolute;margin-left:13.5pt;margin-top:69.55pt;width:135.75pt;height:11.45pt;z-index:251671552;visibility:visible;mso-wrap-style:square;mso-width-percent:0;mso-height-percent:0;mso-wrap-distance-left:0;mso-wrap-distance-top:0;mso-wrap-distance-right:0;mso-wrap-distance-bottom:0;mso-position-horizontal:absolute;mso-position-horizontal-relative:text;mso-position-vertical:absolute;mso-position-vertical-relative:page;mso-width-percent:0;mso-height-percent:0;mso-width-relative:page;mso-height-relative:page;v-text-anchor:top" o:gfxdata="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" stroked="f">
                 <v:textbox inset="0,0,0,0">
                   <w:txbxContent>
                     <w:p>
@@ -155,7 +155,7 @@
         <mc:AlternateContent>
           <mc:Choice Requires="wps">
             <w:drawing>
-              <wp:anchor distT="0" distB="0" distL="114300" distR="114300" simplePos="0" relativeHeight="251655168" behindDoc="1" locked="0" layoutInCell="1" allowOverlap="1">
+              <wp:anchor distT="0" distB="0" distL="114300" distR="114300" simplePos="0" relativeHeight="251668480" behindDoc="1" locked="0" layoutInCell="1" allowOverlap="1">
                 <wp:simplePos x="0" y="0"/>
                 <wp:positionH relativeFrom="margin">
                   <wp:posOffset>66675</wp:posOffset>
@@ -166,7 +166,7 @@
                 <wp:extent cx="5943600" cy="8229600"/>
                 <wp:effectExtent l="19050" t="19050" r="19050" b="19050"/>
                 <wp:wrapNone/>
-                <wp:docPr id="9" name="Rectangle 3"/>
+                <wp:docPr id="24" name="Rectangle 24"/>
                 <wp:cNvGraphicFramePr>
                   <a:graphicFrameLocks xmlns:a="http://schemas.openxmlformats.org/drawingml/2006/main" noChangeAspect="1"/>
                 </wp:cNvGraphicFramePr>
@@ -230,7 +230,7 @@
           </mc:Choice>
           <mc:Fallback>
             <w:pict>
-              <v:rect w14:anchorId="53772353" id="Rectangle 3" o:spid="_x0000_s1026" style="position:absolute;margin-left:5.25pt;margin-top:5.25pt;width:468pt;height:9in;z-index:-251661312;visibility:visible;mso-wrap-style:square;mso-width-percent:0;mso-height-percent:0;mso-wrap-distance-left:9pt;mso-wrap-distance-top:0;mso-wrap-distance-right:9pt;mso-wrap-distance-bottom:0;mso-position-horizontal:absolute;mso-position-horizontal-relative:margin;mso-position-vertical:absolute;mso-position-vertical-relative:margin;mso-width-percent:0;mso-height-percent:0;mso-width-relative:page;mso-height-relative:page;v-text-anchor:top" o:gfxdata="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" filled="f" strokecolor="#339" strokeweight="3pt">
+              <v:rect w14:anchorId="7D317412" id="Rectangle 24" o:spid="_x0000_s1026" style="position:absolute;margin-left:5.25pt;margin-top:5.25pt;width:468pt;height:9in;z-index:-251648000;visibility:visible;mso-wrap-style:square;mso-width-percent:0;mso-height-percent:0;mso-wrap-distance-left:9pt;mso-wrap-distance-top:0;mso-wrap-distance-right:9pt;mso-wrap-distance-bottom:0;mso-position-horizontal:absolute;mso-position-horizontal-relative:margin;mso-position-vertical:absolute;mso-position-vertical-relative:margin;mso-width-percent:0;mso-height-percent:0;mso-width-relative:page;mso-height-relative:page;v-text-anchor:top" o:gfxdata="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" filled="f" strokecolor="#339" strokeweight="3pt">
                 <v:shadow offset="6pt,6pt"/>
                 <o:lock v:ext="edit" aspectratio="t"/>
                 <w10:wrap anchorx="margin" anchory="margin"/>
@@ -247,7 +247,7 @@
         <mc:AlternateContent>
           <mc:Choice Requires="wps">
             <w:drawing>
-              <wp:anchor distT="0" distB="0" distL="114300" distR="114300" simplePos="0" relativeHeight="251656192" behindDoc="1" locked="0" layoutInCell="1" allowOverlap="1">
+              <wp:anchor distT="0" distB="0" distL="114300" distR="114300" simplePos="0" relativeHeight="251669504" behindDoc="1" locked="0" layoutInCell="1" allowOverlap="1">
                 <wp:simplePos x="0" y="0"/>
                 <wp:positionH relativeFrom="margin">
                   <wp:align>center</wp:align>
@@ -258,7 +258,7 @@
                 <wp:extent cx="5943600" cy="8229600"/>
                 <wp:effectExtent l="19050" t="19050" r="19050" b="19050"/>
                 <wp:wrapNone/>
-                <wp:docPr id="8" name="Rectangle 2"/>
+                <wp:docPr id="23" name="Rectangle 23"/>
                 <wp:cNvGraphicFramePr>
                   <a:graphicFrameLocks xmlns:a="http://schemas.openxmlformats.org/drawingml/2006/main" noChangeAspect="1"/>
                 </wp:cNvGraphicFramePr>
@@ -322,7 +322,7 @@
           </mc:Choice>
           <mc:Fallback>
             <w:pict>
-              <v:rect w14:anchorId="331865BE" id="Rectangle 2" o:spid="_x0000_s1026" style="position:absolute;margin-left:0;margin-top:0;width:468pt;height:9in;z-index:-251660288;visibility:visible;mso-wrap-style:square;mso-width-percent:0;mso-height-percent:0;mso-wrap-distance-left:9pt;mso-wrap-distance-top:0;mso-wrap-distance-right:9pt;mso-wrap-distance-bottom:0;mso-position-horizontal:center;mso-position-horizontal-relative:margin;mso-position-vertical:center;mso-position-vertical-relative:margin;mso-width-percent:0;mso-height-percent:0;mso-width-relative:page;mso-height-relative:page;v-text-anchor:top" o:gfxdata="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" filled="f" strokecolor="#be0f34" strokeweight="3pt">
+              <v:rect w14:anchorId="66996655" id="Rectangle 23" o:spid="_x0000_s1026" style="position:absolute;margin-left:0;margin-top:0;width:468pt;height:9in;z-index:-251646976;visibility:visible;mso-wrap-style:square;mso-width-percent:0;mso-height-percent:0;mso-wrap-distance-left:9pt;mso-wrap-distance-top:0;mso-wrap-distance-right:9pt;mso-wrap-distance-bottom:0;mso-position-horizontal:center;mso-position-horizontal-relative:margin;mso-position-vertical:center;mso-position-vertical-relative:margin;mso-width-percent:0;mso-height-percent:0;mso-width-relative:page;mso-height-relative:page;v-text-anchor:top" o:gfxdata="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" filled="f" strokecolor="#be0f34" strokeweight="3pt">
                 <v:shadow offset="6pt,6pt"/>
                 <o:lock v:ext="edit" aspectratio="t"/>
                 <w10:wrap anchorx="margin" anchory="margin"/>
@@ -351,23 +351,7 @@
           <w:b/>
           <w:sz w:val="28"/>
         </w:rPr>
-        <w:t>GADGET</w:t>
-      </w:r>
-      <w:r>
-        <w:rPr>
-          <w:rFonts w:ascii="Helvetica" w:hAnsi="Helvetica"/>
-          <w:b/>
-          <w:sz w:val="28"/>
-        </w:rPr>
-        <w:t>: A</w:t>
-      </w:r>
-      <w:r>
-        <w:rPr>
-          <w:rFonts w:ascii="Helvetica" w:hAnsi="Helvetica"/>
-          <w:b/>
-          <w:sz w:val="28"/>
-        </w:rPr>
-        <w:t xml:space="preserve"> Really Cool Thingamabob</w:t>
+        <w:t>PCG: Programmable Communication Group</w:t>
       </w:r>
     </w:p>
     <w:p>
@@ -375,10 +359,7 @@
         <w:jc w:val="center"/>
       </w:pPr>
       <w:r>
-        <w:t>Submitted T</w:t>
-      </w:r>
-      <w:r>
-        <w:t>o:</w:t>
+        <w:t>Submitted To:</w:t>
       </w:r>
     </w:p>
     <w:p>
@@ -402,13 +383,7 @@
         </w:rPr>
       </w:pPr>
       <w:r>
-        <w:t xml:space="preserve">Senior Design </w:t>
-      </w:r>
-      <w:r>
-        <w:t xml:space="preserve">Project </w:t>
-      </w:r>
-      <w:r>
-        <w:t>I and II</w:t>
+        <w:t>Senior Design Project I and II</w:t>
       </w:r>
     </w:p>
     <w:p>
@@ -456,13 +431,7 @@
         <w:jc w:val="center"/>
       </w:pPr>
       <w:r>
-        <w:t>Philadelphia</w:t>
-      </w:r>
-      <w:r>
-        <w:t xml:space="preserve">, </w:t>
-      </w:r>
-      <w:r>
-        <w:t>Pennsylvania 19122</w:t>
+        <w:t>Philadelphia, Pennsylvania 19122</w:t>
       </w:r>
     </w:p>
     <w:p>
@@ -482,11 +451,12 @@
           <w:b/>
           <w:noProof/>
           <w:sz w:val="20"/>
+          <w:highlight w:val="yellow"/>
         </w:rPr>
         <mc:AlternateContent>
           <mc:Choice Requires="wps">
             <w:drawing>
-              <wp:anchor distT="182880" distB="182880" distL="0" distR="0" simplePos="0" relativeHeight="251657216" behindDoc="0" locked="0" layoutInCell="1" allowOverlap="1">
+              <wp:anchor distT="182880" distB="182880" distL="0" distR="0" simplePos="0" relativeHeight="251670528" behindDoc="0" locked="0" layoutInCell="1" allowOverlap="1">
                 <wp:simplePos x="0" y="0"/>
                 <wp:positionH relativeFrom="margin">
                   <wp:posOffset>173990</wp:posOffset>
@@ -497,7 +467,7 @@
                 <wp:extent cx="5596255" cy="2266950"/>
                 <wp:effectExtent l="0" t="0" r="4445" b="0"/>
                 <wp:wrapSquare wrapText="bothSides"/>
-                <wp:docPr id="7" name="Text Box 4"/>
+                <wp:docPr id="22" name="Text Box 22"/>
                 <wp:cNvGraphicFramePr>
                   <a:graphicFrameLocks xmlns:a="http://schemas.openxmlformats.org/drawingml/2006/main"/>
                 </wp:cNvGraphicFramePr>
@@ -523,7 +493,7 @@
                         </a:ln>
                         <a:extLst>
                           <a:ext uri="{91240B29-F687-4f45-9708-019B960494DF}">
-                            <a14:hiddenLine xmlns:o="urn:schemas-microsoft-com:office:office" xmlns:v="urn:schemas-microsoft-com:vml" xmlns:w10="urn:schemas-microsoft-com:office:word" xmlns:w="http://schemas.openxmlformats.org/wordprocessingml/2006/main" xmlns:a14="http://schemas.microsoft.com/office/drawing/2010/main" xmlns="" w="9525">
+                            <a14:hiddenLine xmlns:a14="http://schemas.microsoft.com/office/drawing/2010/main" xmlns="" w="9525">
                               <a:solidFill>
                                 <a:srgbClr val="000000"/>
                               </a:solidFill>
@@ -539,16 +509,24 @@
                           <w:p>
                             <w:pPr>
                               <w:jc w:val="center"/>
+                              <w:rPr>
+                                <w:noProof/>
+                              </w:rPr>
+                            </w:pPr>
+                          </w:p>
+                          <w:p>
+                            <w:pPr>
+                              <w:jc w:val="center"/>
                             </w:pPr>
                             <w:r>
                               <w:rPr>
                                 <w:noProof/>
                               </w:rPr>
                               <w:drawing>
-                                <wp:inline distT="0" distB="0" distL="0" distR="0">
-                                  <wp:extent cx="4229100" cy="2021316"/>
-                                  <wp:effectExtent l="19050" t="0" r="0" b="0"/>
-                                  <wp:docPr id="1" name="Picture 1"/>
+                                <wp:inline distT="0" distB="0" distL="0" distR="0" wp14:anchorId="59CC8268" wp14:editId="15B3B40A">
+                                  <wp:extent cx="2838450" cy="1346200"/>
+                                  <wp:effectExtent l="0" t="0" r="0" b="0"/>
+                                  <wp:docPr id="28" name="Picture 28" descr="C:\Users\Cedric\Pictures\PCG.jpg"/>
                                   <wp:cNvGraphicFramePr>
                                     <a:graphicFrameLocks xmlns:a="http://schemas.openxmlformats.org/drawingml/2006/main" noChangeAspect="1"/>
                                   </wp:cNvGraphicFramePr>
@@ -556,13 +534,19 @@
                                     <a:graphicData uri="http://schemas.openxmlformats.org/drawingml/2006/picture">
                                       <pic:pic xmlns:pic="http://schemas.openxmlformats.org/drawingml/2006/picture">
                                         <pic:nvPicPr>
-                                          <pic:cNvPr id="0" name="Picture 1"/>
+                                          <pic:cNvPr id="0" name="Picture 2" descr="C:\Users\Cedric\Pictures\PCG.jpg"/>
                                           <pic:cNvPicPr>
                                             <a:picLocks noChangeAspect="1" noChangeArrowheads="1"/>
                                           </pic:cNvPicPr>
                                         </pic:nvPicPr>
                                         <pic:blipFill>
-                                          <a:blip r:embed="rId7"/>
+                                          <a:blip r:embed="rId7">
+                                            <a:extLst>
+                                              <a:ext uri="{28A0092B-C50C-407E-A947-70E740481C1C}">
+                                                <a14:useLocalDpi xmlns:a14="http://schemas.microsoft.com/office/drawing/2010/main" val="0"/>
+                                              </a:ext>
+                                            </a:extLst>
+                                          </a:blip>
                                           <a:srcRect/>
                                           <a:stretch>
                                             <a:fillRect/>
@@ -571,17 +555,14 @@
                                         <pic:spPr bwMode="auto">
                                           <a:xfrm>
                                             <a:off x="0" y="0"/>
-                                            <a:ext cx="4229100" cy="2021316"/>
+                                            <a:ext cx="2843116" cy="1348413"/>
                                           </a:xfrm>
                                           <a:prstGeom prst="rect">
                                             <a:avLst/>
                                           </a:prstGeom>
                                           <a:noFill/>
-                                          <a:ln w="9525">
+                                          <a:ln>
                                             <a:noFill/>
-                                            <a:miter lim="800000"/>
-                                            <a:headEnd/>
-                                            <a:tailEnd/>
                                           </a:ln>
                                         </pic:spPr>
                                       </pic:pic>
@@ -610,9 +591,17 @@
           </mc:Choice>
           <mc:Fallback>
             <w:pict>
-              <v:shape id="Text Box 4" o:spid="_x0000_s1027" type="#_x0000_t202" style="position:absolute;left:0;text-align:left;margin-left:13.7pt;margin-top:241.5pt;width:440.65pt;height:178.5pt;z-index:251657216;visibility:visible;mso-wrap-style:square;mso-width-percent:0;mso-height-percent:0;mso-wrap-distance-left:0;mso-wrap-distance-top:14.4pt;mso-wrap-distance-right:0;mso-wrap-distance-bottom:14.4pt;mso-position-horizontal:absolute;mso-position-horizontal-relative:margin;mso-position-vertical:absolute;mso-position-vertical-relative:margin;mso-width-percent:0;mso-height-percent:0;mso-width-relative:page;mso-height-relative:page;v-text-anchor:top" o:gfxdata="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" stroked="f">
+              <v:shape id="Text Box 22" o:spid="_x0000_s1027" type="#_x0000_t202" style="position:absolute;left:0;text-align:left;margin-left:13.7pt;margin-top:241.5pt;width:440.65pt;height:178.5pt;z-index:251670528;visibility:visible;mso-wrap-style:square;mso-width-percent:0;mso-height-percent:0;mso-wrap-distance-left:0;mso-wrap-distance-top:14.4pt;mso-wrap-distance-right:0;mso-wrap-distance-bottom:14.4pt;mso-position-horizontal:absolute;mso-position-horizontal-relative:margin;mso-position-vertical:absolute;mso-position-vertical-relative:margin;mso-width-percent:0;mso-height-percent:0;mso-width-relative:page;mso-height-relative:page;v-text-anchor:top" o:gfxdata="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" stroked="f">
                 <v:textbox inset="0,,0">
                   <w:txbxContent>
+                    <w:p>
+                      <w:pPr>
+                        <w:jc w:val="center"/>
+                        <w:rPr>
+                          <w:noProof/>
+                        </w:rPr>
+                      </w:pPr>
+                    </w:p>
                     <w:p>
                       <w:pPr>
                         <w:jc w:val="center"/>
@@ -622,10 +611,10 @@
                           <w:noProof/>
                         </w:rPr>
                         <w:drawing>
-                          <wp:inline distT="0" distB="0" distL="0" distR="0">
-                            <wp:extent cx="4229100" cy="2021316"/>
-                            <wp:effectExtent l="19050" t="0" r="0" b="0"/>
-                            <wp:docPr id="1" name="Picture 1"/>
+                          <wp:inline distT="0" distB="0" distL="0" distR="0" wp14:anchorId="59CC8268" wp14:editId="15B3B40A">
+                            <wp:extent cx="2838450" cy="1346200"/>
+                            <wp:effectExtent l="0" t="0" r="0" b="0"/>
+                            <wp:docPr id="28" name="Picture 28" descr="C:\Users\Cedric\Pictures\PCG.jpg"/>
                             <wp:cNvGraphicFramePr>
                               <a:graphicFrameLocks xmlns:a="http://schemas.openxmlformats.org/drawingml/2006/main" noChangeAspect="1"/>
                             </wp:cNvGraphicFramePr>
@@ -633,13 +622,19 @@
                               <a:graphicData uri="http://schemas.openxmlformats.org/drawingml/2006/picture">
                                 <pic:pic xmlns:pic="http://schemas.openxmlformats.org/drawingml/2006/picture">
                                   <pic:nvPicPr>
-                                    <pic:cNvPr id="0" name="Picture 1"/>
+                                    <pic:cNvPr id="0" name="Picture 2" descr="C:\Users\Cedric\Pictures\PCG.jpg"/>
                                     <pic:cNvPicPr>
                                       <a:picLocks noChangeAspect="1" noChangeArrowheads="1"/>
                                     </pic:cNvPicPr>
                                   </pic:nvPicPr>
                                   <pic:blipFill>
-                                    <a:blip r:embed="rId7"/>
+                                    <a:blip r:embed="rId7">
+                                      <a:extLst>
+                                        <a:ext uri="{28A0092B-C50C-407E-A947-70E740481C1C}">
+                                          <a14:useLocalDpi xmlns:a14="http://schemas.microsoft.com/office/drawing/2010/main" val="0"/>
+                                        </a:ext>
+                                      </a:extLst>
+                                    </a:blip>
                                     <a:srcRect/>
                                     <a:stretch>
                                       <a:fillRect/>
@@ -648,17 +643,14 @@
                                   <pic:spPr bwMode="auto">
                                     <a:xfrm>
                                       <a:off x="0" y="0"/>
-                                      <a:ext cx="4229100" cy="2021316"/>
+                                      <a:ext cx="2843116" cy="1348413"/>
                                     </a:xfrm>
                                     <a:prstGeom prst="rect">
                                       <a:avLst/>
                                     </a:prstGeom>
                                     <a:noFill/>
-                                    <a:ln w="9525">
+                                    <a:ln>
                                       <a:noFill/>
-                                      <a:miter lim="800000"/>
-                                      <a:headEnd/>
-                                      <a:tailEnd/>
                                     </a:ln>
                                   </pic:spPr>
                                 </pic:pic>
@@ -677,7 +669,13 @@
         </mc:AlternateContent>
       </w:r>
       <w:r>
-        <w:t xml:space="preserve">December 2, 2013 </w:t>
+        <w:rPr>
+          <w:highlight w:val="yellow"/>
+        </w:rPr>
+        <w:t>December 2, 2013</w:t>
+      </w:r>
+      <w:r>
+        <w:t xml:space="preserve"> </w:t>
       </w:r>
     </w:p>
     <w:p>
@@ -685,10 +683,7 @@
         <w:jc w:val="center"/>
       </w:pPr>
       <w:r>
-        <w:t>Prepared B</w:t>
-      </w:r>
-      <w:r>
-        <w:t>y:</w:t>
+        <w:t>Prepared By:</w:t>
       </w:r>
     </w:p>
     <w:p>
@@ -697,7 +692,7 @@
         <w:jc w:val="center"/>
       </w:pPr>
       <w:r>
-        <w:t>J. Doe, J. Smith, M. Smith, and Y. Smith</w:t>
+        <w:t>B. Keith, B. Thibodeau, and C. Destin</w:t>
       </w:r>
     </w:p>
     <w:p>
@@ -706,13 +701,7 @@
         <w:jc w:val="center"/>
       </w:pPr>
       <w:r>
-        <w:t>Faculty Advisor</w:t>
-      </w:r>
-      <w:r>
-        <w:t>(s)</w:t>
-      </w:r>
-      <w:r>
-        <w:t>: Professor John Smith</w:t>
+        <w:t>Faculty Advisor(s): Dr. Dennis Silage</w:t>
       </w:r>
     </w:p>
     <w:p>
@@ -721,22 +710,7 @@
         <w:jc w:val="center"/>
       </w:pPr>
       <w:r>
-        <w:t>Industrial Advisor</w:t>
-      </w:r>
-      <w:r>
-        <w:t>(s)</w:t>
-      </w:r>
-      <w:r>
-        <w:t>: James Smith, Corona Corporation</w:t>
-      </w:r>
-    </w:p>
-    <w:p>
-      <w:pPr>
-        <w:spacing w:after="0" w:line="280" w:lineRule="atLeast"/>
-        <w:jc w:val="center"/>
-      </w:pPr>
-      <w:r>
-        <w:t>Team Name</w:t>
+        <w:t>Programmable Communication Group</w:t>
       </w:r>
     </w:p>
     <w:p>
@@ -805,7 +779,7 @@
         <mc:AlternateContent>
           <mc:Choice Requires="wps">
             <w:drawing>
-              <wp:anchor distT="0" distB="0" distL="114300" distR="114300" simplePos="0" relativeHeight="251664384" behindDoc="0" locked="0" layoutInCell="1" allowOverlap="1">
+              <wp:anchor distT="0" distB="0" distL="114300" distR="114300" simplePos="0" relativeHeight="251672576" behindDoc="0" locked="0" layoutInCell="1" allowOverlap="1">
                 <wp:simplePos x="0" y="0"/>
                 <wp:positionH relativeFrom="column">
                   <wp:posOffset>5105400</wp:posOffset>
@@ -816,7 +790,7 @@
                 <wp:extent cx="664210" cy="521335"/>
                 <wp:effectExtent l="0" t="0" r="2540" b="0"/>
                 <wp:wrapNone/>
-                <wp:docPr id="6" name="Text Box 17"/>
+                <wp:docPr id="21" name="Text Box 21"/>
                 <wp:cNvGraphicFramePr>
                   <a:graphicFrameLocks xmlns:a="http://schemas.openxmlformats.org/drawingml/2006/main"/>
                 </wp:cNvGraphicFramePr>
@@ -842,7 +816,7 @@
                         </a:ln>
                         <a:extLst>
                           <a:ext uri="{91240B29-F687-4f45-9708-019B960494DF}">
-                            <a14:hiddenLine xmlns:o="urn:schemas-microsoft-com:office:office" xmlns:v="urn:schemas-microsoft-com:vml" xmlns:w10="urn:schemas-microsoft-com:office:word" xmlns:w="http://schemas.openxmlformats.org/wordprocessingml/2006/main" xmlns:a14="http://schemas.microsoft.com/office/drawing/2010/main" xmlns="" w="9525">
+                            <a14:hiddenLine xmlns:a14="http://schemas.microsoft.com/office/drawing/2010/main" xmlns="" w="9525">
                               <a:solidFill>
                                 <a:srgbClr val="000000"/>
                               </a:solidFill>
@@ -875,7 +849,7 @@
           </mc:Choice>
           <mc:Fallback>
             <w:pict>
-              <v:shape id="Text Box 17" o:spid="_x0000_s1028" type="#_x0000_t202" style="position:absolute;left:0;text-align:left;margin-left:402pt;margin-top:41pt;width:52.3pt;height:41.05pt;z-index:251664384;visibility:visible;mso-wrap-style:square;mso-width-percent:0;mso-height-percent:0;mso-wrap-distance-left:9pt;mso-wrap-distance-top:0;mso-wrap-distance-right:9pt;mso-wrap-distance-bottom:0;mso-position-horizontal:absolute;mso-position-horizontal-relative:text;mso-position-vertical:absolute;mso-position-vertical-relative:text;mso-width-percent:0;mso-height-percent:0;mso-width-relative:margin;mso-height-relative:margin;v-text-anchor:top" o:gfxdata="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" stroked="f">
+              <v:shape id="Text Box 21" o:spid="_x0000_s1028" type="#_x0000_t202" style="position:absolute;left:0;text-align:left;margin-left:402pt;margin-top:41pt;width:52.3pt;height:41.05pt;z-index:251672576;visibility:visible;mso-wrap-style:square;mso-width-percent:0;mso-height-percent:0;mso-wrap-distance-left:9pt;mso-wrap-distance-top:0;mso-wrap-distance-right:9pt;mso-wrap-distance-bottom:0;mso-position-horizontal:absolute;mso-position-horizontal-relative:text;mso-position-vertical:absolute;mso-position-vertical-relative:text;mso-width-percent:0;mso-height-percent:0;mso-width-relative:margin;mso-height-relative:margin;v-text-anchor:top" o:gfxdata="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" stroked="f">
                 <v:textbox inset="0,0,0,0">
                   <w:txbxContent>
                     <w:p/>
@@ -893,7 +867,7 @@
         <mc:AlternateContent>
           <mc:Choice Requires="wps">
             <w:drawing>
-              <wp:anchor distT="0" distB="0" distL="114300" distR="114300" simplePos="0" relativeHeight="251665408" behindDoc="0" locked="0" layoutInCell="1" allowOverlap="1">
+              <wp:anchor distT="0" distB="0" distL="114300" distR="114300" simplePos="0" relativeHeight="251673600" behindDoc="0" locked="0" layoutInCell="1" allowOverlap="1">
                 <wp:simplePos x="0" y="0"/>
                 <wp:positionH relativeFrom="column">
                   <wp:posOffset>5241925</wp:posOffset>
@@ -904,7 +878,7 @@
                 <wp:extent cx="463550" cy="771525"/>
                 <wp:effectExtent l="0" t="0" r="0" b="9525"/>
                 <wp:wrapNone/>
-                <wp:docPr id="4" name="Text Box 16"/>
+                <wp:docPr id="20" name="Text Box 20"/>
                 <wp:cNvGraphicFramePr>
                   <a:graphicFrameLocks xmlns:a="http://schemas.openxmlformats.org/drawingml/2006/main"/>
                 </wp:cNvGraphicFramePr>
@@ -930,7 +904,7 @@
                         </a:ln>
                         <a:extLst>
                           <a:ext uri="{91240B29-F687-4f45-9708-019B960494DF}">
-                            <a14:hiddenLine xmlns:o="urn:schemas-microsoft-com:office:office" xmlns:v="urn:schemas-microsoft-com:vml" xmlns:w10="urn:schemas-microsoft-com:office:word" xmlns:w="http://schemas.openxmlformats.org/wordprocessingml/2006/main" xmlns:a14="http://schemas.microsoft.com/office/drawing/2010/main" xmlns="" w="9525">
+                            <a14:hiddenLine xmlns:a14="http://schemas.microsoft.com/office/drawing/2010/main" xmlns="" w="9525">
                               <a:solidFill>
                                 <a:srgbClr val="000000"/>
                               </a:solidFill>
@@ -953,10 +927,10 @@
                                 <w:noProof/>
                               </w:rPr>
                               <w:drawing>
-                                <wp:inline distT="0" distB="0" distL="0" distR="0">
+                                <wp:inline distT="0" distB="0" distL="0" distR="0" wp14:anchorId="5DD91533" wp14:editId="6C0F1E3D">
                                   <wp:extent cx="590550" cy="619125"/>
                                   <wp:effectExtent l="19050" t="0" r="0" b="0"/>
-                                  <wp:docPr id="81" name="Picture 81"/>
+                                  <wp:docPr id="29" name="Picture 29"/>
                                   <wp:cNvGraphicFramePr>
                                     <a:graphicFrameLocks xmlns:a="http://schemas.openxmlformats.org/drawingml/2006/main" noChangeAspect="1"/>
                                   </wp:cNvGraphicFramePr>
@@ -1018,7 +992,7 @@
           </mc:Choice>
           <mc:Fallback>
             <w:pict>
-              <v:shape id="Text Box 16" o:spid="_x0000_s1029" type="#_x0000_t202" style="position:absolute;left:0;text-align:left;margin-left:412.75pt;margin-top:31.5pt;width:36.5pt;height:60.75pt;z-index:251665408;visibility:visible;mso-wrap-style:square;mso-width-percent:0;mso-height-percent:0;mso-wrap-distance-left:9pt;mso-wrap-distance-top:0;mso-wrap-distance-right:9pt;mso-wrap-distance-bottom:0;mso-position-horizontal:absolute;mso-position-horizontal-relative:text;mso-position-vertical:absolute;mso-position-vertical-relative:text;mso-width-percent:0;mso-height-percent:0;mso-width-relative:margin;mso-height-relative:margin;v-text-anchor:top" o:gfxdata="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" stroked="f">
+              <v:shape id="Text Box 20" o:spid="_x0000_s1029" type="#_x0000_t202" style="position:absolute;left:0;text-align:left;margin-left:412.75pt;margin-top:31.5pt;width:36.5pt;height:60.75pt;z-index:251673600;visibility:visible;mso-wrap-style:square;mso-width-percent:0;mso-height-percent:0;mso-wrap-distance-left:9pt;mso-wrap-distance-top:0;mso-wrap-distance-right:9pt;mso-wrap-distance-bottom:0;mso-position-horizontal:absolute;mso-position-horizontal-relative:text;mso-position-vertical:absolute;mso-position-vertical-relative:text;mso-width-percent:0;mso-height-percent:0;mso-width-relative:margin;mso-height-relative:margin;v-text-anchor:top" o:gfxdata="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" stroked="f">
                 <v:textbox style="mso-fit-shape-to-text:t" inset="0,0,0,0">
                   <w:txbxContent>
                     <w:p>
@@ -1031,10 +1005,10 @@
                           <w:noProof/>
                         </w:rPr>
                         <w:drawing>
-                          <wp:inline distT="0" distB="0" distL="0" distR="0">
+                          <wp:inline distT="0" distB="0" distL="0" distR="0" wp14:anchorId="5DD91533" wp14:editId="6C0F1E3D">
                             <wp:extent cx="590550" cy="619125"/>
                             <wp:effectExtent l="19050" t="0" r="0" b="0"/>
-                            <wp:docPr id="81" name="Picture 81"/>
+                            <wp:docPr id="29" name="Picture 29"/>
                             <wp:cNvGraphicFramePr>
                               <a:graphicFrameLocks xmlns:a="http://schemas.openxmlformats.org/drawingml/2006/main" noChangeAspect="1"/>
                             </wp:cNvGraphicFramePr>
@@ -1085,22 +1059,7 @@
         </mc:AlternateContent>
       </w:r>
       <w:r>
-        <w:t xml:space="preserve">For further information, </w:t>
-      </w:r>
-      <w:r>
-        <w:t>please contact Dr. Dennis Silage</w:t>
-      </w:r>
-      <w:r>
-        <w:t xml:space="preserve"> (</w:t>
-      </w:r>
-      <w:r>
-        <w:t>email:</w:t>
-      </w:r>
-      <w:r>
-        <w:t xml:space="preserve"> silage</w:t>
-      </w:r>
-      <w:r>
-        <w:t>@temple.edu).</w:t>
+        <w:t>For further information, please contact Dr. Dennis Silage (email: silage@temple.edu).</w:t>
       </w:r>
     </w:p>
     <w:p>
@@ -1126,1594 +1085,712 @@
         <w:br w:type="page"/>
       </w:r>
     </w:p>
-    <w:p>
-      <w:pPr>
-        <w:rPr>
-          <w:b/>
-          <w:color w:val="000000"/>
-        </w:rPr>
-      </w:pPr>
-      <w:r>
-        <w:rPr>
-          <w:b/>
-          <w:noProof/>
-          <w:color w:val="000000"/>
-        </w:rPr>
-        <w:lastRenderedPageBreak/>
-        <mc:AlternateContent>
-          <mc:Choice Requires="wps">
-            <w:drawing>
-              <wp:anchor distT="0" distB="0" distL="91440" distR="91440" simplePos="0" relativeHeight="251666432" behindDoc="0" locked="0" layoutInCell="1" allowOverlap="1">
-                <wp:simplePos x="0" y="0"/>
-                <wp:positionH relativeFrom="margin">
-                  <wp:align>center</wp:align>
-                </wp:positionH>
-                <wp:positionV relativeFrom="margin">
-                  <wp:align>center</wp:align>
-                </wp:positionV>
-                <wp:extent cx="5943600" cy="8229600"/>
-                <wp:effectExtent l="0" t="0" r="0" b="0"/>
-                <wp:wrapThrough wrapText="bothSides">
-                  <wp:wrapPolygon edited="0">
-                    <wp:start x="0" y="0"/>
-                    <wp:lineTo x="0" y="21550"/>
-                    <wp:lineTo x="21531" y="21550"/>
-                    <wp:lineTo x="21531" y="0"/>
-                    <wp:lineTo x="0" y="0"/>
-                  </wp:wrapPolygon>
-                </wp:wrapThrough>
-                <wp:docPr id="14" name="Text Box 14"/>
-                <wp:cNvGraphicFramePr>
-                  <a:graphicFrameLocks xmlns:a="http://schemas.openxmlformats.org/drawingml/2006/main"/>
-                </wp:cNvGraphicFramePr>
-                <a:graphic xmlns:a="http://schemas.openxmlformats.org/drawingml/2006/main">
-                  <a:graphicData uri="http://schemas.microsoft.com/office/word/2010/wordprocessingShape">
-                    <wps:wsp>
-                      <wps:cNvSpPr txBox="1">
-                        <a:spLocks noChangeArrowheads="1"/>
-                      </wps:cNvSpPr>
-                      <wps:spPr bwMode="auto">
-                        <a:xfrm>
-                          <a:off x="0" y="0"/>
-                          <a:ext cx="5943600" cy="8229600"/>
-                        </a:xfrm>
-                        <a:prstGeom prst="rect">
-                          <a:avLst/>
-                        </a:prstGeom>
-                        <a:solidFill>
-                          <a:srgbClr val="FFFFFF"/>
-                        </a:solidFill>
-                        <a:ln>
-                          <a:noFill/>
-                        </a:ln>
-                        <a:extLst>
-                          <a:ext uri="{91240B29-F687-4f45-9708-019B960494DF}">
-                            <a14:hiddenLine xmlns:o="urn:schemas-microsoft-com:office:office" xmlns:v="urn:schemas-microsoft-com:vml" xmlns:w10="urn:schemas-microsoft-com:office:word" xmlns:w="http://schemas.openxmlformats.org/wordprocessingml/2006/main" xmlns:a14="http://schemas.microsoft.com/office/drawing/2010/main" xmlns="" w="9525">
-                              <a:solidFill>
-                                <a:srgbClr val="000000"/>
-                              </a:solidFill>
-                              <a:miter lim="800000"/>
-                              <a:headEnd/>
-                              <a:tailEnd/>
-                            </a14:hiddenLine>
-                          </a:ext>
-                        </a:extLst>
-                      </wps:spPr>
-                      <wps:txbx>
-                        <w:txbxContent>
-                          <w:tbl>
-                            <w:tblPr>
-                              <w:tblW w:w="9216" w:type="dxa"/>
-                              <w:jc w:val="center"/>
-                              <w:tblBorders>
-                                <w:top w:val="single" w:sz="4" w:space="0" w:color="000000"/>
-                                <w:left w:val="single" w:sz="4" w:space="0" w:color="000000"/>
-                                <w:bottom w:val="single" w:sz="4" w:space="0" w:color="000000"/>
-                                <w:right w:val="single" w:sz="4" w:space="0" w:color="000000"/>
-                                <w:insideH w:val="single" w:sz="4" w:space="0" w:color="000000"/>
-                                <w:insideV w:val="single" w:sz="4" w:space="0" w:color="000000"/>
-                              </w:tblBorders>
-                              <w:tblCellMar>
-                                <w:left w:w="29" w:type="dxa"/>
-                                <w:right w:w="29" w:type="dxa"/>
-                              </w:tblCellMar>
-                              <w:tblLook w:val="04A0" w:firstRow="1" w:lastRow="0" w:firstColumn="1" w:lastColumn="0" w:noHBand="0" w:noVBand="1"/>
-                            </w:tblPr>
-                            <w:tblGrid>
-                              <w:gridCol w:w="1548"/>
-                              <w:gridCol w:w="5040"/>
-                              <w:gridCol w:w="2628"/>
-                            </w:tblGrid>
-                            <w:tr>
-                              <w:trPr>
-                                <w:trHeight w:val="268"/>
-                                <w:jc w:val="center"/>
-                              </w:trPr>
-                              <w:tc>
-                                <w:tcPr>
-                                  <w:tcW w:w="1548" w:type="dxa"/>
-                                  <w:shd w:val="clear" w:color="auto" w:fill="auto"/>
-                                  <w:tcMar>
-                                    <w:top w:w="29" w:type="dxa"/>
-                                    <w:left w:w="58" w:type="dxa"/>
-                                    <w:bottom w:w="29" w:type="dxa"/>
-                                    <w:right w:w="58" w:type="dxa"/>
-                                  </w:tcMar>
-                                  <w:vAlign w:val="center"/>
-                                </w:tcPr>
-                                <w:p>
-                                  <w:pPr>
-                                    <w:spacing w:after="0"/>
-                                    <w:rPr>
-                                      <w:b/>
-                                      <w:color w:val="000000"/>
-                                      <w:sz w:val="20"/>
-                                    </w:rPr>
-                                  </w:pPr>
-                                  <w:bookmarkStart w:id="1" w:name="SD1_01_Team"/>
-                                  <w:r>
-                                    <w:rPr>
-                                      <w:b/>
-                                      <w:color w:val="000000"/>
-                                      <w:sz w:val="20"/>
-                                    </w:rPr>
-                                    <w:t>Team SD1-01</w:t>
-                                  </w:r>
-                                  <w:bookmarkEnd w:id="1"/>
-                                </w:p>
-                              </w:tc>
-                              <w:tc>
-                                <w:tcPr>
-                                  <w:tcW w:w="5040" w:type="dxa"/>
-                                  <w:shd w:val="clear" w:color="auto" w:fill="auto"/>
-                                  <w:tcMar>
-                                    <w:top w:w="29" w:type="dxa"/>
-                                    <w:left w:w="58" w:type="dxa"/>
-                                    <w:bottom w:w="29" w:type="dxa"/>
-                                    <w:right w:w="58" w:type="dxa"/>
-                                  </w:tcMar>
-                                  <w:vAlign w:val="center"/>
-                                </w:tcPr>
-                                <w:p>
-                                  <w:pPr>
-                                    <w:spacing w:after="0"/>
-                                    <w:rPr>
-                                      <w:b/>
-                                      <w:color w:val="000000"/>
-                                      <w:sz w:val="20"/>
-                                    </w:rPr>
-                                  </w:pPr>
-                                  <w:r>
-                                    <w:rPr>
-                                      <w:b/>
-                                      <w:color w:val="000000"/>
-                                      <w:sz w:val="20"/>
-                                    </w:rPr>
-                                    <w:t>SIPA</w:t>
-                                  </w:r>
-                                </w:p>
-                              </w:tc>
-                              <w:tc>
-                                <w:tcPr>
-                                  <w:tcW w:w="2628" w:type="dxa"/>
-                                  <w:shd w:val="clear" w:color="auto" w:fill="auto"/>
-                                  <w:vAlign w:val="center"/>
-                                </w:tcPr>
-                                <w:p>
-                                  <w:pPr>
-                                    <w:spacing w:after="0"/>
-                                    <w:jc w:val="center"/>
-                                    <w:rPr>
-                                      <w:b/>
-                                      <w:color w:val="000000"/>
-                                      <w:sz w:val="20"/>
-                                    </w:rPr>
-                                  </w:pPr>
-                                </w:p>
-                              </w:tc>
-                            </w:tr>
-                            <w:tr>
-                              <w:trPr>
-                                <w:trHeight w:val="268"/>
-                                <w:jc w:val="center"/>
-                              </w:trPr>
-                              <w:tc>
-                                <w:tcPr>
-                                  <w:tcW w:w="1548" w:type="dxa"/>
-                                  <w:shd w:val="clear" w:color="auto" w:fill="auto"/>
-                                  <w:tcMar>
-                                    <w:top w:w="29" w:type="dxa"/>
-                                    <w:left w:w="58" w:type="dxa"/>
-                                    <w:bottom w:w="29" w:type="dxa"/>
-                                    <w:right w:w="58" w:type="dxa"/>
-                                  </w:tcMar>
-                                  <w:vAlign w:val="center"/>
-                                </w:tcPr>
-                                <w:p>
-                                  <w:pPr>
-                                    <w:spacing w:after="0"/>
-                                    <w:rPr>
-                                      <w:b/>
-                                      <w:color w:val="000000"/>
-                                      <w:sz w:val="20"/>
-                                    </w:rPr>
-                                  </w:pPr>
-                                  <w:r>
-                                    <w:rPr>
-                                      <w:b/>
-                                      <w:color w:val="000000"/>
-                                      <w:sz w:val="20"/>
-                                    </w:rPr>
-                                    <w:t>Team Members</w:t>
-                                  </w:r>
-                                </w:p>
-                              </w:tc>
-                              <w:tc>
-                                <w:tcPr>
-                                  <w:tcW w:w="7668" w:type="dxa"/>
-                                  <w:gridSpan w:val="2"/>
-                                  <w:shd w:val="clear" w:color="auto" w:fill="auto"/>
-                                  <w:tcMar>
-                                    <w:top w:w="29" w:type="dxa"/>
-                                    <w:left w:w="58" w:type="dxa"/>
-                                    <w:bottom w:w="29" w:type="dxa"/>
-                                    <w:right w:w="58" w:type="dxa"/>
-                                  </w:tcMar>
-                                  <w:vAlign w:val="center"/>
-                                </w:tcPr>
-                                <w:p>
-                                  <w:pPr>
-                                    <w:spacing w:after="0"/>
-                                    <w:rPr>
-                                      <w:b/>
-                                      <w:color w:val="000000"/>
-                                      <w:sz w:val="20"/>
-                                    </w:rPr>
-                                  </w:pPr>
-                                  <w:r>
-                                    <w:rPr>
-                                      <w:color w:val="000000"/>
-                                      <w:sz w:val="20"/>
-                                    </w:rPr>
-                                    <w:t xml:space="preserve">Philip </w:t>
-                                  </w:r>
-                                  <w:proofErr w:type="spellStart"/>
-                                  <w:r>
-                                    <w:rPr>
-                                      <w:color w:val="000000"/>
-                                      <w:sz w:val="20"/>
-                                    </w:rPr>
-                                    <w:t>Agbede</w:t>
-                                  </w:r>
-                                  <w:proofErr w:type="spellEnd"/>
-                                  <w:r>
-                                    <w:rPr>
-                                      <w:color w:val="000000"/>
-                                      <w:sz w:val="20"/>
-                                    </w:rPr>
-                                    <w:t xml:space="preserve">, </w:t>
-                                  </w:r>
-                                  <w:proofErr w:type="spellStart"/>
-                                  <w:r>
-                                    <w:rPr>
-                                      <w:color w:val="000000"/>
-                                      <w:sz w:val="20"/>
-                                    </w:rPr>
-                                    <w:t>Izuchukwu</w:t>
-                                  </w:r>
-                                  <w:proofErr w:type="spellEnd"/>
-                                  <w:r>
-                                    <w:rPr>
-                                      <w:color w:val="000000"/>
-                                      <w:sz w:val="20"/>
-                                    </w:rPr>
-                                    <w:t xml:space="preserve"> Dike, </w:t>
-                                  </w:r>
-                                  <w:proofErr w:type="spellStart"/>
-                                  <w:r>
-                                    <w:rPr>
-                                      <w:color w:val="000000"/>
-                                      <w:sz w:val="20"/>
-                                    </w:rPr>
-                                    <w:t>Ajo</w:t>
-                                  </w:r>
-                                  <w:proofErr w:type="spellEnd"/>
-                                  <w:r>
-                                    <w:rPr>
-                                      <w:color w:val="000000"/>
-                                      <w:sz w:val="20"/>
-                                    </w:rPr>
-                                    <w:t xml:space="preserve"> </w:t>
-                                  </w:r>
-                                  <w:proofErr w:type="spellStart"/>
-                                  <w:r>
-                                    <w:rPr>
-                                      <w:color w:val="000000"/>
-                                      <w:sz w:val="20"/>
-                                    </w:rPr>
-                                    <w:t>Maret</w:t>
-                                  </w:r>
-                                  <w:proofErr w:type="spellEnd"/>
-                                  <w:r>
-                                    <w:rPr>
-                                      <w:color w:val="000000"/>
-                                      <w:sz w:val="20"/>
-                                    </w:rPr>
-                                    <w:t xml:space="preserve"> and </w:t>
-                                  </w:r>
-                                  <w:proofErr w:type="spellStart"/>
-                                  <w:r>
-                                    <w:rPr>
-                                      <w:color w:val="000000"/>
-                                      <w:sz w:val="20"/>
-                                    </w:rPr>
-                                    <w:t>Olushola</w:t>
-                                  </w:r>
-                                  <w:proofErr w:type="spellEnd"/>
-                                  <w:r>
-                                    <w:rPr>
-                                      <w:color w:val="000000"/>
-                                      <w:sz w:val="20"/>
-                                    </w:rPr>
-                                    <w:t xml:space="preserve"> </w:t>
-                                  </w:r>
-                                  <w:proofErr w:type="spellStart"/>
-                                  <w:r>
-                                    <w:rPr>
-                                      <w:color w:val="000000"/>
-                                      <w:sz w:val="20"/>
-                                    </w:rPr>
-                                    <w:t>Olatujoye</w:t>
-                                  </w:r>
-                                  <w:proofErr w:type="spellEnd"/>
-                                </w:p>
-                              </w:tc>
-                            </w:tr>
-                            <w:tr>
-                              <w:trPr>
-                                <w:trHeight w:val="268"/>
-                                <w:jc w:val="center"/>
-                              </w:trPr>
-                              <w:tc>
-                                <w:tcPr>
-                                  <w:tcW w:w="1548" w:type="dxa"/>
-                                  <w:shd w:val="clear" w:color="auto" w:fill="auto"/>
-                                  <w:tcMar>
-                                    <w:top w:w="29" w:type="dxa"/>
-                                    <w:left w:w="58" w:type="dxa"/>
-                                    <w:bottom w:w="29" w:type="dxa"/>
-                                    <w:right w:w="58" w:type="dxa"/>
-                                  </w:tcMar>
-                                  <w:vAlign w:val="center"/>
-                                </w:tcPr>
-                                <w:p>
-                                  <w:pPr>
-                                    <w:spacing w:after="0"/>
-                                    <w:rPr>
-                                      <w:b/>
-                                      <w:color w:val="000000"/>
-                                      <w:sz w:val="20"/>
-                                    </w:rPr>
-                                  </w:pPr>
-                                  <w:r>
-                                    <w:rPr>
-                                      <w:b/>
-                                      <w:color w:val="000000"/>
-                                      <w:sz w:val="20"/>
-                                    </w:rPr>
-                                    <w:t>Advisor(s)</w:t>
-                                  </w:r>
-                                </w:p>
-                              </w:tc>
-                              <w:tc>
-                                <w:tcPr>
-                                  <w:tcW w:w="7668" w:type="dxa"/>
-                                  <w:gridSpan w:val="2"/>
-                                  <w:shd w:val="clear" w:color="auto" w:fill="auto"/>
-                                  <w:tcMar>
-                                    <w:top w:w="29" w:type="dxa"/>
-                                    <w:left w:w="58" w:type="dxa"/>
-                                    <w:bottom w:w="29" w:type="dxa"/>
-                                    <w:right w:w="58" w:type="dxa"/>
-                                  </w:tcMar>
-                                  <w:vAlign w:val="center"/>
-                                </w:tcPr>
-                                <w:p>
-                                  <w:pPr>
-                                    <w:spacing w:after="0"/>
-                                    <w:rPr>
-                                      <w:color w:val="000000"/>
-                                      <w:sz w:val="20"/>
-                                    </w:rPr>
-                                  </w:pPr>
-                                  <w:proofErr w:type="spellStart"/>
-                                  <w:r>
-                                    <w:rPr>
-                                      <w:color w:val="000000"/>
-                                      <w:sz w:val="20"/>
-                                    </w:rPr>
-                                    <w:t>Fatehy</w:t>
-                                  </w:r>
-                                  <w:proofErr w:type="spellEnd"/>
-                                  <w:r>
-                                    <w:rPr>
-                                      <w:color w:val="000000"/>
-                                      <w:sz w:val="20"/>
-                                    </w:rPr>
-                                    <w:t xml:space="preserve"> El-</w:t>
-                                  </w:r>
-                                  <w:proofErr w:type="spellStart"/>
-                                  <w:r>
-                                    <w:rPr>
-                                      <w:color w:val="000000"/>
-                                      <w:sz w:val="20"/>
-                                    </w:rPr>
-                                    <w:t>Turky</w:t>
-                                  </w:r>
-                                  <w:proofErr w:type="spellEnd"/>
-                                </w:p>
-                              </w:tc>
-                            </w:tr>
-                            <w:tr>
-                              <w:trPr>
-                                <w:trHeight w:val="268"/>
-                                <w:jc w:val="center"/>
-                              </w:trPr>
-                              <w:tc>
-                                <w:tcPr>
-                                  <w:tcW w:w="1548" w:type="dxa"/>
-                                  <w:shd w:val="clear" w:color="auto" w:fill="auto"/>
-                                  <w:tcMar>
-                                    <w:top w:w="29" w:type="dxa"/>
-                                    <w:left w:w="58" w:type="dxa"/>
-                                    <w:bottom w:w="29" w:type="dxa"/>
-                                    <w:right w:w="58" w:type="dxa"/>
-                                  </w:tcMar>
-                                  <w:vAlign w:val="center"/>
-                                </w:tcPr>
-                                <w:p>
-                                  <w:pPr>
-                                    <w:spacing w:after="0"/>
-                                    <w:rPr>
-                                      <w:b/>
-                                      <w:color w:val="000000"/>
-                                      <w:sz w:val="20"/>
-                                    </w:rPr>
-                                  </w:pPr>
-                                  <w:r>
-                                    <w:rPr>
-                                      <w:b/>
-                                      <w:color w:val="000000"/>
-                                      <w:sz w:val="20"/>
-                                    </w:rPr>
-                                    <w:t>Coordinator</w:t>
-                                  </w:r>
-                                </w:p>
-                              </w:tc>
-                              <w:tc>
-                                <w:tcPr>
-                                  <w:tcW w:w="7668" w:type="dxa"/>
-                                  <w:gridSpan w:val="2"/>
-                                  <w:shd w:val="clear" w:color="auto" w:fill="auto"/>
-                                  <w:tcMar>
-                                    <w:top w:w="29" w:type="dxa"/>
-                                    <w:left w:w="58" w:type="dxa"/>
-                                    <w:bottom w:w="29" w:type="dxa"/>
-                                    <w:right w:w="58" w:type="dxa"/>
-                                  </w:tcMar>
-                                  <w:vAlign w:val="center"/>
-                                </w:tcPr>
-                                <w:p>
-                                  <w:pPr>
-                                    <w:spacing w:after="0"/>
-                                    <w:rPr>
-                                      <w:color w:val="000000"/>
-                                      <w:sz w:val="20"/>
-                                    </w:rPr>
-                                  </w:pPr>
-                                  <w:r>
-                                    <w:rPr>
-                                      <w:color w:val="000000"/>
-                                      <w:sz w:val="20"/>
-                                    </w:rPr>
-                                    <w:t>Frank Higgins</w:t>
-                                  </w:r>
-                                </w:p>
-                              </w:tc>
-                            </w:tr>
-                            <w:tr>
-                              <w:trPr>
-                                <w:trHeight w:val="268"/>
-                                <w:jc w:val="center"/>
-                              </w:trPr>
-                              <w:tc>
-                                <w:tcPr>
-                                  <w:tcW w:w="1548" w:type="dxa"/>
-                                  <w:shd w:val="clear" w:color="auto" w:fill="auto"/>
-                                  <w:tcMar>
-                                    <w:top w:w="29" w:type="dxa"/>
-                                    <w:left w:w="58" w:type="dxa"/>
-                                    <w:bottom w:w="29" w:type="dxa"/>
-                                    <w:right w:w="58" w:type="dxa"/>
-                                  </w:tcMar>
-                                  <w:vAlign w:val="center"/>
-                                </w:tcPr>
-                                <w:p>
-                                  <w:pPr>
-                                    <w:spacing w:after="0"/>
-                                    <w:rPr>
-                                      <w:b/>
-                                      <w:color w:val="000000"/>
-                                      <w:sz w:val="20"/>
-                                    </w:rPr>
-                                  </w:pPr>
-                                  <w:r>
-                                    <w:rPr>
-                                      <w:b/>
-                                      <w:color w:val="000000"/>
-                                      <w:sz w:val="20"/>
-                                    </w:rPr>
-                                    <w:t>Department(s)</w:t>
-                                  </w:r>
-                                </w:p>
-                              </w:tc>
-                              <w:tc>
-                                <w:tcPr>
-                                  <w:tcW w:w="7668" w:type="dxa"/>
-                                  <w:gridSpan w:val="2"/>
-                                  <w:shd w:val="clear" w:color="auto" w:fill="auto"/>
-                                  <w:tcMar>
-                                    <w:top w:w="29" w:type="dxa"/>
-                                    <w:left w:w="58" w:type="dxa"/>
-                                    <w:bottom w:w="29" w:type="dxa"/>
-                                    <w:right w:w="58" w:type="dxa"/>
-                                  </w:tcMar>
-                                  <w:vAlign w:val="center"/>
-                                </w:tcPr>
-                                <w:p>
-                                  <w:pPr>
-                                    <w:spacing w:after="0"/>
-                                    <w:rPr>
-                                      <w:color w:val="000000"/>
-                                      <w:sz w:val="20"/>
-                                    </w:rPr>
-                                  </w:pPr>
-                                  <w:r>
-                                    <w:rPr>
-                                      <w:color w:val="000000"/>
-                                      <w:sz w:val="20"/>
-                                    </w:rPr>
-                                    <w:t>Electrical and Computer Engineering</w:t>
-                                  </w:r>
-                                </w:p>
-                              </w:tc>
-                            </w:tr>
-                            <w:tr>
-                              <w:trPr>
-                                <w:trHeight w:val="254"/>
-                                <w:jc w:val="center"/>
-                              </w:trPr>
-                              <w:tc>
-                                <w:tcPr>
-                                  <w:tcW w:w="1548" w:type="dxa"/>
-                                  <w:tcBorders>
-                                    <w:bottom w:val="single" w:sz="4" w:space="0" w:color="000000"/>
-                                  </w:tcBorders>
-                                  <w:shd w:val="clear" w:color="auto" w:fill="auto"/>
-                                  <w:tcMar>
-                                    <w:top w:w="29" w:type="dxa"/>
-                                    <w:left w:w="58" w:type="dxa"/>
-                                    <w:bottom w:w="29" w:type="dxa"/>
-                                    <w:right w:w="58" w:type="dxa"/>
-                                  </w:tcMar>
-                                  <w:vAlign w:val="center"/>
-                                </w:tcPr>
-                                <w:p>
-                                  <w:pPr>
-                                    <w:spacing w:after="0"/>
-                                    <w:rPr>
-                                      <w:b/>
-                                      <w:color w:val="000000"/>
-                                      <w:sz w:val="20"/>
-                                    </w:rPr>
-                                  </w:pPr>
-                                  <w:r>
-                                    <w:rPr>
-                                      <w:b/>
-                                      <w:color w:val="000000"/>
-                                      <w:sz w:val="20"/>
-                                    </w:rPr>
-                                    <w:t>Project Title</w:t>
-                                  </w:r>
-                                </w:p>
-                              </w:tc>
-                              <w:tc>
-                                <w:tcPr>
-                                  <w:tcW w:w="7668" w:type="dxa"/>
-                                  <w:gridSpan w:val="2"/>
-                                  <w:tcBorders>
-                                    <w:bottom w:val="single" w:sz="4" w:space="0" w:color="000000"/>
-                                  </w:tcBorders>
-                                  <w:shd w:val="clear" w:color="auto" w:fill="auto"/>
-                                  <w:tcMar>
-                                    <w:top w:w="29" w:type="dxa"/>
-                                    <w:left w:w="58" w:type="dxa"/>
-                                    <w:bottom w:w="29" w:type="dxa"/>
-                                    <w:right w:w="58" w:type="dxa"/>
-                                  </w:tcMar>
-                                  <w:vAlign w:val="center"/>
-                                </w:tcPr>
-                                <w:p>
-                                  <w:pPr>
-                                    <w:spacing w:after="0"/>
-                                    <w:rPr>
-                                      <w:color w:val="000000"/>
-                                      <w:sz w:val="20"/>
-                                    </w:rPr>
-                                  </w:pPr>
-                                  <w:bookmarkStart w:id="2" w:name="SD1_01_Title"/>
-                                  <w:r>
-                                    <w:rPr>
-                                      <w:sz w:val="20"/>
-                                    </w:rPr>
-                                    <w:t>High Voltage Switch Mode Power Supply for Three-Phase AC Aircraft Systems</w:t>
-                                  </w:r>
-                                  <w:bookmarkEnd w:id="2"/>
-                                </w:p>
-                              </w:tc>
-                            </w:tr>
-                            <w:tr>
-                              <w:trPr>
-                                <w:trHeight w:val="268"/>
-                                <w:jc w:val="center"/>
-                              </w:trPr>
-                              <w:tc>
-                                <w:tcPr>
-                                  <w:tcW w:w="1548" w:type="dxa"/>
-                                  <w:tcBorders>
-                                    <w:bottom w:val="single" w:sz="4" w:space="0" w:color="000000"/>
-                                  </w:tcBorders>
-                                  <w:shd w:val="clear" w:color="auto" w:fill="auto"/>
-                                  <w:tcMar>
-                                    <w:top w:w="29" w:type="dxa"/>
-                                    <w:left w:w="58" w:type="dxa"/>
-                                    <w:bottom w:w="29" w:type="dxa"/>
-                                    <w:right w:w="58" w:type="dxa"/>
-                                  </w:tcMar>
-                                </w:tcPr>
-                                <w:p>
-                                  <w:pPr>
-                                    <w:spacing w:after="0"/>
-                                    <w:rPr>
-                                      <w:b/>
-                                      <w:color w:val="000000"/>
-                                      <w:sz w:val="20"/>
-                                    </w:rPr>
-                                  </w:pPr>
-                                  <w:r>
-                                    <w:rPr>
-                                      <w:b/>
-                                      <w:color w:val="000000"/>
-                                      <w:sz w:val="20"/>
-                                    </w:rPr>
-                                    <w:t>Abstract</w:t>
-                                  </w:r>
-                                </w:p>
-                              </w:tc>
-                              <w:tc>
-                                <w:tcPr>
-                                  <w:tcW w:w="7668" w:type="dxa"/>
-                                  <w:gridSpan w:val="2"/>
-                                  <w:tcBorders>
-                                    <w:bottom w:val="single" w:sz="4" w:space="0" w:color="000000"/>
-                                  </w:tcBorders>
-                                  <w:shd w:val="clear" w:color="auto" w:fill="auto"/>
-                                  <w:tcMar>
-                                    <w:top w:w="29" w:type="dxa"/>
-                                    <w:left w:w="58" w:type="dxa"/>
-                                    <w:bottom w:w="29" w:type="dxa"/>
-                                    <w:right w:w="58" w:type="dxa"/>
-                                  </w:tcMar>
-                                  <w:vAlign w:val="center"/>
-                                </w:tcPr>
-                                <w:p>
-                                  <w:pPr>
-                                    <w:pStyle w:val="NormalWeb"/>
-                                    <w:jc w:val="both"/>
-                                    <w:rPr>
-                                      <w:sz w:val="20"/>
-                                      <w:szCs w:val="20"/>
-                                    </w:rPr>
-                                  </w:pPr>
-                                  <w:r>
-                                    <w:rPr>
-                                      <w:sz w:val="20"/>
-                                      <w:szCs w:val="20"/>
-                                    </w:rPr>
-                                    <w:t xml:space="preserve">This project involves the design and implementation of a Three Phase Power Converter (AC/DC/AC). The designed system will convert an AC voltage of 110 Volt at 60Hz frequency to DC voltage by using a Diode Bridge Rectifier, and a capacitive filter which will help in stabilizing the output DC voltage that is produced. After that the system provides the gate drive signal to the three phase pulse width modulation (PWM) inverter. The pulse width modulation signal/code control algorithm will be developed in </w:t>
-                                  </w:r>
-                                  <w:proofErr w:type="spellStart"/>
-                                  <w:r>
-                                    <w:rPr>
-                                      <w:sz w:val="20"/>
-                                      <w:szCs w:val="20"/>
-                                    </w:rPr>
-                                    <w:t>Matlab</w:t>
-                                  </w:r>
-                                  <w:proofErr w:type="spellEnd"/>
-                                  <w:r>
-                                    <w:rPr>
-                                      <w:sz w:val="20"/>
-                                      <w:szCs w:val="20"/>
-                                    </w:rPr>
-                                    <w:t xml:space="preserve">/Simulink/Real-time workshop using block diagram. The code generated in </w:t>
-                                  </w:r>
-                                  <w:proofErr w:type="spellStart"/>
-                                  <w:r>
-                                    <w:rPr>
-                                      <w:sz w:val="20"/>
-                                      <w:szCs w:val="20"/>
-                                    </w:rPr>
-                                    <w:t>Matlab</w:t>
-                                  </w:r>
-                                  <w:proofErr w:type="spellEnd"/>
-                                  <w:r>
-                                    <w:rPr>
-                                      <w:sz w:val="20"/>
-                                      <w:szCs w:val="20"/>
-                                    </w:rPr>
-                                    <w:t xml:space="preserve"> will be converted to C language by the real-time workshop (RTW) and then transferred to the DSP board by using the code composer studio (CCS). The Three Phase IGBT (insulated Gate Bipolar Transistor) uses the DC voltage produced by the diode bridge rectifier and the gate driver signal to produce a sinusoidal AC output. An inductive and a capacitive (LC) filter will be designed to help produce a pure sinusoidal output waveform. The aim of this project is to implement a design that is capable of producing 10KW of power at 110 volt at output. </w:t>
-                                  </w:r>
-                                </w:p>
-                              </w:tc>
-                            </w:tr>
-                            <w:tr>
-                              <w:trPr>
-                                <w:trHeight w:val="268"/>
-                                <w:jc w:val="center"/>
-                              </w:trPr>
-                              <w:tc>
-                                <w:tcPr>
-                                  <w:tcW w:w="1548" w:type="dxa"/>
-                                  <w:tcBorders>
-                                    <w:bottom w:val="single" w:sz="4" w:space="0" w:color="000000"/>
-                                  </w:tcBorders>
-                                  <w:shd w:val="clear" w:color="auto" w:fill="auto"/>
-                                  <w:tcMar>
-                                    <w:top w:w="29" w:type="dxa"/>
-                                    <w:left w:w="58" w:type="dxa"/>
-                                    <w:bottom w:w="29" w:type="dxa"/>
-                                    <w:right w:w="58" w:type="dxa"/>
-                                  </w:tcMar>
-                                  <w:vAlign w:val="center"/>
-                                </w:tcPr>
-                                <w:p>
-                                  <w:pPr>
-                                    <w:spacing w:after="0"/>
-                                    <w:rPr>
-                                      <w:b/>
-                                      <w:color w:val="000000"/>
-                                      <w:sz w:val="20"/>
-                                    </w:rPr>
-                                  </w:pPr>
-                                  <w:r>
-                                    <w:rPr>
-                                      <w:b/>
-                                      <w:color w:val="000000"/>
-                                      <w:sz w:val="20"/>
-                                    </w:rPr>
-                                    <w:t>URL</w:t>
-                                  </w:r>
-                                </w:p>
-                              </w:tc>
-                              <w:tc>
-                                <w:tcPr>
-                                  <w:tcW w:w="7668" w:type="dxa"/>
-                                  <w:gridSpan w:val="2"/>
-                                  <w:tcBorders>
-                                    <w:bottom w:val="single" w:sz="4" w:space="0" w:color="000000"/>
-                                  </w:tcBorders>
-                                  <w:shd w:val="clear" w:color="auto" w:fill="auto"/>
-                                  <w:tcMar>
-                                    <w:top w:w="29" w:type="dxa"/>
-                                    <w:left w:w="58" w:type="dxa"/>
-                                    <w:bottom w:w="29" w:type="dxa"/>
-                                    <w:right w:w="58" w:type="dxa"/>
-                                  </w:tcMar>
-                                  <w:vAlign w:val="center"/>
-                                </w:tcPr>
-                                <w:p>
-                                  <w:pPr>
-                                    <w:spacing w:after="0"/>
-                                    <w:rPr>
-                                      <w:color w:val="000000"/>
-                                      <w:sz w:val="20"/>
-                                    </w:rPr>
-                                  </w:pPr>
-                                  <w:r>
-                                    <w:rPr>
-                                      <w:color w:val="000000"/>
-                                      <w:sz w:val="20"/>
-                                    </w:rPr>
-                                    <w:t>https://sites.google.com/a/temple.edu/team-elect/</w:t>
-                                  </w:r>
-                                </w:p>
-                              </w:tc>
-                            </w:tr>
-                          </w:tbl>
-                          <w:p/>
-                        </w:txbxContent>
-                      </wps:txbx>
-                      <wps:bodyPr rot="0" vert="horz" wrap="square" lIns="0" tIns="0" rIns="0" bIns="0" anchor="t" anchorCtr="0" upright="1">
-                        <a:noAutofit/>
-                      </wps:bodyPr>
-                    </wps:wsp>
-                  </a:graphicData>
-                </a:graphic>
-                <wp14:sizeRelH relativeFrom="margin">
-                  <wp14:pctWidth>0</wp14:pctWidth>
-                </wp14:sizeRelH>
-                <wp14:sizeRelV relativeFrom="margin">
-                  <wp14:pctHeight>0</wp14:pctHeight>
-                </wp14:sizeRelV>
-              </wp:anchor>
-            </w:drawing>
-          </mc:Choice>
-          <mc:Fallback>
-            <w:pict>
-              <v:shape id="Text Box 14" o:spid="_x0000_s1030" type="#_x0000_t202" style="position:absolute;left:0;text-align:left;margin-left:0;margin-top:0;width:468pt;height:9in;z-index:251666432;visibility:visible;mso-wrap-style:square;mso-width-percent:0;mso-height-percent:0;mso-wrap-distance-left:7.2pt;mso-wrap-distance-top:0;mso-wrap-distance-right:7.2pt;mso-wrap-distance-bottom:0;mso-position-horizontal:center;mso-position-horizontal-relative:margin;mso-position-vertical:center;mso-position-vertical-relative:margin;mso-width-percent:0;mso-height-percent:0;mso-width-relative:margin;mso-height-relative:margin;v-text-anchor:top" o:gfxdata="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" stroked="f">
-                <v:textbox inset="0,0,0,0">
-                  <w:txbxContent>
-                    <w:tbl>
-                      <w:tblPr>
-                        <w:tblW w:w="9216" w:type="dxa"/>
-                        <w:jc w:val="center"/>
-                        <w:tblBorders>
-                          <w:top w:val="single" w:sz="4" w:space="0" w:color="000000"/>
-                          <w:left w:val="single" w:sz="4" w:space="0" w:color="000000"/>
-                          <w:bottom w:val="single" w:sz="4" w:space="0" w:color="000000"/>
-                          <w:right w:val="single" w:sz="4" w:space="0" w:color="000000"/>
-                          <w:insideH w:val="single" w:sz="4" w:space="0" w:color="000000"/>
-                          <w:insideV w:val="single" w:sz="4" w:space="0" w:color="000000"/>
-                        </w:tblBorders>
-                        <w:tblCellMar>
-                          <w:left w:w="29" w:type="dxa"/>
-                          <w:right w:w="29" w:type="dxa"/>
-                        </w:tblCellMar>
-                        <w:tblLook w:val="04A0" w:firstRow="1" w:lastRow="0" w:firstColumn="1" w:lastColumn="0" w:noHBand="0" w:noVBand="1"/>
-                      </w:tblPr>
-                      <w:tblGrid>
-                        <w:gridCol w:w="1548"/>
-                        <w:gridCol w:w="5040"/>
-                        <w:gridCol w:w="2628"/>
-                      </w:tblGrid>
-                      <w:tr>
-                        <w:trPr>
-                          <w:trHeight w:val="268"/>
-                          <w:jc w:val="center"/>
-                        </w:trPr>
-                        <w:tc>
-                          <w:tcPr>
-                            <w:tcW w:w="1548" w:type="dxa"/>
-                            <w:shd w:val="clear" w:color="auto" w:fill="auto"/>
-                            <w:tcMar>
-                              <w:top w:w="29" w:type="dxa"/>
-                              <w:left w:w="58" w:type="dxa"/>
-                              <w:bottom w:w="29" w:type="dxa"/>
-                              <w:right w:w="58" w:type="dxa"/>
-                            </w:tcMar>
-                            <w:vAlign w:val="center"/>
-                          </w:tcPr>
-                          <w:p>
-                            <w:pPr>
-                              <w:spacing w:after="0"/>
-                              <w:rPr>
-                                <w:b/>
-                                <w:color w:val="000000"/>
-                                <w:sz w:val="20"/>
-                              </w:rPr>
-                            </w:pPr>
-                            <w:bookmarkStart w:id="3" w:name="SD1_01_Team"/>
-                            <w:r>
-                              <w:rPr>
-                                <w:b/>
-                                <w:color w:val="000000"/>
-                                <w:sz w:val="20"/>
-                              </w:rPr>
-                              <w:t>Team SD1-01</w:t>
-                            </w:r>
-                            <w:bookmarkEnd w:id="3"/>
-                          </w:p>
-                        </w:tc>
-                        <w:tc>
-                          <w:tcPr>
-                            <w:tcW w:w="5040" w:type="dxa"/>
-                            <w:shd w:val="clear" w:color="auto" w:fill="auto"/>
-                            <w:tcMar>
-                              <w:top w:w="29" w:type="dxa"/>
-                              <w:left w:w="58" w:type="dxa"/>
-                              <w:bottom w:w="29" w:type="dxa"/>
-                              <w:right w:w="58" w:type="dxa"/>
-                            </w:tcMar>
-                            <w:vAlign w:val="center"/>
-                          </w:tcPr>
-                          <w:p>
-                            <w:pPr>
-                              <w:spacing w:after="0"/>
-                              <w:rPr>
-                                <w:b/>
-                                <w:color w:val="000000"/>
-                                <w:sz w:val="20"/>
-                              </w:rPr>
-                            </w:pPr>
-                            <w:r>
-                              <w:rPr>
-                                <w:b/>
-                                <w:color w:val="000000"/>
-                                <w:sz w:val="20"/>
-                              </w:rPr>
-                              <w:t>SIPA</w:t>
-                            </w:r>
-                          </w:p>
-                        </w:tc>
-                        <w:tc>
-                          <w:tcPr>
-                            <w:tcW w:w="2628" w:type="dxa"/>
-                            <w:shd w:val="clear" w:color="auto" w:fill="auto"/>
-                            <w:vAlign w:val="center"/>
-                          </w:tcPr>
-                          <w:p>
-                            <w:pPr>
-                              <w:spacing w:after="0"/>
-                              <w:jc w:val="center"/>
-                              <w:rPr>
-                                <w:b/>
-                                <w:color w:val="000000"/>
-                                <w:sz w:val="20"/>
-                              </w:rPr>
-                            </w:pPr>
-                          </w:p>
-                        </w:tc>
-                      </w:tr>
-                      <w:tr>
-                        <w:trPr>
-                          <w:trHeight w:val="268"/>
-                          <w:jc w:val="center"/>
-                        </w:trPr>
-                        <w:tc>
-                          <w:tcPr>
-                            <w:tcW w:w="1548" w:type="dxa"/>
-                            <w:shd w:val="clear" w:color="auto" w:fill="auto"/>
-                            <w:tcMar>
-                              <w:top w:w="29" w:type="dxa"/>
-                              <w:left w:w="58" w:type="dxa"/>
-                              <w:bottom w:w="29" w:type="dxa"/>
-                              <w:right w:w="58" w:type="dxa"/>
-                            </w:tcMar>
-                            <w:vAlign w:val="center"/>
-                          </w:tcPr>
-                          <w:p>
-                            <w:pPr>
-                              <w:spacing w:after="0"/>
-                              <w:rPr>
-                                <w:b/>
-                                <w:color w:val="000000"/>
-                                <w:sz w:val="20"/>
-                              </w:rPr>
-                            </w:pPr>
-                            <w:r>
-                              <w:rPr>
-                                <w:b/>
-                                <w:color w:val="000000"/>
-                                <w:sz w:val="20"/>
-                              </w:rPr>
-                              <w:t>Team Members</w:t>
-                            </w:r>
-                          </w:p>
-                        </w:tc>
-                        <w:tc>
-                          <w:tcPr>
-                            <w:tcW w:w="7668" w:type="dxa"/>
-                            <w:gridSpan w:val="2"/>
-                            <w:shd w:val="clear" w:color="auto" w:fill="auto"/>
-                            <w:tcMar>
-                              <w:top w:w="29" w:type="dxa"/>
-                              <w:left w:w="58" w:type="dxa"/>
-                              <w:bottom w:w="29" w:type="dxa"/>
-                              <w:right w:w="58" w:type="dxa"/>
-                            </w:tcMar>
-                            <w:vAlign w:val="center"/>
-                          </w:tcPr>
-                          <w:p>
-                            <w:pPr>
-                              <w:spacing w:after="0"/>
-                              <w:rPr>
-                                <w:b/>
-                                <w:color w:val="000000"/>
-                                <w:sz w:val="20"/>
-                              </w:rPr>
-                            </w:pPr>
-                            <w:r>
-                              <w:rPr>
-                                <w:color w:val="000000"/>
-                                <w:sz w:val="20"/>
-                              </w:rPr>
-                              <w:t xml:space="preserve">Philip </w:t>
-                            </w:r>
-                            <w:proofErr w:type="spellStart"/>
-                            <w:r>
-                              <w:rPr>
-                                <w:color w:val="000000"/>
-                                <w:sz w:val="20"/>
-                              </w:rPr>
-                              <w:t>Agbede</w:t>
-                            </w:r>
-                            <w:proofErr w:type="spellEnd"/>
-                            <w:r>
-                              <w:rPr>
-                                <w:color w:val="000000"/>
-                                <w:sz w:val="20"/>
-                              </w:rPr>
-                              <w:t xml:space="preserve">, </w:t>
-                            </w:r>
-                            <w:proofErr w:type="spellStart"/>
-                            <w:r>
-                              <w:rPr>
-                                <w:color w:val="000000"/>
-                                <w:sz w:val="20"/>
-                              </w:rPr>
-                              <w:t>Izuchukwu</w:t>
-                            </w:r>
-                            <w:proofErr w:type="spellEnd"/>
-                            <w:r>
-                              <w:rPr>
-                                <w:color w:val="000000"/>
-                                <w:sz w:val="20"/>
-                              </w:rPr>
-                              <w:t xml:space="preserve"> Dike, </w:t>
-                            </w:r>
-                            <w:proofErr w:type="spellStart"/>
-                            <w:r>
-                              <w:rPr>
-                                <w:color w:val="000000"/>
-                                <w:sz w:val="20"/>
-                              </w:rPr>
-                              <w:t>Ajo</w:t>
-                            </w:r>
-                            <w:proofErr w:type="spellEnd"/>
-                            <w:r>
-                              <w:rPr>
-                                <w:color w:val="000000"/>
-                                <w:sz w:val="20"/>
-                              </w:rPr>
-                              <w:t xml:space="preserve"> </w:t>
-                            </w:r>
-                            <w:proofErr w:type="spellStart"/>
-                            <w:r>
-                              <w:rPr>
-                                <w:color w:val="000000"/>
-                                <w:sz w:val="20"/>
-                              </w:rPr>
-                              <w:t>Maret</w:t>
-                            </w:r>
-                            <w:proofErr w:type="spellEnd"/>
-                            <w:r>
-                              <w:rPr>
-                                <w:color w:val="000000"/>
-                                <w:sz w:val="20"/>
-                              </w:rPr>
-                              <w:t xml:space="preserve"> and </w:t>
-                            </w:r>
-                            <w:proofErr w:type="spellStart"/>
-                            <w:r>
-                              <w:rPr>
-                                <w:color w:val="000000"/>
-                                <w:sz w:val="20"/>
-                              </w:rPr>
-                              <w:t>Olushola</w:t>
-                            </w:r>
-                            <w:proofErr w:type="spellEnd"/>
-                            <w:r>
-                              <w:rPr>
-                                <w:color w:val="000000"/>
-                                <w:sz w:val="20"/>
-                              </w:rPr>
-                              <w:t xml:space="preserve"> </w:t>
-                            </w:r>
-                            <w:proofErr w:type="spellStart"/>
-                            <w:r>
-                              <w:rPr>
-                                <w:color w:val="000000"/>
-                                <w:sz w:val="20"/>
-                              </w:rPr>
-                              <w:t>Olatujoye</w:t>
-                            </w:r>
-                            <w:proofErr w:type="spellEnd"/>
-                          </w:p>
-                        </w:tc>
-                      </w:tr>
-                      <w:tr>
-                        <w:trPr>
-                          <w:trHeight w:val="268"/>
-                          <w:jc w:val="center"/>
-                        </w:trPr>
-                        <w:tc>
-                          <w:tcPr>
-                            <w:tcW w:w="1548" w:type="dxa"/>
-                            <w:shd w:val="clear" w:color="auto" w:fill="auto"/>
-                            <w:tcMar>
-                              <w:top w:w="29" w:type="dxa"/>
-                              <w:left w:w="58" w:type="dxa"/>
-                              <w:bottom w:w="29" w:type="dxa"/>
-                              <w:right w:w="58" w:type="dxa"/>
-                            </w:tcMar>
-                            <w:vAlign w:val="center"/>
-                          </w:tcPr>
-                          <w:p>
-                            <w:pPr>
-                              <w:spacing w:after="0"/>
-                              <w:rPr>
-                                <w:b/>
-                                <w:color w:val="000000"/>
-                                <w:sz w:val="20"/>
-                              </w:rPr>
-                            </w:pPr>
-                            <w:r>
-                              <w:rPr>
-                                <w:b/>
-                                <w:color w:val="000000"/>
-                                <w:sz w:val="20"/>
-                              </w:rPr>
-                              <w:t>Advisor(s)</w:t>
-                            </w:r>
-                          </w:p>
-                        </w:tc>
-                        <w:tc>
-                          <w:tcPr>
-                            <w:tcW w:w="7668" w:type="dxa"/>
-                            <w:gridSpan w:val="2"/>
-                            <w:shd w:val="clear" w:color="auto" w:fill="auto"/>
-                            <w:tcMar>
-                              <w:top w:w="29" w:type="dxa"/>
-                              <w:left w:w="58" w:type="dxa"/>
-                              <w:bottom w:w="29" w:type="dxa"/>
-                              <w:right w:w="58" w:type="dxa"/>
-                            </w:tcMar>
-                            <w:vAlign w:val="center"/>
-                          </w:tcPr>
-                          <w:p>
-                            <w:pPr>
-                              <w:spacing w:after="0"/>
-                              <w:rPr>
-                                <w:color w:val="000000"/>
-                                <w:sz w:val="20"/>
-                              </w:rPr>
-                            </w:pPr>
-                            <w:proofErr w:type="spellStart"/>
-                            <w:r>
-                              <w:rPr>
-                                <w:color w:val="000000"/>
-                                <w:sz w:val="20"/>
-                              </w:rPr>
-                              <w:t>Fatehy</w:t>
-                            </w:r>
-                            <w:proofErr w:type="spellEnd"/>
-                            <w:r>
-                              <w:rPr>
-                                <w:color w:val="000000"/>
-                                <w:sz w:val="20"/>
-                              </w:rPr>
-                              <w:t xml:space="preserve"> El-</w:t>
-                            </w:r>
-                            <w:proofErr w:type="spellStart"/>
-                            <w:r>
-                              <w:rPr>
-                                <w:color w:val="000000"/>
-                                <w:sz w:val="20"/>
-                              </w:rPr>
-                              <w:t>Turky</w:t>
-                            </w:r>
-                            <w:proofErr w:type="spellEnd"/>
-                          </w:p>
-                        </w:tc>
-                      </w:tr>
-                      <w:tr>
-                        <w:trPr>
-                          <w:trHeight w:val="268"/>
-                          <w:jc w:val="center"/>
-                        </w:trPr>
-                        <w:tc>
-                          <w:tcPr>
-                            <w:tcW w:w="1548" w:type="dxa"/>
-                            <w:shd w:val="clear" w:color="auto" w:fill="auto"/>
-                            <w:tcMar>
-                              <w:top w:w="29" w:type="dxa"/>
-                              <w:left w:w="58" w:type="dxa"/>
-                              <w:bottom w:w="29" w:type="dxa"/>
-                              <w:right w:w="58" w:type="dxa"/>
-                            </w:tcMar>
-                            <w:vAlign w:val="center"/>
-                          </w:tcPr>
-                          <w:p>
-                            <w:pPr>
-                              <w:spacing w:after="0"/>
-                              <w:rPr>
-                                <w:b/>
-                                <w:color w:val="000000"/>
-                                <w:sz w:val="20"/>
-                              </w:rPr>
-                            </w:pPr>
-                            <w:r>
-                              <w:rPr>
-                                <w:b/>
-                                <w:color w:val="000000"/>
-                                <w:sz w:val="20"/>
-                              </w:rPr>
-                              <w:t>Coordinator</w:t>
-                            </w:r>
-                          </w:p>
-                        </w:tc>
-                        <w:tc>
-                          <w:tcPr>
-                            <w:tcW w:w="7668" w:type="dxa"/>
-                            <w:gridSpan w:val="2"/>
-                            <w:shd w:val="clear" w:color="auto" w:fill="auto"/>
-                            <w:tcMar>
-                              <w:top w:w="29" w:type="dxa"/>
-                              <w:left w:w="58" w:type="dxa"/>
-                              <w:bottom w:w="29" w:type="dxa"/>
-                              <w:right w:w="58" w:type="dxa"/>
-                            </w:tcMar>
-                            <w:vAlign w:val="center"/>
-                          </w:tcPr>
-                          <w:p>
-                            <w:pPr>
-                              <w:spacing w:after="0"/>
-                              <w:rPr>
-                                <w:color w:val="000000"/>
-                                <w:sz w:val="20"/>
-                              </w:rPr>
-                            </w:pPr>
-                            <w:r>
-                              <w:rPr>
-                                <w:color w:val="000000"/>
-                                <w:sz w:val="20"/>
-                              </w:rPr>
-                              <w:t>Frank Higgins</w:t>
-                            </w:r>
-                          </w:p>
-                        </w:tc>
-                      </w:tr>
-                      <w:tr>
-                        <w:trPr>
-                          <w:trHeight w:val="268"/>
-                          <w:jc w:val="center"/>
-                        </w:trPr>
-                        <w:tc>
-                          <w:tcPr>
-                            <w:tcW w:w="1548" w:type="dxa"/>
-                            <w:shd w:val="clear" w:color="auto" w:fill="auto"/>
-                            <w:tcMar>
-                              <w:top w:w="29" w:type="dxa"/>
-                              <w:left w:w="58" w:type="dxa"/>
-                              <w:bottom w:w="29" w:type="dxa"/>
-                              <w:right w:w="58" w:type="dxa"/>
-                            </w:tcMar>
-                            <w:vAlign w:val="center"/>
-                          </w:tcPr>
-                          <w:p>
-                            <w:pPr>
-                              <w:spacing w:after="0"/>
-                              <w:rPr>
-                                <w:b/>
-                                <w:color w:val="000000"/>
-                                <w:sz w:val="20"/>
-                              </w:rPr>
-                            </w:pPr>
-                            <w:r>
-                              <w:rPr>
-                                <w:b/>
-                                <w:color w:val="000000"/>
-                                <w:sz w:val="20"/>
-                              </w:rPr>
-                              <w:t>Department(s)</w:t>
-                            </w:r>
-                          </w:p>
-                        </w:tc>
-                        <w:tc>
-                          <w:tcPr>
-                            <w:tcW w:w="7668" w:type="dxa"/>
-                            <w:gridSpan w:val="2"/>
-                            <w:shd w:val="clear" w:color="auto" w:fill="auto"/>
-                            <w:tcMar>
-                              <w:top w:w="29" w:type="dxa"/>
-                              <w:left w:w="58" w:type="dxa"/>
-                              <w:bottom w:w="29" w:type="dxa"/>
-                              <w:right w:w="58" w:type="dxa"/>
-                            </w:tcMar>
-                            <w:vAlign w:val="center"/>
-                          </w:tcPr>
-                          <w:p>
-                            <w:pPr>
-                              <w:spacing w:after="0"/>
-                              <w:rPr>
-                                <w:color w:val="000000"/>
-                                <w:sz w:val="20"/>
-                              </w:rPr>
-                            </w:pPr>
-                            <w:r>
-                              <w:rPr>
-                                <w:color w:val="000000"/>
-                                <w:sz w:val="20"/>
-                              </w:rPr>
-                              <w:t>Electrical and Computer Engineering</w:t>
-                            </w:r>
-                          </w:p>
-                        </w:tc>
-                      </w:tr>
-                      <w:tr>
-                        <w:trPr>
-                          <w:trHeight w:val="254"/>
-                          <w:jc w:val="center"/>
-                        </w:trPr>
-                        <w:tc>
-                          <w:tcPr>
-                            <w:tcW w:w="1548" w:type="dxa"/>
-                            <w:tcBorders>
-                              <w:bottom w:val="single" w:sz="4" w:space="0" w:color="000000"/>
-                            </w:tcBorders>
-                            <w:shd w:val="clear" w:color="auto" w:fill="auto"/>
-                            <w:tcMar>
-                              <w:top w:w="29" w:type="dxa"/>
-                              <w:left w:w="58" w:type="dxa"/>
-                              <w:bottom w:w="29" w:type="dxa"/>
-                              <w:right w:w="58" w:type="dxa"/>
-                            </w:tcMar>
-                            <w:vAlign w:val="center"/>
-                          </w:tcPr>
-                          <w:p>
-                            <w:pPr>
-                              <w:spacing w:after="0"/>
-                              <w:rPr>
-                                <w:b/>
-                                <w:color w:val="000000"/>
-                                <w:sz w:val="20"/>
-                              </w:rPr>
-                            </w:pPr>
-                            <w:r>
-                              <w:rPr>
-                                <w:b/>
-                                <w:color w:val="000000"/>
-                                <w:sz w:val="20"/>
-                              </w:rPr>
-                              <w:t>Project Title</w:t>
-                            </w:r>
-                          </w:p>
-                        </w:tc>
-                        <w:tc>
-                          <w:tcPr>
-                            <w:tcW w:w="7668" w:type="dxa"/>
-                            <w:gridSpan w:val="2"/>
-                            <w:tcBorders>
-                              <w:bottom w:val="single" w:sz="4" w:space="0" w:color="000000"/>
-                            </w:tcBorders>
-                            <w:shd w:val="clear" w:color="auto" w:fill="auto"/>
-                            <w:tcMar>
-                              <w:top w:w="29" w:type="dxa"/>
-                              <w:left w:w="58" w:type="dxa"/>
-                              <w:bottom w:w="29" w:type="dxa"/>
-                              <w:right w:w="58" w:type="dxa"/>
-                            </w:tcMar>
-                            <w:vAlign w:val="center"/>
-                          </w:tcPr>
-                          <w:p>
-                            <w:pPr>
-                              <w:spacing w:after="0"/>
-                              <w:rPr>
-                                <w:color w:val="000000"/>
-                                <w:sz w:val="20"/>
-                              </w:rPr>
-                            </w:pPr>
-                            <w:bookmarkStart w:id="4" w:name="SD1_01_Title"/>
-                            <w:r>
-                              <w:rPr>
-                                <w:sz w:val="20"/>
-                              </w:rPr>
-                              <w:t>High Voltage Switch Mode Power Supply for Three-Phase AC Aircraft Systems</w:t>
-                            </w:r>
-                            <w:bookmarkEnd w:id="4"/>
-                          </w:p>
-                        </w:tc>
-                      </w:tr>
-                      <w:tr>
-                        <w:trPr>
-                          <w:trHeight w:val="268"/>
-                          <w:jc w:val="center"/>
-                        </w:trPr>
-                        <w:tc>
-                          <w:tcPr>
-                            <w:tcW w:w="1548" w:type="dxa"/>
-                            <w:tcBorders>
-                              <w:bottom w:val="single" w:sz="4" w:space="0" w:color="000000"/>
-                            </w:tcBorders>
-                            <w:shd w:val="clear" w:color="auto" w:fill="auto"/>
-                            <w:tcMar>
-                              <w:top w:w="29" w:type="dxa"/>
-                              <w:left w:w="58" w:type="dxa"/>
-                              <w:bottom w:w="29" w:type="dxa"/>
-                              <w:right w:w="58" w:type="dxa"/>
-                            </w:tcMar>
-                          </w:tcPr>
-                          <w:p>
-                            <w:pPr>
-                              <w:spacing w:after="0"/>
-                              <w:rPr>
-                                <w:b/>
-                                <w:color w:val="000000"/>
-                                <w:sz w:val="20"/>
-                              </w:rPr>
-                            </w:pPr>
-                            <w:r>
-                              <w:rPr>
-                                <w:b/>
-                                <w:color w:val="000000"/>
-                                <w:sz w:val="20"/>
-                              </w:rPr>
-                              <w:t>Abstract</w:t>
-                            </w:r>
-                          </w:p>
-                        </w:tc>
-                        <w:tc>
-                          <w:tcPr>
-                            <w:tcW w:w="7668" w:type="dxa"/>
-                            <w:gridSpan w:val="2"/>
-                            <w:tcBorders>
-                              <w:bottom w:val="single" w:sz="4" w:space="0" w:color="000000"/>
-                            </w:tcBorders>
-                            <w:shd w:val="clear" w:color="auto" w:fill="auto"/>
-                            <w:tcMar>
-                              <w:top w:w="29" w:type="dxa"/>
-                              <w:left w:w="58" w:type="dxa"/>
-                              <w:bottom w:w="29" w:type="dxa"/>
-                              <w:right w:w="58" w:type="dxa"/>
-                            </w:tcMar>
-                            <w:vAlign w:val="center"/>
-                          </w:tcPr>
-                          <w:p>
-                            <w:pPr>
-                              <w:pStyle w:val="NormalWeb"/>
-                              <w:jc w:val="both"/>
-                              <w:rPr>
-                                <w:sz w:val="20"/>
-                                <w:szCs w:val="20"/>
-                              </w:rPr>
-                            </w:pPr>
-                            <w:r>
-                              <w:rPr>
-                                <w:sz w:val="20"/>
-                                <w:szCs w:val="20"/>
-                              </w:rPr>
-                              <w:t xml:space="preserve">This project involves the design and implementation of a Three Phase Power Converter (AC/DC/AC). The designed system will convert an AC voltage of 110 Volt at 60Hz frequency to DC voltage by using a Diode Bridge Rectifier, and a capacitive filter which will help in stabilizing the output DC voltage that is produced. After that the system provides the gate drive signal to the three phase pulse width modulation (PWM) inverter. The pulse width modulation signal/code control algorithm will be developed in </w:t>
-                            </w:r>
-                            <w:proofErr w:type="spellStart"/>
-                            <w:r>
-                              <w:rPr>
-                                <w:sz w:val="20"/>
-                                <w:szCs w:val="20"/>
-                              </w:rPr>
-                              <w:t>Matlab</w:t>
-                            </w:r>
-                            <w:proofErr w:type="spellEnd"/>
-                            <w:r>
-                              <w:rPr>
-                                <w:sz w:val="20"/>
-                                <w:szCs w:val="20"/>
-                              </w:rPr>
-                              <w:t xml:space="preserve">/Simulink/Real-time workshop using block diagram. The code generated in </w:t>
-                            </w:r>
-                            <w:proofErr w:type="spellStart"/>
-                            <w:r>
-                              <w:rPr>
-                                <w:sz w:val="20"/>
-                                <w:szCs w:val="20"/>
-                              </w:rPr>
-                              <w:t>Matlab</w:t>
-                            </w:r>
-                            <w:proofErr w:type="spellEnd"/>
-                            <w:r>
-                              <w:rPr>
-                                <w:sz w:val="20"/>
-                                <w:szCs w:val="20"/>
-                              </w:rPr>
-                              <w:t xml:space="preserve"> will be converted to C language by the real-time workshop (RTW) and then transferred to the DSP board by using the code composer studio (CCS). The Three Phase IGBT (insulated Gate Bipolar Transistor) uses the DC voltage produced by the diode bridge rectifier and the gate driver signal to produce a sinusoidal AC output. An inductive and a capacitive (LC) filter will be designed to help produce a pure sinusoidal output waveform. The aim of this project is to implement a design that is capable of producing 10KW of power at 110 volt at output. </w:t>
-                            </w:r>
-                          </w:p>
-                        </w:tc>
-                      </w:tr>
-                      <w:tr>
-                        <w:trPr>
-                          <w:trHeight w:val="268"/>
-                          <w:jc w:val="center"/>
-                        </w:trPr>
-                        <w:tc>
-                          <w:tcPr>
-                            <w:tcW w:w="1548" w:type="dxa"/>
-                            <w:tcBorders>
-                              <w:bottom w:val="single" w:sz="4" w:space="0" w:color="000000"/>
-                            </w:tcBorders>
-                            <w:shd w:val="clear" w:color="auto" w:fill="auto"/>
-                            <w:tcMar>
-                              <w:top w:w="29" w:type="dxa"/>
-                              <w:left w:w="58" w:type="dxa"/>
-                              <w:bottom w:w="29" w:type="dxa"/>
-                              <w:right w:w="58" w:type="dxa"/>
-                            </w:tcMar>
-                            <w:vAlign w:val="center"/>
-                          </w:tcPr>
-                          <w:p>
-                            <w:pPr>
-                              <w:spacing w:after="0"/>
-                              <w:rPr>
-                                <w:b/>
-                                <w:color w:val="000000"/>
-                                <w:sz w:val="20"/>
-                              </w:rPr>
-                            </w:pPr>
-                            <w:r>
-                              <w:rPr>
-                                <w:b/>
-                                <w:color w:val="000000"/>
-                                <w:sz w:val="20"/>
-                              </w:rPr>
-                              <w:t>URL</w:t>
-                            </w:r>
-                          </w:p>
-                        </w:tc>
-                        <w:tc>
-                          <w:tcPr>
-                            <w:tcW w:w="7668" w:type="dxa"/>
-                            <w:gridSpan w:val="2"/>
-                            <w:tcBorders>
-                              <w:bottom w:val="single" w:sz="4" w:space="0" w:color="000000"/>
-                            </w:tcBorders>
-                            <w:shd w:val="clear" w:color="auto" w:fill="auto"/>
-                            <w:tcMar>
-                              <w:top w:w="29" w:type="dxa"/>
-                              <w:left w:w="58" w:type="dxa"/>
-                              <w:bottom w:w="29" w:type="dxa"/>
-                              <w:right w:w="58" w:type="dxa"/>
-                            </w:tcMar>
-                            <w:vAlign w:val="center"/>
-                          </w:tcPr>
-                          <w:p>
-                            <w:pPr>
-                              <w:spacing w:after="0"/>
-                              <w:rPr>
-                                <w:color w:val="000000"/>
-                                <w:sz w:val="20"/>
-                              </w:rPr>
-                            </w:pPr>
-                            <w:r>
-                              <w:rPr>
-                                <w:color w:val="000000"/>
-                                <w:sz w:val="20"/>
-                              </w:rPr>
-                              <w:t>https://sites.google.com/a/temple.edu/team-elect/</w:t>
-                            </w:r>
-                          </w:p>
-                        </w:tc>
-                      </w:tr>
-                    </w:tbl>
-                    <w:p/>
-                  </w:txbxContent>
-                </v:textbox>
-                <w10:wrap type="through" anchorx="margin" anchory="margin"/>
-              </v:shape>
-            </w:pict>
-          </mc:Fallback>
-        </mc:AlternateContent>
-      </w:r>
-    </w:p>
+    <w:tbl>
+      <w:tblPr>
+        <w:tblW w:w="9446" w:type="dxa"/>
+        <w:jc w:val="center"/>
+        <w:tblBorders>
+          <w:top w:val="single" w:sz="4" w:space="0" w:color="000000"/>
+          <w:left w:val="single" w:sz="4" w:space="0" w:color="000000"/>
+          <w:bottom w:val="single" w:sz="4" w:space="0" w:color="000000"/>
+          <w:right w:val="single" w:sz="4" w:space="0" w:color="000000"/>
+          <w:insideH w:val="single" w:sz="4" w:space="0" w:color="000000"/>
+          <w:insideV w:val="single" w:sz="4" w:space="0" w:color="000000"/>
+        </w:tblBorders>
+        <w:tblCellMar>
+          <w:left w:w="29" w:type="dxa"/>
+          <w:right w:w="29" w:type="dxa"/>
+        </w:tblCellMar>
+        <w:tblLook w:val="04A0" w:firstRow="1" w:lastRow="0" w:firstColumn="1" w:lastColumn="0" w:noHBand="0" w:noVBand="1"/>
+      </w:tblPr>
+      <w:tblGrid>
+        <w:gridCol w:w="1586"/>
+        <w:gridCol w:w="5166"/>
+        <w:gridCol w:w="2694"/>
+      </w:tblGrid>
+      <w:tr>
+        <w:trPr>
+          <w:trHeight w:val="274"/>
+          <w:jc w:val="center"/>
+        </w:trPr>
+        <w:tc>
+          <w:tcPr>
+            <w:tcW w:w="1586" w:type="dxa"/>
+            <w:shd w:val="clear" w:color="auto" w:fill="auto"/>
+            <w:tcMar>
+              <w:top w:w="29" w:type="dxa"/>
+              <w:left w:w="58" w:type="dxa"/>
+              <w:bottom w:w="29" w:type="dxa"/>
+              <w:right w:w="58" w:type="dxa"/>
+            </w:tcMar>
+            <w:vAlign w:val="center"/>
+          </w:tcPr>
+          <w:p>
+            <w:pPr>
+              <w:spacing w:after="0"/>
+              <w:rPr>
+                <w:b/>
+                <w:color w:val="000000"/>
+                <w:sz w:val="20"/>
+              </w:rPr>
+            </w:pPr>
+            <w:r>
+              <w:rPr>
+                <w:b/>
+                <w:color w:val="000000"/>
+                <w:sz w:val="20"/>
+              </w:rPr>
+              <w:lastRenderedPageBreak/>
+              <w:t>Team SD1-01</w:t>
+            </w:r>
+          </w:p>
+        </w:tc>
+        <w:tc>
+          <w:tcPr>
+            <w:tcW w:w="5166" w:type="dxa"/>
+            <w:shd w:val="clear" w:color="auto" w:fill="auto"/>
+            <w:tcMar>
+              <w:top w:w="29" w:type="dxa"/>
+              <w:left w:w="58" w:type="dxa"/>
+              <w:bottom w:w="29" w:type="dxa"/>
+              <w:right w:w="58" w:type="dxa"/>
+            </w:tcMar>
+            <w:vAlign w:val="center"/>
+          </w:tcPr>
+          <w:p>
+            <w:pPr>
+              <w:spacing w:after="0"/>
+              <w:rPr>
+                <w:b/>
+                <w:color w:val="000000"/>
+                <w:sz w:val="20"/>
+              </w:rPr>
+            </w:pPr>
+            <w:r>
+              <w:rPr>
+                <w:b/>
+                <w:color w:val="000000"/>
+                <w:sz w:val="20"/>
+              </w:rPr>
+              <w:t>Programmable Communication Group</w:t>
+            </w:r>
+          </w:p>
+        </w:tc>
+        <w:tc>
+          <w:tcPr>
+            <w:tcW w:w="2693" w:type="dxa"/>
+            <w:shd w:val="clear" w:color="auto" w:fill="auto"/>
+            <w:vAlign w:val="center"/>
+          </w:tcPr>
+          <w:p>
+            <w:pPr>
+              <w:spacing w:after="0"/>
+              <w:jc w:val="center"/>
+              <w:rPr>
+                <w:b/>
+                <w:color w:val="000000"/>
+                <w:sz w:val="20"/>
+              </w:rPr>
+            </w:pPr>
+            <w:r>
+              <w:rPr>
+                <w:b/>
+                <w:color w:val="000000"/>
+                <w:sz w:val="20"/>
+              </w:rPr>
+              <w:t>PGC</w:t>
+            </w:r>
+          </w:p>
+        </w:tc>
+      </w:tr>
+      <w:tr>
+        <w:trPr>
+          <w:trHeight w:val="274"/>
+          <w:jc w:val="center"/>
+        </w:trPr>
+        <w:tc>
+          <w:tcPr>
+            <w:tcW w:w="1586" w:type="dxa"/>
+            <w:shd w:val="clear" w:color="auto" w:fill="auto"/>
+            <w:tcMar>
+              <w:top w:w="29" w:type="dxa"/>
+              <w:left w:w="58" w:type="dxa"/>
+              <w:bottom w:w="29" w:type="dxa"/>
+              <w:right w:w="58" w:type="dxa"/>
+            </w:tcMar>
+            <w:vAlign w:val="center"/>
+          </w:tcPr>
+          <w:p>
+            <w:pPr>
+              <w:spacing w:after="0"/>
+              <w:rPr>
+                <w:b/>
+                <w:color w:val="000000"/>
+                <w:sz w:val="20"/>
+              </w:rPr>
+            </w:pPr>
+            <w:r>
+              <w:rPr>
+                <w:b/>
+                <w:color w:val="000000"/>
+                <w:sz w:val="20"/>
+              </w:rPr>
+              <w:t>Team Members</w:t>
+            </w:r>
+          </w:p>
+        </w:tc>
+        <w:tc>
+          <w:tcPr>
+            <w:tcW w:w="7860" w:type="dxa"/>
+            <w:gridSpan w:val="2"/>
+            <w:shd w:val="clear" w:color="auto" w:fill="auto"/>
+            <w:tcMar>
+              <w:top w:w="29" w:type="dxa"/>
+              <w:left w:w="58" w:type="dxa"/>
+              <w:bottom w:w="29" w:type="dxa"/>
+              <w:right w:w="58" w:type="dxa"/>
+            </w:tcMar>
+            <w:vAlign w:val="center"/>
+          </w:tcPr>
+          <w:p>
+            <w:pPr>
+              <w:spacing w:after="0"/>
+              <w:rPr>
+                <w:color w:val="000000"/>
+                <w:sz w:val="20"/>
+              </w:rPr>
+            </w:pPr>
+            <w:r>
+              <w:rPr>
+                <w:color w:val="000000"/>
+                <w:sz w:val="20"/>
+              </w:rPr>
+              <w:t>Brandon Keith, Brian Thibodeau, Cedric Destin</w:t>
+            </w:r>
+          </w:p>
+        </w:tc>
+      </w:tr>
+      <w:tr>
+        <w:trPr>
+          <w:trHeight w:val="274"/>
+          <w:jc w:val="center"/>
+        </w:trPr>
+        <w:tc>
+          <w:tcPr>
+            <w:tcW w:w="1586" w:type="dxa"/>
+            <w:shd w:val="clear" w:color="auto" w:fill="auto"/>
+            <w:tcMar>
+              <w:top w:w="29" w:type="dxa"/>
+              <w:left w:w="58" w:type="dxa"/>
+              <w:bottom w:w="29" w:type="dxa"/>
+              <w:right w:w="58" w:type="dxa"/>
+            </w:tcMar>
+            <w:vAlign w:val="center"/>
+          </w:tcPr>
+          <w:p>
+            <w:pPr>
+              <w:spacing w:after="0"/>
+              <w:rPr>
+                <w:b/>
+                <w:color w:val="000000"/>
+                <w:sz w:val="20"/>
+              </w:rPr>
+            </w:pPr>
+            <w:r>
+              <w:rPr>
+                <w:b/>
+                <w:color w:val="000000"/>
+                <w:sz w:val="20"/>
+              </w:rPr>
+              <w:t>Advisor(s)</w:t>
+            </w:r>
+          </w:p>
+        </w:tc>
+        <w:tc>
+          <w:tcPr>
+            <w:tcW w:w="7860" w:type="dxa"/>
+            <w:gridSpan w:val="2"/>
+            <w:shd w:val="clear" w:color="auto" w:fill="auto"/>
+            <w:tcMar>
+              <w:top w:w="29" w:type="dxa"/>
+              <w:left w:w="58" w:type="dxa"/>
+              <w:bottom w:w="29" w:type="dxa"/>
+              <w:right w:w="58" w:type="dxa"/>
+            </w:tcMar>
+            <w:vAlign w:val="center"/>
+          </w:tcPr>
+          <w:p>
+            <w:pPr>
+              <w:spacing w:after="0"/>
+              <w:rPr>
+                <w:color w:val="000000"/>
+                <w:sz w:val="20"/>
+              </w:rPr>
+            </w:pPr>
+            <w:r>
+              <w:rPr>
+                <w:color w:val="000000"/>
+                <w:sz w:val="20"/>
+              </w:rPr>
+              <w:t xml:space="preserve">Dennis </w:t>
+            </w:r>
+            <w:proofErr w:type="spellStart"/>
+            <w:r>
+              <w:rPr>
+                <w:color w:val="000000"/>
+                <w:sz w:val="20"/>
+              </w:rPr>
+              <w:t>Sillage</w:t>
+            </w:r>
+            <w:proofErr w:type="spellEnd"/>
+          </w:p>
+        </w:tc>
+      </w:tr>
+      <w:tr>
+        <w:trPr>
+          <w:trHeight w:val="274"/>
+          <w:jc w:val="center"/>
+        </w:trPr>
+        <w:tc>
+          <w:tcPr>
+            <w:tcW w:w="1586" w:type="dxa"/>
+            <w:shd w:val="clear" w:color="auto" w:fill="auto"/>
+            <w:tcMar>
+              <w:top w:w="29" w:type="dxa"/>
+              <w:left w:w="58" w:type="dxa"/>
+              <w:bottom w:w="29" w:type="dxa"/>
+              <w:right w:w="58" w:type="dxa"/>
+            </w:tcMar>
+            <w:vAlign w:val="center"/>
+          </w:tcPr>
+          <w:p>
+            <w:pPr>
+              <w:spacing w:after="0"/>
+              <w:rPr>
+                <w:b/>
+                <w:color w:val="000000"/>
+                <w:sz w:val="20"/>
+              </w:rPr>
+            </w:pPr>
+            <w:r>
+              <w:rPr>
+                <w:b/>
+                <w:color w:val="000000"/>
+                <w:sz w:val="20"/>
+              </w:rPr>
+              <w:t>Coordinator</w:t>
+            </w:r>
+          </w:p>
+        </w:tc>
+        <w:tc>
+          <w:tcPr>
+            <w:tcW w:w="7860" w:type="dxa"/>
+            <w:gridSpan w:val="2"/>
+            <w:shd w:val="clear" w:color="auto" w:fill="auto"/>
+            <w:tcMar>
+              <w:top w:w="29" w:type="dxa"/>
+              <w:left w:w="58" w:type="dxa"/>
+              <w:bottom w:w="29" w:type="dxa"/>
+              <w:right w:w="58" w:type="dxa"/>
+            </w:tcMar>
+            <w:vAlign w:val="center"/>
+          </w:tcPr>
+          <w:p>
+            <w:pPr>
+              <w:spacing w:after="0"/>
+              <w:rPr>
+                <w:color w:val="000000"/>
+                <w:sz w:val="20"/>
+              </w:rPr>
+            </w:pPr>
+            <w:r>
+              <w:rPr>
+                <w:color w:val="000000"/>
+                <w:sz w:val="20"/>
+              </w:rPr>
+              <w:t>Thomas Sullivan</w:t>
+            </w:r>
+          </w:p>
+        </w:tc>
+      </w:tr>
+      <w:tr>
+        <w:trPr>
+          <w:trHeight w:val="274"/>
+          <w:jc w:val="center"/>
+        </w:trPr>
+        <w:tc>
+          <w:tcPr>
+            <w:tcW w:w="1586" w:type="dxa"/>
+            <w:shd w:val="clear" w:color="auto" w:fill="auto"/>
+            <w:tcMar>
+              <w:top w:w="29" w:type="dxa"/>
+              <w:left w:w="58" w:type="dxa"/>
+              <w:bottom w:w="29" w:type="dxa"/>
+              <w:right w:w="58" w:type="dxa"/>
+            </w:tcMar>
+            <w:vAlign w:val="center"/>
+          </w:tcPr>
+          <w:p>
+            <w:pPr>
+              <w:spacing w:after="0"/>
+              <w:rPr>
+                <w:b/>
+                <w:color w:val="000000"/>
+                <w:sz w:val="20"/>
+              </w:rPr>
+            </w:pPr>
+            <w:r>
+              <w:rPr>
+                <w:b/>
+                <w:color w:val="000000"/>
+                <w:sz w:val="20"/>
+              </w:rPr>
+              <w:t>Department(s)</w:t>
+            </w:r>
+          </w:p>
+        </w:tc>
+        <w:tc>
+          <w:tcPr>
+            <w:tcW w:w="7860" w:type="dxa"/>
+            <w:gridSpan w:val="2"/>
+            <w:shd w:val="clear" w:color="auto" w:fill="auto"/>
+            <w:tcMar>
+              <w:top w:w="29" w:type="dxa"/>
+              <w:left w:w="58" w:type="dxa"/>
+              <w:bottom w:w="29" w:type="dxa"/>
+              <w:right w:w="58" w:type="dxa"/>
+            </w:tcMar>
+            <w:vAlign w:val="center"/>
+          </w:tcPr>
+          <w:p>
+            <w:pPr>
+              <w:spacing w:after="0"/>
+              <w:rPr>
+                <w:color w:val="000000"/>
+                <w:sz w:val="20"/>
+              </w:rPr>
+            </w:pPr>
+            <w:r>
+              <w:rPr>
+                <w:color w:val="000000"/>
+                <w:sz w:val="20"/>
+              </w:rPr>
+              <w:t>Electrical and Computer Engineering</w:t>
+            </w:r>
+          </w:p>
+        </w:tc>
+      </w:tr>
+      <w:tr>
+        <w:trPr>
+          <w:trHeight w:val="260"/>
+          <w:jc w:val="center"/>
+        </w:trPr>
+        <w:tc>
+          <w:tcPr>
+            <w:tcW w:w="1586" w:type="dxa"/>
+            <w:tcBorders>
+              <w:bottom w:val="single" w:sz="4" w:space="0" w:color="000000"/>
+            </w:tcBorders>
+            <w:shd w:val="clear" w:color="auto" w:fill="auto"/>
+            <w:tcMar>
+              <w:top w:w="29" w:type="dxa"/>
+              <w:left w:w="58" w:type="dxa"/>
+              <w:bottom w:w="29" w:type="dxa"/>
+              <w:right w:w="58" w:type="dxa"/>
+            </w:tcMar>
+            <w:vAlign w:val="center"/>
+          </w:tcPr>
+          <w:p>
+            <w:pPr>
+              <w:spacing w:after="0"/>
+              <w:rPr>
+                <w:b/>
+                <w:color w:val="000000"/>
+                <w:sz w:val="20"/>
+              </w:rPr>
+            </w:pPr>
+            <w:r>
+              <w:rPr>
+                <w:b/>
+                <w:color w:val="000000"/>
+                <w:sz w:val="20"/>
+              </w:rPr>
+              <w:t>Project Title</w:t>
+            </w:r>
+          </w:p>
+        </w:tc>
+        <w:tc>
+          <w:tcPr>
+            <w:tcW w:w="7860" w:type="dxa"/>
+            <w:gridSpan w:val="2"/>
+            <w:tcBorders>
+              <w:bottom w:val="single" w:sz="4" w:space="0" w:color="000000"/>
+            </w:tcBorders>
+            <w:shd w:val="clear" w:color="auto" w:fill="auto"/>
+            <w:tcMar>
+              <w:top w:w="29" w:type="dxa"/>
+              <w:left w:w="58" w:type="dxa"/>
+              <w:bottom w:w="29" w:type="dxa"/>
+              <w:right w:w="58" w:type="dxa"/>
+            </w:tcMar>
+            <w:vAlign w:val="center"/>
+          </w:tcPr>
+          <w:p>
+            <w:pPr>
+              <w:spacing w:after="0"/>
+              <w:rPr>
+                <w:color w:val="000000"/>
+                <w:sz w:val="20"/>
+              </w:rPr>
+            </w:pPr>
+            <w:r>
+              <w:rPr>
+                <w:sz w:val="20"/>
+              </w:rPr>
+              <w:t>FPGA Implementation of a BPSK Modem utilized for Amateur Radio Satellite Communication</w:t>
+            </w:r>
+          </w:p>
+        </w:tc>
+      </w:tr>
+      <w:tr>
+        <w:trPr>
+          <w:trHeight w:val="274"/>
+          <w:jc w:val="center"/>
+        </w:trPr>
+        <w:tc>
+          <w:tcPr>
+            <w:tcW w:w="1586" w:type="dxa"/>
+            <w:tcBorders>
+              <w:bottom w:val="single" w:sz="4" w:space="0" w:color="000000"/>
+            </w:tcBorders>
+            <w:shd w:val="clear" w:color="auto" w:fill="auto"/>
+            <w:tcMar>
+              <w:top w:w="29" w:type="dxa"/>
+              <w:left w:w="58" w:type="dxa"/>
+              <w:bottom w:w="29" w:type="dxa"/>
+              <w:right w:w="58" w:type="dxa"/>
+            </w:tcMar>
+          </w:tcPr>
+          <w:p>
+            <w:pPr>
+              <w:spacing w:after="0"/>
+              <w:rPr>
+                <w:b/>
+                <w:color w:val="000000"/>
+                <w:sz w:val="20"/>
+              </w:rPr>
+            </w:pPr>
+            <w:r>
+              <w:rPr>
+                <w:b/>
+                <w:color w:val="000000"/>
+                <w:sz w:val="20"/>
+              </w:rPr>
+              <w:t>Abstract</w:t>
+            </w:r>
+          </w:p>
+        </w:tc>
+        <w:tc>
+          <w:tcPr>
+            <w:tcW w:w="7860" w:type="dxa"/>
+            <w:gridSpan w:val="2"/>
+            <w:tcBorders>
+              <w:bottom w:val="single" w:sz="4" w:space="0" w:color="000000"/>
+            </w:tcBorders>
+            <w:shd w:val="clear" w:color="auto" w:fill="auto"/>
+            <w:tcMar>
+              <w:top w:w="29" w:type="dxa"/>
+              <w:left w:w="58" w:type="dxa"/>
+              <w:bottom w:w="29" w:type="dxa"/>
+              <w:right w:w="58" w:type="dxa"/>
+            </w:tcMar>
+            <w:vAlign w:val="center"/>
+          </w:tcPr>
+          <w:p>
+            <w:pPr>
+              <w:pStyle w:val="NormalWeb"/>
+              <w:jc w:val="both"/>
+              <w:rPr>
+                <w:sz w:val="20"/>
+                <w:szCs w:val="20"/>
+              </w:rPr>
+            </w:pPr>
+            <w:r>
+              <w:rPr>
+                <w:sz w:val="20"/>
+                <w:szCs w:val="20"/>
+              </w:rPr>
+              <w:t xml:space="preserve">In 1993, John </w:t>
+            </w:r>
+            <w:proofErr w:type="spellStart"/>
+            <w:r>
+              <w:rPr>
+                <w:sz w:val="20"/>
+                <w:szCs w:val="20"/>
+              </w:rPr>
+              <w:t>Magliacane</w:t>
+            </w:r>
+            <w:proofErr w:type="spellEnd"/>
+            <w:r>
+              <w:rPr>
+                <w:sz w:val="20"/>
+                <w:szCs w:val="20"/>
+              </w:rPr>
+              <w:t xml:space="preserve"> (</w:t>
+            </w:r>
+            <w:proofErr w:type="spellStart"/>
+            <w:r>
+              <w:rPr>
+                <w:sz w:val="20"/>
+                <w:szCs w:val="20"/>
+              </w:rPr>
+              <w:t>callsign</w:t>
+            </w:r>
+            <w:proofErr w:type="spellEnd"/>
+            <w:r>
+              <w:rPr>
+                <w:sz w:val="20"/>
+                <w:szCs w:val="20"/>
+              </w:rPr>
+              <w:t xml:space="preserve">: KD2BD) designed a </w:t>
+            </w:r>
+            <w:hyperlink r:id="rId9" w:history="1">
+              <w:r>
+                <w:rPr>
+                  <w:rStyle w:val="Hyperlink"/>
+                  <w:sz w:val="20"/>
+                  <w:szCs w:val="20"/>
+                </w:rPr>
+                <w:t>1200 bps BPSK modem</w:t>
+              </w:r>
+            </w:hyperlink>
+            <w:r>
+              <w:rPr>
+                <w:sz w:val="20"/>
+                <w:szCs w:val="20"/>
+              </w:rPr>
+              <w:t xml:space="preserve"> using discrete electronic components. The objective of his design was to provide a low-cost, high-performance modem that interfaces between a packet radio terminal node controller (TNC) and an amateur satellite ground station. In our senior design project, we implement the KD2BD modem design solely using an FPGA and peripheral ADC/DAC. We compare the performance of our version of John's original BPSK carrier extraction circuit to that of a </w:t>
+            </w:r>
+            <w:hyperlink r:id="rId10" w:history="1">
+              <w:r>
+                <w:rPr>
+                  <w:rStyle w:val="Hyperlink"/>
+                  <w:sz w:val="20"/>
+                  <w:szCs w:val="20"/>
+                </w:rPr>
+                <w:t>Costas loop circuit</w:t>
+              </w:r>
+            </w:hyperlink>
+            <w:r>
+              <w:rPr>
+                <w:sz w:val="20"/>
+                <w:szCs w:val="20"/>
+              </w:rPr>
+              <w:t xml:space="preserve">. We swap and compare these two carrier extraction circuits while the rest of the modem is still operating. The advent of </w:t>
+            </w:r>
+            <w:hyperlink r:id="rId11" w:history="1">
+              <w:r>
+                <w:rPr>
+                  <w:rStyle w:val="Hyperlink"/>
+                  <w:sz w:val="20"/>
+                  <w:szCs w:val="20"/>
+                </w:rPr>
+                <w:t>dynamic partial re-configuration</w:t>
+              </w:r>
+            </w:hyperlink>
+            <w:r>
+              <w:rPr>
+                <w:sz w:val="20"/>
+                <w:szCs w:val="20"/>
+              </w:rPr>
+              <w:t xml:space="preserve"> support for the new Xilinx Zynq-7000 system-on-chip allows us to perform this feat.</w:t>
+            </w:r>
+          </w:p>
+        </w:tc>
+      </w:tr>
+      <w:tr>
+        <w:trPr>
+          <w:trHeight w:val="274"/>
+          <w:jc w:val="center"/>
+        </w:trPr>
+        <w:tc>
+          <w:tcPr>
+            <w:tcW w:w="1586" w:type="dxa"/>
+            <w:tcBorders>
+              <w:bottom w:val="single" w:sz="4" w:space="0" w:color="000000"/>
+            </w:tcBorders>
+            <w:shd w:val="clear" w:color="auto" w:fill="auto"/>
+            <w:tcMar>
+              <w:top w:w="29" w:type="dxa"/>
+              <w:left w:w="58" w:type="dxa"/>
+              <w:bottom w:w="29" w:type="dxa"/>
+              <w:right w:w="58" w:type="dxa"/>
+            </w:tcMar>
+            <w:vAlign w:val="center"/>
+          </w:tcPr>
+          <w:p>
+            <w:pPr>
+              <w:spacing w:after="0"/>
+              <w:rPr>
+                <w:b/>
+                <w:color w:val="000000"/>
+                <w:sz w:val="20"/>
+              </w:rPr>
+            </w:pPr>
+            <w:r>
+              <w:rPr>
+                <w:b/>
+                <w:color w:val="000000"/>
+                <w:sz w:val="20"/>
+              </w:rPr>
+              <w:t>URL</w:t>
+            </w:r>
+          </w:p>
+        </w:tc>
+        <w:tc>
+          <w:tcPr>
+            <w:tcW w:w="7860" w:type="dxa"/>
+            <w:gridSpan w:val="2"/>
+            <w:tcBorders>
+              <w:bottom w:val="single" w:sz="4" w:space="0" w:color="000000"/>
+            </w:tcBorders>
+            <w:shd w:val="clear" w:color="auto" w:fill="auto"/>
+            <w:tcMar>
+              <w:top w:w="29" w:type="dxa"/>
+              <w:left w:w="58" w:type="dxa"/>
+              <w:bottom w:w="29" w:type="dxa"/>
+              <w:right w:w="58" w:type="dxa"/>
+            </w:tcMar>
+            <w:vAlign w:val="center"/>
+          </w:tcPr>
+          <w:p>
+            <w:pPr>
+              <w:spacing w:after="0"/>
+              <w:rPr>
+                <w:color w:val="000000"/>
+                <w:sz w:val="20"/>
+              </w:rPr>
+            </w:pPr>
+            <w:hyperlink r:id="rId12" w:history="1">
+              <w:r>
+                <w:rPr>
+                  <w:rStyle w:val="Hyperlink"/>
+                  <w:sz w:val="20"/>
+                </w:rPr>
+                <w:t>https://sites.google.com/a/temple.edu/programmable-communication-group/</w:t>
+              </w:r>
+            </w:hyperlink>
+            <w:r>
+              <w:rPr>
+                <w:color w:val="000000"/>
+                <w:sz w:val="20"/>
+              </w:rPr>
+              <w:t xml:space="preserve"> </w:t>
+            </w:r>
+          </w:p>
+        </w:tc>
+      </w:tr>
+    </w:tbl>
     <w:p>
       <w:pPr>
         <w:pageBreakBefore/>
@@ -2723,6 +1800,8 @@
           <w:caps/>
         </w:rPr>
       </w:pPr>
+      <w:bookmarkStart w:id="1" w:name="_GoBack"/>
+      <w:bookmarkEnd w:id="1"/>
       <w:r>
         <w:rPr>
           <w:b/>
@@ -4574,12 +3653,12 @@
       <w:pPr>
         <w:pStyle w:val="Heading1"/>
       </w:pPr>
-      <w:bookmarkStart w:id="5" w:name="_Ref49478891"/>
+      <w:bookmarkStart w:id="2" w:name="_Ref49478891"/>
       <w:r>
         <w:lastRenderedPageBreak/>
         <w:t>Problem</w:t>
       </w:r>
-      <w:bookmarkEnd w:id="5"/>
+      <w:bookmarkEnd w:id="2"/>
     </w:p>
     <w:p>
       <w:pPr>
@@ -4590,14 +3669,14 @@
         <w:spacing w:before="240"/>
         <w:ind w:left="720" w:hanging="720"/>
       </w:pPr>
-      <w:bookmarkStart w:id="6" w:name="_Overall_Objectives"/>
-      <w:bookmarkStart w:id="7" w:name="_Toc307865986"/>
-      <w:bookmarkStart w:id="8" w:name="_Ref49480580"/>
-      <w:bookmarkEnd w:id="6"/>
+      <w:bookmarkStart w:id="3" w:name="_Overall_Objectives"/>
+      <w:bookmarkStart w:id="4" w:name="_Toc307865986"/>
+      <w:bookmarkStart w:id="5" w:name="_Ref49480580"/>
+      <w:bookmarkEnd w:id="3"/>
       <w:r>
         <w:t>Overall Objectives</w:t>
       </w:r>
-      <w:bookmarkEnd w:id="7"/>
+      <w:bookmarkEnd w:id="4"/>
     </w:p>
     <w:p>
       <w:r>
@@ -4636,16 +3715,16 @@
         <w:spacing w:before="240"/>
         <w:ind w:left="720" w:hanging="720"/>
       </w:pPr>
-      <w:bookmarkStart w:id="9" w:name="_Historical_and_Economic"/>
-      <w:bookmarkStart w:id="10" w:name="_Toc307865987"/>
-      <w:bookmarkEnd w:id="9"/>
+      <w:bookmarkStart w:id="6" w:name="_Historical_and_Economic"/>
+      <w:bookmarkStart w:id="7" w:name="_Toc307865987"/>
+      <w:bookmarkEnd w:id="6"/>
       <w:r>
         <w:t xml:space="preserve">Historical </w:t>
       </w:r>
       <w:r>
         <w:t>and Economic Perspective</w:t>
       </w:r>
-      <w:bookmarkEnd w:id="10"/>
+      <w:bookmarkEnd w:id="7"/>
       <w:r>
         <w:t xml:space="preserve"> </w:t>
       </w:r>
@@ -4868,13 +3947,13 @@
         <w:spacing w:before="240"/>
         <w:ind w:left="720" w:hanging="720"/>
       </w:pPr>
-      <w:bookmarkStart w:id="11" w:name="_Candidate_Solutions"/>
-      <w:bookmarkStart w:id="12" w:name="_Toc307865988"/>
-      <w:bookmarkEnd w:id="11"/>
+      <w:bookmarkStart w:id="8" w:name="_Candidate_Solutions"/>
+      <w:bookmarkStart w:id="9" w:name="_Toc307865988"/>
+      <w:bookmarkEnd w:id="8"/>
       <w:r>
         <w:t>Candidate Solutions</w:t>
       </w:r>
-      <w:bookmarkEnd w:id="12"/>
+      <w:bookmarkEnd w:id="9"/>
     </w:p>
     <w:p>
       <w:pPr>
@@ -5049,7 +4128,7 @@
                     <pic:cNvPicPr/>
                   </pic:nvPicPr>
                   <pic:blipFill rotWithShape="1">
-                    <a:blip r:embed="rId9"/>
+                    <a:blip r:embed="rId13"/>
                     <a:srcRect l="33814" t="42474" r="16185" b="29590"/>
                     <a:stretch/>
                   </pic:blipFill>
@@ -5150,7 +4229,7 @@
                     <pic:cNvPicPr/>
                   </pic:nvPicPr>
                   <pic:blipFill rotWithShape="1">
-                    <a:blip r:embed="rId10"/>
+                    <a:blip r:embed="rId14"/>
                     <a:srcRect l="27083" t="36487" r="20994" b="17333"/>
                     <a:stretch/>
                   </pic:blipFill>
@@ -5239,7 +4318,7 @@
                     <pic:cNvPicPr/>
                   </pic:nvPicPr>
                   <pic:blipFill rotWithShape="1">
-                    <a:blip r:embed="rId11"/>
+                    <a:blip r:embed="rId15"/>
                     <a:srcRect l="33814" t="37344" r="18910" b="17331"/>
                     <a:stretch/>
                   </pic:blipFill>
@@ -5303,13 +4382,13 @@
         <w:spacing w:before="240"/>
         <w:ind w:left="720" w:hanging="720"/>
       </w:pPr>
-      <w:bookmarkStart w:id="13" w:name="_Proposed_Solution_Concept"/>
-      <w:bookmarkStart w:id="14" w:name="_Toc307865989"/>
-      <w:bookmarkEnd w:id="13"/>
+      <w:bookmarkStart w:id="10" w:name="_Proposed_Solution_Concept"/>
+      <w:bookmarkStart w:id="11" w:name="_Toc307865989"/>
+      <w:bookmarkEnd w:id="10"/>
       <w:r>
         <w:t>Proposed Solution Concept</w:t>
       </w:r>
-      <w:bookmarkEnd w:id="14"/>
+      <w:bookmarkEnd w:id="11"/>
     </w:p>
     <w:p>
       <w:pPr>
@@ -5344,7 +4423,7 @@
                     <pic:cNvPicPr/>
                   </pic:nvPicPr>
                   <pic:blipFill rotWithShape="1">
-                    <a:blip r:embed="rId12"/>
+                    <a:blip r:embed="rId16"/>
                     <a:srcRect l="22756" t="45040" r="28205" b="29590"/>
                     <a:stretch/>
                   </pic:blipFill>
@@ -5437,13 +4516,13 @@
         <w:spacing w:before="240"/>
         <w:ind w:left="720" w:hanging="720"/>
       </w:pPr>
-      <w:bookmarkStart w:id="15" w:name="_Major_Design_and"/>
-      <w:bookmarkStart w:id="16" w:name="_Toc307865990"/>
-      <w:bookmarkEnd w:id="15"/>
+      <w:bookmarkStart w:id="12" w:name="_Major_Design_and"/>
+      <w:bookmarkStart w:id="13" w:name="_Toc307865990"/>
+      <w:bookmarkEnd w:id="12"/>
       <w:r>
         <w:t>Major Design and Implementation Challenges</w:t>
       </w:r>
-      <w:bookmarkEnd w:id="16"/>
+      <w:bookmarkEnd w:id="13"/>
     </w:p>
     <w:p>
       <w:r>
@@ -5480,48 +4559,48 @@
         <w:spacing w:before="240"/>
         <w:ind w:left="720" w:hanging="720"/>
       </w:pPr>
-      <w:bookmarkStart w:id="17" w:name="_Implications_of_Project"/>
-      <w:bookmarkStart w:id="18" w:name="_Toc307865991"/>
+      <w:bookmarkStart w:id="14" w:name="_Implications_of_Project"/>
+      <w:bookmarkStart w:id="15" w:name="_Toc307865991"/>
+      <w:bookmarkEnd w:id="14"/>
+      <w:r>
+        <w:t>Implications of Project Success</w:t>
+      </w:r>
+      <w:bookmarkEnd w:id="15"/>
+    </w:p>
+    <w:p>
+      <w:r>
+        <w:t>The successful design of a 1200bps modem will enable Temple University Amateur Radio club to communicate with LEO-AMSATs that use FSK for uplink and BPSK for downlink.  Although software is available that will perform the modem functions, an FPGA modem demonstrates the potential for hig</w:t>
+      </w:r>
+      <w:r>
+        <w:t>h speed processing in re-programmable logic circuitry</w:t>
+      </w:r>
+      <w:r>
+        <w:t xml:space="preserve">.  </w:t>
+      </w:r>
+    </w:p>
+    <w:p>
+      <w:pPr>
+        <w:pStyle w:val="Heading1"/>
+      </w:pPr>
+      <w:bookmarkStart w:id="16" w:name="_Ref49490297"/>
+      <w:r>
+        <w:t>DESIGN REQUIREMENTS</w:t>
+      </w:r>
+      <w:bookmarkEnd w:id="5"/>
+      <w:bookmarkEnd w:id="16"/>
+    </w:p>
+    <w:p>
+      <w:pPr>
+        <w:pStyle w:val="Heading2"/>
+      </w:pPr>
+      <w:bookmarkStart w:id="17" w:name="_Ref49490545"/>
+      <w:r>
+        <w:t xml:space="preserve">Functional </w:t>
+      </w:r>
+      <w:r>
+        <w:t>Design Constraints</w:t>
+      </w:r>
       <w:bookmarkEnd w:id="17"/>
-      <w:r>
-        <w:t>Implications of Project Success</w:t>
-      </w:r>
-      <w:bookmarkEnd w:id="18"/>
-    </w:p>
-    <w:p>
-      <w:r>
-        <w:t>The successful design of a 1200bps modem will enable Temple University Amateur Radio club to communicate with LEO-AMSATs that use FSK for uplink and BPSK for downlink.  Although software is available that will perform the modem functions, an FPGA modem demonstrates the potential for hig</w:t>
-      </w:r>
-      <w:r>
-        <w:t>h speed processing in re-programmable logic circuitry</w:t>
-      </w:r>
-      <w:r>
-        <w:t xml:space="preserve">.  </w:t>
-      </w:r>
-    </w:p>
-    <w:p>
-      <w:pPr>
-        <w:pStyle w:val="Heading1"/>
-      </w:pPr>
-      <w:bookmarkStart w:id="19" w:name="_Ref49490297"/>
-      <w:r>
-        <w:t>DESIGN REQUIREMENTS</w:t>
-      </w:r>
-      <w:bookmarkEnd w:id="8"/>
-      <w:bookmarkEnd w:id="19"/>
-    </w:p>
-    <w:p>
-      <w:pPr>
-        <w:pStyle w:val="Heading2"/>
-      </w:pPr>
-      <w:bookmarkStart w:id="20" w:name="_Ref49490545"/>
-      <w:r>
-        <w:t xml:space="preserve">Functional </w:t>
-      </w:r>
-      <w:r>
-        <w:t>Design Constraints</w:t>
-      </w:r>
-      <w:bookmarkEnd w:id="20"/>
     </w:p>
     <w:p>
       <w:pPr>
@@ -6073,28 +5152,13 @@
         </w:rPr>
       </w:pPr>
       <w:r>
-        <w:t xml:space="preserve">As with any low-earth orbiting satellite, the FO-29 satellite passes will be between 6 and 18 minutes in duration. </w:t>
-      </w:r>
-      <w:r>
-        <w:t>For finding the worst-case BER performance, l</w:t>
-      </w:r>
-      <w:r>
-        <w:t xml:space="preserve">et us consider the worst case of </w:t>
+        <w:t xml:space="preserve">As with any low-earth orbiting satellite, the FO-29 satellite passes will be between 6 and 18 minutes in duration. For finding the worst-case BER performance, let us consider the worst case of </w:t>
       </w:r>
       <w:r>
         <w:t xml:space="preserve">only </w:t>
       </w:r>
       <w:r>
-        <w:t>6 minutes</w:t>
-      </w:r>
-      <w:r>
-        <w:t xml:space="preserve"> before the satellite passes out of range</w:t>
-      </w:r>
-      <w:r>
-        <w:t>.</w:t>
-      </w:r>
-      <w:r>
-        <w:t xml:space="preserve"> </w:t>
+        <w:t xml:space="preserve">6 minutes before the satellite passes out of range. </w:t>
       </w:r>
       <w:r>
         <w:t>During a satellite pass, we aim for a</w:t>
@@ -6239,13 +5303,7 @@
                         <w:rPr>
                           <w:rFonts w:ascii="Cambria Math" w:eastAsiaTheme="minorEastAsia" w:hAnsi="Cambria Math"/>
                         </w:rPr>
-                        <m:t>542</m:t>
-                      </m:r>
-                      <m:r>
-                        <w:rPr>
-                          <w:rFonts w:ascii="Cambria Math" w:eastAsiaTheme="minorEastAsia" w:hAnsi="Cambria Math"/>
-                        </w:rPr>
-                        <m:t>-10</m:t>
+                        <m:t>542-10</m:t>
                       </m:r>
                     </m:num>
                     <m:den>
@@ -6293,13 +5351,7 @@
             <w:rPr>
               <w:rFonts w:ascii="Cambria Math" w:eastAsiaTheme="minorEastAsia" w:hAnsi="Cambria Math"/>
             </w:rPr>
-            <m:t>=2.2059</m:t>
-          </m:r>
-          <m:r>
-            <w:rPr>
-              <w:rFonts w:ascii="Cambria Math" w:eastAsiaTheme="minorEastAsia" w:hAnsi="Cambria Math"/>
-            </w:rPr>
-            <m:t>×</m:t>
+            <m:t>=2.2059×</m:t>
           </m:r>
           <m:sSup>
             <m:sSupPr>
@@ -6509,8 +5561,6 @@
       <w:r>
         <w:t>Receive Data Input</w:t>
       </w:r>
-      <w:bookmarkStart w:id="21" w:name="_GoBack"/>
-      <w:bookmarkEnd w:id="21"/>
     </w:p>
     <w:p>
       <w:pPr>
@@ -6549,22 +5599,54 @@
       <w:pPr>
         <w:pStyle w:val="Heading2"/>
       </w:pPr>
-      <w:bookmarkStart w:id="22" w:name="_Ref49490597"/>
+      <w:bookmarkStart w:id="18" w:name="_Ref49490597"/>
       <w:r>
         <w:t xml:space="preserve">Non-Functional </w:t>
       </w:r>
       <w:r>
         <w:t>Design Constraints</w:t>
       </w:r>
+      <w:bookmarkEnd w:id="18"/>
+    </w:p>
+    <w:p>
+      <w:pPr>
+        <w:pStyle w:val="Heading1"/>
+      </w:pPr>
+      <w:bookmarkStart w:id="19" w:name="_Ref49480655"/>
+      <w:r>
+        <w:t>APPROACH</w:t>
+      </w:r>
+      <w:bookmarkEnd w:id="19"/>
+    </w:p>
+    <w:p>
+      <w:pPr>
+        <w:pStyle w:val="Heading1"/>
+      </w:pPr>
+      <w:bookmarkStart w:id="20" w:name="_Ref49480367"/>
+      <w:bookmarkStart w:id="21" w:name="_Ref49498656"/>
+      <w:r>
+        <w:t>EVALUATION</w:t>
+      </w:r>
+      <w:bookmarkEnd w:id="20"/>
+      <w:bookmarkEnd w:id="21"/>
+    </w:p>
+    <w:p>
+      <w:pPr>
+        <w:pStyle w:val="Heading1"/>
+      </w:pPr>
+      <w:bookmarkStart w:id="22" w:name="_Ref49480917"/>
+      <w:r>
+        <w:t>SUMMARY AND FUTURE WORK</w:t>
+      </w:r>
       <w:bookmarkEnd w:id="22"/>
     </w:p>
     <w:p>
       <w:pPr>
         <w:pStyle w:val="Heading1"/>
       </w:pPr>
-      <w:bookmarkStart w:id="23" w:name="_Ref49480655"/>
-      <w:r>
-        <w:t>APPROACH</w:t>
+      <w:bookmarkStart w:id="23" w:name="_Ref49480973"/>
+      <w:r>
+        <w:t>ACKNOWLEDGEMENTS</w:t>
       </w:r>
       <w:bookmarkEnd w:id="23"/>
     </w:p>
@@ -6572,43 +5654,11 @@
       <w:pPr>
         <w:pStyle w:val="Heading1"/>
       </w:pPr>
-      <w:bookmarkStart w:id="24" w:name="_Ref49480367"/>
-      <w:bookmarkStart w:id="25" w:name="_Ref49498656"/>
-      <w:r>
-        <w:t>EVALUATION</w:t>
+      <w:bookmarkStart w:id="24" w:name="_Ref49481035"/>
+      <w:r>
+        <w:t>REFERENCES</w:t>
       </w:r>
       <w:bookmarkEnd w:id="24"/>
-      <w:bookmarkEnd w:id="25"/>
-    </w:p>
-    <w:p>
-      <w:pPr>
-        <w:pStyle w:val="Heading1"/>
-      </w:pPr>
-      <w:bookmarkStart w:id="26" w:name="_Ref49480917"/>
-      <w:r>
-        <w:t>SUMMARY AND FUTURE WORK</w:t>
-      </w:r>
-      <w:bookmarkEnd w:id="26"/>
-    </w:p>
-    <w:p>
-      <w:pPr>
-        <w:pStyle w:val="Heading1"/>
-      </w:pPr>
-      <w:bookmarkStart w:id="27" w:name="_Ref49480973"/>
-      <w:r>
-        <w:t>ACKNOWLEDGEMENTS</w:t>
-      </w:r>
-      <w:bookmarkEnd w:id="27"/>
-    </w:p>
-    <w:p>
-      <w:pPr>
-        <w:pStyle w:val="Heading1"/>
-      </w:pPr>
-      <w:bookmarkStart w:id="28" w:name="_Ref49481035"/>
-      <w:r>
-        <w:t>REFERENCES</w:t>
-      </w:r>
-      <w:bookmarkEnd w:id="28"/>
     </w:p>
     <w:p>
       <w:pPr>
@@ -6626,12 +5676,12 @@
         <w:pStyle w:val="SDAppendix"/>
         <w:pageBreakBefore/>
       </w:pPr>
-      <w:bookmarkStart w:id="29" w:name="_Ref49481101"/>
+      <w:bookmarkStart w:id="25" w:name="_Ref49481101"/>
       <w:r>
         <w:lastRenderedPageBreak/>
         <w:t>Product SPECIFICATION</w:t>
       </w:r>
-      <w:bookmarkEnd w:id="29"/>
+      <w:bookmarkEnd w:id="25"/>
     </w:p>
     <w:p/>
     <w:p>
@@ -6639,17 +5689,17 @@
         <w:pStyle w:val="SDAppendix"/>
         <w:pageBreakBefore/>
       </w:pPr>
-      <w:bookmarkStart w:id="30" w:name="_Ref49481190"/>
+      <w:bookmarkStart w:id="26" w:name="_Ref49481190"/>
       <w:r>
         <w:lastRenderedPageBreak/>
         <w:t>SOME INTERESTING RELEVANT DERIVATION</w:t>
       </w:r>
-      <w:bookmarkEnd w:id="30"/>
+      <w:bookmarkEnd w:id="26"/>
     </w:p>
     <w:p/>
     <w:sectPr>
-      <w:headerReference w:type="default" r:id="rId13"/>
-      <w:footerReference w:type="default" r:id="rId14"/>
+      <w:headerReference w:type="default" r:id="rId17"/>
+      <w:footerReference w:type="default" r:id="rId18"/>
       <w:pgSz w:w="12240" w:h="15840"/>
       <w:pgMar w:top="1440" w:right="1440" w:bottom="1440" w:left="1440" w:header="720" w:footer="720" w:gutter="0"/>
       <w:pgNumType w:start="1"/>

</xml_diff>

<commit_message>
updating the SD project title, the abstract, and the requirements section. The requirements section is still a work in progress.
</commit_message>
<xml_diff>
--- a/Documents/Design Document/PCG_Design_Doc_Draft_10_18.docx
+++ b/Documents/Design Document/PCG_Design_Doc_Draft_10_18.docx
@@ -52,7 +52,7 @@
                         </a:ln>
                         <a:extLst>
                           <a:ext uri="{91240B29-F687-4f45-9708-019B960494DF}">
-                            <a14:hiddenLine xmlns:a14="http://schemas.microsoft.com/office/drawing/2010/main" xmlns="" w="9525">
+                            <a14:hiddenLine xmlns="" xmlns:a14="http://schemas.microsoft.com/office/drawing/2010/main" xmlns:w="http://schemas.openxmlformats.org/wordprocessingml/2006/main" xmlns:w10="urn:schemas-microsoft-com:office:word" xmlns:v="urn:schemas-microsoft-com:vml" xmlns:o="urn:schemas-microsoft-com:office:office" w="9525">
                               <a:solidFill>
                                 <a:srgbClr val="000000"/>
                               </a:solidFill>
@@ -493,7 +493,7 @@
                         </a:ln>
                         <a:extLst>
                           <a:ext uri="{91240B29-F687-4f45-9708-019B960494DF}">
-                            <a14:hiddenLine xmlns:a14="http://schemas.microsoft.com/office/drawing/2010/main" xmlns="" w="9525">
+                            <a14:hiddenLine xmlns="" xmlns:a14="http://schemas.microsoft.com/office/drawing/2010/main" xmlns:w="http://schemas.openxmlformats.org/wordprocessingml/2006/main" xmlns:w10="urn:schemas-microsoft-com:office:word" xmlns:v="urn:schemas-microsoft-com:vml" xmlns:o="urn:schemas-microsoft-com:office:office" w="9525">
                               <a:solidFill>
                                 <a:srgbClr val="000000"/>
                               </a:solidFill>
@@ -816,7 +816,7 @@
                         </a:ln>
                         <a:extLst>
                           <a:ext uri="{91240B29-F687-4f45-9708-019B960494DF}">
-                            <a14:hiddenLine xmlns:a14="http://schemas.microsoft.com/office/drawing/2010/main" xmlns="" w="9525">
+                            <a14:hiddenLine xmlns="" xmlns:a14="http://schemas.microsoft.com/office/drawing/2010/main" xmlns:w="http://schemas.openxmlformats.org/wordprocessingml/2006/main" xmlns:w10="urn:schemas-microsoft-com:office:word" xmlns:v="urn:schemas-microsoft-com:vml" xmlns:o="urn:schemas-microsoft-com:office:office" w="9525">
                               <a:solidFill>
                                 <a:srgbClr val="000000"/>
                               </a:solidFill>
@@ -904,7 +904,7 @@
                         </a:ln>
                         <a:extLst>
                           <a:ext uri="{91240B29-F687-4f45-9708-019B960494DF}">
-                            <a14:hiddenLine xmlns:a14="http://schemas.microsoft.com/office/drawing/2010/main" xmlns="" w="9525">
+                            <a14:hiddenLine xmlns="" xmlns:a14="http://schemas.microsoft.com/office/drawing/2010/main" xmlns:w="http://schemas.openxmlformats.org/wordprocessingml/2006/main" xmlns:w10="urn:schemas-microsoft-com:office:word" xmlns:v="urn:schemas-microsoft-com:vml" xmlns:o="urn:schemas-microsoft-com:office:office" w="9525">
                               <a:solidFill>
                                 <a:srgbClr val="000000"/>
                               </a:solidFill>
@@ -1332,17 +1332,17 @@
                 <w:color w:val="000000"/>
                 <w:sz w:val="20"/>
               </w:rPr>
-              <w:t xml:space="preserve">Dennis </w:t>
+              <w:t>Dennis Si</w:t>
             </w:r>
-            <w:proofErr w:type="spellStart"/>
             <w:r>
               <w:rPr>
                 <w:color w:val="000000"/>
                 <w:sz w:val="20"/>
               </w:rPr>
-              <w:t>Sillage</w:t>
+              <w:t>lage</w:t>
             </w:r>
-            <w:proofErr w:type="spellEnd"/>
+            <w:bookmarkStart w:id="1" w:name="_GoBack"/>
+            <w:bookmarkEnd w:id="1"/>
           </w:p>
         </w:tc>
       </w:tr>
@@ -1540,14 +1540,18 @@
               <w:spacing w:after="0"/>
               <w:rPr>
                 <w:color w:val="000000"/>
-                <w:sz w:val="20"/>
+                <w:sz w:val="18"/>
+                <w:szCs w:val="18"/>
               </w:rPr>
             </w:pPr>
             <w:r>
               <w:rPr>
+                <w:color w:val="000000"/>
                 <w:sz w:val="20"/>
+                <w:szCs w:val="18"/>
+                <w:shd w:val="clear" w:color="auto" w:fill="FFFFFF"/>
               </w:rPr>
-              <w:t>FPGA Implementation of a BPSK Modem utilized for Amateur Radio Satellite Communication</w:t>
+              <w:t>Using FPGA Technology to Modernize the KD2BD Amateur Radio Satellite Modem</w:t>
             </w:r>
           </w:p>
         </w:tc>
@@ -1669,41 +1673,14 @@
                 <w:sz w:val="20"/>
                 <w:szCs w:val="20"/>
               </w:rPr>
-              <w:t xml:space="preserve"> using discrete electronic components. The objective of his design was to provide a low-cost, high-performance modem that interfaces between a packet radio terminal node controller (TNC) and an amateur satellite ground station. In our senior design project, we implement the KD2BD modem design solely using an FPGA and peripheral ADC/DAC. We compare the performance of our version of John's original BPSK carrier extraction circuit to that of a </w:t>
+              <w:t xml:space="preserve"> using discrete electronic components. The objective of his design was to provide a low-cost, high-performance modem that interfaces between a packet radio terminal node controller (TNC) and an amateur satellite ground station. In our senior design project, we implement the KD2BD modem design solely using an FPGA and peripheral ADC/DAC. </w:t>
             </w:r>
-            <w:hyperlink r:id="rId10" w:history="1">
-              <w:r>
-                <w:rPr>
-                  <w:rStyle w:val="Hyperlink"/>
-                  <w:sz w:val="20"/>
-                  <w:szCs w:val="20"/>
-                </w:rPr>
-                <w:t>Costas loop circuit</w:t>
-              </w:r>
-            </w:hyperlink>
             <w:r>
               <w:rPr>
                 <w:sz w:val="20"/>
                 <w:szCs w:val="20"/>
               </w:rPr>
-              <w:t xml:space="preserve">. We swap and compare these two carrier extraction circuits while the rest of the modem is still operating. The advent of </w:t>
-            </w:r>
-            <w:hyperlink r:id="rId11" w:history="1">
-              <w:r>
-                <w:rPr>
-                  <w:rStyle w:val="Hyperlink"/>
-                  <w:sz w:val="20"/>
-                  <w:szCs w:val="20"/>
-                </w:rPr>
-                <w:t>dynamic partial re-configuration</w:t>
-              </w:r>
-            </w:hyperlink>
-            <w:r>
-              <w:rPr>
-                <w:sz w:val="20"/>
-                <w:szCs w:val="20"/>
-              </w:rPr>
-              <w:t xml:space="preserve"> support for the new Xilinx Zynq-7000 system-on-chip allows us to perform this feat.</w:t>
+              <w:t xml:space="preserve">We replace the on-board modem of a TNC with this FPGA-based modem and attempt to receive telemetry data from a low-earth orbiting amateur radio satellite. The FPGA-based modem implements two receiver schemes: 1) square and divide-by-two method as used in the KD2BD modem, and 2) coherent demodulation method known as the Costas Loop. We compare the performance of these two receiver schemes.  </w:t>
             </w:r>
           </w:p>
         </w:tc>
@@ -1771,7 +1748,7 @@
                 <w:sz w:val="20"/>
               </w:rPr>
             </w:pPr>
-            <w:hyperlink r:id="rId12" w:history="1">
+            <w:hyperlink r:id="rId10" w:history="1">
               <w:r>
                 <w:rPr>
                   <w:rStyle w:val="Hyperlink"/>
@@ -1800,8 +1777,6 @@
           <w:caps/>
         </w:rPr>
       </w:pPr>
-      <w:bookmarkStart w:id="1" w:name="_GoBack"/>
-      <w:bookmarkEnd w:id="1"/>
       <w:r>
         <w:rPr>
           <w:b/>
@@ -4128,7 +4103,7 @@
                     <pic:cNvPicPr/>
                   </pic:nvPicPr>
                   <pic:blipFill rotWithShape="1">
-                    <a:blip r:embed="rId13"/>
+                    <a:blip r:embed="rId11"/>
                     <a:srcRect l="33814" t="42474" r="16185" b="29590"/>
                     <a:stretch/>
                   </pic:blipFill>
@@ -4229,7 +4204,7 @@
                     <pic:cNvPicPr/>
                   </pic:nvPicPr>
                   <pic:blipFill rotWithShape="1">
-                    <a:blip r:embed="rId14"/>
+                    <a:blip r:embed="rId12"/>
                     <a:srcRect l="27083" t="36487" r="20994" b="17333"/>
                     <a:stretch/>
                   </pic:blipFill>
@@ -4318,7 +4293,7 @@
                     <pic:cNvPicPr/>
                   </pic:nvPicPr>
                   <pic:blipFill rotWithShape="1">
-                    <a:blip r:embed="rId15"/>
+                    <a:blip r:embed="rId13"/>
                     <a:srcRect l="33814" t="37344" r="18910" b="17331"/>
                     <a:stretch/>
                   </pic:blipFill>
@@ -4423,7 +4398,7 @@
                     <pic:cNvPicPr/>
                   </pic:nvPicPr>
                   <pic:blipFill rotWithShape="1">
-                    <a:blip r:embed="rId16"/>
+                    <a:blip r:embed="rId14"/>
                     <a:srcRect l="22756" t="45040" r="28205" b="29590"/>
                     <a:stretch/>
                   </pic:blipFill>
@@ -4582,67 +4557,45 @@
       <w:pPr>
         <w:pStyle w:val="Heading1"/>
       </w:pPr>
-      <w:bookmarkStart w:id="16" w:name="_Ref49490297"/>
+      <w:bookmarkStart w:id="16" w:name="_Ref49490597"/>
+      <w:bookmarkStart w:id="17" w:name="_Ref49490297"/>
+      <w:bookmarkEnd w:id="5"/>
       <w:r>
         <w:t>DESIGN REQUIREMENTS</w:t>
       </w:r>
-      <w:bookmarkEnd w:id="5"/>
-      <w:bookmarkEnd w:id="16"/>
+      <w:bookmarkEnd w:id="17"/>
     </w:p>
     <w:p>
       <w:pPr>
         <w:pStyle w:val="Heading2"/>
       </w:pPr>
-      <w:bookmarkStart w:id="17" w:name="_Ref49490545"/>
-      <w:r>
-        <w:t xml:space="preserve">Functional </w:t>
-      </w:r>
-      <w:r>
-        <w:t>Design Constraints</w:t>
-      </w:r>
-      <w:bookmarkEnd w:id="17"/>
+      <w:bookmarkStart w:id="18" w:name="_Ref49490545"/>
+      <w:r>
+        <w:t>Functional Design Constraints</w:t>
+      </w:r>
+      <w:bookmarkEnd w:id="18"/>
     </w:p>
     <w:p>
       <w:pPr>
         <w:pStyle w:val="Heading3"/>
       </w:pPr>
       <w:r>
-        <w:t>Deriving the worst-case</w:t>
-      </w:r>
-      <w:r>
-        <w:t xml:space="preserve"> BER requirement</w:t>
-      </w:r>
-    </w:p>
-    <w:p>
-      <w:r>
-        <w:t>The Modem is designed to communicate with any low-Earth orbiting amateur radio satellite with a 1200 bps BPSK downlink and a 1200 bps AFSK uplink. Examples of satellites</w:t>
-      </w:r>
-      <w:r>
-        <w:t xml:space="preserve"> capable of </w:t>
-      </w:r>
-      <w:r>
-        <w:t>communicating with this uplink and downlink include the Fuji-Oscar 29 (FO-29) satellite and the AMRAD Oscar 16 (AO-16) satellite. The FO-29 satellite transmits telemetry reports in a group packet (i.e. two data packets). This group packet consists of two consecutively transmitted data packets. The data packets are structured within unnumbered information (UI) frames as specified by the AX.25 data link layer protocol.</w:t>
-      </w:r>
-    </w:p>
-    <w:p>
-      <w:r>
-        <w:t xml:space="preserve"> The Modem is designed to accurately receive at least ten of these group packets when the FO-29 satellite passes by. Each group packet consists of 186 bytes of telemetry data. Wrapped into two separate UI frames,</w:t>
-      </w:r>
-      <w:r>
-        <w:t xml:space="preserve"> or a UI frame pair,</w:t>
-      </w:r>
-      <w:r>
-        <w:t xml:space="preserve"> thi</w:t>
-      </w:r>
-      <w:r>
-        <w:t>s adds up to 226 bytes transmitted for one full telemetry report</w:t>
-      </w:r>
-      <w:r>
-        <w:t xml:space="preserve">. </w:t>
-      </w:r>
-    </w:p>
-    <w:p>
-      <w:r>
+        <w:t>Deriving the worst-case BER requirement</w:t>
+      </w:r>
+    </w:p>
+    <w:p>
+      <w:r>
+        <w:t>This modem is designed to communicate with any low-Earth orbiting (LEO) amateur radio satellite transmitting a 1200 bps BPSK downlink and receiving a 1200 bps AFSK uplink. Examples of LEO satellites capable of communicating with this downlink and uplink include the Fuji-Oscar 29 (FO-29) satellite and the AMRAD Oscar 16 (AO-16) satellite. Particularly, the FO-29 satellite transmits telemetry reports in a group packet. A group packet consists of two consecutively transmitted data packets. Each data packet is structured in its own unnumbered information (UI) frame as specified in the AX.25 data link layer protocol.</w:t>
+      </w:r>
+    </w:p>
+    <w:p>
+      <w:r>
+        <w:t xml:space="preserve">This modem is designed to accurately receive at least ten telemetry reports when the FO-29 satellite passes by. Hence, the modem is designed to receive at least ten group packets without error when the FO-29 satellite passes by. Each group packet consists of 186 bytes of telemetry data. Since each group packet consists of two separate, consecutive data packets, and since each data packet in its own UI frame, a total of 226 bytes are transmitted for one full telemetry report. </w:t>
+      </w:r>
+    </w:p>
+    <w:p>
+      <w:r>
+        <w:lastRenderedPageBreak/>
         <w:t>Assuming that we know the total amount of received group packets (F</w:t>
       </w:r>
       <w:r>
@@ -4652,7 +4605,7 @@
         <w:t>R</w:t>
       </w:r>
       <w:r>
-        <w:t>) during a satellite pass and the amount of group packets (F</w:t>
+        <w:t>) during a satellite pass and assuming that we know the amount of group packets (F</w:t>
       </w:r>
       <w:r>
         <w:rPr>
@@ -4661,11 +4614,7 @@
         <w:t>C</w:t>
       </w:r>
       <w:r>
-        <w:t xml:space="preserve">) we desire to accurately receive during this pass, we can find the necessary </w:t>
-      </w:r>
-      <w:r>
-        <w:lastRenderedPageBreak/>
-        <w:t>minimum BER (</w:t>
+        <w:t>) we desire to accurately receive during the satellite pass, we can find the necessary worst-case BER (</w:t>
       </w:r>
       <m:oMath>
         <m:sSub>
@@ -4696,38 +4645,7 @@
         </m:sSub>
       </m:oMath>
       <w:r>
-        <w:t>) for the Modem using the packet error rate (</w:t>
-      </w:r>
-      <m:oMath>
-        <m:sSub>
-          <m:sSubPr>
-            <m:ctrlPr>
-              <w:rPr>
-                <w:rFonts w:ascii="Cambria Math" w:hAnsi="Cambria Math"/>
-                <w:i/>
-              </w:rPr>
-            </m:ctrlPr>
-          </m:sSubPr>
-          <m:e>
-            <m:r>
-              <w:rPr>
-                <w:rFonts w:ascii="Cambria Math" w:hAnsi="Cambria Math"/>
-              </w:rPr>
-              <m:t>p</m:t>
-            </m:r>
-          </m:e>
-          <m:sub>
-            <m:r>
-              <w:rPr>
-                <w:rFonts w:ascii="Cambria Math" w:hAnsi="Cambria Math"/>
-              </w:rPr>
-              <m:t>p</m:t>
-            </m:r>
-          </m:sub>
-        </m:sSub>
-      </m:oMath>
-      <w:r>
-        <w:t>) equation:</w:t>
+        <w:t>) for the Modem:</w:t>
       </w:r>
     </w:p>
     <w:p>
@@ -4936,7 +4854,75 @@
       </w:r>
       <w:proofErr w:type="gramEnd"/>
       <w:r>
-        <w:t xml:space="preserve"> N is the number of consecutive bits to receive without error and the packet error rate equation is</w:t>
+        <w:t xml:space="preserve"> N is the number of consecutive bits to receive without error. This formula was realized using the following packet error rate equation (</w:t>
+      </w:r>
+      <m:oMath>
+        <m:sSub>
+          <m:sSubPr>
+            <m:ctrlPr>
+              <w:rPr>
+                <w:rFonts w:ascii="Cambria Math" w:hAnsi="Cambria Math"/>
+                <w:i/>
+              </w:rPr>
+            </m:ctrlPr>
+          </m:sSubPr>
+          <m:e>
+            <m:r>
+              <w:rPr>
+                <w:rFonts w:ascii="Cambria Math" w:hAnsi="Cambria Math"/>
+              </w:rPr>
+              <m:t>p</m:t>
+            </m:r>
+          </m:e>
+          <m:sub>
+            <m:r>
+              <w:rPr>
+                <w:rFonts w:ascii="Cambria Math" w:hAnsi="Cambria Math"/>
+              </w:rPr>
+              <m:t>p</m:t>
+            </m:r>
+          </m:sub>
+        </m:sSub>
+        <m:r>
+          <w:rPr>
+            <w:rFonts w:ascii="Cambria Math" w:hAnsi="Cambria Math"/>
+          </w:rPr>
+          <m:t>)</m:t>
+        </m:r>
+      </m:oMath>
+      <w:r>
+        <w:t xml:space="preserve"> and solving for </w:t>
+      </w:r>
+      <m:oMath>
+        <m:sSub>
+          <m:sSubPr>
+            <m:ctrlPr>
+              <w:rPr>
+                <w:rFonts w:ascii="Cambria Math" w:hAnsi="Cambria Math"/>
+                <w:i/>
+              </w:rPr>
+            </m:ctrlPr>
+          </m:sSubPr>
+          <m:e>
+            <m:r>
+              <w:rPr>
+                <w:rFonts w:ascii="Cambria Math" w:hAnsi="Cambria Math"/>
+              </w:rPr>
+              <m:t>p</m:t>
+            </m:r>
+          </m:e>
+          <m:sub>
+            <m:r>
+              <w:rPr>
+                <w:rFonts w:ascii="Cambria Math" w:hAnsi="Cambria Math"/>
+              </w:rPr>
+              <m:t>e</m:t>
+            </m:r>
+          </m:sub>
+        </m:sSub>
+      </m:oMath>
+      <w:r>
+        <w:t>:</w:t>
       </w:r>
     </w:p>
     <w:p>
@@ -5152,61 +5138,7 @@
         </w:rPr>
       </w:pPr>
       <w:r>
-        <w:t xml:space="preserve">As with any low-earth orbiting satellite, the FO-29 satellite passes will be between 6 and 18 minutes in duration. For finding the worst-case BER performance, let us consider the worst case of </w:t>
-      </w:r>
-      <w:r>
-        <w:t xml:space="preserve">only </w:t>
-      </w:r>
-      <w:r>
-        <w:t xml:space="preserve">6 minutes before the satellite passes out of range. </w:t>
-      </w:r>
-      <w:r>
-        <w:t>During a satellite pass, we aim for a</w:t>
-      </w:r>
-      <w:r>
-        <w:t>t least</w:t>
-      </w:r>
-      <w:r>
-        <w:t xml:space="preserve"> ten</w:t>
-      </w:r>
-      <w:r>
-        <w:t xml:space="preserve"> </w:t>
-      </w:r>
-      <w:r>
-        <w:t>group packets to be</w:t>
-      </w:r>
-      <w:r>
-        <w:t xml:space="preserve"> received accurately. There are 1808 bits (i.e. 226 bytes * 8 bits/byte) </w:t>
-      </w:r>
-      <w:r>
-        <w:t>per UI frame pair (wrapping one group packet)</w:t>
-      </w:r>
-      <w:r>
-        <w:t xml:space="preserve">. </w:t>
-      </w:r>
-      <w:r>
-        <w:t>At a data rate of 1200 bps, the Modem is expecte</w:t>
-      </w:r>
-      <w:r>
-        <w:t>d to receive 1.507 UI frame pairs</w:t>
-      </w:r>
-      <w:r>
-        <w:t xml:space="preserve"> per second. Hence, over the period of six minutes, the Mode</w:t>
-      </w:r>
-      <w:r>
-        <w:t>m is expected to receive 542.4 UI frame pairs</w:t>
-      </w:r>
-      <w:r>
-        <w:t>, or conservatively,</w:t>
-      </w:r>
-      <w:r>
-        <w:t xml:space="preserve"> 542 UI frame pairs</w:t>
-      </w:r>
-      <w:r>
-        <w:t xml:space="preserve">. </w:t>
-      </w:r>
-      <w:r>
-        <w:t>This information yields the minimum BER requirement for this Modem:</w:t>
+        <w:t>As with any low-earth orbiting satellite, the FO-29 satellite passes will be between 6 and 18 minutes in duration. For finding the worst-case BER performance, let us consider the worst case of only 6 minutes before the satellite passes out of range. During a satellite pass, we aim to accurately receive at least ten telemetry reports from the satellite. Hence, during a satellite pass, we aim to accurately receive at least ten group packets. Each group packet consists of two consecutively transmitted data packets and each of these data packets are wrapped in its own UI frame. Put differently, the group packet is wrapped in a UI frame pair. There are 1808 bits (i.e. 226 bytes * 8 bits/byte) per UI frame pair. At a data rate of 1200 bps, the modem is expected to receive 1.507 UI frame pairs per second. Hence, over the period of six minutes, the modem is expected to receive 542.4 UI frame pairs, or conservatively, 542 UI frame pairs. This information yields the worst-case BER requirement for this modem:</w:t>
       </w:r>
     </w:p>
     <w:p>
@@ -5399,18 +5331,12 @@
     </w:p>
     <w:p>
       <w:r>
-        <w:t>The ADC and DAC of the Modem saturate at the supply voltage of the FPGA board. The supply voltage of the FPGA board is 3.3 V, hence the Modem will transmit and receive audio signals with voltage amplitudes no greater than 3.3 V</w:t>
-      </w:r>
-      <w:r>
-        <w:t xml:space="preserve"> p-p</w:t>
-      </w:r>
-      <w:r>
-        <w:t xml:space="preserve">. </w:t>
-      </w:r>
-    </w:p>
-    <w:p>
-      <w:r>
-        <w:t>The Modem expects 1200 bps BPSK signals at its receiver. Additionally, it will transmit 1200 bps AFSK signals at its transmitter. The Modem is prepared to receive BPSK signals that are effected by Doppler shift. Consequently, the Modem will be able to control a radio transceiver’s Doppler-correction circuitry via the “Up” and “Down” buttons.</w:t>
+        <w:t xml:space="preserve">The ADC and DAC of the modem saturate at the supply voltage of the FPGA board. The supply voltage of the FPGA board is 3.3 V, hence the modem will transmit and receive audio signals with voltage amplitudes no greater than 3.3 V p-p. </w:t>
+      </w:r>
+    </w:p>
+    <w:p>
+      <w:r>
+        <w:t>The modem expects 1200 bps BPSK signals at its receiver. Additionally, it will transmit 1200 bps AFSK signals at its transmitter. The modem is prepared to receive BPSK signals that are effected by Doppler shift. Consequently, the modem will be able to control a radio transceiver’s Doppler-correction circuitry via the “Up” and “Down” buttons.</w:t>
       </w:r>
     </w:p>
     <w:p>
@@ -5508,16 +5434,13 @@
         <w:pStyle w:val="Heading3"/>
       </w:pPr>
       <w:r>
+        <w:lastRenderedPageBreak/>
         <w:t xml:space="preserve">Modem-to-TNC interface </w:t>
       </w:r>
     </w:p>
     <w:p>
       <w:r>
-        <w:t xml:space="preserve">The Modem will replace the on-board modem of a terminal node controller (TNC). The Modem will interface with the TNC via its modem disconnect header. Specifically, the following five pins of the modem </w:t>
-      </w:r>
-      <w:r>
-        <w:lastRenderedPageBreak/>
-        <w:t>disconnect header will be used by the Modem:</w:t>
+        <w:t>The Modem will replace the on-board modem of a terminal node controller (TNC). The Modem will interface with the TNC via its modem disconnect header. Specifically, the following five pins of the modem disconnect header will be used by the Modem:</w:t>
       </w:r>
     </w:p>
     <w:p>
@@ -5599,14 +5522,13 @@
       <w:pPr>
         <w:pStyle w:val="Heading2"/>
       </w:pPr>
-      <w:bookmarkStart w:id="18" w:name="_Ref49490597"/>
       <w:r>
         <w:t xml:space="preserve">Non-Functional </w:t>
       </w:r>
       <w:r>
         <w:t>Design Constraints</w:t>
       </w:r>
-      <w:bookmarkEnd w:id="18"/>
+      <w:bookmarkEnd w:id="16"/>
     </w:p>
     <w:p>
       <w:pPr>
@@ -5698,8 +5620,8 @@
     </w:p>
     <w:p/>
     <w:sectPr>
-      <w:headerReference w:type="default" r:id="rId17"/>
-      <w:footerReference w:type="default" r:id="rId18"/>
+      <w:headerReference w:type="default" r:id="rId15"/>
+      <w:footerReference w:type="default" r:id="rId16"/>
       <w:pgSz w:w="12240" w:h="15840"/>
       <w:pgMar w:top="1440" w:right="1440" w:bottom="1440" w:left="1440" w:header="720" w:footer="720" w:gutter="0"/>
       <w:pgNumType w:start="1"/>
@@ -5818,7 +5740,7 @@
         <w:rStyle w:val="PageNumber"/>
         <w:noProof/>
       </w:rPr>
-      <w:t>9</w:t>
+      <w:t>1</w:t>
     </w:r>
     <w:r>
       <w:rPr>

</xml_diff>

<commit_message>
Made a few changes to candidate solutions section to make sentences clearer
</commit_message>
<xml_diff>
--- a/Documents/Design Document/PCG_Design_Doc_Draft_10_18.docx
+++ b/Documents/Design Document/PCG_Design_Doc_Draft_10_18.docx
@@ -177,7 +177,7 @@
                         </a:ln>
                         <a:extLst>
                           <a:ext uri="{91240B29-F687-4f45-9708-019B960494DF}">
-                            <a14:hiddenLine xmlns="" xmlns:a14="http://schemas.microsoft.com/office/drawing/2010/main" xmlns:w="http://schemas.openxmlformats.org/wordprocessingml/2006/main" xmlns:w10="urn:schemas-microsoft-com:office:word" xmlns:v="urn:schemas-microsoft-com:vml" xmlns:o="urn:schemas-microsoft-com:office:office" w="9525">
+                            <a14:hiddenLine xmlns:o="urn:schemas-microsoft-com:office:office" xmlns:v="urn:schemas-microsoft-com:vml" xmlns:w10="urn:schemas-microsoft-com:office:word" xmlns:w="http://schemas.openxmlformats.org/wordprocessingml/2006/main" xmlns:a14="http://schemas.microsoft.com/office/drawing/2010/main" xmlns="" w="9525">
                               <a:solidFill>
                                 <a:srgbClr val="000000"/>
                               </a:solidFill>
@@ -316,7 +316,7 @@
                                     </pic:cNvPicPr>
                                   </pic:nvPicPr>
                                   <pic:blipFill>
-                                    <a:blip r:embed="rId8">
+                                    <a:blip r:embed="rId9">
                                       <a:extLst>
                                         <a:ext uri="{28A0092B-C50C-407E-A947-70E740481C1C}">
                                           <a14:useLocalDpi xmlns:a14="http://schemas.microsoft.com/office/drawing/2010/main" val="0"/>
@@ -504,7 +504,7 @@
                         </a:ln>
                         <a:extLst>
                           <a:ext uri="{91240B29-F687-4f45-9708-019B960494DF}">
-                            <a14:hiddenLine xmlns="" xmlns:a14="http://schemas.microsoft.com/office/drawing/2010/main" xmlns:w="http://schemas.openxmlformats.org/wordprocessingml/2006/main" xmlns:w10="urn:schemas-microsoft-com:office:word" xmlns:v="urn:schemas-microsoft-com:vml" xmlns:o="urn:schemas-microsoft-com:office:office" w="9525">
+                            <a14:hiddenLine xmlns:o="urn:schemas-microsoft-com:office:office" xmlns:v="urn:schemas-microsoft-com:vml" xmlns:w10="urn:schemas-microsoft-com:office:word" xmlns:w="http://schemas.openxmlformats.org/wordprocessingml/2006/main" xmlns:a14="http://schemas.microsoft.com/office/drawing/2010/main" xmlns="" w="9525">
                               <a:solidFill>
                                 <a:srgbClr val="000000"/>
                               </a:solidFill>
@@ -662,7 +662,17 @@
                 <w:color w:val="000000"/>
                 <w:sz w:val="20"/>
               </w:rPr>
-              <w:t>Programmable Communication Group</w:t>
+              <w:t>Program</w:t>
+            </w:r>
+            <w:bookmarkStart w:id="1" w:name="_GoBack"/>
+            <w:bookmarkEnd w:id="1"/>
+            <w:r>
+              <w:rPr>
+                <w:b/>
+                <w:color w:val="000000"/>
+                <w:sz w:val="20"/>
+              </w:rPr>
+              <w:t>mable Communication Group</w:t>
             </w:r>
           </w:p>
         </w:tc>
@@ -1132,7 +1142,7 @@
               </w:rPr>
               <w:t xml:space="preserve">In 1993, John Magliacane (callsign: KD2BD) designed a </w:t>
             </w:r>
-            <w:hyperlink r:id="rId9" w:history="1">
+            <w:hyperlink r:id="rId10" w:history="1">
               <w:r>
                 <w:rPr>
                   <w:rStyle w:val="Hyperlink"/>
@@ -1236,7 +1246,7 @@
                 <w:sz w:val="20"/>
               </w:rPr>
             </w:pPr>
-            <w:hyperlink r:id="rId10" w:history="1">
+            <w:hyperlink r:id="rId11" w:history="1">
               <w:r>
                 <w:rPr>
                   <w:rStyle w:val="Hyperlink"/>
@@ -1295,6 +1305,12 @@
     </w:p>
     <w:sdt>
       <w:sdtPr>
+        <w:rPr>
+          <w:rFonts w:ascii="Times New Roman" w:eastAsia="Times New Roman" w:hAnsi="Times New Roman" w:cs="Times New Roman"/>
+          <w:color w:val="auto"/>
+          <w:sz w:val="22"/>
+          <w:szCs w:val="20"/>
+        </w:rPr>
         <w:id w:val="-2092689262"/>
         <w:docPartObj>
           <w:docPartGallery w:val="Table of Contents"/>
@@ -1303,13 +1319,9 @@
       </w:sdtPr>
       <w:sdtEndPr>
         <w:rPr>
-          <w:rFonts w:ascii="Times New Roman" w:eastAsia="Times New Roman" w:hAnsi="Times New Roman" w:cs="Times New Roman"/>
           <w:b/>
           <w:bCs/>
           <w:noProof/>
-          <w:color w:val="auto"/>
-          <w:sz w:val="22"/>
-          <w:szCs w:val="20"/>
         </w:rPr>
       </w:sdtEndPr>
       <w:sdtContent>
@@ -3443,13 +3455,13 @@
       <w:pPr>
         <w:pStyle w:val="Heading1"/>
       </w:pPr>
-      <w:bookmarkStart w:id="1" w:name="_Ref49478891"/>
-      <w:bookmarkStart w:id="2" w:name="_Toc371028440"/>
+      <w:bookmarkStart w:id="2" w:name="_Ref49478891"/>
+      <w:bookmarkStart w:id="3" w:name="_Toc371028440"/>
       <w:r>
         <w:t>Problem</w:t>
       </w:r>
-      <w:bookmarkEnd w:id="1"/>
       <w:bookmarkEnd w:id="2"/>
+      <w:bookmarkEnd w:id="3"/>
     </w:p>
     <w:p>
       <w:pPr>
@@ -3460,15 +3472,15 @@
         <w:spacing w:before="240"/>
         <w:ind w:left="720" w:hanging="720"/>
       </w:pPr>
-      <w:bookmarkStart w:id="3" w:name="_Overall_Objectives"/>
-      <w:bookmarkStart w:id="4" w:name="_Toc307865986"/>
-      <w:bookmarkStart w:id="5" w:name="_Ref49480580"/>
+      <w:bookmarkStart w:id="4" w:name="_Overall_Objectives"/>
+      <w:bookmarkStart w:id="5" w:name="_Toc307865986"/>
       <w:bookmarkStart w:id="6" w:name="_Toc371028441"/>
-      <w:bookmarkEnd w:id="3"/>
+      <w:bookmarkStart w:id="7" w:name="_Ref49480580"/>
+      <w:bookmarkEnd w:id="4"/>
       <w:r>
         <w:t>Overall Objectives</w:t>
       </w:r>
-      <w:bookmarkEnd w:id="4"/>
+      <w:bookmarkEnd w:id="5"/>
       <w:bookmarkEnd w:id="6"/>
     </w:p>
     <w:p>
@@ -3574,18 +3586,18 @@
         <w:spacing w:before="240"/>
         <w:ind w:left="720" w:hanging="720"/>
       </w:pPr>
-      <w:bookmarkStart w:id="7" w:name="_Historical_and_Economic"/>
-      <w:bookmarkStart w:id="8" w:name="_Toc307865987"/>
-      <w:bookmarkStart w:id="9" w:name="_Toc371028442"/>
-      <w:bookmarkEnd w:id="7"/>
+      <w:bookmarkStart w:id="8" w:name="_Historical_and_Economic"/>
+      <w:bookmarkStart w:id="9" w:name="_Toc307865987"/>
+      <w:bookmarkStart w:id="10" w:name="_Toc371028442"/>
+      <w:bookmarkEnd w:id="8"/>
       <w:r>
         <w:t xml:space="preserve">Historical </w:t>
       </w:r>
       <w:r>
         <w:t>and Economic Perspective</w:t>
       </w:r>
-      <w:bookmarkEnd w:id="8"/>
       <w:bookmarkEnd w:id="9"/>
+      <w:bookmarkEnd w:id="10"/>
       <w:r>
         <w:t xml:space="preserve"> </w:t>
       </w:r>
@@ -3816,7 +3828,7 @@
         </w:rPr>
         <w:t xml:space="preserve">on. </w:t>
       </w:r>
-      <w:commentRangeStart w:id="10"/>
+      <w:commentRangeStart w:id="11"/>
       <w:r>
         <w:rPr>
           <w:color w:val="000000"/>
@@ -3845,12 +3857,12 @@
         </w:rPr>
         <w:t xml:space="preserve"> communication with spatial vehicles such as satellites</w:t>
       </w:r>
-      <w:commentRangeEnd w:id="10"/>
+      <w:commentRangeEnd w:id="11"/>
       <w:r>
         <w:rPr>
           <w:rStyle w:val="CommentReference"/>
         </w:rPr>
-        <w:commentReference w:id="10"/>
+        <w:commentReference w:id="11"/>
       </w:r>
       <w:r>
         <w:rPr>
@@ -3987,7 +3999,7 @@
         </w:rPr>
         <w:t xml:space="preserve">K modulations, </w:t>
       </w:r>
-      <w:commentRangeStart w:id="11"/>
+      <w:commentRangeStart w:id="12"/>
       <w:r>
         <w:rPr>
           <w:color w:val="000000"/>
@@ -4023,12 +4035,12 @@
         </w:rPr>
         <w:t>ffects of Doppler shift</w:t>
       </w:r>
-      <w:commentRangeEnd w:id="11"/>
+      <w:commentRangeEnd w:id="12"/>
       <w:r>
         <w:rPr>
           <w:rStyle w:val="CommentReference"/>
         </w:rPr>
-        <w:commentReference w:id="11"/>
+        <w:commentReference w:id="12"/>
       </w:r>
       <w:r>
         <w:rPr>
@@ -4037,7 +4049,7 @@
         </w:rPr>
         <w:t xml:space="preserve">. </w:t>
       </w:r>
-      <w:commentRangeStart w:id="12"/>
+      <w:commentRangeStart w:id="13"/>
       <w:r>
         <w:rPr>
           <w:color w:val="000000"/>
@@ -4253,12 +4265,12 @@
         </w:rPr>
         <w:t xml:space="preserve"> operators have benevolently used their station to communicate distress messages.</w:t>
       </w:r>
-      <w:commentRangeEnd w:id="12"/>
+      <w:commentRangeEnd w:id="13"/>
       <w:r>
         <w:rPr>
           <w:rStyle w:val="CommentReference"/>
         </w:rPr>
-        <w:commentReference w:id="12"/>
+        <w:commentReference w:id="13"/>
       </w:r>
     </w:p>
     <w:p/>
@@ -4271,15 +4283,15 @@
         <w:spacing w:before="240"/>
         <w:ind w:left="720" w:hanging="720"/>
       </w:pPr>
-      <w:bookmarkStart w:id="13" w:name="_Candidate_Solutions"/>
-      <w:bookmarkStart w:id="14" w:name="_Toc307865988"/>
-      <w:bookmarkStart w:id="15" w:name="_Toc371028443"/>
-      <w:bookmarkEnd w:id="13"/>
+      <w:bookmarkStart w:id="14" w:name="_Candidate_Solutions"/>
+      <w:bookmarkStart w:id="15" w:name="_Toc307865988"/>
+      <w:bookmarkStart w:id="16" w:name="_Toc371028443"/>
+      <w:bookmarkEnd w:id="14"/>
       <w:r>
         <w:t>Candidate Solutions</w:t>
       </w:r>
-      <w:bookmarkEnd w:id="14"/>
       <w:bookmarkEnd w:id="15"/>
+      <w:bookmarkEnd w:id="16"/>
     </w:p>
     <w:p>
       <w:pPr>
@@ -4305,11 +4317,11 @@
       <w:pPr>
         <w:pStyle w:val="Heading3"/>
       </w:pPr>
-      <w:bookmarkStart w:id="16" w:name="_Toc371028444"/>
+      <w:bookmarkStart w:id="17" w:name="_Toc371028444"/>
       <w:r>
         <w:t>BPSK modulator</w:t>
       </w:r>
-      <w:bookmarkEnd w:id="16"/>
+      <w:bookmarkEnd w:id="17"/>
     </w:p>
     <w:p>
       <w:pPr>
@@ -4447,14 +4459,14 @@
       <w:pPr>
         <w:pStyle w:val="Heading3"/>
       </w:pPr>
-      <w:bookmarkStart w:id="17" w:name="_Toc371028445"/>
+      <w:bookmarkStart w:id="18" w:name="_Toc371028445"/>
       <w:r>
         <w:t>BPSK d</w:t>
       </w:r>
       <w:r>
         <w:t>emodulator</w:t>
       </w:r>
-      <w:bookmarkEnd w:id="17"/>
+      <w:bookmarkEnd w:id="18"/>
     </w:p>
     <w:p>
       <w:pPr>
@@ -4501,7 +4513,7 @@
                     <pic:cNvPicPr/>
                   </pic:nvPicPr>
                   <pic:blipFill rotWithShape="1">
-                    <a:blip r:embed="rId13"/>
+                    <a:blip r:embed="rId14"/>
                     <a:srcRect l="33814" t="42474" r="16185" b="29590"/>
                     <a:stretch/>
                   </pic:blipFill>
@@ -4561,11 +4573,11 @@
       <w:pPr>
         <w:pStyle w:val="Heading3"/>
       </w:pPr>
-      <w:bookmarkStart w:id="18" w:name="_Toc371028446"/>
+      <w:bookmarkStart w:id="19" w:name="_Toc371028446"/>
       <w:r>
         <w:t>Carrier Recovery using Squaring Loop</w:t>
       </w:r>
-      <w:bookmarkEnd w:id="18"/>
+      <w:bookmarkEnd w:id="19"/>
     </w:p>
     <w:p>
       <w:r>
@@ -4596,7 +4608,7 @@
                     <pic:cNvPicPr/>
                   </pic:nvPicPr>
                   <pic:blipFill rotWithShape="1">
-                    <a:blip r:embed="rId14"/>
+                    <a:blip r:embed="rId15"/>
                     <a:srcRect l="27083" t="36487" r="20994" b="17333"/>
                     <a:stretch/>
                   </pic:blipFill>
@@ -4642,12 +4654,12 @@
       <w:pPr>
         <w:pStyle w:val="Heading3"/>
       </w:pPr>
-      <w:bookmarkStart w:id="19" w:name="_Toc371028447"/>
+      <w:bookmarkStart w:id="20" w:name="_Toc371028447"/>
       <w:r>
         <w:lastRenderedPageBreak/>
         <w:t>Carrier Recovery using Costas Loop</w:t>
       </w:r>
-      <w:bookmarkEnd w:id="19"/>
+      <w:bookmarkEnd w:id="20"/>
     </w:p>
     <w:p>
       <w:r>
@@ -4687,7 +4699,7 @@
                     <pic:cNvPicPr/>
                   </pic:nvPicPr>
                   <pic:blipFill rotWithShape="1">
-                    <a:blip r:embed="rId15"/>
+                    <a:blip r:embed="rId16"/>
                     <a:srcRect l="33814" t="37344" r="18910" b="17331"/>
                     <a:stretch/>
                   </pic:blipFill>
@@ -4738,21 +4750,21 @@
       <w:pPr>
         <w:pStyle w:val="Heading3"/>
       </w:pPr>
-      <w:bookmarkStart w:id="20" w:name="_Toc371028448"/>
+      <w:bookmarkStart w:id="21" w:name="_Toc371028448"/>
       <w:r>
         <w:t>Timing Recovery</w:t>
       </w:r>
-      <w:bookmarkEnd w:id="20"/>
+      <w:bookmarkEnd w:id="21"/>
     </w:p>
     <w:p>
       <w:pPr>
         <w:pStyle w:val="Heading3"/>
       </w:pPr>
-      <w:bookmarkStart w:id="21" w:name="_Toc371028449"/>
+      <w:bookmarkStart w:id="22" w:name="_Toc371028449"/>
       <w:r>
         <w:t>BFSK Modulation</w:t>
       </w:r>
-      <w:bookmarkEnd w:id="21"/>
+      <w:bookmarkEnd w:id="22"/>
     </w:p>
     <w:p>
       <w:pPr>
@@ -4764,7 +4776,61 @@
         <w:rPr>
           <w:rFonts w:eastAsiaTheme="minorEastAsia"/>
         </w:rPr>
-        <w:t>The BFSK modem abides with the Bell 202 protocol which function with frequencies 1200 Hz and 2200 Hz for mark (</w:t>
+        <w:t xml:space="preserve">The BFSK modem abides </w:t>
+      </w:r>
+      <w:r>
+        <w:rPr>
+          <w:rFonts w:eastAsiaTheme="minorEastAsia"/>
+        </w:rPr>
+        <w:t>by</w:t>
+      </w:r>
+      <w:r>
+        <w:rPr>
+          <w:rFonts w:eastAsiaTheme="minorEastAsia"/>
+        </w:rPr>
+        <w:t xml:space="preserve"> the Bell 202 </w:t>
+      </w:r>
+      <w:r>
+        <w:rPr>
+          <w:rFonts w:eastAsiaTheme="minorEastAsia"/>
+        </w:rPr>
+        <w:t xml:space="preserve">standard </w:t>
+      </w:r>
+      <w:r>
+        <w:rPr>
+          <w:rFonts w:eastAsiaTheme="minorEastAsia"/>
+        </w:rPr>
+        <w:t xml:space="preserve">which </w:t>
+      </w:r>
+      <w:r>
+        <w:rPr>
+          <w:rFonts w:eastAsiaTheme="minorEastAsia"/>
+        </w:rPr>
+        <w:t xml:space="preserve">uses </w:t>
+      </w:r>
+      <w:r>
+        <w:rPr>
+          <w:rFonts w:eastAsiaTheme="minorEastAsia"/>
+        </w:rPr>
+        <w:t xml:space="preserve">frequencies </w:t>
+      </w:r>
+      <w:r>
+        <w:rPr>
+          <w:rFonts w:eastAsiaTheme="minorEastAsia"/>
+        </w:rPr>
+        <w:t xml:space="preserve">of </w:t>
+      </w:r>
+      <w:r>
+        <w:rPr>
+          <w:rFonts w:eastAsiaTheme="minorEastAsia"/>
+        </w:rPr>
+        <w:t xml:space="preserve">1200 Hz </w:t>
+      </w:r>
+      <w:r>
+        <w:rPr>
+          <w:rFonts w:eastAsiaTheme="minorEastAsia"/>
+        </w:rPr>
+        <w:t>for mark (</w:t>
       </w:r>
       <w:r>
         <w:rPr>
@@ -4785,7 +4851,31 @@
         <w:rPr>
           <w:rFonts w:eastAsiaTheme="minorEastAsia"/>
         </w:rPr>
-        <w:t>) and a space (</w:t>
+        <w:t>)</w:t>
+      </w:r>
+      <w:r>
+        <w:rPr>
+          <w:rFonts w:eastAsiaTheme="minorEastAsia"/>
+        </w:rPr>
+        <w:t xml:space="preserve"> </w:t>
+      </w:r>
+      <w:r>
+        <w:rPr>
+          <w:rFonts w:eastAsiaTheme="minorEastAsia"/>
+        </w:rPr>
+        <w:t xml:space="preserve">and 2200 Hz </w:t>
+      </w:r>
+      <w:r>
+        <w:rPr>
+          <w:rFonts w:eastAsiaTheme="minorEastAsia"/>
+        </w:rPr>
+        <w:t>for</w:t>
+      </w:r>
+      <w:r>
+        <w:rPr>
+          <w:rFonts w:eastAsiaTheme="minorEastAsia"/>
+        </w:rPr>
+        <w:t xml:space="preserve"> space (</w:t>
       </w:r>
       <w:r>
         <w:rPr>
@@ -4806,20 +4896,176 @@
         <w:rPr>
           <w:rFonts w:eastAsiaTheme="minorEastAsia"/>
         </w:rPr>
-        <w:t xml:space="preserve">.) Following this protocol for the frequency, the phase of the signal is implemented either coherently or non-coherently. A coherent modulation (also continuous phase modulation) implies that the phases of the two signals are always equaled, which inherently prevents discontinuous jumps at between a Mark and Space. On the other non-coherent FSK modulation modulates the two signal waveforms without any efforts to match the two signals’ phase, hence the modulated signal may vary phases randomly. </w:t>
-      </w:r>
-    </w:p>
-    <w:p>
-      <w:pPr>
+        <w:t>)</w:t>
+      </w:r>
+      <w:r>
         <w:rPr>
           <w:rFonts w:eastAsiaTheme="minorEastAsia"/>
         </w:rPr>
-      </w:pPr>
+        <w:t>.</w:t>
+      </w:r>
       <w:r>
         <w:rPr>
           <w:rFonts w:eastAsiaTheme="minorEastAsia"/>
         </w:rPr>
-        <w:t>Non-coherent modulation is essentially simpler to implement and has been common BFSK modulator in several modems. The Bell 202 protocol for BFSK modulation is quite inefficient due to the frequency deviation and the ratio between the data rate and carrier frequency. The frequencies selected to represented two symbols result in a signal space that is difficult to optimize since the frequencies are not orthogonal. The minimum frequency separation is expressed as denoted in the equations below Nguyen (2009)</w:t>
+        <w:t xml:space="preserve"> </w:t>
+      </w:r>
+      <w:r>
+        <w:rPr>
+          <w:rFonts w:eastAsiaTheme="minorEastAsia"/>
+        </w:rPr>
+        <w:t xml:space="preserve"> </w:t>
+      </w:r>
+      <w:r>
+        <w:rPr>
+          <w:rFonts w:eastAsiaTheme="minorEastAsia"/>
+        </w:rPr>
+        <w:t xml:space="preserve">Following this protocol, the phase of the signal </w:t>
+      </w:r>
+      <w:r>
+        <w:rPr>
+          <w:rFonts w:eastAsiaTheme="minorEastAsia"/>
+        </w:rPr>
+        <w:t>can</w:t>
+      </w:r>
+      <w:r>
+        <w:rPr>
+          <w:rFonts w:eastAsiaTheme="minorEastAsia"/>
+        </w:rPr>
+        <w:t xml:space="preserve"> implemented either coherently or non-coherently. A coherent modulation (continuous phase modulation) implies that the phases of th</w:t>
+      </w:r>
+      <w:r>
+        <w:rPr>
+          <w:rFonts w:eastAsiaTheme="minorEastAsia"/>
+        </w:rPr>
+        <w:t>e two signals are always equal</w:t>
+      </w:r>
+      <w:r>
+        <w:rPr>
+          <w:rFonts w:eastAsiaTheme="minorEastAsia"/>
+        </w:rPr>
+        <w:t>, which inherently</w:t>
+      </w:r>
+      <w:r>
+        <w:rPr>
+          <w:rFonts w:eastAsiaTheme="minorEastAsia"/>
+        </w:rPr>
+        <w:t xml:space="preserve"> prevents discontinuous jumps</w:t>
+      </w:r>
+      <w:r>
+        <w:rPr>
+          <w:rFonts w:eastAsiaTheme="minorEastAsia"/>
+        </w:rPr>
+        <w:t xml:space="preserve"> between a Mark and Space. </w:t>
+      </w:r>
+      <w:r>
+        <w:rPr>
+          <w:rFonts w:eastAsiaTheme="minorEastAsia"/>
+        </w:rPr>
+        <w:t xml:space="preserve">Conversely, </w:t>
+      </w:r>
+      <w:r>
+        <w:rPr>
+          <w:rFonts w:eastAsiaTheme="minorEastAsia"/>
+        </w:rPr>
+        <w:t xml:space="preserve">non-coherent FSK modulates the two signal waveforms without any effort to match the two signals’ phase, hence the modulated signal </w:t>
+      </w:r>
+      <w:r>
+        <w:rPr>
+          <w:rFonts w:eastAsiaTheme="minorEastAsia"/>
+        </w:rPr>
+        <w:t>may experience discontinuous jumps in phase.</w:t>
+      </w:r>
+    </w:p>
+    <w:p>
+      <w:pPr>
+        <w:rPr>
+          <w:rFonts w:eastAsiaTheme="minorEastAsia"/>
+        </w:rPr>
+      </w:pPr>
+      <w:r>
+        <w:rPr>
+          <w:rFonts w:eastAsiaTheme="minorEastAsia"/>
+        </w:rPr>
+        <w:t xml:space="preserve">Non-coherent </w:t>
+      </w:r>
+      <w:r>
+        <w:rPr>
+          <w:rFonts w:eastAsiaTheme="minorEastAsia"/>
+        </w:rPr>
+        <w:t xml:space="preserve">FSK </w:t>
+      </w:r>
+      <w:r>
+        <w:rPr>
+          <w:rFonts w:eastAsiaTheme="minorEastAsia"/>
+        </w:rPr>
+        <w:t xml:space="preserve">modulation is simpler to implement and </w:t>
+      </w:r>
+      <w:r>
+        <w:rPr>
+          <w:rFonts w:eastAsiaTheme="minorEastAsia"/>
+        </w:rPr>
+        <w:t xml:space="preserve">is commonly used in </w:t>
+      </w:r>
+      <w:r>
+        <w:rPr>
+          <w:rFonts w:eastAsiaTheme="minorEastAsia"/>
+        </w:rPr>
+        <w:t xml:space="preserve">several modems. The Bell 202 </w:t>
+      </w:r>
+      <w:r>
+        <w:rPr>
+          <w:rFonts w:eastAsiaTheme="minorEastAsia"/>
+        </w:rPr>
+        <w:t>modem for B</w:t>
+      </w:r>
+      <w:r>
+        <w:rPr>
+          <w:rFonts w:eastAsiaTheme="minorEastAsia"/>
+        </w:rPr>
+        <w:t xml:space="preserve">FSK modulation is quite inefficient due to the frequency deviation and the ratio between the data rate and carrier frequency. The frequencies selected to represented two symbols result in a signal space that is difficult to optimize since the frequencies are not orthogonal. The minimum frequency separation is denoted in equations </w:t>
+      </w:r>
+      <w:r>
+        <w:rPr>
+          <w:rFonts w:eastAsiaTheme="minorEastAsia"/>
+        </w:rPr>
+        <w:t xml:space="preserve">(1) and (2) </w:t>
+      </w:r>
+      <w:r>
+        <w:rPr>
+          <w:rFonts w:eastAsiaTheme="minorEastAsia"/>
+        </w:rPr>
+        <w:t xml:space="preserve">below </w:t>
+      </w:r>
+      <w:r>
+        <w:rPr>
+          <w:rFonts w:eastAsiaTheme="minorEastAsia"/>
+        </w:rPr>
+        <w:t>(</w:t>
+      </w:r>
+      <w:r>
+        <w:rPr>
+          <w:rFonts w:eastAsiaTheme="minorEastAsia"/>
+        </w:rPr>
+        <w:t>Nguyen</w:t>
+      </w:r>
+      <w:r>
+        <w:rPr>
+          <w:rFonts w:eastAsiaTheme="minorEastAsia"/>
+        </w:rPr>
+        <w:t>,</w:t>
+      </w:r>
+      <w:r>
+        <w:rPr>
+          <w:rFonts w:eastAsiaTheme="minorEastAsia"/>
+        </w:rPr>
+        <w:t xml:space="preserve"> 2009)</w:t>
+      </w:r>
+      <w:r>
+        <w:rPr>
+          <w:rFonts w:eastAsiaTheme="minorEastAsia"/>
+        </w:rPr>
+        <w:t>.</w:t>
       </w:r>
     </w:p>
     <w:p>
@@ -5077,59 +5323,106 @@
       <w:pPr>
         <w:rPr>
           <w:rFonts w:eastAsiaTheme="minorEastAsia"/>
+          <w:iCs/>
+          <w:noProof/>
         </w:rPr>
       </w:pPr>
       <w:r>
         <w:rPr>
           <w:rFonts w:eastAsiaTheme="minorEastAsia"/>
         </w:rPr>
-        <w:t>Non-coherent modulation</w:t>
-      </w:r>
-    </w:p>
-    <w:p>
-      <w:pPr>
+        <w:t xml:space="preserve">As </w:t>
+      </w:r>
+      <w:r>
+        <w:rPr>
+          <w:rFonts w:eastAsiaTheme="minorEastAsia"/>
+        </w:rPr>
+        <w:t>previously mentioned</w:t>
+      </w:r>
+      <w:r>
+        <w:rPr>
+          <w:rFonts w:eastAsiaTheme="minorEastAsia"/>
+        </w:rPr>
+        <w:t xml:space="preserve">, coherent modulation </w:t>
+      </w:r>
+      <w:r>
+        <w:rPr>
+          <w:rFonts w:eastAsiaTheme="minorEastAsia"/>
+        </w:rPr>
+        <w:t>requires continuous phase of the modulated signal</w:t>
+      </w:r>
+      <w:r>
+        <w:rPr>
+          <w:rFonts w:eastAsiaTheme="minorEastAsia"/>
+        </w:rPr>
+        <w:t>, which can involve complicated hardware or algorithm</w:t>
+      </w:r>
+      <w:r>
+        <w:rPr>
+          <w:rFonts w:eastAsiaTheme="minorEastAsia"/>
+        </w:rPr>
+        <w:t>s</w:t>
+      </w:r>
+      <w:r>
+        <w:rPr>
+          <w:rFonts w:eastAsiaTheme="minorEastAsia"/>
+        </w:rPr>
+        <w:t xml:space="preserve">. As a result, it is common to ignore the phase of the signals and directly modulate the two signals. </w:t>
+      </w:r>
+      <w:r>
+        <w:rPr>
+          <w:rFonts w:eastAsiaTheme="minorEastAsia"/>
+        </w:rPr>
+        <w:t xml:space="preserve">This </w:t>
+      </w:r>
+      <w:r>
+        <w:rPr>
+          <w:rFonts w:eastAsiaTheme="minorEastAsia"/>
+        </w:rPr>
+        <w:t xml:space="preserve">implies that the phase modulated </w:t>
+      </w:r>
+      <w:r>
+        <w:rPr>
+          <w:rFonts w:eastAsiaTheme="minorEastAsia"/>
+        </w:rPr>
+        <w:t>signal</w:t>
+      </w:r>
+      <w:r>
+        <w:rPr>
+          <w:rFonts w:eastAsiaTheme="minorEastAsia"/>
+        </w:rPr>
+        <w:t xml:space="preserve"> will be subject of random variations. The non-coherent modulator can be implemented using the two sinusoidal wave generators (sine functions) and a multiplexer controlled by the input data </w:t>
+      </w:r>
+      <w:r>
+        <w:rPr>
+          <w:rFonts w:eastAsiaTheme="minorEastAsia"/>
+          <w:i/>
+        </w:rPr>
+        <w:t>m(t)</w:t>
+      </w:r>
+      <w:r>
+        <w:rPr>
+          <w:rFonts w:eastAsiaTheme="minorEastAsia"/>
+        </w:rPr>
+        <w:t xml:space="preserve">. Switching between the frequencies will generate a BFSK waveform with a bit period equal to the periodicity of the switches. </w:t>
+      </w:r>
+    </w:p>
+    <w:p>
+      <w:pPr>
+        <w:jc w:val="center"/>
+        <w:rPr>
+          <w:rFonts w:eastAsiaTheme="minorEastAsia"/>
+        </w:rPr>
+      </w:pPr>
+      <w:r>
         <w:rPr>
           <w:rFonts w:eastAsiaTheme="minorEastAsia"/>
           <w:iCs/>
           <w:noProof/>
         </w:rPr>
-      </w:pPr>
-      <w:r>
-        <w:rPr>
-          <w:rFonts w:eastAsiaTheme="minorEastAsia"/>
-        </w:rPr>
-        <w:t xml:space="preserve">As explained, coherent modulation needs to maintain the phase of the modulate signal continuous, which can involve complicated hardware or algorithm. As a result, it is commonly done to ignore the phase of the signals and directly modulate the two signals. The following implies that the phase modulated sequence will be subject of random variations. The non-coherent modulator can be implemented using the two sinusoidal wave generators (sine functions) and a multiplexer controlled by the input data </w:t>
-      </w:r>
-      <w:r>
-        <w:rPr>
-          <w:rFonts w:eastAsiaTheme="minorEastAsia"/>
-          <w:i/>
-        </w:rPr>
-        <w:t>m(t)</w:t>
-      </w:r>
-      <w:r>
-        <w:rPr>
-          <w:rFonts w:eastAsiaTheme="minorEastAsia"/>
-        </w:rPr>
-        <w:t xml:space="preserve">. Switching between the frequencies will generate a BFSK waveform with a bit period equal to the periodicity of the switches. </w:t>
-      </w:r>
-    </w:p>
-    <w:p>
-      <w:pPr>
-        <w:jc w:val="center"/>
-        <w:rPr>
-          <w:rFonts w:eastAsiaTheme="minorEastAsia"/>
-        </w:rPr>
-      </w:pPr>
-      <w:r>
-        <w:rPr>
-          <w:rFonts w:eastAsiaTheme="minorEastAsia"/>
-          <w:iCs/>
-          <w:noProof/>
-        </w:rPr>
         <w:drawing>
-          <wp:inline distT="0" distB="0" distL="0" distR="0" wp14:anchorId="4D008917" wp14:editId="28982547">
-            <wp:extent cx="3110766" cy="2060270"/>
+          <wp:inline distT="0" distB="0" distL="0" distR="0" wp14:anchorId="4D008917" wp14:editId="7A74D766">
+            <wp:extent cx="2428875" cy="2059916"/>
             <wp:effectExtent l="0" t="0" r="0" b="0"/>
             <wp:docPr id="1" name="Picture 1" descr="C:\Users\Cedric\Documents\SD\trunk\user_sandbox\Cedric\Document\Design Document Figures\UnCoMod.jpg"/>
             <wp:cNvGraphicFramePr>
@@ -5145,20 +5438,20 @@
                     </pic:cNvPicPr>
                   </pic:nvPicPr>
                   <pic:blipFill rotWithShape="1">
-                    <a:blip r:embed="rId16">
+                    <a:blip r:embed="rId17">
                       <a:extLst>
                         <a:ext uri="{28A0092B-C50C-407E-A947-70E740481C1C}">
                           <a14:useLocalDpi xmlns:a14="http://schemas.microsoft.com/office/drawing/2010/main" val="0"/>
                         </a:ext>
                       </a:extLst>
                     </a:blip>
-                    <a:srcRect t="14820"/>
+                    <a:srcRect t="14820" r="21907"/>
                     <a:stretch/>
                   </pic:blipFill>
                   <pic:spPr bwMode="auto">
                     <a:xfrm>
                       <a:off x="0" y="0"/>
-                      <a:ext cx="3121618" cy="2067458"/>
+                      <a:ext cx="2437768" cy="2067458"/>
                     </a:xfrm>
                     <a:prstGeom prst="rect">
                       <a:avLst/>
@@ -5218,17 +5511,11 @@
       <w:pPr>
         <w:pStyle w:val="Heading3"/>
       </w:pPr>
-      <w:bookmarkStart w:id="22" w:name="_Toc371028450"/>
-      <w:r>
-        <w:t xml:space="preserve">BFSK </w:t>
-      </w:r>
-      <w:r>
-        <w:t>Dem</w:t>
-      </w:r>
-      <w:r>
-        <w:t>odulation</w:t>
-      </w:r>
-      <w:bookmarkEnd w:id="22"/>
+      <w:bookmarkStart w:id="23" w:name="_Toc371028450"/>
+      <w:r>
+        <w:t>BFSK Demodulation</w:t>
+      </w:r>
+      <w:bookmarkEnd w:id="23"/>
     </w:p>
     <w:p>
       <w:pPr>
@@ -5277,7 +5564,7 @@
                     </pic:cNvPicPr>
                   </pic:nvPicPr>
                   <pic:blipFill rotWithShape="1">
-                    <a:blip r:embed="rId17">
+                    <a:blip r:embed="rId18">
                       <a:extLst>
                         <a:ext uri="{28A0092B-C50C-407E-A947-70E740481C1C}">
                           <a14:useLocalDpi xmlns:a14="http://schemas.microsoft.com/office/drawing/2010/main" val="0"/>
@@ -5613,8 +5900,6 @@
         </w:rPr>
         <w:t xml:space="preserve"> Demodulation</w:t>
       </w:r>
-      <w:bookmarkStart w:id="23" w:name="_GoBack"/>
-      <w:bookmarkEnd w:id="23"/>
     </w:p>
     <w:p>
       <w:pPr>
@@ -5628,8 +5913,15 @@
           <w:rFonts w:eastAsiaTheme="minorEastAsia"/>
           <w:iCs/>
         </w:rPr>
+        <w:t xml:space="preserve">Similar to the modulator, the demodulator can be classed into a coherent modulator and a non-coherent demodulator. In the coherent demodulator, the phases of the modulated signal is either known or is extracted </w:t>
+      </w:r>
+      <w:r>
+        <w:rPr>
+          <w:rFonts w:eastAsiaTheme="minorEastAsia"/>
+          <w:iCs/>
+        </w:rPr>
         <w:lastRenderedPageBreak/>
-        <w:t>Similar to the modulator, the demodulator can be classed into a coherent modulator and a non-coherent demodulator. In the coherent demodulator, the phases of the modulated signal is either known or is extracted prior to demodulation. Several methods are used to extract the phase of the modulated waveform, such as the phase-lock loops or more complicated systems as illustrated in Figure 6</w:t>
+        <w:t>prior to demodulation. Several methods are used to extract the phase of the modulated waveform, such as the phase-lock loops or more complicated systems as illustrated in Figure 6</w:t>
       </w:r>
     </w:p>
     <w:p>
@@ -5664,7 +5956,7 @@
                     </pic:cNvPicPr>
                   </pic:nvPicPr>
                   <pic:blipFill rotWithShape="1">
-                    <a:blip r:embed="rId18">
+                    <a:blip r:embed="rId19">
                       <a:extLst>
                         <a:ext uri="{28A0092B-C50C-407E-A947-70E740481C1C}">
                           <a14:useLocalDpi xmlns:a14="http://schemas.microsoft.com/office/drawing/2010/main" val="0"/>
@@ -5979,7 +6271,7 @@
                     <pic:cNvPicPr/>
                   </pic:nvPicPr>
                   <pic:blipFill rotWithShape="1">
-                    <a:blip r:embed="rId19"/>
+                    <a:blip r:embed="rId20"/>
                     <a:srcRect l="22756" t="45040" r="28205" b="29590"/>
                     <a:stretch/>
                   </pic:blipFill>
@@ -6041,11 +6333,11 @@
         <w:spacing w:before="120"/>
       </w:pPr>
       <w:r>
-        <w:t xml:space="preserve">It was determined through simulation that optimum coherent demodulation was achieved from the use of a </w:t>
+        <w:t xml:space="preserve">It was determined through simulation that optimum coherent demodulation was achieved from the use of a (squaring or Costas) loop.  The result is a modem design that incorporates a bi-phase Manchester encoder for baseband modulation of AX.25 data streams, and a (squaring or Costas) loop for coherent demodulation </w:t>
       </w:r>
       <w:r>
         <w:lastRenderedPageBreak/>
-        <w:t>(squaring or Costas) loop.  The result is a modem design that incorporates a bi-phase Manchester encoder for baseband modulation of AX.25 data streams, and a (squaring or Costas) loop for coherent demodulation of BPSK signals.</w:t>
+        <w:t>of BPSK signals.</w:t>
       </w:r>
     </w:p>
     <w:p>
@@ -6118,14 +6410,14 @@
         <w:pStyle w:val="Heading1"/>
       </w:pPr>
       <w:bookmarkStart w:id="33" w:name="_Ref49490297"/>
-      <w:bookmarkStart w:id="34" w:name="_Ref49490597"/>
-      <w:bookmarkStart w:id="35" w:name="_Toc371028454"/>
-      <w:bookmarkEnd w:id="5"/>
+      <w:bookmarkStart w:id="34" w:name="_Toc371028454"/>
+      <w:bookmarkStart w:id="35" w:name="_Ref49490597"/>
+      <w:bookmarkEnd w:id="7"/>
       <w:r>
         <w:t>DESIGN REQUIREMENTS</w:t>
       </w:r>
       <w:bookmarkEnd w:id="33"/>
-      <w:bookmarkEnd w:id="35"/>
+      <w:bookmarkEnd w:id="34"/>
     </w:p>
     <w:p>
       <w:pPr>
@@ -6444,6 +6736,7 @@
     </w:p>
     <w:p>
       <w:r>
+        <w:lastRenderedPageBreak/>
         <w:t>where N is the number of consecutive bits to receive without error. This formula was realized using the following packet error rate equation (</w:t>
       </w:r>
       <m:oMath>
@@ -7084,11 +7377,7 @@
     </w:p>
     <w:p>
       <w:r>
-        <w:t xml:space="preserve">The Modem will replace the on-board modem of a terminal node controller (TNC). The Modem will </w:t>
-      </w:r>
-      <w:r>
-        <w:lastRenderedPageBreak/>
-        <w:t>interface with the TNC via its modem disconnect header. Specifically, the following five pins of the modem disconnect header will be used by the Modem:</w:t>
+        <w:t>The Modem will replace the on-board modem of a terminal node controller (TNC). The Modem will interface with the TNC via its modem disconnect header. Specifically, the following five pins of the modem disconnect header will be used by the Modem:</w:t>
       </w:r>
     </w:p>
     <w:p>
@@ -7116,6 +7405,7 @@
         <w:jc w:val="left"/>
       </w:pPr>
       <w:r>
+        <w:lastRenderedPageBreak/>
         <w:t>Transmitter clock (16x) Input</w:t>
       </w:r>
     </w:p>
@@ -7177,7 +7467,7 @@
       <w:r>
         <w:t>Design Constraints</w:t>
       </w:r>
-      <w:bookmarkEnd w:id="34"/>
+      <w:bookmarkEnd w:id="35"/>
       <w:bookmarkEnd w:id="41"/>
     </w:p>
     <w:p>
@@ -7280,8 +7570,8 @@
     </w:p>
     <w:p/>
     <w:sectPr>
-      <w:headerReference w:type="default" r:id="rId20"/>
-      <w:footerReference w:type="default" r:id="rId21"/>
+      <w:headerReference w:type="default" r:id="rId21"/>
+      <w:footerReference w:type="default" r:id="rId22"/>
       <w:pgSz w:w="12240" w:h="15840"/>
       <w:pgMar w:top="1440" w:right="1440" w:bottom="1440" w:left="1440" w:header="720" w:footer="720" w:gutter="0"/>
       <w:pgNumType w:start="1"/>
@@ -7294,7 +7584,7 @@
 
 <file path=word/comments.xml><?xml version="1.0" encoding="utf-8"?>
 <w:comments xmlns:wpc="http://schemas.microsoft.com/office/word/2010/wordprocessingCanvas" xmlns:mc="http://schemas.openxmlformats.org/markup-compatibility/2006" xmlns:o="urn:schemas-microsoft-com:office:office" xmlns:r="http://schemas.openxmlformats.org/officeDocument/2006/relationships" xmlns:m="http://schemas.openxmlformats.org/officeDocument/2006/math" xmlns:v="urn:schemas-microsoft-com:vml" xmlns:wp14="http://schemas.microsoft.com/office/word/2010/wordprocessingDrawing" xmlns:wp="http://schemas.openxmlformats.org/drawingml/2006/wordprocessingDrawing" xmlns:w10="urn:schemas-microsoft-com:office:word" xmlns:w="http://schemas.openxmlformats.org/wordprocessingml/2006/main" xmlns:w14="http://schemas.microsoft.com/office/word/2010/wordml" xmlns:w15="http://schemas.microsoft.com/office/word/2012/wordml" xmlns:wpg="http://schemas.microsoft.com/office/word/2010/wordprocessingGroup" xmlns:wpi="http://schemas.microsoft.com/office/word/2010/wordprocessingInk" xmlns:wne="http://schemas.microsoft.com/office/word/2006/wordml" xmlns:wps="http://schemas.microsoft.com/office/word/2010/wordprocessingShape" mc:Ignorable="w14 w15 wp14">
-  <w:comment w:id="10" w:author="Brian Thibodeau" w:date="2013-10-30T09:03:00Z" w:initials="BT">
+  <w:comment w:id="11" w:author="Brian Thibodeau" w:date="2013-10-30T09:03:00Z" w:initials="BT">
     <w:p>
       <w:pPr>
         <w:pStyle w:val="CommentText"/>
@@ -7310,7 +7600,7 @@
       </w:r>
     </w:p>
   </w:comment>
-  <w:comment w:id="11" w:author="Brian Thibodeau" w:date="2013-10-30T09:06:00Z" w:initials="BT">
+  <w:comment w:id="12" w:author="Brian Thibodeau" w:date="2013-10-30T09:06:00Z" w:initials="BT">
     <w:p>
       <w:pPr>
         <w:pStyle w:val="CommentText"/>
@@ -7326,7 +7616,7 @@
       </w:r>
     </w:p>
   </w:comment>
-  <w:comment w:id="12" w:author="Brian Thibodeau" w:date="2013-10-30T09:11:00Z" w:initials="BT">
+  <w:comment w:id="13" w:author="Brian Thibodeau" w:date="2013-10-30T09:11:00Z" w:initials="BT">
     <w:p>
       <w:pPr>
         <w:pStyle w:val="CommentText"/>
@@ -7466,7 +7756,7 @@
         <w:rStyle w:val="PageNumber"/>
         <w:noProof/>
       </w:rPr>
-      <w:t>10</w:t>
+      <w:t>3</w:t>
     </w:r>
     <w:r>
       <w:rPr>
@@ -10655,7 +10945,7 @@
 </file>
 
 <file path=customXml/itemProps1.xml><?xml version="1.0" encoding="utf-8"?>
-<ds:datastoreItem xmlns:ds="http://schemas.openxmlformats.org/officeDocument/2006/customXml" ds:itemID="{C62BF857-4E95-41C7-AB81-B7ACF353B46B}">
+<ds:datastoreItem xmlns:ds="http://schemas.openxmlformats.org/officeDocument/2006/customXml" ds:itemID="{852F8FDC-AC0D-4298-AB8F-3E74B9E6B2F2}">
   <ds:schemaRefs>
     <ds:schemaRef ds:uri="http://schemas.openxmlformats.org/officeDocument/2006/bibliography"/>
   </ds:schemaRefs>

</xml_diff>

<commit_message>
updated overall objectives, added references in APA format
</commit_message>
<xml_diff>
--- a/Documents/Design Document/PCG_Design_Doc_Draft_10_18.docx
+++ b/Documents/Design Document/PCG_Design_Doc_Draft_10_18.docx
@@ -21,7 +21,6 @@
     </w:p>
     <w:p>
       <w:pPr>
-        <w:spacing w:before="240"/>
         <w:jc w:val="center"/>
         <w:rPr>
           <w:rFonts w:ascii="Helvetica" w:hAnsi="Helvetica"/>
@@ -35,7 +34,7 @@
           <w:b/>
           <w:sz w:val="28"/>
         </w:rPr>
-        <w:t>PCG: Programmable Communication Group</w:t>
+        <w:t>Interleaving in Amateur Radio Satellite Telemetry</w:t>
       </w:r>
     </w:p>
     <w:p>
@@ -177,7 +176,7 @@
                         </a:ln>
                         <a:extLst>
                           <a:ext uri="{91240B29-F687-4f45-9708-019B960494DF}">
-                            <a14:hiddenLine xmlns:o="urn:schemas-microsoft-com:office:office" xmlns:v="urn:schemas-microsoft-com:vml" xmlns:w10="urn:schemas-microsoft-com:office:word" xmlns:w="http://schemas.openxmlformats.org/wordprocessingml/2006/main" xmlns:a14="http://schemas.microsoft.com/office/drawing/2010/main" xmlns="" w="9525">
+                            <a14:hiddenLine xmlns="" xmlns:a14="http://schemas.microsoft.com/office/drawing/2010/main" xmlns:w="http://schemas.openxmlformats.org/wordprocessingml/2006/main" xmlns:w10="urn:schemas-microsoft-com:office:word" xmlns:v="urn:schemas-microsoft-com:vml" xmlns:o="urn:schemas-microsoft-com:office:office" w="9525">
                               <a:solidFill>
                                 <a:srgbClr val="000000"/>
                               </a:solidFill>
@@ -316,7 +315,7 @@
                                     </pic:cNvPicPr>
                                   </pic:nvPicPr>
                                   <pic:blipFill>
-                                    <a:blip r:embed="rId9">
+                                    <a:blip r:embed="rId8">
                                       <a:extLst>
                                         <a:ext uri="{28A0092B-C50C-407E-A947-70E740481C1C}">
                                           <a14:useLocalDpi xmlns:a14="http://schemas.microsoft.com/office/drawing/2010/main" val="0"/>
@@ -380,7 +379,15 @@
         <w:jc w:val="center"/>
       </w:pPr>
       <w:r>
-        <w:t>B. Keith, B. Thibodeau, and C. Destin</w:t>
+        <w:t>B. Keith, B. </w:t>
+      </w:r>
+      <w:proofErr w:type="spellStart"/>
+      <w:r>
+        <w:t>Thibodeau</w:t>
+      </w:r>
+      <w:proofErr w:type="spellEnd"/>
+      <w:r>
+        <w:t>, and C. Destin</w:t>
       </w:r>
     </w:p>
     <w:p>
@@ -504,7 +511,7 @@
                         </a:ln>
                         <a:extLst>
                           <a:ext uri="{91240B29-F687-4f45-9708-019B960494DF}">
-                            <a14:hiddenLine xmlns:o="urn:schemas-microsoft-com:office:office" xmlns:v="urn:schemas-microsoft-com:vml" xmlns:w10="urn:schemas-microsoft-com:office:word" xmlns:w="http://schemas.openxmlformats.org/wordprocessingml/2006/main" xmlns:a14="http://schemas.microsoft.com/office/drawing/2010/main" xmlns="" w="9525">
+                            <a14:hiddenLine xmlns="" xmlns:a14="http://schemas.microsoft.com/office/drawing/2010/main" xmlns:w="http://schemas.openxmlformats.org/wordprocessingml/2006/main" xmlns:w10="urn:schemas-microsoft-com:office:word" xmlns:v="urn:schemas-microsoft-com:vml" xmlns:o="urn:schemas-microsoft-com:office:office" w="9525">
                               <a:solidFill>
                                 <a:srgbClr val="000000"/>
                               </a:solidFill>
@@ -662,17 +669,7 @@
                 <w:color w:val="000000"/>
                 <w:sz w:val="20"/>
               </w:rPr>
-              <w:t>Program</w:t>
-            </w:r>
-            <w:bookmarkStart w:id="1" w:name="_GoBack"/>
-            <w:bookmarkEnd w:id="1"/>
-            <w:r>
-              <w:rPr>
-                <w:b/>
-                <w:color w:val="000000"/>
-                <w:sz w:val="20"/>
-              </w:rPr>
-              <w:t>mable Communication Group</w:t>
+              <w:t>Programmable Communication Group</w:t>
             </w:r>
           </w:p>
         </w:tc>
@@ -698,7 +695,7 @@
                 <w:color w:val="000000"/>
                 <w:sz w:val="20"/>
               </w:rPr>
-              <w:t>PGC</w:t>
+              <w:t>PCG</w:t>
             </w:r>
           </w:p>
         </w:tc>
@@ -765,7 +762,23 @@
                 <w:color w:val="000000"/>
                 <w:sz w:val="20"/>
               </w:rPr>
-              <w:t>Brandon Keith, Brian Thibodeau, Cedric Destin</w:t>
+              <w:t xml:space="preserve">Brandon Keith, Brian </w:t>
+            </w:r>
+            <w:proofErr w:type="spellStart"/>
+            <w:r>
+              <w:rPr>
+                <w:color w:val="000000"/>
+                <w:sz w:val="20"/>
+              </w:rPr>
+              <w:t>Thibodeau</w:t>
+            </w:r>
+            <w:proofErr w:type="spellEnd"/>
+            <w:r>
+              <w:rPr>
+                <w:color w:val="000000"/>
+                <w:sz w:val="20"/>
+              </w:rPr>
+              <w:t>, Cedric Destin</w:t>
             </w:r>
           </w:p>
         </w:tc>
@@ -1049,25 +1062,7 @@
                 <w:szCs w:val="18"/>
                 <w:shd w:val="clear" w:color="auto" w:fill="FFFFFF"/>
               </w:rPr>
-              <w:t xml:space="preserve">Using FPGA Technology to Modernize the KD2BD </w:t>
-            </w:r>
-            <w:r>
-              <w:rPr>
-                <w:color w:val="000000"/>
-                <w:sz w:val="20"/>
-                <w:szCs w:val="18"/>
-                <w:shd w:val="clear" w:color="auto" w:fill="FFFFFF"/>
-              </w:rPr>
-              <w:t>Amateur Radio</w:t>
-            </w:r>
-            <w:r>
-              <w:rPr>
-                <w:color w:val="000000"/>
-                <w:sz w:val="20"/>
-                <w:szCs w:val="18"/>
-                <w:shd w:val="clear" w:color="auto" w:fill="FFFFFF"/>
-              </w:rPr>
-              <w:t xml:space="preserve"> Satellite Modem</w:t>
+              <w:t>Interleaving in Amateur Radio Satellite Telemetry</w:t>
             </w:r>
           </w:p>
         </w:tc>
@@ -1131,54 +1126,19 @@
               <w:pStyle w:val="NormalWeb"/>
               <w:jc w:val="both"/>
               <w:rPr>
+                <w:b/>
                 <w:sz w:val="20"/>
                 <w:szCs w:val="20"/>
               </w:rPr>
             </w:pPr>
             <w:r>
               <w:rPr>
+                <w:b/>
+                <w:color w:val="FF0000"/>
                 <w:sz w:val="20"/>
                 <w:szCs w:val="20"/>
               </w:rPr>
-              <w:t xml:space="preserve">In 1993, John Magliacane (callsign: KD2BD) designed a </w:t>
-            </w:r>
-            <w:hyperlink r:id="rId10" w:history="1">
-              <w:r>
-                <w:rPr>
-                  <w:rStyle w:val="Hyperlink"/>
-                  <w:sz w:val="20"/>
-                  <w:szCs w:val="20"/>
-                </w:rPr>
-                <w:t>1200 bps BPSK modem</w:t>
-              </w:r>
-            </w:hyperlink>
-            <w:r>
-              <w:rPr>
-                <w:sz w:val="20"/>
-                <w:szCs w:val="20"/>
-              </w:rPr>
-              <w:t xml:space="preserve"> using discrete electronic components. The objective of his design was to provide a low-cost, high-performance modem that interfaces between a packet radio terminal node controller (TNC) and an amateur satellite ground station. In our senior design project, we implement the KD2BD modem design solely using an FPGA and peripheral ADC/DAC. </w:t>
-            </w:r>
-            <w:r>
-              <w:rPr>
-                <w:sz w:val="20"/>
-                <w:szCs w:val="20"/>
-              </w:rPr>
-              <w:t xml:space="preserve">We replace the on-board modem of a TNC with this FPGA-based modem and attempt to receive telemetry data from a low-earth orbiting </w:t>
-            </w:r>
-            <w:r>
-              <w:rPr>
-                <w:sz w:val="20"/>
-                <w:szCs w:val="20"/>
-              </w:rPr>
-              <w:t>Amateur Radio</w:t>
-            </w:r>
-            <w:r>
-              <w:rPr>
-                <w:sz w:val="20"/>
-                <w:szCs w:val="20"/>
-              </w:rPr>
-              <w:t xml:space="preserve"> satellite. The FPGA-based modem implements two receiver schemes: 1) square and divide-by-two method as used in the KD2BD modem, and 2) coherent demodulation method known as the Costas Loop. We compare the performance of these two receiver schemes.  </w:t>
+              <w:t>TBD</w:t>
             </w:r>
           </w:p>
         </w:tc>
@@ -1246,7 +1206,7 @@
                 <w:sz w:val="20"/>
               </w:rPr>
             </w:pPr>
-            <w:hyperlink r:id="rId11" w:history="1">
+            <w:hyperlink r:id="rId9" w:history="1">
               <w:r>
                 <w:rPr>
                   <w:rStyle w:val="Hyperlink"/>
@@ -3455,13 +3415,13 @@
       <w:pPr>
         <w:pStyle w:val="Heading1"/>
       </w:pPr>
-      <w:bookmarkStart w:id="2" w:name="_Ref49478891"/>
-      <w:bookmarkStart w:id="3" w:name="_Toc371028440"/>
+      <w:bookmarkStart w:id="1" w:name="_Ref49478891"/>
+      <w:bookmarkStart w:id="2" w:name="_Toc371028440"/>
       <w:r>
         <w:t>Problem</w:t>
       </w:r>
+      <w:bookmarkEnd w:id="1"/>
       <w:bookmarkEnd w:id="2"/>
-      <w:bookmarkEnd w:id="3"/>
     </w:p>
     <w:p>
       <w:pPr>
@@ -3472,109 +3432,202 @@
         <w:spacing w:before="240"/>
         <w:ind w:left="720" w:hanging="720"/>
       </w:pPr>
-      <w:bookmarkStart w:id="4" w:name="_Overall_Objectives"/>
-      <w:bookmarkStart w:id="5" w:name="_Toc307865986"/>
-      <w:bookmarkStart w:id="6" w:name="_Toc371028441"/>
-      <w:bookmarkStart w:id="7" w:name="_Ref49480580"/>
+      <w:bookmarkStart w:id="3" w:name="_Overall_Objectives"/>
+      <w:bookmarkStart w:id="4" w:name="_Toc307865986"/>
+      <w:bookmarkStart w:id="5" w:name="_Toc371028441"/>
+      <w:bookmarkStart w:id="6" w:name="_Ref49480580"/>
+      <w:bookmarkEnd w:id="3"/>
+      <w:r>
+        <w:t>Overall Objectives</w:t>
+      </w:r>
       <w:bookmarkEnd w:id="4"/>
-      <w:r>
-        <w:t>Overall Objectives</w:t>
-      </w:r>
       <w:bookmarkEnd w:id="5"/>
-      <w:bookmarkEnd w:id="6"/>
-    </w:p>
-    <w:p>
-      <w:r>
-        <w:t xml:space="preserve">With a large community of </w:t>
-      </w:r>
-      <w:r>
-        <w:t>Amateur Radio</w:t>
-      </w:r>
-      <w:r>
-        <w:t xml:space="preserve"> operators, the </w:t>
-      </w:r>
-      <w:r>
-        <w:t>Binary Phase Shift Key (</w:t>
-      </w:r>
-      <w:r>
-        <w:t>BPSK</w:t>
-      </w:r>
-      <w:r>
-        <w:t>)</w:t>
-      </w:r>
-      <w:r>
-        <w:t xml:space="preserve"> modem is an ideal implementation for current and future radio operators seeking reliable communication with Low- Earth Orbiting </w:t>
-      </w:r>
-      <w:r>
-        <w:t>Amateur Radio</w:t>
-      </w:r>
-      <w:r>
-        <w:t xml:space="preserve"> Satellites (LEO-SAT). The 1200</w:t>
-      </w:r>
-      <w:r>
-        <w:t xml:space="preserve"> </w:t>
-      </w:r>
-      <w:r>
-        <w:t>b</w:t>
-      </w:r>
-      <w:r>
-        <w:t>/sec</w:t>
-      </w:r>
-      <w:r>
-        <w:t xml:space="preserve"> modem is designed to modulate and demodulate Binary Phase Shift Keyed data using </w:t>
-      </w:r>
-      <w:r>
-        <w:t>Xilinx’s</w:t>
-      </w:r>
-      <w:r>
-        <w:t xml:space="preserve"> Spartan 6 FPGA.  This allows the modem to be robust and alleviate the complex analog components. The use of an FPGA will allow the modem to have better performance than conventional analog modems and have the advantage of being adjusted for specific stations</w:t>
-      </w:r>
-      <w:r>
-        <w:t xml:space="preserve"> and is also open</w:t>
-      </w:r>
-      <w:r>
-        <w:t xml:space="preserve"> for improvements. Amongst all those great advantages, the modem is designed to be inexpensive and able to meet the basic desires of amateur operators. The completion of the modem will allow Temple University’s radio club, K3TU, to establish full duplex communication with </w:t>
-      </w:r>
-      <w:r>
-        <w:t>LEO-SATS</w:t>
-      </w:r>
-      <w:r>
-        <w:t xml:space="preserve"> that use Frequency Shift Keying (FSK) for uplink and BPS</w:t>
-      </w:r>
-      <w:r>
-        <w:t>K</w:t>
-      </w:r>
-      <w:r>
-        <w:t xml:space="preserve"> for downlink, in which we plan on monitoring and predicting passing satellites as well as the time window available.</w:t>
-      </w:r>
-    </w:p>
-    <w:p>
-      <w:r>
-        <w:t xml:space="preserve">Upon simulating and testing the modem </w:t>
-      </w:r>
-      <w:r>
-        <w:t>we expect to</w:t>
-      </w:r>
-      <w:r>
-        <w:t xml:space="preserve"> develop a robust demodulation technique with a low Bit Error Rate</w:t>
-      </w:r>
-      <w:r>
-        <w:t xml:space="preserve"> (BER)</w:t>
-      </w:r>
-      <w:r>
-        <w:t>. Our design is intended to contain a sophisticate algorithm able to a</w:t>
-      </w:r>
-      <w:r>
-        <w:t>llay the effect of the Doppler s</w:t>
-      </w:r>
-      <w:r>
-        <w:t>hift and the attenuation that the signal may suffer. With our design, the K3TU will be potent to communicate with the satellites regardless of the detr</w:t>
-      </w:r>
-      <w:r>
-        <w:t>imental effects of the Doppler s</w:t>
-      </w:r>
-      <w:r>
-        <w:t>hift.</w:t>
+    </w:p>
+    <w:p>
+      <w:bookmarkStart w:id="7" w:name="_Historical_and_Economic"/>
+      <w:bookmarkStart w:id="8" w:name="_Toc307865987"/>
+      <w:bookmarkStart w:id="9" w:name="_Toc371028442"/>
+      <w:bookmarkEnd w:id="7"/>
+      <w:r>
+        <w:t>It has been shown that channel coding yields a threefold reliability advantage over amateur packet radio satellite telemetry links that do not use channel coding (McGuire,</w:t>
+      </w:r>
+      <w:r>
+        <w:t xml:space="preserve"> 2007</w:t>
+      </w:r>
+      <w:r>
+        <w:t>). This senior design project aims to demonstrate how interleaving techniques can further improve the reliability of these telemetry links. Consequently, this senior design project advocates for improved robustness in amateur packet radio communication systems, specifically in those systems dealing with satellite telemetry. Amateur packet radio satellite telemetry is often unidirectional and does not benefit from packet re-transmission via the AX.25 data link layer protocol like in most other amateur packet radio co</w:t>
+      </w:r>
+      <w:r>
+        <w:t>mmunications (McGuire, 2006</w:t>
+      </w:r>
+      <w:r>
+        <w:t>). If even one bit of the AX.25 telemetry packet is received in error, the entire packet is discarded and c</w:t>
+      </w:r>
+      <w:r>
+        <w:t>annot be re-transmitted (</w:t>
+      </w:r>
+      <w:proofErr w:type="spellStart"/>
+      <w:r>
+        <w:t>Karn</w:t>
+      </w:r>
+      <w:proofErr w:type="spellEnd"/>
+      <w:r>
+        <w:t>, 1994</w:t>
+      </w:r>
+      <w:r>
+        <w:t>). This means that beacon signals from the amateur satellites must be transmitted with enough power to ensure that the embedded telemetry packet is re</w:t>
+      </w:r>
+      <w:r>
+        <w:t>ceived without error (Goode</w:t>
+      </w:r>
+      <w:r>
+        <w:t>,</w:t>
+      </w:r>
+      <w:r>
+        <w:t xml:space="preserve"> 1984</w:t>
+      </w:r>
+      <w:r>
+        <w:t>). Error correction via channel coding and interleaving could drastically improve both network reliability and power-efficiency. This cuts the cost of satellite construction and makes amateur telemetry satellites more accessible to amateur radio operators by “reducing size, cost, and complexity of the groun</w:t>
+      </w:r>
+      <w:r>
+        <w:t>d antennas</w:t>
+      </w:r>
+      <w:proofErr w:type="gramStart"/>
+      <w:r>
+        <w:t>“ (</w:t>
+      </w:r>
+      <w:proofErr w:type="spellStart"/>
+      <w:proofErr w:type="gramEnd"/>
+      <w:r>
+        <w:t>Karn</w:t>
+      </w:r>
+      <w:proofErr w:type="spellEnd"/>
+      <w:r>
+        <w:t>, 2011</w:t>
+      </w:r>
+      <w:r>
+        <w:t xml:space="preserve">). </w:t>
+      </w:r>
+    </w:p>
+    <w:p>
+      <w:r>
+        <w:t>The ultimate goal of this senior design project is to encourage amateur packet radio satellite designers to use the FX.25 protocol, which was developed to extend AX.25 with forward error correction (FEC) capabilities. AX.25 is widely used in amateur radio satellite communications, but some amateur radio operators argue that AX.25 is not robust enough because it lacks both data compression and error correctio</w:t>
+      </w:r>
+      <w:r>
+        <w:t>n technologies like FEC (</w:t>
+      </w:r>
+      <w:proofErr w:type="spellStart"/>
+      <w:r>
+        <w:t>Karn</w:t>
+      </w:r>
+      <w:proofErr w:type="spellEnd"/>
+      <w:r>
+        <w:t>, 1994</w:t>
+      </w:r>
+      <w:bookmarkStart w:id="10" w:name="_GoBack"/>
+      <w:bookmarkEnd w:id="10"/>
+      <w:r>
+        <w:t>). The FX.25 protocol currently addresses the error correction part. FX.25 has received interest by at least one design team of an amateur</w:t>
+      </w:r>
+      <w:r>
+        <w:t xml:space="preserve"> telemetry satellites</w:t>
+      </w:r>
+      <w:r>
+        <w:t xml:space="preserve">, but it has not gained a lot of support by the amateur radio community as a whole. </w:t>
+      </w:r>
+      <w:r>
+        <w:t>According to the Tucson Amateur Packet Radio (TAPR) archives, o</w:t>
+      </w:r>
+      <w:r>
+        <w:t>ne amateur radio operator thinks the FX.25 frame is too lengthy and that the protocol itself i</w:t>
+      </w:r>
+      <w:r>
+        <w:t>s too complicated to implement</w:t>
+      </w:r>
+      <w:r>
+        <w:t>, another would like FX.25 to have embedded support for several terminal node contr</w:t>
+      </w:r>
+      <w:r>
+        <w:t>ollers and associated software</w:t>
+      </w:r>
+      <w:r>
+        <w:t>, and another questions whether the threefold reliability advantage ov</w:t>
+      </w:r>
+      <w:r>
+        <w:t>er AX.25 is significant enough</w:t>
+      </w:r>
+      <w:r>
+        <w:t>. As amateur radio continues to transition to software-based technologies (Lee</w:t>
+      </w:r>
+      <w:r>
+        <w:t>,</w:t>
+      </w:r>
+      <w:r>
+        <w:t xml:space="preserve"> 2012), we believe the first three concerns soon will no longer be valid. This senior design project hopes to tackle the fourth concern by exhaustively demonstrating how interleaving technologies can further improve FX.25. We believe that FX.25 can establish a robust standard for amateur packet radio satellite communications going forward.</w:t>
+      </w:r>
+    </w:p>
+    <w:p>
+      <w:pPr>
+        <w:rPr>
+          <w:b/>
+          <w:color w:val="FF0000"/>
+        </w:rPr>
+      </w:pPr>
+      <w:r>
+        <w:rPr>
+          <w:b/>
+          <w:color w:val="FF0000"/>
+        </w:rPr>
+        <w:t xml:space="preserve">EVERYTHING FOLLOWING </w:t>
+      </w:r>
+      <w:r>
+        <w:rPr>
+          <w:b/>
+          <w:color w:val="FF0000"/>
+        </w:rPr>
+        <w:t xml:space="preserve">THIS SECTION (1.1) MUST BE MODERATELY MODIFIED TO </w:t>
+      </w:r>
+      <w:r>
+        <w:rPr>
+          <w:b/>
+          <w:color w:val="FF0000"/>
+        </w:rPr>
+        <w:t xml:space="preserve">REFLECT </w:t>
+      </w:r>
+      <w:r>
+        <w:rPr>
+          <w:b/>
+          <w:color w:val="FF0000"/>
+        </w:rPr>
+        <w:t xml:space="preserve">THE </w:t>
+      </w:r>
+      <w:r>
+        <w:rPr>
+          <w:b/>
+          <w:color w:val="FF0000"/>
+        </w:rPr>
+        <w:t>NEW OVERALL OBJECTIVE</w:t>
+      </w:r>
+      <w:r>
+        <w:rPr>
+          <w:b/>
+          <w:color w:val="FF0000"/>
+        </w:rPr>
+        <w:t xml:space="preserve"> (EFFECTIVE: 11/01/13). PLEASE BE AWA</w:t>
+      </w:r>
+      <w:r>
+        <w:rPr>
+          <w:b/>
+          <w:color w:val="FF0000"/>
+        </w:rPr>
+        <w:t>RE OF THIS WHEN READING THE REST</w:t>
+      </w:r>
+      <w:r>
+        <w:rPr>
+          <w:b/>
+          <w:color w:val="FF0000"/>
+        </w:rPr>
+        <w:t xml:space="preserve"> OF THIS DOCUMENT.</w:t>
       </w:r>
     </w:p>
     <w:p>
@@ -3586,18 +3639,14 @@
         <w:spacing w:before="240"/>
         <w:ind w:left="720" w:hanging="720"/>
       </w:pPr>
-      <w:bookmarkStart w:id="8" w:name="_Historical_and_Economic"/>
-      <w:bookmarkStart w:id="9" w:name="_Toc307865987"/>
-      <w:bookmarkStart w:id="10" w:name="_Toc371028442"/>
+      <w:r>
+        <w:t xml:space="preserve">Historical </w:t>
+      </w:r>
+      <w:r>
+        <w:t>and Economic Perspective</w:t>
+      </w:r>
       <w:bookmarkEnd w:id="8"/>
-      <w:r>
-        <w:t xml:space="preserve">Historical </w:t>
-      </w:r>
-      <w:r>
-        <w:t>and Economic Perspective</w:t>
-      </w:r>
       <w:bookmarkEnd w:id="9"/>
-      <w:bookmarkEnd w:id="10"/>
       <w:r>
         <w:t xml:space="preserve"> </w:t>
       </w:r>
@@ -3706,6 +3755,7 @@
           <w:color w:val="000000"/>
           <w:szCs w:val="24"/>
         </w:rPr>
+        <w:lastRenderedPageBreak/>
         <w:t> </w:t>
       </w:r>
     </w:p>
@@ -4132,15 +4182,23 @@
           <w:color w:val="000000"/>
           <w:szCs w:val="24"/>
         </w:rPr>
-        <w:t xml:space="preserve">for communication. One of the designs that has allowed the implementation of BPSK communication in early 90’s is described by </w:t>
-      </w:r>
+        <w:t xml:space="preserve">for communication. One of the designs that has allowed the implementation of BPSK communication in early 90’s is described by John </w:t>
+      </w:r>
+      <w:proofErr w:type="spellStart"/>
       <w:r>
         <w:rPr>
           <w:color w:val="000000"/>
           <w:szCs w:val="24"/>
         </w:rPr>
-        <w:lastRenderedPageBreak/>
-        <w:t xml:space="preserve">John Magliacane who in 1993 implemented a 1200bit/s modem for PACSAT communication [3]. The modem was a breakthrough design for </w:t>
+        <w:t>Magliacane</w:t>
+      </w:r>
+      <w:proofErr w:type="spellEnd"/>
+      <w:r>
+        <w:rPr>
+          <w:color w:val="000000"/>
+          <w:szCs w:val="24"/>
+        </w:rPr>
+        <w:t xml:space="preserve"> who in 1993 implemented a 1200bit/s modem for PACSAT communication [3]. The modem was a breakthrough design for </w:t>
       </w:r>
       <w:r>
         <w:rPr>
@@ -4333,8 +4391,13 @@
       <w:r>
         <w:t xml:space="preserve">to </w:t>
       </w:r>
-      <w:r>
-        <w:t xml:space="preserve">passband levels necessary for radio transmission.  </w:t>
+      <w:proofErr w:type="spellStart"/>
+      <w:r>
+        <w:t>passband</w:t>
+      </w:r>
+      <w:proofErr w:type="spellEnd"/>
+      <w:r>
+        <w:t xml:space="preserve"> levels necessary for radio transmission.  </w:t>
       </w:r>
       <w:r>
         <w:t>In the history of digital communication, t</w:t>
@@ -4346,6 +4409,7 @@
         <w:t xml:space="preserve">line codes </w:t>
       </w:r>
       <w:r>
+        <w:lastRenderedPageBreak/>
         <w:t xml:space="preserve">that have been developed. Each of them has their own benefits as far as bandwidth requirements or self-clocking characteristics.  Listed below are </w:t>
       </w:r>
       <w:r>
@@ -4473,11 +4537,7 @@
         <w:spacing w:before="120"/>
       </w:pPr>
       <w:r>
-        <w:t xml:space="preserve">The demodulator is responsible for providing either coherent or non-coherent demodulation.  Coherent demodulators require phase synchronization between the received signal and the locally generated oscillator.  Conversely, Non-coherent demodulation does not require synchronization and makes no attempt </w:t>
-      </w:r>
-      <w:r>
-        <w:lastRenderedPageBreak/>
-        <w:t>to estimate the phase of the received signal.  The advantage of non-coherent modulation is that it does not require additional hardware like phase-locked loops which are used to lock onto the incoming carrier phase.  However, the LEO-AMSAT’s we are interested in communicating with use BPSK for downlink and thus requires the design of a coherent demodulator.</w:t>
+        <w:t>The demodulator is responsible for providing either coherent or non-coherent demodulation.  Coherent demodulators require phase synchronization between the received signal and the locally generated oscillator.  Conversely, Non-coherent demodulation does not require synchronization and makes no attempt to estimate the phase of the received signal.  The advantage of non-coherent modulation is that it does not require additional hardware like phase-locked loops which are used to lock onto the incoming carrier phase.  However, the LEO-AMSAT’s we are interested in communicating with use BPSK for downlink and thus requires the design of a coherent demodulator.</w:t>
       </w:r>
     </w:p>
     <w:p>
@@ -4513,7 +4573,7 @@
                     <pic:cNvPicPr/>
                   </pic:nvPicPr>
                   <pic:blipFill rotWithShape="1">
-                    <a:blip r:embed="rId14"/>
+                    <a:blip r:embed="rId12"/>
                     <a:srcRect l="33814" t="42474" r="16185" b="29590"/>
                     <a:stretch/>
                   </pic:blipFill>
@@ -4581,7 +4641,19 @@
     </w:p>
     <w:p>
       <w:r>
-        <w:t>The squaring loop is a popular choice for coherent demodulation of BPSK waveforms.  It’s mathematically easy to analyze and its hardware implementation is not as complex as the Costas loop.  As the name implies, the received signal is squared to remove any phase offsets and then processed by a bandpass filter to remove as much noise as possible.  After the band pass filter, the signal is fed to a phase-lock loop (PLL) for phase and frequency tracking.  Once the output of the voltage controlled oscillator (VCO) is locked in phase and frequency with the received signal, its frequency is divided by two.  The resulting carrier is fed back to the mixer where it is mixed with the received waveform and the timing can be recovered.  The operation of the squaring is shown in Figure 2.</w:t>
+        <w:t xml:space="preserve">The squaring loop is a popular choice for coherent demodulation of BPSK waveforms.  It’s mathematically easy to analyze and its hardware implementation is not as complex as the Costas loop.  As the name implies, the received signal is squared to remove any phase offsets and then processed by a </w:t>
+      </w:r>
+      <w:proofErr w:type="spellStart"/>
+      <w:r>
+        <w:t>bandpass</w:t>
+      </w:r>
+      <w:proofErr w:type="spellEnd"/>
+      <w:r>
+        <w:t xml:space="preserve"> filter to remove as much noise as possible.  After the band pass filter, the signal is fed to a phase-lock loop (PLL) for phase and frequency tracking.  Once the output of the voltage controlled oscillator (VCO) is locked in phase and frequency with the received signal, its frequency is divided by two.  The resulting carrier is fed back to the </w:t>
+      </w:r>
+      <w:r>
+        <w:lastRenderedPageBreak/>
+        <w:t>mixer where it is mixed with the received waveform and the timing can be recovered.  The operation of the squaring is shown in Figure 2.</w:t>
       </w:r>
     </w:p>
     <w:p>
@@ -4608,7 +4680,7 @@
                     <pic:cNvPicPr/>
                   </pic:nvPicPr>
                   <pic:blipFill rotWithShape="1">
-                    <a:blip r:embed="rId15"/>
+                    <a:blip r:embed="rId13"/>
                     <a:srcRect l="27083" t="36487" r="20994" b="17333"/>
                     <a:stretch/>
                   </pic:blipFill>
@@ -4656,7 +4728,6 @@
       </w:pPr>
       <w:bookmarkStart w:id="20" w:name="_Toc371028447"/>
       <w:r>
-        <w:lastRenderedPageBreak/>
         <w:t>Carrier Recovery using Costas Loop</w:t>
       </w:r>
       <w:bookmarkEnd w:id="20"/>
@@ -4699,7 +4770,7 @@
                     <pic:cNvPicPr/>
                   </pic:nvPicPr>
                   <pic:blipFill rotWithShape="1">
-                    <a:blip r:embed="rId16"/>
+                    <a:blip r:embed="rId14"/>
                     <a:srcRect l="33814" t="37344" r="18910" b="17331"/>
                     <a:stretch/>
                   </pic:blipFill>
@@ -4752,6 +4823,7 @@
       </w:pPr>
       <w:bookmarkStart w:id="21" w:name="_Toc371028448"/>
       <w:r>
+        <w:lastRenderedPageBreak/>
         <w:t>Timing Recovery</w:t>
       </w:r>
       <w:bookmarkEnd w:id="21"/>
@@ -4851,13 +4923,7 @@
         <w:rPr>
           <w:rFonts w:eastAsiaTheme="minorEastAsia"/>
         </w:rPr>
-        <w:t>)</w:t>
-      </w:r>
-      <w:r>
-        <w:rPr>
-          <w:rFonts w:eastAsiaTheme="minorEastAsia"/>
-        </w:rPr>
-        <w:t xml:space="preserve"> </w:t>
+        <w:t xml:space="preserve">) </w:t>
       </w:r>
       <w:r>
         <w:rPr>
@@ -5208,7 +5274,6 @@
             <w:rPr>
               <w:rFonts w:ascii="Cambria Math" w:eastAsiaTheme="minorEastAsia" w:hAnsi="Cambria Math"/>
             </w:rPr>
-            <w:lastRenderedPageBreak/>
             <m:t>∆</m:t>
           </m:r>
           <m:sSub>
@@ -5393,12 +5458,21 @@
         </w:rPr>
         <w:t xml:space="preserve"> will be subject of random variations. The non-coherent modulator can be implemented using the two sinusoidal wave generators (sine functions) and a multiplexer controlled by the input data </w:t>
       </w:r>
+      <w:proofErr w:type="gramStart"/>
       <w:r>
         <w:rPr>
           <w:rFonts w:eastAsiaTheme="minorEastAsia"/>
           <w:i/>
         </w:rPr>
-        <w:t>m(t)</w:t>
+        <w:t>m(</w:t>
+      </w:r>
+      <w:proofErr w:type="gramEnd"/>
+      <w:r>
+        <w:rPr>
+          <w:rFonts w:eastAsiaTheme="minorEastAsia"/>
+          <w:i/>
+        </w:rPr>
+        <w:t>t)</w:t>
       </w:r>
       <w:r>
         <w:rPr>
@@ -5438,7 +5512,7 @@
                     </pic:cNvPicPr>
                   </pic:nvPicPr>
                   <pic:blipFill rotWithShape="1">
-                    <a:blip r:embed="rId17">
+                    <a:blip r:embed="rId15">
                       <a:extLst>
                         <a:ext uri="{28A0092B-C50C-407E-A947-70E740481C1C}">
                           <a14:useLocalDpi xmlns:a14="http://schemas.microsoft.com/office/drawing/2010/main" val="0"/>
@@ -5493,12 +5567,21 @@
         </w:rPr>
         <w:t xml:space="preserve">.  BFSK modulator used in non-coherent modulators. The data </w:t>
       </w:r>
+      <w:proofErr w:type="gramStart"/>
       <w:r>
         <w:rPr>
           <w:i/>
           <w:sz w:val="18"/>
         </w:rPr>
-        <w:t xml:space="preserve">m(t) </w:t>
+        <w:t>m(</w:t>
+      </w:r>
+      <w:proofErr w:type="gramEnd"/>
+      <w:r>
+        <w:rPr>
+          <w:i/>
+          <w:sz w:val="18"/>
+        </w:rPr>
+        <w:t xml:space="preserve">t) </w:t>
       </w:r>
       <w:r>
         <w:rPr>
@@ -5529,7 +5612,15 @@
           <w:rFonts w:eastAsiaTheme="minorEastAsia"/>
           <w:iCs/>
         </w:rPr>
-        <w:t>In the case of the coherent modulator, implementing a continuous phase BFSK waveform may involve complicated elements to track the phase; however, a continuous phase waveform or (glitch free) will enhance error performance compared to the non-coherent modulator. It is very common to implement the coherent modulator using a Voltage Controlled Oscillator (VCO) to output the sinusoidal corresponding to the Mark and Space. Since the VCO is dictated by Eq. only one sinusoidal wave generator is necessary to create two signals.</w:t>
+        <w:t xml:space="preserve">In the case of the coherent modulator, implementing a continuous phase BFSK waveform may involve complicated elements to track the phase; however, a continuous phase waveform or (glitch free) will enhance error performance compared to the non-coherent modulator. It is very common to implement the </w:t>
+      </w:r>
+      <w:r>
+        <w:rPr>
+          <w:rFonts w:eastAsiaTheme="minorEastAsia"/>
+          <w:iCs/>
+        </w:rPr>
+        <w:lastRenderedPageBreak/>
+        <w:t>coherent modulator using a Voltage Controlled Oscillator (VCO) to output the sinusoidal corresponding to the Mark and Space. Since the VCO is dictated by Eq. only one sinusoidal wave generator is necessary to create two signals.</w:t>
       </w:r>
     </w:p>
     <w:p>
@@ -5564,7 +5655,7 @@
                     </pic:cNvPicPr>
                   </pic:nvPicPr>
                   <pic:blipFill rotWithShape="1">
-                    <a:blip r:embed="rId18">
+                    <a:blip r:embed="rId16">
                       <a:extLst>
                         <a:ext uri="{28A0092B-C50C-407E-A947-70E740481C1C}">
                           <a14:useLocalDpi xmlns:a14="http://schemas.microsoft.com/office/drawing/2010/main" val="0"/>
@@ -5642,12 +5733,21 @@
         </w:rPr>
         <w:t xml:space="preserve">. The data </w:t>
       </w:r>
+      <w:proofErr w:type="gramStart"/>
       <w:r>
         <w:rPr>
           <w:i/>
           <w:sz w:val="18"/>
         </w:rPr>
-        <w:t xml:space="preserve">m(t) </w:t>
+        <w:t>m(</w:t>
+      </w:r>
+      <w:proofErr w:type="gramEnd"/>
+      <w:r>
+        <w:rPr>
+          <w:i/>
+          <w:sz w:val="18"/>
+        </w:rPr>
+        <w:t xml:space="preserve">t) </w:t>
       </w:r>
       <w:r>
         <w:rPr>
@@ -5913,15 +6013,7 @@
           <w:rFonts w:eastAsiaTheme="minorEastAsia"/>
           <w:iCs/>
         </w:rPr>
-        <w:t xml:space="preserve">Similar to the modulator, the demodulator can be classed into a coherent modulator and a non-coherent demodulator. In the coherent demodulator, the phases of the modulated signal is either known or is extracted </w:t>
-      </w:r>
-      <w:r>
-        <w:rPr>
-          <w:rFonts w:eastAsiaTheme="minorEastAsia"/>
-          <w:iCs/>
-        </w:rPr>
-        <w:lastRenderedPageBreak/>
-        <w:t>prior to demodulation. Several methods are used to extract the phase of the modulated waveform, such as the phase-lock loops or more complicated systems as illustrated in Figure 6</w:t>
+        <w:t>Similar to the modulator, the demodulator can be classed into a coherent modulator and a non-coherent demodulator. In the coherent demodulator, the phases of the modulated signal is either known or is extracted prior to demodulation. Several methods are used to extract the phase of the modulated waveform, such as the phase-lock loops or more complicated systems as illustrated in Figure 6</w:t>
       </w:r>
     </w:p>
     <w:p>
@@ -5956,7 +6048,7 @@
                     </pic:cNvPicPr>
                   </pic:nvPicPr>
                   <pic:blipFill rotWithShape="1">
-                    <a:blip r:embed="rId19">
+                    <a:blip r:embed="rId17">
                       <a:extLst>
                         <a:ext uri="{28A0092B-C50C-407E-A947-70E740481C1C}">
                           <a14:useLocalDpi xmlns:a14="http://schemas.microsoft.com/office/drawing/2010/main" val="0"/>
@@ -6035,12 +6127,21 @@
         </w:rPr>
         <w:t xml:space="preserve">. The data </w:t>
       </w:r>
+      <w:proofErr w:type="gramStart"/>
       <w:r>
         <w:rPr>
           <w:i/>
           <w:sz w:val="18"/>
         </w:rPr>
-        <w:t xml:space="preserve">m(t) </w:t>
+        <w:t>m(</w:t>
+      </w:r>
+      <w:proofErr w:type="gramEnd"/>
+      <w:r>
+        <w:rPr>
+          <w:i/>
+          <w:sz w:val="18"/>
+        </w:rPr>
+        <w:t xml:space="preserve">t) </w:t>
       </w:r>
       <w:r>
         <w:rPr>
@@ -6243,7 +6344,11 @@
         <w:t>r transmitted signals.  Figure 7</w:t>
       </w:r>
       <w:r>
-        <w:t>. Illustrates the how the 1200pbs modem fits into the system level model</w:t>
+        <w:t xml:space="preserve">. Illustrates the how the </w:t>
+      </w:r>
+      <w:r>
+        <w:lastRenderedPageBreak/>
+        <w:t>1200pbs modem fits into the system level model</w:t>
       </w:r>
     </w:p>
     <w:p>
@@ -6271,7 +6376,7 @@
                     <pic:cNvPicPr/>
                   </pic:nvPicPr>
                   <pic:blipFill rotWithShape="1">
-                    <a:blip r:embed="rId20"/>
+                    <a:blip r:embed="rId18"/>
                     <a:srcRect l="22756" t="45040" r="28205" b="29590"/>
                     <a:stretch/>
                   </pic:blipFill>
@@ -6325,7 +6430,31 @@
         <w:spacing w:before="120"/>
       </w:pPr>
       <w:r>
-        <w:t>The Xilinx Spartan-6 LX-9 Microboard was selected for our modem implementation because of its good performance and low cost.  It also provides the two Pmod expansion ports needed for interfacing Digilent’s 12-bit AD1 ADC and 12-bit DA2 DAC.</w:t>
+        <w:t xml:space="preserve">The Xilinx Spartan-6 LX-9 </w:t>
+      </w:r>
+      <w:proofErr w:type="spellStart"/>
+      <w:r>
+        <w:t>Microboard</w:t>
+      </w:r>
+      <w:proofErr w:type="spellEnd"/>
+      <w:r>
+        <w:t xml:space="preserve"> was selected for our modem implementation because of its good performance and low cost.  It also provides the two </w:t>
+      </w:r>
+      <w:proofErr w:type="spellStart"/>
+      <w:r>
+        <w:t>Pmod</w:t>
+      </w:r>
+      <w:proofErr w:type="spellEnd"/>
+      <w:r>
+        <w:t xml:space="preserve"> expansion ports needed for interfacing </w:t>
+      </w:r>
+      <w:proofErr w:type="spellStart"/>
+      <w:r>
+        <w:t>Digilent’s</w:t>
+      </w:r>
+      <w:proofErr w:type="spellEnd"/>
+      <w:r>
+        <w:t xml:space="preserve"> 12-bit AD1 ADC and 12-bit DA2 DAC.</w:t>
       </w:r>
     </w:p>
     <w:p>
@@ -6333,11 +6462,7 @@
         <w:spacing w:before="120"/>
       </w:pPr>
       <w:r>
-        <w:t xml:space="preserve">It was determined through simulation that optimum coherent demodulation was achieved from the use of a (squaring or Costas) loop.  The result is a modem design that incorporates a bi-phase Manchester encoder for baseband modulation of AX.25 data streams, and a (squaring or Costas) loop for coherent demodulation </w:t>
-      </w:r>
-      <w:r>
-        <w:lastRenderedPageBreak/>
-        <w:t>of BPSK signals.</w:t>
+        <w:t>It was determined through simulation that optimum coherent demodulation was achieved from the use of a (squaring or Costas) loop.  The result is a modem design that incorporates a bi-phase Manchester encoder for baseband modulation of AX.25 data streams, and a (squaring or Costas) loop for coherent demodulation of BPSK signals.</w:t>
       </w:r>
     </w:p>
     <w:p>
@@ -6361,12 +6486,28 @@
     </w:p>
     <w:p>
       <w:r>
-        <w:t xml:space="preserve">The biggest design challenge associated with this project is the development of a carrier reconstruction circuit that is capable of mitigating the effects of Doppler shift.  The relative motion of satellites in orbit around earth with respect to the ground station can cause the received frequency to appear 20 kHz above or below its nominal downlink frequency.  In John A. Maglicane’s 1993 design, he derived a control signal from the carrier recovery circuit that simulated a person tuning the transceivers frequency control button.  In our design, Doppler shift correction will be done autonomously through the use of a type II PLL.  </w:t>
-      </w:r>
-    </w:p>
-    <w:p>
-      <w:r>
-        <w:t>The challenge is designing a stable control loop that minimizes time to lock and inter-symbol interference but still has a narrow enough bandwidth to reduce noise and the bit error rate.  Since the PLL is an inherently non-linear system, it must be linearized in terms of the phase of the received signal.  This problem becomes more challenging if the Costas loop is implemented because the arm filters much be matched perfectly.  However, the advantage of an all digital Costas loop is that designing two identical filters is much easier than if it were done with analog components.</w:t>
+        <w:t xml:space="preserve">The biggest design challenge associated with this project is the development of a carrier reconstruction circuit that is capable of mitigating the effects of Doppler shift.  The relative motion of satellites in orbit around earth with respect to the ground station can cause the received frequency to appear 20 kHz above or below its nominal downlink frequency.  In John A. </w:t>
+      </w:r>
+      <w:proofErr w:type="spellStart"/>
+      <w:r>
+        <w:t>Maglicane’s</w:t>
+      </w:r>
+      <w:proofErr w:type="spellEnd"/>
+      <w:r>
+        <w:t xml:space="preserve"> 1993 design, he derived a control signal from the carrier recovery circuit that simulated a person tuning the transceivers frequency control button.  In our design, Doppler shift correction will be done autonomously through the use of a type II PLL.  </w:t>
+      </w:r>
+    </w:p>
+    <w:p>
+      <w:r>
+        <w:t xml:space="preserve">The challenge is designing a stable control loop that minimizes time to lock and inter-symbol interference but still has a narrow enough bandwidth to reduce noise and the bit error rate.  Since the PLL is an inherently non-linear system, it must be linearized in terms of the phase of the received signal.  This problem becomes more challenging if the Costas loop is implemented because the arm filters much be matched perfectly.  However, the advantage of an </w:t>
+      </w:r>
+      <w:proofErr w:type="spellStart"/>
+      <w:r>
+        <w:t>all digital</w:t>
+      </w:r>
+      <w:proofErr w:type="spellEnd"/>
+      <w:r>
+        <w:t xml:space="preserve"> Costas loop is that designing two identical filters is much easier than if it were done with analog components.</w:t>
       </w:r>
     </w:p>
     <w:p>
@@ -6412,7 +6553,7 @@
       <w:bookmarkStart w:id="33" w:name="_Ref49490297"/>
       <w:bookmarkStart w:id="34" w:name="_Toc371028454"/>
       <w:bookmarkStart w:id="35" w:name="_Ref49490597"/>
-      <w:bookmarkEnd w:id="7"/>
+      <w:bookmarkEnd w:id="6"/>
       <w:r>
         <w:t>DESIGN REQUIREMENTS</w:t>
       </w:r>
@@ -6449,7 +6590,11 @@
         <w:t>Amateur Radio</w:t>
       </w:r>
       <w:r>
-        <w:t xml:space="preserve"> satellite transmitting a 1200 bps BPSK downlink and receiving a 1200 bps AFSK uplink. Examples of LEO satellites capable of communicating with this downlink and uplink include the Fuji-Oscar 29 (FO-29) satellite and the AMRAD Oscar 16 (AO-16) satellite. Particularly, the FO-29 satellite transmits telemetry reports in a group packet. A group packet consists of two consecutively transmitted data packets. Each data packet is structured in its own unnumbered information (UI) frame as specified in the AX.25 data link layer protocol.</w:t>
+        <w:t xml:space="preserve"> satellite </w:t>
+      </w:r>
+      <w:r>
+        <w:lastRenderedPageBreak/>
+        <w:t>transmitting a 1200 bps BPSK downlink and receiving a 1200 bps AFSK uplink. Examples of LEO satellites capable of communicating with this downlink and uplink include the Fuji-Oscar 29 (FO-29) satellite and the AMRAD Oscar 16 (AO-16) satellite. Particularly, the FO-29 satellite transmits telemetry reports in a group packet. A group packet consists of two consecutively transmitted data packets. Each data packet is structured in its own unnumbered information (UI) frame as specified in the AX.25 data link layer protocol.</w:t>
       </w:r>
     </w:p>
     <w:p>
@@ -6735,9 +6880,13 @@
       </m:oMathPara>
     </w:p>
     <w:p>
-      <w:r>
-        <w:lastRenderedPageBreak/>
-        <w:t>where N is the number of consecutive bits to receive without error. This formula was realized using the following packet error rate equation (</w:t>
+      <w:proofErr w:type="gramStart"/>
+      <w:r>
+        <w:t>where</w:t>
+      </w:r>
+      <w:proofErr w:type="gramEnd"/>
+      <w:r>
+        <w:t xml:space="preserve"> N is the number of consecutive bits to receive without error. This formula was realized using the following packet error rate equation (</w:t>
       </w:r>
       <m:oMath>
         <m:sSub>
@@ -7269,7 +7418,11 @@
     </w:p>
     <w:p>
       <w:r>
-        <w:t>The modem expects 1200 bps BPSK signals at its receiver. Additionally, it will transmit 1200 bps AFSK signals at its transmitter. The modem is prepared to receive BPSK signals that are effected by Doppler shift. Consequently, the modem will be able to control a radio transceiver’s Doppler-correction circuitry via the “Up” and “Down” buttons.</w:t>
+        <w:t xml:space="preserve">The modem expects 1200 bps BPSK signals at its receiver. Additionally, it will transmit 1200 bps AFSK signals at its transmitter. The modem is prepared to receive BPSK signals that are effected by Doppler shift. </w:t>
+      </w:r>
+      <w:r>
+        <w:lastRenderedPageBreak/>
+        <w:t>Consequently, the modem will be able to control a radio transceiver’s Doppler-correction circuitry via the “Up” and “Down” buttons.</w:t>
       </w:r>
     </w:p>
     <w:p>
@@ -7405,7 +7558,6 @@
         <w:jc w:val="left"/>
       </w:pPr>
       <w:r>
-        <w:lastRenderedPageBreak/>
         <w:t>Transmitter clock (16x) Input</w:t>
       </w:r>
     </w:p>
@@ -7534,6 +7686,193 @@
     </w:p>
     <w:p>
       <w:pPr>
+        <w:pStyle w:val="HTMLPreformatted"/>
+        <w:rPr>
+          <w:color w:val="000000"/>
+        </w:rPr>
+      </w:pPr>
+      <w:r>
+        <w:rPr>
+          <w:color w:val="000000"/>
+        </w:rPr>
+        <w:t xml:space="preserve">Goode, S. (1983). BER performance of TAPR TNC modem. Retrieved 11/01, 2013, from http://www.tapr.org/psr/psr011.pdf </w:t>
+      </w:r>
+    </w:p>
+    <w:p>
+      <w:pPr>
+        <w:pStyle w:val="HTMLPreformatted"/>
+        <w:rPr>
+          <w:color w:val="000000"/>
+        </w:rPr>
+      </w:pPr>
+    </w:p>
+    <w:p>
+      <w:pPr>
+        <w:pStyle w:val="HTMLPreformatted"/>
+        <w:rPr>
+          <w:color w:val="000000"/>
+        </w:rPr>
+      </w:pPr>
+      <w:proofErr w:type="spellStart"/>
+      <w:r>
+        <w:rPr>
+          <w:color w:val="000000"/>
+        </w:rPr>
+        <w:t>Karn</w:t>
+      </w:r>
+      <w:proofErr w:type="spellEnd"/>
+      <w:r>
+        <w:rPr>
+          <w:color w:val="000000"/>
+        </w:rPr>
+        <w:t xml:space="preserve">, P. </w:t>
+      </w:r>
+      <w:r>
+        <w:rPr>
+          <w:color w:val="000000"/>
+        </w:rPr>
+        <w:t xml:space="preserve">(1994). </w:t>
+      </w:r>
+      <w:r>
+        <w:rPr>
+          <w:color w:val="000000"/>
+        </w:rPr>
+        <w:t xml:space="preserve">Toward new link layer protocols. Retrieved 11/01, 2013, from </w:t>
+      </w:r>
+      <w:hyperlink r:id="rId19" w:history="1">
+        <w:r>
+          <w:rPr>
+            <w:rStyle w:val="Hyperlink"/>
+          </w:rPr>
+          <w:t>http://www.qsl.net/n9zia/newlinkpaper.html</w:t>
+        </w:r>
+      </w:hyperlink>
+      <w:r>
+        <w:rPr>
+          <w:color w:val="000000"/>
+        </w:rPr>
+        <w:t xml:space="preserve"> </w:t>
+      </w:r>
+    </w:p>
+    <w:p>
+      <w:pPr>
+        <w:pStyle w:val="HTMLPreformatted"/>
+        <w:rPr>
+          <w:color w:val="000000"/>
+        </w:rPr>
+      </w:pPr>
+    </w:p>
+    <w:p>
+      <w:pPr>
+        <w:pStyle w:val="HTMLPreformatted"/>
+        <w:rPr>
+          <w:color w:val="000000"/>
+        </w:rPr>
+      </w:pPr>
+      <w:proofErr w:type="spellStart"/>
+      <w:r>
+        <w:rPr>
+          <w:color w:val="000000"/>
+        </w:rPr>
+        <w:t>Karn</w:t>
+      </w:r>
+      <w:proofErr w:type="spellEnd"/>
+      <w:r>
+        <w:rPr>
+          <w:color w:val="000000"/>
+        </w:rPr>
+        <w:t xml:space="preserve">, P. (2011). The BPSK1000 telemetry modem for ArriSSat-1. Retrieved 11/01, 2013, from </w:t>
+      </w:r>
+      <w:hyperlink r:id="rId20" w:history="1">
+        <w:r>
+          <w:rPr>
+            <w:rStyle w:val="Hyperlink"/>
+          </w:rPr>
+          <w:t>http://www.ka9q.net/bpsk1000.html</w:t>
+        </w:r>
+      </w:hyperlink>
+      <w:r>
+        <w:rPr>
+          <w:color w:val="000000"/>
+        </w:rPr>
+        <w:t xml:space="preserve"> </w:t>
+      </w:r>
+    </w:p>
+    <w:p>
+      <w:pPr>
+        <w:pStyle w:val="HTMLPreformatted"/>
+        <w:rPr>
+          <w:color w:val="000000"/>
+        </w:rPr>
+      </w:pPr>
+    </w:p>
+    <w:p>
+      <w:pPr>
+        <w:pStyle w:val="HTMLPreformatted"/>
+        <w:rPr>
+          <w:color w:val="000000"/>
+        </w:rPr>
+      </w:pPr>
+      <w:r>
+        <w:rPr>
+          <w:color w:val="000000"/>
+        </w:rPr>
+        <w:t xml:space="preserve">Lee, T. B. (2012). How software-defined radio could revolutionize wireless. Retrieved 11/01, 2013, from http://arstechnica.com/tech-policy/2012/07/how-software-defined-radio-could-revolutionize-wireless/ </w:t>
+      </w:r>
+    </w:p>
+    <w:p>
+      <w:pPr>
+        <w:pStyle w:val="HTMLPreformatted"/>
+        <w:rPr>
+          <w:color w:val="000000"/>
+        </w:rPr>
+      </w:pPr>
+      <w:r>
+        <w:rPr>
+          <w:color w:val="000000"/>
+        </w:rPr>
+        <w:lastRenderedPageBreak/>
+        <w:t xml:space="preserve">McGuire, J. (2006). Presentation outline for FX.25 proposal. Retrieved 11/01, 2013, from </w:t>
+      </w:r>
+      <w:hyperlink r:id="rId21" w:history="1">
+        <w:r>
+          <w:rPr>
+            <w:rStyle w:val="Hyperlink"/>
+          </w:rPr>
+          <w:t>http://eludium.stensat.org/mcguire/projects/FX-25/Presentation_Outline_FX-25_02.pdf</w:t>
+        </w:r>
+      </w:hyperlink>
+      <w:r>
+        <w:rPr>
+          <w:color w:val="000000"/>
+        </w:rPr>
+        <w:t xml:space="preserve"> </w:t>
+      </w:r>
+    </w:p>
+    <w:p>
+      <w:pPr>
+        <w:pStyle w:val="HTMLPreformatted"/>
+        <w:rPr>
+          <w:color w:val="000000"/>
+        </w:rPr>
+      </w:pPr>
+    </w:p>
+    <w:p>
+      <w:pPr>
+        <w:pStyle w:val="HTMLPreformatted"/>
+        <w:rPr>
+          <w:color w:val="000000"/>
+        </w:rPr>
+      </w:pPr>
+      <w:r>
+        <w:rPr>
+          <w:color w:val="000000"/>
+        </w:rPr>
+        <w:t>McGuire, J. (2007). FX.25 on air performance. Retrieved 11/01, 2013, from http://www.stensat.org/projects/FX-25/FX-25_performance.htm</w:t>
+      </w:r>
+    </w:p>
+    <w:p>
+      <w:pPr>
         <w:spacing w:before="240"/>
       </w:pPr>
     </w:p>
@@ -7570,8 +7909,8 @@
     </w:p>
     <w:p/>
     <w:sectPr>
-      <w:headerReference w:type="default" r:id="rId21"/>
-      <w:footerReference w:type="default" r:id="rId22"/>
+      <w:headerReference w:type="default" r:id="rId22"/>
+      <w:footerReference w:type="default" r:id="rId23"/>
       <w:pgSz w:w="12240" w:h="15840"/>
       <w:pgMar w:top="1440" w:right="1440" w:bottom="1440" w:left="1440" w:header="720" w:footer="720" w:gutter="0"/>
       <w:pgNumType w:start="1"/>
@@ -7628,7 +7967,23 @@
         <w:annotationRef/>
       </w:r>
       <w:r>
-        <w:t>I think this is where we should start to talk about the benefits of using a “forward thinking” modem that uses FEC, interleaving, and also combines PSK and FSK modulation.  No other modem today has that.  We can briefly list current pacsat modems available that include: TAPRs, KD2BDs,Rasberry pie TNC/Modem, YAM, etc.  This would be our “literature review” and then we can introduce FEC and interleaving potential future role in the amateur radio community.  Lastly, this section would conclude by providing a cost analysis of each modem/design, and show that NOT only is our FPGA FSK/PSK Modem with FEC and interleaving cost effective, but also reprogrammable.</w:t>
+        <w:t xml:space="preserve">I think this is where we should start to talk about the benefits of using a “forward thinking” modem that uses FEC, interleaving, and also combines PSK and FSK modulation.  No other modem today has that.  We can briefly list current </w:t>
+      </w:r>
+      <w:proofErr w:type="spellStart"/>
+      <w:r>
+        <w:t>pacsat</w:t>
+      </w:r>
+      <w:proofErr w:type="spellEnd"/>
+      <w:r>
+        <w:t xml:space="preserve"> modems available that include: TAPRs, KD2BDs</w:t>
+      </w:r>
+      <w:proofErr w:type="gramStart"/>
+      <w:r>
+        <w:t>,Rasberry</w:t>
+      </w:r>
+      <w:proofErr w:type="gramEnd"/>
+      <w:r>
+        <w:t xml:space="preserve"> pie TNC/Modem, YAM, etc.  This would be our “literature review” and then we can introduce FEC and interleaving potential future role in the amateur radio community.  Lastly, this section would conclude by providing a cost analysis of each modem/design, and show that NOT only is our FPGA FSK/PSK Modem with FEC and interleaving cost effective, but also reprogrammable.</w:t>
       </w:r>
     </w:p>
     <w:p>
@@ -7756,7 +8111,7 @@
         <w:rStyle w:val="PageNumber"/>
         <w:noProof/>
       </w:rPr>
-      <w:t>3</w:t>
+      <w:t>16</w:t>
     </w:r>
     <w:r>
       <w:rPr>
@@ -7798,7 +8153,7 @@
         <w:rStyle w:val="PageNumber"/>
         <w:noProof/>
       </w:rPr>
-      <w:t>15</w:t>
+      <w:t>16</w:t>
     </w:r>
     <w:r>
       <w:rPr>
@@ -10654,6 +11009,58 @@
       <w:ind w:left="440"/>
     </w:pPr>
   </w:style>
+  <w:style w:type="paragraph" w:styleId="HTMLPreformatted">
+    <w:name w:val="HTML Preformatted"/>
+    <w:basedOn w:val="Normal"/>
+    <w:link w:val="HTMLPreformattedChar"/>
+    <w:uiPriority w:val="99"/>
+    <w:semiHidden/>
+    <w:unhideWhenUsed/>
+    <w:rsid w:val="00162C30"/>
+    <w:pPr>
+      <w:widowControl/>
+      <w:tabs>
+        <w:tab w:val="left" w:pos="916"/>
+        <w:tab w:val="left" w:pos="1832"/>
+        <w:tab w:val="left" w:pos="2748"/>
+        <w:tab w:val="left" w:pos="3664"/>
+        <w:tab w:val="left" w:pos="4580"/>
+        <w:tab w:val="left" w:pos="5496"/>
+        <w:tab w:val="left" w:pos="6412"/>
+        <w:tab w:val="left" w:pos="7328"/>
+        <w:tab w:val="left" w:pos="8244"/>
+        <w:tab w:val="left" w:pos="9160"/>
+        <w:tab w:val="left" w:pos="10076"/>
+        <w:tab w:val="left" w:pos="10992"/>
+        <w:tab w:val="left" w:pos="11908"/>
+        <w:tab w:val="left" w:pos="12824"/>
+        <w:tab w:val="left" w:pos="13740"/>
+        <w:tab w:val="left" w:pos="14656"/>
+      </w:tabs>
+      <w:overflowPunct/>
+      <w:autoSpaceDE/>
+      <w:autoSpaceDN/>
+      <w:adjustRightInd/>
+      <w:spacing w:after="0"/>
+      <w:jc w:val="left"/>
+      <w:textAlignment w:val="auto"/>
+    </w:pPr>
+    <w:rPr>
+      <w:rFonts w:ascii="Courier New" w:hAnsi="Courier New" w:cs="Courier New"/>
+      <w:sz w:val="20"/>
+    </w:rPr>
+  </w:style>
+  <w:style w:type="character" w:customStyle="1" w:styleId="HTMLPreformattedChar">
+    <w:name w:val="HTML Preformatted Char"/>
+    <w:basedOn w:val="DefaultParagraphFont"/>
+    <w:link w:val="HTMLPreformatted"/>
+    <w:uiPriority w:val="99"/>
+    <w:semiHidden/>
+    <w:rsid w:val="00162C30"/>
+    <w:rPr>
+      <w:rFonts w:ascii="Courier New" w:hAnsi="Courier New" w:cs="Courier New"/>
+    </w:rPr>
+  </w:style>
 </w:styles>
 </file>
 
@@ -10945,7 +11352,7 @@
 </file>
 
 <file path=customXml/itemProps1.xml><?xml version="1.0" encoding="utf-8"?>
-<ds:datastoreItem xmlns:ds="http://schemas.openxmlformats.org/officeDocument/2006/customXml" ds:itemID="{852F8FDC-AC0D-4298-AB8F-3E74B9E6B2F2}">
+<ds:datastoreItem xmlns:ds="http://schemas.openxmlformats.org/officeDocument/2006/customXml" ds:itemID="{9AD4C67D-B87A-4DC8-89BA-A9B1C0086411}">
   <ds:schemaRefs>
     <ds:schemaRef ds:uri="http://schemas.openxmlformats.org/officeDocument/2006/bibliography"/>
   </ds:schemaRefs>

</xml_diff>

<commit_message>
updated overall objective. Historical and economic perspective to be completed by 11/06/13.
</commit_message>
<xml_diff>
--- a/Documents/Design Document/PCG_Design_Doc_Draft_10_18.docx
+++ b/Documents/Design Document/PCG_Design_Doc_Draft_10_18.docx
@@ -34,7 +34,33 @@
           <w:b/>
           <w:sz w:val="28"/>
         </w:rPr>
-        <w:t>Interleaving in Amateur Radio Satellite Telemetry</w:t>
+        <w:t xml:space="preserve">Forward Error Correction and </w:t>
+      </w:r>
+      <w:r>
+        <w:rPr>
+          <w:rFonts w:ascii="Helvetica" w:hAnsi="Helvetica"/>
+          <w:b/>
+          <w:sz w:val="28"/>
+        </w:rPr>
+        <w:t xml:space="preserve">Interleaving in </w:t>
+      </w:r>
+    </w:p>
+    <w:p>
+      <w:pPr>
+        <w:jc w:val="center"/>
+        <w:rPr>
+          <w:rFonts w:ascii="Helvetica" w:hAnsi="Helvetica"/>
+          <w:b/>
+          <w:sz w:val="28"/>
+        </w:rPr>
+      </w:pPr>
+      <w:r>
+        <w:rPr>
+          <w:rFonts w:ascii="Helvetica" w:hAnsi="Helvetica"/>
+          <w:b/>
+          <w:sz w:val="28"/>
+        </w:rPr>
+        <w:t>Amateur Radio Satellite Telemetry</w:t>
       </w:r>
     </w:p>
     <w:p>
@@ -176,7 +202,7 @@
                         </a:ln>
                         <a:extLst>
                           <a:ext uri="{91240B29-F687-4f45-9708-019B960494DF}">
-                            <a14:hiddenLine xmlns:o="urn:schemas-microsoft-com:office:office" xmlns:v="urn:schemas-microsoft-com:vml" xmlns:w10="urn:schemas-microsoft-com:office:word" xmlns:w="http://schemas.openxmlformats.org/wordprocessingml/2006/main" xmlns:a14="http://schemas.microsoft.com/office/drawing/2010/main" xmlns="" w="9525">
+                            <a14:hiddenLine xmlns="" xmlns:a14="http://schemas.microsoft.com/office/drawing/2010/main" xmlns:w="http://schemas.openxmlformats.org/wordprocessingml/2006/main" xmlns:w10="urn:schemas-microsoft-com:office:word" xmlns:v="urn:schemas-microsoft-com:vml" xmlns:o="urn:schemas-microsoft-com:office:office" w="9525">
                               <a:solidFill>
                                 <a:srgbClr val="000000"/>
                               </a:solidFill>
@@ -315,7 +341,7 @@
                                     </pic:cNvPicPr>
                                   </pic:nvPicPr>
                                   <pic:blipFill>
-                                    <a:blip r:embed="rId8">
+                                    <a:blip r:embed="rId9">
                                       <a:extLst>
                                         <a:ext uri="{28A0092B-C50C-407E-A947-70E740481C1C}">
                                           <a14:useLocalDpi xmlns:a14="http://schemas.microsoft.com/office/drawing/2010/main" val="0"/>
@@ -503,7 +529,7 @@
                         </a:ln>
                         <a:extLst>
                           <a:ext uri="{91240B29-F687-4f45-9708-019B960494DF}">
-                            <a14:hiddenLine xmlns:o="urn:schemas-microsoft-com:office:office" xmlns:v="urn:schemas-microsoft-com:vml" xmlns:w10="urn:schemas-microsoft-com:office:word" xmlns:w="http://schemas.openxmlformats.org/wordprocessingml/2006/main" xmlns:a14="http://schemas.microsoft.com/office/drawing/2010/main" xmlns="" w="9525">
+                            <a14:hiddenLine xmlns="" xmlns:a14="http://schemas.microsoft.com/office/drawing/2010/main" xmlns:w="http://schemas.openxmlformats.org/wordprocessingml/2006/main" xmlns:w10="urn:schemas-microsoft-com:office:word" xmlns:v="urn:schemas-microsoft-com:vml" xmlns:o="urn:schemas-microsoft-com:office:office" w="9525">
                               <a:solidFill>
                                 <a:srgbClr val="000000"/>
                               </a:solidFill>
@@ -1038,6 +1064,15 @@
                 <w:szCs w:val="18"/>
                 <w:shd w:val="clear" w:color="auto" w:fill="FFFFFF"/>
               </w:rPr>
+              <w:t xml:space="preserve">Forward Error Correction and </w:t>
+            </w:r>
+            <w:r>
+              <w:rPr>
+                <w:color w:val="000000"/>
+                <w:sz w:val="20"/>
+                <w:szCs w:val="18"/>
+                <w:shd w:val="clear" w:color="auto" w:fill="FFFFFF"/>
+              </w:rPr>
               <w:t>Interleaving in Amateur Radio Satellite Telemetry</w:t>
             </w:r>
           </w:p>
@@ -1182,7 +1217,7 @@
                 <w:sz w:val="20"/>
               </w:rPr>
             </w:pPr>
-            <w:hyperlink r:id="rId9" w:history="1">
+            <w:hyperlink r:id="rId10" w:history="1">
               <w:r>
                 <w:rPr>
                   <w:rStyle w:val="Hyperlink"/>
@@ -3425,154 +3460,12 @@
       <w:bookmarkStart w:id="9" w:name="_Toc371028442"/>
       <w:bookmarkEnd w:id="7"/>
       <w:r>
-        <w:t>It has been shown that channel coding yields a threefold reliability advantage over amateur packet radio satellite telemetry links that do not use channel coding (McGuire,</w:t>
-      </w:r>
-      <w:r>
-        <w:t xml:space="preserve"> 2007</w:t>
-      </w:r>
-      <w:r>
-        <w:t>). This senior design project aims to demonstrate how interleaving techniques can further improve the reliability of these telemetry links. Consequently, this senior design project advocates for improved robustness in amateur packet radio communication systems, specifically in those systems dealing with satellite telemetry. Amateur packet radio satellite telemetry is often unidirectional and does not benefit from packet re-transmission via the AX.25 data link layer protocol like in most other amateur packet radio co</w:t>
-      </w:r>
-      <w:r>
-        <w:t>mmunications (McGuire, 2006</w:t>
-      </w:r>
-      <w:r>
-        <w:t>). If even one bit of the AX.25 telemetry packet is received in error, the entire packet is discarded and c</w:t>
-      </w:r>
-      <w:r>
-        <w:t>annot be re-transmitted (Karn, 1994</w:t>
-      </w:r>
-      <w:r>
-        <w:t>). This means that beacon signals from the amateur satellites must be transmitted with enough power to ensure that the embedded telemetry packet is re</w:t>
-      </w:r>
-      <w:r>
-        <w:t>ceived without error (Goode</w:t>
-      </w:r>
-      <w:r>
-        <w:t>,</w:t>
-      </w:r>
-      <w:r>
-        <w:t xml:space="preserve"> 1984</w:t>
-      </w:r>
-      <w:r>
-        <w:t>). Error correction via channel coding and interleaving could drastically improve both network reliability and power-efficiency. This cuts the cost of satellite construction and makes amateur telemetry satellites more accessible to amateur radio operators by “reducing size, cost, and complexity of the groun</w:t>
-      </w:r>
-      <w:r>
-        <w:t>d antennas“ (Karn, 2011</w:t>
-      </w:r>
-      <w:r>
-        <w:t xml:space="preserve">). </w:t>
-      </w:r>
-    </w:p>
-    <w:p>
-      <w:r>
-        <w:t>The ultimate goal of this senior design project is to encourage amateur packet radio satellite designers to use the FX.25 protocol, which was developed to extend AX.25 with forward error correction (FEC) capabilities. AX.25 is widely used in amateur radio satellite communications, but some amateur radio operators argue that AX.25 is not robust enough because it lacks both data compression and error correctio</w:t>
-      </w:r>
-      <w:r>
-        <w:t>n technologies like FEC (Karn, 1994</w:t>
-      </w:r>
-      <w:r>
-        <w:t>). The FX.25 protocol currently addresses the error correction part. FX.25 has received interest by at least one design team of an amateur</w:t>
-      </w:r>
-      <w:r>
-        <w:t xml:space="preserve"> telemetry satellites</w:t>
-      </w:r>
-      <w:r>
-        <w:t xml:space="preserve">, but it has not gained a lot of support by the amateur radio community as a whole. </w:t>
-      </w:r>
-      <w:r>
-        <w:t>According to the Tucson Amateur Packet Radio (TAPR) archives, o</w:t>
-      </w:r>
-      <w:r>
-        <w:t>ne amateur radio operator thinks the FX.25 frame is too lengthy and that the protocol itself i</w:t>
-      </w:r>
-      <w:r>
-        <w:t>s too complicated to implement</w:t>
-      </w:r>
-      <w:r>
-        <w:t>, another would like FX.25 to have embedded support for several terminal node contr</w:t>
-      </w:r>
-      <w:r>
-        <w:t>ollers and associated software</w:t>
-      </w:r>
-      <w:r>
-        <w:t>, and another questions whether the threefold reliability advantage ov</w:t>
-      </w:r>
-      <w:r>
-        <w:t>er AX.25 is significant enough</w:t>
-      </w:r>
-      <w:r>
-        <w:t>. As amateur radio continues to transition to software-based technologies (Lee</w:t>
-      </w:r>
-      <w:r>
-        <w:t>,</w:t>
-      </w:r>
-      <w:r>
-        <w:t xml:space="preserve"> 2012), we believe the first three concerns soon will no longer be valid. This senior design project hopes to tackle the fourth concern by exhaustively demonstrating how interleaving technologies can further improve FX.25. We believe that FX.25 can establish a robust standard for amateur packet radio satellite communications going forward.</w:t>
-      </w:r>
-    </w:p>
-    <w:p>
-      <w:pPr>
-        <w:rPr>
-          <w:b/>
-          <w:color w:val="FF0000"/>
-        </w:rPr>
-      </w:pPr>
-      <w:r>
-        <w:rPr>
-          <w:b/>
-          <w:color w:val="FF0000"/>
-        </w:rPr>
-        <w:t xml:space="preserve">EVERYTHING FOLLOWING </w:t>
-      </w:r>
-      <w:r>
-        <w:rPr>
-          <w:b/>
-          <w:color w:val="FF0000"/>
-        </w:rPr>
-        <w:t xml:space="preserve">THIS SECTION (1.1) MUST BE MODERATELY MODIFIED TO </w:t>
-      </w:r>
-      <w:r>
-        <w:rPr>
-          <w:b/>
-          <w:color w:val="FF0000"/>
-        </w:rPr>
-        <w:t xml:space="preserve">REFLECT </w:t>
-      </w:r>
-      <w:r>
-        <w:rPr>
-          <w:b/>
-          <w:color w:val="FF0000"/>
-        </w:rPr>
-        <w:t xml:space="preserve">THE </w:t>
-      </w:r>
-      <w:r>
-        <w:rPr>
-          <w:b/>
-          <w:color w:val="FF0000"/>
-        </w:rPr>
-        <w:t>NEW OVERALL OBJECTIVE</w:t>
-      </w:r>
-      <w:r>
-        <w:rPr>
-          <w:b/>
-          <w:color w:val="FF0000"/>
-        </w:rPr>
-        <w:t xml:space="preserve"> (EFFECTIVE: 11/01/13). PLEASE BE AWA</w:t>
-      </w:r>
-      <w:r>
-        <w:rPr>
-          <w:b/>
-          <w:color w:val="FF0000"/>
-        </w:rPr>
-        <w:t>RE OF THIS WHEN READING THE REST</w:t>
-      </w:r>
-      <w:r>
-        <w:rPr>
-          <w:b/>
-          <w:color w:val="FF0000"/>
-        </w:rPr>
-        <w:t xml:space="preserve"> OF THIS DOCUMENT.</w:t>
+        <w:t xml:space="preserve">It has been shown that forward error correction dramatically improves bit error rate performance in amateur packet radio satellite telemetry links (Hsiao, et. al, 2000). This senior design project aims to demonstrate how interleaving techniques can further improve the reliability of these telemetry links. Consequently, this senior design project advocates for improved robustness in amateur packet radio communication systems, specifically in those systems dealing with satellite telemetry. Amateur packet radio satellite telemetry is often unidirectional and does not benefit from automatic repeat request (ARQ) like in other bidirectional amateur packet radio communications (Hsiao, et. al, 2000). In other words, if even one bit of an AX.25 telemetry packet is received in error, the entire packet is discarded and cannot be re-transmitted (Karn, 1994). This means that beacon signals from the amateur satellites must be transmitted with enough power to ensure that the embedded telemetry packet is received without error (Milliano, et. al, 2010). </w:t>
+      </w:r>
+    </w:p>
+    <w:p>
+      <w:r>
+        <w:t xml:space="preserve">Forward error correction combined with interleaving could greatly improve both network reliability and power-efficiency in amateur packet radio satellite telemetry. The enhanced network reliability could lower overall power consumption in amateur telemetry satellites (Milliano, et. al, 2010), resulting in two benefits: 1) reduced cost of satellite construction, and 2) making amateur telemetry satellites more accessible to amateur satellite operators by reducing the size, cost, and complexity of ground station antennas (Karn, 2011). Hence, the ultimate goal of this senior design project is to demonstrate the improved network reliability and power-efficiency that results from implementing forward error correction and interleaving in amateur radio satellite telemetry satellites and ground stations.    </w:t>
       </w:r>
     </w:p>
     <w:p>
@@ -3598,13 +3491,6 @@
     </w:p>
     <w:p>
       <w:pPr>
-        <w:widowControl/>
-        <w:overflowPunct/>
-        <w:autoSpaceDE/>
-        <w:autoSpaceDN/>
-        <w:adjustRightInd/>
-        <w:spacing w:after="0"/>
-        <w:textAlignment w:val="auto"/>
         <w:rPr>
           <w:color w:val="000000"/>
           <w:szCs w:val="24"/>
@@ -3615,652 +3501,54 @@
           <w:color w:val="000000"/>
           <w:szCs w:val="24"/>
         </w:rPr>
-        <w:t xml:space="preserve">During the last century, the </w:t>
-      </w:r>
-      <w:r>
-        <w:rPr>
-          <w:color w:val="000000"/>
-          <w:szCs w:val="24"/>
-        </w:rPr>
-        <w:t>combined effort</w:t>
-      </w:r>
-      <w:r>
-        <w:rPr>
-          <w:color w:val="000000"/>
-          <w:szCs w:val="24"/>
-        </w:rPr>
-        <w:t>s</w:t>
-      </w:r>
-      <w:r>
-        <w:rPr>
-          <w:color w:val="000000"/>
-          <w:szCs w:val="24"/>
-        </w:rPr>
-        <w:t xml:space="preserve"> of </w:t>
-      </w:r>
-      <w:r>
-        <w:rPr>
-          <w:color w:val="000000"/>
-          <w:szCs w:val="24"/>
-        </w:rPr>
-        <w:t>missile</w:t>
-      </w:r>
-      <w:r>
-        <w:rPr>
-          <w:color w:val="000000"/>
-          <w:szCs w:val="24"/>
-        </w:rPr>
-        <w:t xml:space="preserve"> and wireless communication </w:t>
-      </w:r>
-      <w:r>
-        <w:rPr>
-          <w:color w:val="000000"/>
-          <w:szCs w:val="24"/>
-        </w:rPr>
-        <w:t xml:space="preserve">technology </w:t>
-      </w:r>
-      <w:r>
-        <w:rPr>
-          <w:color w:val="000000"/>
-          <w:szCs w:val="24"/>
-        </w:rPr>
-        <w:t xml:space="preserve">has brought us </w:t>
-      </w:r>
-      <w:r>
-        <w:rPr>
-          <w:color w:val="000000"/>
-          <w:szCs w:val="24"/>
-        </w:rPr>
-        <w:t>what we now call satellites</w:t>
-      </w:r>
-      <w:r>
-        <w:rPr>
-          <w:color w:val="000000"/>
-          <w:szCs w:val="24"/>
-        </w:rPr>
-        <w:t>. The development done in wireless communication and controls engineering has enabled engineers to use satellites for a wide range of applications, and essentially provides an economical advantage compare to the conventional wired communication. The use of satellites has been the essence of several innovative technologies in less than 30 years, satellites have been applied for relaying digital information across the earth and also has been used for to provide information directly an individual using appropriate antennas in term of size. Those two applications of the satellites accounted for a total of 35 billion dollars in 2000 [1], and is a number that is still increasing due to the numerous applications of digital communications.</w:t>
-      </w:r>
-    </w:p>
-    <w:p>
-      <w:pPr>
-        <w:widowControl/>
-        <w:overflowPunct/>
-        <w:autoSpaceDE/>
-        <w:autoSpaceDN/>
-        <w:adjustRightInd/>
-        <w:spacing w:after="0"/>
-        <w:textAlignment w:val="auto"/>
-        <w:rPr>
-          <w:color w:val="000000"/>
-          <w:szCs w:val="24"/>
-        </w:rPr>
-      </w:pPr>
-      <w:r>
-        <w:rPr>
-          <w:color w:val="000000"/>
-          <w:szCs w:val="24"/>
-        </w:rPr>
-        <w:lastRenderedPageBreak/>
-        <w:t> </w:t>
-      </w:r>
-    </w:p>
-    <w:p>
-      <w:pPr>
-        <w:widowControl/>
-        <w:overflowPunct/>
-        <w:autoSpaceDE/>
-        <w:autoSpaceDN/>
-        <w:adjustRightInd/>
-        <w:spacing w:after="0"/>
-        <w:textAlignment w:val="auto"/>
-        <w:rPr>
-          <w:color w:val="000000"/>
-          <w:szCs w:val="24"/>
-        </w:rPr>
-      </w:pPr>
-      <w:r>
-        <w:rPr>
-          <w:color w:val="000000"/>
-          <w:szCs w:val="24"/>
-        </w:rPr>
-        <w:t>Amateur Radio</w:t>
-      </w:r>
-      <w:r>
-        <w:rPr>
-          <w:color w:val="000000"/>
-          <w:szCs w:val="24"/>
-        </w:rPr>
-        <w:t xml:space="preserve"> operators have also followed the trend of satellites for communication purposes. Although their vantage point in terms of bandwidth and also orbits, </w:t>
-      </w:r>
-      <w:r>
-        <w:rPr>
-          <w:color w:val="000000"/>
-          <w:szCs w:val="24"/>
-        </w:rPr>
-        <w:t>Amateur Radio</w:t>
-      </w:r>
-      <w:r>
-        <w:rPr>
-          <w:color w:val="000000"/>
-          <w:szCs w:val="24"/>
-        </w:rPr>
-        <w:t xml:space="preserve"> operators have used Low-Earth Orbi</w:t>
-      </w:r>
-      <w:r>
-        <w:rPr>
-          <w:color w:val="000000"/>
-          <w:szCs w:val="24"/>
-        </w:rPr>
-        <w:t>ting satellites</w:t>
-      </w:r>
-      <w:r>
-        <w:rPr>
-          <w:color w:val="000000"/>
-          <w:szCs w:val="24"/>
-        </w:rPr>
-        <w:t xml:space="preserve"> to develop several applications which consist of the Slow-Scan Television, Automatic Packet Reporting System for weather reports and telemetry and several others organized by Radio Amateur Satellite Corporation (AMSAT.) The communication between the satellite and the earth stations is established through the modulation of a carrier signal with the desired digital data, several modulation schemes have researched, the dominant ones are Amplitude </w:t>
-      </w:r>
-      <w:r>
-        <w:rPr>
-          <w:color w:val="000000"/>
-          <w:szCs w:val="24"/>
-        </w:rPr>
-        <w:t>Shift Keying (ASK)</w:t>
-      </w:r>
-      <w:r>
-        <w:rPr>
-          <w:color w:val="000000"/>
-          <w:szCs w:val="24"/>
-        </w:rPr>
-        <w:t xml:space="preserve">, Frequency </w:t>
-      </w:r>
-      <w:r>
-        <w:rPr>
-          <w:color w:val="000000"/>
-          <w:szCs w:val="24"/>
-        </w:rPr>
-        <w:t xml:space="preserve">Shift Keying (FSK) </w:t>
-      </w:r>
-      <w:r>
-        <w:rPr>
-          <w:color w:val="000000"/>
-          <w:szCs w:val="24"/>
-        </w:rPr>
-        <w:t xml:space="preserve">and Phase </w:t>
-      </w:r>
-      <w:r>
-        <w:rPr>
-          <w:color w:val="000000"/>
-          <w:szCs w:val="24"/>
-        </w:rPr>
-        <w:t>Shift Keying (PSK)</w:t>
-      </w:r>
-      <w:r>
-        <w:rPr>
-          <w:color w:val="000000"/>
-          <w:szCs w:val="24"/>
-        </w:rPr>
-        <w:t>, where in each of the those modulation</w:t>
-      </w:r>
-      <w:r>
-        <w:rPr>
-          <w:color w:val="000000"/>
-          <w:szCs w:val="24"/>
-        </w:rPr>
-        <w:t xml:space="preserve"> schemes,</w:t>
-      </w:r>
-      <w:r>
-        <w:rPr>
-          <w:color w:val="000000"/>
-          <w:szCs w:val="24"/>
-        </w:rPr>
-        <w:t xml:space="preserve"> the amplitude A, frequency f and phase \theta are modulated to represent the digital informati</w:t>
-      </w:r>
-      <w:r>
-        <w:rPr>
-          <w:color w:val="000000"/>
-          <w:szCs w:val="24"/>
-        </w:rPr>
-        <w:t xml:space="preserve">on. </w:t>
-      </w:r>
-      <w:commentRangeStart w:id="10"/>
-      <w:r>
-        <w:rPr>
-          <w:color w:val="000000"/>
-          <w:szCs w:val="24"/>
-        </w:rPr>
-        <w:t xml:space="preserve">PSK in particular has shown to be the </w:t>
-      </w:r>
-      <w:r>
-        <w:rPr>
-          <w:color w:val="000000"/>
-          <w:szCs w:val="24"/>
-        </w:rPr>
-        <w:t>most effective modu</w:t>
-      </w:r>
-      <w:r>
-        <w:rPr>
-          <w:color w:val="000000"/>
-          <w:szCs w:val="24"/>
-        </w:rPr>
-        <w:t>lation scheme for establishing</w:t>
-      </w:r>
-      <w:r>
-        <w:rPr>
-          <w:color w:val="000000"/>
-          <w:szCs w:val="24"/>
-        </w:rPr>
-        <w:t xml:space="preserve"> communication with spatial vehicles such as satellites</w:t>
-      </w:r>
-      <w:commentRangeEnd w:id="10"/>
-      <w:r>
-        <w:rPr>
-          <w:rStyle w:val="CommentReference"/>
-        </w:rPr>
-        <w:commentReference w:id="10"/>
-      </w:r>
-      <w:r>
-        <w:rPr>
-          <w:color w:val="000000"/>
-          <w:szCs w:val="24"/>
-        </w:rPr>
-        <w:t>.  So much so that the</w:t>
-      </w:r>
-      <w:r>
-        <w:rPr>
-          <w:color w:val="000000"/>
-          <w:szCs w:val="24"/>
-        </w:rPr>
-        <w:t xml:space="preserve"> Global Positioning </w:t>
-      </w:r>
-      <w:r>
-        <w:rPr>
-          <w:color w:val="000000"/>
-          <w:szCs w:val="24"/>
-        </w:rPr>
-        <w:t>System</w:t>
-      </w:r>
-      <w:r>
-        <w:rPr>
-          <w:color w:val="000000"/>
-          <w:szCs w:val="24"/>
-        </w:rPr>
-        <w:t xml:space="preserve"> (GPS) </w:t>
-      </w:r>
-      <w:r>
-        <w:rPr>
-          <w:color w:val="000000"/>
-          <w:szCs w:val="24"/>
-        </w:rPr>
-        <w:t xml:space="preserve">also </w:t>
-      </w:r>
-      <w:r>
-        <w:rPr>
-          <w:color w:val="000000"/>
-          <w:szCs w:val="24"/>
-        </w:rPr>
-        <w:t>use</w:t>
-      </w:r>
-      <w:r>
-        <w:rPr>
-          <w:color w:val="000000"/>
-          <w:szCs w:val="24"/>
-        </w:rPr>
-        <w:t xml:space="preserve">s </w:t>
-      </w:r>
-      <w:r>
-        <w:rPr>
-          <w:color w:val="000000"/>
-          <w:szCs w:val="24"/>
-        </w:rPr>
-        <w:t xml:space="preserve">a </w:t>
-      </w:r>
-      <w:r>
-        <w:rPr>
-          <w:color w:val="000000"/>
-          <w:szCs w:val="24"/>
-        </w:rPr>
-        <w:t xml:space="preserve">sophisticated </w:t>
-      </w:r>
-      <w:r>
-        <w:rPr>
-          <w:color w:val="000000"/>
-          <w:szCs w:val="24"/>
-        </w:rPr>
-        <w:t xml:space="preserve">Phase Shift Keying </w:t>
-      </w:r>
-      <w:r>
-        <w:rPr>
-          <w:color w:val="000000"/>
-          <w:szCs w:val="24"/>
-        </w:rPr>
-        <w:t>technique.</w:t>
-      </w:r>
-    </w:p>
-    <w:p>
-      <w:pPr>
-        <w:widowControl/>
-        <w:overflowPunct/>
-        <w:autoSpaceDE/>
-        <w:autoSpaceDN/>
-        <w:adjustRightInd/>
-        <w:spacing w:after="0"/>
-        <w:textAlignment w:val="auto"/>
-        <w:rPr>
-          <w:color w:val="000000"/>
-          <w:szCs w:val="24"/>
-        </w:rPr>
-      </w:pPr>
-      <w:r>
-        <w:rPr>
-          <w:color w:val="000000"/>
-          <w:szCs w:val="24"/>
-        </w:rPr>
-        <w:t xml:space="preserve"> </w:t>
-      </w:r>
-    </w:p>
-    <w:p>
-      <w:pPr>
-        <w:widowControl/>
-        <w:overflowPunct/>
-        <w:autoSpaceDE/>
-        <w:autoSpaceDN/>
-        <w:adjustRightInd/>
-        <w:spacing w:after="0"/>
-        <w:textAlignment w:val="auto"/>
-        <w:rPr>
-          <w:color w:val="000000"/>
-          <w:szCs w:val="24"/>
-        </w:rPr>
-      </w:pPr>
-      <w:r>
-        <w:rPr>
-          <w:color w:val="000000"/>
-          <w:szCs w:val="24"/>
-        </w:rPr>
-        <w:t xml:space="preserve">With the benefits of </w:t>
-      </w:r>
-      <w:r>
-        <w:rPr>
-          <w:color w:val="000000"/>
-          <w:szCs w:val="24"/>
-        </w:rPr>
-        <w:t>PS</w:t>
-      </w:r>
-      <w:r>
-        <w:rPr>
-          <w:color w:val="000000"/>
-          <w:szCs w:val="24"/>
-        </w:rPr>
-        <w:t xml:space="preserve">K modulations, </w:t>
-      </w:r>
-      <w:commentRangeStart w:id="11"/>
-      <w:r>
-        <w:rPr>
-          <w:color w:val="000000"/>
-          <w:szCs w:val="24"/>
-        </w:rPr>
-        <w:t>Amateur Radio operators have taken</w:t>
-      </w:r>
-      <w:r>
-        <w:rPr>
-          <w:color w:val="000000"/>
-          <w:szCs w:val="24"/>
-        </w:rPr>
-        <w:t xml:space="preserve"> advantage of </w:t>
-      </w:r>
-      <w:r>
-        <w:rPr>
-          <w:color w:val="000000"/>
-          <w:szCs w:val="24"/>
-        </w:rPr>
-        <w:t xml:space="preserve">its </w:t>
-      </w:r>
-      <w:r>
-        <w:rPr>
-          <w:color w:val="000000"/>
-          <w:szCs w:val="24"/>
-        </w:rPr>
-        <w:t>robustness against the e</w:t>
-      </w:r>
-      <w:r>
-        <w:rPr>
-          <w:color w:val="000000"/>
-          <w:szCs w:val="24"/>
-        </w:rPr>
-        <w:t>ffects of Doppler shift</w:t>
-      </w:r>
-      <w:commentRangeEnd w:id="11"/>
-      <w:r>
-        <w:rPr>
-          <w:rStyle w:val="CommentReference"/>
-        </w:rPr>
-        <w:commentReference w:id="11"/>
-      </w:r>
-      <w:r>
-        <w:rPr>
-          <w:color w:val="000000"/>
-          <w:szCs w:val="24"/>
-        </w:rPr>
-        <w:t xml:space="preserve">. </w:t>
-      </w:r>
-      <w:commentRangeStart w:id="12"/>
-      <w:r>
-        <w:rPr>
-          <w:color w:val="000000"/>
-          <w:szCs w:val="24"/>
-        </w:rPr>
-        <w:t xml:space="preserve">Since </w:t>
-      </w:r>
-      <w:r>
-        <w:rPr>
-          <w:color w:val="000000"/>
-          <w:szCs w:val="24"/>
-        </w:rPr>
-        <w:t xml:space="preserve">PSK has been a fairly new modulation scheme, in contrast to </w:t>
-      </w:r>
-      <w:r>
-        <w:rPr>
-          <w:color w:val="000000"/>
-          <w:szCs w:val="24"/>
-        </w:rPr>
-        <w:t xml:space="preserve">ASK </w:t>
-      </w:r>
-      <w:r>
-        <w:rPr>
-          <w:color w:val="000000"/>
-          <w:szCs w:val="24"/>
-        </w:rPr>
-        <w:t xml:space="preserve">and </w:t>
-      </w:r>
-      <w:r>
-        <w:rPr>
-          <w:color w:val="000000"/>
-          <w:szCs w:val="24"/>
-        </w:rPr>
-        <w:t>FSK</w:t>
-      </w:r>
-      <w:r>
-        <w:rPr>
-          <w:color w:val="000000"/>
-          <w:szCs w:val="24"/>
-        </w:rPr>
-        <w:t xml:space="preserve">, most </w:t>
-      </w:r>
-      <w:r>
-        <w:rPr>
-          <w:color w:val="000000"/>
-          <w:szCs w:val="24"/>
-        </w:rPr>
-        <w:t>Amateur Radio</w:t>
-      </w:r>
-      <w:r>
-        <w:rPr>
-          <w:color w:val="000000"/>
-          <w:szCs w:val="24"/>
-        </w:rPr>
-        <w:t xml:space="preserve"> operators </w:t>
-      </w:r>
-      <w:r>
-        <w:rPr>
-          <w:color w:val="000000"/>
-          <w:szCs w:val="24"/>
-        </w:rPr>
-        <w:t>do</w:t>
-      </w:r>
-      <w:r>
-        <w:rPr>
-          <w:color w:val="000000"/>
-          <w:szCs w:val="24"/>
-        </w:rPr>
-        <w:t xml:space="preserve"> not own hardware </w:t>
-      </w:r>
-      <w:r>
-        <w:rPr>
-          <w:color w:val="000000"/>
-          <w:szCs w:val="24"/>
-        </w:rPr>
-        <w:t xml:space="preserve">compatible </w:t>
-      </w:r>
-      <w:r>
-        <w:rPr>
-          <w:color w:val="000000"/>
-          <w:szCs w:val="24"/>
-        </w:rPr>
-        <w:t xml:space="preserve">for communication. One of the designs that has allowed the implementation of BPSK communication in early 90’s is described by John Magliacane who in 1993 implemented a 1200bit/s modem for PACSAT communication [3]. The modem was a breakthrough design for </w:t>
-      </w:r>
-      <w:r>
-        <w:rPr>
-          <w:color w:val="000000"/>
-          <w:szCs w:val="24"/>
-        </w:rPr>
-        <w:t>Amateur Radio</w:t>
-      </w:r>
-      <w:r>
-        <w:rPr>
-          <w:color w:val="000000"/>
-          <w:szCs w:val="24"/>
-        </w:rPr>
-        <w:t xml:space="preserve"> operators which has encouraged radio operators, including the PGC to implement modern satellite communication using BPSK modulation scheme.</w:t>
-      </w:r>
-    </w:p>
-    <w:p>
-      <w:pPr>
-        <w:widowControl/>
-        <w:overflowPunct/>
-        <w:autoSpaceDE/>
-        <w:autoSpaceDN/>
-        <w:adjustRightInd/>
-        <w:spacing w:after="0"/>
-        <w:textAlignment w:val="auto"/>
-        <w:rPr>
-          <w:color w:val="000000"/>
-          <w:szCs w:val="24"/>
-        </w:rPr>
-      </w:pPr>
-    </w:p>
-    <w:p>
-      <w:pPr>
-        <w:widowControl/>
-        <w:overflowPunct/>
-        <w:autoSpaceDE/>
-        <w:autoSpaceDN/>
-        <w:adjustRightInd/>
-        <w:spacing w:after="0"/>
-        <w:textAlignment w:val="auto"/>
-        <w:rPr>
-          <w:color w:val="000000"/>
-          <w:szCs w:val="24"/>
-        </w:rPr>
-      </w:pPr>
-      <w:r>
-        <w:rPr>
-          <w:color w:val="000000"/>
-          <w:szCs w:val="24"/>
-        </w:rPr>
-        <w:t>Regarding the cost of owning an active amateur satellite station is assumed to be an expensive but on the other hand, it could be affordable to be equipped with a station. A current operator Steve Primer has published the adequacy of having a radio satellite station and listed the cost of setting such station to range between $150-3000, where the cost would include Yagi antennas, an azimuth and elevator rotator (AZ\EL Rotator) which is an essential equipment to follow the position of the satellite, a VHF/UHF transceiver, and finally a receiver amplifier and pre-amplifier [2].</w:t>
-      </w:r>
-    </w:p>
-    <w:p>
-      <w:pPr>
-        <w:widowControl/>
-        <w:overflowPunct/>
-        <w:autoSpaceDE/>
-        <w:autoSpaceDN/>
-        <w:adjustRightInd/>
-        <w:spacing w:after="0"/>
-        <w:textAlignment w:val="auto"/>
-        <w:rPr>
-          <w:color w:val="000000"/>
-          <w:szCs w:val="24"/>
-        </w:rPr>
-      </w:pPr>
-      <w:r>
-        <w:rPr>
-          <w:color w:val="000000"/>
-          <w:szCs w:val="24"/>
-        </w:rPr>
-        <w:t> </w:t>
-      </w:r>
-    </w:p>
-    <w:p>
-      <w:pPr>
-        <w:widowControl/>
-        <w:overflowPunct/>
-        <w:autoSpaceDE/>
-        <w:autoSpaceDN/>
-        <w:adjustRightInd/>
-        <w:spacing w:after="0"/>
-        <w:textAlignment w:val="auto"/>
-        <w:rPr>
-          <w:color w:val="000000"/>
-          <w:szCs w:val="24"/>
-        </w:rPr>
-      </w:pPr>
-      <w:r>
-        <w:rPr>
-          <w:color w:val="000000"/>
-          <w:szCs w:val="24"/>
-        </w:rPr>
-        <w:t xml:space="preserve">With the commitment of several operators, </w:t>
-      </w:r>
-      <w:r>
-        <w:rPr>
-          <w:color w:val="000000"/>
-          <w:szCs w:val="24"/>
-        </w:rPr>
-        <w:t>Amateur Radio</w:t>
-      </w:r>
-      <w:r>
-        <w:rPr>
-          <w:color w:val="000000"/>
-          <w:szCs w:val="24"/>
-        </w:rPr>
-        <w:t xml:space="preserve"> satellites have played a very important role to the community during natural disasters. In the events of disasters similar to Katrina in Louisiana and Sandy in East Coast, </w:t>
-      </w:r>
-      <w:r>
-        <w:rPr>
-          <w:color w:val="000000"/>
-          <w:szCs w:val="24"/>
-        </w:rPr>
-        <w:t>Amateur Radio</w:t>
-      </w:r>
-      <w:r>
-        <w:rPr>
-          <w:color w:val="000000"/>
-          <w:szCs w:val="24"/>
-        </w:rPr>
-        <w:t xml:space="preserve"> operators have benevolently used their station to communicate distress messages.</w:t>
-      </w:r>
-      <w:commentRangeEnd w:id="12"/>
-      <w:r>
-        <w:rPr>
-          <w:rStyle w:val="CommentReference"/>
-        </w:rPr>
-        <w:commentReference w:id="12"/>
-      </w:r>
-    </w:p>
-    <w:p/>
+        <w:t>[TO BE COMPLETED AS OF 11/06/13]</w:t>
+      </w:r>
+    </w:p>
+    <w:p>
+      <w:pPr>
+        <w:rPr>
+          <w:b/>
+          <w:color w:val="FF0000"/>
+        </w:rPr>
+      </w:pPr>
+      <w:r>
+        <w:rPr>
+          <w:b/>
+          <w:color w:val="FF0000"/>
+        </w:rPr>
+        <w:t xml:space="preserve">EVERYTHING FOLLOWING </w:t>
+      </w:r>
+      <w:r>
+        <w:rPr>
+          <w:b/>
+          <w:color w:val="FF0000"/>
+        </w:rPr>
+        <w:t>THIS SECTION (1.2</w:t>
+      </w:r>
+      <w:r>
+        <w:rPr>
+          <w:b/>
+          <w:color w:val="FF0000"/>
+        </w:rPr>
+        <w:t>) MUST BE MODERATELY MODIFIED TO REFLECT THE NEW OVERALL OBJECTIVE</w:t>
+      </w:r>
+      <w:r>
+        <w:rPr>
+          <w:b/>
+          <w:color w:val="FF0000"/>
+        </w:rPr>
+        <w:t xml:space="preserve"> (EFFECTIVE: 11/06</w:t>
+      </w:r>
+      <w:r>
+        <w:rPr>
+          <w:b/>
+          <w:color w:val="FF0000"/>
+        </w:rPr>
+        <w:t>/13). PLEASE BE AWARE OF THIS WHEN READING THE REST OF THIS DOCUMENT.</w:t>
+      </w:r>
+      <w:bookmarkStart w:id="10" w:name="_GoBack"/>
+      <w:bookmarkEnd w:id="10"/>
+    </w:p>
     <w:p>
       <w:pPr>
         <w:pStyle w:val="Heading2"/>
@@ -4270,51 +3558,51 @@
         <w:spacing w:before="240"/>
         <w:ind w:left="720" w:hanging="720"/>
       </w:pPr>
-      <w:bookmarkStart w:id="13" w:name="_Candidate_Solutions"/>
-      <w:bookmarkStart w:id="14" w:name="_Toc307865988"/>
-      <w:bookmarkStart w:id="15" w:name="_Toc371028443"/>
+      <w:bookmarkStart w:id="11" w:name="_Candidate_Solutions"/>
+      <w:bookmarkStart w:id="12" w:name="_Toc307865988"/>
+      <w:bookmarkStart w:id="13" w:name="_Toc371028443"/>
+      <w:bookmarkEnd w:id="11"/>
+      <w:r>
+        <w:t>Candidate Solutions</w:t>
+      </w:r>
+      <w:bookmarkEnd w:id="12"/>
       <w:bookmarkEnd w:id="13"/>
-      <w:r>
-        <w:t>Candidate Solutions</w:t>
+    </w:p>
+    <w:p>
+      <w:pPr>
+        <w:spacing w:before="120"/>
+      </w:pPr>
+      <w:r>
+        <w:t>The LEO-AMSAT’s that we are interested in communicating with are also known as packet satellites (PACSAT).  This is because they use the AX.25 protocol which transmits packets of data.  Packets are also known as frames and each frame consists of several fields.   These fields include flag, control, and address information in addition to t</w:t>
+      </w:r>
+      <w:r>
+        <w:t>he data to be sent.  Since Terminal Node Controllers (TNC)</w:t>
+      </w:r>
+      <w:r>
+        <w:t xml:space="preserve"> are responsible for AX.25 encoding and already contain a modem within, we originally considered an FPGA implementation of a TNC.  However, the complexity and depth of the AX.25 protocol in addition to a modem design was</w:t>
+      </w:r>
+      <w:r>
+        <w:t>h</w:t>
+      </w:r>
+      <w:r>
+        <w:t xml:space="preserve"> determined to be too ambitious given the time constraint of two semesters.  Instead, we simply chose to design an FPGA modem that would interface with the TNC and transceiver.</w:t>
+      </w:r>
+    </w:p>
+    <w:p>
+      <w:pPr>
+        <w:pStyle w:val="Heading3"/>
+      </w:pPr>
+      <w:bookmarkStart w:id="14" w:name="_Toc371028444"/>
+      <w:r>
+        <w:t>BPSK modulator</w:t>
       </w:r>
       <w:bookmarkEnd w:id="14"/>
-      <w:bookmarkEnd w:id="15"/>
     </w:p>
     <w:p>
       <w:pPr>
         <w:spacing w:before="120"/>
       </w:pPr>
       <w:r>
-        <w:t>The LEO-AMSAT’s that we are interested in communicating with are also known as packet satellites (PACSAT).  This is because they use the AX.25 protocol which transmits packets of data.  Packets are also known as frames and each frame consists of several fields.   These fields include flag, control, and address information in addition to t</w:t>
-      </w:r>
-      <w:r>
-        <w:t>he data to be sent.  Since Terminal Node Controllers (TNC)</w:t>
-      </w:r>
-      <w:r>
-        <w:t xml:space="preserve"> are responsible for AX.25 encoding and already contain a modem within, we originally considered an FPGA implementation of a TNC.  However, the complexity and depth of the AX.25 protocol in addition to a modem design was</w:t>
-      </w:r>
-      <w:r>
-        <w:t>h</w:t>
-      </w:r>
-      <w:r>
-        <w:t xml:space="preserve"> determined to be too ambitious given the time constraint of two semesters.  Instead, we simply chose to design an FPGA modem that would interface with the TNC and transceiver.</w:t>
-      </w:r>
-    </w:p>
-    <w:p>
-      <w:pPr>
-        <w:pStyle w:val="Heading3"/>
-      </w:pPr>
-      <w:bookmarkStart w:id="16" w:name="_Toc371028444"/>
-      <w:r>
-        <w:t>BPSK modulator</w:t>
-      </w:r>
-      <w:bookmarkEnd w:id="16"/>
-    </w:p>
-    <w:p>
-      <w:pPr>
-        <w:spacing w:before="120"/>
-      </w:pPr>
-      <w:r>
         <w:t xml:space="preserve">The design of any modem requires two fundamental components, a modulator and demodulator.  The modulator is responsible for taking baseband data and either source encoding it, or translating it </w:t>
       </w:r>
       <w:r>
@@ -4333,20 +3621,23 @@
         <w:t xml:space="preserve">line codes </w:t>
       </w:r>
       <w:r>
+        <w:t xml:space="preserve">that have been developed. Each of them has their own benefits as far as bandwidth requirements or self-clocking characteristics.  Listed below are </w:t>
+      </w:r>
+      <w:r>
+        <w:t xml:space="preserve">just </w:t>
+      </w:r>
+      <w:r>
+        <w:t xml:space="preserve">a few of the more common </w:t>
+      </w:r>
+      <w:r>
+        <w:t xml:space="preserve">line codes typically </w:t>
+      </w:r>
+      <w:r>
+        <w:t xml:space="preserve">encountered </w:t>
+      </w:r>
+      <w:r>
         <w:lastRenderedPageBreak/>
-        <w:t xml:space="preserve">that have been developed. Each of them has their own benefits as far as bandwidth requirements or self-clocking characteristics.  Listed below are </w:t>
-      </w:r>
-      <w:r>
-        <w:t xml:space="preserve">just </w:t>
-      </w:r>
-      <w:r>
-        <w:t xml:space="preserve">a few of the more common </w:t>
-      </w:r>
-      <w:r>
-        <w:t xml:space="preserve">line codes typically </w:t>
-      </w:r>
-      <w:r>
-        <w:t>encountered in</w:t>
+        <w:t>in</w:t>
       </w:r>
       <w:r>
         <w:t xml:space="preserve"> a</w:t>
@@ -4447,14 +3738,14 @@
       <w:pPr>
         <w:pStyle w:val="Heading3"/>
       </w:pPr>
-      <w:bookmarkStart w:id="17" w:name="_Toc371028445"/>
+      <w:bookmarkStart w:id="15" w:name="_Toc371028445"/>
       <w:r>
         <w:t>BPSK d</w:t>
       </w:r>
       <w:r>
         <w:t>emodulator</w:t>
       </w:r>
-      <w:bookmarkEnd w:id="17"/>
+      <w:bookmarkEnd w:id="15"/>
     </w:p>
     <w:p>
       <w:pPr>
@@ -4497,7 +3788,7 @@
                     <pic:cNvPicPr/>
                   </pic:nvPicPr>
                   <pic:blipFill rotWithShape="1">
-                    <a:blip r:embed="rId12"/>
+                    <a:blip r:embed="rId11"/>
                     <a:srcRect l="33814" t="42474" r="16185" b="29590"/>
                     <a:stretch/>
                   </pic:blipFill>
@@ -4557,29 +3848,26 @@
       <w:pPr>
         <w:pStyle w:val="Heading3"/>
       </w:pPr>
-      <w:bookmarkStart w:id="18" w:name="_Toc371028446"/>
+      <w:bookmarkStart w:id="16" w:name="_Toc371028446"/>
       <w:r>
         <w:t>Carrier Recovery using Squaring Loop</w:t>
       </w:r>
-      <w:bookmarkEnd w:id="18"/>
-    </w:p>
-    <w:p>
-      <w:r>
-        <w:t xml:space="preserve">The squaring loop is a popular choice for coherent demodulation of BPSK waveforms.  It’s mathematically easy to analyze and its hardware implementation is not as complex as the Costas loop.  As the name implies, the received signal is squared to remove any phase offsets and then processed by a bandpass filter to remove as much noise as possible.  After the band pass filter, the signal is fed to a phase-lock loop (PLL) for phase and frequency tracking.  Once the output of the voltage controlled oscillator (VCO) is locked in phase and frequency with the received signal, its frequency is divided by two.  The resulting carrier is fed back to the </w:t>
-      </w:r>
-      <w:r>
+      <w:bookmarkEnd w:id="16"/>
+    </w:p>
+    <w:p>
+      <w:r>
+        <w:t>The squaring loop is a popular choice for coherent demodulation of BPSK waveforms.  It’s mathematically easy to analyze and its hardware implementation is not as complex as the Costas loop.  As the name implies, the received signal is squared to remove any phase offsets and then processed by a bandpass filter to remove as much noise as possible.  After the band pass filter, the signal is fed to a phase-lock loop (PLL) for phase and frequency tracking.  Once the output of the voltage controlled oscillator (VCO) is locked in phase and frequency with the received signal, its frequency is divided by two.  The resulting carrier is fed back to the mixer where it is mixed with the received waveform and the timing can be recovered.  The operation of the squaring is shown in Figure 2.</w:t>
+      </w:r>
+    </w:p>
+    <w:p>
+      <w:pPr>
+        <w:jc w:val="center"/>
+      </w:pPr>
+      <w:r>
+        <w:rPr>
+          <w:noProof/>
+        </w:rPr>
         <w:lastRenderedPageBreak/>
-        <w:t>mixer where it is mixed with the received waveform and the timing can be recovered.  The operation of the squaring is shown in Figure 2.</w:t>
-      </w:r>
-    </w:p>
-    <w:p>
-      <w:pPr>
-        <w:jc w:val="center"/>
-      </w:pPr>
-      <w:r>
-        <w:rPr>
-          <w:noProof/>
-        </w:rPr>
         <w:drawing>
           <wp:inline distT="0" distB="0" distL="0" distR="0" wp14:anchorId="0CD4DEC2" wp14:editId="5D726E20">
             <wp:extent cx="3848100" cy="1924050"/>
@@ -4596,7 +3884,7 @@
                     <pic:cNvPicPr/>
                   </pic:nvPicPr>
                   <pic:blipFill rotWithShape="1">
-                    <a:blip r:embed="rId13"/>
+                    <a:blip r:embed="rId12"/>
                     <a:srcRect l="27083" t="36487" r="20994" b="17333"/>
                     <a:stretch/>
                   </pic:blipFill>
@@ -4642,11 +3930,11 @@
       <w:pPr>
         <w:pStyle w:val="Heading3"/>
       </w:pPr>
-      <w:bookmarkStart w:id="19" w:name="_Toc371028447"/>
+      <w:bookmarkStart w:id="17" w:name="_Toc371028447"/>
       <w:r>
         <w:t>Carrier Recovery using Costas Loop</w:t>
       </w:r>
-      <w:bookmarkEnd w:id="19"/>
+      <w:bookmarkEnd w:id="17"/>
     </w:p>
     <w:p>
       <w:r>
@@ -4686,7 +3974,7 @@
                     <pic:cNvPicPr/>
                   </pic:nvPicPr>
                   <pic:blipFill rotWithShape="1">
-                    <a:blip r:embed="rId14"/>
+                    <a:blip r:embed="rId13"/>
                     <a:srcRect l="33814" t="37344" r="18910" b="17331"/>
                     <a:stretch/>
                   </pic:blipFill>
@@ -4737,22 +4025,22 @@
       <w:pPr>
         <w:pStyle w:val="Heading3"/>
       </w:pPr>
-      <w:bookmarkStart w:id="20" w:name="_Toc371028448"/>
+      <w:bookmarkStart w:id="18" w:name="_Toc371028448"/>
       <w:r>
         <w:lastRenderedPageBreak/>
         <w:t>Timing Recovery</w:t>
       </w:r>
-      <w:bookmarkEnd w:id="20"/>
+      <w:bookmarkEnd w:id="18"/>
     </w:p>
     <w:p>
       <w:pPr>
         <w:pStyle w:val="Heading3"/>
       </w:pPr>
-      <w:bookmarkStart w:id="21" w:name="_Toc371028449"/>
+      <w:bookmarkStart w:id="19" w:name="_Toc371028449"/>
       <w:r>
         <w:t>BFSK Modulation</w:t>
       </w:r>
-      <w:bookmarkEnd w:id="21"/>
+      <w:bookmarkEnd w:id="19"/>
     </w:p>
     <w:p>
       <w:pPr>
@@ -5205,7 +4493,7 @@
                     </pic:cNvPicPr>
                   </pic:nvPicPr>
                   <pic:blipFill rotWithShape="1">
-                    <a:blip r:embed="rId15">
+                    <a:blip r:embed="rId14">
                       <a:extLst>
                         <a:ext uri="{28A0092B-C50C-407E-A947-70E740481C1C}">
                           <a14:useLocalDpi xmlns:a14="http://schemas.microsoft.com/office/drawing/2010/main" val="0"/>
@@ -5331,8 +4619,6 @@
         </w:rPr>
         <w:t>cillators</w:t>
       </w:r>
-      <w:bookmarkStart w:id="22" w:name="_GoBack"/>
-      <w:bookmarkEnd w:id="22"/>
       <w:r>
         <w:rPr>
           <w:rFonts w:eastAsiaTheme="minorHAnsi"/>
@@ -5345,12 +4631,12 @@
       <w:pPr>
         <w:pStyle w:val="Heading3"/>
       </w:pPr>
-      <w:bookmarkStart w:id="23" w:name="_Toc371028450"/>
+      <w:bookmarkStart w:id="20" w:name="_Toc371028450"/>
       <w:r>
         <w:lastRenderedPageBreak/>
         <w:t>BFSK Demodulation</w:t>
       </w:r>
-      <w:bookmarkEnd w:id="23"/>
+      <w:bookmarkEnd w:id="20"/>
     </w:p>
     <w:p>
       <w:pPr>
@@ -5710,7 +4996,7 @@
                     </pic:cNvPicPr>
                   </pic:nvPicPr>
                   <pic:blipFill rotWithShape="1">
-                    <a:blip r:embed="rId16">
+                    <a:blip r:embed="rId15">
                       <a:extLst>
                         <a:ext uri="{28A0092B-C50C-407E-A947-70E740481C1C}">
                           <a14:useLocalDpi xmlns:a14="http://schemas.microsoft.com/office/drawing/2010/main" val="0"/>
@@ -6095,7 +5381,7 @@
                     </pic:cNvPicPr>
                   </pic:nvPicPr>
                   <pic:blipFill rotWithShape="1">
-                    <a:blip r:embed="rId17">
+                    <a:blip r:embed="rId16">
                       <a:extLst>
                         <a:ext uri="{28A0092B-C50C-407E-A947-70E740481C1C}">
                           <a14:useLocalDpi xmlns:a14="http://schemas.microsoft.com/office/drawing/2010/main" val="0"/>
@@ -6361,15 +5647,15 @@
         <w:spacing w:before="240"/>
         <w:ind w:left="720" w:hanging="720"/>
       </w:pPr>
-      <w:bookmarkStart w:id="24" w:name="_Proposed_Solution_Concept"/>
-      <w:bookmarkStart w:id="25" w:name="_Toc307865989"/>
-      <w:bookmarkStart w:id="26" w:name="_Toc371028451"/>
-      <w:bookmarkEnd w:id="24"/>
+      <w:bookmarkStart w:id="21" w:name="_Proposed_Solution_Concept"/>
+      <w:bookmarkStart w:id="22" w:name="_Toc307865989"/>
+      <w:bookmarkStart w:id="23" w:name="_Toc371028451"/>
+      <w:bookmarkEnd w:id="21"/>
       <w:r>
         <w:t>Proposed Solution Concept</w:t>
       </w:r>
-      <w:bookmarkEnd w:id="25"/>
-      <w:bookmarkEnd w:id="26"/>
+      <w:bookmarkEnd w:id="22"/>
+      <w:bookmarkEnd w:id="23"/>
     </w:p>
     <w:p>
       <w:pPr>
@@ -6410,7 +5696,7 @@
                     <pic:cNvPicPr/>
                   </pic:nvPicPr>
                   <pic:blipFill rotWithShape="1">
-                    <a:blip r:embed="rId18"/>
+                    <a:blip r:embed="rId17"/>
                     <a:srcRect l="22756" t="45040" r="28205" b="29590"/>
                     <a:stretch/>
                   </pic:blipFill>
@@ -6484,16 +5770,16 @@
         <w:spacing w:before="240"/>
         <w:ind w:left="720" w:hanging="720"/>
       </w:pPr>
-      <w:bookmarkStart w:id="27" w:name="_Major_Design_and"/>
-      <w:bookmarkStart w:id="28" w:name="_Toc307865990"/>
-      <w:bookmarkStart w:id="29" w:name="_Toc371028452"/>
-      <w:bookmarkEnd w:id="27"/>
+      <w:bookmarkStart w:id="24" w:name="_Major_Design_and"/>
+      <w:bookmarkStart w:id="25" w:name="_Toc307865990"/>
+      <w:bookmarkStart w:id="26" w:name="_Toc371028452"/>
+      <w:bookmarkEnd w:id="24"/>
       <w:r>
         <w:lastRenderedPageBreak/>
         <w:t>Major Design and Implementation Challenges</w:t>
       </w:r>
-      <w:bookmarkEnd w:id="28"/>
-      <w:bookmarkEnd w:id="29"/>
+      <w:bookmarkEnd w:id="25"/>
+      <w:bookmarkEnd w:id="26"/>
     </w:p>
     <w:p>
       <w:r>
@@ -6514,68 +5800,68 @@
         <w:spacing w:before="240"/>
         <w:ind w:left="720" w:hanging="720"/>
       </w:pPr>
-      <w:bookmarkStart w:id="30" w:name="_Implications_of_Project"/>
-      <w:bookmarkStart w:id="31" w:name="_Toc307865991"/>
-      <w:bookmarkStart w:id="32" w:name="_Toc371028453"/>
+      <w:bookmarkStart w:id="27" w:name="_Implications_of_Project"/>
+      <w:bookmarkStart w:id="28" w:name="_Toc307865991"/>
+      <w:bookmarkStart w:id="29" w:name="_Toc371028453"/>
+      <w:bookmarkEnd w:id="27"/>
+      <w:r>
+        <w:t>Implications of Project Success</w:t>
+      </w:r>
+      <w:bookmarkEnd w:id="28"/>
+      <w:bookmarkEnd w:id="29"/>
+    </w:p>
+    <w:p>
+      <w:r>
+        <w:t xml:space="preserve">The successful design of a 1200bps modem will enable Temple University </w:t>
+      </w:r>
+      <w:r>
+        <w:t>Amateur Radio</w:t>
+      </w:r>
+      <w:r>
+        <w:t xml:space="preserve"> club to communicate with LEO-AMSATs that use FSK for uplink and BPSK for downlink.  Although software is available that will perform the modem functions, an FPGA modem demonstrates the potential for hig</w:t>
+      </w:r>
+      <w:r>
+        <w:t>h speed processing in re-programmable logic circuitry</w:t>
+      </w:r>
+      <w:r>
+        <w:t xml:space="preserve">.  </w:t>
+      </w:r>
+    </w:p>
+    <w:p>
+      <w:pPr>
+        <w:pStyle w:val="Heading1"/>
+      </w:pPr>
+      <w:bookmarkStart w:id="30" w:name="_Ref49490297"/>
+      <w:bookmarkStart w:id="31" w:name="_Toc371028454"/>
+      <w:bookmarkStart w:id="32" w:name="_Ref49490597"/>
+      <w:bookmarkEnd w:id="6"/>
+      <w:r>
+        <w:t>DESIGN REQUIREMENTS</w:t>
+      </w:r>
       <w:bookmarkEnd w:id="30"/>
-      <w:r>
-        <w:t>Implications of Project Success</w:t>
-      </w:r>
       <w:bookmarkEnd w:id="31"/>
-      <w:bookmarkEnd w:id="32"/>
-    </w:p>
-    <w:p>
-      <w:r>
-        <w:t xml:space="preserve">The successful design of a 1200bps modem will enable Temple University </w:t>
-      </w:r>
-      <w:r>
-        <w:t>Amateur Radio</w:t>
-      </w:r>
-      <w:r>
-        <w:t xml:space="preserve"> club to communicate with LEO-AMSATs that use FSK for uplink and BPSK for downlink.  Although software is available that will perform the modem functions, an FPGA modem demonstrates the potential for hig</w:t>
-      </w:r>
-      <w:r>
-        <w:t>h speed processing in re-programmable logic circuitry</w:t>
-      </w:r>
-      <w:r>
-        <w:t xml:space="preserve">.  </w:t>
-      </w:r>
-    </w:p>
-    <w:p>
-      <w:pPr>
-        <w:pStyle w:val="Heading1"/>
-      </w:pPr>
-      <w:bookmarkStart w:id="33" w:name="_Ref49490297"/>
-      <w:bookmarkStart w:id="34" w:name="_Toc371028454"/>
-      <w:bookmarkStart w:id="35" w:name="_Ref49490597"/>
-      <w:bookmarkEnd w:id="6"/>
-      <w:r>
-        <w:t>DESIGN REQUIREMENTS</w:t>
+    </w:p>
+    <w:p>
+      <w:pPr>
+        <w:pStyle w:val="Heading2"/>
+      </w:pPr>
+      <w:bookmarkStart w:id="33" w:name="_Ref49490545"/>
+      <w:bookmarkStart w:id="34" w:name="_Toc371028455"/>
+      <w:r>
+        <w:t>Functional Design Constraints</w:t>
       </w:r>
       <w:bookmarkEnd w:id="33"/>
       <w:bookmarkEnd w:id="34"/>
     </w:p>
     <w:p>
       <w:pPr>
-        <w:pStyle w:val="Heading2"/>
-      </w:pPr>
-      <w:bookmarkStart w:id="36" w:name="_Ref49490545"/>
-      <w:bookmarkStart w:id="37" w:name="_Toc371028455"/>
-      <w:r>
-        <w:t>Functional Design Constraints</w:t>
-      </w:r>
-      <w:bookmarkEnd w:id="36"/>
-      <w:bookmarkEnd w:id="37"/>
-    </w:p>
-    <w:p>
-      <w:pPr>
         <w:pStyle w:val="Heading3"/>
       </w:pPr>
-      <w:bookmarkStart w:id="38" w:name="_Toc371028456"/>
+      <w:bookmarkStart w:id="35" w:name="_Toc371028456"/>
       <w:r>
         <w:t>Deriving the worst-case BER requirement</w:t>
       </w:r>
-      <w:bookmarkEnd w:id="38"/>
+      <w:bookmarkEnd w:id="35"/>
     </w:p>
     <w:p>
       <w:r>
@@ -7391,11 +6677,11 @@
       <w:pPr>
         <w:pStyle w:val="Heading3"/>
       </w:pPr>
-      <w:bookmarkStart w:id="39" w:name="_Toc371028457"/>
+      <w:bookmarkStart w:id="36" w:name="_Toc371028457"/>
       <w:r>
         <w:t>Modem-to-Radio interface</w:t>
       </w:r>
-      <w:bookmarkEnd w:id="39"/>
+      <w:bookmarkEnd w:id="36"/>
     </w:p>
     <w:p>
       <w:r>
@@ -7501,11 +6787,11 @@
       <w:pPr>
         <w:pStyle w:val="Heading3"/>
       </w:pPr>
-      <w:bookmarkStart w:id="40" w:name="_Toc371028458"/>
+      <w:bookmarkStart w:id="37" w:name="_Toc371028458"/>
       <w:r>
         <w:t>Modem-to-TNC interface</w:t>
       </w:r>
-      <w:bookmarkEnd w:id="40"/>
+      <w:bookmarkEnd w:id="37"/>
       <w:r>
         <w:t xml:space="preserve"> </w:t>
       </w:r>
@@ -7595,25 +6881,39 @@
       <w:pPr>
         <w:pStyle w:val="Heading2"/>
       </w:pPr>
-      <w:bookmarkStart w:id="41" w:name="_Toc371028459"/>
+      <w:bookmarkStart w:id="38" w:name="_Toc371028459"/>
       <w:r>
         <w:t xml:space="preserve">Non-Functional </w:t>
       </w:r>
       <w:r>
         <w:t>Design Constraints</w:t>
       </w:r>
-      <w:bookmarkEnd w:id="35"/>
+      <w:bookmarkEnd w:id="32"/>
+      <w:bookmarkEnd w:id="38"/>
+    </w:p>
+    <w:p>
+      <w:pPr>
+        <w:pStyle w:val="Heading1"/>
+      </w:pPr>
+      <w:bookmarkStart w:id="39" w:name="_Ref49480655"/>
+      <w:bookmarkStart w:id="40" w:name="_Toc371028460"/>
+      <w:r>
+        <w:t>APPROACH</w:t>
+      </w:r>
+      <w:bookmarkEnd w:id="39"/>
+      <w:bookmarkEnd w:id="40"/>
+    </w:p>
+    <w:p>
+      <w:pPr>
+        <w:pStyle w:val="Heading1"/>
+      </w:pPr>
+      <w:bookmarkStart w:id="41" w:name="_Ref49480367"/>
+      <w:bookmarkStart w:id="42" w:name="_Ref49498656"/>
+      <w:bookmarkStart w:id="43" w:name="_Toc371028461"/>
+      <w:r>
+        <w:t>EVALUATION</w:t>
+      </w:r>
       <w:bookmarkEnd w:id="41"/>
-    </w:p>
-    <w:p>
-      <w:pPr>
-        <w:pStyle w:val="Heading1"/>
-      </w:pPr>
-      <w:bookmarkStart w:id="42" w:name="_Ref49480655"/>
-      <w:bookmarkStart w:id="43" w:name="_Toc371028460"/>
-      <w:r>
-        <w:t>APPROACH</w:t>
-      </w:r>
       <w:bookmarkEnd w:id="42"/>
       <w:bookmarkEnd w:id="43"/>
     </w:p>
@@ -7621,39 +6921,25 @@
       <w:pPr>
         <w:pStyle w:val="Heading1"/>
       </w:pPr>
-      <w:bookmarkStart w:id="44" w:name="_Ref49480367"/>
-      <w:bookmarkStart w:id="45" w:name="_Ref49498656"/>
-      <w:bookmarkStart w:id="46" w:name="_Toc371028461"/>
-      <w:r>
-        <w:t>EVALUATION</w:t>
+      <w:bookmarkStart w:id="44" w:name="_Ref49480917"/>
+      <w:bookmarkStart w:id="45" w:name="_Toc371028462"/>
+      <w:r>
+        <w:t>SUMMARY AND FUTURE WORK</w:t>
       </w:r>
       <w:bookmarkEnd w:id="44"/>
       <w:bookmarkEnd w:id="45"/>
+    </w:p>
+    <w:p>
+      <w:pPr>
+        <w:pStyle w:val="Heading1"/>
+      </w:pPr>
+      <w:bookmarkStart w:id="46" w:name="_Ref49480973"/>
+      <w:bookmarkStart w:id="47" w:name="_Toc371028463"/>
+      <w:r>
+        <w:t>ACKNOWLEDGEMENTS</w:t>
+      </w:r>
       <w:bookmarkEnd w:id="46"/>
-    </w:p>
-    <w:p>
-      <w:pPr>
-        <w:pStyle w:val="Heading1"/>
-      </w:pPr>
-      <w:bookmarkStart w:id="47" w:name="_Ref49480917"/>
-      <w:bookmarkStart w:id="48" w:name="_Toc371028462"/>
-      <w:r>
-        <w:t>SUMMARY AND FUTURE WORK</w:t>
-      </w:r>
       <w:bookmarkEnd w:id="47"/>
-      <w:bookmarkEnd w:id="48"/>
-    </w:p>
-    <w:p>
-      <w:pPr>
-        <w:pStyle w:val="Heading1"/>
-      </w:pPr>
-      <w:bookmarkStart w:id="49" w:name="_Ref49480973"/>
-      <w:bookmarkStart w:id="50" w:name="_Toc371028463"/>
-      <w:r>
-        <w:t>ACKNOWLEDGEMENTS</w:t>
-      </w:r>
-      <w:bookmarkEnd w:id="49"/>
-      <w:bookmarkEnd w:id="50"/>
     </w:p>
     <w:p>
       <w:pPr>
@@ -7675,13 +6961,13 @@
       <w:pPr>
         <w:pStyle w:val="Heading1"/>
       </w:pPr>
-      <w:bookmarkStart w:id="51" w:name="_Ref49481035"/>
-      <w:bookmarkStart w:id="52" w:name="_Toc371028464"/>
+      <w:bookmarkStart w:id="48" w:name="_Ref49481035"/>
+      <w:bookmarkStart w:id="49" w:name="_Toc371028464"/>
       <w:r>
         <w:t>REFERENCES</w:t>
       </w:r>
-      <w:bookmarkEnd w:id="51"/>
-      <w:bookmarkEnd w:id="52"/>
+      <w:bookmarkEnd w:id="48"/>
+      <w:bookmarkEnd w:id="49"/>
     </w:p>
     <w:p>
       <w:pPr>
@@ -7737,7 +7023,7 @@
         </w:rPr>
         <w:t xml:space="preserve">Toward new link layer protocols. Retrieved 11/01, 2013, from </w:t>
       </w:r>
-      <w:hyperlink r:id="rId19" w:history="1">
+      <w:hyperlink r:id="rId18" w:history="1">
         <w:r>
           <w:rPr>
             <w:rStyle w:val="Hyperlink"/>
@@ -7778,7 +7064,7 @@
         </w:rPr>
         <w:t xml:space="preserve">Karn, P. (2011). The BPSK1000 telemetry modem for ArriSSat-1. Retrieved 11/01, 2013, from </w:t>
       </w:r>
-      <w:hyperlink r:id="rId20" w:history="1">
+      <w:hyperlink r:id="rId19" w:history="1">
         <w:r>
           <w:rPr>
             <w:rStyle w:val="Hyperlink"/>
@@ -7835,7 +7121,7 @@
         </w:rPr>
         <w:t xml:space="preserve">McGuire, J. (2006). Presentation outline for FX.25 proposal. Retrieved 11/01, 2013, from </w:t>
       </w:r>
-      <w:hyperlink r:id="rId21" w:history="1">
+      <w:hyperlink r:id="rId20" w:history="1">
         <w:r>
           <w:rPr>
             <w:rStyle w:val="Hyperlink"/>
@@ -7937,12 +7223,12 @@
         <w:pStyle w:val="SDAppendix"/>
         <w:pageBreakBefore/>
       </w:pPr>
-      <w:bookmarkStart w:id="53" w:name="_Ref49481101"/>
+      <w:bookmarkStart w:id="50" w:name="_Ref49481101"/>
       <w:r>
         <w:lastRenderedPageBreak/>
         <w:t>Product SPECIFICATION</w:t>
       </w:r>
-      <w:bookmarkEnd w:id="53"/>
+      <w:bookmarkEnd w:id="50"/>
     </w:p>
     <w:p/>
     <w:p>
@@ -7950,17 +7236,17 @@
         <w:pStyle w:val="SDAppendix"/>
         <w:pageBreakBefore/>
       </w:pPr>
-      <w:bookmarkStart w:id="54" w:name="_Ref49481190"/>
+      <w:bookmarkStart w:id="51" w:name="_Ref49481190"/>
       <w:r>
         <w:lastRenderedPageBreak/>
         <w:t>SOME INTERESTING RELEVANT DERIVATION</w:t>
       </w:r>
-      <w:bookmarkEnd w:id="54"/>
+      <w:bookmarkEnd w:id="51"/>
     </w:p>
     <w:p/>
     <w:sectPr>
-      <w:headerReference w:type="default" r:id="rId22"/>
-      <w:footerReference w:type="default" r:id="rId23"/>
+      <w:headerReference w:type="default" r:id="rId21"/>
+      <w:footerReference w:type="default" r:id="rId22"/>
       <w:pgSz w:w="12240" w:h="15840"/>
       <w:pgMar w:top="1440" w:right="1440" w:bottom="1440" w:left="1440" w:header="720" w:footer="720" w:gutter="0"/>
       <w:pgNumType w:start="1"/>
@@ -7969,72 +7255,6 @@
     </w:sectPr>
   </w:body>
 </w:document>
-</file>
-
-<file path=word/comments.xml><?xml version="1.0" encoding="utf-8"?>
-<w:comments xmlns:wpc="http://schemas.microsoft.com/office/word/2010/wordprocessingCanvas" xmlns:mc="http://schemas.openxmlformats.org/markup-compatibility/2006" xmlns:o="urn:schemas-microsoft-com:office:office" xmlns:r="http://schemas.openxmlformats.org/officeDocument/2006/relationships" xmlns:m="http://schemas.openxmlformats.org/officeDocument/2006/math" xmlns:v="urn:schemas-microsoft-com:vml" xmlns:wp14="http://schemas.microsoft.com/office/word/2010/wordprocessingDrawing" xmlns:wp="http://schemas.openxmlformats.org/drawingml/2006/wordprocessingDrawing" xmlns:w10="urn:schemas-microsoft-com:office:word" xmlns:w="http://schemas.openxmlformats.org/wordprocessingml/2006/main" xmlns:w14="http://schemas.microsoft.com/office/word/2010/wordml" xmlns:w15="http://schemas.microsoft.com/office/word/2012/wordml" xmlns:wpg="http://schemas.microsoft.com/office/word/2010/wordprocessingGroup" xmlns:wpi="http://schemas.microsoft.com/office/word/2010/wordprocessingInk" xmlns:wne="http://schemas.microsoft.com/office/word/2006/wordml" xmlns:wps="http://schemas.microsoft.com/office/word/2010/wordprocessingShape" mc:Ignorable="w14 w15 wp14">
-  <w:comment w:id="10" w:author="Brian Thibodeau" w:date="2013-10-30T09:03:00Z" w:initials="BT">
-    <w:p>
-      <w:pPr>
-        <w:pStyle w:val="CommentText"/>
-      </w:pPr>
-      <w:r>
-        <w:rPr>
-          <w:rStyle w:val="CommentReference"/>
-        </w:rPr>
-        <w:annotationRef/>
-      </w:r>
-      <w:r>
-        <w:t>Needs Reference</w:t>
-      </w:r>
-    </w:p>
-  </w:comment>
-  <w:comment w:id="11" w:author="Brian Thibodeau" w:date="2013-10-30T09:06:00Z" w:initials="BT">
-    <w:p>
-      <w:pPr>
-        <w:pStyle w:val="CommentText"/>
-      </w:pPr>
-      <w:r>
-        <w:rPr>
-          <w:rStyle w:val="CommentReference"/>
-        </w:rPr>
-        <w:annotationRef/>
-      </w:r>
-      <w:r>
-        <w:t>Needs Reference</w:t>
-      </w:r>
-    </w:p>
-  </w:comment>
-  <w:comment w:id="12" w:author="Brian Thibodeau" w:date="2013-10-30T09:11:00Z" w:initials="BT">
-    <w:p>
-      <w:pPr>
-        <w:pStyle w:val="CommentText"/>
-      </w:pPr>
-      <w:r>
-        <w:rPr>
-          <w:rStyle w:val="CommentReference"/>
-        </w:rPr>
-        <w:annotationRef/>
-      </w:r>
-      <w:r>
-        <w:t>I think this is where we should start to talk about the benefits of using a “forward thinking” modem that uses FEC, interleaving, and also combines PSK and FSK modulation.  No other modem today has that.  We can briefly list current pacsat modems available that include: TAPRs, KD2BDs,Rasberry pie TNC/Modem, YAM, etc.  This would be our “literature review” and then we can introduce FEC and interleaving potential future role in the amateur radio community.  Lastly, this section would conclude by providing a cost analysis of each modem/design, and show that NOT only is our FPGA FSK/PSK Modem with FEC and interleaving cost effective, but also reprogrammable.</w:t>
-      </w:r>
-    </w:p>
-    <w:p>
-      <w:pPr>
-        <w:pStyle w:val="CommentText"/>
-      </w:pPr>
-    </w:p>
-  </w:comment>
-</w:comments>
-</file>
-
-<file path=word/commentsExtended.xml><?xml version="1.0" encoding="utf-8"?>
-<w15:commentsEx xmlns:wpc="http://schemas.microsoft.com/office/word/2010/wordprocessingCanvas" xmlns:mc="http://schemas.openxmlformats.org/markup-compatibility/2006" xmlns:o="urn:schemas-microsoft-com:office:office" xmlns:r="http://schemas.openxmlformats.org/officeDocument/2006/relationships" xmlns:m="http://schemas.openxmlformats.org/officeDocument/2006/math" xmlns:v="urn:schemas-microsoft-com:vml" xmlns:wp14="http://schemas.microsoft.com/office/word/2010/wordprocessingDrawing" xmlns:wp="http://schemas.openxmlformats.org/drawingml/2006/wordprocessingDrawing" xmlns:w10="urn:schemas-microsoft-com:office:word" xmlns:w="http://schemas.openxmlformats.org/wordprocessingml/2006/main" xmlns:w14="http://schemas.microsoft.com/office/word/2010/wordml" xmlns:w15="http://schemas.microsoft.com/office/word/2012/wordml" xmlns:wpg="http://schemas.microsoft.com/office/word/2010/wordprocessingGroup" xmlns:wpi="http://schemas.microsoft.com/office/word/2010/wordprocessingInk" xmlns:wne="http://schemas.microsoft.com/office/word/2006/wordml" xmlns:wps="http://schemas.microsoft.com/office/word/2010/wordprocessingShape" mc:Ignorable="w14 w15 wp14">
-  <w15:commentEx w15:paraId="6F018A0D" w15:done="0"/>
-  <w15:commentEx w15:paraId="291A0172" w15:done="0"/>
-  <w15:commentEx w15:paraId="1B144842" w15:done="0"/>
-</w15:commentsEx>
 </file>
 
 <file path=word/endnotes.xml><?xml version="1.0" encoding="utf-8"?>
@@ -8145,7 +7365,7 @@
         <w:rStyle w:val="PageNumber"/>
         <w:noProof/>
       </w:rPr>
-      <w:t>17</w:t>
+      <w:t>6</w:t>
     </w:r>
     <w:r>
       <w:rPr>
@@ -8187,7 +7407,7 @@
         <w:rStyle w:val="PageNumber"/>
         <w:noProof/>
       </w:rPr>
-      <w:t>17</w:t>
+      <w:t>16</w:t>
     </w:r>
     <w:r>
       <w:rPr>
@@ -9906,14 +9126,6 @@
     <w:abstractNumId w:val="2"/>
   </w:num>
 </w:numbering>
-</file>
-
-<file path=word/people.xml><?xml version="1.0" encoding="utf-8"?>
-<w15:people xmlns:wpc="http://schemas.microsoft.com/office/word/2010/wordprocessingCanvas" xmlns:mc="http://schemas.openxmlformats.org/markup-compatibility/2006" xmlns:o="urn:schemas-microsoft-com:office:office" xmlns:r="http://schemas.openxmlformats.org/officeDocument/2006/relationships" xmlns:m="http://schemas.openxmlformats.org/officeDocument/2006/math" xmlns:v="urn:schemas-microsoft-com:vml" xmlns:wp14="http://schemas.microsoft.com/office/word/2010/wordprocessingDrawing" xmlns:wp="http://schemas.openxmlformats.org/drawingml/2006/wordprocessingDrawing" xmlns:w10="urn:schemas-microsoft-com:office:word" xmlns:w="http://schemas.openxmlformats.org/wordprocessingml/2006/main" xmlns:w14="http://schemas.microsoft.com/office/word/2010/wordml" xmlns:w15="http://schemas.microsoft.com/office/word/2012/wordml" xmlns:wpg="http://schemas.microsoft.com/office/word/2010/wordprocessingGroup" xmlns:wpi="http://schemas.microsoft.com/office/word/2010/wordprocessingInk" xmlns:wne="http://schemas.microsoft.com/office/word/2006/wordml" xmlns:wps="http://schemas.microsoft.com/office/word/2010/wordprocessingShape" mc:Ignorable="w14 w15 wp14">
-  <w15:person w15:author="Brian Thibodeau">
-    <w15:presenceInfo w15:providerId="Windows Live" w15:userId="68650550f6eb0016"/>
-  </w15:person>
-</w15:people>
 </file>
 
 <file path=word/styles.xml><?xml version="1.0" encoding="utf-8"?>
@@ -11113,594 +10325,6 @@
 </w:styles>
 </file>
 
-<file path=word/glossary/document.xml><?xml version="1.0" encoding="utf-8"?>
-<w:glossaryDocument xmlns:wpc="http://schemas.microsoft.com/office/word/2010/wordprocessingCanvas" xmlns:mc="http://schemas.openxmlformats.org/markup-compatibility/2006" xmlns:o="urn:schemas-microsoft-com:office:office" xmlns:r="http://schemas.openxmlformats.org/officeDocument/2006/relationships" xmlns:m="http://schemas.openxmlformats.org/officeDocument/2006/math" xmlns:v="urn:schemas-microsoft-com:vml" xmlns:wp14="http://schemas.microsoft.com/office/word/2010/wordprocessingDrawing" xmlns:wp="http://schemas.openxmlformats.org/drawingml/2006/wordprocessingDrawing" xmlns:w10="urn:schemas-microsoft-com:office:word" xmlns:w="http://schemas.openxmlformats.org/wordprocessingml/2006/main" xmlns:w14="http://schemas.microsoft.com/office/word/2010/wordml" xmlns:w15="http://schemas.microsoft.com/office/word/2012/wordml" xmlns:wpg="http://schemas.microsoft.com/office/word/2010/wordprocessingGroup" xmlns:wpi="http://schemas.microsoft.com/office/word/2010/wordprocessingInk" xmlns:wne="http://schemas.microsoft.com/office/word/2006/wordml" xmlns:wps="http://schemas.microsoft.com/office/word/2010/wordprocessingShape" mc:Ignorable="w14 w15 wp14"/>
-</file>
-
-<file path=word/glossary/fontTable.xml><?xml version="1.0" encoding="utf-8"?>
-<w:fonts xmlns:mc="http://schemas.openxmlformats.org/markup-compatibility/2006" xmlns:r="http://schemas.openxmlformats.org/officeDocument/2006/relationships" xmlns:w="http://schemas.openxmlformats.org/wordprocessingml/2006/main" xmlns:w14="http://schemas.microsoft.com/office/word/2010/wordml" xmlns:w15="http://schemas.microsoft.com/office/word/2012/wordml" mc:Ignorable="w14 w15">
-  <w:font w:name="Arial">
-    <w:panose1 w:val="020B0604020202020204"/>
-    <w:charset w:val="00"/>
-    <w:family w:val="swiss"/>
-    <w:pitch w:val="variable"/>
-    <w:sig w:usb0="E0002AFF" w:usb1="C0007843" w:usb2="00000009" w:usb3="00000000" w:csb0="000001FF" w:csb1="00000000"/>
-  </w:font>
-  <w:font w:name="Times New Roman">
-    <w:panose1 w:val="02020603050405020304"/>
-    <w:charset w:val="00"/>
-    <w:family w:val="roman"/>
-    <w:pitch w:val="variable"/>
-    <w:sig w:usb0="E0002AFF" w:usb1="C0007841" w:usb2="00000009" w:usb3="00000000" w:csb0="000001FF" w:csb1="00000000"/>
-  </w:font>
-  <w:font w:name="Wingdings">
-    <w:panose1 w:val="05000000000000000000"/>
-    <w:charset w:val="02"/>
-    <w:family w:val="auto"/>
-    <w:pitch w:val="variable"/>
-    <w:sig w:usb0="00000000" w:usb1="10000000" w:usb2="00000000" w:usb3="00000000" w:csb0="80000000" w:csb1="00000000"/>
-  </w:font>
-  <w:font w:name="Symbol">
-    <w:panose1 w:val="05050102010706020507"/>
-    <w:charset w:val="02"/>
-    <w:family w:val="roman"/>
-    <w:pitch w:val="variable"/>
-    <w:sig w:usb0="00000000" w:usb1="10000000" w:usb2="00000000" w:usb3="00000000" w:csb0="80000000" w:csb1="00000000"/>
-  </w:font>
-  <w:font w:name="Courier New">
-    <w:panose1 w:val="02070309020205020404"/>
-    <w:charset w:val="00"/>
-    <w:family w:val="modern"/>
-    <w:pitch w:val="fixed"/>
-    <w:sig w:usb0="E0002AFF" w:usb1="C0007843" w:usb2="00000009" w:usb3="00000000" w:csb0="000001FF" w:csb1="00000000"/>
-  </w:font>
-  <w:font w:name="Helvetica">
-    <w:panose1 w:val="020B0604020202020204"/>
-    <w:charset w:val="00"/>
-    <w:family w:val="swiss"/>
-    <w:pitch w:val="variable"/>
-    <w:sig w:usb0="E0002AFF" w:usb1="C0007843" w:usb2="00000009" w:usb3="00000000" w:csb0="000001FF" w:csb1="00000000"/>
-  </w:font>
-  <w:font w:name="Times">
-    <w:panose1 w:val="02020603050405020304"/>
-    <w:charset w:val="00"/>
-    <w:family w:val="roman"/>
-    <w:pitch w:val="variable"/>
-    <w:sig w:usb0="E0002AFF" w:usb1="C0007841" w:usb2="00000009" w:usb3="00000000" w:csb0="000001FF" w:csb1="00000000"/>
-  </w:font>
-  <w:font w:name="Calibri">
-    <w:panose1 w:val="020F0502020204030204"/>
-    <w:charset w:val="00"/>
-    <w:family w:val="swiss"/>
-    <w:pitch w:val="variable"/>
-    <w:sig w:usb0="E00002FF" w:usb1="4000ACFF" w:usb2="00000001" w:usb3="00000000" w:csb0="0000019F" w:csb1="00000000"/>
-  </w:font>
-  <w:font w:name="Tahoma">
-    <w:panose1 w:val="020B0604030504040204"/>
-    <w:charset w:val="00"/>
-    <w:family w:val="swiss"/>
-    <w:pitch w:val="variable"/>
-    <w:sig w:usb0="E1002EFF" w:usb1="C000605B" w:usb2="00000029" w:usb3="00000000" w:csb0="000101FF" w:csb1="00000000"/>
-  </w:font>
-  <w:font w:name="Cambria">
-    <w:panose1 w:val="02040503050406030204"/>
-    <w:charset w:val="00"/>
-    <w:family w:val="roman"/>
-    <w:pitch w:val="variable"/>
-    <w:sig w:usb0="E00002FF" w:usb1="400004FF" w:usb2="00000000" w:usb3="00000000" w:csb0="0000019F" w:csb1="00000000"/>
-  </w:font>
-  <w:font w:name="MS Gothic">
-    <w:altName w:val="ＭＳ ゴシック"/>
-    <w:panose1 w:val="020B0609070205080204"/>
-    <w:charset w:val="80"/>
-    <w:family w:val="modern"/>
-    <w:pitch w:val="fixed"/>
-    <w:sig w:usb0="E00002FF" w:usb1="6AC7FDFB" w:usb2="00000012" w:usb3="00000000" w:csb0="0002009F" w:csb1="00000000"/>
-  </w:font>
-  <w:font w:name="MS Mincho">
-    <w:altName w:val="ＭＳ 明朝"/>
-    <w:panose1 w:val="02020609040205080304"/>
-    <w:charset w:val="80"/>
-    <w:family w:val="modern"/>
-    <w:pitch w:val="fixed"/>
-    <w:sig w:usb0="E00002FF" w:usb1="6AC7FDFB" w:usb2="00000012" w:usb3="00000000" w:csb0="0002009F" w:csb1="00000000"/>
-  </w:font>
-  <w:font w:name="Cambria Math">
-    <w:panose1 w:val="02040503050406030204"/>
-    <w:charset w:val="00"/>
-    <w:family w:val="roman"/>
-    <w:pitch w:val="variable"/>
-    <w:sig w:usb0="E00002FF" w:usb1="420024FF" w:usb2="00000000" w:usb3="00000000" w:csb0="0000019F" w:csb1="00000000"/>
-  </w:font>
-  <w:font w:name="Calibri Light">
-    <w:panose1 w:val="020F0302020204030204"/>
-    <w:charset w:val="00"/>
-    <w:family w:val="swiss"/>
-    <w:pitch w:val="variable"/>
-    <w:sig w:usb0="A00002EF" w:usb1="4000207B" w:usb2="00000000" w:usb3="00000000" w:csb0="0000019F" w:csb1="00000000"/>
-  </w:font>
-</w:fonts>
-</file>
-
-<file path=word/glossary/settings.xml><?xml version="1.0" encoding="utf-8"?>
-<w:settings xmlns:mc="http://schemas.openxmlformats.org/markup-compatibility/2006" xmlns:o="urn:schemas-microsoft-com:office:office" xmlns:r="http://schemas.openxmlformats.org/officeDocument/2006/relationships" xmlns:m="http://schemas.openxmlformats.org/officeDocument/2006/math" xmlns:v="urn:schemas-microsoft-com:vml" xmlns:w10="urn:schemas-microsoft-com:office:word" xmlns:w="http://schemas.openxmlformats.org/wordprocessingml/2006/main" xmlns:w14="http://schemas.microsoft.com/office/word/2010/wordml" xmlns:w15="http://schemas.microsoft.com/office/word/2012/wordml" xmlns:sl="http://schemas.openxmlformats.org/schemaLibrary/2006/main" mc:Ignorable="w14 w15">
-  <w:view w:val="normal"/>
-  <w:defaultTabStop w:val="720"/>
-  <w:characterSpacingControl w:val="doNotCompress"/>
-  <w:compat>
-    <w:useFELayout/>
-    <w:compatSetting w:name="compatibilityMode" w:uri="http://schemas.microsoft.com/office/word" w:val="15"/>
-    <w:compatSetting w:name="overrideTableStyleFontSizeAndJustification" w:uri="http://schemas.microsoft.com/office/word" w:val="1"/>
-    <w:compatSetting w:name="enableOpenTypeFeatures" w:uri="http://schemas.microsoft.com/office/word" w:val="1"/>
-    <w:compatSetting w:name="doNotFlipMirrorIndents" w:uri="http://schemas.microsoft.com/office/word" w:val="1"/>
-    <w:compatSetting w:name="differentiateMultirowTableHeaders" w:uri="http://schemas.microsoft.com/office/word" w:val="1"/>
-  </w:compat>
-  <w:rsids>
-    <w:rsidRoot w:val="00AA387D"/>
-    <w:rsid w:val="00AA387D"/>
-  </w:rsids>
-  <m:mathPr>
-    <m:mathFont m:val="Cambria Math"/>
-    <m:brkBin m:val="before"/>
-    <m:brkBinSub m:val="--"/>
-    <m:smallFrac m:val="0"/>
-    <m:dispDef/>
-    <m:lMargin m:val="0"/>
-    <m:rMargin m:val="0"/>
-    <m:defJc m:val="centerGroup"/>
-    <m:wrapIndent m:val="1440"/>
-    <m:intLim m:val="subSup"/>
-    <m:naryLim m:val="undOvr"/>
-  </m:mathPr>
-  <w:themeFontLang w:val="en-US"/>
-  <w:clrSchemeMapping w:bg1="light1" w:t1="dark1" w:bg2="light2" w:t2="dark2" w:accent1="accent1" w:accent2="accent2" w:accent3="accent3" w:accent4="accent4" w:accent5="accent5" w:accent6="accent6" w:hyperlink="hyperlink" w:followedHyperlink="followedHyperlink"/>
-  <w:decimalSymbol w:val="."/>
-  <w:listSeparator w:val=","/>
-  <w15:chartTrackingRefBased/>
-</w:settings>
-</file>
-
-<file path=word/glossary/styles.xml><?xml version="1.0" encoding="utf-8"?>
-<w:styles xmlns:mc="http://schemas.openxmlformats.org/markup-compatibility/2006" xmlns:r="http://schemas.openxmlformats.org/officeDocument/2006/relationships" xmlns:w="http://schemas.openxmlformats.org/wordprocessingml/2006/main" xmlns:w14="http://schemas.microsoft.com/office/word/2010/wordml" xmlns:w15="http://schemas.microsoft.com/office/word/2012/wordml" mc:Ignorable="w14 w15">
-  <w:docDefaults>
-    <w:rPrDefault>
-      <w:rPr>
-        <w:rFonts w:asciiTheme="minorHAnsi" w:eastAsiaTheme="minorEastAsia" w:hAnsiTheme="minorHAnsi" w:cstheme="minorBidi"/>
-        <w:sz w:val="22"/>
-        <w:szCs w:val="22"/>
-        <w:lang w:val="en-US" w:eastAsia="en-US" w:bidi="ar-SA"/>
-      </w:rPr>
-    </w:rPrDefault>
-    <w:pPrDefault>
-      <w:pPr>
-        <w:spacing w:after="160" w:line="259" w:lineRule="auto"/>
-      </w:pPr>
-    </w:pPrDefault>
-  </w:docDefaults>
-  <w:latentStyles w:defLockedState="0" w:defUIPriority="99" w:defSemiHidden="0" w:defUnhideWhenUsed="0" w:defQFormat="0" w:count="371">
-    <w:lsdException w:name="Normal" w:uiPriority="0" w:qFormat="1"/>
-    <w:lsdException w:name="heading 1" w:uiPriority="9" w:qFormat="1"/>
-    <w:lsdException w:name="heading 2" w:semiHidden="1" w:uiPriority="9" w:unhideWhenUsed="1" w:qFormat="1"/>
-    <w:lsdException w:name="heading 3" w:semiHidden="1" w:uiPriority="9" w:unhideWhenUsed="1" w:qFormat="1"/>
-    <w:lsdException w:name="heading 4" w:semiHidden="1" w:uiPriority="9" w:unhideWhenUsed="1" w:qFormat="1"/>
-    <w:lsdException w:name="heading 5" w:semiHidden="1" w:uiPriority="9" w:unhideWhenUsed="1" w:qFormat="1"/>
-    <w:lsdException w:name="heading 6" w:semiHidden="1" w:uiPriority="9" w:unhideWhenUsed="1" w:qFormat="1"/>
-    <w:lsdException w:name="heading 7" w:semiHidden="1" w:uiPriority="9" w:unhideWhenUsed="1" w:qFormat="1"/>
-    <w:lsdException w:name="heading 8" w:semiHidden="1" w:uiPriority="9" w:unhideWhenUsed="1" w:qFormat="1"/>
-    <w:lsdException w:name="heading 9" w:semiHidden="1" w:uiPriority="9" w:unhideWhenUsed="1" w:qFormat="1"/>
-    <w:lsdException w:name="index 1" w:semiHidden="1" w:unhideWhenUsed="1"/>
-    <w:lsdException w:name="index 2" w:semiHidden="1" w:unhideWhenUsed="1"/>
-    <w:lsdException w:name="index 3" w:semiHidden="1" w:unhideWhenUsed="1"/>
-    <w:lsdException w:name="index 4" w:semiHidden="1" w:unhideWhenUsed="1"/>
-    <w:lsdException w:name="index 5" w:semiHidden="1" w:unhideWhenUsed="1"/>
-    <w:lsdException w:name="index 6" w:semiHidden="1" w:unhideWhenUsed="1"/>
-    <w:lsdException w:name="index 7" w:semiHidden="1" w:unhideWhenUsed="1"/>
-    <w:lsdException w:name="index 8" w:semiHidden="1" w:unhideWhenUsed="1"/>
-    <w:lsdException w:name="index 9" w:semiHidden="1" w:unhideWhenUsed="1"/>
-    <w:lsdException w:name="toc 1" w:semiHidden="1" w:uiPriority="39" w:unhideWhenUsed="1"/>
-    <w:lsdException w:name="toc 2" w:semiHidden="1" w:uiPriority="39" w:unhideWhenUsed="1"/>
-    <w:lsdException w:name="toc 3" w:semiHidden="1" w:uiPriority="39" w:unhideWhenUsed="1"/>
-    <w:lsdException w:name="toc 4" w:semiHidden="1" w:uiPriority="39" w:unhideWhenUsed="1"/>
-    <w:lsdException w:name="toc 5" w:semiHidden="1" w:uiPriority="39" w:unhideWhenUsed="1"/>
-    <w:lsdException w:name="toc 6" w:semiHidden="1" w:uiPriority="39" w:unhideWhenUsed="1"/>
-    <w:lsdException w:name="toc 7" w:semiHidden="1" w:uiPriority="39" w:unhideWhenUsed="1"/>
-    <w:lsdException w:name="toc 8" w:semiHidden="1" w:uiPriority="39" w:unhideWhenUsed="1"/>
-    <w:lsdException w:name="toc 9" w:semiHidden="1" w:uiPriority="39" w:unhideWhenUsed="1"/>
-    <w:lsdException w:name="Normal Indent" w:semiHidden="1" w:unhideWhenUsed="1"/>
-    <w:lsdException w:name="footnote text" w:semiHidden="1" w:unhideWhenUsed="1"/>
-    <w:lsdException w:name="annotation text" w:semiHidden="1" w:unhideWhenUsed="1"/>
-    <w:lsdException w:name="header" w:semiHidden="1" w:unhideWhenUsed="1"/>
-    <w:lsdException w:name="footer" w:semiHidden="1" w:unhideWhenUsed="1"/>
-    <w:lsdException w:name="index heading" w:semiHidden="1" w:unhideWhenUsed="1"/>
-    <w:lsdException w:name="caption" w:semiHidden="1" w:uiPriority="35" w:unhideWhenUsed="1" w:qFormat="1"/>
-    <w:lsdException w:name="table of figures" w:semiHidden="1" w:unhideWhenUsed="1"/>
-    <w:lsdException w:name="envelope address" w:semiHidden="1" w:unhideWhenUsed="1"/>
-    <w:lsdException w:name="envelope return" w:semiHidden="1" w:unhideWhenUsed="1"/>
-    <w:lsdException w:name="footnote reference" w:semiHidden="1" w:unhideWhenUsed="1"/>
-    <w:lsdException w:name="annotation reference" w:semiHidden="1" w:unhideWhenUsed="1"/>
-    <w:lsdException w:name="line number" w:semiHidden="1" w:unhideWhenUsed="1"/>
-    <w:lsdException w:name="page number" w:semiHidden="1" w:unhideWhenUsed="1"/>
-    <w:lsdException w:name="endnote reference" w:semiHidden="1" w:unhideWhenUsed="1"/>
-    <w:lsdException w:name="endnote text" w:semiHidden="1" w:unhideWhenUsed="1"/>
-    <w:lsdException w:name="table of authorities" w:semiHidden="1" w:unhideWhenUsed="1"/>
-    <w:lsdException w:name="macro" w:semiHidden="1" w:unhideWhenUsed="1"/>
-    <w:lsdException w:name="toa heading" w:semiHidden="1" w:unhideWhenUsed="1"/>
-    <w:lsdException w:name="List" w:semiHidden="1" w:unhideWhenUsed="1"/>
-    <w:lsdException w:name="List Bullet" w:semiHidden="1" w:unhideWhenUsed="1"/>
-    <w:lsdException w:name="List Number" w:semiHidden="1" w:unhideWhenUsed="1"/>
-    <w:lsdException w:name="List 2" w:semiHidden="1" w:unhideWhenUsed="1"/>
-    <w:lsdException w:name="List 3" w:semiHidden="1" w:unhideWhenUsed="1"/>
-    <w:lsdException w:name="List 4" w:semiHidden="1" w:unhideWhenUsed="1"/>
-    <w:lsdException w:name="List 5" w:semiHidden="1" w:unhideWhenUsed="1"/>
-    <w:lsdException w:name="List Bullet 2" w:semiHidden="1" w:unhideWhenUsed="1"/>
-    <w:lsdException w:name="List Bullet 3" w:semiHidden="1" w:unhideWhenUsed="1"/>
-    <w:lsdException w:name="List Bullet 4" w:semiHidden="1" w:unhideWhenUsed="1"/>
-    <w:lsdException w:name="List Bullet 5" w:semiHidden="1" w:unhideWhenUsed="1"/>
-    <w:lsdException w:name="List Number 2" w:semiHidden="1" w:unhideWhenUsed="1"/>
-    <w:lsdException w:name="List Number 3" w:semiHidden="1" w:unhideWhenUsed="1"/>
-    <w:lsdException w:name="List Number 4" w:semiHidden="1" w:unhideWhenUsed="1"/>
-    <w:lsdException w:name="List Number 5" w:semiHidden="1" w:unhideWhenUsed="1"/>
-    <w:lsdException w:name="Title" w:uiPriority="10" w:qFormat="1"/>
-    <w:lsdException w:name="Closing" w:semiHidden="1" w:unhideWhenUsed="1"/>
-    <w:lsdException w:name="Signature" w:semiHidden="1" w:unhideWhenUsed="1"/>
-    <w:lsdException w:name="Default Paragraph Font" w:semiHidden="1" w:uiPriority="1" w:unhideWhenUsed="1"/>
-    <w:lsdException w:name="Body Text" w:semiHidden="1" w:unhideWhenUsed="1"/>
-    <w:lsdException w:name="Body Text Indent" w:semiHidden="1" w:unhideWhenUsed="1"/>
-    <w:lsdException w:name="List Continue" w:semiHidden="1" w:unhideWhenUsed="1"/>
-    <w:lsdException w:name="List Continue 2" w:semiHidden="1" w:unhideWhenUsed="1"/>
-    <w:lsdException w:name="List Continue 3" w:semiHidden="1" w:unhideWhenUsed="1"/>
-    <w:lsdException w:name="List Continue 4" w:semiHidden="1" w:unhideWhenUsed="1"/>
-    <w:lsdException w:name="List Continue 5" w:semiHidden="1" w:unhideWhenUsed="1"/>
-    <w:lsdException w:name="Message Header" w:semiHidden="1" w:unhideWhenUsed="1"/>
-    <w:lsdException w:name="Subtitle" w:uiPriority="11" w:qFormat="1"/>
-    <w:lsdException w:name="Salutation" w:semiHidden="1" w:unhideWhenUsed="1"/>
-    <w:lsdException w:name="Date" w:semiHidden="1" w:unhideWhenUsed="1"/>
-    <w:lsdException w:name="Body Text First Indent" w:semiHidden="1" w:unhideWhenUsed="1"/>
-    <w:lsdException w:name="Body Text First Indent 2" w:semiHidden="1" w:unhideWhenUsed="1"/>
-    <w:lsdException w:name="Note Heading" w:semiHidden="1" w:unhideWhenUsed="1"/>
-    <w:lsdException w:name="Body Text 2" w:semiHidden="1" w:unhideWhenUsed="1"/>
-    <w:lsdException w:name="Body Text 3" w:semiHidden="1" w:unhideWhenUsed="1"/>
-    <w:lsdException w:name="Body Text Indent 2" w:semiHidden="1" w:unhideWhenUsed="1"/>
-    <w:lsdException w:name="Body Text Indent 3" w:semiHidden="1" w:unhideWhenUsed="1"/>
-    <w:lsdException w:name="Block Text" w:semiHidden="1" w:unhideWhenUsed="1"/>
-    <w:lsdException w:name="Hyperlink" w:semiHidden="1" w:unhideWhenUsed="1"/>
-    <w:lsdException w:name="FollowedHyperlink" w:semiHidden="1" w:unhideWhenUsed="1"/>
-    <w:lsdException w:name="Strong" w:uiPriority="22" w:qFormat="1"/>
-    <w:lsdException w:name="Emphasis" w:uiPriority="20" w:qFormat="1"/>
-    <w:lsdException w:name="Document Map" w:semiHidden="1" w:unhideWhenUsed="1"/>
-    <w:lsdException w:name="Plain Text" w:semiHidden="1" w:unhideWhenUsed="1"/>
-    <w:lsdException w:name="E-mail Signature" w:semiHidden="1" w:unhideWhenUsed="1"/>
-    <w:lsdException w:name="HTML Top of Form" w:semiHidden="1" w:unhideWhenUsed="1"/>
-    <w:lsdException w:name="HTML Bottom of Form" w:semiHidden="1" w:unhideWhenUsed="1"/>
-    <w:lsdException w:name="Normal (Web)" w:semiHidden="1" w:unhideWhenUsed="1"/>
-    <w:lsdException w:name="HTML Acronym" w:semiHidden="1" w:unhideWhenUsed="1"/>
-    <w:lsdException w:name="HTML Address" w:semiHidden="1" w:unhideWhenUsed="1"/>
-    <w:lsdException w:name="HTML Cite" w:semiHidden="1" w:unhideWhenUsed="1"/>
-    <w:lsdException w:name="HTML Code" w:semiHidden="1" w:unhideWhenUsed="1"/>
-    <w:lsdException w:name="HTML Definition" w:semiHidden="1" w:unhideWhenUsed="1"/>
-    <w:lsdException w:name="HTML Keyboard" w:semiHidden="1" w:unhideWhenUsed="1"/>
-    <w:lsdException w:name="HTML Preformatted" w:semiHidden="1" w:unhideWhenUsed="1"/>
-    <w:lsdException w:name="HTML Sample" w:semiHidden="1" w:unhideWhenUsed="1"/>
-    <w:lsdException w:name="HTML Typewriter" w:semiHidden="1" w:unhideWhenUsed="1"/>
-    <w:lsdException w:name="HTML Variable" w:semiHidden="1" w:unhideWhenUsed="1"/>
-    <w:lsdException w:name="Normal Table" w:semiHidden="1" w:unhideWhenUsed="1"/>
-    <w:lsdException w:name="annotation subject" w:semiHidden="1" w:unhideWhenUsed="1"/>
-    <w:lsdException w:name="No List" w:semiHidden="1" w:unhideWhenUsed="1"/>
-    <w:lsdException w:name="Outline List 1" w:semiHidden="1" w:unhideWhenUsed="1"/>
-    <w:lsdException w:name="Outline List 2" w:semiHidden="1" w:unhideWhenUsed="1"/>
-    <w:lsdException w:name="Outline List 3" w:semiHidden="1" w:unhideWhenUsed="1"/>
-    <w:lsdException w:name="Table Simple 1" w:semiHidden="1" w:unhideWhenUsed="1"/>
-    <w:lsdException w:name="Table Simple 2" w:semiHidden="1" w:unhideWhenUsed="1"/>
-    <w:lsdException w:name="Table Simple 3" w:semiHidden="1" w:unhideWhenUsed="1"/>
-    <w:lsdException w:name="Table Classic 1" w:semiHidden="1" w:unhideWhenUsed="1"/>
-    <w:lsdException w:name="Table Classic 2" w:semiHidden="1" w:unhideWhenUsed="1"/>
-    <w:lsdException w:name="Table Classic 3" w:semiHidden="1" w:unhideWhenUsed="1"/>
-    <w:lsdException w:name="Table Classic 4" w:semiHidden="1" w:unhideWhenUsed="1"/>
-    <w:lsdException w:name="Table Colorful 1" w:semiHidden="1" w:unhideWhenUsed="1"/>
-    <w:lsdException w:name="Table Colorful 2" w:semiHidden="1" w:unhideWhenUsed="1"/>
-    <w:lsdException w:name="Table Colorful 3" w:semiHidden="1" w:unhideWhenUsed="1"/>
-    <w:lsdException w:name="Table Columns 1" w:semiHidden="1" w:unhideWhenUsed="1"/>
-    <w:lsdException w:name="Table Columns 2" w:semiHidden="1" w:unhideWhenUsed="1"/>
-    <w:lsdException w:name="Table Columns 3" w:semiHidden="1" w:unhideWhenUsed="1"/>
-    <w:lsdException w:name="Table Columns 4" w:semiHidden="1" w:unhideWhenUsed="1"/>
-    <w:lsdException w:name="Table Columns 5" w:semiHidden="1" w:unhideWhenUsed="1"/>
-    <w:lsdException w:name="Table Grid 1" w:semiHidden="1" w:unhideWhenUsed="1"/>
-    <w:lsdException w:name="Table Grid 2" w:semiHidden="1" w:unhideWhenUsed="1"/>
-    <w:lsdException w:name="Table Grid 3" w:semiHidden="1" w:unhideWhenUsed="1"/>
-    <w:lsdException w:name="Table Grid 4" w:semiHidden="1" w:unhideWhenUsed="1"/>
-    <w:lsdException w:name="Table Grid 5" w:semiHidden="1" w:unhideWhenUsed="1"/>
-    <w:lsdException w:name="Table Grid 6" w:semiHidden="1" w:unhideWhenUsed="1"/>
-    <w:lsdException w:name="Table Grid 7" w:semiHidden="1" w:unhideWhenUsed="1"/>
-    <w:lsdException w:name="Table Grid 8" w:semiHidden="1" w:unhideWhenUsed="1"/>
-    <w:lsdException w:name="Table List 1" w:semiHidden="1" w:unhideWhenUsed="1"/>
-    <w:lsdException w:name="Table List 2" w:semiHidden="1" w:unhideWhenUsed="1"/>
-    <w:lsdException w:name="Table List 3" w:semiHidden="1" w:unhideWhenUsed="1"/>
-    <w:lsdException w:name="Table List 4" w:semiHidden="1" w:unhideWhenUsed="1"/>
-    <w:lsdException w:name="Table List 5" w:semiHidden="1" w:unhideWhenUsed="1"/>
-    <w:lsdException w:name="Table List 6" w:semiHidden="1" w:unhideWhenUsed="1"/>
-    <w:lsdException w:name="Table List 7" w:semiHidden="1" w:unhideWhenUsed="1"/>
-    <w:lsdException w:name="Table List 8" w:semiHidden="1" w:unhideWhenUsed="1"/>
-    <w:lsdException w:name="Table 3D effects 1" w:semiHidden="1" w:unhideWhenUsed="1"/>
-    <w:lsdException w:name="Table 3D effects 2" w:semiHidden="1" w:unhideWhenUsed="1"/>
-    <w:lsdException w:name="Table 3D effects 3" w:semiHidden="1" w:unhideWhenUsed="1"/>
-    <w:lsdException w:name="Table Contemporary" w:semiHidden="1" w:unhideWhenUsed="1"/>
-    <w:lsdException w:name="Table Elegant" w:semiHidden="1" w:unhideWhenUsed="1"/>
-    <w:lsdException w:name="Table Professional" w:semiHidden="1" w:unhideWhenUsed="1"/>
-    <w:lsdException w:name="Table Subtle 1" w:semiHidden="1" w:unhideWhenUsed="1"/>
-    <w:lsdException w:name="Table Subtle 2" w:semiHidden="1" w:unhideWhenUsed="1"/>
-    <w:lsdException w:name="Table Web 1" w:semiHidden="1" w:unhideWhenUsed="1"/>
-    <w:lsdException w:name="Table Web 2" w:semiHidden="1" w:unhideWhenUsed="1"/>
-    <w:lsdException w:name="Table Web 3" w:semiHidden="1" w:unhideWhenUsed="1"/>
-    <w:lsdException w:name="Balloon Text" w:semiHidden="1" w:unhideWhenUsed="1"/>
-    <w:lsdException w:name="Table Grid" w:uiPriority="39"/>
-    <w:lsdException w:name="Table Theme" w:semiHidden="1" w:unhideWhenUsed="1"/>
-    <w:lsdException w:name="Placeholder Text" w:semiHidden="1"/>
-    <w:lsdException w:name="No Spacing" w:uiPriority="1" w:qFormat="1"/>
-    <w:lsdException w:name="Light Shading" w:uiPriority="60"/>
-    <w:lsdException w:name="Light List" w:uiPriority="61"/>
-    <w:lsdException w:name="Light Grid" w:uiPriority="62"/>
-    <w:lsdException w:name="Medium Shading 1" w:uiPriority="63"/>
-    <w:lsdException w:name="Medium Shading 2" w:uiPriority="64"/>
-    <w:lsdException w:name="Medium List 1" w:uiPriority="65"/>
-    <w:lsdException w:name="Medium List 2" w:uiPriority="66"/>
-    <w:lsdException w:name="Medium Grid 1" w:uiPriority="67"/>
-    <w:lsdException w:name="Medium Grid 2" w:uiPriority="68"/>
-    <w:lsdException w:name="Medium Grid 3" w:uiPriority="69"/>
-    <w:lsdException w:name="Dark List" w:uiPriority="70"/>
-    <w:lsdException w:name="Colorful Shading" w:uiPriority="71"/>
-    <w:lsdException w:name="Colorful List" w:uiPriority="72"/>
-    <w:lsdException w:name="Colorful Grid" w:uiPriority="73"/>
-    <w:lsdException w:name="Light Shading Accent 1" w:uiPriority="60"/>
-    <w:lsdException w:name="Light List Accent 1" w:uiPriority="61"/>
-    <w:lsdException w:name="Light Grid Accent 1" w:uiPriority="62"/>
-    <w:lsdException w:name="Medium Shading 1 Accent 1" w:uiPriority="63"/>
-    <w:lsdException w:name="Medium Shading 2 Accent 1" w:uiPriority="64"/>
-    <w:lsdException w:name="Medium List 1 Accent 1" w:uiPriority="65"/>
-    <w:lsdException w:name="Revision" w:semiHidden="1"/>
-    <w:lsdException w:name="List Paragraph" w:uiPriority="34" w:qFormat="1"/>
-    <w:lsdException w:name="Quote" w:uiPriority="29" w:qFormat="1"/>
-    <w:lsdException w:name="Intense Quote" w:uiPriority="30" w:qFormat="1"/>
-    <w:lsdException w:name="Medium List 2 Accent 1" w:uiPriority="66"/>
-    <w:lsdException w:name="Medium Grid 1 Accent 1" w:uiPriority="67"/>
-    <w:lsdException w:name="Medium Grid 2 Accent 1" w:uiPriority="68"/>
-    <w:lsdException w:name="Medium Grid 3 Accent 1" w:uiPriority="69"/>
-    <w:lsdException w:name="Dark List Accent 1" w:uiPriority="70"/>
-    <w:lsdException w:name="Colorful Shading Accent 1" w:uiPriority="71"/>
-    <w:lsdException w:name="Colorful List Accent 1" w:uiPriority="72"/>
-    <w:lsdException w:name="Colorful Grid Accent 1" w:uiPriority="73"/>
-    <w:lsdException w:name="Light Shading Accent 2" w:uiPriority="60"/>
-    <w:lsdException w:name="Light List Accent 2" w:uiPriority="61"/>
-    <w:lsdException w:name="Light Grid Accent 2" w:uiPriority="62"/>
-    <w:lsdException w:name="Medium Shading 1 Accent 2" w:uiPriority="63"/>
-    <w:lsdException w:name="Medium Shading 2 Accent 2" w:uiPriority="64"/>
-    <w:lsdException w:name="Medium List 1 Accent 2" w:uiPriority="65"/>
-    <w:lsdException w:name="Medium List 2 Accent 2" w:uiPriority="66"/>
-    <w:lsdException w:name="Medium Grid 1 Accent 2" w:uiPriority="67"/>
-    <w:lsdException w:name="Medium Grid 2 Accent 2" w:uiPriority="68"/>
-    <w:lsdException w:name="Medium Grid 3 Accent 2" w:uiPriority="69"/>
-    <w:lsdException w:name="Dark List Accent 2" w:uiPriority="70"/>
-    <w:lsdException w:name="Colorful Shading Accent 2" w:uiPriority="71"/>
-    <w:lsdException w:name="Colorful List Accent 2" w:uiPriority="72"/>
-    <w:lsdException w:name="Colorful Grid Accent 2" w:uiPriority="73"/>
-    <w:lsdException w:name="Light Shading Accent 3" w:uiPriority="60"/>
-    <w:lsdException w:name="Light List Accent 3" w:uiPriority="61"/>
-    <w:lsdException w:name="Light Grid Accent 3" w:uiPriority="62"/>
-    <w:lsdException w:name="Medium Shading 1 Accent 3" w:uiPriority="63"/>
-    <w:lsdException w:name="Medium Shading 2 Accent 3" w:uiPriority="64"/>
-    <w:lsdException w:name="Medium List 1 Accent 3" w:uiPriority="65"/>
-    <w:lsdException w:name="Medium List 2 Accent 3" w:uiPriority="66"/>
-    <w:lsdException w:name="Medium Grid 1 Accent 3" w:uiPriority="67"/>
-    <w:lsdException w:name="Medium Grid 2 Accent 3" w:uiPriority="68"/>
-    <w:lsdException w:name="Medium Grid 3 Accent 3" w:uiPriority="69"/>
-    <w:lsdException w:name="Dark List Accent 3" w:uiPriority="70"/>
-    <w:lsdException w:name="Colorful Shading Accent 3" w:uiPriority="71"/>
-    <w:lsdException w:name="Colorful List Accent 3" w:uiPriority="72"/>
-    <w:lsdException w:name="Colorful Grid Accent 3" w:uiPriority="73"/>
-    <w:lsdException w:name="Light Shading Accent 4" w:uiPriority="60"/>
-    <w:lsdException w:name="Light List Accent 4" w:uiPriority="61"/>
-    <w:lsdException w:name="Light Grid Accent 4" w:uiPriority="62"/>
-    <w:lsdException w:name="Medium Shading 1 Accent 4" w:uiPriority="63"/>
-    <w:lsdException w:name="Medium Shading 2 Accent 4" w:uiPriority="64"/>
-    <w:lsdException w:name="Medium List 1 Accent 4" w:uiPriority="65"/>
-    <w:lsdException w:name="Medium List 2 Accent 4" w:uiPriority="66"/>
-    <w:lsdException w:name="Medium Grid 1 Accent 4" w:uiPriority="67"/>
-    <w:lsdException w:name="Medium Grid 2 Accent 4" w:uiPriority="68"/>
-    <w:lsdException w:name="Medium Grid 3 Accent 4" w:uiPriority="69"/>
-    <w:lsdException w:name="Dark List Accent 4" w:uiPriority="70"/>
-    <w:lsdException w:name="Colorful Shading Accent 4" w:uiPriority="71"/>
-    <w:lsdException w:name="Colorful List Accent 4" w:uiPriority="72"/>
-    <w:lsdException w:name="Colorful Grid Accent 4" w:uiPriority="73"/>
-    <w:lsdException w:name="Light Shading Accent 5" w:uiPriority="60"/>
-    <w:lsdException w:name="Light List Accent 5" w:uiPriority="61"/>
-    <w:lsdException w:name="Light Grid Accent 5" w:uiPriority="62"/>
-    <w:lsdException w:name="Medium Shading 1 Accent 5" w:uiPriority="63"/>
-    <w:lsdException w:name="Medium Shading 2 Accent 5" w:uiPriority="64"/>
-    <w:lsdException w:name="Medium List 1 Accent 5" w:uiPriority="65"/>
-    <w:lsdException w:name="Medium List 2 Accent 5" w:uiPriority="66"/>
-    <w:lsdException w:name="Medium Grid 1 Accent 5" w:uiPriority="67"/>
-    <w:lsdException w:name="Medium Grid 2 Accent 5" w:uiPriority="68"/>
-    <w:lsdException w:name="Medium Grid 3 Accent 5" w:uiPriority="69"/>
-    <w:lsdException w:name="Dark List Accent 5" w:uiPriority="70"/>
-    <w:lsdException w:name="Colorful Shading Accent 5" w:uiPriority="71"/>
-    <w:lsdException w:name="Colorful List Accent 5" w:uiPriority="72"/>
-    <w:lsdException w:name="Colorful Grid Accent 5" w:uiPriority="73"/>
-    <w:lsdException w:name="Light Shading Accent 6" w:uiPriority="60"/>
-    <w:lsdException w:name="Light List Accent 6" w:uiPriority="61"/>
-    <w:lsdException w:name="Light Grid Accent 6" w:uiPriority="62"/>
-    <w:lsdException w:name="Medium Shading 1 Accent 6" w:uiPriority="63"/>
-    <w:lsdException w:name="Medium Shading 2 Accent 6" w:uiPriority="64"/>
-    <w:lsdException w:name="Medium List 1 Accent 6" w:uiPriority="65"/>
-    <w:lsdException w:name="Medium List 2 Accent 6" w:uiPriority="66"/>
-    <w:lsdException w:name="Medium Grid 1 Accent 6" w:uiPriority="67"/>
-    <w:lsdException w:name="Medium Grid 2 Accent 6" w:uiPriority="68"/>
-    <w:lsdException w:name="Medium Grid 3 Accent 6" w:uiPriority="69"/>
-    <w:lsdException w:name="Dark List Accent 6" w:uiPriority="70"/>
-    <w:lsdException w:name="Colorful Shading Accent 6" w:uiPriority="71"/>
-    <w:lsdException w:name="Colorful List Accent 6" w:uiPriority="72"/>
-    <w:lsdException w:name="Colorful Grid Accent 6" w:uiPriority="73"/>
-    <w:lsdException w:name="Subtle Emphasis" w:uiPriority="19" w:qFormat="1"/>
-    <w:lsdException w:name="Intense Emphasis" w:uiPriority="21" w:qFormat="1"/>
-    <w:lsdException w:name="Subtle Reference" w:uiPriority="31" w:qFormat="1"/>
-    <w:lsdException w:name="Intense Reference" w:uiPriority="32" w:qFormat="1"/>
-    <w:lsdException w:name="Book Title" w:uiPriority="33" w:qFormat="1"/>
-    <w:lsdException w:name="Bibliography" w:semiHidden="1" w:uiPriority="37" w:unhideWhenUsed="1"/>
-    <w:lsdException w:name="TOC Heading" w:semiHidden="1" w:uiPriority="39" w:unhideWhenUsed="1" w:qFormat="1"/>
-    <w:lsdException w:name="Plain Table 1" w:uiPriority="41"/>
-    <w:lsdException w:name="Plain Table 2" w:uiPriority="42"/>
-    <w:lsdException w:name="Plain Table 3" w:uiPriority="43"/>
-    <w:lsdException w:name="Plain Table 4" w:uiPriority="44"/>
-    <w:lsdException w:name="Plain Table 5" w:uiPriority="45"/>
-    <w:lsdException w:name="Grid Table Light" w:uiPriority="40"/>
-    <w:lsdException w:name="Grid Table 1 Light" w:uiPriority="46"/>
-    <w:lsdException w:name="Grid Table 2" w:uiPriority="47"/>
-    <w:lsdException w:name="Grid Table 3" w:uiPriority="48"/>
-    <w:lsdException w:name="Grid Table 4" w:uiPriority="49"/>
-    <w:lsdException w:name="Grid Table 5 Dark" w:uiPriority="50"/>
-    <w:lsdException w:name="Grid Table 6 Colorful" w:uiPriority="51"/>
-    <w:lsdException w:name="Grid Table 7 Colorful" w:uiPriority="52"/>
-    <w:lsdException w:name="Grid Table 1 Light Accent 1" w:uiPriority="46"/>
-    <w:lsdException w:name="Grid Table 2 Accent 1" w:uiPriority="47"/>
-    <w:lsdException w:name="Grid Table 3 Accent 1" w:uiPriority="48"/>
-    <w:lsdException w:name="Grid Table 4 Accent 1" w:uiPriority="49"/>
-    <w:lsdException w:name="Grid Table 5 Dark Accent 1" w:uiPriority="50"/>
-    <w:lsdException w:name="Grid Table 6 Colorful Accent 1" w:uiPriority="51"/>
-    <w:lsdException w:name="Grid Table 7 Colorful Accent 1" w:uiPriority="52"/>
-    <w:lsdException w:name="Grid Table 1 Light Accent 2" w:uiPriority="46"/>
-    <w:lsdException w:name="Grid Table 2 Accent 2" w:uiPriority="47"/>
-    <w:lsdException w:name="Grid Table 3 Accent 2" w:uiPriority="48"/>
-    <w:lsdException w:name="Grid Table 4 Accent 2" w:uiPriority="49"/>
-    <w:lsdException w:name="Grid Table 5 Dark Accent 2" w:uiPriority="50"/>
-    <w:lsdException w:name="Grid Table 6 Colorful Accent 2" w:uiPriority="51"/>
-    <w:lsdException w:name="Grid Table 7 Colorful Accent 2" w:uiPriority="52"/>
-    <w:lsdException w:name="Grid Table 1 Light Accent 3" w:uiPriority="46"/>
-    <w:lsdException w:name="Grid Table 2 Accent 3" w:uiPriority="47"/>
-    <w:lsdException w:name="Grid Table 3 Accent 3" w:uiPriority="48"/>
-    <w:lsdException w:name="Grid Table 4 Accent 3" w:uiPriority="49"/>
-    <w:lsdException w:name="Grid Table 5 Dark Accent 3" w:uiPriority="50"/>
-    <w:lsdException w:name="Grid Table 6 Colorful Accent 3" w:uiPriority="51"/>
-    <w:lsdException w:name="Grid Table 7 Colorful Accent 3" w:uiPriority="52"/>
-    <w:lsdException w:name="Grid Table 1 Light Accent 4" w:uiPriority="46"/>
-    <w:lsdException w:name="Grid Table 2 Accent 4" w:uiPriority="47"/>
-    <w:lsdException w:name="Grid Table 3 Accent 4" w:uiPriority="48"/>
-    <w:lsdException w:name="Grid Table 4 Accent 4" w:uiPriority="49"/>
-    <w:lsdException w:name="Grid Table 5 Dark Accent 4" w:uiPriority="50"/>
-    <w:lsdException w:name="Grid Table 6 Colorful Accent 4" w:uiPriority="51"/>
-    <w:lsdException w:name="Grid Table 7 Colorful Accent 4" w:uiPriority="52"/>
-    <w:lsdException w:name="Grid Table 1 Light Accent 5" w:uiPriority="46"/>
-    <w:lsdException w:name="Grid Table 2 Accent 5" w:uiPriority="47"/>
-    <w:lsdException w:name="Grid Table 3 Accent 5" w:uiPriority="48"/>
-    <w:lsdException w:name="Grid Table 4 Accent 5" w:uiPriority="49"/>
-    <w:lsdException w:name="Grid Table 5 Dark Accent 5" w:uiPriority="50"/>
-    <w:lsdException w:name="Grid Table 6 Colorful Accent 5" w:uiPriority="51"/>
-    <w:lsdException w:name="Grid Table 7 Colorful Accent 5" w:uiPriority="52"/>
-    <w:lsdException w:name="Grid Table 1 Light Accent 6" w:uiPriority="46"/>
-    <w:lsdException w:name="Grid Table 2 Accent 6" w:uiPriority="47"/>
-    <w:lsdException w:name="Grid Table 3 Accent 6" w:uiPriority="48"/>
-    <w:lsdException w:name="Grid Table 4 Accent 6" w:uiPriority="49"/>
-    <w:lsdException w:name="Grid Table 5 Dark Accent 6" w:uiPriority="50"/>
-    <w:lsdException w:name="Grid Table 6 Colorful Accent 6" w:uiPriority="51"/>
-    <w:lsdException w:name="Grid Table 7 Colorful Accent 6" w:uiPriority="52"/>
-    <w:lsdException w:name="List Table 1 Light" w:uiPriority="46"/>
-    <w:lsdException w:name="List Table 2" w:uiPriority="47"/>
-    <w:lsdException w:name="List Table 3" w:uiPriority="48"/>
-    <w:lsdException w:name="List Table 4" w:uiPriority="49"/>
-    <w:lsdException w:name="List Table 5 Dark" w:uiPriority="50"/>
-    <w:lsdException w:name="List Table 6 Colorful" w:uiPriority="51"/>
-    <w:lsdException w:name="List Table 7 Colorful" w:uiPriority="52"/>
-    <w:lsdException w:name="List Table 1 Light Accent 1" w:uiPriority="46"/>
-    <w:lsdException w:name="List Table 2 Accent 1" w:uiPriority="47"/>
-    <w:lsdException w:name="List Table 3 Accent 1" w:uiPriority="48"/>
-    <w:lsdException w:name="List Table 4 Accent 1" w:uiPriority="49"/>
-    <w:lsdException w:name="List Table 5 Dark Accent 1" w:uiPriority="50"/>
-    <w:lsdException w:name="List Table 6 Colorful Accent 1" w:uiPriority="51"/>
-    <w:lsdException w:name="List Table 7 Colorful Accent 1" w:uiPriority="52"/>
-    <w:lsdException w:name="List Table 1 Light Accent 2" w:uiPriority="46"/>
-    <w:lsdException w:name="List Table 2 Accent 2" w:uiPriority="47"/>
-    <w:lsdException w:name="List Table 3 Accent 2" w:uiPriority="48"/>
-    <w:lsdException w:name="List Table 4 Accent 2" w:uiPriority="49"/>
-    <w:lsdException w:name="List Table 5 Dark Accent 2" w:uiPriority="50"/>
-    <w:lsdException w:name="List Table 6 Colorful Accent 2" w:uiPriority="51"/>
-    <w:lsdException w:name="List Table 7 Colorful Accent 2" w:uiPriority="52"/>
-    <w:lsdException w:name="List Table 1 Light Accent 3" w:uiPriority="46"/>
-    <w:lsdException w:name="List Table 2 Accent 3" w:uiPriority="47"/>
-    <w:lsdException w:name="List Table 3 Accent 3" w:uiPriority="48"/>
-    <w:lsdException w:name="List Table 4 Accent 3" w:uiPriority="49"/>
-    <w:lsdException w:name="List Table 5 Dark Accent 3" w:uiPriority="50"/>
-    <w:lsdException w:name="List Table 6 Colorful Accent 3" w:uiPriority="51"/>
-    <w:lsdException w:name="List Table 7 Colorful Accent 3" w:uiPriority="52"/>
-    <w:lsdException w:name="List Table 1 Light Accent 4" w:uiPriority="46"/>
-    <w:lsdException w:name="List Table 2 Accent 4" w:uiPriority="47"/>
-    <w:lsdException w:name="List Table 3 Accent 4" w:uiPriority="48"/>
-    <w:lsdException w:name="List Table 4 Accent 4" w:uiPriority="49"/>
-    <w:lsdException w:name="List Table 5 Dark Accent 4" w:uiPriority="50"/>
-    <w:lsdException w:name="List Table 6 Colorful Accent 4" w:uiPriority="51"/>
-    <w:lsdException w:name="List Table 7 Colorful Accent 4" w:uiPriority="52"/>
-    <w:lsdException w:name="List Table 1 Light Accent 5" w:uiPriority="46"/>
-    <w:lsdException w:name="List Table 2 Accent 5" w:uiPriority="47"/>
-    <w:lsdException w:name="List Table 3 Accent 5" w:uiPriority="48"/>
-    <w:lsdException w:name="List Table 4 Accent 5" w:uiPriority="49"/>
-    <w:lsdException w:name="List Table 5 Dark Accent 5" w:uiPriority="50"/>
-    <w:lsdException w:name="List Table 6 Colorful Accent 5" w:uiPriority="51"/>
-    <w:lsdException w:name="List Table 7 Colorful Accent 5" w:uiPriority="52"/>
-    <w:lsdException w:name="List Table 1 Light Accent 6" w:uiPriority="46"/>
-    <w:lsdException w:name="List Table 2 Accent 6" w:uiPriority="47"/>
-    <w:lsdException w:name="List Table 3 Accent 6" w:uiPriority="48"/>
-    <w:lsdException w:name="List Table 4 Accent 6" w:uiPriority="49"/>
-    <w:lsdException w:name="List Table 5 Dark Accent 6" w:uiPriority="50"/>
-    <w:lsdException w:name="List Table 6 Colorful Accent 6" w:uiPriority="51"/>
-    <w:lsdException w:name="List Table 7 Colorful Accent 6" w:uiPriority="52"/>
-  </w:latentStyles>
-  <w:style w:type="paragraph" w:default="1" w:styleId="Normal">
-    <w:name w:val="Normal"/>
-    <w:qFormat/>
-  </w:style>
-  <w:style w:type="character" w:default="1" w:styleId="DefaultParagraphFont">
-    <w:name w:val="Default Paragraph Font"/>
-    <w:uiPriority w:val="1"/>
-    <w:semiHidden/>
-    <w:unhideWhenUsed/>
-  </w:style>
-  <w:style w:type="table" w:default="1" w:styleId="TableNormal">
-    <w:name w:val="Normal Table"/>
-    <w:uiPriority w:val="99"/>
-    <w:semiHidden/>
-    <w:unhideWhenUsed/>
-    <w:tblPr>
-      <w:tblInd w:w="0" w:type="dxa"/>
-      <w:tblCellMar>
-        <w:top w:w="0" w:type="dxa"/>
-        <w:left w:w="108" w:type="dxa"/>
-        <w:bottom w:w="0" w:type="dxa"/>
-        <w:right w:w="108" w:type="dxa"/>
-      </w:tblCellMar>
-    </w:tblPr>
-  </w:style>
-  <w:style w:type="numbering" w:default="1" w:styleId="NoList">
-    <w:name w:val="No List"/>
-    <w:uiPriority w:val="99"/>
-    <w:semiHidden/>
-    <w:unhideWhenUsed/>
-  </w:style>
-  <w:style w:type="character" w:styleId="PlaceholderText">
-    <w:name w:val="Placeholder Text"/>
-    <w:basedOn w:val="DefaultParagraphFont"/>
-    <w:uiPriority w:val="99"/>
-    <w:semiHidden/>
-    <w:rsid w:val="00AA387D"/>
-    <w:rPr>
-      <w:color w:val="808080"/>
-    </w:rPr>
-  </w:style>
-</w:styles>
-</file>
-
-<file path=word/glossary/webSettings.xml><?xml version="1.0" encoding="utf-8"?>
-<w:webSettings xmlns:mc="http://schemas.openxmlformats.org/markup-compatibility/2006" xmlns:r="http://schemas.openxmlformats.org/officeDocument/2006/relationships" xmlns:w="http://schemas.openxmlformats.org/wordprocessingml/2006/main" xmlns:w14="http://schemas.microsoft.com/office/word/2010/wordml" xmlns:w15="http://schemas.microsoft.com/office/word/2012/wordml" mc:Ignorable="w14 w15">
-  <w:optimizeForBrowser/>
-  <w:allowPNG/>
-</w:webSettings>
-</file>
-
 <file path=word/theme/theme1.xml><?xml version="1.0" encoding="utf-8"?>
 <a:theme xmlns:a="http://schemas.openxmlformats.org/drawingml/2006/main" name="Office Theme">
   <a:themeElements>
@@ -11989,7 +10613,7 @@
 </file>
 
 <file path=customXml/itemProps1.xml><?xml version="1.0" encoding="utf-8"?>
-<ds:datastoreItem xmlns:ds="http://schemas.openxmlformats.org/officeDocument/2006/customXml" ds:itemID="{8E174492-F47D-4635-8A25-6E1B8922C75D}">
+<ds:datastoreItem xmlns:ds="http://schemas.openxmlformats.org/officeDocument/2006/customXml" ds:itemID="{B9FFC151-F397-4DD8-8A21-D938B874AA99}">
   <ds:schemaRefs>
     <ds:schemaRef ds:uri="http://schemas.openxmlformats.org/officeDocument/2006/bibliography"/>
   </ds:schemaRefs>

</xml_diff>

<commit_message>
removing old design requirements.
</commit_message>
<xml_diff>
--- a/Documents/Design Document/PCG_Design_Doc_Draft_10_18.docx
+++ b/Documents/Design Document/PCG_Design_Doc_Draft_10_18.docx
@@ -2633,252 +2633,6 @@
         </w:p>
         <w:p>
           <w:pPr>
-            <w:pStyle w:val="TOC3"/>
-            <w:tabs>
-              <w:tab w:val="left" w:pos="1320"/>
-              <w:tab w:val="right" w:leader="dot" w:pos="9350"/>
-            </w:tabs>
-            <w:rPr>
-              <w:noProof/>
-            </w:rPr>
-          </w:pPr>
-          <w:hyperlink w:anchor="_Toc371028456" w:history="1">
-            <w:r>
-              <w:rPr>
-                <w:rStyle w:val="Hyperlink"/>
-                <w:noProof/>
-              </w:rPr>
-              <w:t>2.1.1.</w:t>
-            </w:r>
-            <w:r>
-              <w:rPr>
-                <w:noProof/>
-              </w:rPr>
-              <w:tab/>
-            </w:r>
-            <w:r>
-              <w:rPr>
-                <w:rStyle w:val="Hyperlink"/>
-                <w:noProof/>
-              </w:rPr>
-              <w:t>Deriving the worst-case BER requirement</w:t>
-            </w:r>
-            <w:r>
-              <w:rPr>
-                <w:noProof/>
-                <w:webHidden/>
-              </w:rPr>
-              <w:tab/>
-            </w:r>
-            <w:r>
-              <w:rPr>
-                <w:noProof/>
-                <w:webHidden/>
-              </w:rPr>
-              <w:fldChar w:fldCharType="begin"/>
-            </w:r>
-            <w:r>
-              <w:rPr>
-                <w:noProof/>
-                <w:webHidden/>
-              </w:rPr>
-              <w:instrText xml:space="preserve"> PAGEREF _Toc371028456 \h </w:instrText>
-            </w:r>
-            <w:r>
-              <w:rPr>
-                <w:noProof/>
-                <w:webHidden/>
-              </w:rPr>
-            </w:r>
-            <w:r>
-              <w:rPr>
-                <w:noProof/>
-                <w:webHidden/>
-              </w:rPr>
-              <w:fldChar w:fldCharType="separate"/>
-            </w:r>
-            <w:r>
-              <w:rPr>
-                <w:noProof/>
-                <w:webHidden/>
-              </w:rPr>
-              <w:t>7</w:t>
-            </w:r>
-            <w:r>
-              <w:rPr>
-                <w:noProof/>
-                <w:webHidden/>
-              </w:rPr>
-              <w:fldChar w:fldCharType="end"/>
-            </w:r>
-          </w:hyperlink>
-        </w:p>
-        <w:p>
-          <w:pPr>
-            <w:pStyle w:val="TOC3"/>
-            <w:tabs>
-              <w:tab w:val="left" w:pos="1320"/>
-              <w:tab w:val="right" w:leader="dot" w:pos="9350"/>
-            </w:tabs>
-            <w:rPr>
-              <w:noProof/>
-            </w:rPr>
-          </w:pPr>
-          <w:hyperlink w:anchor="_Toc371028457" w:history="1">
-            <w:r>
-              <w:rPr>
-                <w:rStyle w:val="Hyperlink"/>
-                <w:noProof/>
-              </w:rPr>
-              <w:t>2.1.2.</w:t>
-            </w:r>
-            <w:r>
-              <w:rPr>
-                <w:noProof/>
-              </w:rPr>
-              <w:tab/>
-            </w:r>
-            <w:r>
-              <w:rPr>
-                <w:rStyle w:val="Hyperlink"/>
-                <w:noProof/>
-              </w:rPr>
-              <w:t>Modem-to-Radio interface</w:t>
-            </w:r>
-            <w:r>
-              <w:rPr>
-                <w:noProof/>
-                <w:webHidden/>
-              </w:rPr>
-              <w:tab/>
-            </w:r>
-            <w:r>
-              <w:rPr>
-                <w:noProof/>
-                <w:webHidden/>
-              </w:rPr>
-              <w:fldChar w:fldCharType="begin"/>
-            </w:r>
-            <w:r>
-              <w:rPr>
-                <w:noProof/>
-                <w:webHidden/>
-              </w:rPr>
-              <w:instrText xml:space="preserve"> PAGEREF _Toc371028457 \h </w:instrText>
-            </w:r>
-            <w:r>
-              <w:rPr>
-                <w:noProof/>
-                <w:webHidden/>
-              </w:rPr>
-            </w:r>
-            <w:r>
-              <w:rPr>
-                <w:noProof/>
-                <w:webHidden/>
-              </w:rPr>
-              <w:fldChar w:fldCharType="separate"/>
-            </w:r>
-            <w:r>
-              <w:rPr>
-                <w:noProof/>
-                <w:webHidden/>
-              </w:rPr>
-              <w:t>8</w:t>
-            </w:r>
-            <w:r>
-              <w:rPr>
-                <w:noProof/>
-                <w:webHidden/>
-              </w:rPr>
-              <w:fldChar w:fldCharType="end"/>
-            </w:r>
-          </w:hyperlink>
-        </w:p>
-        <w:p>
-          <w:pPr>
-            <w:pStyle w:val="TOC3"/>
-            <w:tabs>
-              <w:tab w:val="left" w:pos="1320"/>
-              <w:tab w:val="right" w:leader="dot" w:pos="9350"/>
-            </w:tabs>
-            <w:rPr>
-              <w:noProof/>
-            </w:rPr>
-          </w:pPr>
-          <w:hyperlink w:anchor="_Toc371028458" w:history="1">
-            <w:r>
-              <w:rPr>
-                <w:rStyle w:val="Hyperlink"/>
-                <w:noProof/>
-              </w:rPr>
-              <w:t>2.1.3.</w:t>
-            </w:r>
-            <w:r>
-              <w:rPr>
-                <w:noProof/>
-              </w:rPr>
-              <w:tab/>
-            </w:r>
-            <w:r>
-              <w:rPr>
-                <w:rStyle w:val="Hyperlink"/>
-                <w:noProof/>
-              </w:rPr>
-              <w:t>Modem-to-TNC interface</w:t>
-            </w:r>
-            <w:r>
-              <w:rPr>
-                <w:noProof/>
-                <w:webHidden/>
-              </w:rPr>
-              <w:tab/>
-            </w:r>
-            <w:r>
-              <w:rPr>
-                <w:noProof/>
-                <w:webHidden/>
-              </w:rPr>
-              <w:fldChar w:fldCharType="begin"/>
-            </w:r>
-            <w:r>
-              <w:rPr>
-                <w:noProof/>
-                <w:webHidden/>
-              </w:rPr>
-              <w:instrText xml:space="preserve"> PAGEREF _Toc371028458 \h </w:instrText>
-            </w:r>
-            <w:r>
-              <w:rPr>
-                <w:noProof/>
-                <w:webHidden/>
-              </w:rPr>
-            </w:r>
-            <w:r>
-              <w:rPr>
-                <w:noProof/>
-                <w:webHidden/>
-              </w:rPr>
-              <w:fldChar w:fldCharType="separate"/>
-            </w:r>
-            <w:r>
-              <w:rPr>
-                <w:noProof/>
-                <w:webHidden/>
-              </w:rPr>
-              <w:t>8</w:t>
-            </w:r>
-            <w:r>
-              <w:rPr>
-                <w:noProof/>
-                <w:webHidden/>
-              </w:rPr>
-              <w:fldChar w:fldCharType="end"/>
-            </w:r>
-          </w:hyperlink>
-        </w:p>
-        <w:p>
-          <w:pPr>
             <w:pStyle w:val="TOC2"/>
             <w:tabs>
               <w:tab w:val="left" w:pos="880"/>
@@ -3040,6 +2794,8 @@
               <w:fldChar w:fldCharType="end"/>
             </w:r>
           </w:hyperlink>
+          <w:bookmarkStart w:id="1" w:name="_GoBack"/>
+          <w:bookmarkEnd w:id="1"/>
         </w:p>
         <w:p>
           <w:pPr>
@@ -3426,13 +3182,13 @@
       <w:pPr>
         <w:pStyle w:val="Heading1"/>
       </w:pPr>
-      <w:bookmarkStart w:id="1" w:name="_Ref49478891"/>
-      <w:bookmarkStart w:id="2" w:name="_Toc371028440"/>
+      <w:bookmarkStart w:id="2" w:name="_Ref49478891"/>
+      <w:bookmarkStart w:id="3" w:name="_Toc371028440"/>
       <w:r>
         <w:t>Problem</w:t>
       </w:r>
-      <w:bookmarkEnd w:id="1"/>
       <w:bookmarkEnd w:id="2"/>
+      <w:bookmarkEnd w:id="3"/>
     </w:p>
     <w:p>
       <w:pPr>
@@ -3443,22 +3199,22 @@
         <w:spacing w:before="240"/>
         <w:ind w:left="720" w:hanging="720"/>
       </w:pPr>
-      <w:bookmarkStart w:id="3" w:name="_Overall_Objectives"/>
-      <w:bookmarkStart w:id="4" w:name="_Toc307865986"/>
-      <w:bookmarkStart w:id="5" w:name="_Toc371028441"/>
-      <w:bookmarkStart w:id="6" w:name="_Ref49480580"/>
-      <w:bookmarkEnd w:id="3"/>
+      <w:bookmarkStart w:id="4" w:name="_Overall_Objectives"/>
+      <w:bookmarkStart w:id="5" w:name="_Toc307865986"/>
+      <w:bookmarkStart w:id="6" w:name="_Toc371028441"/>
+      <w:bookmarkStart w:id="7" w:name="_Ref49480580"/>
+      <w:bookmarkEnd w:id="4"/>
       <w:r>
         <w:t>Overall Objectives</w:t>
       </w:r>
-      <w:bookmarkEnd w:id="4"/>
       <w:bookmarkEnd w:id="5"/>
-    </w:p>
-    <w:p>
-      <w:bookmarkStart w:id="7" w:name="_Historical_and_Economic"/>
-      <w:bookmarkStart w:id="8" w:name="_Toc307865987"/>
-      <w:bookmarkStart w:id="9" w:name="_Toc371028442"/>
-      <w:bookmarkEnd w:id="7"/>
+      <w:bookmarkEnd w:id="6"/>
+    </w:p>
+    <w:p>
+      <w:bookmarkStart w:id="8" w:name="_Historical_and_Economic"/>
+      <w:bookmarkStart w:id="9" w:name="_Toc307865987"/>
+      <w:bookmarkStart w:id="10" w:name="_Toc371028442"/>
+      <w:bookmarkEnd w:id="8"/>
       <w:r>
         <w:t xml:space="preserve">It has been shown that forward error correction dramatically improves bit error rate performance in amateur packet radio satellite telemetry links (Hsiao, et. al, 2000). This senior design project aims to demonstrate how interleaving techniques can further improve the reliability of these telemetry links. Consequently, this senior design project advocates for improved robustness in amateur packet radio communication systems, specifically in those systems dealing with satellite telemetry. Amateur packet radio satellite telemetry is often unidirectional and does not benefit from automatic repeat request (ARQ) like in other bidirectional amateur packet radio communications (Hsiao, et. al, 2000). In other words, if even one bit of an AX.25 telemetry packet is received in error, the entire packet is discarded and cannot be re-transmitted (Karn, 1994). This means that beacon signals from the amateur satellites must be transmitted with enough power to ensure that the embedded telemetry packet is received without error (Milliano, et. al, 2010). </w:t>
       </w:r>
@@ -3483,8 +3239,8 @@
       <w:r>
         <w:t>and Economic Perspective</w:t>
       </w:r>
-      <w:bookmarkEnd w:id="8"/>
       <w:bookmarkEnd w:id="9"/>
+      <w:bookmarkEnd w:id="10"/>
       <w:r>
         <w:t xml:space="preserve"> </w:t>
       </w:r>
@@ -3546,8 +3302,6 @@
         </w:rPr>
         <w:t>/13). PLEASE BE AWARE OF THIS WHEN READING THE REST OF THIS DOCUMENT.</w:t>
       </w:r>
-      <w:bookmarkStart w:id="10" w:name="_GoBack"/>
-      <w:bookmarkEnd w:id="10"/>
     </w:p>
     <w:p>
       <w:pPr>
@@ -5834,7 +5588,7 @@
       <w:bookmarkStart w:id="30" w:name="_Ref49490297"/>
       <w:bookmarkStart w:id="31" w:name="_Toc371028454"/>
       <w:bookmarkStart w:id="32" w:name="_Ref49490597"/>
-      <w:bookmarkEnd w:id="6"/>
+      <w:bookmarkEnd w:id="7"/>
       <w:r>
         <w:t>DESIGN REQUIREMENTS</w:t>
       </w:r>
@@ -5855,1051 +5609,41 @@
     </w:p>
     <w:p>
       <w:pPr>
-        <w:pStyle w:val="Heading3"/>
-      </w:pPr>
-      <w:bookmarkStart w:id="35" w:name="_Toc371028456"/>
-      <w:r>
-        <w:t>Deriving the worst-case BER requirement</w:t>
-      </w:r>
+        <w:pStyle w:val="Heading2"/>
+      </w:pPr>
+      <w:bookmarkStart w:id="35" w:name="_Toc371028459"/>
+      <w:r>
+        <w:t xml:space="preserve">Non-Functional </w:t>
+      </w:r>
+      <w:r>
+        <w:t>Design Constraints</w:t>
+      </w:r>
+      <w:bookmarkEnd w:id="32"/>
       <w:bookmarkEnd w:id="35"/>
     </w:p>
     <w:p>
-      <w:r>
-        <w:t xml:space="preserve">This modem is designed to communicate with any low-Earth orbiting (LEO) </w:t>
-      </w:r>
-      <w:r>
-        <w:t>Amateur Radio</w:t>
-      </w:r>
-      <w:r>
-        <w:t xml:space="preserve"> satellite transmitting a 1200 bps BPSK downlink and receiving a 1200 bps AFSK uplink. Examples of LEO satellites capable of communicating with this downlink and uplink include the Fuji-Oscar 29 (FO-29) satellite and the AMRAD Oscar 16 (AO-16) satellite. Particularly, the FO-29 satellite transmits telemetry reports in a group packet. A group packet consists of two consecutively transmitted data packets. Each data packet is structured in its own unnumbered information (UI) frame as specified in the AX.25 data link layer protocol.</w:t>
-      </w:r>
-    </w:p>
-    <w:p>
-      <w:r>
-        <w:t xml:space="preserve">This modem is designed to accurately receive at least ten telemetry reports when the FO-29 satellite passes by. Hence, the modem is designed to receive at least ten group packets without error when the FO-29 satellite passes by. Each group packet consists of 186 bytes of telemetry data. Since each group packet consists of two separate, consecutive data packets, and since each data packet in its own UI frame, a total of 226 bytes are transmitted for one full telemetry report. </w:t>
-      </w:r>
-    </w:p>
-    <w:p>
-      <w:r>
-        <w:t>Assuming that we know the total amount of received group packets (F</w:t>
-      </w:r>
-      <w:r>
-        <w:rPr>
-          <w:vertAlign w:val="subscript"/>
-        </w:rPr>
-        <w:t>R</w:t>
-      </w:r>
-      <w:r>
-        <w:t>) during a satellite pass and assuming that we know the amount of group packets (F</w:t>
-      </w:r>
-      <w:r>
-        <w:rPr>
-          <w:vertAlign w:val="subscript"/>
-        </w:rPr>
-        <w:t>C</w:t>
-      </w:r>
-      <w:r>
-        <w:t>) we desire to accurately receive during the satellite pass, we can find the necessary worst-case BER (</w:t>
-      </w:r>
-      <m:oMath>
-        <m:sSub>
-          <m:sSubPr>
-            <m:ctrlPr>
-              <w:rPr>
-                <w:rFonts w:ascii="Cambria Math" w:hAnsi="Cambria Math"/>
-                <w:i/>
-              </w:rPr>
-            </m:ctrlPr>
-          </m:sSubPr>
-          <m:e>
-            <m:r>
-              <w:rPr>
-                <w:rFonts w:ascii="Cambria Math" w:hAnsi="Cambria Math"/>
-              </w:rPr>
-              <m:t>p</m:t>
-            </m:r>
-          </m:e>
-          <m:sub>
-            <m:r>
-              <w:rPr>
-                <w:rFonts w:ascii="Cambria Math" w:hAnsi="Cambria Math"/>
-              </w:rPr>
-              <m:t>e</m:t>
-            </m:r>
-          </m:sub>
-        </m:sSub>
-      </m:oMath>
-      <w:r>
-        <w:t>) for the Modem:</w:t>
-      </w:r>
-    </w:p>
-    <w:p>
-      <w:pPr>
-        <w:rPr>
-          <w:rFonts w:eastAsiaTheme="minorEastAsia"/>
-        </w:rPr>
-      </w:pPr>
-      <m:oMathPara>
-        <m:oMath>
-          <m:sSub>
-            <m:sSubPr>
-              <m:ctrlPr>
-                <w:rPr>
-                  <w:rFonts w:ascii="Cambria Math" w:eastAsiaTheme="minorEastAsia" w:hAnsi="Cambria Math"/>
-                  <w:i/>
-                </w:rPr>
-              </m:ctrlPr>
-            </m:sSubPr>
-            <m:e>
-              <m:r>
-                <w:rPr>
-                  <w:rFonts w:ascii="Cambria Math" w:eastAsiaTheme="minorEastAsia" w:hAnsi="Cambria Math"/>
-                </w:rPr>
-                <m:t>p</m:t>
-              </m:r>
-            </m:e>
-            <m:sub>
-              <m:r>
-                <w:rPr>
-                  <w:rFonts w:ascii="Cambria Math" w:eastAsiaTheme="minorEastAsia" w:hAnsi="Cambria Math"/>
-                </w:rPr>
-                <m:t>e</m:t>
-              </m:r>
-            </m:sub>
-          </m:sSub>
-          <m:r>
-            <w:rPr>
-              <w:rFonts w:ascii="Cambria Math" w:eastAsiaTheme="minorEastAsia" w:hAnsi="Cambria Math"/>
-            </w:rPr>
-            <m:t>=1-</m:t>
-          </m:r>
-          <m:sSup>
-            <m:sSupPr>
-              <m:ctrlPr>
-                <w:rPr>
-                  <w:rFonts w:ascii="Cambria Math" w:eastAsiaTheme="minorEastAsia" w:hAnsi="Cambria Math"/>
-                  <w:i/>
-                </w:rPr>
-              </m:ctrlPr>
-            </m:sSupPr>
-            <m:e>
-              <m:d>
-                <m:dPr>
-                  <m:ctrlPr>
-                    <w:rPr>
-                      <w:rFonts w:ascii="Cambria Math" w:eastAsiaTheme="minorEastAsia" w:hAnsi="Cambria Math"/>
-                      <w:i/>
-                    </w:rPr>
-                  </m:ctrlPr>
-                </m:dPr>
-                <m:e>
-                  <m:r>
-                    <w:rPr>
-                      <w:rFonts w:ascii="Cambria Math" w:eastAsiaTheme="minorEastAsia" w:hAnsi="Cambria Math"/>
-                    </w:rPr>
-                    <m:t>1-</m:t>
-                  </m:r>
-                  <m:f>
-                    <m:fPr>
-                      <m:ctrlPr>
-                        <w:rPr>
-                          <w:rFonts w:ascii="Cambria Math" w:eastAsiaTheme="minorEastAsia" w:hAnsi="Cambria Math"/>
-                          <w:i/>
-                        </w:rPr>
-                      </m:ctrlPr>
-                    </m:fPr>
-                    <m:num>
-                      <m:sSub>
-                        <m:sSubPr>
-                          <m:ctrlPr>
-                            <w:rPr>
-                              <w:rFonts w:ascii="Cambria Math" w:eastAsiaTheme="minorEastAsia" w:hAnsi="Cambria Math"/>
-                              <w:i/>
-                            </w:rPr>
-                          </m:ctrlPr>
-                        </m:sSubPr>
-                        <m:e>
-                          <m:r>
-                            <w:rPr>
-                              <w:rFonts w:ascii="Cambria Math" w:eastAsiaTheme="minorEastAsia" w:hAnsi="Cambria Math"/>
-                            </w:rPr>
-                            <m:t>F</m:t>
-                          </m:r>
-                        </m:e>
-                        <m:sub>
-                          <m:r>
-                            <w:rPr>
-                              <w:rFonts w:ascii="Cambria Math" w:eastAsiaTheme="minorEastAsia" w:hAnsi="Cambria Math"/>
-                            </w:rPr>
-                            <m:t>R</m:t>
-                          </m:r>
-                        </m:sub>
-                      </m:sSub>
-                      <m:r>
-                        <w:rPr>
-                          <w:rFonts w:ascii="Cambria Math" w:eastAsiaTheme="minorEastAsia" w:hAnsi="Cambria Math"/>
-                        </w:rPr>
-                        <m:t>-</m:t>
-                      </m:r>
-                      <m:sSub>
-                        <m:sSubPr>
-                          <m:ctrlPr>
-                            <w:rPr>
-                              <w:rFonts w:ascii="Cambria Math" w:eastAsiaTheme="minorEastAsia" w:hAnsi="Cambria Math"/>
-                              <w:i/>
-                            </w:rPr>
-                          </m:ctrlPr>
-                        </m:sSubPr>
-                        <m:e>
-                          <m:r>
-                            <w:rPr>
-                              <w:rFonts w:ascii="Cambria Math" w:eastAsiaTheme="minorEastAsia" w:hAnsi="Cambria Math"/>
-                            </w:rPr>
-                            <m:t>F</m:t>
-                          </m:r>
-                        </m:e>
-                        <m:sub>
-                          <m:r>
-                            <w:rPr>
-                              <w:rFonts w:ascii="Cambria Math" w:eastAsiaTheme="minorEastAsia" w:hAnsi="Cambria Math"/>
-                            </w:rPr>
-                            <m:t>C</m:t>
-                          </m:r>
-                        </m:sub>
-                      </m:sSub>
-                    </m:num>
-                    <m:den>
-                      <m:sSub>
-                        <m:sSubPr>
-                          <m:ctrlPr>
-                            <w:rPr>
-                              <w:rFonts w:ascii="Cambria Math" w:eastAsiaTheme="minorEastAsia" w:hAnsi="Cambria Math"/>
-                              <w:i/>
-                            </w:rPr>
-                          </m:ctrlPr>
-                        </m:sSubPr>
-                        <m:e>
-                          <m:r>
-                            <w:rPr>
-                              <w:rFonts w:ascii="Cambria Math" w:eastAsiaTheme="minorEastAsia" w:hAnsi="Cambria Math"/>
-                            </w:rPr>
-                            <m:t>F</m:t>
-                          </m:r>
-                        </m:e>
-                        <m:sub>
-                          <m:r>
-                            <w:rPr>
-                              <w:rFonts w:ascii="Cambria Math" w:eastAsiaTheme="minorEastAsia" w:hAnsi="Cambria Math"/>
-                            </w:rPr>
-                            <m:t>R</m:t>
-                          </m:r>
-                        </m:sub>
-                      </m:sSub>
-                    </m:den>
-                  </m:f>
-                </m:e>
-              </m:d>
-            </m:e>
-            <m:sup>
-              <m:f>
-                <m:fPr>
-                  <m:ctrlPr>
-                    <w:rPr>
-                      <w:rFonts w:ascii="Cambria Math" w:eastAsiaTheme="minorEastAsia" w:hAnsi="Cambria Math"/>
-                      <w:i/>
-                    </w:rPr>
-                  </m:ctrlPr>
-                </m:fPr>
-                <m:num>
-                  <m:r>
-                    <w:rPr>
-                      <w:rFonts w:ascii="Cambria Math" w:eastAsiaTheme="minorEastAsia" w:hAnsi="Cambria Math"/>
-                    </w:rPr>
-                    <m:t>1</m:t>
-                  </m:r>
-                </m:num>
-                <m:den>
-                  <m:r>
-                    <w:rPr>
-                      <w:rFonts w:ascii="Cambria Math" w:eastAsiaTheme="minorEastAsia" w:hAnsi="Cambria Math"/>
-                    </w:rPr>
-                    <m:t>N</m:t>
-                  </m:r>
-                </m:den>
-              </m:f>
-            </m:sup>
-          </m:sSup>
-          <m:r>
-            <w:rPr>
-              <w:rFonts w:ascii="Cambria Math" w:eastAsiaTheme="minorEastAsia" w:hAnsi="Cambria Math"/>
-            </w:rPr>
-            <m:t xml:space="preserve">       </m:t>
-          </m:r>
-          <m:d>
-            <m:dPr>
-              <m:ctrlPr>
-                <w:rPr>
-                  <w:rFonts w:ascii="Cambria Math" w:eastAsiaTheme="minorEastAsia" w:hAnsi="Cambria Math"/>
-                  <w:i/>
-                </w:rPr>
-              </m:ctrlPr>
-            </m:dPr>
-            <m:e>
-              <m:r>
-                <w:rPr>
-                  <w:rFonts w:ascii="Cambria Math" w:eastAsiaTheme="minorEastAsia" w:hAnsi="Cambria Math"/>
-                </w:rPr>
-                <m:t>5</m:t>
-              </m:r>
-            </m:e>
-          </m:d>
-        </m:oMath>
-      </m:oMathPara>
-    </w:p>
-    <w:p>
-      <w:r>
-        <w:t>where N is the number of consecutive bits to receive without error. This formula was realized using the following packet error rate equation (</w:t>
-      </w:r>
-      <m:oMath>
-        <m:sSub>
-          <m:sSubPr>
-            <m:ctrlPr>
-              <w:rPr>
-                <w:rFonts w:ascii="Cambria Math" w:hAnsi="Cambria Math"/>
-                <w:i/>
-              </w:rPr>
-            </m:ctrlPr>
-          </m:sSubPr>
-          <m:e>
-            <m:r>
-              <w:rPr>
-                <w:rFonts w:ascii="Cambria Math" w:hAnsi="Cambria Math"/>
-              </w:rPr>
-              <m:t>p</m:t>
-            </m:r>
-          </m:e>
-          <m:sub>
-            <m:r>
-              <w:rPr>
-                <w:rFonts w:ascii="Cambria Math" w:hAnsi="Cambria Math"/>
-              </w:rPr>
-              <m:t>p</m:t>
-            </m:r>
-          </m:sub>
-        </m:sSub>
-        <m:r>
-          <w:rPr>
-            <w:rFonts w:ascii="Cambria Math" w:hAnsi="Cambria Math"/>
-          </w:rPr>
-          <m:t>)</m:t>
-        </m:r>
-      </m:oMath>
-      <w:r>
-        <w:t xml:space="preserve"> and solving for </w:t>
-      </w:r>
-      <m:oMath>
-        <m:sSub>
-          <m:sSubPr>
-            <m:ctrlPr>
-              <w:rPr>
-                <w:rFonts w:ascii="Cambria Math" w:hAnsi="Cambria Math"/>
-                <w:i/>
-              </w:rPr>
-            </m:ctrlPr>
-          </m:sSubPr>
-          <m:e>
-            <m:r>
-              <w:rPr>
-                <w:rFonts w:ascii="Cambria Math" w:hAnsi="Cambria Math"/>
-              </w:rPr>
-              <m:t>p</m:t>
-            </m:r>
-          </m:e>
-          <m:sub>
-            <m:r>
-              <w:rPr>
-                <w:rFonts w:ascii="Cambria Math" w:hAnsi="Cambria Math"/>
-              </w:rPr>
-              <m:t>e</m:t>
-            </m:r>
-          </m:sub>
-        </m:sSub>
-      </m:oMath>
-      <w:r>
-        <w:t>:</w:t>
-      </w:r>
-    </w:p>
-    <w:p>
-      <w:pPr>
-        <w:jc w:val="center"/>
-        <w:rPr>
-          <w:rFonts w:eastAsiaTheme="minorEastAsia"/>
-        </w:rPr>
-      </w:pPr>
-      <m:oMath>
-        <m:sSub>
-          <m:sSubPr>
-            <m:ctrlPr>
-              <w:rPr>
-                <w:rFonts w:ascii="Cambria Math" w:eastAsiaTheme="minorEastAsia" w:hAnsi="Cambria Math"/>
-                <w:i/>
-              </w:rPr>
-            </m:ctrlPr>
-          </m:sSubPr>
-          <m:e>
-            <m:r>
-              <w:rPr>
-                <w:rFonts w:ascii="Cambria Math" w:eastAsiaTheme="minorEastAsia" w:hAnsi="Cambria Math"/>
-              </w:rPr>
-              <m:t>p</m:t>
-            </m:r>
-          </m:e>
-          <m:sub>
-            <m:r>
-              <w:rPr>
-                <w:rFonts w:ascii="Cambria Math" w:eastAsiaTheme="minorEastAsia" w:hAnsi="Cambria Math"/>
-              </w:rPr>
-              <m:t>p</m:t>
-            </m:r>
-          </m:sub>
-        </m:sSub>
-        <m:r>
-          <w:rPr>
-            <w:rFonts w:ascii="Cambria Math" w:eastAsiaTheme="minorEastAsia" w:hAnsi="Cambria Math"/>
-          </w:rPr>
-          <m:t>=1-</m:t>
-        </m:r>
-        <m:sSup>
-          <m:sSupPr>
-            <m:ctrlPr>
-              <w:rPr>
-                <w:rFonts w:ascii="Cambria Math" w:eastAsiaTheme="minorEastAsia" w:hAnsi="Cambria Math"/>
-                <w:i/>
-              </w:rPr>
-            </m:ctrlPr>
-          </m:sSupPr>
-          <m:e>
-            <m:r>
-              <w:rPr>
-                <w:rFonts w:ascii="Cambria Math" w:eastAsiaTheme="minorEastAsia" w:hAnsi="Cambria Math"/>
-              </w:rPr>
-              <m:t>(1-</m:t>
-            </m:r>
-            <m:sSub>
-              <m:sSubPr>
-                <m:ctrlPr>
-                  <w:rPr>
-                    <w:rFonts w:ascii="Cambria Math" w:eastAsiaTheme="minorEastAsia" w:hAnsi="Cambria Math"/>
-                    <w:i/>
-                  </w:rPr>
-                </m:ctrlPr>
-              </m:sSubPr>
-              <m:e>
-                <m:r>
-                  <w:rPr>
-                    <w:rFonts w:ascii="Cambria Math" w:eastAsiaTheme="minorEastAsia" w:hAnsi="Cambria Math"/>
-                  </w:rPr>
-                  <m:t>p</m:t>
-                </m:r>
-              </m:e>
-              <m:sub>
-                <m:r>
-                  <w:rPr>
-                    <w:rFonts w:ascii="Cambria Math" w:eastAsiaTheme="minorEastAsia" w:hAnsi="Cambria Math"/>
-                  </w:rPr>
-                  <m:t>e</m:t>
-                </m:r>
-              </m:sub>
-            </m:sSub>
-            <m:r>
-              <w:rPr>
-                <w:rFonts w:ascii="Cambria Math" w:eastAsiaTheme="minorEastAsia" w:hAnsi="Cambria Math"/>
-              </w:rPr>
-              <m:t>)</m:t>
-            </m:r>
-          </m:e>
-          <m:sup>
-            <m:r>
-              <w:rPr>
-                <w:rFonts w:ascii="Cambria Math" w:eastAsiaTheme="minorEastAsia" w:hAnsi="Cambria Math"/>
-              </w:rPr>
-              <m:t>N</m:t>
-            </m:r>
-          </m:sup>
-        </m:sSup>
-      </m:oMath>
-      <w:r>
-        <w:rPr>
-          <w:rFonts w:eastAsiaTheme="minorEastAsia"/>
-        </w:rPr>
-        <w:t xml:space="preserve"> = </w:t>
-      </w:r>
-      <m:oMath>
-        <m:f>
-          <m:fPr>
-            <m:ctrlPr>
-              <w:rPr>
-                <w:rFonts w:ascii="Cambria Math" w:hAnsi="Cambria Math"/>
-                <w:i/>
-              </w:rPr>
-            </m:ctrlPr>
-          </m:fPr>
-          <m:num>
-            <m:sSub>
-              <m:sSubPr>
-                <m:ctrlPr>
-                  <w:rPr>
-                    <w:rFonts w:ascii="Cambria Math" w:hAnsi="Cambria Math"/>
-                    <w:i/>
-                  </w:rPr>
-                </m:ctrlPr>
-              </m:sSubPr>
-              <m:e>
-                <m:r>
-                  <w:rPr>
-                    <w:rFonts w:ascii="Cambria Math" w:hAnsi="Cambria Math"/>
-                  </w:rPr>
-                  <m:t>F</m:t>
-                </m:r>
-              </m:e>
-              <m:sub>
-                <m:r>
-                  <w:rPr>
-                    <w:rFonts w:ascii="Cambria Math" w:hAnsi="Cambria Math"/>
-                  </w:rPr>
-                  <m:t>R</m:t>
-                </m:r>
-              </m:sub>
-            </m:sSub>
-            <m:r>
-              <w:rPr>
-                <w:rFonts w:ascii="Cambria Math" w:hAnsi="Cambria Math"/>
-              </w:rPr>
-              <m:t>-</m:t>
-            </m:r>
-            <m:sSub>
-              <m:sSubPr>
-                <m:ctrlPr>
-                  <w:rPr>
-                    <w:rFonts w:ascii="Cambria Math" w:hAnsi="Cambria Math"/>
-                    <w:i/>
-                  </w:rPr>
-                </m:ctrlPr>
-              </m:sSubPr>
-              <m:e>
-                <m:r>
-                  <w:rPr>
-                    <w:rFonts w:ascii="Cambria Math" w:hAnsi="Cambria Math"/>
-                  </w:rPr>
-                  <m:t>F</m:t>
-                </m:r>
-              </m:e>
-              <m:sub>
-                <m:r>
-                  <w:rPr>
-                    <w:rFonts w:ascii="Cambria Math" w:hAnsi="Cambria Math"/>
-                  </w:rPr>
-                  <m:t>C</m:t>
-                </m:r>
-              </m:sub>
-            </m:sSub>
-          </m:num>
-          <m:den>
-            <m:sSub>
-              <m:sSubPr>
-                <m:ctrlPr>
-                  <w:rPr>
-                    <w:rFonts w:ascii="Cambria Math" w:hAnsi="Cambria Math"/>
-                    <w:i/>
-                  </w:rPr>
-                </m:ctrlPr>
-              </m:sSubPr>
-              <m:e>
-                <m:r>
-                  <w:rPr>
-                    <w:rFonts w:ascii="Cambria Math" w:hAnsi="Cambria Math"/>
-                  </w:rPr>
-                  <m:t>F</m:t>
-                </m:r>
-              </m:e>
-              <m:sub>
-                <m:r>
-                  <w:rPr>
-                    <w:rFonts w:ascii="Cambria Math" w:hAnsi="Cambria Math"/>
-                  </w:rPr>
-                  <m:t>R</m:t>
-                </m:r>
-              </m:sub>
-            </m:sSub>
-          </m:den>
-        </m:f>
-        <m:r>
-          <w:rPr>
-            <w:rFonts w:ascii="Cambria Math" w:eastAsiaTheme="minorEastAsia" w:hAnsi="Cambria Math"/>
-          </w:rPr>
-          <m:t xml:space="preserve">      </m:t>
-        </m:r>
-        <m:d>
-          <m:dPr>
-            <m:ctrlPr>
-              <w:rPr>
-                <w:rFonts w:ascii="Cambria Math" w:eastAsiaTheme="minorEastAsia" w:hAnsi="Cambria Math"/>
-                <w:i/>
-              </w:rPr>
-            </m:ctrlPr>
-          </m:dPr>
-          <m:e>
-            <m:r>
-              <w:rPr>
-                <w:rFonts w:ascii="Cambria Math" w:eastAsiaTheme="minorEastAsia" w:hAnsi="Cambria Math"/>
-              </w:rPr>
-              <m:t>6</m:t>
-            </m:r>
-          </m:e>
-        </m:d>
-      </m:oMath>
-    </w:p>
-    <w:p>
-      <w:pPr>
-        <w:rPr>
-          <w:rFonts w:eastAsiaTheme="minorEastAsia"/>
-        </w:rPr>
-      </w:pPr>
-      <w:r>
-        <w:t>As with any low-earth orbiting satellite, the FO-29 satellite passes will be between 6 and 18 minutes in duration. For finding the worst-case BER performance, let us consider the worst case of only 6 minutes before the satellite passes out of range. During a satellite pass, we aim to accurately receive at least ten telemetry reports from the satellite. Hence, during a satellite pass, we aim to accurately receive at least ten group packets. Each group packet consists of two consecutively transmitted data packets and each of these data packets are wrapped in its own UI frame. Put differently, the group packet is wrapped in a UI frame pair. There are 1808 bits (i.e. 226 bytes * 8 bits/byte) per UI frame pair. At a data rate of 1200 bps, the modem is expected to receive 1.507 UI frame pairs per second. Hence, over the period of six minutes, the modem is expected to receive 542.4 UI frame pairs, or conservatively, 542 UI frame pairs. This information yields the worst-case BER requirement for this modem:</w:t>
-      </w:r>
-    </w:p>
-    <w:p>
-      <w:pPr>
-        <w:rPr>
-          <w:rFonts w:eastAsiaTheme="minorEastAsia"/>
-        </w:rPr>
-      </w:pPr>
-      <w:r>
-        <w:t xml:space="preserve">  </w:t>
-      </w:r>
-      <m:oMath>
-        <m:r>
-          <m:rPr>
-            <m:sty m:val="p"/>
-          </m:rPr>
-          <w:rPr>
-            <w:rFonts w:ascii="Cambria Math" w:eastAsiaTheme="minorEastAsia" w:hAnsi="Cambria Math"/>
-          </w:rPr>
-          <w:br/>
-        </m:r>
-      </m:oMath>
-      <m:oMathPara>
-        <m:oMath>
-          <m:sSub>
-            <m:sSubPr>
-              <m:ctrlPr>
-                <w:rPr>
-                  <w:rFonts w:ascii="Cambria Math" w:eastAsiaTheme="minorEastAsia" w:hAnsi="Cambria Math"/>
-                  <w:i/>
-                </w:rPr>
-              </m:ctrlPr>
-            </m:sSubPr>
-            <m:e>
-              <m:r>
-                <w:rPr>
-                  <w:rFonts w:ascii="Cambria Math" w:eastAsiaTheme="minorEastAsia" w:hAnsi="Cambria Math"/>
-                </w:rPr>
-                <m:t>p</m:t>
-              </m:r>
-            </m:e>
-            <m:sub>
-              <m:r>
-                <w:rPr>
-                  <w:rFonts w:ascii="Cambria Math" w:eastAsiaTheme="minorEastAsia" w:hAnsi="Cambria Math"/>
-                </w:rPr>
-                <m:t>e</m:t>
-              </m:r>
-            </m:sub>
-          </m:sSub>
-          <m:r>
-            <w:rPr>
-              <w:rFonts w:ascii="Cambria Math" w:eastAsiaTheme="minorEastAsia" w:hAnsi="Cambria Math"/>
-            </w:rPr>
-            <m:t>=1-</m:t>
-          </m:r>
-          <m:sSup>
-            <m:sSupPr>
-              <m:ctrlPr>
-                <w:rPr>
-                  <w:rFonts w:ascii="Cambria Math" w:eastAsiaTheme="minorEastAsia" w:hAnsi="Cambria Math"/>
-                  <w:i/>
-                </w:rPr>
-              </m:ctrlPr>
-            </m:sSupPr>
-            <m:e>
-              <m:d>
-                <m:dPr>
-                  <m:ctrlPr>
-                    <w:rPr>
-                      <w:rFonts w:ascii="Cambria Math" w:eastAsiaTheme="minorEastAsia" w:hAnsi="Cambria Math"/>
-                      <w:i/>
-                    </w:rPr>
-                  </m:ctrlPr>
-                </m:dPr>
-                <m:e>
-                  <m:r>
-                    <w:rPr>
-                      <w:rFonts w:ascii="Cambria Math" w:eastAsiaTheme="minorEastAsia" w:hAnsi="Cambria Math"/>
-                    </w:rPr>
-                    <m:t>1-</m:t>
-                  </m:r>
-                  <m:f>
-                    <m:fPr>
-                      <m:ctrlPr>
-                        <w:rPr>
-                          <w:rFonts w:ascii="Cambria Math" w:eastAsiaTheme="minorEastAsia" w:hAnsi="Cambria Math"/>
-                          <w:i/>
-                        </w:rPr>
-                      </m:ctrlPr>
-                    </m:fPr>
-                    <m:num>
-                      <m:r>
-                        <w:rPr>
-                          <w:rFonts w:ascii="Cambria Math" w:eastAsiaTheme="minorEastAsia" w:hAnsi="Cambria Math"/>
-                        </w:rPr>
-                        <m:t>542-10</m:t>
-                      </m:r>
-                    </m:num>
-                    <m:den>
-                      <m:r>
-                        <w:rPr>
-                          <w:rFonts w:ascii="Cambria Math" w:eastAsiaTheme="minorEastAsia" w:hAnsi="Cambria Math"/>
-                        </w:rPr>
-                        <m:t>542</m:t>
-                      </m:r>
-                    </m:den>
-                  </m:f>
-                </m:e>
-              </m:d>
-            </m:e>
-            <m:sup>
-              <m:f>
-                <m:fPr>
-                  <m:ctrlPr>
-                    <w:rPr>
-                      <w:rFonts w:ascii="Cambria Math" w:eastAsiaTheme="minorEastAsia" w:hAnsi="Cambria Math"/>
-                      <w:i/>
-                    </w:rPr>
-                  </m:ctrlPr>
-                </m:fPr>
-                <m:num>
-                  <m:r>
-                    <w:rPr>
-                      <w:rFonts w:ascii="Cambria Math" w:eastAsiaTheme="minorEastAsia" w:hAnsi="Cambria Math"/>
-                    </w:rPr>
-                    <m:t>1</m:t>
-                  </m:r>
-                </m:num>
-                <m:den>
-                  <m:r>
-                    <w:rPr>
-                      <w:rFonts w:ascii="Cambria Math" w:eastAsiaTheme="minorEastAsia" w:hAnsi="Cambria Math"/>
-                    </w:rPr>
-                    <m:t>1808</m:t>
-                  </m:r>
-                </m:den>
-              </m:f>
-            </m:sup>
-          </m:sSup>
-          <m:r>
-            <w:rPr>
-              <w:rFonts w:ascii="Cambria Math" w:eastAsiaTheme="minorEastAsia" w:hAnsi="Cambria Math"/>
-            </w:rPr>
-            <m:t>=2.2059×</m:t>
-          </m:r>
-          <m:sSup>
-            <m:sSupPr>
-              <m:ctrlPr>
-                <w:rPr>
-                  <w:rFonts w:ascii="Cambria Math" w:eastAsiaTheme="minorEastAsia" w:hAnsi="Cambria Math"/>
-                  <w:i/>
-                </w:rPr>
-              </m:ctrlPr>
-            </m:sSupPr>
-            <m:e>
-              <m:r>
-                <w:rPr>
-                  <w:rFonts w:ascii="Cambria Math" w:eastAsiaTheme="minorEastAsia" w:hAnsi="Cambria Math"/>
-                </w:rPr>
-                <m:t>10</m:t>
-              </m:r>
-            </m:e>
-            <m:sup>
-              <m:r>
-                <w:rPr>
-                  <w:rFonts w:ascii="Cambria Math" w:eastAsiaTheme="minorEastAsia" w:hAnsi="Cambria Math"/>
-                </w:rPr>
-                <m:t>-3</m:t>
-              </m:r>
-            </m:sup>
-          </m:sSup>
-          <m:r>
-            <w:rPr>
-              <w:rFonts w:ascii="Cambria Math" w:eastAsiaTheme="minorEastAsia" w:hAnsi="Cambria Math"/>
-            </w:rPr>
-            <m:t xml:space="preserve">    </m:t>
-          </m:r>
-          <m:d>
-            <m:dPr>
-              <m:ctrlPr>
-                <w:rPr>
-                  <w:rFonts w:ascii="Cambria Math" w:eastAsiaTheme="minorEastAsia" w:hAnsi="Cambria Math"/>
-                  <w:i/>
-                </w:rPr>
-              </m:ctrlPr>
-            </m:dPr>
-            <m:e>
-              <m:r>
-                <w:rPr>
-                  <w:rFonts w:ascii="Cambria Math" w:eastAsiaTheme="minorEastAsia" w:hAnsi="Cambria Math"/>
-                </w:rPr>
-                <m:t>7</m:t>
-              </m:r>
-            </m:e>
-          </m:d>
-        </m:oMath>
-      </m:oMathPara>
-    </w:p>
-    <w:p>
-      <w:pPr>
-        <w:rPr>
-          <w:rFonts w:eastAsiaTheme="minorEastAsia"/>
-        </w:rPr>
-      </w:pPr>
-    </w:p>
-    <w:p>
-      <w:pPr>
-        <w:pStyle w:val="Heading3"/>
-      </w:pPr>
-      <w:bookmarkStart w:id="36" w:name="_Toc371028457"/>
-      <w:r>
-        <w:t>Modem-to-Radio interface</w:t>
+      <w:pPr>
+        <w:pStyle w:val="Heading1"/>
+      </w:pPr>
+      <w:bookmarkStart w:id="36" w:name="_Ref49480655"/>
+      <w:bookmarkStart w:id="37" w:name="_Toc371028460"/>
+      <w:r>
+        <w:t>APPROACH</w:t>
       </w:r>
       <w:bookmarkEnd w:id="36"/>
-    </w:p>
-    <w:p>
-      <w:r>
-        <w:t xml:space="preserve">The ADC and DAC of the modem saturate at the supply voltage of the FPGA board. The supply voltage of the FPGA board is 3.3 V, hence the modem will transmit and receive audio signals with voltage amplitudes no greater than 3.3 V p-p. </w:t>
-      </w:r>
-    </w:p>
-    <w:p>
-      <w:r>
-        <w:t>The modem expects 1200 bps BPSK signals at its receiver. Additionally, it will transmit 1200 bps AFSK signals at its transmitter. The modem is prepared to receive BPSK signals that are effected by Doppler shift. Consequently, the modem will be able to control a radio transceiver’s Doppler-correction circuitry via the “Up” and “Down” buttons.</w:t>
-      </w:r>
-    </w:p>
-    <w:p>
-      <w:r>
-        <w:t>The modem will interface with a radio as follows:</w:t>
-      </w:r>
-    </w:p>
-    <w:p>
-      <w:pPr>
-        <w:pStyle w:val="ListParagraph"/>
-        <w:numPr>
-          <w:ilvl w:val="0"/>
-          <w:numId w:val="23"/>
-        </w:numPr>
-        <w:spacing w:after="160" w:line="259" w:lineRule="auto"/>
-        <w:jc w:val="left"/>
-      </w:pPr>
-      <w:r>
-        <w:t>Microphone audio</w:t>
-      </w:r>
-    </w:p>
-    <w:p>
-      <w:pPr>
-        <w:pStyle w:val="ListParagraph"/>
-        <w:numPr>
-          <w:ilvl w:val="0"/>
-          <w:numId w:val="23"/>
-        </w:numPr>
-        <w:spacing w:after="160" w:line="259" w:lineRule="auto"/>
-        <w:jc w:val="left"/>
-      </w:pPr>
-      <w:r>
-        <w:t>Receive audio</w:t>
-      </w:r>
-    </w:p>
-    <w:p>
-      <w:pPr>
-        <w:pStyle w:val="ListParagraph"/>
-        <w:numPr>
-          <w:ilvl w:val="0"/>
-          <w:numId w:val="23"/>
-        </w:numPr>
-        <w:spacing w:after="160" w:line="259" w:lineRule="auto"/>
-        <w:jc w:val="left"/>
-      </w:pPr>
-      <w:r>
-        <w:t>Up (AFC)</w:t>
-      </w:r>
-    </w:p>
-    <w:p>
-      <w:pPr>
-        <w:pStyle w:val="ListParagraph"/>
-        <w:numPr>
-          <w:ilvl w:val="0"/>
-          <w:numId w:val="23"/>
-        </w:numPr>
-        <w:spacing w:after="160" w:line="259" w:lineRule="auto"/>
-        <w:jc w:val="left"/>
-      </w:pPr>
-      <w:r>
-        <w:t>Down (AFC)</w:t>
-      </w:r>
-    </w:p>
-    <w:p>
-      <w:pPr>
-        <w:pStyle w:val="ListParagraph"/>
-        <w:numPr>
-          <w:ilvl w:val="0"/>
-          <w:numId w:val="23"/>
-        </w:numPr>
-        <w:spacing w:after="160" w:line="259" w:lineRule="auto"/>
-        <w:jc w:val="left"/>
-      </w:pPr>
-      <w:r>
-        <w:t>Push-to-talk (PTT)</w:t>
-      </w:r>
-    </w:p>
-    <w:p>
-      <w:pPr>
-        <w:pStyle w:val="ListParagraph"/>
-        <w:numPr>
-          <w:ilvl w:val="0"/>
-          <w:numId w:val="23"/>
-        </w:numPr>
-        <w:spacing w:after="160" w:line="259" w:lineRule="auto"/>
-        <w:jc w:val="left"/>
-      </w:pPr>
-      <w:r>
-        <w:t>Ground (PTT and audio common)</w:t>
-      </w:r>
-    </w:p>
-    <w:p/>
-    <w:p>
-      <w:pPr>
-        <w:pStyle w:val="Heading3"/>
-      </w:pPr>
-      <w:bookmarkStart w:id="37" w:name="_Toc371028458"/>
-      <w:r>
-        <w:t>Modem-to-TNC interface</w:t>
-      </w:r>
       <w:bookmarkEnd w:id="37"/>
-      <w:r>
-        <w:t xml:space="preserve"> </w:t>
-      </w:r>
-    </w:p>
-    <w:p>
-      <w:r>
-        <w:t>The Modem will replace the on-board modem of a terminal node controller (TNC). The Modem will interface with the TNC via its modem disconnect header. Specifically, the following five pins of the modem disconnect header will be used by the Modem:</w:t>
-      </w:r>
-    </w:p>
-    <w:p>
-      <w:pPr>
-        <w:pStyle w:val="ListParagraph"/>
-        <w:numPr>
-          <w:ilvl w:val="0"/>
-          <w:numId w:val="22"/>
-        </w:numPr>
-        <w:spacing w:after="160" w:line="259" w:lineRule="auto"/>
-        <w:jc w:val="left"/>
-      </w:pPr>
-      <w:r>
-        <w:t>Carrier Detect Output</w:t>
-      </w:r>
-    </w:p>
-    <w:p>
-      <w:pPr>
-        <w:pStyle w:val="ListParagraph"/>
-        <w:numPr>
-          <w:ilvl w:val="0"/>
-          <w:numId w:val="22"/>
-        </w:numPr>
-        <w:spacing w:after="160" w:line="259" w:lineRule="auto"/>
-        <w:jc w:val="left"/>
-      </w:pPr>
-      <w:r>
-        <w:t>Transmitter clock (16x) Input</w:t>
-      </w:r>
-    </w:p>
-    <w:p>
-      <w:pPr>
-        <w:pStyle w:val="ListParagraph"/>
-        <w:numPr>
-          <w:ilvl w:val="0"/>
-          <w:numId w:val="22"/>
-        </w:numPr>
-        <w:spacing w:after="160" w:line="259" w:lineRule="auto"/>
-        <w:jc w:val="left"/>
-      </w:pPr>
-      <w:r>
-        <w:t>Receive Data Input</w:t>
-      </w:r>
-    </w:p>
-    <w:p>
-      <w:pPr>
-        <w:pStyle w:val="ListParagraph"/>
-        <w:numPr>
-          <w:ilvl w:val="0"/>
-          <w:numId w:val="22"/>
-        </w:numPr>
-        <w:spacing w:after="160" w:line="259" w:lineRule="auto"/>
-        <w:jc w:val="left"/>
-      </w:pPr>
-      <w:r>
-        <w:t>Transmit Data Output</w:t>
-      </w:r>
-    </w:p>
-    <w:p>
-      <w:pPr>
-        <w:pStyle w:val="ListParagraph"/>
-        <w:numPr>
-          <w:ilvl w:val="0"/>
-          <w:numId w:val="22"/>
-        </w:numPr>
-        <w:spacing w:after="160" w:line="259" w:lineRule="auto"/>
-        <w:jc w:val="left"/>
-      </w:pPr>
-      <w:r>
-        <w:lastRenderedPageBreak/>
-        <w:t xml:space="preserve">Ground </w:t>
-      </w:r>
-    </w:p>
-    <w:p>
-      <w:r>
-        <w:t>At the modem disconnect header of the TNC, the Modem will send and receive signals at standard TTL interface levels. A ribbon cable for 20-pin headers will be linked between the Modem and the modem disconnect header.</w:t>
-      </w:r>
-    </w:p>
-    <w:p>
-      <w:pPr>
-        <w:pStyle w:val="Heading2"/>
-      </w:pPr>
-      <w:bookmarkStart w:id="38" w:name="_Toc371028459"/>
-      <w:r>
-        <w:t xml:space="preserve">Non-Functional </w:t>
-      </w:r>
-      <w:r>
-        <w:t>Design Constraints</w:t>
-      </w:r>
-      <w:bookmarkEnd w:id="32"/>
+    </w:p>
+    <w:p>
+      <w:pPr>
+        <w:pStyle w:val="Heading1"/>
+      </w:pPr>
+      <w:bookmarkStart w:id="38" w:name="_Ref49480367"/>
+      <w:bookmarkStart w:id="39" w:name="_Ref49498656"/>
+      <w:bookmarkStart w:id="40" w:name="_Toc371028461"/>
+      <w:r>
+        <w:t>EVALUATION</w:t>
+      </w:r>
       <w:bookmarkEnd w:id="38"/>
-    </w:p>
-    <w:p>
-      <w:pPr>
-        <w:pStyle w:val="Heading1"/>
-      </w:pPr>
-      <w:bookmarkStart w:id="39" w:name="_Ref49480655"/>
-      <w:bookmarkStart w:id="40" w:name="_Toc371028460"/>
-      <w:r>
-        <w:t>APPROACH</w:t>
-      </w:r>
       <w:bookmarkEnd w:id="39"/>
       <w:bookmarkEnd w:id="40"/>
     </w:p>
@@ -6907,39 +5651,25 @@
       <w:pPr>
         <w:pStyle w:val="Heading1"/>
       </w:pPr>
-      <w:bookmarkStart w:id="41" w:name="_Ref49480367"/>
-      <w:bookmarkStart w:id="42" w:name="_Ref49498656"/>
-      <w:bookmarkStart w:id="43" w:name="_Toc371028461"/>
-      <w:r>
-        <w:t>EVALUATION</w:t>
+      <w:bookmarkStart w:id="41" w:name="_Ref49480917"/>
+      <w:bookmarkStart w:id="42" w:name="_Toc371028462"/>
+      <w:r>
+        <w:t>SUMMARY AND FUTURE WORK</w:t>
       </w:r>
       <w:bookmarkEnd w:id="41"/>
       <w:bookmarkEnd w:id="42"/>
+    </w:p>
+    <w:p>
+      <w:pPr>
+        <w:pStyle w:val="Heading1"/>
+      </w:pPr>
+      <w:bookmarkStart w:id="43" w:name="_Ref49480973"/>
+      <w:bookmarkStart w:id="44" w:name="_Toc371028463"/>
+      <w:r>
+        <w:t>ACKNOWLEDGEMENTS</w:t>
+      </w:r>
       <w:bookmarkEnd w:id="43"/>
-    </w:p>
-    <w:p>
-      <w:pPr>
-        <w:pStyle w:val="Heading1"/>
-      </w:pPr>
-      <w:bookmarkStart w:id="44" w:name="_Ref49480917"/>
-      <w:bookmarkStart w:id="45" w:name="_Toc371028462"/>
-      <w:r>
-        <w:t>SUMMARY AND FUTURE WORK</w:t>
-      </w:r>
       <w:bookmarkEnd w:id="44"/>
-      <w:bookmarkEnd w:id="45"/>
-    </w:p>
-    <w:p>
-      <w:pPr>
-        <w:pStyle w:val="Heading1"/>
-      </w:pPr>
-      <w:bookmarkStart w:id="46" w:name="_Ref49480973"/>
-      <w:bookmarkStart w:id="47" w:name="_Toc371028463"/>
-      <w:r>
-        <w:t>ACKNOWLEDGEMENTS</w:t>
-      </w:r>
-      <w:bookmarkEnd w:id="46"/>
-      <w:bookmarkEnd w:id="47"/>
     </w:p>
     <w:p>
       <w:pPr>
@@ -6961,13 +5691,13 @@
       <w:pPr>
         <w:pStyle w:val="Heading1"/>
       </w:pPr>
-      <w:bookmarkStart w:id="48" w:name="_Ref49481035"/>
-      <w:bookmarkStart w:id="49" w:name="_Toc371028464"/>
+      <w:bookmarkStart w:id="45" w:name="_Ref49481035"/>
+      <w:bookmarkStart w:id="46" w:name="_Toc371028464"/>
       <w:r>
         <w:t>REFERENCES</w:t>
       </w:r>
-      <w:bookmarkEnd w:id="48"/>
-      <w:bookmarkEnd w:id="49"/>
+      <w:bookmarkEnd w:id="45"/>
+      <w:bookmarkEnd w:id="46"/>
     </w:p>
     <w:p>
       <w:pPr>
@@ -7223,12 +5953,12 @@
         <w:pStyle w:val="SDAppendix"/>
         <w:pageBreakBefore/>
       </w:pPr>
-      <w:bookmarkStart w:id="50" w:name="_Ref49481101"/>
+      <w:bookmarkStart w:id="47" w:name="_Ref49481101"/>
       <w:r>
         <w:lastRenderedPageBreak/>
         <w:t>Product SPECIFICATION</w:t>
       </w:r>
-      <w:bookmarkEnd w:id="50"/>
+      <w:bookmarkEnd w:id="47"/>
     </w:p>
     <w:p/>
     <w:p>
@@ -7236,12 +5966,12 @@
         <w:pStyle w:val="SDAppendix"/>
         <w:pageBreakBefore/>
       </w:pPr>
-      <w:bookmarkStart w:id="51" w:name="_Ref49481190"/>
+      <w:bookmarkStart w:id="48" w:name="_Ref49481190"/>
       <w:r>
         <w:lastRenderedPageBreak/>
         <w:t>SOME INTERESTING RELEVANT DERIVATION</w:t>
       </w:r>
-      <w:bookmarkEnd w:id="51"/>
+      <w:bookmarkEnd w:id="48"/>
     </w:p>
     <w:p/>
     <w:sectPr>
@@ -7365,7 +6095,7 @@
         <w:rStyle w:val="PageNumber"/>
         <w:noProof/>
       </w:rPr>
-      <w:t>6</w:t>
+      <w:t>14</w:t>
     </w:r>
     <w:r>
       <w:rPr>
@@ -7407,7 +6137,7 @@
         <w:rStyle w:val="PageNumber"/>
         <w:noProof/>
       </w:rPr>
-      <w:t>16</w:t>
+      <w:t>14</w:t>
     </w:r>
     <w:r>
       <w:rPr>
@@ -10613,7 +9343,7 @@
 </file>
 
 <file path=customXml/itemProps1.xml><?xml version="1.0" encoding="utf-8"?>
-<ds:datastoreItem xmlns:ds="http://schemas.openxmlformats.org/officeDocument/2006/customXml" ds:itemID="{B9FFC151-F397-4DD8-8A21-D938B874AA99}">
+<ds:datastoreItem xmlns:ds="http://schemas.openxmlformats.org/officeDocument/2006/customXml" ds:itemID="{260EDCF1-2068-43E6-AEDA-0A84D1C6E95C}">
   <ds:schemaRefs>
     <ds:schemaRef ds:uri="http://schemas.openxmlformats.org/officeDocument/2006/bibliography"/>
   </ds:schemaRefs>

</xml_diff>

<commit_message>
updated historical and economic perspective.
</commit_message>
<xml_diff>
--- a/Documents/Design Document/PCG_Design_Doc_Draft_10_18.docx
+++ b/Documents/Design Document/PCG_Design_Doc_Draft_10_18.docx
@@ -341,7 +341,7 @@
                                     </pic:cNvPicPr>
                                   </pic:nvPicPr>
                                   <pic:blipFill>
-                                    <a:blip r:embed="rId9">
+                                    <a:blip r:embed="rId8">
                                       <a:extLst>
                                         <a:ext uri="{28A0092B-C50C-407E-A947-70E740481C1C}">
                                           <a14:useLocalDpi xmlns:a14="http://schemas.microsoft.com/office/drawing/2010/main" val="0"/>
@@ -1217,7 +1217,7 @@
                 <w:sz w:val="20"/>
               </w:rPr>
             </w:pPr>
-            <w:hyperlink r:id="rId10" w:history="1">
+            <w:hyperlink r:id="rId9" w:history="1">
               <w:r>
                 <w:rPr>
                   <w:rStyle w:val="Hyperlink"/>
@@ -2794,8 +2794,6 @@
               <w:fldChar w:fldCharType="end"/>
             </w:r>
           </w:hyperlink>
-          <w:bookmarkStart w:id="1" w:name="_GoBack"/>
-          <w:bookmarkEnd w:id="1"/>
         </w:p>
         <w:p>
           <w:pPr>
@@ -3182,13 +3180,13 @@
       <w:pPr>
         <w:pStyle w:val="Heading1"/>
       </w:pPr>
-      <w:bookmarkStart w:id="2" w:name="_Ref49478891"/>
-      <w:bookmarkStart w:id="3" w:name="_Toc371028440"/>
+      <w:bookmarkStart w:id="1" w:name="_Ref49478891"/>
+      <w:bookmarkStart w:id="2" w:name="_Toc371028440"/>
       <w:r>
         <w:t>Problem</w:t>
       </w:r>
+      <w:bookmarkEnd w:id="1"/>
       <w:bookmarkEnd w:id="2"/>
-      <w:bookmarkEnd w:id="3"/>
     </w:p>
     <w:p>
       <w:pPr>
@@ -3199,29 +3197,41 @@
         <w:spacing w:before="240"/>
         <w:ind w:left="720" w:hanging="720"/>
       </w:pPr>
-      <w:bookmarkStart w:id="4" w:name="_Overall_Objectives"/>
-      <w:bookmarkStart w:id="5" w:name="_Toc307865986"/>
-      <w:bookmarkStart w:id="6" w:name="_Toc371028441"/>
-      <w:bookmarkStart w:id="7" w:name="_Ref49480580"/>
+      <w:bookmarkStart w:id="3" w:name="_Overall_Objectives"/>
+      <w:bookmarkStart w:id="4" w:name="_Toc307865986"/>
+      <w:bookmarkStart w:id="5" w:name="_Toc371028441"/>
+      <w:bookmarkStart w:id="6" w:name="_Ref49480580"/>
+      <w:bookmarkEnd w:id="3"/>
+      <w:r>
+        <w:t>Overall Objectives</w:t>
+      </w:r>
       <w:bookmarkEnd w:id="4"/>
-      <w:r>
-        <w:t>Overall Objectives</w:t>
-      </w:r>
       <w:bookmarkEnd w:id="5"/>
-      <w:bookmarkEnd w:id="6"/>
-    </w:p>
-    <w:p>
-      <w:bookmarkStart w:id="8" w:name="_Historical_and_Economic"/>
-      <w:bookmarkStart w:id="9" w:name="_Toc307865987"/>
-      <w:bookmarkStart w:id="10" w:name="_Toc371028442"/>
-      <w:bookmarkEnd w:id="8"/>
-      <w:r>
-        <w:t xml:space="preserve">It has been shown that forward error correction dramatically improves bit error rate performance in amateur packet radio satellite telemetry links (Hsiao, et. al, 2000). This senior design project aims to demonstrate how interleaving techniques can further improve the reliability of these telemetry links. Consequently, this senior design project advocates for improved robustness in amateur packet radio communication systems, specifically in those systems dealing with satellite telemetry. Amateur packet radio satellite telemetry is often unidirectional and does not benefit from automatic repeat request (ARQ) like in other bidirectional amateur packet radio communications (Hsiao, et. al, 2000). In other words, if even one bit of an AX.25 telemetry packet is received in error, the entire packet is discarded and cannot be re-transmitted (Karn, 1994). This means that beacon signals from the amateur satellites must be transmitted with enough power to ensure that the embedded telemetry packet is received without error (Milliano, et. al, 2010). </w:t>
-      </w:r>
-    </w:p>
-    <w:p>
-      <w:r>
-        <w:t xml:space="preserve">Forward error correction combined with interleaving could greatly improve both network reliability and power-efficiency in amateur packet radio satellite telemetry. The enhanced network reliability could lower overall power consumption in amateur telemetry satellites (Milliano, et. al, 2010), resulting in two benefits: 1) reduced cost of satellite construction, and 2) making amateur telemetry satellites more accessible to amateur satellite operators by reducing the size, cost, and complexity of ground station antennas (Karn, 2011). Hence, the ultimate goal of this senior design project is to demonstrate the improved network reliability and power-efficiency that results from implementing forward error correction and interleaving in amateur radio satellite telemetry satellites and ground stations.    </w:t>
+    </w:p>
+    <w:p>
+      <w:bookmarkStart w:id="7" w:name="_Historical_and_Economic"/>
+      <w:bookmarkStart w:id="8" w:name="_Toc307865987"/>
+      <w:bookmarkStart w:id="9" w:name="_Toc371028442"/>
+      <w:bookmarkEnd w:id="7"/>
+      <w:r>
+        <w:t>It has been shown that forward error correction dramatically improves bit error rate performance in amateur packet radio satellite telemetry links (Hsiao, et. al, 2000). This senior design project aims to demonstrate how interleaving techniques can further improve the reliability of these telemetry links. Consequently, this senior design project advocates for improved robustness in amateur packet radio communication systems, specifically in those systems dealing with satellite telemetry. Amateur packet radio satellite telemetry is often unidirectional and does not benefit from automatic repeat request (ARQ) like in other bidirectional amateur packet radio communications (Hsiao, et. al, 2000). In other words, if even one bit of an AX.25 telemetry packet is received in error, the entire packet is discarded and cannot be re-transmitted (Karn, 1994). This means that beacon signals from the amateur satellites must be transmitted with enough power to ensure that the embedded telemetry packet is received without error (</w:t>
+      </w:r>
+      <w:r>
+        <w:t xml:space="preserve">de </w:t>
+      </w:r>
+      <w:r>
+        <w:t xml:space="preserve">Milliano, et. al, 2010). </w:t>
+      </w:r>
+    </w:p>
+    <w:p>
+      <w:r>
+        <w:t>Forward error correction combined with interleaving could greatly improve both network reliability and power-efficiency in amateur packet radio satellite telemetry. The enhanced network reliability could lower overall power consumption in amateur telemetry satellites (</w:t>
+      </w:r>
+      <w:r>
+        <w:t xml:space="preserve">de </w:t>
+      </w:r>
+      <w:r>
+        <w:t xml:space="preserve">Milliano, et. al, 2010), resulting in two benefits: 1) reduced cost of satellite construction, and 2) making amateur telemetry satellites more accessible to amateur satellite operators by reducing the size, cost, and complexity of ground station antennas (Karn, 2011). Hence, the ultimate goal of this senior design project is to demonstrate the improved network reliability and power-efficiency that results from implementing forward error correction and interleaving in amateur radio satellite telemetry satellites and ground stations.    </w:t>
       </w:r>
     </w:p>
     <w:p>
@@ -3239,25 +3249,713 @@
       <w:r>
         <w:t>and Economic Perspective</w:t>
       </w:r>
+      <w:bookmarkEnd w:id="8"/>
       <w:bookmarkEnd w:id="9"/>
+      <w:r>
+        <w:t xml:space="preserve"> </w:t>
+      </w:r>
+    </w:p>
+    <w:p>
+      <w:pPr>
+        <w:rPr>
+          <w:szCs w:val="24"/>
+        </w:rPr>
+      </w:pPr>
+      <w:r>
+        <w:rPr>
+          <w:szCs w:val="24"/>
+        </w:rPr>
+        <w:t xml:space="preserve">The </w:t>
+      </w:r>
+      <w:r>
+        <w:rPr>
+          <w:szCs w:val="24"/>
+        </w:rPr>
+        <w:t>standard</w:t>
+      </w:r>
+      <w:r>
+        <w:rPr>
+          <w:szCs w:val="24"/>
+        </w:rPr>
+        <w:t xml:space="preserve"> </w:t>
+      </w:r>
+      <w:r>
+        <w:rPr>
+          <w:szCs w:val="24"/>
+        </w:rPr>
+        <w:t>digital modulation scheme used for amateur radio VHF and UHF operation</w:t>
+      </w:r>
+      <w:r>
+        <w:rPr>
+          <w:szCs w:val="24"/>
+        </w:rPr>
+        <w:t xml:space="preserve"> is Bell 202 (</w:t>
+      </w:r>
+      <w:r>
+        <w:rPr>
+          <w:szCs w:val="24"/>
+        </w:rPr>
+        <w:t>Capita</w:t>
+      </w:r>
+      <w:r>
+        <w:rPr>
+          <w:szCs w:val="24"/>
+        </w:rPr>
+        <w:t>i</w:t>
+      </w:r>
+      <w:r>
+        <w:rPr>
+          <w:szCs w:val="24"/>
+        </w:rPr>
+        <w:t>ne, 2010</w:t>
+      </w:r>
+      <w:r>
+        <w:rPr>
+          <w:szCs w:val="24"/>
+        </w:rPr>
+        <w:t>).</w:t>
+      </w:r>
+      <w:r>
+        <w:rPr>
+          <w:szCs w:val="24"/>
+        </w:rPr>
+        <w:t xml:space="preserve"> </w:t>
+      </w:r>
+      <w:r>
+        <w:rPr>
+          <w:szCs w:val="24"/>
+        </w:rPr>
+        <w:t xml:space="preserve">Bell 202 is audio frequency shift-keying (AFSK) between 1200 Hz and 2200 Hz, with a resulting data rate of 1200 bit/s. </w:t>
+      </w:r>
+      <w:r>
+        <w:rPr>
+          <w:szCs w:val="24"/>
+        </w:rPr>
+        <w:t>It</w:t>
+      </w:r>
+      <w:r>
+        <w:rPr>
+          <w:szCs w:val="24"/>
+        </w:rPr>
+        <w:t xml:space="preserve"> is typically used in the physical layer of the AX.25 data link layer protocol and this has been the case</w:t>
+      </w:r>
+      <w:r>
+        <w:rPr>
+          <w:szCs w:val="24"/>
+        </w:rPr>
+        <w:t xml:space="preserve"> </w:t>
+      </w:r>
+      <w:r>
+        <w:rPr>
+          <w:szCs w:val="24"/>
+        </w:rPr>
+        <w:t xml:space="preserve">since the early 1980s </w:t>
+      </w:r>
+      <w:r>
+        <w:rPr>
+          <w:szCs w:val="24"/>
+        </w:rPr>
+        <w:t>(Karn, 1994)</w:t>
+      </w:r>
+      <w:r>
+        <w:rPr>
+          <w:szCs w:val="24"/>
+        </w:rPr>
+        <w:t>.</w:t>
+      </w:r>
+      <w:r>
+        <w:rPr>
+          <w:szCs w:val="24"/>
+        </w:rPr>
+        <w:t xml:space="preserve"> </w:t>
+      </w:r>
+      <w:r>
+        <w:rPr>
+          <w:szCs w:val="24"/>
+        </w:rPr>
+        <w:t xml:space="preserve">In 1984, when Bell </w:t>
+      </w:r>
+      <w:r>
+        <w:rPr>
+          <w:szCs w:val="24"/>
+        </w:rPr>
+        <w:t>202 was a fairly new standard</w:t>
+      </w:r>
+      <w:r>
+        <w:rPr>
+          <w:szCs w:val="24"/>
+        </w:rPr>
+        <w:t xml:space="preserve"> in the</w:t>
+      </w:r>
+      <w:r>
+        <w:rPr>
+          <w:szCs w:val="24"/>
+        </w:rPr>
+        <w:t xml:space="preserve"> amateur radio community,</w:t>
+      </w:r>
+      <w:r>
+        <w:rPr>
+          <w:szCs w:val="24"/>
+        </w:rPr>
+        <w:t xml:space="preserve"> Steve</w:t>
+      </w:r>
+      <w:r>
+        <w:rPr>
+          <w:szCs w:val="24"/>
+        </w:rPr>
+        <w:t xml:space="preserve"> Goode, K9NG,</w:t>
+      </w:r>
+      <w:r>
+        <w:rPr>
+          <w:szCs w:val="24"/>
+        </w:rPr>
+        <w:t xml:space="preserve"> </w:t>
+      </w:r>
+      <w:r>
+        <w:rPr>
+          <w:szCs w:val="24"/>
+        </w:rPr>
+        <w:t>performed an exhaustive bit error rate (BER) performance analysis of a standard Bell 202 modem (</w:t>
+      </w:r>
+      <w:r>
+        <w:rPr>
+          <w:szCs w:val="24"/>
+        </w:rPr>
+        <w:t>Goode, 1984</w:t>
+      </w:r>
+      <w:r>
+        <w:rPr>
+          <w:szCs w:val="24"/>
+        </w:rPr>
+        <w:t>).</w:t>
+      </w:r>
+      <w:r>
+        <w:rPr>
+          <w:szCs w:val="24"/>
+        </w:rPr>
+        <w:t xml:space="preserve"> Goode found that at least 25 dB of FM receiver quieting (25 dBQ) was necessary for high communication reliability. In other words, 25 dBQ or greater was required to accurately receive 98% of incoming packets</w:t>
+      </w:r>
+      <w:r>
+        <w:rPr>
+          <w:szCs w:val="24"/>
+        </w:rPr>
+        <w:t xml:space="preserve">, which corresponded to a BER of 1.6e-5. </w:t>
+      </w:r>
+      <w:r>
+        <w:rPr>
+          <w:szCs w:val="24"/>
+        </w:rPr>
+        <w:t>Ralph Wallio, WORPK, figured out that</w:t>
+      </w:r>
+      <w:r>
+        <w:rPr>
+          <w:szCs w:val="24"/>
+        </w:rPr>
+        <w:t xml:space="preserve"> with this BER,</w:t>
+      </w:r>
+      <w:r>
+        <w:rPr>
+          <w:szCs w:val="24"/>
+        </w:rPr>
+        <w:t xml:space="preserve"> </w:t>
+      </w:r>
+      <w:r>
+        <w:rPr>
+          <w:szCs w:val="24"/>
+        </w:rPr>
+        <w:t xml:space="preserve">there is only a 1.603% chance of accurately receiving </w:t>
+      </w:r>
+      <w:r>
+        <w:rPr>
+          <w:szCs w:val="24"/>
+        </w:rPr>
+        <w:t xml:space="preserve">117 </w:t>
+      </w:r>
+      <w:r>
+        <w:rPr>
+          <w:szCs w:val="24"/>
+        </w:rPr>
+        <w:t xml:space="preserve">consecutive 256-byte AX.25 packets (Wallio). Wallio concluded that “this is as Goode as it gets” and it is virtually impossible to get better results without error correction. </w:t>
+      </w:r>
+    </w:p>
+    <w:p>
+      <w:pPr>
+        <w:rPr>
+          <w:szCs w:val="24"/>
+        </w:rPr>
+      </w:pPr>
+      <w:r>
+        <w:rPr>
+          <w:szCs w:val="24"/>
+        </w:rPr>
+        <w:t xml:space="preserve"> </w:t>
+      </w:r>
+      <w:r>
+        <w:rPr>
+          <w:szCs w:val="24"/>
+        </w:rPr>
+        <w:t xml:space="preserve">This poor reliability performance is </w:t>
+      </w:r>
+      <w:r>
+        <w:rPr>
+          <w:szCs w:val="24"/>
+        </w:rPr>
+        <w:t>not exclusive to amateur radio terrestrial communications</w:t>
+      </w:r>
+      <w:r>
+        <w:rPr>
+          <w:szCs w:val="24"/>
+        </w:rPr>
+        <w:t xml:space="preserve">. </w:t>
+      </w:r>
+      <w:r>
+        <w:rPr>
+          <w:szCs w:val="24"/>
+        </w:rPr>
+        <w:t>In 1995, i</w:t>
+      </w:r>
+      <w:r>
+        <w:rPr>
+          <w:szCs w:val="24"/>
+        </w:rPr>
+        <w:t xml:space="preserve">t </w:t>
+      </w:r>
+      <w:r>
+        <w:rPr>
+          <w:szCs w:val="24"/>
+        </w:rPr>
+        <w:t>was</w:t>
+      </w:r>
+      <w:r>
+        <w:rPr>
+          <w:szCs w:val="24"/>
+        </w:rPr>
+        <w:t xml:space="preserve"> demonstrated that error detection alone is not robust </w:t>
+      </w:r>
+      <w:r>
+        <w:rPr>
+          <w:szCs w:val="24"/>
+        </w:rPr>
+        <w:t xml:space="preserve">enough </w:t>
+      </w:r>
+      <w:r>
+        <w:rPr>
+          <w:szCs w:val="24"/>
+        </w:rPr>
+        <w:t>for</w:t>
+      </w:r>
+      <w:r>
+        <w:rPr>
+          <w:szCs w:val="24"/>
+        </w:rPr>
+        <w:t xml:space="preserve"> amateur</w:t>
+      </w:r>
+      <w:r>
+        <w:rPr>
+          <w:szCs w:val="24"/>
+        </w:rPr>
+        <w:t xml:space="preserve"> </w:t>
+      </w:r>
+      <w:r>
+        <w:rPr>
+          <w:szCs w:val="24"/>
+        </w:rPr>
+        <w:t xml:space="preserve">radio </w:t>
+      </w:r>
+      <w:r>
+        <w:rPr>
+          <w:szCs w:val="24"/>
+        </w:rPr>
+        <w:t>microsatellite communications</w:t>
+      </w:r>
+      <w:r>
+        <w:rPr>
+          <w:szCs w:val="24"/>
+        </w:rPr>
+        <w:t xml:space="preserve"> </w:t>
+      </w:r>
+      <w:r>
+        <w:rPr>
+          <w:szCs w:val="24"/>
+        </w:rPr>
+        <w:t xml:space="preserve">also </w:t>
+      </w:r>
+      <w:r>
+        <w:rPr>
+          <w:szCs w:val="24"/>
+        </w:rPr>
+        <w:t>(</w:t>
+      </w:r>
+      <w:r>
+        <w:rPr>
+          <w:szCs w:val="24"/>
+        </w:rPr>
+        <w:t>Hsiao, 2000</w:t>
+      </w:r>
+      <w:r>
+        <w:rPr>
+          <w:szCs w:val="24"/>
+        </w:rPr>
+        <w:t>)</w:t>
+      </w:r>
+      <w:r>
+        <w:rPr>
+          <w:szCs w:val="24"/>
+        </w:rPr>
+        <w:t>.</w:t>
+      </w:r>
+      <w:r>
+        <w:rPr>
+          <w:szCs w:val="24"/>
+        </w:rPr>
+        <w:t xml:space="preserve"> </w:t>
+      </w:r>
+      <w:r>
+        <w:rPr>
+          <w:szCs w:val="24"/>
+        </w:rPr>
+        <w:t>Particularly in unidirectional (simplex) satellite communications, the harsh environmental conditions and the microsatellite’s characteristically low transmitter power make for very unreliable telemetry data links (Hsiao, 2000). It has been demonstrated that forward error correction</w:t>
+      </w:r>
+      <w:r>
+        <w:rPr>
+          <w:szCs w:val="24"/>
+        </w:rPr>
+        <w:t>, specifically convolutional encoding and decoding,</w:t>
+      </w:r>
+      <w:r>
+        <w:rPr>
+          <w:szCs w:val="24"/>
+        </w:rPr>
+        <w:t xml:space="preserve"> can </w:t>
+      </w:r>
+      <w:r>
+        <w:rPr>
+          <w:szCs w:val="24"/>
+        </w:rPr>
+        <w:t>generally correct up to 75 percent of errors (Hsiao, 2000). It was also demonstrated that 1200 bit/s biphase shift-keying (BPSK) provides much more reliable transmission quality than 1200 bit/s AFSK, irrespective to whether the VHF or UHF amateur bands are used. Moreover, it was demonstrated that BPSK occupies a considerably smaller</w:t>
+      </w:r>
+      <w:r>
+        <w:rPr>
+          <w:szCs w:val="24"/>
+        </w:rPr>
+        <w:t xml:space="preserve"> frequency</w:t>
+      </w:r>
+      <w:r>
+        <w:rPr>
+          <w:szCs w:val="24"/>
+        </w:rPr>
+        <w:t xml:space="preserve"> bandwidth than AFSK while possessing excellent anti-interference properties. </w:t>
+      </w:r>
+      <w:r>
+        <w:rPr>
+          <w:szCs w:val="24"/>
+        </w:rPr>
+        <w:t xml:space="preserve">And with a </w:t>
+      </w:r>
+      <w:r>
+        <w:rPr>
+          <w:szCs w:val="24"/>
+        </w:rPr>
+        <w:t xml:space="preserve">general </w:t>
+      </w:r>
+      <w:r>
+        <w:rPr>
+          <w:szCs w:val="24"/>
+        </w:rPr>
+        <w:t>tenfold BER performance increase</w:t>
+      </w:r>
+      <w:r>
+        <w:rPr>
+          <w:szCs w:val="24"/>
+        </w:rPr>
+        <w:t xml:space="preserve"> for both 1200 bit/s AFSK and BPSK over 144 MHz VHF</w:t>
+      </w:r>
+      <w:r>
+        <w:rPr>
+          <w:szCs w:val="24"/>
+        </w:rPr>
+        <w:t xml:space="preserve">, implementing forward </w:t>
+      </w:r>
+      <w:r>
+        <w:rPr>
+          <w:szCs w:val="24"/>
+        </w:rPr>
+        <w:t xml:space="preserve">correction for amateur satellite telemetry was demonstrated to be clearly better than not implementing forward error </w:t>
+      </w:r>
+      <w:r>
+        <w:rPr>
+          <w:szCs w:val="24"/>
+        </w:rPr>
+        <w:lastRenderedPageBreak/>
+        <w:t>correction.</w:t>
+      </w:r>
+    </w:p>
+    <w:p>
+      <w:pPr>
+        <w:rPr>
+          <w:szCs w:val="24"/>
+        </w:rPr>
+      </w:pPr>
+      <w:r>
+        <w:rPr>
+          <w:szCs w:val="24"/>
+        </w:rPr>
+        <w:t>In 2003, the AAU-Cubesat was one of the first pico-satellites</w:t>
+      </w:r>
+      <w:r>
+        <w:rPr>
+          <w:szCs w:val="24"/>
+        </w:rPr>
+        <w:t xml:space="preserve"> to be launched into space</w:t>
+      </w:r>
+      <w:r>
+        <w:rPr>
+          <w:szCs w:val="24"/>
+        </w:rPr>
+        <w:t>.</w:t>
+      </w:r>
+      <w:r>
+        <w:rPr>
+          <w:szCs w:val="24"/>
+        </w:rPr>
+        <w:t xml:space="preserve"> Moreover, the miniaturized satellite harbored a communication subsystem that implemented both forward error correction and interleaving over 9600 bit/s </w:t>
+      </w:r>
+      <w:r>
+        <w:rPr>
+          <w:szCs w:val="24"/>
+        </w:rPr>
+        <w:t xml:space="preserve">GMSK </w:t>
+      </w:r>
+      <w:r>
+        <w:rPr>
+          <w:szCs w:val="24"/>
+        </w:rPr>
+        <w:t xml:space="preserve">AX.25 (Alminde, et. al, 2002). </w:t>
+      </w:r>
+      <w:r>
+        <w:rPr>
+          <w:szCs w:val="24"/>
+        </w:rPr>
+        <w:t>The enhanced robustness and data rate was justified by the fact that it had to transmit approxim</w:t>
+      </w:r>
+      <w:r>
+        <w:rPr>
+          <w:szCs w:val="24"/>
+        </w:rPr>
+        <w:t xml:space="preserve">ately 1461 kB of telemetry and picture data </w:t>
+      </w:r>
+      <w:r>
+        <w:rPr>
+          <w:szCs w:val="24"/>
+        </w:rPr>
+        <w:t>per day.</w:t>
+      </w:r>
+      <w:r>
+        <w:rPr>
+          <w:szCs w:val="24"/>
+        </w:rPr>
+        <w:t xml:space="preserve"> This simply would not have been possible had the satellite not utilized error det</w:t>
+      </w:r>
+      <w:r>
+        <w:rPr>
+          <w:szCs w:val="24"/>
+        </w:rPr>
+        <w:t>ection and correction</w:t>
+      </w:r>
+      <w:r>
+        <w:rPr>
+          <w:szCs w:val="24"/>
+        </w:rPr>
+        <w:t>.</w:t>
+      </w:r>
+      <w:r>
+        <w:rPr>
+          <w:szCs w:val="24"/>
+        </w:rPr>
+        <w:t xml:space="preserve"> </w:t>
+      </w:r>
+      <w:r>
+        <w:rPr>
+          <w:szCs w:val="24"/>
+        </w:rPr>
+        <w:t>However, i</w:t>
+      </w:r>
+      <w:r>
+        <w:rPr>
+          <w:szCs w:val="24"/>
+        </w:rPr>
+        <w:t>ts</w:t>
+      </w:r>
+      <w:r>
+        <w:rPr>
+          <w:szCs w:val="24"/>
+        </w:rPr>
+        <w:t xml:space="preserve"> on-board transmitter defects</w:t>
+      </w:r>
+      <w:r>
+        <w:rPr>
+          <w:szCs w:val="24"/>
+        </w:rPr>
+        <w:t xml:space="preserve">, along with the fact that it operated at 437.9 MHz, meant that it would be particularly difficult for the average amateur radio operator with a 2-meter </w:t>
+      </w:r>
+      <w:r>
+        <w:rPr>
+          <w:szCs w:val="24"/>
+        </w:rPr>
+        <w:t xml:space="preserve">radio </w:t>
+      </w:r>
+      <w:r>
+        <w:rPr>
+          <w:szCs w:val="24"/>
+        </w:rPr>
+        <w:t>transceiver to receive its telemetry data.</w:t>
+      </w:r>
+      <w:r>
+        <w:rPr>
+          <w:szCs w:val="24"/>
+        </w:rPr>
+        <w:t xml:space="preserve"> </w:t>
+      </w:r>
+      <w:r>
+        <w:rPr>
+          <w:szCs w:val="24"/>
+        </w:rPr>
+        <w:t xml:space="preserve">This would particularly bother </w:t>
+      </w:r>
+      <w:r>
+        <w:rPr>
+          <w:szCs w:val="24"/>
+        </w:rPr>
+        <w:t>Phil Karn, KA9Q,</w:t>
+      </w:r>
+      <w:r>
+        <w:rPr>
+          <w:szCs w:val="24"/>
+        </w:rPr>
+        <w:t xml:space="preserve"> who</w:t>
+      </w:r>
+      <w:r>
+        <w:rPr>
+          <w:szCs w:val="24"/>
+        </w:rPr>
+        <w:t xml:space="preserve"> is a strong proponent of developing robust amateur satellite telemetry links while also making the link accessible to the average amateur radio operator (Karn, 2011). </w:t>
+      </w:r>
+      <w:r>
+        <w:rPr>
+          <w:szCs w:val="24"/>
+        </w:rPr>
+        <w:t>Karn asserts that robus</w:t>
+      </w:r>
+      <w:bookmarkStart w:id="10" w:name="_GoBack"/>
       <w:bookmarkEnd w:id="10"/>
       <w:r>
+        <w:rPr>
+          <w:szCs w:val="24"/>
+        </w:rPr>
+        <w:t>t telemetry links</w:t>
+      </w:r>
+      <w:r>
+        <w:rPr>
+          <w:szCs w:val="24"/>
+        </w:rPr>
         <w:t xml:space="preserve"> </w:t>
       </w:r>
-    </w:p>
-    <w:p>
-      <w:pPr>
-        <w:rPr>
-          <w:color w:val="000000"/>
-          <w:szCs w:val="24"/>
-        </w:rPr>
-      </w:pPr>
-      <w:r>
-        <w:rPr>
-          <w:color w:val="000000"/>
-          <w:szCs w:val="24"/>
-        </w:rPr>
-        <w:t>[TO BE COMPLETED AS OF 11/06/13]</w:t>
+      <w:r>
+        <w:rPr>
+          <w:szCs w:val="24"/>
+        </w:rPr>
+        <w:t xml:space="preserve">(using forward error correction) reduce the cost of satellite construction and simplify ground antennas, making amateur radio satellite telemetry much more </w:t>
+      </w:r>
+      <w:r>
+        <w:rPr>
+          <w:szCs w:val="24"/>
+        </w:rPr>
+        <w:t xml:space="preserve">technologically and financially </w:t>
+      </w:r>
+      <w:r>
+        <w:rPr>
+          <w:szCs w:val="24"/>
+        </w:rPr>
+        <w:t xml:space="preserve">accessible to future amateur satellite operators (Karn, 2011). </w:t>
+      </w:r>
+    </w:p>
+    <w:p>
+      <w:pPr>
+        <w:rPr>
+          <w:szCs w:val="24"/>
+        </w:rPr>
+      </w:pPr>
+      <w:r>
+        <w:rPr>
+          <w:szCs w:val="24"/>
+        </w:rPr>
+        <w:t>As</w:t>
+      </w:r>
+      <w:r>
+        <w:rPr>
+          <w:szCs w:val="24"/>
+        </w:rPr>
+        <w:t xml:space="preserve"> amateur satellite designers foresee the next generation of miniature satellites (</w:t>
+      </w:r>
+      <w:r>
+        <w:rPr>
+          <w:szCs w:val="24"/>
+        </w:rPr>
+        <w:t xml:space="preserve">de </w:t>
+      </w:r>
+      <w:r>
+        <w:rPr>
+          <w:szCs w:val="24"/>
+        </w:rPr>
+        <w:t>Milliano, 2010), and as the next generation of amateur satellites</w:t>
+      </w:r>
+      <w:r>
+        <w:rPr>
+          <w:szCs w:val="24"/>
+        </w:rPr>
+        <w:t xml:space="preserve"> equipped with robust communication schemes</w:t>
+      </w:r>
+      <w:r>
+        <w:rPr>
+          <w:szCs w:val="24"/>
+        </w:rPr>
+        <w:t xml:space="preserve"> </w:t>
+      </w:r>
+      <w:r>
+        <w:rPr>
+          <w:szCs w:val="24"/>
+        </w:rPr>
+        <w:t>continue to ascend into space</w:t>
+      </w:r>
+      <w:r>
+        <w:rPr>
+          <w:szCs w:val="24"/>
+        </w:rPr>
+        <w:t>,</w:t>
+      </w:r>
+      <w:r>
+        <w:rPr>
+          <w:szCs w:val="24"/>
+        </w:rPr>
+        <w:t xml:space="preserve"> and as miniature satellites become increasingly more financially and technologically accessible to amateur satellite operators, it must be clearly demonstrated to the amateur radio community how these advancements trump the ubiquitous 1200 bit/s AFSK AX.25. Hence, to reiterate, this senior design project hopes to clearly demonstrate the performance advantages that yield from using forward error correction and interleaving schemes in amateur satellite telemetry.    </w:t>
+      </w:r>
+      <w:r>
+        <w:rPr>
+          <w:szCs w:val="24"/>
+        </w:rPr>
+        <w:t xml:space="preserve">  </w:t>
+      </w:r>
+      <w:r>
+        <w:rPr>
+          <w:szCs w:val="24"/>
+        </w:rPr>
+        <w:t xml:space="preserve">  </w:t>
+      </w:r>
+      <w:r>
+        <w:rPr>
+          <w:szCs w:val="24"/>
+        </w:rPr>
+        <w:t xml:space="preserve"> </w:t>
       </w:r>
     </w:p>
     <w:p>
@@ -3387,11 +4085,7 @@
         <w:t xml:space="preserve">line codes typically </w:t>
       </w:r>
       <w:r>
-        <w:t xml:space="preserve">encountered </w:t>
-      </w:r>
-      <w:r>
-        <w:lastRenderedPageBreak/>
-        <w:t>in</w:t>
+        <w:t>encountered in</w:t>
       </w:r>
       <w:r>
         <w:t xml:space="preserve"> a</w:t>
@@ -3485,6 +4179,7 @@
         <w:spacing w:before="120"/>
       </w:pPr>
       <w:r>
+        <w:lastRenderedPageBreak/>
         <w:t>Our modem was designed to interface between the TNC and the transceiver.  This means our modem will only perform baseband modulation.  From the TNC, the modem receives AX.25 data streams and further processes them using a bi-phase Manchester encoder.  The benefit of bi-phase Manchester code is that it is self-clocking which makes timing synchronization easier on the receiving end.</w:t>
       </w:r>
     </w:p>
@@ -3542,7 +4237,7 @@
                     <pic:cNvPicPr/>
                   </pic:nvPicPr>
                   <pic:blipFill rotWithShape="1">
-                    <a:blip r:embed="rId11"/>
+                    <a:blip r:embed="rId10"/>
                     <a:srcRect l="33814" t="42474" r="16185" b="29590"/>
                     <a:stretch/>
                   </pic:blipFill>
@@ -3638,7 +4333,7 @@
                     <pic:cNvPicPr/>
                   </pic:nvPicPr>
                   <pic:blipFill rotWithShape="1">
-                    <a:blip r:embed="rId12"/>
+                    <a:blip r:embed="rId11"/>
                     <a:srcRect l="27083" t="36487" r="20994" b="17333"/>
                     <a:stretch/>
                   </pic:blipFill>
@@ -3728,7 +4423,7 @@
                     <pic:cNvPicPr/>
                   </pic:nvPicPr>
                   <pic:blipFill rotWithShape="1">
-                    <a:blip r:embed="rId13"/>
+                    <a:blip r:embed="rId12"/>
                     <a:srcRect l="33814" t="37344" r="18910" b="17331"/>
                     <a:stretch/>
                   </pic:blipFill>
@@ -4247,7 +4942,7 @@
                     </pic:cNvPicPr>
                   </pic:nvPicPr>
                   <pic:blipFill rotWithShape="1">
-                    <a:blip r:embed="rId14">
+                    <a:blip r:embed="rId13">
                       <a:extLst>
                         <a:ext uri="{28A0092B-C50C-407E-A947-70E740481C1C}">
                           <a14:useLocalDpi xmlns:a14="http://schemas.microsoft.com/office/drawing/2010/main" val="0"/>
@@ -4750,7 +5445,7 @@
                     </pic:cNvPicPr>
                   </pic:nvPicPr>
                   <pic:blipFill rotWithShape="1">
-                    <a:blip r:embed="rId15">
+                    <a:blip r:embed="rId14">
                       <a:extLst>
                         <a:ext uri="{28A0092B-C50C-407E-A947-70E740481C1C}">
                           <a14:useLocalDpi xmlns:a14="http://schemas.microsoft.com/office/drawing/2010/main" val="0"/>
@@ -5135,7 +5830,7 @@
                     </pic:cNvPicPr>
                   </pic:nvPicPr>
                   <pic:blipFill rotWithShape="1">
-                    <a:blip r:embed="rId16">
+                    <a:blip r:embed="rId15">
                       <a:extLst>
                         <a:ext uri="{28A0092B-C50C-407E-A947-70E740481C1C}">
                           <a14:useLocalDpi xmlns:a14="http://schemas.microsoft.com/office/drawing/2010/main" val="0"/>
@@ -5450,7 +6145,7 @@
                     <pic:cNvPicPr/>
                   </pic:nvPicPr>
                   <pic:blipFill rotWithShape="1">
-                    <a:blip r:embed="rId17"/>
+                    <a:blip r:embed="rId16"/>
                     <a:srcRect l="22756" t="45040" r="28205" b="29590"/>
                     <a:stretch/>
                   </pic:blipFill>
@@ -5588,7 +6283,7 @@
       <w:bookmarkStart w:id="30" w:name="_Ref49490297"/>
       <w:bookmarkStart w:id="31" w:name="_Toc371028454"/>
       <w:bookmarkStart w:id="32" w:name="_Ref49490597"/>
-      <w:bookmarkEnd w:id="7"/>
+      <w:bookmarkEnd w:id="6"/>
       <w:r>
         <w:t>DESIGN REQUIREMENTS</w:t>
       </w:r>
@@ -5701,217 +6396,28 @@
     </w:p>
     <w:p>
       <w:pPr>
-        <w:pStyle w:val="HTMLPreformatted"/>
-        <w:rPr>
-          <w:rFonts w:ascii="Times New Roman" w:hAnsi="Times New Roman" w:cs="Times New Roman"/>
-          <w:color w:val="000000"/>
-        </w:rPr>
-      </w:pPr>
-      <w:r>
-        <w:rPr>
-          <w:rFonts w:ascii="Times New Roman" w:hAnsi="Times New Roman" w:cs="Times New Roman"/>
-          <w:color w:val="000000"/>
-        </w:rPr>
-        <w:t xml:space="preserve">Goode, S. (1983). BER performance of TAPR TNC modem. Retrieved 11/01, 2013, from http://www.tapr.org/psr/psr011.pdf </w:t>
-      </w:r>
-    </w:p>
-    <w:p>
-      <w:pPr>
-        <w:pStyle w:val="HTMLPreformatted"/>
-        <w:rPr>
-          <w:rFonts w:ascii="Times New Roman" w:hAnsi="Times New Roman" w:cs="Times New Roman"/>
-          <w:color w:val="000000"/>
-        </w:rPr>
-      </w:pPr>
-    </w:p>
-    <w:p>
-      <w:pPr>
-        <w:pStyle w:val="HTMLPreformatted"/>
-        <w:rPr>
-          <w:rFonts w:ascii="Times New Roman" w:hAnsi="Times New Roman" w:cs="Times New Roman"/>
-          <w:color w:val="000000"/>
-        </w:rPr>
-      </w:pPr>
-      <w:r>
-        <w:rPr>
-          <w:rFonts w:ascii="Times New Roman" w:hAnsi="Times New Roman" w:cs="Times New Roman"/>
-          <w:color w:val="000000"/>
-        </w:rPr>
-        <w:t xml:space="preserve">Karn, P. </w:t>
-      </w:r>
-      <w:r>
-        <w:rPr>
-          <w:rFonts w:ascii="Times New Roman" w:hAnsi="Times New Roman" w:cs="Times New Roman"/>
-          <w:color w:val="000000"/>
-        </w:rPr>
-        <w:t xml:space="preserve">(1994). </w:t>
-      </w:r>
-      <w:r>
-        <w:rPr>
-          <w:rFonts w:ascii="Times New Roman" w:hAnsi="Times New Roman" w:cs="Times New Roman"/>
-          <w:color w:val="000000"/>
-        </w:rPr>
-        <w:t xml:space="preserve">Toward new link layer protocols. Retrieved 11/01, 2013, from </w:t>
-      </w:r>
-      <w:hyperlink r:id="rId18" w:history="1">
-        <w:r>
-          <w:rPr>
-            <w:rStyle w:val="Hyperlink"/>
-            <w:rFonts w:ascii="Times New Roman" w:hAnsi="Times New Roman" w:cs="Times New Roman"/>
-          </w:rPr>
-          <w:t>http://www.qsl.net/n9zia/newlinkpaper.html</w:t>
-        </w:r>
-      </w:hyperlink>
-      <w:r>
-        <w:rPr>
-          <w:rFonts w:ascii="Times New Roman" w:hAnsi="Times New Roman" w:cs="Times New Roman"/>
-          <w:color w:val="000000"/>
-        </w:rPr>
-        <w:t xml:space="preserve"> </w:t>
-      </w:r>
-    </w:p>
-    <w:p>
-      <w:pPr>
-        <w:pStyle w:val="HTMLPreformatted"/>
-        <w:rPr>
-          <w:rFonts w:ascii="Times New Roman" w:hAnsi="Times New Roman" w:cs="Times New Roman"/>
-          <w:color w:val="000000"/>
-        </w:rPr>
-      </w:pPr>
-    </w:p>
-    <w:p>
-      <w:pPr>
-        <w:pStyle w:val="HTMLPreformatted"/>
-        <w:rPr>
-          <w:rFonts w:ascii="Times New Roman" w:hAnsi="Times New Roman" w:cs="Times New Roman"/>
-          <w:color w:val="000000"/>
-        </w:rPr>
-      </w:pPr>
-      <w:r>
-        <w:rPr>
-          <w:rFonts w:ascii="Times New Roman" w:hAnsi="Times New Roman" w:cs="Times New Roman"/>
-          <w:color w:val="000000"/>
-        </w:rPr>
-        <w:t xml:space="preserve">Karn, P. (2011). The BPSK1000 telemetry modem for ArriSSat-1. Retrieved 11/01, 2013, from </w:t>
-      </w:r>
-      <w:hyperlink r:id="rId19" w:history="1">
-        <w:r>
-          <w:rPr>
-            <w:rStyle w:val="Hyperlink"/>
-            <w:rFonts w:ascii="Times New Roman" w:hAnsi="Times New Roman" w:cs="Times New Roman"/>
-          </w:rPr>
-          <w:t>http://www.ka9q.net/bpsk1000.html</w:t>
-        </w:r>
-      </w:hyperlink>
-      <w:r>
-        <w:rPr>
-          <w:rFonts w:ascii="Times New Roman" w:hAnsi="Times New Roman" w:cs="Times New Roman"/>
-          <w:color w:val="000000"/>
-        </w:rPr>
-        <w:t xml:space="preserve"> </w:t>
-      </w:r>
-    </w:p>
-    <w:p>
-      <w:pPr>
-        <w:pStyle w:val="HTMLPreformatted"/>
-        <w:rPr>
-          <w:rFonts w:ascii="Times New Roman" w:hAnsi="Times New Roman" w:cs="Times New Roman"/>
-          <w:color w:val="000000"/>
-        </w:rPr>
-      </w:pPr>
-    </w:p>
-    <w:p>
-      <w:pPr>
-        <w:pStyle w:val="HTMLPreformatted"/>
-        <w:rPr>
-          <w:rFonts w:ascii="Times New Roman" w:hAnsi="Times New Roman" w:cs="Times New Roman"/>
-          <w:color w:val="000000"/>
-        </w:rPr>
-      </w:pPr>
-      <w:r>
-        <w:rPr>
-          <w:rFonts w:ascii="Times New Roman" w:hAnsi="Times New Roman" w:cs="Times New Roman"/>
-          <w:color w:val="000000"/>
-        </w:rPr>
-        <w:t xml:space="preserve">Lee, T. B. (2012). How software-defined radio could revolutionize wireless. Retrieved 11/01, 2013, from http://arstechnica.com/tech-policy/2012/07/how-software-defined-radio-could-revolutionize-wireless/ </w:t>
-      </w:r>
-    </w:p>
-    <w:p>
-      <w:pPr>
-        <w:pStyle w:val="HTMLPreformatted"/>
-        <w:rPr>
-          <w:rFonts w:ascii="Times New Roman" w:hAnsi="Times New Roman" w:cs="Times New Roman"/>
-          <w:color w:val="000000"/>
-        </w:rPr>
-      </w:pPr>
-      <w:r>
-        <w:rPr>
-          <w:rFonts w:ascii="Times New Roman" w:hAnsi="Times New Roman" w:cs="Times New Roman"/>
-          <w:color w:val="000000"/>
-        </w:rPr>
-        <w:t xml:space="preserve">McGuire, J. (2006). Presentation outline for FX.25 proposal. Retrieved 11/01, 2013, from </w:t>
-      </w:r>
-      <w:hyperlink r:id="rId20" w:history="1">
-        <w:r>
-          <w:rPr>
-            <w:rStyle w:val="Hyperlink"/>
-            <w:rFonts w:ascii="Times New Roman" w:hAnsi="Times New Roman" w:cs="Times New Roman"/>
-          </w:rPr>
-          <w:t>http://eludium.stensat.org/mcguire/projects/FX-25/Presentation_Outline_FX-25_02.pdf</w:t>
-        </w:r>
-      </w:hyperlink>
-      <w:r>
-        <w:rPr>
-          <w:rFonts w:ascii="Times New Roman" w:hAnsi="Times New Roman" w:cs="Times New Roman"/>
-          <w:color w:val="000000"/>
-        </w:rPr>
-        <w:t xml:space="preserve"> </w:t>
-      </w:r>
-    </w:p>
-    <w:p>
-      <w:pPr>
-        <w:pStyle w:val="HTMLPreformatted"/>
-        <w:rPr>
-          <w:rFonts w:ascii="Times New Roman" w:hAnsi="Times New Roman" w:cs="Times New Roman"/>
-          <w:color w:val="000000"/>
-        </w:rPr>
-      </w:pPr>
-    </w:p>
-    <w:p>
-      <w:pPr>
-        <w:pStyle w:val="HTMLPreformatted"/>
-        <w:rPr>
-          <w:rFonts w:ascii="Times New Roman" w:hAnsi="Times New Roman" w:cs="Times New Roman"/>
-          <w:color w:val="000000"/>
-        </w:rPr>
-      </w:pPr>
-      <w:r>
-        <w:rPr>
-          <w:rFonts w:ascii="Times New Roman" w:hAnsi="Times New Roman" w:cs="Times New Roman"/>
-          <w:color w:val="000000"/>
-        </w:rPr>
-        <w:t>McGuire, J. (2007). FX.25 on air performance. Retrieved 11/01, 2013, from http://www.stensat.org/projects/FX-25/FX-25_performance.htm</w:t>
-      </w:r>
-    </w:p>
-    <w:p>
-      <w:pPr>
-        <w:spacing w:before="240"/>
-        <w:rPr>
-          <w:sz w:val="20"/>
-        </w:rPr>
-      </w:pPr>
-      <w:r>
+        <w:pStyle w:val="NormalWeb"/>
+        <w:ind w:left="446" w:hanging="446"/>
         <w:rPr>
           <w:color w:val="000000"/>
           <w:sz w:val="20"/>
-        </w:rPr>
-        <w:t>Rao, K. H. S., Jamadagni, K. S., Von Allmen, L. A., &amp; Shah, A. V. (1990). All-digital pseudo-coherent (PC) FSK modems. Paper presented at the</w:t>
+          <w:szCs w:val="20"/>
+        </w:rPr>
+      </w:pPr>
+      <w:r>
+        <w:rPr>
+          <w:color w:val="000000"/>
+          <w:sz w:val="20"/>
+          <w:szCs w:val="20"/>
+        </w:rPr>
+        <w:t>Alminde, L., Bisgaard, M., Vinther, D., Viscor, T., &amp; Ostergaard, K. Z. (2002).</w:t>
       </w:r>
       <w:r>
         <w:rPr>
           <w:rStyle w:val="apple-converted-space"/>
           <w:color w:val="000000"/>
           <w:sz w:val="20"/>
+          <w:szCs w:val="20"/>
         </w:rPr>
         <w:t> </w:t>
       </w:r>
@@ -5921,8 +6427,9 @@
           <w:iCs/>
           <w:color w:val="000000"/>
           <w:sz w:val="20"/>
-        </w:rPr>
-        <w:t>Digital Communications, 1990. Electronic Circuits and Systems for Communications. Proceedings, 1990 International Zurich Seminar on,</w:t>
+          <w:szCs w:val="20"/>
+        </w:rPr>
+        <w:t>Robustness of radio link between AAU-cubesat and ground station.</w:t>
       </w:r>
       <w:r>
         <w:rPr>
@@ -5931,6 +6438,7 @@
           <w:iCs/>
           <w:color w:val="000000"/>
           <w:sz w:val="20"/>
+          <w:szCs w:val="20"/>
         </w:rPr>
         <w:t> </w:t>
       </w:r>
@@ -5938,9 +6446,586 @@
         <w:rPr>
           <w:color w:val="000000"/>
           <w:sz w:val="20"/>
+          <w:szCs w:val="20"/>
+        </w:rPr>
+        <w:t>Unpublished manuscript.</w:t>
+      </w:r>
+    </w:p>
+    <w:p>
+      <w:pPr>
+        <w:pStyle w:val="NormalWeb"/>
+        <w:ind w:left="446" w:hanging="446"/>
+        <w:rPr>
+          <w:color w:val="000000"/>
+          <w:sz w:val="20"/>
+          <w:szCs w:val="20"/>
+        </w:rPr>
+      </w:pPr>
+    </w:p>
+    <w:p>
+      <w:pPr>
+        <w:pStyle w:val="NormalWeb"/>
+        <w:ind w:left="446" w:hanging="446"/>
+        <w:rPr>
+          <w:color w:val="000000"/>
+          <w:sz w:val="20"/>
+          <w:szCs w:val="20"/>
+        </w:rPr>
+      </w:pPr>
+      <w:r>
+        <w:rPr>
+          <w:color w:val="000000"/>
+          <w:sz w:val="20"/>
+          <w:szCs w:val="20"/>
+        </w:rPr>
+        <w:t>de Milliano, M., &amp; Verhoeven, C. (2010). Towards the next generation of nanosatellite communication systems.</w:t>
+      </w:r>
+      <w:r>
+        <w:rPr>
+          <w:rStyle w:val="apple-converted-space"/>
+          <w:i/>
+          <w:iCs/>
+          <w:color w:val="000000"/>
+          <w:sz w:val="20"/>
+          <w:szCs w:val="20"/>
+        </w:rPr>
+        <w:t> </w:t>
+      </w:r>
+      <w:r>
+        <w:rPr>
+          <w:i/>
+          <w:iCs/>
+          <w:color w:val="000000"/>
+          <w:sz w:val="20"/>
+          <w:szCs w:val="20"/>
+        </w:rPr>
+        <w:t>Acta Astronautica,</w:t>
+      </w:r>
+      <w:r>
+        <w:rPr>
+          <w:rStyle w:val="apple-converted-space"/>
+          <w:i/>
+          <w:iCs/>
+          <w:color w:val="000000"/>
+          <w:sz w:val="20"/>
+          <w:szCs w:val="20"/>
+        </w:rPr>
+        <w:t> </w:t>
+      </w:r>
+      <w:r>
+        <w:rPr>
+          <w:i/>
+          <w:iCs/>
+          <w:color w:val="000000"/>
+          <w:sz w:val="20"/>
+          <w:szCs w:val="20"/>
+        </w:rPr>
+        <w:t>66</w:t>
+      </w:r>
+      <w:r>
+        <w:rPr>
+          <w:color w:val="000000"/>
+          <w:sz w:val="20"/>
+          <w:szCs w:val="20"/>
+        </w:rPr>
+        <w:t>(9–10), 1425-1433. doi:</w:t>
+      </w:r>
+      <w:hyperlink r:id="rId17" w:tgtFrame="_blank" w:history="1">
+        <w:r>
+          <w:rPr>
+            <w:rStyle w:val="Hyperlink"/>
+            <w:sz w:val="20"/>
+            <w:szCs w:val="20"/>
+          </w:rPr>
+          <w:t>http://dx.doi.org.libproxy.temple.edu/10.1016/j.actaastro.2009.10.034</w:t>
+        </w:r>
+      </w:hyperlink>
+    </w:p>
+    <w:p>
+      <w:pPr>
+        <w:pStyle w:val="NormalWeb"/>
+        <w:ind w:left="446" w:hanging="446"/>
+        <w:rPr>
+          <w:color w:val="000000"/>
+          <w:sz w:val="20"/>
+          <w:szCs w:val="20"/>
+        </w:rPr>
+      </w:pPr>
+    </w:p>
+    <w:p>
+      <w:pPr>
+        <w:pStyle w:val="NormalWeb"/>
+        <w:ind w:left="446" w:hanging="446"/>
+        <w:rPr>
+          <w:color w:val="000000"/>
+          <w:sz w:val="20"/>
+          <w:szCs w:val="20"/>
+        </w:rPr>
+      </w:pPr>
+      <w:r>
+        <w:rPr>
+          <w:color w:val="000000"/>
+          <w:sz w:val="20"/>
+          <w:szCs w:val="20"/>
+        </w:rPr>
+        <w:t>Goode, S. (1984). BER performance of TAPR TNC modem.</w:t>
+      </w:r>
+      <w:r>
+        <w:rPr>
+          <w:rStyle w:val="apple-converted-space"/>
+          <w:i/>
+          <w:iCs/>
+          <w:color w:val="000000"/>
+          <w:sz w:val="20"/>
+          <w:szCs w:val="20"/>
+        </w:rPr>
+        <w:t> </w:t>
+      </w:r>
+      <w:r>
+        <w:rPr>
+          <w:i/>
+          <w:iCs/>
+          <w:color w:val="000000"/>
+          <w:sz w:val="20"/>
+          <w:szCs w:val="20"/>
+        </w:rPr>
+        <w:t>Packet Status Register,</w:t>
+      </w:r>
+      <w:r>
+        <w:rPr>
+          <w:rStyle w:val="apple-converted-space"/>
+          <w:i/>
+          <w:iCs/>
+          <w:color w:val="000000"/>
+          <w:sz w:val="20"/>
+          <w:szCs w:val="20"/>
+        </w:rPr>
+        <w:t> </w:t>
+      </w:r>
+      <w:r>
+        <w:rPr>
+          <w:color w:val="000000"/>
+          <w:sz w:val="20"/>
+          <w:szCs w:val="20"/>
+        </w:rPr>
+        <w:t>(11), 14-15.</w:t>
+      </w:r>
+    </w:p>
+    <w:p>
+      <w:pPr>
+        <w:pStyle w:val="NormalWeb"/>
+        <w:ind w:left="446" w:hanging="446"/>
+        <w:rPr>
+          <w:color w:val="000000"/>
+          <w:sz w:val="20"/>
+          <w:szCs w:val="20"/>
+        </w:rPr>
+      </w:pPr>
+    </w:p>
+    <w:p>
+      <w:pPr>
+        <w:pStyle w:val="NormalWeb"/>
+        <w:ind w:left="446" w:hanging="446"/>
+        <w:rPr>
+          <w:color w:val="000000"/>
+          <w:sz w:val="20"/>
+          <w:szCs w:val="20"/>
+        </w:rPr>
+      </w:pPr>
+      <w:r>
+        <w:rPr>
+          <w:color w:val="000000"/>
+          <w:sz w:val="20"/>
+          <w:szCs w:val="20"/>
+        </w:rPr>
+        <w:t>Hsiao, F., Liu, H., &amp; Hsieh, S. (2000). Using forward error correction technique for microsatellite data broadcasting system.</w:t>
+      </w:r>
+      <w:r>
+        <w:rPr>
+          <w:rStyle w:val="apple-converted-space"/>
+          <w:i/>
+          <w:iCs/>
+          <w:color w:val="000000"/>
+          <w:sz w:val="20"/>
+          <w:szCs w:val="20"/>
+        </w:rPr>
+        <w:t> </w:t>
+      </w:r>
+      <w:r>
+        <w:rPr>
+          <w:i/>
+          <w:iCs/>
+          <w:color w:val="000000"/>
+          <w:sz w:val="20"/>
+          <w:szCs w:val="20"/>
+        </w:rPr>
+        <w:t>Acta Astronautica,</w:t>
+      </w:r>
+      <w:r>
+        <w:rPr>
+          <w:rStyle w:val="apple-converted-space"/>
+          <w:i/>
+          <w:iCs/>
+          <w:color w:val="000000"/>
+          <w:sz w:val="20"/>
+          <w:szCs w:val="20"/>
+        </w:rPr>
+        <w:t> </w:t>
+      </w:r>
+      <w:r>
+        <w:rPr>
+          <w:i/>
+          <w:iCs/>
+          <w:color w:val="000000"/>
+          <w:sz w:val="20"/>
+          <w:szCs w:val="20"/>
+        </w:rPr>
+        <w:t>46</w:t>
+      </w:r>
+      <w:r>
+        <w:rPr>
+          <w:color w:val="000000"/>
+          <w:sz w:val="20"/>
+          <w:szCs w:val="20"/>
+        </w:rPr>
+        <w:t>(2–6), 203-211. doi:</w:t>
+      </w:r>
+      <w:hyperlink r:id="rId18" w:tgtFrame="_blank" w:history="1">
+        <w:r>
+          <w:rPr>
+            <w:rStyle w:val="Hyperlink"/>
+            <w:sz w:val="20"/>
+            <w:szCs w:val="20"/>
+          </w:rPr>
+          <w:t>http://dx.doi.org.libproxy.temple.edu/10.1016/S0094-5765(99)00224-6</w:t>
+        </w:r>
+      </w:hyperlink>
+    </w:p>
+    <w:p>
+      <w:pPr>
+        <w:pStyle w:val="NormalWeb"/>
+        <w:ind w:left="446" w:hanging="446"/>
+        <w:rPr>
+          <w:color w:val="000000"/>
+          <w:sz w:val="20"/>
+          <w:szCs w:val="20"/>
+        </w:rPr>
+      </w:pPr>
+    </w:p>
+    <w:p>
+      <w:pPr>
+        <w:pStyle w:val="NormalWeb"/>
+        <w:ind w:left="446" w:hanging="446"/>
+        <w:rPr>
+          <w:color w:val="000000"/>
+          <w:sz w:val="20"/>
+          <w:szCs w:val="20"/>
+        </w:rPr>
+      </w:pPr>
+      <w:r>
+        <w:rPr>
+          <w:color w:val="000000"/>
+          <w:sz w:val="20"/>
+          <w:szCs w:val="20"/>
+        </w:rPr>
+        <w:t>Karn, P.</w:t>
+      </w:r>
+      <w:r>
+        <w:rPr>
+          <w:rStyle w:val="apple-converted-space"/>
+          <w:color w:val="000000"/>
+          <w:sz w:val="20"/>
+          <w:szCs w:val="20"/>
+        </w:rPr>
+        <w:t> </w:t>
+      </w:r>
+      <w:r>
+        <w:rPr>
+          <w:i/>
+          <w:iCs/>
+          <w:color w:val="000000"/>
+          <w:sz w:val="20"/>
+          <w:szCs w:val="20"/>
+        </w:rPr>
+        <w:t>Toward new link layer protocols.</w:t>
+      </w:r>
+      <w:r>
+        <w:rPr>
+          <w:rStyle w:val="apple-converted-space"/>
+          <w:color w:val="000000"/>
+          <w:sz w:val="20"/>
+          <w:szCs w:val="20"/>
+        </w:rPr>
+        <w:t> </w:t>
+      </w:r>
+      <w:r>
+        <w:rPr>
+          <w:color w:val="000000"/>
+          <w:sz w:val="20"/>
+          <w:szCs w:val="20"/>
+        </w:rPr>
+        <w:t>Retrieved 11/01, 2013, from</w:t>
+      </w:r>
+      <w:r>
+        <w:rPr>
+          <w:rStyle w:val="apple-converted-space"/>
+          <w:color w:val="000000"/>
+          <w:sz w:val="20"/>
+          <w:szCs w:val="20"/>
+        </w:rPr>
+        <w:t> </w:t>
+      </w:r>
+      <w:hyperlink r:id="rId19" w:tgtFrame="_blank" w:history="1">
+        <w:r>
+          <w:rPr>
+            <w:rStyle w:val="Hyperlink"/>
+            <w:sz w:val="20"/>
+            <w:szCs w:val="20"/>
+          </w:rPr>
+          <w:t>http://www.qsl.net/n9zia/newlinkpaper.html</w:t>
+        </w:r>
+      </w:hyperlink>
+    </w:p>
+    <w:p>
+      <w:pPr>
+        <w:pStyle w:val="NormalWeb"/>
+        <w:ind w:left="446" w:hanging="446"/>
+        <w:rPr>
+          <w:color w:val="000000"/>
+          <w:sz w:val="20"/>
+          <w:szCs w:val="20"/>
+        </w:rPr>
+      </w:pPr>
+    </w:p>
+    <w:p>
+      <w:pPr>
+        <w:pStyle w:val="NormalWeb"/>
+        <w:ind w:left="446" w:hanging="446"/>
+        <w:rPr>
+          <w:color w:val="000000"/>
+          <w:sz w:val="20"/>
+          <w:szCs w:val="20"/>
+        </w:rPr>
+      </w:pPr>
+      <w:r>
+        <w:rPr>
+          <w:color w:val="000000"/>
+          <w:sz w:val="20"/>
+          <w:szCs w:val="20"/>
+        </w:rPr>
+        <w:t>Karn, P. (2011).</w:t>
+      </w:r>
+      <w:r>
+        <w:rPr>
+          <w:rStyle w:val="apple-converted-space"/>
+          <w:color w:val="000000"/>
+          <w:sz w:val="20"/>
+          <w:szCs w:val="20"/>
+        </w:rPr>
+        <w:t> </w:t>
+      </w:r>
+      <w:r>
+        <w:rPr>
+          <w:i/>
+          <w:iCs/>
+          <w:color w:val="000000"/>
+          <w:sz w:val="20"/>
+          <w:szCs w:val="20"/>
+        </w:rPr>
+        <w:t>The BPSK1000 telemetry modem for ArriSSat-1.</w:t>
+      </w:r>
+      <w:r>
+        <w:rPr>
+          <w:rStyle w:val="apple-converted-space"/>
+          <w:color w:val="000000"/>
+          <w:sz w:val="20"/>
+          <w:szCs w:val="20"/>
+        </w:rPr>
+        <w:t> </w:t>
+      </w:r>
+      <w:r>
+        <w:rPr>
+          <w:color w:val="000000"/>
+          <w:sz w:val="20"/>
+          <w:szCs w:val="20"/>
+        </w:rPr>
+        <w:t>Retrieved 11/01, 2013, from</w:t>
+      </w:r>
+      <w:r>
+        <w:rPr>
+          <w:rStyle w:val="apple-converted-space"/>
+          <w:color w:val="000000"/>
+          <w:sz w:val="20"/>
+          <w:szCs w:val="20"/>
+        </w:rPr>
+        <w:t> </w:t>
+      </w:r>
+      <w:hyperlink r:id="rId20" w:tgtFrame="_blank" w:history="1">
+        <w:r>
+          <w:rPr>
+            <w:rStyle w:val="Hyperlink"/>
+            <w:sz w:val="20"/>
+            <w:szCs w:val="20"/>
+          </w:rPr>
+          <w:t>http://www.ka9q.net/bpsk1000.html</w:t>
+        </w:r>
+      </w:hyperlink>
+    </w:p>
+    <w:p>
+      <w:pPr>
+        <w:pStyle w:val="NormalWeb"/>
+        <w:ind w:left="446" w:hanging="446"/>
+        <w:rPr>
+          <w:color w:val="000000"/>
+          <w:sz w:val="20"/>
+          <w:szCs w:val="20"/>
+        </w:rPr>
+      </w:pPr>
+    </w:p>
+    <w:p>
+      <w:pPr>
+        <w:pStyle w:val="NormalWeb"/>
+        <w:ind w:left="446" w:hanging="446"/>
+        <w:rPr>
+          <w:color w:val="000000"/>
+          <w:sz w:val="20"/>
+          <w:szCs w:val="20"/>
+        </w:rPr>
+      </w:pPr>
+      <w:r>
+        <w:rPr>
+          <w:color w:val="000000"/>
+          <w:sz w:val="20"/>
+        </w:rPr>
+        <w:t>Rao, K. H. S., Jamadagni, K. S., Von Allmen, L. A., &amp; Shah, A. V. (1990). All-digital pseudo-coherent (PC) FSK modems. Paper presented at the</w:t>
+      </w:r>
+      <w:r>
+        <w:rPr>
+          <w:rStyle w:val="apple-converted-space"/>
+          <w:color w:val="000000"/>
+          <w:sz w:val="20"/>
+        </w:rPr>
+        <w:t> </w:t>
+      </w:r>
+      <w:r>
+        <w:rPr>
+          <w:i/>
+          <w:iCs/>
+          <w:color w:val="000000"/>
+          <w:sz w:val="20"/>
+        </w:rPr>
+        <w:t>Digital Communications, 1990. Electronic Circuits and Systems for Communications. Proceedings, 1990 International Zurich Seminar on,</w:t>
+      </w:r>
+      <w:r>
+        <w:rPr>
+          <w:rStyle w:val="apple-converted-space"/>
+          <w:i/>
+          <w:iCs/>
+          <w:color w:val="000000"/>
+          <w:sz w:val="20"/>
+        </w:rPr>
+        <w:t> </w:t>
+      </w:r>
+      <w:r>
+        <w:rPr>
+          <w:color w:val="000000"/>
+          <w:sz w:val="20"/>
         </w:rPr>
         <w:t>463-473. doi:10.1109/DIGCOM.1990.129390</w:t>
       </w:r>
+    </w:p>
+    <w:p>
+      <w:pPr>
+        <w:pStyle w:val="NormalWeb"/>
+        <w:ind w:left="446" w:hanging="446"/>
+        <w:rPr>
+          <w:color w:val="000000"/>
+          <w:sz w:val="20"/>
+          <w:szCs w:val="20"/>
+        </w:rPr>
+      </w:pPr>
+    </w:p>
+    <w:p>
+      <w:pPr>
+        <w:pStyle w:val="NormalWeb"/>
+        <w:ind w:left="446" w:hanging="446"/>
+        <w:rPr>
+          <w:color w:val="000000"/>
+          <w:sz w:val="20"/>
+          <w:szCs w:val="20"/>
+        </w:rPr>
+      </w:pPr>
+      <w:r>
+        <w:rPr>
+          <w:color w:val="000000"/>
+          <w:sz w:val="20"/>
+          <w:szCs w:val="20"/>
+        </w:rPr>
+        <w:t>Wallio, R.</w:t>
+      </w:r>
+      <w:r>
+        <w:rPr>
+          <w:rStyle w:val="apple-converted-space"/>
+          <w:color w:val="000000"/>
+          <w:sz w:val="20"/>
+          <w:szCs w:val="20"/>
+        </w:rPr>
+        <w:t> </w:t>
+      </w:r>
+      <w:r>
+        <w:rPr>
+          <w:i/>
+          <w:iCs/>
+          <w:color w:val="000000"/>
+          <w:sz w:val="20"/>
+          <w:szCs w:val="20"/>
+        </w:rPr>
+        <w:t>AX.25 packet radio AFSK on FM Bit, packet and data set error rates.</w:t>
+      </w:r>
+      <w:r>
+        <w:rPr>
+          <w:rStyle w:val="apple-converted-space"/>
+          <w:color w:val="000000"/>
+          <w:sz w:val="20"/>
+          <w:szCs w:val="20"/>
+        </w:rPr>
+        <w:t> </w:t>
+      </w:r>
+      <w:r>
+        <w:rPr>
+          <w:color w:val="000000"/>
+          <w:sz w:val="20"/>
+          <w:szCs w:val="20"/>
+        </w:rPr>
+        <w:t>Retrieved 11/07, 2013, from</w:t>
+      </w:r>
+      <w:r>
+        <w:rPr>
+          <w:rStyle w:val="apple-converted-space"/>
+          <w:color w:val="000000"/>
+          <w:sz w:val="20"/>
+          <w:szCs w:val="20"/>
+        </w:rPr>
+        <w:t> </w:t>
+      </w:r>
+      <w:hyperlink r:id="rId21" w:tgtFrame="_blank" w:history="1">
+        <w:r>
+          <w:rPr>
+            <w:rStyle w:val="Hyperlink"/>
+            <w:sz w:val="20"/>
+            <w:szCs w:val="20"/>
+          </w:rPr>
+          <w:t>http://showcase.netins.net/web/wallio/BER_Packetradiobiterrorrate.html</w:t>
+        </w:r>
+      </w:hyperlink>
+    </w:p>
+    <w:p>
+      <w:pPr>
+        <w:spacing w:before="240"/>
+        <w:rPr>
+          <w:sz w:val="20"/>
+        </w:rPr>
+      </w:pPr>
     </w:p>
     <w:p>
       <w:pPr>
@@ -5975,8 +7060,8 @@
     </w:p>
     <w:p/>
     <w:sectPr>
-      <w:headerReference w:type="default" r:id="rId21"/>
-      <w:footerReference w:type="default" r:id="rId22"/>
+      <w:headerReference w:type="default" r:id="rId22"/>
+      <w:footerReference w:type="default" r:id="rId23"/>
       <w:pgSz w:w="12240" w:h="15840"/>
       <w:pgMar w:top="1440" w:right="1440" w:bottom="1440" w:left="1440" w:header="720" w:footer="720" w:gutter="0"/>
       <w:pgNumType w:start="1"/>
@@ -6095,7 +7180,7 @@
         <w:rStyle w:val="PageNumber"/>
         <w:noProof/>
       </w:rPr>
-      <w:t>14</w:t>
+      <w:t>6</w:t>
     </w:r>
     <w:r>
       <w:rPr>
@@ -6137,7 +7222,7 @@
         <w:rStyle w:val="PageNumber"/>
         <w:noProof/>
       </w:rPr>
-      <w:t>14</w:t>
+      <w:t>15</w:t>
     </w:r>
     <w:r>
       <w:rPr>
@@ -9343,7 +10428,7 @@
 </file>
 
 <file path=customXml/itemProps1.xml><?xml version="1.0" encoding="utf-8"?>
-<ds:datastoreItem xmlns:ds="http://schemas.openxmlformats.org/officeDocument/2006/customXml" ds:itemID="{260EDCF1-2068-43E6-AEDA-0A84D1C6E95C}">
+<ds:datastoreItem xmlns:ds="http://schemas.openxmlformats.org/officeDocument/2006/customXml" ds:itemID="{CF3DBA3E-9A7E-47AE-A0B1-3076F6C0521C}">
   <ds:schemaRefs>
     <ds:schemaRef ds:uri="http://schemas.openxmlformats.org/officeDocument/2006/bibliography"/>
   </ds:schemaRefs>

</xml_diff>

<commit_message>
update to overall objective.
</commit_message>
<xml_diff>
--- a/Documents/Design Document/PCG_Design_Doc_Draft_10_18.docx
+++ b/Documents/Design Document/PCG_Design_Doc_Draft_10_18.docx
@@ -3214,24 +3214,109 @@
       <w:bookmarkStart w:id="9" w:name="_Toc371028442"/>
       <w:bookmarkEnd w:id="7"/>
       <w:r>
-        <w:t>It has been shown that forward error correction dramatically improves bit error rate performance in amateur packet radio satellite telemetry links (Hsiao, et. al, 2000). This senior design project aims to demonstrate how interleaving techniques can further improve the reliability of these telemetry links. Consequently, this senior design project advocates for improved robustness in amateur packet radio communication systems, specifically in those systems dealing with satellite telemetry. Amateur packet radio satellite telemetry is often unidirectional and does not benefit from automatic repeat request (ARQ) like in other bidirectional amateur packet radio communications (Hsiao, et. al, 2000). In other words, if even one bit of an AX.25 telemetry packet is received in error, the entire packet is discarded and cannot be re-transmitted (Karn, 1994). This means that beacon signals from the amateur satellites must be transmitted with enough power to ensure that the embedded telemetry packet is received without error (</w:t>
+        <w:t xml:space="preserve">It has been shown that forward error correction dramatically improves bit error rate performance in amateur packet radio satellite telemetry links (Hsiao, et. al, 2000). </w:t>
+      </w:r>
+      <w:r>
+        <w:t>Additionally, it has been shown that binary phase shift-keying (BPSK) is more reliable and bandwidth-efficient than audio frequency shift keying (AFSK) (Hsiao, et. al, 2000). Being that average amateur satellite telemetry benefits from neither of these facts, t</w:t>
+      </w:r>
+      <w:r>
+        <w:t>his senior design</w:t>
+      </w:r>
+      <w:r>
+        <w:t xml:space="preserve"> project aims to demonstrate the degree to which</w:t>
+      </w:r>
+      <w:r>
+        <w:t xml:space="preserve"> </w:t>
+      </w:r>
+      <w:r>
+        <w:t xml:space="preserve">forward error correction and </w:t>
+      </w:r>
+      <w:r>
+        <w:t>interleaving</w:t>
+      </w:r>
+      <w:r>
+        <w:t xml:space="preserve"> techniques</w:t>
+      </w:r>
+      <w:r>
+        <w:t xml:space="preserve"> </w:t>
+      </w:r>
+      <w:r>
+        <w:t>with BPSK modulation</w:t>
+      </w:r>
+      <w:r>
+        <w:t xml:space="preserve"> can</w:t>
+      </w:r>
+      <w:r>
+        <w:t xml:space="preserve"> </w:t>
+      </w:r>
+      <w:r>
+        <w:t>improve</w:t>
+      </w:r>
+      <w:r>
+        <w:t xml:space="preserve"> the reliability of the average</w:t>
+      </w:r>
+      <w:r>
+        <w:t xml:space="preserve"> amateur satellite</w:t>
+      </w:r>
+      <w:r>
+        <w:t xml:space="preserve"> telemetry link</w:t>
+      </w:r>
+      <w:r>
+        <w:t xml:space="preserve">. Consequently, this senior design project advocates for improved robustness in amateur packet radio communication systems, specifically in those systems dealing with satellite telemetry. </w:t>
+      </w:r>
+    </w:p>
+    <w:p>
+      <w:r>
+        <w:t>Amateur packet radio satellite telemetry is often unidirectional and does not benefit from automatic repeat request (ARQ) like in other bidirectional amateur packet radio communications (Hsiao, et. al, 2000). In other words, if even one bit of an AX.25 telemetry packet is received in error, the entire packet is discarded and cannot be re-transmitted (Karn, 1994). This means that beacon signals from the amateur satellites must be transmitted with enough power to ensure that the embedded telemetry packet is received without error (</w:t>
       </w:r>
       <w:r>
         <w:t xml:space="preserve">de </w:t>
       </w:r>
       <w:r>
-        <w:t xml:space="preserve">Milliano, et. al, 2010). </w:t>
-      </w:r>
-    </w:p>
-    <w:p>
-      <w:r>
-        <w:t>Forward error correction combined with interleaving could greatly improve both network reliability and power-efficiency in amateur packet radio satellite telemetry. The enhanced network reliability could lower overall power consumption in amateur telemetry satellites (</w:t>
+        <w:t>Milliano, et. al, 2010). BPSK modulation with f</w:t>
+      </w:r>
+      <w:r>
+        <w:t>orward error correction combined with interleaving</w:t>
+      </w:r>
+      <w:r>
+        <w:t xml:space="preserve"> can supersede</w:t>
+      </w:r>
+      <w:r>
+        <w:t xml:space="preserve"> </w:t>
+      </w:r>
+      <w:r>
+        <w:t>AFSK</w:t>
+      </w:r>
+      <w:r>
+        <w:t xml:space="preserve">, resulting in greatly improve </w:t>
+      </w:r>
+      <w:r>
+        <w:t>network reliability and power-efficiency in amateur packet radio satellite telemetry. The enhanced network reliability could lower overall power consumption in amateur telemetry satellites (</w:t>
       </w:r>
       <w:r>
         <w:t xml:space="preserve">de </w:t>
       </w:r>
       <w:r>
-        <w:t xml:space="preserve">Milliano, et. al, 2010), resulting in two benefits: 1) reduced cost of satellite construction, and 2) making amateur telemetry satellites more accessible to amateur satellite operators by reducing the size, cost, and complexity of ground station antennas (Karn, 2011). Hence, the ultimate goal of this senior design project is to demonstrate the improved network reliability and power-efficiency that results from implementing forward error correction and interleaving in amateur radio satellite telemetry satellites and ground stations.    </w:t>
+        <w:t xml:space="preserve">Milliano, et. al, 2010), resulting in two benefits: 1) reduced cost of satellite construction, and 2) making amateur telemetry satellites more </w:t>
+      </w:r>
+      <w:r>
+        <w:t xml:space="preserve">technologically and financially </w:t>
+      </w:r>
+      <w:bookmarkStart w:id="10" w:name="_GoBack"/>
+      <w:bookmarkEnd w:id="10"/>
+      <w:r>
+        <w:t xml:space="preserve">accessible to amateur satellite operators by reducing the size, cost, and complexity of ground station antennas (Karn, 2011). </w:t>
+      </w:r>
+    </w:p>
+    <w:p>
+      <w:r>
+        <w:t>Hence, the ultimate goal of this senior design project is to demonstrate the improved network reliability and power-efficiency that results from implementing forward error correction and interleaving</w:t>
+      </w:r>
+      <w:r>
+        <w:t xml:space="preserve"> with BPSK modulation</w:t>
+      </w:r>
+      <w:r>
+        <w:t xml:space="preserve"> in amateur radio satellite telemetry satellites and ground stations.    </w:t>
       </w:r>
     </w:p>
     <w:p>
@@ -3632,7 +3717,14 @@
         <w:rPr>
           <w:szCs w:val="24"/>
         </w:rPr>
-        <w:t>generally correct up to 75 percent of errors (Hsiao, 2000). It was also demonstrated that 1200 bit/s biphase shift-keying (BPSK) provides much more reliable transmission quality than 1200 bit/s AFSK, irrespective to whether the VHF or UHF amateur bands are used. Moreover, it was demonstrated that BPSK occupies a considerably smaller</w:t>
+        <w:t xml:space="preserve">generally correct up to 75 percent of errors (Hsiao, </w:t>
+      </w:r>
+      <w:r>
+        <w:rPr>
+          <w:szCs w:val="24"/>
+        </w:rPr>
+        <w:lastRenderedPageBreak/>
+        <w:t>2000). It was also demonstrated that 1200 bit/s biphase shift-keying (BPSK) provides much more reliable transmission quality than 1200 bit/s AFSK, irrespective to whether the VHF or UHF amateur bands are used. Moreover, it was demonstrated that BPSK occupies a considerably smaller</w:t>
       </w:r>
       <w:r>
         <w:rPr>
@@ -3680,14 +3772,7 @@
         <w:rPr>
           <w:szCs w:val="24"/>
         </w:rPr>
-        <w:t xml:space="preserve">correction for amateur satellite telemetry was demonstrated to be clearly better than not implementing forward error </w:t>
-      </w:r>
-      <w:r>
-        <w:rPr>
-          <w:szCs w:val="24"/>
-        </w:rPr>
-        <w:lastRenderedPageBreak/>
-        <w:t>correction.</w:t>
+        <w:t>correction for amateur satellite telemetry was demonstrated to be clearly better than not implementing forward error correction.</w:t>
       </w:r>
     </w:p>
     <w:p>
@@ -3844,15 +3929,7 @@
         <w:rPr>
           <w:szCs w:val="24"/>
         </w:rPr>
-        <w:t>Karn asserts that robus</w:t>
-      </w:r>
-      <w:bookmarkStart w:id="10" w:name="_GoBack"/>
-      <w:bookmarkEnd w:id="10"/>
-      <w:r>
-        <w:rPr>
-          <w:szCs w:val="24"/>
-        </w:rPr>
-        <w:t>t telemetry links</w:t>
+        <w:t>Karn asserts that robust telemetry links</w:t>
       </w:r>
       <w:r>
         <w:rPr>
@@ -3937,7 +4014,19 @@
         <w:rPr>
           <w:szCs w:val="24"/>
         </w:rPr>
-        <w:t xml:space="preserve"> and as miniature satellites become increasingly more financially and technologically accessible to amateur satellite operators, it must be clearly demonstrated to the amateur radio community how these advancements trump the ubiquitous 1200 bit/s AFSK AX.25. Hence, to reiterate, this senior design project hopes to clearly demonstrate the performance advantages that yield from using forward error correction and interleaving schemes in amateur satellite telemetry.    </w:t>
+        <w:t xml:space="preserve"> and as miniature satellites become increasingly more financially and technologically accessible to amateur satellite operators, it must be clearly demonstrated to the amateur radio community how these advancements trump the ubiquitous 1200 bit/s AFSK AX.25. Hence, to reiterate, this senior design project hopes to clearly demonstrate the performance advantages that yield from using forward error correction and interleaving schemes </w:t>
+      </w:r>
+      <w:r>
+        <w:rPr>
+          <w:szCs w:val="24"/>
+        </w:rPr>
+        <w:t xml:space="preserve">with BPSK </w:t>
+      </w:r>
+      <w:r>
+        <w:rPr>
+          <w:szCs w:val="24"/>
+        </w:rPr>
+        <w:t xml:space="preserve">in amateur satellite telemetry.    </w:t>
       </w:r>
       <w:r>
         <w:rPr>
@@ -3970,35 +4059,7 @@
           <w:b/>
           <w:color w:val="FF0000"/>
         </w:rPr>
-        <w:t xml:space="preserve">EVERYTHING FOLLOWING </w:t>
-      </w:r>
-      <w:r>
-        <w:rPr>
-          <w:b/>
-          <w:color w:val="FF0000"/>
-        </w:rPr>
-        <w:t>THIS SECTION (1.2</w:t>
-      </w:r>
-      <w:r>
-        <w:rPr>
-          <w:b/>
-          <w:color w:val="FF0000"/>
-        </w:rPr>
-        <w:t>) MUST BE MODERATELY MODIFIED TO REFLECT THE NEW OVERALL OBJECTIVE</w:t>
-      </w:r>
-      <w:r>
-        <w:rPr>
-          <w:b/>
-          <w:color w:val="FF0000"/>
-        </w:rPr>
-        <w:t xml:space="preserve"> (EFFECTIVE: 11/06</w:t>
-      </w:r>
-      <w:r>
-        <w:rPr>
-          <w:b/>
-          <w:color w:val="FF0000"/>
-        </w:rPr>
-        <w:t>/13). PLEASE BE AWARE OF THIS WHEN READING THE REST OF THIS DOCUMENT.</w:t>
+        <w:t>EVERYTHING FOLLOWING THIS SECTION (1.2) MUST BE MODERATELY MODIFIED TO REFLECT THE NEW OVERALL OBJECTIVE (EFFECTIVE: 11/06/13). PLEASE BE AWARE OF THIS WHEN READING THE REST OF THIS DOCUMENT.</w:t>
       </w:r>
     </w:p>
     <w:p>
@@ -4073,7 +4134,11 @@
         <w:t xml:space="preserve">line codes </w:t>
       </w:r>
       <w:r>
-        <w:t xml:space="preserve">that have been developed. Each of them has their own benefits as far as bandwidth requirements or self-clocking characteristics.  Listed below are </w:t>
+        <w:t>that have been developed. Each of them has their own benefits as far as bandwidth requirements or self-</w:t>
+      </w:r>
+      <w:r>
+        <w:lastRenderedPageBreak/>
+        <w:t xml:space="preserve">clocking characteristics.  Listed below are </w:t>
       </w:r>
       <w:r>
         <w:t xml:space="preserve">just </w:t>
@@ -4179,7 +4244,6 @@
         <w:spacing w:before="120"/>
       </w:pPr>
       <w:r>
-        <w:lastRenderedPageBreak/>
         <w:t>Our modem was designed to interface between the TNC and the transceiver.  This means our modem will only perform baseband modulation.  From the TNC, the modem receives AX.25 data streams and further processes them using a bi-phase Manchester encoder.  The benefit of bi-phase Manchester code is that it is self-clocking which makes timing synchronization easier on the receiving end.</w:t>
       </w:r>
     </w:p>
@@ -4305,7 +4369,11 @@
     </w:p>
     <w:p>
       <w:r>
-        <w:t>The squaring loop is a popular choice for coherent demodulation of BPSK waveforms.  It’s mathematically easy to analyze and its hardware implementation is not as complex as the Costas loop.  As the name implies, the received signal is squared to remove any phase offsets and then processed by a bandpass filter to remove as much noise as possible.  After the band pass filter, the signal is fed to a phase-lock loop (PLL) for phase and frequency tracking.  Once the output of the voltage controlled oscillator (VCO) is locked in phase and frequency with the received signal, its frequency is divided by two.  The resulting carrier is fed back to the mixer where it is mixed with the received waveform and the timing can be recovered.  The operation of the squaring is shown in Figure 2.</w:t>
+        <w:t xml:space="preserve">The squaring loop is a popular choice for coherent demodulation of BPSK waveforms.  It’s mathematically easy to analyze and its hardware implementation is not as complex as the Costas loop.  As the name implies, the received signal is squared to remove any phase offsets and then processed by a bandpass filter to remove as much noise as possible.  After the band pass filter, the signal is fed to a phase-lock loop (PLL) for phase and frequency tracking.  Once the output of the voltage controlled oscillator (VCO) is locked in phase and frequency with the received signal, its frequency is divided by two.  The resulting carrier is fed back to the mixer where it is mixed with the received waveform and the timing can be recovered.  The operation of the </w:t>
+      </w:r>
+      <w:r>
+        <w:lastRenderedPageBreak/>
+        <w:t>squaring is shown in Figure 2.</w:t>
       </w:r>
     </w:p>
     <w:p>
@@ -4316,7 +4384,6 @@
         <w:rPr>
           <w:noProof/>
         </w:rPr>
-        <w:lastRenderedPageBreak/>
         <w:drawing>
           <wp:inline distT="0" distB="0" distL="0" distR="0" wp14:anchorId="0CD4DEC2" wp14:editId="5D726E20">
             <wp:extent cx="3848100" cy="1924050"/>
@@ -6738,6 +6805,15 @@
           <w:szCs w:val="20"/>
         </w:rPr>
         <w:t> </w:t>
+      </w:r>
+      <w:r>
+        <w:rPr>
+          <w:rStyle w:val="apple-converted-space"/>
+          <w:color w:val="000000"/>
+          <w:sz w:val="20"/>
+          <w:szCs w:val="20"/>
+        </w:rPr>
+        <w:t xml:space="preserve">(1994). </w:t>
       </w:r>
       <w:r>
         <w:rPr>
@@ -10428,7 +10504,7 @@
 </file>
 
 <file path=customXml/itemProps1.xml><?xml version="1.0" encoding="utf-8"?>
-<ds:datastoreItem xmlns:ds="http://schemas.openxmlformats.org/officeDocument/2006/customXml" ds:itemID="{CF3DBA3E-9A7E-47AE-A0B1-3076F6C0521C}">
+<ds:datastoreItem xmlns:ds="http://schemas.openxmlformats.org/officeDocument/2006/customXml" ds:itemID="{619D3BF1-3828-4D26-9832-DE5E3C377EAF}">
   <ds:schemaRefs>
     <ds:schemaRef ds:uri="http://schemas.openxmlformats.org/officeDocument/2006/bibliography"/>
   </ds:schemaRefs>

</xml_diff>

<commit_message>
Updated functional and non functional design requirements.  Also outlined the Approach
</commit_message>
<xml_diff>
--- a/Documents/Design Document/PCG_Design_Doc_Draft_10_18.docx
+++ b/Documents/Design Document/PCG_Design_Doc_Draft_10_18.docx
@@ -202,7 +202,7 @@
                         </a:ln>
                         <a:extLst>
                           <a:ext uri="{91240B29-F687-4f45-9708-019B960494DF}">
-                            <a14:hiddenLine xmlns="" xmlns:a14="http://schemas.microsoft.com/office/drawing/2010/main" xmlns:w="http://schemas.openxmlformats.org/wordprocessingml/2006/main" xmlns:w10="urn:schemas-microsoft-com:office:word" xmlns:v="urn:schemas-microsoft-com:vml" xmlns:o="urn:schemas-microsoft-com:office:office" w="9525">
+                            <a14:hiddenLine xmlns:o="urn:schemas-microsoft-com:office:office" xmlns:v="urn:schemas-microsoft-com:vml" xmlns:w10="urn:schemas-microsoft-com:office:word" xmlns:w="http://schemas.openxmlformats.org/wordprocessingml/2006/main" xmlns:a14="http://schemas.microsoft.com/office/drawing/2010/main" xmlns="" w="9525">
                               <a:solidFill>
                                 <a:srgbClr val="000000"/>
                               </a:solidFill>
@@ -341,7 +341,7 @@
                                     </pic:cNvPicPr>
                                   </pic:nvPicPr>
                                   <pic:blipFill>
-                                    <a:blip r:embed="rId9">
+                                    <a:blip r:embed="rId8">
                                       <a:extLst>
                                         <a:ext uri="{28A0092B-C50C-407E-A947-70E740481C1C}">
                                           <a14:useLocalDpi xmlns:a14="http://schemas.microsoft.com/office/drawing/2010/main" val="0"/>
@@ -529,7 +529,7 @@
                         </a:ln>
                         <a:extLst>
                           <a:ext uri="{91240B29-F687-4f45-9708-019B960494DF}">
-                            <a14:hiddenLine xmlns="" xmlns:a14="http://schemas.microsoft.com/office/drawing/2010/main" xmlns:w="http://schemas.openxmlformats.org/wordprocessingml/2006/main" xmlns:w10="urn:schemas-microsoft-com:office:word" xmlns:v="urn:schemas-microsoft-com:vml" xmlns:o="urn:schemas-microsoft-com:office:office" w="9525">
+                            <a14:hiddenLine xmlns:o="urn:schemas-microsoft-com:office:office" xmlns:v="urn:schemas-microsoft-com:vml" xmlns:w10="urn:schemas-microsoft-com:office:word" xmlns:w="http://schemas.openxmlformats.org/wordprocessingml/2006/main" xmlns:a14="http://schemas.microsoft.com/office/drawing/2010/main" xmlns="" w="9525">
                               <a:solidFill>
                                 <a:srgbClr val="000000"/>
                               </a:solidFill>
@@ -1217,7 +1217,7 @@
                 <w:sz w:val="20"/>
               </w:rPr>
             </w:pPr>
-            <w:hyperlink r:id="rId10" w:history="1">
+            <w:hyperlink r:id="rId9" w:history="1">
               <w:r>
                 <w:rPr>
                   <w:rStyle w:val="Hyperlink"/>
@@ -1318,7 +1318,9 @@
               <w:tab w:val="right" w:leader="dot" w:pos="9350"/>
             </w:tabs>
             <w:rPr>
+              <w:rFonts w:asciiTheme="minorHAnsi" w:eastAsiaTheme="minorEastAsia" w:hAnsiTheme="minorHAnsi" w:cstheme="minorBidi"/>
               <w:noProof/>
+              <w:szCs w:val="22"/>
             </w:rPr>
           </w:pPr>
           <w:r>
@@ -1330,7 +1332,7 @@
           <w:r>
             <w:fldChar w:fldCharType="separate"/>
           </w:r>
-          <w:hyperlink w:anchor="_Toc371028440" w:history="1">
+          <w:hyperlink w:anchor="_Toc371847903" w:history="1">
             <w:r>
               <w:rPr>
                 <w:rStyle w:val="Hyperlink"/>
@@ -1340,7 +1342,9 @@
             </w:r>
             <w:r>
               <w:rPr>
-                <w:noProof/>
+                <w:rFonts w:asciiTheme="minorHAnsi" w:eastAsiaTheme="minorEastAsia" w:hAnsiTheme="minorHAnsi" w:cstheme="minorBidi"/>
+                <w:noProof/>
+                <w:szCs w:val="22"/>
               </w:rPr>
               <w:tab/>
             </w:r>
@@ -1370,7 +1374,7 @@
                 <w:noProof/>
                 <w:webHidden/>
               </w:rPr>
-              <w:instrText xml:space="preserve"> PAGEREF _Toc371028440 \h </w:instrText>
+              <w:instrText xml:space="preserve"> PAGEREF _Toc371847903 \h </w:instrText>
             </w:r>
             <w:r>
               <w:rPr>
@@ -1390,7 +1394,7 @@
                 <w:noProof/>
                 <w:webHidden/>
               </w:rPr>
-              <w:t>1</w:t>
+              <w:t>5</w:t>
             </w:r>
             <w:r>
               <w:rPr>
@@ -1409,10 +1413,12 @@
               <w:tab w:val="right" w:leader="dot" w:pos="9350"/>
             </w:tabs>
             <w:rPr>
+              <w:rFonts w:asciiTheme="minorHAnsi" w:eastAsiaTheme="minorEastAsia" w:hAnsiTheme="minorHAnsi" w:cstheme="minorBidi"/>
               <w:noProof/>
+              <w:szCs w:val="22"/>
             </w:rPr>
           </w:pPr>
-          <w:hyperlink w:anchor="_Toc371028441" w:history="1">
+          <w:hyperlink w:anchor="_Toc371847904" w:history="1">
             <w:r>
               <w:rPr>
                 <w:rStyle w:val="Hyperlink"/>
@@ -1422,7 +1428,9 @@
             </w:r>
             <w:r>
               <w:rPr>
-                <w:noProof/>
+                <w:rFonts w:asciiTheme="minorHAnsi" w:eastAsiaTheme="minorEastAsia" w:hAnsiTheme="minorHAnsi" w:cstheme="minorBidi"/>
+                <w:noProof/>
+                <w:szCs w:val="22"/>
               </w:rPr>
               <w:tab/>
             </w:r>
@@ -1452,7 +1460,7 @@
                 <w:noProof/>
                 <w:webHidden/>
               </w:rPr>
-              <w:instrText xml:space="preserve"> PAGEREF _Toc371028441 \h </w:instrText>
+              <w:instrText xml:space="preserve"> PAGEREF _Toc371847904 \h </w:instrText>
             </w:r>
             <w:r>
               <w:rPr>
@@ -1472,7 +1480,7 @@
                 <w:noProof/>
                 <w:webHidden/>
               </w:rPr>
-              <w:t>1</w:t>
+              <w:t>5</w:t>
             </w:r>
             <w:r>
               <w:rPr>
@@ -1491,10 +1499,12 @@
               <w:tab w:val="right" w:leader="dot" w:pos="9350"/>
             </w:tabs>
             <w:rPr>
+              <w:rFonts w:asciiTheme="minorHAnsi" w:eastAsiaTheme="minorEastAsia" w:hAnsiTheme="minorHAnsi" w:cstheme="minorBidi"/>
               <w:noProof/>
+              <w:szCs w:val="22"/>
             </w:rPr>
           </w:pPr>
-          <w:hyperlink w:anchor="_Toc371028442" w:history="1">
+          <w:hyperlink w:anchor="_Toc371847905" w:history="1">
             <w:r>
               <w:rPr>
                 <w:rStyle w:val="Hyperlink"/>
@@ -1504,7 +1514,9 @@
             </w:r>
             <w:r>
               <w:rPr>
-                <w:noProof/>
+                <w:rFonts w:asciiTheme="minorHAnsi" w:eastAsiaTheme="minorEastAsia" w:hAnsiTheme="minorHAnsi" w:cstheme="minorBidi"/>
+                <w:noProof/>
+                <w:szCs w:val="22"/>
               </w:rPr>
               <w:tab/>
             </w:r>
@@ -1534,7 +1546,7 @@
                 <w:noProof/>
                 <w:webHidden/>
               </w:rPr>
-              <w:instrText xml:space="preserve"> PAGEREF _Toc371028442 \h </w:instrText>
+              <w:instrText xml:space="preserve"> PAGEREF _Toc371847905 \h </w:instrText>
             </w:r>
             <w:r>
               <w:rPr>
@@ -1554,7 +1566,7 @@
                 <w:noProof/>
                 <w:webHidden/>
               </w:rPr>
-              <w:t>1</w:t>
+              <w:t>5</w:t>
             </w:r>
             <w:r>
               <w:rPr>
@@ -1573,10 +1585,12 @@
               <w:tab w:val="right" w:leader="dot" w:pos="9350"/>
             </w:tabs>
             <w:rPr>
+              <w:rFonts w:asciiTheme="minorHAnsi" w:eastAsiaTheme="minorEastAsia" w:hAnsiTheme="minorHAnsi" w:cstheme="minorBidi"/>
               <w:noProof/>
+              <w:szCs w:val="22"/>
             </w:rPr>
           </w:pPr>
-          <w:hyperlink w:anchor="_Toc371028443" w:history="1">
+          <w:hyperlink w:anchor="_Toc371847906" w:history="1">
             <w:r>
               <w:rPr>
                 <w:rStyle w:val="Hyperlink"/>
@@ -1586,7 +1600,9 @@
             </w:r>
             <w:r>
               <w:rPr>
-                <w:noProof/>
+                <w:rFonts w:asciiTheme="minorHAnsi" w:eastAsiaTheme="minorEastAsia" w:hAnsiTheme="minorHAnsi" w:cstheme="minorBidi"/>
+                <w:noProof/>
+                <w:szCs w:val="22"/>
               </w:rPr>
               <w:tab/>
             </w:r>
@@ -1616,7 +1632,7 @@
                 <w:noProof/>
                 <w:webHidden/>
               </w:rPr>
-              <w:instrText xml:space="preserve"> PAGEREF _Toc371028443 \h </w:instrText>
+              <w:instrText xml:space="preserve"> PAGEREF _Toc371847906 \h </w:instrText>
             </w:r>
             <w:r>
               <w:rPr>
@@ -1636,7 +1652,7 @@
                 <w:noProof/>
                 <w:webHidden/>
               </w:rPr>
-              <w:t>2</w:t>
+              <w:t>6</w:t>
             </w:r>
             <w:r>
               <w:rPr>
@@ -1655,10 +1671,12 @@
               <w:tab w:val="right" w:leader="dot" w:pos="9350"/>
             </w:tabs>
             <w:rPr>
+              <w:rFonts w:asciiTheme="minorHAnsi" w:eastAsiaTheme="minorEastAsia" w:hAnsiTheme="minorHAnsi" w:cstheme="minorBidi"/>
               <w:noProof/>
+              <w:szCs w:val="22"/>
             </w:rPr>
           </w:pPr>
-          <w:hyperlink w:anchor="_Toc371028444" w:history="1">
+          <w:hyperlink w:anchor="_Toc371847907" w:history="1">
             <w:r>
               <w:rPr>
                 <w:rStyle w:val="Hyperlink"/>
@@ -1668,7 +1686,9 @@
             </w:r>
             <w:r>
               <w:rPr>
-                <w:noProof/>
+                <w:rFonts w:asciiTheme="minorHAnsi" w:eastAsiaTheme="minorEastAsia" w:hAnsiTheme="minorHAnsi" w:cstheme="minorBidi"/>
+                <w:noProof/>
+                <w:szCs w:val="22"/>
               </w:rPr>
               <w:tab/>
             </w:r>
@@ -1698,7 +1718,7 @@
                 <w:noProof/>
                 <w:webHidden/>
               </w:rPr>
-              <w:instrText xml:space="preserve"> PAGEREF _Toc371028444 \h </w:instrText>
+              <w:instrText xml:space="preserve"> PAGEREF _Toc371847907 \h </w:instrText>
             </w:r>
             <w:r>
               <w:rPr>
@@ -1718,7 +1738,7 @@
                 <w:noProof/>
                 <w:webHidden/>
               </w:rPr>
-              <w:t>2</w:t>
+              <w:t>6</w:t>
             </w:r>
             <w:r>
               <w:rPr>
@@ -1737,10 +1757,12 @@
               <w:tab w:val="right" w:leader="dot" w:pos="9350"/>
             </w:tabs>
             <w:rPr>
+              <w:rFonts w:asciiTheme="minorHAnsi" w:eastAsiaTheme="minorEastAsia" w:hAnsiTheme="minorHAnsi" w:cstheme="minorBidi"/>
               <w:noProof/>
+              <w:szCs w:val="22"/>
             </w:rPr>
           </w:pPr>
-          <w:hyperlink w:anchor="_Toc371028445" w:history="1">
+          <w:hyperlink w:anchor="_Toc371847908" w:history="1">
             <w:r>
               <w:rPr>
                 <w:rStyle w:val="Hyperlink"/>
@@ -1750,7 +1772,9 @@
             </w:r>
             <w:r>
               <w:rPr>
-                <w:noProof/>
+                <w:rFonts w:asciiTheme="minorHAnsi" w:eastAsiaTheme="minorEastAsia" w:hAnsiTheme="minorHAnsi" w:cstheme="minorBidi"/>
+                <w:noProof/>
+                <w:szCs w:val="22"/>
               </w:rPr>
               <w:tab/>
             </w:r>
@@ -1780,7 +1804,7 @@
                 <w:noProof/>
                 <w:webHidden/>
               </w:rPr>
-              <w:instrText xml:space="preserve"> PAGEREF _Toc371028445 \h </w:instrText>
+              <w:instrText xml:space="preserve"> PAGEREF _Toc371847908 \h </w:instrText>
             </w:r>
             <w:r>
               <w:rPr>
@@ -1800,7 +1824,7 @@
                 <w:noProof/>
                 <w:webHidden/>
               </w:rPr>
-              <w:t>2</w:t>
+              <w:t>7</w:t>
             </w:r>
             <w:r>
               <w:rPr>
@@ -1819,10 +1843,12 @@
               <w:tab w:val="right" w:leader="dot" w:pos="9350"/>
             </w:tabs>
             <w:rPr>
+              <w:rFonts w:asciiTheme="minorHAnsi" w:eastAsiaTheme="minorEastAsia" w:hAnsiTheme="minorHAnsi" w:cstheme="minorBidi"/>
               <w:noProof/>
+              <w:szCs w:val="22"/>
             </w:rPr>
           </w:pPr>
-          <w:hyperlink w:anchor="_Toc371028446" w:history="1">
+          <w:hyperlink w:anchor="_Toc371847909" w:history="1">
             <w:r>
               <w:rPr>
                 <w:rStyle w:val="Hyperlink"/>
@@ -1832,7 +1858,9 @@
             </w:r>
             <w:r>
               <w:rPr>
-                <w:noProof/>
+                <w:rFonts w:asciiTheme="minorHAnsi" w:eastAsiaTheme="minorEastAsia" w:hAnsiTheme="minorHAnsi" w:cstheme="minorBidi"/>
+                <w:noProof/>
+                <w:szCs w:val="22"/>
               </w:rPr>
               <w:tab/>
             </w:r>
@@ -1862,7 +1890,7 @@
                 <w:noProof/>
                 <w:webHidden/>
               </w:rPr>
-              <w:instrText xml:space="preserve"> PAGEREF _Toc371028446 \h </w:instrText>
+              <w:instrText xml:space="preserve"> PAGEREF _Toc371847909 \h </w:instrText>
             </w:r>
             <w:r>
               <w:rPr>
@@ -1882,7 +1910,7 @@
                 <w:noProof/>
                 <w:webHidden/>
               </w:rPr>
-              <w:t>3</w:t>
+              <w:t>7</w:t>
             </w:r>
             <w:r>
               <w:rPr>
@@ -1901,10 +1929,12 @@
               <w:tab w:val="right" w:leader="dot" w:pos="9350"/>
             </w:tabs>
             <w:rPr>
+              <w:rFonts w:asciiTheme="minorHAnsi" w:eastAsiaTheme="minorEastAsia" w:hAnsiTheme="minorHAnsi" w:cstheme="minorBidi"/>
               <w:noProof/>
+              <w:szCs w:val="22"/>
             </w:rPr>
           </w:pPr>
-          <w:hyperlink w:anchor="_Toc371028447" w:history="1">
+          <w:hyperlink w:anchor="_Toc371847910" w:history="1">
             <w:r>
               <w:rPr>
                 <w:rStyle w:val="Hyperlink"/>
@@ -1914,7 +1944,9 @@
             </w:r>
             <w:r>
               <w:rPr>
-                <w:noProof/>
+                <w:rFonts w:asciiTheme="minorHAnsi" w:eastAsiaTheme="minorEastAsia" w:hAnsiTheme="minorHAnsi" w:cstheme="minorBidi"/>
+                <w:noProof/>
+                <w:szCs w:val="22"/>
               </w:rPr>
               <w:tab/>
             </w:r>
@@ -1944,7 +1976,7 @@
                 <w:noProof/>
                 <w:webHidden/>
               </w:rPr>
-              <w:instrText xml:space="preserve"> PAGEREF _Toc371028447 \h </w:instrText>
+              <w:instrText xml:space="preserve"> PAGEREF _Toc371847910 \h </w:instrText>
             </w:r>
             <w:r>
               <w:rPr>
@@ -1964,7 +1996,7 @@
                 <w:noProof/>
                 <w:webHidden/>
               </w:rPr>
-              <w:t>4</w:t>
+              <w:t>8</w:t>
             </w:r>
             <w:r>
               <w:rPr>
@@ -1983,10 +2015,12 @@
               <w:tab w:val="right" w:leader="dot" w:pos="9350"/>
             </w:tabs>
             <w:rPr>
+              <w:rFonts w:asciiTheme="minorHAnsi" w:eastAsiaTheme="minorEastAsia" w:hAnsiTheme="minorHAnsi" w:cstheme="minorBidi"/>
               <w:noProof/>
+              <w:szCs w:val="22"/>
             </w:rPr>
           </w:pPr>
-          <w:hyperlink w:anchor="_Toc371028448" w:history="1">
+          <w:hyperlink w:anchor="_Toc371847911" w:history="1">
             <w:r>
               <w:rPr>
                 <w:rStyle w:val="Hyperlink"/>
@@ -1996,7 +2030,9 @@
             </w:r>
             <w:r>
               <w:rPr>
-                <w:noProof/>
+                <w:rFonts w:asciiTheme="minorHAnsi" w:eastAsiaTheme="minorEastAsia" w:hAnsiTheme="minorHAnsi" w:cstheme="minorBidi"/>
+                <w:noProof/>
+                <w:szCs w:val="22"/>
               </w:rPr>
               <w:tab/>
             </w:r>
@@ -2026,7 +2062,7 @@
                 <w:noProof/>
                 <w:webHidden/>
               </w:rPr>
-              <w:instrText xml:space="preserve"> PAGEREF _Toc371028448 \h </w:instrText>
+              <w:instrText xml:space="preserve"> PAGEREF _Toc371847911 \h </w:instrText>
             </w:r>
             <w:r>
               <w:rPr>
@@ -2046,7 +2082,7 @@
                 <w:noProof/>
                 <w:webHidden/>
               </w:rPr>
-              <w:t>4</w:t>
+              <w:t>9</w:t>
             </w:r>
             <w:r>
               <w:rPr>
@@ -2065,10 +2101,12 @@
               <w:tab w:val="right" w:leader="dot" w:pos="9350"/>
             </w:tabs>
             <w:rPr>
+              <w:rFonts w:asciiTheme="minorHAnsi" w:eastAsiaTheme="minorEastAsia" w:hAnsiTheme="minorHAnsi" w:cstheme="minorBidi"/>
               <w:noProof/>
+              <w:szCs w:val="22"/>
             </w:rPr>
           </w:pPr>
-          <w:hyperlink w:anchor="_Toc371028449" w:history="1">
+          <w:hyperlink w:anchor="_Toc371847912" w:history="1">
             <w:r>
               <w:rPr>
                 <w:rStyle w:val="Hyperlink"/>
@@ -2078,7 +2116,9 @@
             </w:r>
             <w:r>
               <w:rPr>
-                <w:noProof/>
+                <w:rFonts w:asciiTheme="minorHAnsi" w:eastAsiaTheme="minorEastAsia" w:hAnsiTheme="minorHAnsi" w:cstheme="minorBidi"/>
+                <w:noProof/>
+                <w:szCs w:val="22"/>
               </w:rPr>
               <w:tab/>
             </w:r>
@@ -2108,7 +2148,7 @@
                 <w:noProof/>
                 <w:webHidden/>
               </w:rPr>
-              <w:instrText xml:space="preserve"> PAGEREF _Toc371028449 \h </w:instrText>
+              <w:instrText xml:space="preserve"> PAGEREF _Toc371847912 \h </w:instrText>
             </w:r>
             <w:r>
               <w:rPr>
@@ -2128,7 +2168,7 @@
                 <w:noProof/>
                 <w:webHidden/>
               </w:rPr>
-              <w:t>4</w:t>
+              <w:t>9</w:t>
             </w:r>
             <w:r>
               <w:rPr>
@@ -2147,10 +2187,12 @@
               <w:tab w:val="right" w:leader="dot" w:pos="9350"/>
             </w:tabs>
             <w:rPr>
+              <w:rFonts w:asciiTheme="minorHAnsi" w:eastAsiaTheme="minorEastAsia" w:hAnsiTheme="minorHAnsi" w:cstheme="minorBidi"/>
               <w:noProof/>
+              <w:szCs w:val="22"/>
             </w:rPr>
           </w:pPr>
-          <w:hyperlink w:anchor="_Toc371028450" w:history="1">
+          <w:hyperlink w:anchor="_Toc371847913" w:history="1">
             <w:r>
               <w:rPr>
                 <w:rStyle w:val="Hyperlink"/>
@@ -2160,7 +2202,9 @@
             </w:r>
             <w:r>
               <w:rPr>
-                <w:noProof/>
+                <w:rFonts w:asciiTheme="minorHAnsi" w:eastAsiaTheme="minorEastAsia" w:hAnsiTheme="minorHAnsi" w:cstheme="minorBidi"/>
+                <w:noProof/>
+                <w:szCs w:val="22"/>
               </w:rPr>
               <w:tab/>
             </w:r>
@@ -2190,7 +2234,7 @@
                 <w:noProof/>
                 <w:webHidden/>
               </w:rPr>
-              <w:instrText xml:space="preserve"> PAGEREF _Toc371028450 \h </w:instrText>
+              <w:instrText xml:space="preserve"> PAGEREF _Toc371847913 \h </w:instrText>
             </w:r>
             <w:r>
               <w:rPr>
@@ -2210,7 +2254,7 @@
                 <w:noProof/>
                 <w:webHidden/>
               </w:rPr>
-              <w:t>5</w:t>
+              <w:t>10</w:t>
             </w:r>
             <w:r>
               <w:rPr>
@@ -2229,10 +2273,12 @@
               <w:tab w:val="right" w:leader="dot" w:pos="9350"/>
             </w:tabs>
             <w:rPr>
+              <w:rFonts w:asciiTheme="minorHAnsi" w:eastAsiaTheme="minorEastAsia" w:hAnsiTheme="minorHAnsi" w:cstheme="minorBidi"/>
               <w:noProof/>
+              <w:szCs w:val="22"/>
             </w:rPr>
           </w:pPr>
-          <w:hyperlink w:anchor="_Toc371028451" w:history="1">
+          <w:hyperlink w:anchor="_Toc371847914" w:history="1">
             <w:r>
               <w:rPr>
                 <w:rStyle w:val="Hyperlink"/>
@@ -2242,7 +2288,9 @@
             </w:r>
             <w:r>
               <w:rPr>
-                <w:noProof/>
+                <w:rFonts w:asciiTheme="minorHAnsi" w:eastAsiaTheme="minorEastAsia" w:hAnsiTheme="minorHAnsi" w:cstheme="minorBidi"/>
+                <w:noProof/>
+                <w:szCs w:val="22"/>
               </w:rPr>
               <w:tab/>
             </w:r>
@@ -2272,7 +2320,7 @@
                 <w:noProof/>
                 <w:webHidden/>
               </w:rPr>
-              <w:instrText xml:space="preserve"> PAGEREF _Toc371028451 \h </w:instrText>
+              <w:instrText xml:space="preserve"> PAGEREF _Toc371847914 \h </w:instrText>
             </w:r>
             <w:r>
               <w:rPr>
@@ -2292,7 +2340,7 @@
                 <w:noProof/>
                 <w:webHidden/>
               </w:rPr>
-              <w:t>6</w:t>
+              <w:t>11</w:t>
             </w:r>
             <w:r>
               <w:rPr>
@@ -2311,10 +2359,12 @@
               <w:tab w:val="right" w:leader="dot" w:pos="9350"/>
             </w:tabs>
             <w:rPr>
+              <w:rFonts w:asciiTheme="minorHAnsi" w:eastAsiaTheme="minorEastAsia" w:hAnsiTheme="minorHAnsi" w:cstheme="minorBidi"/>
               <w:noProof/>
+              <w:szCs w:val="22"/>
             </w:rPr>
           </w:pPr>
-          <w:hyperlink w:anchor="_Toc371028452" w:history="1">
+          <w:hyperlink w:anchor="_Toc371847915" w:history="1">
             <w:r>
               <w:rPr>
                 <w:rStyle w:val="Hyperlink"/>
@@ -2324,7 +2374,9 @@
             </w:r>
             <w:r>
               <w:rPr>
-                <w:noProof/>
+                <w:rFonts w:asciiTheme="minorHAnsi" w:eastAsiaTheme="minorEastAsia" w:hAnsiTheme="minorHAnsi" w:cstheme="minorBidi"/>
+                <w:noProof/>
+                <w:szCs w:val="22"/>
               </w:rPr>
               <w:tab/>
             </w:r>
@@ -2354,7 +2406,7 @@
                 <w:noProof/>
                 <w:webHidden/>
               </w:rPr>
-              <w:instrText xml:space="preserve"> PAGEREF _Toc371028452 \h </w:instrText>
+              <w:instrText xml:space="preserve"> PAGEREF _Toc371847915 \h </w:instrText>
             </w:r>
             <w:r>
               <w:rPr>
@@ -2374,7 +2426,7 @@
                 <w:noProof/>
                 <w:webHidden/>
               </w:rPr>
-              <w:t>7</w:t>
+              <w:t>12</w:t>
             </w:r>
             <w:r>
               <w:rPr>
@@ -2393,10 +2445,12 @@
               <w:tab w:val="right" w:leader="dot" w:pos="9350"/>
             </w:tabs>
             <w:rPr>
+              <w:rFonts w:asciiTheme="minorHAnsi" w:eastAsiaTheme="minorEastAsia" w:hAnsiTheme="minorHAnsi" w:cstheme="minorBidi"/>
               <w:noProof/>
+              <w:szCs w:val="22"/>
             </w:rPr>
           </w:pPr>
-          <w:hyperlink w:anchor="_Toc371028453" w:history="1">
+          <w:hyperlink w:anchor="_Toc371847916" w:history="1">
             <w:r>
               <w:rPr>
                 <w:rStyle w:val="Hyperlink"/>
@@ -2406,7 +2460,9 @@
             </w:r>
             <w:r>
               <w:rPr>
-                <w:noProof/>
+                <w:rFonts w:asciiTheme="minorHAnsi" w:eastAsiaTheme="minorEastAsia" w:hAnsiTheme="minorHAnsi" w:cstheme="minorBidi"/>
+                <w:noProof/>
+                <w:szCs w:val="22"/>
               </w:rPr>
               <w:tab/>
             </w:r>
@@ -2436,7 +2492,7 @@
                 <w:noProof/>
                 <w:webHidden/>
               </w:rPr>
-              <w:instrText xml:space="preserve"> PAGEREF _Toc371028453 \h </w:instrText>
+              <w:instrText xml:space="preserve"> PAGEREF _Toc371847916 \h </w:instrText>
             </w:r>
             <w:r>
               <w:rPr>
@@ -2456,7 +2512,7 @@
                 <w:noProof/>
                 <w:webHidden/>
               </w:rPr>
-              <w:t>7</w:t>
+              <w:t>12</w:t>
             </w:r>
             <w:r>
               <w:rPr>
@@ -2475,10 +2531,12 @@
               <w:tab w:val="right" w:leader="dot" w:pos="9350"/>
             </w:tabs>
             <w:rPr>
+              <w:rFonts w:asciiTheme="minorHAnsi" w:eastAsiaTheme="minorEastAsia" w:hAnsiTheme="minorHAnsi" w:cstheme="minorBidi"/>
               <w:noProof/>
+              <w:szCs w:val="22"/>
             </w:rPr>
           </w:pPr>
-          <w:hyperlink w:anchor="_Toc371028454" w:history="1">
+          <w:hyperlink w:anchor="_Toc371847917" w:history="1">
             <w:r>
               <w:rPr>
                 <w:rStyle w:val="Hyperlink"/>
@@ -2488,7 +2546,9 @@
             </w:r>
             <w:r>
               <w:rPr>
-                <w:noProof/>
+                <w:rFonts w:asciiTheme="minorHAnsi" w:eastAsiaTheme="minorEastAsia" w:hAnsiTheme="minorHAnsi" w:cstheme="minorBidi"/>
+                <w:noProof/>
+                <w:szCs w:val="22"/>
               </w:rPr>
               <w:tab/>
             </w:r>
@@ -2518,7 +2578,7 @@
                 <w:noProof/>
                 <w:webHidden/>
               </w:rPr>
-              <w:instrText xml:space="preserve"> PAGEREF _Toc371028454 \h </w:instrText>
+              <w:instrText xml:space="preserve"> PAGEREF _Toc371847917 \h </w:instrText>
             </w:r>
             <w:r>
               <w:rPr>
@@ -2538,7 +2598,7 @@
                 <w:noProof/>
                 <w:webHidden/>
               </w:rPr>
-              <w:t>7</w:t>
+              <w:t>12</w:t>
             </w:r>
             <w:r>
               <w:rPr>
@@ -2557,10 +2617,12 @@
               <w:tab w:val="right" w:leader="dot" w:pos="9350"/>
             </w:tabs>
             <w:rPr>
+              <w:rFonts w:asciiTheme="minorHAnsi" w:eastAsiaTheme="minorEastAsia" w:hAnsiTheme="minorHAnsi" w:cstheme="minorBidi"/>
               <w:noProof/>
+              <w:szCs w:val="22"/>
             </w:rPr>
           </w:pPr>
-          <w:hyperlink w:anchor="_Toc371028455" w:history="1">
+          <w:hyperlink w:anchor="_Toc371847918" w:history="1">
             <w:r>
               <w:rPr>
                 <w:rStyle w:val="Hyperlink"/>
@@ -2570,7 +2632,9 @@
             </w:r>
             <w:r>
               <w:rPr>
-                <w:noProof/>
+                <w:rFonts w:asciiTheme="minorHAnsi" w:eastAsiaTheme="minorEastAsia" w:hAnsiTheme="minorHAnsi" w:cstheme="minorBidi"/>
+                <w:noProof/>
+                <w:szCs w:val="22"/>
               </w:rPr>
               <w:tab/>
             </w:r>
@@ -2600,7 +2664,7 @@
                 <w:noProof/>
                 <w:webHidden/>
               </w:rPr>
-              <w:instrText xml:space="preserve"> PAGEREF _Toc371028455 \h </w:instrText>
+              <w:instrText xml:space="preserve"> PAGEREF _Toc371847918 \h </w:instrText>
             </w:r>
             <w:r>
               <w:rPr>
@@ -2620,7 +2684,7 @@
                 <w:noProof/>
                 <w:webHidden/>
               </w:rPr>
-              <w:t>7</w:t>
+              <w:t>12</w:t>
             </w:r>
             <w:r>
               <w:rPr>
@@ -2639,10 +2703,12 @@
               <w:tab w:val="right" w:leader="dot" w:pos="9350"/>
             </w:tabs>
             <w:rPr>
+              <w:rFonts w:asciiTheme="minorHAnsi" w:eastAsiaTheme="minorEastAsia" w:hAnsiTheme="minorHAnsi" w:cstheme="minorBidi"/>
               <w:noProof/>
+              <w:szCs w:val="22"/>
             </w:rPr>
           </w:pPr>
-          <w:hyperlink w:anchor="_Toc371028459" w:history="1">
+          <w:hyperlink w:anchor="_Toc371847919" w:history="1">
             <w:r>
               <w:rPr>
                 <w:rStyle w:val="Hyperlink"/>
@@ -2652,7 +2718,9 @@
             </w:r>
             <w:r>
               <w:rPr>
-                <w:noProof/>
+                <w:rFonts w:asciiTheme="minorHAnsi" w:eastAsiaTheme="minorEastAsia" w:hAnsiTheme="minorHAnsi" w:cstheme="minorBidi"/>
+                <w:noProof/>
+                <w:szCs w:val="22"/>
               </w:rPr>
               <w:tab/>
             </w:r>
@@ -2682,7 +2750,7 @@
                 <w:noProof/>
                 <w:webHidden/>
               </w:rPr>
-              <w:instrText xml:space="preserve"> PAGEREF _Toc371028459 \h </w:instrText>
+              <w:instrText xml:space="preserve"> PAGEREF _Toc371847919 \h </w:instrText>
             </w:r>
             <w:r>
               <w:rPr>
@@ -2702,7 +2770,7 @@
                 <w:noProof/>
                 <w:webHidden/>
               </w:rPr>
-              <w:t>9</w:t>
+              <w:t>12</w:t>
             </w:r>
             <w:r>
               <w:rPr>
@@ -2721,10 +2789,12 @@
               <w:tab w:val="right" w:leader="dot" w:pos="9350"/>
             </w:tabs>
             <w:rPr>
+              <w:rFonts w:asciiTheme="minorHAnsi" w:eastAsiaTheme="minorEastAsia" w:hAnsiTheme="minorHAnsi" w:cstheme="minorBidi"/>
               <w:noProof/>
+              <w:szCs w:val="22"/>
             </w:rPr>
           </w:pPr>
-          <w:hyperlink w:anchor="_Toc371028460" w:history="1">
+          <w:hyperlink w:anchor="_Toc371847920" w:history="1">
             <w:r>
               <w:rPr>
                 <w:rStyle w:val="Hyperlink"/>
@@ -2734,7 +2804,9 @@
             </w:r>
             <w:r>
               <w:rPr>
-                <w:noProof/>
+                <w:rFonts w:asciiTheme="minorHAnsi" w:eastAsiaTheme="minorEastAsia" w:hAnsiTheme="minorHAnsi" w:cstheme="minorBidi"/>
+                <w:noProof/>
+                <w:szCs w:val="22"/>
               </w:rPr>
               <w:tab/>
             </w:r>
@@ -2764,7 +2836,7 @@
                 <w:noProof/>
                 <w:webHidden/>
               </w:rPr>
-              <w:instrText xml:space="preserve"> PAGEREF _Toc371028460 \h </w:instrText>
+              <w:instrText xml:space="preserve"> PAGEREF _Toc371847920 \h </w:instrText>
             </w:r>
             <w:r>
               <w:rPr>
@@ -2784,7 +2856,437 @@
                 <w:noProof/>
                 <w:webHidden/>
               </w:rPr>
-              <w:t>9</w:t>
+              <w:t>13</w:t>
+            </w:r>
+            <w:r>
+              <w:rPr>
+                <w:noProof/>
+                <w:webHidden/>
+              </w:rPr>
+              <w:fldChar w:fldCharType="end"/>
+            </w:r>
+          </w:hyperlink>
+        </w:p>
+        <w:p>
+          <w:pPr>
+            <w:pStyle w:val="TOC2"/>
+            <w:tabs>
+              <w:tab w:val="left" w:pos="880"/>
+              <w:tab w:val="right" w:leader="dot" w:pos="9350"/>
+            </w:tabs>
+            <w:rPr>
+              <w:rFonts w:asciiTheme="minorHAnsi" w:eastAsiaTheme="minorEastAsia" w:hAnsiTheme="minorHAnsi" w:cstheme="minorBidi"/>
+              <w:noProof/>
+              <w:szCs w:val="22"/>
+            </w:rPr>
+          </w:pPr>
+          <w:hyperlink w:anchor="_Toc371847921" w:history="1">
+            <w:r>
+              <w:rPr>
+                <w:rStyle w:val="Hyperlink"/>
+                <w:noProof/>
+              </w:rPr>
+              <w:t>3.1.</w:t>
+            </w:r>
+            <w:r>
+              <w:rPr>
+                <w:rFonts w:asciiTheme="minorHAnsi" w:eastAsiaTheme="minorEastAsia" w:hAnsiTheme="minorHAnsi" w:cstheme="minorBidi"/>
+                <w:noProof/>
+                <w:szCs w:val="22"/>
+              </w:rPr>
+              <w:tab/>
+            </w:r>
+            <w:r>
+              <w:rPr>
+                <w:rStyle w:val="Hyperlink"/>
+                <w:noProof/>
+              </w:rPr>
+              <w:t>Software Simulation Using Matlab/Simulink</w:t>
+            </w:r>
+            <w:r>
+              <w:rPr>
+                <w:noProof/>
+                <w:webHidden/>
+              </w:rPr>
+              <w:tab/>
+            </w:r>
+            <w:r>
+              <w:rPr>
+                <w:noProof/>
+                <w:webHidden/>
+              </w:rPr>
+              <w:fldChar w:fldCharType="begin"/>
+            </w:r>
+            <w:r>
+              <w:rPr>
+                <w:noProof/>
+                <w:webHidden/>
+              </w:rPr>
+              <w:instrText xml:space="preserve"> PAGEREF _Toc371847921 \h </w:instrText>
+            </w:r>
+            <w:r>
+              <w:rPr>
+                <w:noProof/>
+                <w:webHidden/>
+              </w:rPr>
+            </w:r>
+            <w:r>
+              <w:rPr>
+                <w:noProof/>
+                <w:webHidden/>
+              </w:rPr>
+              <w:fldChar w:fldCharType="separate"/>
+            </w:r>
+            <w:r>
+              <w:rPr>
+                <w:noProof/>
+                <w:webHidden/>
+              </w:rPr>
+              <w:t>13</w:t>
+            </w:r>
+            <w:r>
+              <w:rPr>
+                <w:noProof/>
+                <w:webHidden/>
+              </w:rPr>
+              <w:fldChar w:fldCharType="end"/>
+            </w:r>
+          </w:hyperlink>
+        </w:p>
+        <w:p>
+          <w:pPr>
+            <w:pStyle w:val="TOC3"/>
+            <w:tabs>
+              <w:tab w:val="left" w:pos="1320"/>
+              <w:tab w:val="right" w:leader="dot" w:pos="9350"/>
+            </w:tabs>
+            <w:rPr>
+              <w:rFonts w:asciiTheme="minorHAnsi" w:eastAsiaTheme="minorEastAsia" w:hAnsiTheme="minorHAnsi" w:cstheme="minorBidi"/>
+              <w:noProof/>
+              <w:szCs w:val="22"/>
+            </w:rPr>
+          </w:pPr>
+          <w:hyperlink w:anchor="_Toc371847922" w:history="1">
+            <w:r>
+              <w:rPr>
+                <w:rStyle w:val="Hyperlink"/>
+                <w:noProof/>
+              </w:rPr>
+              <w:t>3.1.1.</w:t>
+            </w:r>
+            <w:r>
+              <w:rPr>
+                <w:rFonts w:asciiTheme="minorHAnsi" w:eastAsiaTheme="minorEastAsia" w:hAnsiTheme="minorHAnsi" w:cstheme="minorBidi"/>
+                <w:noProof/>
+                <w:szCs w:val="22"/>
+              </w:rPr>
+              <w:tab/>
+            </w:r>
+            <w:r>
+              <w:rPr>
+                <w:rStyle w:val="Hyperlink"/>
+                <w:noProof/>
+              </w:rPr>
+              <w:t>FSK Modem</w:t>
+            </w:r>
+            <w:r>
+              <w:rPr>
+                <w:noProof/>
+                <w:webHidden/>
+              </w:rPr>
+              <w:tab/>
+            </w:r>
+            <w:r>
+              <w:rPr>
+                <w:noProof/>
+                <w:webHidden/>
+              </w:rPr>
+              <w:fldChar w:fldCharType="begin"/>
+            </w:r>
+            <w:r>
+              <w:rPr>
+                <w:noProof/>
+                <w:webHidden/>
+              </w:rPr>
+              <w:instrText xml:space="preserve"> PAGEREF _Toc371847922 \h </w:instrText>
+            </w:r>
+            <w:r>
+              <w:rPr>
+                <w:noProof/>
+                <w:webHidden/>
+              </w:rPr>
+            </w:r>
+            <w:r>
+              <w:rPr>
+                <w:noProof/>
+                <w:webHidden/>
+              </w:rPr>
+              <w:fldChar w:fldCharType="separate"/>
+            </w:r>
+            <w:r>
+              <w:rPr>
+                <w:noProof/>
+                <w:webHidden/>
+              </w:rPr>
+              <w:t>13</w:t>
+            </w:r>
+            <w:r>
+              <w:rPr>
+                <w:noProof/>
+                <w:webHidden/>
+              </w:rPr>
+              <w:fldChar w:fldCharType="end"/>
+            </w:r>
+          </w:hyperlink>
+        </w:p>
+        <w:p>
+          <w:pPr>
+            <w:pStyle w:val="TOC3"/>
+            <w:tabs>
+              <w:tab w:val="left" w:pos="1320"/>
+              <w:tab w:val="right" w:leader="dot" w:pos="9350"/>
+            </w:tabs>
+            <w:rPr>
+              <w:rFonts w:asciiTheme="minorHAnsi" w:eastAsiaTheme="minorEastAsia" w:hAnsiTheme="minorHAnsi" w:cstheme="minorBidi"/>
+              <w:noProof/>
+              <w:szCs w:val="22"/>
+            </w:rPr>
+          </w:pPr>
+          <w:hyperlink w:anchor="_Toc371847923" w:history="1">
+            <w:r>
+              <w:rPr>
+                <w:rStyle w:val="Hyperlink"/>
+                <w:noProof/>
+              </w:rPr>
+              <w:t>3.1.2.</w:t>
+            </w:r>
+            <w:r>
+              <w:rPr>
+                <w:rFonts w:asciiTheme="minorHAnsi" w:eastAsiaTheme="minorEastAsia" w:hAnsiTheme="minorHAnsi" w:cstheme="minorBidi"/>
+                <w:noProof/>
+                <w:szCs w:val="22"/>
+              </w:rPr>
+              <w:tab/>
+            </w:r>
+            <w:r>
+              <w:rPr>
+                <w:rStyle w:val="Hyperlink"/>
+                <w:noProof/>
+              </w:rPr>
+              <w:t>BPSK Modem</w:t>
+            </w:r>
+            <w:r>
+              <w:rPr>
+                <w:noProof/>
+                <w:webHidden/>
+              </w:rPr>
+              <w:tab/>
+            </w:r>
+            <w:r>
+              <w:rPr>
+                <w:noProof/>
+                <w:webHidden/>
+              </w:rPr>
+              <w:fldChar w:fldCharType="begin"/>
+            </w:r>
+            <w:r>
+              <w:rPr>
+                <w:noProof/>
+                <w:webHidden/>
+              </w:rPr>
+              <w:instrText xml:space="preserve"> PAGEREF _Toc371847923 \h </w:instrText>
+            </w:r>
+            <w:r>
+              <w:rPr>
+                <w:noProof/>
+                <w:webHidden/>
+              </w:rPr>
+            </w:r>
+            <w:r>
+              <w:rPr>
+                <w:noProof/>
+                <w:webHidden/>
+              </w:rPr>
+              <w:fldChar w:fldCharType="separate"/>
+            </w:r>
+            <w:r>
+              <w:rPr>
+                <w:noProof/>
+                <w:webHidden/>
+              </w:rPr>
+              <w:t>13</w:t>
+            </w:r>
+            <w:r>
+              <w:rPr>
+                <w:noProof/>
+                <w:webHidden/>
+              </w:rPr>
+              <w:fldChar w:fldCharType="end"/>
+            </w:r>
+          </w:hyperlink>
+        </w:p>
+        <w:p>
+          <w:pPr>
+            <w:pStyle w:val="TOC3"/>
+            <w:tabs>
+              <w:tab w:val="left" w:pos="1320"/>
+              <w:tab w:val="right" w:leader="dot" w:pos="9350"/>
+            </w:tabs>
+            <w:rPr>
+              <w:rFonts w:asciiTheme="minorHAnsi" w:eastAsiaTheme="minorEastAsia" w:hAnsiTheme="minorHAnsi" w:cstheme="minorBidi"/>
+              <w:noProof/>
+              <w:szCs w:val="22"/>
+            </w:rPr>
+          </w:pPr>
+          <w:hyperlink w:anchor="_Toc371847924" w:history="1">
+            <w:r>
+              <w:rPr>
+                <w:rStyle w:val="Hyperlink"/>
+                <w:noProof/>
+              </w:rPr>
+              <w:t>3.1.3.</w:t>
+            </w:r>
+            <w:r>
+              <w:rPr>
+                <w:rFonts w:asciiTheme="minorHAnsi" w:eastAsiaTheme="minorEastAsia" w:hAnsiTheme="minorHAnsi" w:cstheme="minorBidi"/>
+                <w:noProof/>
+                <w:szCs w:val="22"/>
+              </w:rPr>
+              <w:tab/>
+            </w:r>
+            <w:r>
+              <w:rPr>
+                <w:rStyle w:val="Hyperlink"/>
+                <w:noProof/>
+              </w:rPr>
+              <w:t>Interleaving FEC</w:t>
+            </w:r>
+            <w:r>
+              <w:rPr>
+                <w:noProof/>
+                <w:webHidden/>
+              </w:rPr>
+              <w:tab/>
+            </w:r>
+            <w:r>
+              <w:rPr>
+                <w:noProof/>
+                <w:webHidden/>
+              </w:rPr>
+              <w:fldChar w:fldCharType="begin"/>
+            </w:r>
+            <w:r>
+              <w:rPr>
+                <w:noProof/>
+                <w:webHidden/>
+              </w:rPr>
+              <w:instrText xml:space="preserve"> PAGEREF _Toc371847924 \h </w:instrText>
+            </w:r>
+            <w:r>
+              <w:rPr>
+                <w:noProof/>
+                <w:webHidden/>
+              </w:rPr>
+            </w:r>
+            <w:r>
+              <w:rPr>
+                <w:noProof/>
+                <w:webHidden/>
+              </w:rPr>
+              <w:fldChar w:fldCharType="separate"/>
+            </w:r>
+            <w:r>
+              <w:rPr>
+                <w:noProof/>
+                <w:webHidden/>
+              </w:rPr>
+              <w:t>13</w:t>
+            </w:r>
+            <w:r>
+              <w:rPr>
+                <w:noProof/>
+                <w:webHidden/>
+              </w:rPr>
+              <w:fldChar w:fldCharType="end"/>
+            </w:r>
+          </w:hyperlink>
+        </w:p>
+        <w:p>
+          <w:pPr>
+            <w:pStyle w:val="TOC2"/>
+            <w:tabs>
+              <w:tab w:val="left" w:pos="880"/>
+              <w:tab w:val="right" w:leader="dot" w:pos="9350"/>
+            </w:tabs>
+            <w:rPr>
+              <w:rFonts w:asciiTheme="minorHAnsi" w:eastAsiaTheme="minorEastAsia" w:hAnsiTheme="minorHAnsi" w:cstheme="minorBidi"/>
+              <w:noProof/>
+              <w:szCs w:val="22"/>
+            </w:rPr>
+          </w:pPr>
+          <w:hyperlink w:anchor="_Toc371847925" w:history="1">
+            <w:r>
+              <w:rPr>
+                <w:rStyle w:val="Hyperlink"/>
+                <w:noProof/>
+              </w:rPr>
+              <w:t>3.2.</w:t>
+            </w:r>
+            <w:r>
+              <w:rPr>
+                <w:rFonts w:asciiTheme="minorHAnsi" w:eastAsiaTheme="minorEastAsia" w:hAnsiTheme="minorHAnsi" w:cstheme="minorBidi"/>
+                <w:noProof/>
+                <w:szCs w:val="22"/>
+              </w:rPr>
+              <w:tab/>
+            </w:r>
+            <w:r>
+              <w:rPr>
+                <w:rStyle w:val="Hyperlink"/>
+                <w:noProof/>
+              </w:rPr>
+              <w:t>Hardware Implementation using ISE Design Suite</w:t>
+            </w:r>
+            <w:r>
+              <w:rPr>
+                <w:noProof/>
+                <w:webHidden/>
+              </w:rPr>
+              <w:tab/>
+            </w:r>
+            <w:r>
+              <w:rPr>
+                <w:noProof/>
+                <w:webHidden/>
+              </w:rPr>
+              <w:fldChar w:fldCharType="begin"/>
+            </w:r>
+            <w:r>
+              <w:rPr>
+                <w:noProof/>
+                <w:webHidden/>
+              </w:rPr>
+              <w:instrText xml:space="preserve"> PAGEREF _Toc371847925 \h </w:instrText>
+            </w:r>
+            <w:r>
+              <w:rPr>
+                <w:noProof/>
+                <w:webHidden/>
+              </w:rPr>
+            </w:r>
+            <w:r>
+              <w:rPr>
+                <w:noProof/>
+                <w:webHidden/>
+              </w:rPr>
+              <w:fldChar w:fldCharType="separate"/>
+            </w:r>
+            <w:r>
+              <w:rPr>
+                <w:noProof/>
+                <w:webHidden/>
+              </w:rPr>
+              <w:t>13</w:t>
             </w:r>
             <w:r>
               <w:rPr>
@@ -2803,10 +3305,12 @@
               <w:tab w:val="right" w:leader="dot" w:pos="9350"/>
             </w:tabs>
             <w:rPr>
+              <w:rFonts w:asciiTheme="minorHAnsi" w:eastAsiaTheme="minorEastAsia" w:hAnsiTheme="minorHAnsi" w:cstheme="minorBidi"/>
               <w:noProof/>
+              <w:szCs w:val="22"/>
             </w:rPr>
           </w:pPr>
-          <w:hyperlink w:anchor="_Toc371028461" w:history="1">
+          <w:hyperlink w:anchor="_Toc371847926" w:history="1">
             <w:r>
               <w:rPr>
                 <w:rStyle w:val="Hyperlink"/>
@@ -2816,7 +3320,9 @@
             </w:r>
             <w:r>
               <w:rPr>
-                <w:noProof/>
+                <w:rFonts w:asciiTheme="minorHAnsi" w:eastAsiaTheme="minorEastAsia" w:hAnsiTheme="minorHAnsi" w:cstheme="minorBidi"/>
+                <w:noProof/>
+                <w:szCs w:val="22"/>
               </w:rPr>
               <w:tab/>
             </w:r>
@@ -2846,7 +3352,7 @@
                 <w:noProof/>
                 <w:webHidden/>
               </w:rPr>
-              <w:instrText xml:space="preserve"> PAGEREF _Toc371028461 \h </w:instrText>
+              <w:instrText xml:space="preserve"> PAGEREF _Toc371847926 \h </w:instrText>
             </w:r>
             <w:r>
               <w:rPr>
@@ -2866,7 +3372,7 @@
                 <w:noProof/>
                 <w:webHidden/>
               </w:rPr>
-              <w:t>9</w:t>
+              <w:t>13</w:t>
             </w:r>
             <w:r>
               <w:rPr>
@@ -2885,10 +3391,12 @@
               <w:tab w:val="right" w:leader="dot" w:pos="9350"/>
             </w:tabs>
             <w:rPr>
+              <w:rFonts w:asciiTheme="minorHAnsi" w:eastAsiaTheme="minorEastAsia" w:hAnsiTheme="minorHAnsi" w:cstheme="minorBidi"/>
               <w:noProof/>
+              <w:szCs w:val="22"/>
             </w:rPr>
           </w:pPr>
-          <w:hyperlink w:anchor="_Toc371028462" w:history="1">
+          <w:hyperlink w:anchor="_Toc371847927" w:history="1">
             <w:r>
               <w:rPr>
                 <w:rStyle w:val="Hyperlink"/>
@@ -2898,7 +3406,9 @@
             </w:r>
             <w:r>
               <w:rPr>
-                <w:noProof/>
+                <w:rFonts w:asciiTheme="minorHAnsi" w:eastAsiaTheme="minorEastAsia" w:hAnsiTheme="minorHAnsi" w:cstheme="minorBidi"/>
+                <w:noProof/>
+                <w:szCs w:val="22"/>
               </w:rPr>
               <w:tab/>
             </w:r>
@@ -2928,7 +3438,7 @@
                 <w:noProof/>
                 <w:webHidden/>
               </w:rPr>
-              <w:instrText xml:space="preserve"> PAGEREF _Toc371028462 \h </w:instrText>
+              <w:instrText xml:space="preserve"> PAGEREF _Toc371847927 \h </w:instrText>
             </w:r>
             <w:r>
               <w:rPr>
@@ -2948,7 +3458,7 @@
                 <w:noProof/>
                 <w:webHidden/>
               </w:rPr>
-              <w:t>9</w:t>
+              <w:t>13</w:t>
             </w:r>
             <w:r>
               <w:rPr>
@@ -2967,10 +3477,12 @@
               <w:tab w:val="right" w:leader="dot" w:pos="9350"/>
             </w:tabs>
             <w:rPr>
+              <w:rFonts w:asciiTheme="minorHAnsi" w:eastAsiaTheme="minorEastAsia" w:hAnsiTheme="minorHAnsi" w:cstheme="minorBidi"/>
               <w:noProof/>
+              <w:szCs w:val="22"/>
             </w:rPr>
           </w:pPr>
-          <w:hyperlink w:anchor="_Toc371028463" w:history="1">
+          <w:hyperlink w:anchor="_Toc371847928" w:history="1">
             <w:r>
               <w:rPr>
                 <w:rStyle w:val="Hyperlink"/>
@@ -2980,7 +3492,9 @@
             </w:r>
             <w:r>
               <w:rPr>
-                <w:noProof/>
+                <w:rFonts w:asciiTheme="minorHAnsi" w:eastAsiaTheme="minorEastAsia" w:hAnsiTheme="minorHAnsi" w:cstheme="minorBidi"/>
+                <w:noProof/>
+                <w:szCs w:val="22"/>
               </w:rPr>
               <w:tab/>
             </w:r>
@@ -3010,7 +3524,7 @@
                 <w:noProof/>
                 <w:webHidden/>
               </w:rPr>
-              <w:instrText xml:space="preserve"> PAGEREF _Toc371028463 \h </w:instrText>
+              <w:instrText xml:space="preserve"> PAGEREF _Toc371847928 \h </w:instrText>
             </w:r>
             <w:r>
               <w:rPr>
@@ -3030,7 +3544,7 @@
                 <w:noProof/>
                 <w:webHidden/>
               </w:rPr>
-              <w:t>9</w:t>
+              <w:t>13</w:t>
             </w:r>
             <w:r>
               <w:rPr>
@@ -3049,10 +3563,12 @@
               <w:tab w:val="right" w:leader="dot" w:pos="9350"/>
             </w:tabs>
             <w:rPr>
+              <w:rFonts w:asciiTheme="minorHAnsi" w:eastAsiaTheme="minorEastAsia" w:hAnsiTheme="minorHAnsi" w:cstheme="minorBidi"/>
               <w:noProof/>
+              <w:szCs w:val="22"/>
             </w:rPr>
           </w:pPr>
-          <w:hyperlink w:anchor="_Toc371028464" w:history="1">
+          <w:hyperlink w:anchor="_Toc371847929" w:history="1">
             <w:r>
               <w:rPr>
                 <w:rStyle w:val="Hyperlink"/>
@@ -3062,7 +3578,9 @@
             </w:r>
             <w:r>
               <w:rPr>
-                <w:noProof/>
+                <w:rFonts w:asciiTheme="minorHAnsi" w:eastAsiaTheme="minorEastAsia" w:hAnsiTheme="minorHAnsi" w:cstheme="minorBidi"/>
+                <w:noProof/>
+                <w:szCs w:val="22"/>
               </w:rPr>
               <w:tab/>
             </w:r>
@@ -3092,7 +3610,7 @@
                 <w:noProof/>
                 <w:webHidden/>
               </w:rPr>
-              <w:instrText xml:space="preserve"> PAGEREF _Toc371028464 \h </w:instrText>
+              <w:instrText xml:space="preserve"> PAGEREF _Toc371847929 \h </w:instrText>
             </w:r>
             <w:r>
               <w:rPr>
@@ -3112,7 +3630,7 @@
                 <w:noProof/>
                 <w:webHidden/>
               </w:rPr>
-              <w:t>9</w:t>
+              <w:t>14</w:t>
             </w:r>
             <w:r>
               <w:rPr>
@@ -3159,6 +3677,8 @@
       <w:r>
         <w:br w:type="page"/>
       </w:r>
+      <w:bookmarkStart w:id="1" w:name="_GoBack"/>
+      <w:bookmarkEnd w:id="1"/>
     </w:p>
     <w:p>
       <w:pPr>
@@ -3180,13 +3700,13 @@
       <w:pPr>
         <w:pStyle w:val="Heading1"/>
       </w:pPr>
-      <w:bookmarkStart w:id="1" w:name="_Ref49478891"/>
-      <w:bookmarkStart w:id="2" w:name="_Toc371028440"/>
+      <w:bookmarkStart w:id="2" w:name="_Ref49478891"/>
+      <w:bookmarkStart w:id="3" w:name="_Toc371847903"/>
       <w:r>
         <w:t>Problem</w:t>
       </w:r>
-      <w:bookmarkEnd w:id="1"/>
       <w:bookmarkEnd w:id="2"/>
+      <w:bookmarkEnd w:id="3"/>
     </w:p>
     <w:p>
       <w:pPr>
@@ -3197,22 +3717,21 @@
         <w:spacing w:before="240"/>
         <w:ind w:left="720" w:hanging="720"/>
       </w:pPr>
-      <w:bookmarkStart w:id="3" w:name="_Overall_Objectives"/>
-      <w:bookmarkStart w:id="4" w:name="_Toc307865986"/>
-      <w:bookmarkStart w:id="5" w:name="_Toc371028441"/>
+      <w:bookmarkStart w:id="4" w:name="_Overall_Objectives"/>
+      <w:bookmarkStart w:id="5" w:name="_Toc307865986"/>
       <w:bookmarkStart w:id="6" w:name="_Ref49480580"/>
-      <w:bookmarkEnd w:id="3"/>
+      <w:bookmarkStart w:id="7" w:name="_Toc371847904"/>
+      <w:bookmarkEnd w:id="4"/>
       <w:r>
         <w:t>Overall Objectives</w:t>
       </w:r>
-      <w:bookmarkEnd w:id="4"/>
       <w:bookmarkEnd w:id="5"/>
-    </w:p>
-    <w:p>
-      <w:bookmarkStart w:id="7" w:name="_Historical_and_Economic"/>
-      <w:bookmarkStart w:id="8" w:name="_Toc307865987"/>
-      <w:bookmarkStart w:id="9" w:name="_Toc371028442"/>
       <w:bookmarkEnd w:id="7"/>
+    </w:p>
+    <w:p>
+      <w:bookmarkStart w:id="8" w:name="_Historical_and_Economic"/>
+      <w:bookmarkStart w:id="9" w:name="_Toc307865987"/>
+      <w:bookmarkEnd w:id="8"/>
       <w:r>
         <w:t>It has been shown that forward error correction dramatically improves bit error rate performance</w:t>
       </w:r>
@@ -3297,13 +3816,26 @@
         <w:t xml:space="preserve"> (duplex)</w:t>
       </w:r>
       <w:r>
-        <w:t xml:space="preserve"> amateur packet radio communications (Hsiao, et. al, 2000). In other words, if even one bit of an AX.25 telemetry packet is received in error, the entire packet is discarded and cannot be re-transmitted (Karn, 1994). This means that beacon signals from the amateur satellites must be transmitted with enough power to ensure that the embedded telemetry packet is received without error (</w:t>
+        <w:t xml:space="preserve"> amateur packet radio communications (Hsiao, et. al, 2000). In other words, if even one bit of an AX.25 telemetry packet is received in error, the entire packet is discarded and cannot be re-transmitted (</w:t>
+      </w:r>
+      <w:proofErr w:type="spellStart"/>
+      <w:r>
+        <w:t>Karn</w:t>
+      </w:r>
+      <w:proofErr w:type="spellEnd"/>
+      <w:r>
+        <w:t>, 1994). This means that beacon signals from the amateur satellites must be transmitted with enough power to ensure that the embedded telemetry packet is received without error (</w:t>
       </w:r>
       <w:r>
         <w:t xml:space="preserve">de </w:t>
       </w:r>
-      <w:r>
-        <w:t>Milliano, et. al, 2010). BPSK modulation with f</w:t>
+      <w:proofErr w:type="spellStart"/>
+      <w:r>
+        <w:t>Milliano</w:t>
+      </w:r>
+      <w:proofErr w:type="spellEnd"/>
+      <w:r>
+        <w:t>, et. al, 2010). BPSK modulation with f</w:t>
       </w:r>
       <w:r>
         <w:t>orward error correction combined with interleaving</w:t>
@@ -3332,14 +3864,27 @@
       <w:r>
         <w:t xml:space="preserve">de </w:t>
       </w:r>
-      <w:r>
-        <w:t xml:space="preserve">Milliano, et. al, 2010), resulting in two benefits: 1) reduced cost of satellite construction, and 2) making amateur telemetry satellites more </w:t>
+      <w:proofErr w:type="spellStart"/>
+      <w:r>
+        <w:t>Milliano</w:t>
+      </w:r>
+      <w:proofErr w:type="spellEnd"/>
+      <w:r>
+        <w:t xml:space="preserve">, et. al, 2010), resulting in two benefits: 1) reduced cost of satellite construction, and 2) making amateur telemetry satellites more </w:t>
       </w:r>
       <w:r>
         <w:t xml:space="preserve">technologically and financially </w:t>
       </w:r>
       <w:r>
-        <w:t xml:space="preserve">accessible to amateur satellite operators by reducing the size, cost, and complexity of ground station antennas (Karn, 2011). </w:t>
+        <w:t>accessible to amateur satellite operators by reducing the size, cost, and complexity of ground station antennas (</w:t>
+      </w:r>
+      <w:proofErr w:type="spellStart"/>
+      <w:r>
+        <w:t>Karn</w:t>
+      </w:r>
+      <w:proofErr w:type="spellEnd"/>
+      <w:r>
+        <w:t xml:space="preserve">, 2011). </w:t>
       </w:r>
     </w:p>
     <w:p>
@@ -3368,14 +3913,15 @@
         <w:spacing w:before="240"/>
         <w:ind w:left="720" w:hanging="720"/>
       </w:pPr>
+      <w:bookmarkStart w:id="10" w:name="_Toc371847905"/>
       <w:r>
         <w:t xml:space="preserve">Historical </w:t>
       </w:r>
       <w:r>
         <w:t>and Economic Perspective</w:t>
       </w:r>
-      <w:bookmarkEnd w:id="8"/>
       <w:bookmarkEnd w:id="9"/>
+      <w:bookmarkEnd w:id="10"/>
       <w:r>
         <w:t xml:space="preserve"> </w:t>
       </w:r>
@@ -3428,6 +3974,7 @@
         </w:rPr>
         <w:t xml:space="preserve"> is Bell 202 (</w:t>
       </w:r>
+      <w:proofErr w:type="spellStart"/>
       <w:r>
         <w:rPr>
           <w:szCs w:val="24"/>
@@ -3444,7 +3991,14 @@
         <w:rPr>
           <w:szCs w:val="24"/>
         </w:rPr>
-        <w:t>ne,</w:t>
+        <w:t>ne</w:t>
+      </w:r>
+      <w:proofErr w:type="spellEnd"/>
+      <w:r>
+        <w:rPr>
+          <w:szCs w:val="24"/>
+        </w:rPr>
+        <w:t>,</w:t>
       </w:r>
       <w:r>
         <w:rPr>
@@ -3528,7 +4082,21 @@
         <w:rPr>
           <w:szCs w:val="24"/>
         </w:rPr>
-        <w:t>(Karn, 1994)</w:t>
+        <w:t>(</w:t>
+      </w:r>
+      <w:proofErr w:type="spellStart"/>
+      <w:r>
+        <w:rPr>
+          <w:szCs w:val="24"/>
+        </w:rPr>
+        <w:t>Karn</w:t>
+      </w:r>
+      <w:proofErr w:type="spellEnd"/>
+      <w:r>
+        <w:rPr>
+          <w:szCs w:val="24"/>
+        </w:rPr>
+        <w:t>, 1994)</w:t>
       </w:r>
       <w:r>
         <w:rPr>
@@ -3606,7 +4174,35 @@
         <w:rPr>
           <w:szCs w:val="24"/>
         </w:rPr>
-        <w:t xml:space="preserve"> Goode found that at least 25 dB of FM receiver quieting (25 dBQ) was necessary for high communication reliability. In other words, 25 dBQ or greater was required to accurately receive 98% of incoming packets</w:t>
+        <w:t xml:space="preserve"> Goode found that at least 25 dB of FM receiver quieting (25 </w:t>
+      </w:r>
+      <w:proofErr w:type="spellStart"/>
+      <w:r>
+        <w:rPr>
+          <w:szCs w:val="24"/>
+        </w:rPr>
+        <w:t>dBQ</w:t>
+      </w:r>
+      <w:proofErr w:type="spellEnd"/>
+      <w:r>
+        <w:rPr>
+          <w:szCs w:val="24"/>
+        </w:rPr>
+        <w:t xml:space="preserve">) was necessary for high communication reliability. In other words, 25 </w:t>
+      </w:r>
+      <w:proofErr w:type="spellStart"/>
+      <w:r>
+        <w:rPr>
+          <w:szCs w:val="24"/>
+        </w:rPr>
+        <w:t>dBQ</w:t>
+      </w:r>
+      <w:proofErr w:type="spellEnd"/>
+      <w:r>
+        <w:rPr>
+          <w:szCs w:val="24"/>
+        </w:rPr>
+        <w:t xml:space="preserve"> or greater was required to accurately receive 98% of incoming packets</w:t>
       </w:r>
       <w:r>
         <w:rPr>
@@ -3618,7 +4214,21 @@
         <w:rPr>
           <w:szCs w:val="24"/>
         </w:rPr>
-        <w:t>Ralph Wallio, WORPK, figured out that</w:t>
+        <w:t xml:space="preserve">Ralph </w:t>
+      </w:r>
+      <w:proofErr w:type="spellStart"/>
+      <w:r>
+        <w:rPr>
+          <w:szCs w:val="24"/>
+        </w:rPr>
+        <w:t>Wallio</w:t>
+      </w:r>
+      <w:proofErr w:type="spellEnd"/>
+      <w:r>
+        <w:rPr>
+          <w:szCs w:val="24"/>
+        </w:rPr>
+        <w:t>, WORPK, figured out that</w:t>
       </w:r>
       <w:r>
         <w:rPr>
@@ -3648,7 +4258,35 @@
         <w:rPr>
           <w:szCs w:val="24"/>
         </w:rPr>
-        <w:t xml:space="preserve">consecutive 256-byte AX.25 packets (Wallio). Wallio concluded that “this is as Goode as it gets” and it is virtually impossible to get better results without error correction. </w:t>
+        <w:t>consecutive 256-byte AX.25 packets (</w:t>
+      </w:r>
+      <w:proofErr w:type="spellStart"/>
+      <w:r>
+        <w:rPr>
+          <w:szCs w:val="24"/>
+        </w:rPr>
+        <w:t>Wallio</w:t>
+      </w:r>
+      <w:proofErr w:type="spellEnd"/>
+      <w:r>
+        <w:rPr>
+          <w:szCs w:val="24"/>
+        </w:rPr>
+        <w:t xml:space="preserve">). </w:t>
+      </w:r>
+      <w:proofErr w:type="spellStart"/>
+      <w:r>
+        <w:rPr>
+          <w:szCs w:val="24"/>
+        </w:rPr>
+        <w:t>Wallio</w:t>
+      </w:r>
+      <w:proofErr w:type="spellEnd"/>
+      <w:r>
+        <w:rPr>
+          <w:szCs w:val="24"/>
+        </w:rPr>
+        <w:t xml:space="preserve"> concluded that “this is as Goode as it gets” and it is virtually impossible to get better results without error correction. </w:t>
       </w:r>
     </w:p>
     <w:p>
@@ -3957,7 +4595,35 @@
         <w:rPr>
           <w:szCs w:val="24"/>
         </w:rPr>
-        <w:t>In 2003, the AAU-Cubesat was one of the first pico-satellites</w:t>
+        <w:t>In 2003, the AAU-</w:t>
+      </w:r>
+      <w:proofErr w:type="spellStart"/>
+      <w:r>
+        <w:rPr>
+          <w:szCs w:val="24"/>
+        </w:rPr>
+        <w:t>Cubesat</w:t>
+      </w:r>
+      <w:proofErr w:type="spellEnd"/>
+      <w:r>
+        <w:rPr>
+          <w:szCs w:val="24"/>
+        </w:rPr>
+        <w:t xml:space="preserve"> was one of the first </w:t>
+      </w:r>
+      <w:proofErr w:type="spellStart"/>
+      <w:r>
+        <w:rPr>
+          <w:szCs w:val="24"/>
+        </w:rPr>
+        <w:t>pico</w:t>
+      </w:r>
+      <w:proofErr w:type="spellEnd"/>
+      <w:r>
+        <w:rPr>
+          <w:szCs w:val="24"/>
+        </w:rPr>
+        <w:t>-satellites</w:t>
       </w:r>
       <w:r>
         <w:rPr>
@@ -3993,7 +4659,21 @@
         <w:rPr>
           <w:szCs w:val="24"/>
         </w:rPr>
-        <w:t xml:space="preserve">AX.25 (Alminde, et. al, 2002). </w:t>
+        <w:t>AX.25 (</w:t>
+      </w:r>
+      <w:proofErr w:type="spellStart"/>
+      <w:r>
+        <w:rPr>
+          <w:szCs w:val="24"/>
+        </w:rPr>
+        <w:t>Alminde</w:t>
+      </w:r>
+      <w:proofErr w:type="spellEnd"/>
+      <w:r>
+        <w:rPr>
+          <w:szCs w:val="24"/>
+        </w:rPr>
+        <w:t xml:space="preserve">, et. al, 2002). </w:t>
       </w:r>
       <w:r>
         <w:rPr>
@@ -4005,7 +4685,21 @@
         <w:rPr>
           <w:szCs w:val="24"/>
         </w:rPr>
-        <w:t>ately 1461 kilobytes (kB)</w:t>
+        <w:t>ately 1461 kilobytes (</w:t>
+      </w:r>
+      <w:proofErr w:type="spellStart"/>
+      <w:r>
+        <w:rPr>
+          <w:szCs w:val="24"/>
+        </w:rPr>
+        <w:t>kB</w:t>
+      </w:r>
+      <w:proofErr w:type="spellEnd"/>
+      <w:r>
+        <w:rPr>
+          <w:szCs w:val="24"/>
+        </w:rPr>
+        <w:t>)</w:t>
       </w:r>
       <w:r>
         <w:rPr>
@@ -4055,8 +4749,6 @@
         </w:rPr>
         <w:t>it operated at 437.9 MHz, meaning that it was</w:t>
       </w:r>
-      <w:bookmarkStart w:id="10" w:name="_GoBack"/>
-      <w:bookmarkEnd w:id="10"/>
       <w:r>
         <w:rPr>
           <w:szCs w:val="24"/>
@@ -4091,7 +4783,21 @@
         <w:rPr>
           <w:szCs w:val="24"/>
         </w:rPr>
-        <w:t>Phil Karn, KA9Q,</w:t>
+        <w:t xml:space="preserve">Phil </w:t>
+      </w:r>
+      <w:proofErr w:type="spellStart"/>
+      <w:r>
+        <w:rPr>
+          <w:szCs w:val="24"/>
+        </w:rPr>
+        <w:t>Karn</w:t>
+      </w:r>
+      <w:proofErr w:type="spellEnd"/>
+      <w:r>
+        <w:rPr>
+          <w:szCs w:val="24"/>
+        </w:rPr>
+        <w:t>, KA9Q,</w:t>
       </w:r>
       <w:r>
         <w:rPr>
@@ -4127,13 +4833,35 @@
         <w:rPr>
           <w:szCs w:val="24"/>
         </w:rPr>
-        <w:t xml:space="preserve"> accessible to the average amateur radio operator (Karn, 2011). </w:t>
-      </w:r>
-      <w:r>
-        <w:rPr>
-          <w:szCs w:val="24"/>
-        </w:rPr>
-        <w:t>Karn asserts that robust telemetry links</w:t>
+        <w:t xml:space="preserve"> accessible to the average amateur radio operator (</w:t>
+      </w:r>
+      <w:proofErr w:type="spellStart"/>
+      <w:r>
+        <w:rPr>
+          <w:szCs w:val="24"/>
+        </w:rPr>
+        <w:t>Karn</w:t>
+      </w:r>
+      <w:proofErr w:type="spellEnd"/>
+      <w:r>
+        <w:rPr>
+          <w:szCs w:val="24"/>
+        </w:rPr>
+        <w:t xml:space="preserve">, 2011). </w:t>
+      </w:r>
+      <w:proofErr w:type="spellStart"/>
+      <w:r>
+        <w:rPr>
+          <w:szCs w:val="24"/>
+        </w:rPr>
+        <w:t>Karn</w:t>
+      </w:r>
+      <w:proofErr w:type="spellEnd"/>
+      <w:r>
+        <w:rPr>
+          <w:szCs w:val="24"/>
+        </w:rPr>
+        <w:t xml:space="preserve"> asserts that robust telemetry links</w:t>
       </w:r>
       <w:r>
         <w:rPr>
@@ -4163,7 +4891,21 @@
         <w:rPr>
           <w:szCs w:val="24"/>
         </w:rPr>
-        <w:t xml:space="preserve"> amateur satellite operators (Karn, 2011). </w:t>
+        <w:t xml:space="preserve"> amateur satellite operators (</w:t>
+      </w:r>
+      <w:proofErr w:type="spellStart"/>
+      <w:r>
+        <w:rPr>
+          <w:szCs w:val="24"/>
+        </w:rPr>
+        <w:t>Karn</w:t>
+      </w:r>
+      <w:proofErr w:type="spellEnd"/>
+      <w:r>
+        <w:rPr>
+          <w:szCs w:val="24"/>
+        </w:rPr>
+        <w:t xml:space="preserve">, 2011). </w:t>
       </w:r>
     </w:p>
     <w:p>
@@ -4190,11 +4932,19 @@
         </w:rPr>
         <w:t xml:space="preserve">de </w:t>
       </w:r>
-      <w:r>
-        <w:rPr>
-          <w:szCs w:val="24"/>
-        </w:rPr>
-        <w:t>Milliano,</w:t>
+      <w:proofErr w:type="spellStart"/>
+      <w:r>
+        <w:rPr>
+          <w:szCs w:val="24"/>
+        </w:rPr>
+        <w:t>Milliano</w:t>
+      </w:r>
+      <w:proofErr w:type="spellEnd"/>
+      <w:r>
+        <w:rPr>
+          <w:szCs w:val="24"/>
+        </w:rPr>
+        <w:t>,</w:t>
       </w:r>
       <w:r>
         <w:rPr>
@@ -4307,7 +5057,7 @@
       </w:pPr>
       <w:bookmarkStart w:id="11" w:name="_Candidate_Solutions"/>
       <w:bookmarkStart w:id="12" w:name="_Toc307865988"/>
-      <w:bookmarkStart w:id="13" w:name="_Toc371028443"/>
+      <w:bookmarkStart w:id="13" w:name="_Toc371847906"/>
       <w:bookmarkEnd w:id="11"/>
       <w:r>
         <w:t>Candidate Solutions</w:t>
@@ -4339,7 +5089,7 @@
       <w:pPr>
         <w:pStyle w:val="Heading3"/>
       </w:pPr>
-      <w:bookmarkStart w:id="14" w:name="_Toc371028444"/>
+      <w:bookmarkStart w:id="14" w:name="_Toc371847907"/>
       <w:r>
         <w:t>BPSK modulator</w:t>
       </w:r>
@@ -4355,8 +5105,13 @@
       <w:r>
         <w:t xml:space="preserve">to </w:t>
       </w:r>
-      <w:r>
-        <w:t xml:space="preserve">passband levels necessary for radio transmission.  </w:t>
+      <w:proofErr w:type="spellStart"/>
+      <w:r>
+        <w:t>passband</w:t>
+      </w:r>
+      <w:proofErr w:type="spellEnd"/>
+      <w:r>
+        <w:t xml:space="preserve"> levels necessary for radio transmission.  </w:t>
       </w:r>
       <w:r>
         <w:t>In the history of digital communication, t</w:t>
@@ -4485,7 +5240,7 @@
       <w:pPr>
         <w:pStyle w:val="Heading3"/>
       </w:pPr>
-      <w:bookmarkStart w:id="15" w:name="_Toc371028445"/>
+      <w:bookmarkStart w:id="15" w:name="_Toc371847908"/>
       <w:r>
         <w:t>BPSK d</w:t>
       </w:r>
@@ -4535,7 +5290,7 @@
                     <pic:cNvPicPr/>
                   </pic:nvPicPr>
                   <pic:blipFill rotWithShape="1">
-                    <a:blip r:embed="rId11"/>
+                    <a:blip r:embed="rId10"/>
                     <a:srcRect l="33814" t="42474" r="16185" b="29590"/>
                     <a:stretch/>
                   </pic:blipFill>
@@ -4595,7 +5350,7 @@
       <w:pPr>
         <w:pStyle w:val="Heading3"/>
       </w:pPr>
-      <w:bookmarkStart w:id="16" w:name="_Toc371028446"/>
+      <w:bookmarkStart w:id="16" w:name="_Toc371847909"/>
       <w:r>
         <w:t>Carrier Recovery using Squaring Loop</w:t>
       </w:r>
@@ -4603,7 +5358,15 @@
     </w:p>
     <w:p>
       <w:r>
-        <w:t xml:space="preserve">The squaring loop is a popular choice for coherent demodulation of BPSK waveforms.  It’s mathematically easy to analyze and its hardware implementation is not as complex as the Costas loop.  As the name implies, the received signal is squared to remove any phase offsets and then processed by a bandpass filter to remove as much noise as possible.  After the band pass filter, the signal is fed to a phase-lock loop (PLL) for phase and frequency tracking.  Once the output of the voltage controlled oscillator (VCO) is locked in phase and frequency with the received signal, its frequency is divided by two.  The resulting carrier is fed back to the mixer where it is mixed with the received waveform and the timing can be recovered.  The operation of the </w:t>
+        <w:t xml:space="preserve">The squaring loop is a popular choice for coherent demodulation of BPSK waveforms.  It’s mathematically easy to analyze and its hardware implementation is not as complex as the Costas loop.  As the name implies, the received signal is squared to remove any phase offsets and then processed by a </w:t>
+      </w:r>
+      <w:proofErr w:type="spellStart"/>
+      <w:r>
+        <w:t>bandpass</w:t>
+      </w:r>
+      <w:proofErr w:type="spellEnd"/>
+      <w:r>
+        <w:t xml:space="preserve"> filter to remove as much noise as possible.  After the band pass filter, the signal is fed to a phase-lock loop (PLL) for phase and frequency tracking.  Once the output of the voltage controlled oscillator (VCO) is locked in phase and frequency with the received signal, its frequency is divided by two.  The resulting carrier is fed back to the mixer where it is mixed with the received waveform and the timing can be recovered.  The operation of the </w:t>
       </w:r>
       <w:r>
         <w:lastRenderedPageBreak/>
@@ -4634,7 +5397,7 @@
                     <pic:cNvPicPr/>
                   </pic:nvPicPr>
                   <pic:blipFill rotWithShape="1">
-                    <a:blip r:embed="rId12"/>
+                    <a:blip r:embed="rId11"/>
                     <a:srcRect l="27083" t="36487" r="20994" b="17333"/>
                     <a:stretch/>
                   </pic:blipFill>
@@ -4680,7 +5443,7 @@
       <w:pPr>
         <w:pStyle w:val="Heading3"/>
       </w:pPr>
-      <w:bookmarkStart w:id="17" w:name="_Toc371028447"/>
+      <w:bookmarkStart w:id="17" w:name="_Toc371847910"/>
       <w:r>
         <w:t>Carrier Recovery using Costas Loop</w:t>
       </w:r>
@@ -4724,7 +5487,7 @@
                     <pic:cNvPicPr/>
                   </pic:nvPicPr>
                   <pic:blipFill rotWithShape="1">
-                    <a:blip r:embed="rId13"/>
+                    <a:blip r:embed="rId12"/>
                     <a:srcRect l="33814" t="37344" r="18910" b="17331"/>
                     <a:stretch/>
                   </pic:blipFill>
@@ -4775,7 +5538,7 @@
       <w:pPr>
         <w:pStyle w:val="Heading3"/>
       </w:pPr>
-      <w:bookmarkStart w:id="18" w:name="_Toc371028448"/>
+      <w:bookmarkStart w:id="18" w:name="_Toc371847911"/>
       <w:r>
         <w:lastRenderedPageBreak/>
         <w:t>Timing Recovery</w:t>
@@ -4786,7 +5549,7 @@
       <w:pPr>
         <w:pStyle w:val="Heading3"/>
       </w:pPr>
-      <w:bookmarkStart w:id="19" w:name="_Toc371028449"/>
+      <w:bookmarkStart w:id="19" w:name="_Toc371847912"/>
       <w:r>
         <w:t>BFSK Modulation</w:t>
       </w:r>
@@ -5198,12 +5961,21 @@
         </w:rPr>
         <w:t xml:space="preserve"> will be subject of random variations. The non-coherent modulator can be implemented using the two sinusoidal wave generators (sine functions) and a multiplexer controlled by the input data </w:t>
       </w:r>
+      <w:proofErr w:type="gramStart"/>
       <w:r>
         <w:rPr>
           <w:rFonts w:eastAsiaTheme="minorEastAsia"/>
           <w:i/>
         </w:rPr>
-        <w:t>m(t)</w:t>
+        <w:t>m(</w:t>
+      </w:r>
+      <w:proofErr w:type="gramEnd"/>
+      <w:r>
+        <w:rPr>
+          <w:rFonts w:eastAsiaTheme="minorEastAsia"/>
+          <w:i/>
+        </w:rPr>
+        <w:t>t)</w:t>
       </w:r>
       <w:r>
         <w:rPr>
@@ -5243,7 +6015,7 @@
                     </pic:cNvPicPr>
                   </pic:nvPicPr>
                   <pic:blipFill rotWithShape="1">
-                    <a:blip r:embed="rId14">
+                    <a:blip r:embed="rId13">
                       <a:extLst>
                         <a:ext uri="{28A0092B-C50C-407E-A947-70E740481C1C}">
                           <a14:useLocalDpi xmlns:a14="http://schemas.microsoft.com/office/drawing/2010/main" val="0"/>
@@ -5297,12 +6069,21 @@
         </w:rPr>
         <w:t xml:space="preserve">.  BFSK modulator used in non-coherent modulators. The data </w:t>
       </w:r>
+      <w:proofErr w:type="gramStart"/>
       <w:r>
         <w:rPr>
           <w:i/>
           <w:sz w:val="18"/>
         </w:rPr>
-        <w:t xml:space="preserve">m(t) </w:t>
+        <w:t>m(</w:t>
+      </w:r>
+      <w:proofErr w:type="gramEnd"/>
+      <w:r>
+        <w:rPr>
+          <w:i/>
+          <w:sz w:val="18"/>
+        </w:rPr>
+        <w:t xml:space="preserve">t) </w:t>
       </w:r>
       <w:r>
         <w:rPr>
@@ -5381,7 +6162,7 @@
       <w:pPr>
         <w:pStyle w:val="Heading3"/>
       </w:pPr>
-      <w:bookmarkStart w:id="20" w:name="_Toc371028450"/>
+      <w:bookmarkStart w:id="20" w:name="_Toc371847913"/>
       <w:r>
         <w:lastRenderedPageBreak/>
         <w:t>BFSK Demodulation</w:t>
@@ -5453,7 +6234,35 @@
         <w:rPr>
           <w:rFonts w:eastAsiaTheme="minorEastAsia"/>
         </w:rPr>
-        <w:t>.  with very smal the Bell 202 modem  The frequencies selected to represented two symbols result in a signal space that is difficult to optimize since the frequencies are not orthogonal. The minimum frequency separation is denoted in equations (1) and (2) below (Nguyen, 2009).</w:t>
+        <w:t xml:space="preserve">.  </w:t>
+      </w:r>
+      <w:proofErr w:type="gramStart"/>
+      <w:r>
+        <w:rPr>
+          <w:rFonts w:eastAsiaTheme="minorEastAsia"/>
+        </w:rPr>
+        <w:t>with</w:t>
+      </w:r>
+      <w:proofErr w:type="gramEnd"/>
+      <w:r>
+        <w:rPr>
+          <w:rFonts w:eastAsiaTheme="minorEastAsia"/>
+        </w:rPr>
+        <w:t xml:space="preserve"> very smal the Bell 202 modem  The frequencies selected to represented two symbols result in a signal space that is difficult to o</w:t>
+      </w:r>
+      <w:proofErr w:type="spellStart"/>
+      <w:r>
+        <w:rPr>
+          <w:rFonts w:eastAsiaTheme="minorEastAsia"/>
+        </w:rPr>
+        <w:t>ptimize</w:t>
+      </w:r>
+      <w:proofErr w:type="spellEnd"/>
+      <w:r>
+        <w:rPr>
+          <w:rFonts w:eastAsiaTheme="minorEastAsia"/>
+        </w:rPr>
+        <w:t xml:space="preserve"> since the frequencies are not orthogonal. The minimum frequency separation is denoted in equations (1) and (2) below (Nguyen, 2009).</w:t>
       </w:r>
     </w:p>
     <w:p>
@@ -5746,7 +6555,7 @@
                     </pic:cNvPicPr>
                   </pic:nvPicPr>
                   <pic:blipFill rotWithShape="1">
-                    <a:blip r:embed="rId15">
+                    <a:blip r:embed="rId14">
                       <a:extLst>
                         <a:ext uri="{28A0092B-C50C-407E-A947-70E740481C1C}">
                           <a14:useLocalDpi xmlns:a14="http://schemas.microsoft.com/office/drawing/2010/main" val="0"/>
@@ -5824,12 +6633,21 @@
         </w:rPr>
         <w:t xml:space="preserve">. The data </w:t>
       </w:r>
+      <w:proofErr w:type="gramStart"/>
       <w:r>
         <w:rPr>
           <w:i/>
           <w:sz w:val="18"/>
         </w:rPr>
-        <w:t xml:space="preserve">m(t) </w:t>
+        <w:t>m(</w:t>
+      </w:r>
+      <w:proofErr w:type="gramEnd"/>
+      <w:r>
+        <w:rPr>
+          <w:i/>
+          <w:sz w:val="18"/>
+        </w:rPr>
+        <w:t xml:space="preserve">t) </w:t>
       </w:r>
       <w:r>
         <w:rPr>
@@ -6131,7 +6949,7 @@
                     </pic:cNvPicPr>
                   </pic:nvPicPr>
                   <pic:blipFill rotWithShape="1">
-                    <a:blip r:embed="rId16">
+                    <a:blip r:embed="rId15">
                       <a:extLst>
                         <a:ext uri="{28A0092B-C50C-407E-A947-70E740481C1C}">
                           <a14:useLocalDpi xmlns:a14="http://schemas.microsoft.com/office/drawing/2010/main" val="0"/>
@@ -6210,12 +7028,21 @@
         </w:rPr>
         <w:t xml:space="preserve">. The data </w:t>
       </w:r>
+      <w:proofErr w:type="gramStart"/>
       <w:r>
         <w:rPr>
           <w:i/>
           <w:sz w:val="18"/>
         </w:rPr>
-        <w:t xml:space="preserve">m(t) </w:t>
+        <w:t>m(</w:t>
+      </w:r>
+      <w:proofErr w:type="gramEnd"/>
+      <w:r>
+        <w:rPr>
+          <w:i/>
+          <w:sz w:val="18"/>
+        </w:rPr>
+        <w:t xml:space="preserve">t) </w:t>
       </w:r>
       <w:r>
         <w:rPr>
@@ -6399,7 +7226,7 @@
       </w:pPr>
       <w:bookmarkStart w:id="21" w:name="_Proposed_Solution_Concept"/>
       <w:bookmarkStart w:id="22" w:name="_Toc307865989"/>
-      <w:bookmarkStart w:id="23" w:name="_Toc371028451"/>
+      <w:bookmarkStart w:id="23" w:name="_Toc371847914"/>
       <w:bookmarkEnd w:id="21"/>
       <w:r>
         <w:t>Proposed Solution Concept</w:t>
@@ -6446,7 +7273,7 @@
                     <pic:cNvPicPr/>
                   </pic:nvPicPr>
                   <pic:blipFill rotWithShape="1">
-                    <a:blip r:embed="rId17"/>
+                    <a:blip r:embed="rId16"/>
                     <a:srcRect l="22756" t="45040" r="28205" b="29590"/>
                     <a:stretch/>
                   </pic:blipFill>
@@ -6500,7 +7327,31 @@
         <w:spacing w:before="120"/>
       </w:pPr>
       <w:r>
-        <w:t>The Xilinx Spartan-6 LX-9 Microboard was selected for our modem implementation because of its good performance and low cost.  It also provides the two Pmod expansion ports needed for interfacing Digilent’s 12-bit AD1 ADC and 12-bit DA2 DAC.</w:t>
+        <w:t xml:space="preserve">The Xilinx Spartan-6 LX-9 </w:t>
+      </w:r>
+      <w:proofErr w:type="spellStart"/>
+      <w:r>
+        <w:t>Microboard</w:t>
+      </w:r>
+      <w:proofErr w:type="spellEnd"/>
+      <w:r>
+        <w:t xml:space="preserve"> was selected for our modem implementation because of its good performance and low cost.  It also provides the two </w:t>
+      </w:r>
+      <w:proofErr w:type="spellStart"/>
+      <w:r>
+        <w:t>Pmod</w:t>
+      </w:r>
+      <w:proofErr w:type="spellEnd"/>
+      <w:r>
+        <w:t xml:space="preserve"> expansion ports needed for interfacing </w:t>
+      </w:r>
+      <w:proofErr w:type="spellStart"/>
+      <w:r>
+        <w:t>Digilent’s</w:t>
+      </w:r>
+      <w:proofErr w:type="spellEnd"/>
+      <w:r>
+        <w:t xml:space="preserve"> 12-bit AD1 ADC and 12-bit DA2 DAC.</w:t>
       </w:r>
     </w:p>
     <w:p>
@@ -6522,7 +7373,7 @@
       </w:pPr>
       <w:bookmarkStart w:id="24" w:name="_Major_Design_and"/>
       <w:bookmarkStart w:id="25" w:name="_Toc307865990"/>
-      <w:bookmarkStart w:id="26" w:name="_Toc371028452"/>
+      <w:bookmarkStart w:id="26" w:name="_Toc371847915"/>
       <w:bookmarkEnd w:id="24"/>
       <w:r>
         <w:lastRenderedPageBreak/>
@@ -6533,12 +7384,28 @@
     </w:p>
     <w:p>
       <w:r>
-        <w:t xml:space="preserve">The biggest design challenge associated with this project is the development of a carrier reconstruction circuit that is capable of mitigating the effects of Doppler shift.  The relative motion of satellites in orbit around earth with respect to the ground station can cause the received frequency to appear 20 kHz above or below its nominal downlink frequency.  In John A. Maglicane’s 1993 design, he derived a control signal from the carrier recovery circuit that simulated a person tuning the transceivers frequency control button.  In our design, Doppler shift correction will be done autonomously through the use of a type II PLL.  </w:t>
-      </w:r>
-    </w:p>
-    <w:p>
-      <w:r>
-        <w:t>The challenge is designing a stable control loop that minimizes time to lock and inter-symbol interference but still has a narrow enough bandwidth to reduce noise and the bit error rate.  Since the PLL is an inherently non-linear system, it must be linearized in terms of the phase of the received signal.  This problem becomes more challenging if the Costas loop is implemented because the arm filters much be matched perfectly.  However, the advantage of an all digital Costas loop is that designing two identical filters is much easier than if it were done with analog components.</w:t>
+        <w:t xml:space="preserve">The biggest design challenge associated with this project is the development of a carrier reconstruction circuit that is capable of mitigating the effects of Doppler shift.  The relative motion of satellites in orbit around earth with respect to the ground station can cause the received frequency to appear 20 kHz above or below its nominal downlink frequency.  In John A. </w:t>
+      </w:r>
+      <w:proofErr w:type="spellStart"/>
+      <w:r>
+        <w:t>Maglicane’s</w:t>
+      </w:r>
+      <w:proofErr w:type="spellEnd"/>
+      <w:r>
+        <w:t xml:space="preserve"> 1993 design, he derived a control signal from the carrier recovery circuit that simulated a person tuning the transceivers frequency control button.  In our design, Doppler shift correction will be done autonomously through the use of a type II PLL.  </w:t>
+      </w:r>
+    </w:p>
+    <w:p>
+      <w:r>
+        <w:t xml:space="preserve">The challenge is designing a stable control loop that minimizes time to lock and inter-symbol interference but still has a narrow enough bandwidth to reduce noise and the bit error rate.  Since the PLL is an inherently non-linear system, it must be linearized in terms of the phase of the received signal.  This problem becomes more challenging if the Costas loop is implemented because the arm filters much be matched perfectly.  However, the advantage of an </w:t>
+      </w:r>
+      <w:proofErr w:type="spellStart"/>
+      <w:r>
+        <w:t>all digital</w:t>
+      </w:r>
+      <w:proofErr w:type="spellEnd"/>
+      <w:r>
+        <w:t xml:space="preserve"> Costas loop is that designing two identical filters is much easier than if it were done with analog components.</w:t>
       </w:r>
     </w:p>
     <w:p>
@@ -6552,7 +7419,7 @@
       </w:pPr>
       <w:bookmarkStart w:id="27" w:name="_Implications_of_Project"/>
       <w:bookmarkStart w:id="28" w:name="_Toc307865991"/>
-      <w:bookmarkStart w:id="29" w:name="_Toc371028453"/>
+      <w:bookmarkStart w:id="29" w:name="_Toc371847916"/>
       <w:bookmarkEnd w:id="27"/>
       <w:r>
         <w:t>Implications of Project Success</w:t>
@@ -6582,90 +7449,1062 @@
         <w:pStyle w:val="Heading1"/>
       </w:pPr>
       <w:bookmarkStart w:id="30" w:name="_Ref49490297"/>
-      <w:bookmarkStart w:id="31" w:name="_Toc371028454"/>
-      <w:bookmarkStart w:id="32" w:name="_Ref49490597"/>
+      <w:bookmarkStart w:id="31" w:name="_Ref49490597"/>
+      <w:bookmarkStart w:id="32" w:name="_Toc371847917"/>
       <w:bookmarkEnd w:id="6"/>
       <w:r>
         <w:t>DESIGN REQUIREMENTS</w:t>
       </w:r>
       <w:bookmarkEnd w:id="30"/>
-      <w:bookmarkEnd w:id="31"/>
+      <w:bookmarkEnd w:id="32"/>
     </w:p>
     <w:p>
       <w:pPr>
         <w:pStyle w:val="Heading2"/>
       </w:pPr>
       <w:bookmarkStart w:id="33" w:name="_Ref49490545"/>
-      <w:bookmarkStart w:id="34" w:name="_Toc371028455"/>
+      <w:bookmarkStart w:id="34" w:name="_Toc371847918"/>
       <w:r>
         <w:t>Functional Design Constraints</w:t>
       </w:r>
       <w:bookmarkEnd w:id="33"/>
       <w:bookmarkEnd w:id="34"/>
     </w:p>
+    <w:tbl>
+      <w:tblPr>
+        <w:tblW w:w="9382" w:type="dxa"/>
+        <w:tblBorders>
+          <w:top w:val="single" w:sz="6" w:space="0" w:color="000000"/>
+          <w:left w:val="single" w:sz="6" w:space="0" w:color="000000"/>
+          <w:bottom w:val="single" w:sz="6" w:space="0" w:color="000000"/>
+          <w:right w:val="single" w:sz="6" w:space="0" w:color="000000"/>
+          <w:insideH w:val="single" w:sz="6" w:space="0" w:color="000000"/>
+          <w:insideV w:val="single" w:sz="6" w:space="0" w:color="000000"/>
+        </w:tblBorders>
+        <w:shd w:val="clear" w:color="000080" w:fill="auto"/>
+        <w:tblCellMar>
+          <w:left w:w="115" w:type="dxa"/>
+          <w:right w:w="115" w:type="dxa"/>
+        </w:tblCellMar>
+        <w:tblLook w:val="00A0" w:firstRow="1" w:lastRow="0" w:firstColumn="1" w:lastColumn="0" w:noHBand="0" w:noVBand="0"/>
+      </w:tblPr>
+      <w:tblGrid>
+        <w:gridCol w:w="2842"/>
+        <w:gridCol w:w="6540"/>
+      </w:tblGrid>
+      <w:tr>
+        <w:trPr>
+          <w:trHeight w:val="117"/>
+        </w:trPr>
+        <w:tc>
+          <w:tcPr>
+            <w:tcW w:w="2842" w:type="dxa"/>
+            <w:shd w:val="clear" w:color="000080" w:fill="auto"/>
+          </w:tcPr>
+          <w:p>
+            <w:pPr>
+              <w:shd w:val="solid" w:color="FFFFFF" w:fill="FFFFFF"/>
+              <w:spacing w:after="0"/>
+              <w:jc w:val="center"/>
+              <w:rPr>
+                <w:b/>
+                <w:bCs/>
+              </w:rPr>
+            </w:pPr>
+            <w:r>
+              <w:rPr>
+                <w:b/>
+                <w:bCs/>
+              </w:rPr>
+              <w:t>Name</w:t>
+            </w:r>
+          </w:p>
+        </w:tc>
+        <w:tc>
+          <w:tcPr>
+            <w:tcW w:w="6540" w:type="dxa"/>
+            <w:shd w:val="clear" w:color="000080" w:fill="auto"/>
+          </w:tcPr>
+          <w:p>
+            <w:pPr>
+              <w:shd w:val="solid" w:color="FFFFFF" w:fill="FFFFFF"/>
+              <w:spacing w:after="0"/>
+              <w:jc w:val="center"/>
+              <w:rPr>
+                <w:b/>
+                <w:bCs/>
+              </w:rPr>
+            </w:pPr>
+            <w:r>
+              <w:rPr>
+                <w:b/>
+                <w:bCs/>
+              </w:rPr>
+              <w:t>Description</w:t>
+            </w:r>
+          </w:p>
+        </w:tc>
+      </w:tr>
+      <w:tr>
+        <w:trPr>
+          <w:trHeight w:val="117"/>
+        </w:trPr>
+        <w:tc>
+          <w:tcPr>
+            <w:tcW w:w="2842" w:type="dxa"/>
+            <w:shd w:val="clear" w:color="000080" w:fill="auto"/>
+            <w:vAlign w:val="center"/>
+          </w:tcPr>
+          <w:p>
+            <w:pPr>
+              <w:shd w:val="solid" w:color="FFFFFF" w:fill="FFFFFF"/>
+              <w:spacing w:after="0"/>
+              <w:jc w:val="left"/>
+            </w:pPr>
+            <w:r>
+              <w:t>Bit Rate</w:t>
+            </w:r>
+          </w:p>
+        </w:tc>
+        <w:tc>
+          <w:tcPr>
+            <w:tcW w:w="6540" w:type="dxa"/>
+            <w:shd w:val="clear" w:color="000080" w:fill="auto"/>
+          </w:tcPr>
+          <w:p>
+            <w:pPr>
+              <w:shd w:val="solid" w:color="FFFFFF" w:fill="FFFFFF"/>
+              <w:spacing w:after="0"/>
+              <w:jc w:val="left"/>
+            </w:pPr>
+            <w:r>
+              <w:t xml:space="preserve">Provides 1200 b/sec data rate to meet LEO-AMSAT telemetry requirements </w:t>
+            </w:r>
+          </w:p>
+        </w:tc>
+      </w:tr>
+      <w:tr>
+        <w:trPr>
+          <w:trHeight w:val="117"/>
+        </w:trPr>
+        <w:tc>
+          <w:tcPr>
+            <w:tcW w:w="2842" w:type="dxa"/>
+            <w:shd w:val="clear" w:color="000080" w:fill="auto"/>
+            <w:vAlign w:val="center"/>
+          </w:tcPr>
+          <w:p>
+            <w:pPr>
+              <w:shd w:val="solid" w:color="FFFFFF" w:fill="FFFFFF"/>
+              <w:spacing w:after="0"/>
+              <w:jc w:val="left"/>
+            </w:pPr>
+            <w:r>
+              <w:t>FEC</w:t>
+            </w:r>
+          </w:p>
+        </w:tc>
+        <w:tc>
+          <w:tcPr>
+            <w:tcW w:w="6540" w:type="dxa"/>
+            <w:shd w:val="clear" w:color="000080" w:fill="auto"/>
+          </w:tcPr>
+          <w:p>
+            <w:pPr>
+              <w:shd w:val="solid" w:color="FFFFFF" w:fill="FFFFFF"/>
+              <w:spacing w:after="0"/>
+              <w:jc w:val="left"/>
+              <w:rPr>
+                <w:color w:val="000000"/>
+              </w:rPr>
+            </w:pPr>
+          </w:p>
+        </w:tc>
+      </w:tr>
+      <w:tr>
+        <w:trPr>
+          <w:trHeight w:val="111"/>
+        </w:trPr>
+        <w:tc>
+          <w:tcPr>
+            <w:tcW w:w="2842" w:type="dxa"/>
+            <w:shd w:val="clear" w:color="000080" w:fill="auto"/>
+            <w:vAlign w:val="center"/>
+          </w:tcPr>
+          <w:p>
+            <w:pPr>
+              <w:shd w:val="solid" w:color="FFFFFF" w:fill="FFFFFF"/>
+              <w:spacing w:after="0"/>
+              <w:jc w:val="left"/>
+            </w:pPr>
+            <w:r>
+              <w:t>Modulation Type</w:t>
+            </w:r>
+          </w:p>
+        </w:tc>
+        <w:tc>
+          <w:tcPr>
+            <w:tcW w:w="6540" w:type="dxa"/>
+            <w:shd w:val="clear" w:color="000080" w:fill="auto"/>
+          </w:tcPr>
+          <w:p>
+            <w:pPr>
+              <w:shd w:val="solid" w:color="FFFFFF" w:fill="FFFFFF"/>
+              <w:spacing w:after="0"/>
+              <w:jc w:val="left"/>
+              <w:rPr>
+                <w:color w:val="000000"/>
+              </w:rPr>
+            </w:pPr>
+            <w:r>
+              <w:rPr>
+                <w:color w:val="000000"/>
+              </w:rPr>
+              <w:t>Supports BPSK and FSK modulation and Demodulation</w:t>
+            </w:r>
+          </w:p>
+        </w:tc>
+      </w:tr>
+      <w:tr>
+        <w:trPr>
+          <w:trHeight w:val="117"/>
+        </w:trPr>
+        <w:tc>
+          <w:tcPr>
+            <w:tcW w:w="2842" w:type="dxa"/>
+            <w:shd w:val="clear" w:color="000080" w:fill="auto"/>
+            <w:vAlign w:val="center"/>
+          </w:tcPr>
+          <w:p>
+            <w:pPr>
+              <w:shd w:val="solid" w:color="FFFFFF" w:fill="FFFFFF"/>
+              <w:spacing w:after="0"/>
+              <w:jc w:val="left"/>
+            </w:pPr>
+            <w:r>
+              <w:t>Operating Frequencies</w:t>
+            </w:r>
+          </w:p>
+        </w:tc>
+        <w:tc>
+          <w:tcPr>
+            <w:tcW w:w="6540" w:type="dxa"/>
+            <w:shd w:val="clear" w:color="000080" w:fill="auto"/>
+          </w:tcPr>
+          <w:p>
+            <w:pPr>
+              <w:shd w:val="solid" w:color="FFFFFF" w:fill="FFFFFF"/>
+              <w:spacing w:after="0"/>
+              <w:jc w:val="left"/>
+              <w:rPr>
+                <w:color w:val="000000"/>
+              </w:rPr>
+            </w:pPr>
+            <w:r>
+              <w:rPr>
+                <w:color w:val="000000"/>
+              </w:rPr>
+              <w:t xml:space="preserve">The modulator and demodulator </w:t>
+            </w:r>
+            <w:r>
+              <w:rPr>
+                <w:color w:val="000000"/>
+              </w:rPr>
+              <w:t>will provide operation</w:t>
+            </w:r>
+            <w:r>
+              <w:rPr>
+                <w:color w:val="000000"/>
+              </w:rPr>
+              <w:t xml:space="preserve"> between 1200 Hz and 2400 Hz </w:t>
+            </w:r>
+            <w:r>
+              <w:rPr>
+                <w:color w:val="000000"/>
+              </w:rPr>
+              <w:t xml:space="preserve">in </w:t>
+            </w:r>
+            <w:r>
+              <w:rPr>
+                <w:color w:val="000000"/>
+              </w:rPr>
+              <w:t>accordance with the Bell 202 standard</w:t>
+            </w:r>
+          </w:p>
+        </w:tc>
+      </w:tr>
+      <w:tr>
+        <w:trPr>
+          <w:trHeight w:val="279"/>
+        </w:trPr>
+        <w:tc>
+          <w:tcPr>
+            <w:tcW w:w="2842" w:type="dxa"/>
+            <w:shd w:val="clear" w:color="000080" w:fill="auto"/>
+            <w:vAlign w:val="center"/>
+          </w:tcPr>
+          <w:p>
+            <w:pPr>
+              <w:shd w:val="solid" w:color="FFFFFF" w:fill="FFFFFF"/>
+              <w:spacing w:after="0"/>
+              <w:jc w:val="left"/>
+            </w:pPr>
+            <w:r>
+              <w:t>Interface</w:t>
+            </w:r>
+          </w:p>
+        </w:tc>
+        <w:tc>
+          <w:tcPr>
+            <w:tcW w:w="6540" w:type="dxa"/>
+            <w:shd w:val="clear" w:color="000080" w:fill="auto"/>
+          </w:tcPr>
+          <w:p>
+            <w:pPr>
+              <w:shd w:val="solid" w:color="FFFFFF" w:fill="FFFFFF"/>
+              <w:spacing w:after="0"/>
+              <w:jc w:val="left"/>
+              <w:rPr>
+                <w:color w:val="000000"/>
+              </w:rPr>
+            </w:pPr>
+          </w:p>
+        </w:tc>
+      </w:tr>
+      <w:tr>
+        <w:trPr>
+          <w:trHeight w:val="287"/>
+        </w:trPr>
+        <w:tc>
+          <w:tcPr>
+            <w:tcW w:w="2842" w:type="dxa"/>
+            <w:shd w:val="clear" w:color="000080" w:fill="auto"/>
+            <w:vAlign w:val="center"/>
+          </w:tcPr>
+          <w:p>
+            <w:pPr>
+              <w:shd w:val="solid" w:color="FFFFFF" w:fill="FFFFFF"/>
+              <w:spacing w:after="0"/>
+              <w:jc w:val="left"/>
+            </w:pPr>
+            <w:r>
+              <w:t>Signal to Noise (SNR)</w:t>
+            </w:r>
+          </w:p>
+        </w:tc>
+        <w:tc>
+          <w:tcPr>
+            <w:tcW w:w="6540" w:type="dxa"/>
+            <w:shd w:val="clear" w:color="000080" w:fill="auto"/>
+          </w:tcPr>
+          <w:p>
+            <w:pPr>
+              <w:shd w:val="solid" w:color="FFFFFF" w:fill="FFFFFF"/>
+              <w:spacing w:after="0"/>
+              <w:jc w:val="left"/>
+              <w:rPr>
+                <w:color w:val="000000"/>
+              </w:rPr>
+            </w:pPr>
+          </w:p>
+        </w:tc>
+      </w:tr>
+      <w:tr>
+        <w:trPr>
+          <w:trHeight w:val="287"/>
+        </w:trPr>
+        <w:tc>
+          <w:tcPr>
+            <w:tcW w:w="2842" w:type="dxa"/>
+            <w:shd w:val="clear" w:color="000080" w:fill="auto"/>
+            <w:vAlign w:val="center"/>
+          </w:tcPr>
+          <w:p>
+            <w:pPr>
+              <w:shd w:val="solid" w:color="FFFFFF" w:fill="FFFFFF"/>
+              <w:spacing w:after="0"/>
+              <w:jc w:val="left"/>
+            </w:pPr>
+            <w:r>
+              <w:t>Bit Error Rate</w:t>
+            </w:r>
+          </w:p>
+        </w:tc>
+        <w:tc>
+          <w:tcPr>
+            <w:tcW w:w="6540" w:type="dxa"/>
+            <w:shd w:val="clear" w:color="000080" w:fill="auto"/>
+          </w:tcPr>
+          <w:p>
+            <w:pPr>
+              <w:shd w:val="solid" w:color="FFFFFF" w:fill="FFFFFF"/>
+              <w:spacing w:after="0"/>
+              <w:jc w:val="left"/>
+              <w:rPr>
+                <w:color w:val="000000"/>
+              </w:rPr>
+            </w:pPr>
+          </w:p>
+        </w:tc>
+      </w:tr>
+    </w:tbl>
+    <w:p>
+      <w:pPr>
+        <w:pStyle w:val="SDTable"/>
+        <w:shd w:val="solid" w:color="FFFFFF" w:fill="FFFFFF"/>
+        <w:spacing w:after="0"/>
+        <w:jc w:val="center"/>
+        <w:rPr>
+          <w:rFonts w:ascii="Times New Roman" w:hAnsi="Times New Roman"/>
+        </w:rPr>
+      </w:pPr>
+      <w:bookmarkStart w:id="35" w:name="_Ref49487021"/>
+      <w:r>
+        <w:rPr>
+          <w:rFonts w:ascii="Times New Roman" w:hAnsi="Times New Roman"/>
+        </w:rPr>
+        <w:t xml:space="preserve">Table </w:t>
+      </w:r>
+      <w:r>
+        <w:rPr>
+          <w:rFonts w:ascii="Times New Roman" w:hAnsi="Times New Roman"/>
+        </w:rPr>
+        <w:fldChar w:fldCharType="begin"/>
+      </w:r>
+      <w:r>
+        <w:rPr>
+          <w:rFonts w:ascii="Times New Roman" w:hAnsi="Times New Roman"/>
+        </w:rPr>
+        <w:instrText xml:space="preserve"> SEQ Table \* ARABIC </w:instrText>
+      </w:r>
+      <w:r>
+        <w:rPr>
+          <w:rFonts w:ascii="Times New Roman" w:hAnsi="Times New Roman"/>
+        </w:rPr>
+        <w:fldChar w:fldCharType="separate"/>
+      </w:r>
+      <w:r>
+        <w:rPr>
+          <w:rFonts w:ascii="Times New Roman" w:hAnsi="Times New Roman"/>
+          <w:noProof/>
+        </w:rPr>
+        <w:t>2</w:t>
+      </w:r>
+      <w:r>
+        <w:rPr>
+          <w:rFonts w:ascii="Times New Roman" w:hAnsi="Times New Roman"/>
+        </w:rPr>
+        <w:fldChar w:fldCharType="end"/>
+      </w:r>
+      <w:bookmarkEnd w:id="35"/>
+      <w:r>
+        <w:rPr>
+          <w:rFonts w:ascii="Times New Roman" w:hAnsi="Times New Roman"/>
+        </w:rPr>
+        <w:t>. Functional design constraints for the GADGET system.</w:t>
+      </w:r>
+    </w:p>
+    <w:p/>
     <w:p>
       <w:pPr>
         <w:pStyle w:val="Heading2"/>
       </w:pPr>
-      <w:bookmarkStart w:id="35" w:name="_Toc371028459"/>
+      <w:bookmarkStart w:id="36" w:name="_Toc371847919"/>
       <w:r>
         <w:t xml:space="preserve">Non-Functional </w:t>
       </w:r>
       <w:r>
         <w:t>Design Constraints</w:t>
       </w:r>
-      <w:bookmarkEnd w:id="32"/>
-      <w:bookmarkEnd w:id="35"/>
-    </w:p>
+      <w:bookmarkEnd w:id="31"/>
+      <w:bookmarkEnd w:id="36"/>
+    </w:p>
+    <w:tbl>
+      <w:tblPr>
+        <w:tblpPr w:leftFromText="180" w:rightFromText="180" w:vertAnchor="text" w:horzAnchor="margin" w:tblpY="85"/>
+        <w:tblW w:w="9418" w:type="dxa"/>
+        <w:tblBorders>
+          <w:top w:val="single" w:sz="6" w:space="0" w:color="000000"/>
+          <w:left w:val="single" w:sz="6" w:space="0" w:color="000000"/>
+          <w:bottom w:val="single" w:sz="6" w:space="0" w:color="000000"/>
+          <w:right w:val="single" w:sz="6" w:space="0" w:color="000000"/>
+          <w:insideH w:val="single" w:sz="6" w:space="0" w:color="000000"/>
+          <w:insideV w:val="single" w:sz="6" w:space="0" w:color="000000"/>
+        </w:tblBorders>
+        <w:shd w:val="clear" w:color="000080" w:fill="auto"/>
+        <w:tblCellMar>
+          <w:left w:w="115" w:type="dxa"/>
+          <w:right w:w="115" w:type="dxa"/>
+        </w:tblCellMar>
+        <w:tblLook w:val="00A0" w:firstRow="1" w:lastRow="0" w:firstColumn="1" w:lastColumn="0" w:noHBand="0" w:noVBand="0"/>
+      </w:tblPr>
+      <w:tblGrid>
+        <w:gridCol w:w="1989"/>
+        <w:gridCol w:w="2482"/>
+        <w:gridCol w:w="4947"/>
+      </w:tblGrid>
+      <w:tr>
+        <w:trPr>
+          <w:trHeight w:val="105"/>
+        </w:trPr>
+        <w:tc>
+          <w:tcPr>
+            <w:tcW w:w="1989" w:type="dxa"/>
+            <w:shd w:val="clear" w:color="000080" w:fill="auto"/>
+          </w:tcPr>
+          <w:p>
+            <w:pPr>
+              <w:spacing w:after="0"/>
+              <w:jc w:val="center"/>
+              <w:rPr>
+                <w:b/>
+                <w:bCs/>
+              </w:rPr>
+            </w:pPr>
+            <w:r>
+              <w:rPr>
+                <w:b/>
+                <w:bCs/>
+              </w:rPr>
+              <w:t>Type</w:t>
+            </w:r>
+          </w:p>
+        </w:tc>
+        <w:tc>
+          <w:tcPr>
+            <w:tcW w:w="2482" w:type="dxa"/>
+            <w:shd w:val="clear" w:color="000080" w:fill="auto"/>
+          </w:tcPr>
+          <w:p>
+            <w:pPr>
+              <w:spacing w:after="0"/>
+              <w:jc w:val="center"/>
+              <w:rPr>
+                <w:b/>
+                <w:bCs/>
+              </w:rPr>
+            </w:pPr>
+            <w:r>
+              <w:rPr>
+                <w:b/>
+                <w:bCs/>
+              </w:rPr>
+              <w:t>Name</w:t>
+            </w:r>
+          </w:p>
+        </w:tc>
+        <w:tc>
+          <w:tcPr>
+            <w:tcW w:w="4947" w:type="dxa"/>
+            <w:shd w:val="clear" w:color="000080" w:fill="auto"/>
+          </w:tcPr>
+          <w:p>
+            <w:pPr>
+              <w:spacing w:after="0"/>
+              <w:jc w:val="center"/>
+              <w:rPr>
+                <w:b/>
+                <w:bCs/>
+              </w:rPr>
+            </w:pPr>
+            <w:r>
+              <w:rPr>
+                <w:b/>
+                <w:bCs/>
+              </w:rPr>
+              <w:t>Description</w:t>
+            </w:r>
+          </w:p>
+        </w:tc>
+      </w:tr>
+      <w:tr>
+        <w:trPr>
+          <w:trHeight w:val="260"/>
+        </w:trPr>
+        <w:tc>
+          <w:tcPr>
+            <w:tcW w:w="1989" w:type="dxa"/>
+            <w:shd w:val="clear" w:color="000080" w:fill="auto"/>
+            <w:vAlign w:val="center"/>
+          </w:tcPr>
+          <w:p>
+            <w:pPr>
+              <w:spacing w:after="0"/>
+              <w:jc w:val="left"/>
+            </w:pPr>
+            <w:r>
+              <w:t>Economic</w:t>
+            </w:r>
+          </w:p>
+        </w:tc>
+        <w:tc>
+          <w:tcPr>
+            <w:tcW w:w="2482" w:type="dxa"/>
+            <w:shd w:val="clear" w:color="000080" w:fill="auto"/>
+            <w:vAlign w:val="center"/>
+          </w:tcPr>
+          <w:p>
+            <w:pPr>
+              <w:spacing w:after="0"/>
+              <w:jc w:val="left"/>
+            </w:pPr>
+            <w:r>
+              <w:t>Cost</w:t>
+            </w:r>
+          </w:p>
+        </w:tc>
+        <w:tc>
+          <w:tcPr>
+            <w:tcW w:w="4947" w:type="dxa"/>
+            <w:shd w:val="clear" w:color="000080" w:fill="auto"/>
+          </w:tcPr>
+          <w:p>
+            <w:pPr>
+              <w:spacing w:after="0"/>
+              <w:jc w:val="left"/>
+            </w:pPr>
+          </w:p>
+        </w:tc>
+      </w:tr>
+      <w:tr>
+        <w:trPr>
+          <w:trHeight w:val="290"/>
+        </w:trPr>
+        <w:tc>
+          <w:tcPr>
+            <w:tcW w:w="1989" w:type="dxa"/>
+            <w:shd w:val="clear" w:color="000080" w:fill="auto"/>
+            <w:vAlign w:val="center"/>
+          </w:tcPr>
+          <w:p>
+            <w:pPr>
+              <w:spacing w:after="0"/>
+              <w:jc w:val="left"/>
+            </w:pPr>
+            <w:r>
+              <w:t>Environmental</w:t>
+            </w:r>
+          </w:p>
+        </w:tc>
+        <w:tc>
+          <w:tcPr>
+            <w:tcW w:w="2482" w:type="dxa"/>
+            <w:shd w:val="clear" w:color="000080" w:fill="auto"/>
+            <w:vAlign w:val="center"/>
+          </w:tcPr>
+          <w:p>
+            <w:pPr>
+              <w:spacing w:after="0"/>
+              <w:jc w:val="left"/>
+            </w:pPr>
+            <w:r>
+              <w:t>Temperature</w:t>
+            </w:r>
+          </w:p>
+        </w:tc>
+        <w:tc>
+          <w:tcPr>
+            <w:tcW w:w="4947" w:type="dxa"/>
+            <w:shd w:val="clear" w:color="000080" w:fill="auto"/>
+          </w:tcPr>
+          <w:p>
+            <w:pPr>
+              <w:spacing w:after="0"/>
+              <w:jc w:val="left"/>
+              <w:rPr>
+                <w:color w:val="000000"/>
+              </w:rPr>
+            </w:pPr>
+          </w:p>
+        </w:tc>
+      </w:tr>
+      <w:tr>
+        <w:trPr>
+          <w:trHeight w:val="234"/>
+        </w:trPr>
+        <w:tc>
+          <w:tcPr>
+            <w:tcW w:w="1989" w:type="dxa"/>
+            <w:shd w:val="clear" w:color="000080" w:fill="auto"/>
+            <w:vAlign w:val="center"/>
+          </w:tcPr>
+          <w:p>
+            <w:pPr>
+              <w:spacing w:after="0"/>
+              <w:jc w:val="left"/>
+            </w:pPr>
+            <w:r>
+              <w:t>Environmental</w:t>
+            </w:r>
+          </w:p>
+        </w:tc>
+        <w:tc>
+          <w:tcPr>
+            <w:tcW w:w="2482" w:type="dxa"/>
+            <w:shd w:val="clear" w:color="000080" w:fill="auto"/>
+            <w:vAlign w:val="center"/>
+          </w:tcPr>
+          <w:p>
+            <w:pPr>
+              <w:spacing w:after="0"/>
+              <w:jc w:val="left"/>
+            </w:pPr>
+            <w:r>
+              <w:t>Power Consumption</w:t>
+            </w:r>
+          </w:p>
+        </w:tc>
+        <w:tc>
+          <w:tcPr>
+            <w:tcW w:w="4947" w:type="dxa"/>
+            <w:shd w:val="clear" w:color="000080" w:fill="auto"/>
+          </w:tcPr>
+          <w:p>
+            <w:pPr>
+              <w:spacing w:after="0"/>
+              <w:jc w:val="left"/>
+              <w:rPr>
+                <w:color w:val="000000"/>
+              </w:rPr>
+            </w:pPr>
+          </w:p>
+        </w:tc>
+      </w:tr>
+      <w:tr>
+        <w:trPr>
+          <w:trHeight w:val="234"/>
+        </w:trPr>
+        <w:tc>
+          <w:tcPr>
+            <w:tcW w:w="1989" w:type="dxa"/>
+            <w:shd w:val="clear" w:color="000080" w:fill="auto"/>
+            <w:vAlign w:val="center"/>
+          </w:tcPr>
+          <w:p>
+            <w:pPr>
+              <w:spacing w:after="0"/>
+              <w:jc w:val="left"/>
+            </w:pPr>
+            <w:r>
+              <w:t>Manufacturability</w:t>
+            </w:r>
+          </w:p>
+        </w:tc>
+        <w:tc>
+          <w:tcPr>
+            <w:tcW w:w="2482" w:type="dxa"/>
+            <w:shd w:val="clear" w:color="000080" w:fill="auto"/>
+            <w:vAlign w:val="center"/>
+          </w:tcPr>
+          <w:p>
+            <w:pPr>
+              <w:spacing w:after="0"/>
+              <w:jc w:val="left"/>
+            </w:pPr>
+            <w:r>
+              <w:t>Dimensions</w:t>
+            </w:r>
+          </w:p>
+        </w:tc>
+        <w:tc>
+          <w:tcPr>
+            <w:tcW w:w="4947" w:type="dxa"/>
+            <w:shd w:val="clear" w:color="000080" w:fill="auto"/>
+          </w:tcPr>
+          <w:p>
+            <w:pPr>
+              <w:spacing w:after="0"/>
+              <w:jc w:val="left"/>
+              <w:rPr>
+                <w:color w:val="000000"/>
+              </w:rPr>
+            </w:pPr>
+          </w:p>
+        </w:tc>
+      </w:tr>
+      <w:tr>
+        <w:trPr>
+          <w:trHeight w:val="290"/>
+        </w:trPr>
+        <w:tc>
+          <w:tcPr>
+            <w:tcW w:w="1989" w:type="dxa"/>
+            <w:shd w:val="clear" w:color="000080" w:fill="auto"/>
+            <w:vAlign w:val="center"/>
+          </w:tcPr>
+          <w:p>
+            <w:pPr>
+              <w:spacing w:after="0"/>
+              <w:jc w:val="left"/>
+            </w:pPr>
+            <w:r>
+              <w:t>Manufacturability</w:t>
+            </w:r>
+          </w:p>
+        </w:tc>
+        <w:tc>
+          <w:tcPr>
+            <w:tcW w:w="2482" w:type="dxa"/>
+            <w:shd w:val="clear" w:color="000080" w:fill="auto"/>
+            <w:vAlign w:val="center"/>
+          </w:tcPr>
+          <w:p>
+            <w:pPr>
+              <w:spacing w:after="0"/>
+              <w:jc w:val="left"/>
+            </w:pPr>
+            <w:r>
+              <w:t>Weight</w:t>
+            </w:r>
+          </w:p>
+        </w:tc>
+        <w:tc>
+          <w:tcPr>
+            <w:tcW w:w="4947" w:type="dxa"/>
+            <w:shd w:val="clear" w:color="000080" w:fill="auto"/>
+          </w:tcPr>
+          <w:p>
+            <w:pPr>
+              <w:spacing w:after="0"/>
+              <w:jc w:val="left"/>
+              <w:rPr>
+                <w:color w:val="000000"/>
+              </w:rPr>
+            </w:pPr>
+          </w:p>
+        </w:tc>
+      </w:tr>
+    </w:tbl>
+    <w:p>
+      <w:pPr>
+        <w:pStyle w:val="SDTable"/>
+        <w:shd w:val="solid" w:color="FFFFFF" w:fill="FFFFFF"/>
+        <w:spacing w:after="0"/>
+        <w:jc w:val="center"/>
+        <w:rPr>
+          <w:rFonts w:ascii="Times New Roman" w:hAnsi="Times New Roman"/>
+        </w:rPr>
+      </w:pPr>
+      <w:r>
+        <w:rPr>
+          <w:rFonts w:ascii="Times New Roman" w:hAnsi="Times New Roman"/>
+        </w:rPr>
+        <w:lastRenderedPageBreak/>
+        <w:t>Table 3. Non-functional design constraints for the GADGET system.</w:t>
+      </w:r>
+    </w:p>
+    <w:p/>
     <w:p>
       <w:pPr>
         <w:pStyle w:val="Heading1"/>
       </w:pPr>
-      <w:bookmarkStart w:id="36" w:name="_Ref49480655"/>
-      <w:bookmarkStart w:id="37" w:name="_Toc371028460"/>
+      <w:bookmarkStart w:id="37" w:name="_Ref49480655"/>
+      <w:bookmarkStart w:id="38" w:name="_Toc371847920"/>
       <w:r>
         <w:t>APPROACH</w:t>
       </w:r>
-      <w:bookmarkEnd w:id="36"/>
       <w:bookmarkEnd w:id="37"/>
+      <w:bookmarkEnd w:id="38"/>
+    </w:p>
+    <w:p>
+      <w:pPr>
+        <w:rPr>
+          <w:b/>
+          <w:color w:val="FF0000"/>
+        </w:rPr>
+      </w:pPr>
+      <w:r>
+        <w:rPr>
+          <w:b/>
+          <w:color w:val="FF0000"/>
+        </w:rPr>
+        <w:t>Here, will be an introduction and summary of to our design approach from high-level Simulink blocks to lower level hardware realizable Xilinx blocks, and then finally delving into hardware implementation</w:t>
+      </w:r>
+      <w:r>
+        <w:rPr>
+          <w:b/>
+          <w:color w:val="FF0000"/>
+        </w:rPr>
+        <w:t>.</w:t>
+      </w:r>
+      <w:r>
+        <w:rPr>
+          <w:b/>
+          <w:color w:val="FF0000"/>
+        </w:rPr>
+        <w:t xml:space="preserve"> </w:t>
+      </w:r>
+      <w:r>
+        <w:rPr>
+          <w:b/>
+          <w:color w:val="FF0000"/>
+        </w:rPr>
+        <w:t xml:space="preserve"> T</w:t>
+      </w:r>
+      <w:r>
+        <w:rPr>
+          <w:b/>
+          <w:color w:val="FF0000"/>
+        </w:rPr>
+        <w:t xml:space="preserve">he approach is divided into TWO major sub-sections, </w:t>
+      </w:r>
+      <w:r>
+        <w:rPr>
+          <w:b/>
+          <w:i/>
+          <w:color w:val="FF0000"/>
+        </w:rPr>
+        <w:t xml:space="preserve">Software Simulation Using </w:t>
+      </w:r>
+      <w:proofErr w:type="spellStart"/>
+      <w:r>
+        <w:rPr>
+          <w:b/>
+          <w:i/>
+          <w:color w:val="FF0000"/>
+        </w:rPr>
+        <w:t>Matlab</w:t>
+      </w:r>
+      <w:proofErr w:type="spellEnd"/>
+      <w:r>
+        <w:rPr>
+          <w:b/>
+          <w:i/>
+          <w:color w:val="FF0000"/>
+        </w:rPr>
+        <w:t>/Simulink</w:t>
+      </w:r>
+      <w:r>
+        <w:rPr>
+          <w:b/>
+          <w:color w:val="FF0000"/>
+        </w:rPr>
+        <w:t xml:space="preserve"> and </w:t>
+      </w:r>
+      <w:r>
+        <w:rPr>
+          <w:b/>
+          <w:i/>
+          <w:color w:val="FF0000"/>
+        </w:rPr>
+        <w:t>Hardware Implementation Using Xilinx ISE Design Suite</w:t>
+      </w:r>
+      <w:r>
+        <w:rPr>
+          <w:b/>
+          <w:color w:val="FF0000"/>
+        </w:rPr>
+        <w:t xml:space="preserve">.  </w:t>
+      </w:r>
+      <w:r>
+        <w:rPr>
+          <w:b/>
+          <w:color w:val="FF0000"/>
+        </w:rPr>
+        <w:t>The first subsection WILL be completed by DEC 2.  The second sub-section will be completed in SDII.</w:t>
+      </w:r>
+    </w:p>
+    <w:p>
+      <w:pPr>
+        <w:pStyle w:val="Heading2"/>
+      </w:pPr>
+      <w:bookmarkStart w:id="39" w:name="_Toc371847921"/>
+      <w:r>
+        <w:t xml:space="preserve">Software Simulation Using </w:t>
+      </w:r>
+      <w:proofErr w:type="spellStart"/>
+      <w:r>
+        <w:t>Matlab</w:t>
+      </w:r>
+      <w:proofErr w:type="spellEnd"/>
+      <w:r>
+        <w:t>/Simulink</w:t>
+      </w:r>
+      <w:bookmarkEnd w:id="39"/>
+    </w:p>
+    <w:p>
+      <w:pPr>
+        <w:pStyle w:val="Heading3"/>
+      </w:pPr>
+      <w:bookmarkStart w:id="40" w:name="_Toc371847922"/>
+      <w:r>
+        <w:t>FSK Modem</w:t>
+      </w:r>
+      <w:bookmarkEnd w:id="40"/>
+      <w:r>
+        <w:t xml:space="preserve"> </w:t>
+      </w:r>
+    </w:p>
+    <w:p>
+      <w:pPr>
+        <w:pStyle w:val="Heading3"/>
+      </w:pPr>
+      <w:bookmarkStart w:id="41" w:name="_Toc371847923"/>
+      <w:r>
+        <w:t>BPSK Modem</w:t>
+      </w:r>
+      <w:bookmarkEnd w:id="41"/>
+      <w:r>
+        <w:t xml:space="preserve"> </w:t>
+      </w:r>
+    </w:p>
+    <w:p>
+      <w:pPr>
+        <w:pStyle w:val="Heading3"/>
+      </w:pPr>
+      <w:bookmarkStart w:id="42" w:name="_Toc371847924"/>
+      <w:r>
+        <w:t>Interleaving FEC</w:t>
+      </w:r>
+      <w:bookmarkEnd w:id="42"/>
+    </w:p>
+    <w:p>
+      <w:pPr>
+        <w:pStyle w:val="Heading2"/>
+      </w:pPr>
+      <w:bookmarkStart w:id="43" w:name="_Toc371847925"/>
+      <w:r>
+        <w:t>Hardware Implementation using ISE Design Suite</w:t>
+      </w:r>
+      <w:bookmarkEnd w:id="43"/>
     </w:p>
     <w:p>
       <w:pPr>
         <w:pStyle w:val="Heading1"/>
       </w:pPr>
-      <w:bookmarkStart w:id="38" w:name="_Ref49480367"/>
-      <w:bookmarkStart w:id="39" w:name="_Ref49498656"/>
-      <w:bookmarkStart w:id="40" w:name="_Toc371028461"/>
+      <w:bookmarkStart w:id="44" w:name="_Ref49480367"/>
+      <w:bookmarkStart w:id="45" w:name="_Ref49498656"/>
+      <w:bookmarkStart w:id="46" w:name="_Toc371847926"/>
       <w:r>
         <w:t>EVALUATION</w:t>
       </w:r>
-      <w:bookmarkEnd w:id="38"/>
-      <w:bookmarkEnd w:id="39"/>
-      <w:bookmarkEnd w:id="40"/>
+      <w:bookmarkEnd w:id="44"/>
+      <w:bookmarkEnd w:id="45"/>
+      <w:bookmarkEnd w:id="46"/>
     </w:p>
     <w:p>
       <w:pPr>
         <w:pStyle w:val="Heading1"/>
       </w:pPr>
-      <w:bookmarkStart w:id="41" w:name="_Ref49480917"/>
-      <w:bookmarkStart w:id="42" w:name="_Toc371028462"/>
+      <w:bookmarkStart w:id="47" w:name="_Ref49480917"/>
+      <w:bookmarkStart w:id="48" w:name="_Toc371847927"/>
       <w:r>
         <w:t>SUMMARY AND FUTURE WORK</w:t>
       </w:r>
-      <w:bookmarkEnd w:id="41"/>
-      <w:bookmarkEnd w:id="42"/>
+      <w:bookmarkEnd w:id="47"/>
+      <w:bookmarkEnd w:id="48"/>
     </w:p>
     <w:p>
       <w:pPr>
         <w:pStyle w:val="Heading1"/>
       </w:pPr>
-      <w:bookmarkStart w:id="43" w:name="_Ref49480973"/>
-      <w:bookmarkStart w:id="44" w:name="_Toc371028463"/>
+      <w:bookmarkStart w:id="49" w:name="_Ref49480973"/>
+      <w:bookmarkStart w:id="50" w:name="_Toc371847928"/>
       <w:r>
         <w:t>ACKNOWLEDGEMENTS</w:t>
       </w:r>
-      <w:bookmarkEnd w:id="43"/>
-      <w:bookmarkEnd w:id="44"/>
+      <w:bookmarkEnd w:id="49"/>
+      <w:bookmarkEnd w:id="50"/>
     </w:p>
     <w:p>
       <w:pPr>
@@ -6687,13 +8526,13 @@
       <w:pPr>
         <w:pStyle w:val="Heading1"/>
       </w:pPr>
-      <w:bookmarkStart w:id="45" w:name="_Ref49481035"/>
-      <w:bookmarkStart w:id="46" w:name="_Toc371028464"/>
+      <w:bookmarkStart w:id="51" w:name="_Ref49481035"/>
+      <w:bookmarkStart w:id="52" w:name="_Toc371847929"/>
       <w:r>
         <w:t>REFERENCES</w:t>
       </w:r>
-      <w:bookmarkEnd w:id="45"/>
-      <w:bookmarkEnd w:id="46"/>
+      <w:bookmarkEnd w:id="51"/>
+      <w:bookmarkEnd w:id="52"/>
     </w:p>
     <w:p>
       <w:pPr>
@@ -6705,13 +8544,95 @@
           <w:szCs w:val="20"/>
         </w:rPr>
       </w:pPr>
+      <w:proofErr w:type="spellStart"/>
       <w:r>
         <w:rPr>
           <w:color w:val="000000"/>
           <w:sz w:val="20"/>
           <w:szCs w:val="20"/>
         </w:rPr>
-        <w:t>Alminde, L., Bisgaard, M., Vinther, D., Viscor, T., &amp; Ostergaard, K. Z. (2002).</w:t>
+        <w:t>Alminde</w:t>
+      </w:r>
+      <w:proofErr w:type="spellEnd"/>
+      <w:r>
+        <w:rPr>
+          <w:color w:val="000000"/>
+          <w:sz w:val="20"/>
+          <w:szCs w:val="20"/>
+        </w:rPr>
+        <w:t xml:space="preserve">, L., </w:t>
+      </w:r>
+      <w:proofErr w:type="spellStart"/>
+      <w:r>
+        <w:rPr>
+          <w:color w:val="000000"/>
+          <w:sz w:val="20"/>
+          <w:szCs w:val="20"/>
+        </w:rPr>
+        <w:t>Bisgaard</w:t>
+      </w:r>
+      <w:proofErr w:type="spellEnd"/>
+      <w:r>
+        <w:rPr>
+          <w:color w:val="000000"/>
+          <w:sz w:val="20"/>
+          <w:szCs w:val="20"/>
+        </w:rPr>
+        <w:t xml:space="preserve">, M., </w:t>
+      </w:r>
+      <w:proofErr w:type="spellStart"/>
+      <w:r>
+        <w:rPr>
+          <w:color w:val="000000"/>
+          <w:sz w:val="20"/>
+          <w:szCs w:val="20"/>
+        </w:rPr>
+        <w:t>Vinther</w:t>
+      </w:r>
+      <w:proofErr w:type="spellEnd"/>
+      <w:r>
+        <w:rPr>
+          <w:color w:val="000000"/>
+          <w:sz w:val="20"/>
+          <w:szCs w:val="20"/>
+        </w:rPr>
+        <w:t xml:space="preserve">, D., </w:t>
+      </w:r>
+      <w:proofErr w:type="spellStart"/>
+      <w:r>
+        <w:rPr>
+          <w:color w:val="000000"/>
+          <w:sz w:val="20"/>
+          <w:szCs w:val="20"/>
+        </w:rPr>
+        <w:t>Viscor</w:t>
+      </w:r>
+      <w:proofErr w:type="spellEnd"/>
+      <w:r>
+        <w:rPr>
+          <w:color w:val="000000"/>
+          <w:sz w:val="20"/>
+          <w:szCs w:val="20"/>
+        </w:rPr>
+        <w:t xml:space="preserve">, T., &amp; </w:t>
+      </w:r>
+      <w:proofErr w:type="spellStart"/>
+      <w:r>
+        <w:rPr>
+          <w:color w:val="000000"/>
+          <w:sz w:val="20"/>
+          <w:szCs w:val="20"/>
+        </w:rPr>
+        <w:t>Ostergaard</w:t>
+      </w:r>
+      <w:proofErr w:type="spellEnd"/>
+      <w:r>
+        <w:rPr>
+          <w:color w:val="000000"/>
+          <w:sz w:val="20"/>
+          <w:szCs w:val="20"/>
+        </w:rPr>
+        <w:t>, K. Z. (2002).</w:t>
       </w:r>
       <w:r>
         <w:rPr>
@@ -6730,7 +8651,29 @@
           <w:sz w:val="20"/>
           <w:szCs w:val="20"/>
         </w:rPr>
-        <w:t>Robustness of radio link between AAU-cubesat and ground station.</w:t>
+        <w:t>Robustness of radio link between AAU-</w:t>
+      </w:r>
+      <w:proofErr w:type="spellStart"/>
+      <w:r>
+        <w:rPr>
+          <w:i/>
+          <w:iCs/>
+          <w:color w:val="000000"/>
+          <w:sz w:val="20"/>
+          <w:szCs w:val="20"/>
+        </w:rPr>
+        <w:t>cubesat</w:t>
+      </w:r>
+      <w:proofErr w:type="spellEnd"/>
+      <w:r>
+        <w:rPr>
+          <w:i/>
+          <w:iCs/>
+          <w:color w:val="000000"/>
+          <w:sz w:val="20"/>
+          <w:szCs w:val="20"/>
+        </w:rPr>
+        <w:t xml:space="preserve"> and ground station.</w:t>
       </w:r>
       <w:r>
         <w:rPr>
@@ -6773,13 +8716,113 @@
           <w:szCs w:val="20"/>
         </w:rPr>
       </w:pPr>
+      <w:proofErr w:type="spellStart"/>
       <w:r>
         <w:rPr>
           <w:color w:val="000000"/>
           <w:sz w:val="20"/>
           <w:szCs w:val="20"/>
         </w:rPr>
-        <w:t>Capitaine, T., Barrandon, L., Bourny, V., Senlis, J., Le Mortellec, A., Astier, R., et al. (2010). Robust satellite AX25 frames demodulation. Paper presented at the</w:t>
+        <w:t>Capitaine</w:t>
+      </w:r>
+      <w:proofErr w:type="spellEnd"/>
+      <w:r>
+        <w:rPr>
+          <w:color w:val="000000"/>
+          <w:sz w:val="20"/>
+          <w:szCs w:val="20"/>
+        </w:rPr>
+        <w:t xml:space="preserve">, T., </w:t>
+      </w:r>
+      <w:proofErr w:type="spellStart"/>
+      <w:r>
+        <w:rPr>
+          <w:color w:val="000000"/>
+          <w:sz w:val="20"/>
+          <w:szCs w:val="20"/>
+        </w:rPr>
+        <w:t>Barrandon</w:t>
+      </w:r>
+      <w:proofErr w:type="spellEnd"/>
+      <w:r>
+        <w:rPr>
+          <w:color w:val="000000"/>
+          <w:sz w:val="20"/>
+          <w:szCs w:val="20"/>
+        </w:rPr>
+        <w:t xml:space="preserve">, L., </w:t>
+      </w:r>
+      <w:proofErr w:type="spellStart"/>
+      <w:r>
+        <w:rPr>
+          <w:color w:val="000000"/>
+          <w:sz w:val="20"/>
+          <w:szCs w:val="20"/>
+        </w:rPr>
+        <w:t>Bourny</w:t>
+      </w:r>
+      <w:proofErr w:type="spellEnd"/>
+      <w:r>
+        <w:rPr>
+          <w:color w:val="000000"/>
+          <w:sz w:val="20"/>
+          <w:szCs w:val="20"/>
+        </w:rPr>
+        <w:t xml:space="preserve">, V., </w:t>
+      </w:r>
+      <w:proofErr w:type="spellStart"/>
+      <w:r>
+        <w:rPr>
+          <w:color w:val="000000"/>
+          <w:sz w:val="20"/>
+          <w:szCs w:val="20"/>
+        </w:rPr>
+        <w:t>Senlis</w:t>
+      </w:r>
+      <w:proofErr w:type="spellEnd"/>
+      <w:r>
+        <w:rPr>
+          <w:color w:val="000000"/>
+          <w:sz w:val="20"/>
+          <w:szCs w:val="20"/>
+        </w:rPr>
+        <w:t xml:space="preserve">, J., Le </w:t>
+      </w:r>
+      <w:proofErr w:type="spellStart"/>
+      <w:r>
+        <w:rPr>
+          <w:color w:val="000000"/>
+          <w:sz w:val="20"/>
+          <w:szCs w:val="20"/>
+        </w:rPr>
+        <w:t>Mortellec</w:t>
+      </w:r>
+      <w:proofErr w:type="spellEnd"/>
+      <w:r>
+        <w:rPr>
+          <w:color w:val="000000"/>
+          <w:sz w:val="20"/>
+          <w:szCs w:val="20"/>
+        </w:rPr>
+        <w:t xml:space="preserve">, A., </w:t>
+      </w:r>
+      <w:proofErr w:type="spellStart"/>
+      <w:r>
+        <w:rPr>
+          <w:color w:val="000000"/>
+          <w:sz w:val="20"/>
+          <w:szCs w:val="20"/>
+        </w:rPr>
+        <w:t>Astier</w:t>
+      </w:r>
+      <w:proofErr w:type="spellEnd"/>
+      <w:r>
+        <w:rPr>
+          <w:color w:val="000000"/>
+          <w:sz w:val="20"/>
+          <w:szCs w:val="20"/>
+        </w:rPr>
+        <w:t>, R., et al. (2010). Robust satellite AX25 frames demodulation. Paper presented at the</w:t>
       </w:r>
       <w:r>
         <w:rPr>
@@ -6790,6 +8833,7 @@
         </w:rPr>
         <w:t> </w:t>
       </w:r>
+      <w:proofErr w:type="spellStart"/>
       <w:r>
         <w:rPr>
           <w:i/>
@@ -6798,7 +8842,29 @@
           <w:sz w:val="20"/>
           <w:szCs w:val="20"/>
         </w:rPr>
-        <w:t>The Small Satellites Systems and Services (4S) Symposium,</w:t>
+        <w:t>The</w:t>
+      </w:r>
+      <w:proofErr w:type="spellEnd"/>
+      <w:r>
+        <w:rPr>
+          <w:i/>
+          <w:iCs/>
+          <w:color w:val="000000"/>
+          <w:sz w:val="20"/>
+          <w:szCs w:val="20"/>
+        </w:rPr>
+        <w:t xml:space="preserve"> Small Satellites Systems and Services (4S) Symposium</w:t>
+      </w:r>
+      <w:proofErr w:type="gramStart"/>
+      <w:r>
+        <w:rPr>
+          <w:i/>
+          <w:iCs/>
+          <w:color w:val="000000"/>
+          <w:sz w:val="20"/>
+          <w:szCs w:val="20"/>
+        </w:rPr>
+        <w:t>,</w:t>
       </w:r>
       <w:r>
         <w:rPr>
@@ -6819,19 +8885,19 @@
           <w:sz w:val="20"/>
           <w:szCs w:val="20"/>
         </w:rPr>
-        <w:t>, 31.</w:t>
-      </w:r>
-    </w:p>
-    <w:p>
-      <w:pPr>
-        <w:pStyle w:val="NormalWeb"/>
-        <w:ind w:left="446" w:hanging="446"/>
-        <w:rPr>
+        <w:t>,</w:t>
+      </w:r>
+      <w:proofErr w:type="gramEnd"/>
+      <w:r>
+        <w:rPr>
+          <w:i/>
+          <w:iCs/>
           <w:color w:val="000000"/>
           <w:sz w:val="20"/>
           <w:szCs w:val="20"/>
         </w:rPr>
-      </w:pPr>
+        <w:t xml:space="preserve"> 31.</w:t>
+      </w:r>
     </w:p>
     <w:p>
       <w:pPr>
@@ -6843,13 +8909,88 @@
           <w:szCs w:val="20"/>
         </w:rPr>
       </w:pPr>
-      <w:r>
+    </w:p>
+    <w:p>
+      <w:pPr>
+        <w:pStyle w:val="NormalWeb"/>
+        <w:ind w:left="446" w:hanging="446"/>
         <w:rPr>
           <w:color w:val="000000"/>
           <w:sz w:val="20"/>
           <w:szCs w:val="20"/>
         </w:rPr>
-        <w:t>de Milliano, M., &amp; Verhoeven, C. (2010). Towards the next generation of nanosatellite communication systems.</w:t>
+      </w:pPr>
+      <w:proofErr w:type="gramStart"/>
+      <w:r>
+        <w:rPr>
+          <w:color w:val="000000"/>
+          <w:sz w:val="20"/>
+          <w:szCs w:val="20"/>
+        </w:rPr>
+        <w:t>de</w:t>
+      </w:r>
+      <w:proofErr w:type="gramEnd"/>
+      <w:r>
+        <w:rPr>
+          <w:color w:val="000000"/>
+          <w:sz w:val="20"/>
+          <w:szCs w:val="20"/>
+        </w:rPr>
+        <w:t xml:space="preserve"> </w:t>
+      </w:r>
+      <w:proofErr w:type="spellStart"/>
+      <w:r>
+        <w:rPr>
+          <w:color w:val="000000"/>
+          <w:sz w:val="20"/>
+          <w:szCs w:val="20"/>
+        </w:rPr>
+        <w:t>Milliano</w:t>
+      </w:r>
+      <w:proofErr w:type="spellEnd"/>
+      <w:r>
+        <w:rPr>
+          <w:color w:val="000000"/>
+          <w:sz w:val="20"/>
+          <w:szCs w:val="20"/>
+        </w:rPr>
+        <w:t xml:space="preserve">, M., &amp; </w:t>
+      </w:r>
+      <w:proofErr w:type="spellStart"/>
+      <w:r>
+        <w:rPr>
+          <w:color w:val="000000"/>
+          <w:sz w:val="20"/>
+          <w:szCs w:val="20"/>
+        </w:rPr>
+        <w:t>Verhoeven</w:t>
+      </w:r>
+      <w:proofErr w:type="spellEnd"/>
+      <w:r>
+        <w:rPr>
+          <w:color w:val="000000"/>
+          <w:sz w:val="20"/>
+          <w:szCs w:val="20"/>
+        </w:rPr>
+        <w:t xml:space="preserve">, C. (2010). Towards the next generation of </w:t>
+      </w:r>
+      <w:proofErr w:type="spellStart"/>
+      <w:r>
+        <w:rPr>
+          <w:color w:val="000000"/>
+          <w:sz w:val="20"/>
+          <w:szCs w:val="20"/>
+        </w:rPr>
+        <w:t>nanosatellite</w:t>
+      </w:r>
+      <w:proofErr w:type="spellEnd"/>
+      <w:r>
+        <w:rPr>
+          <w:color w:val="000000"/>
+          <w:sz w:val="20"/>
+          <w:szCs w:val="20"/>
+        </w:rPr>
+        <w:t xml:space="preserve"> communication systems.</w:t>
       </w:r>
       <w:r>
         <w:rPr>
@@ -6862,6 +9003,7 @@
         </w:rPr>
         <w:t> </w:t>
       </w:r>
+      <w:proofErr w:type="spellStart"/>
       <w:r>
         <w:rPr>
           <w:i/>
@@ -6870,7 +9012,40 @@
           <w:sz w:val="20"/>
           <w:szCs w:val="20"/>
         </w:rPr>
-        <w:t>Acta Astronautica,</w:t>
+        <w:t>Acta</w:t>
+      </w:r>
+      <w:proofErr w:type="spellEnd"/>
+      <w:r>
+        <w:rPr>
+          <w:i/>
+          <w:iCs/>
+          <w:color w:val="000000"/>
+          <w:sz w:val="20"/>
+          <w:szCs w:val="20"/>
+        </w:rPr>
+        <w:t xml:space="preserve"> </w:t>
+      </w:r>
+      <w:proofErr w:type="spellStart"/>
+      <w:r>
+        <w:rPr>
+          <w:i/>
+          <w:iCs/>
+          <w:color w:val="000000"/>
+          <w:sz w:val="20"/>
+          <w:szCs w:val="20"/>
+        </w:rPr>
+        <w:t>Astronautica</w:t>
+      </w:r>
+      <w:proofErr w:type="spellEnd"/>
+      <w:r>
+        <w:rPr>
+          <w:i/>
+          <w:iCs/>
+          <w:color w:val="000000"/>
+          <w:sz w:val="20"/>
+          <w:szCs w:val="20"/>
+        </w:rPr>
+        <w:t>,</w:t>
       </w:r>
       <w:r>
         <w:rPr>
@@ -6899,9 +9074,27 @@
           <w:sz w:val="20"/>
           <w:szCs w:val="20"/>
         </w:rPr>
-        <w:t>(9–10), 1425-1433. doi:</w:t>
-      </w:r>
-      <w:hyperlink r:id="rId18" w:tgtFrame="_blank" w:history="1">
+        <w:t xml:space="preserve">(9–10), 1425-1433. </w:t>
+      </w:r>
+      <w:proofErr w:type="gramStart"/>
+      <w:r>
+        <w:rPr>
+          <w:color w:val="000000"/>
+          <w:sz w:val="20"/>
+          <w:szCs w:val="20"/>
+        </w:rPr>
+        <w:t>doi</w:t>
+      </w:r>
+      <w:proofErr w:type="gramEnd"/>
+      <w:r>
+        <w:rPr>
+          <w:color w:val="000000"/>
+          <w:sz w:val="20"/>
+          <w:szCs w:val="20"/>
+        </w:rPr>
+        <w:t>:</w:t>
+      </w:r>
+      <w:hyperlink r:id="rId17" w:tgtFrame="_blank" w:history="1">
         <w:r>
           <w:rPr>
             <w:rStyle w:val="Hyperlink"/>
@@ -7022,6 +9215,7 @@
         </w:rPr>
         <w:t> </w:t>
       </w:r>
+      <w:proofErr w:type="spellStart"/>
       <w:r>
         <w:rPr>
           <w:i/>
@@ -7030,7 +9224,40 @@
           <w:sz w:val="20"/>
           <w:szCs w:val="20"/>
         </w:rPr>
-        <w:t>Acta Astronautica,</w:t>
+        <w:t>Acta</w:t>
+      </w:r>
+      <w:proofErr w:type="spellEnd"/>
+      <w:r>
+        <w:rPr>
+          <w:i/>
+          <w:iCs/>
+          <w:color w:val="000000"/>
+          <w:sz w:val="20"/>
+          <w:szCs w:val="20"/>
+        </w:rPr>
+        <w:t xml:space="preserve"> </w:t>
+      </w:r>
+      <w:proofErr w:type="spellStart"/>
+      <w:r>
+        <w:rPr>
+          <w:i/>
+          <w:iCs/>
+          <w:color w:val="000000"/>
+          <w:sz w:val="20"/>
+          <w:szCs w:val="20"/>
+        </w:rPr>
+        <w:t>Astronautica</w:t>
+      </w:r>
+      <w:proofErr w:type="spellEnd"/>
+      <w:r>
+        <w:rPr>
+          <w:i/>
+          <w:iCs/>
+          <w:color w:val="000000"/>
+          <w:sz w:val="20"/>
+          <w:szCs w:val="20"/>
+        </w:rPr>
+        <w:t>,</w:t>
       </w:r>
       <w:r>
         <w:rPr>
@@ -7059,9 +9286,27 @@
           <w:sz w:val="20"/>
           <w:szCs w:val="20"/>
         </w:rPr>
-        <w:t>(2–6), 203-211. doi:</w:t>
-      </w:r>
-      <w:hyperlink r:id="rId19" w:tgtFrame="_blank" w:history="1">
+        <w:t xml:space="preserve">(2–6), 203-211. </w:t>
+      </w:r>
+      <w:proofErr w:type="gramStart"/>
+      <w:r>
+        <w:rPr>
+          <w:color w:val="000000"/>
+          <w:sz w:val="20"/>
+          <w:szCs w:val="20"/>
+        </w:rPr>
+        <w:t>doi</w:t>
+      </w:r>
+      <w:proofErr w:type="gramEnd"/>
+      <w:r>
+        <w:rPr>
+          <w:color w:val="000000"/>
+          <w:sz w:val="20"/>
+          <w:szCs w:val="20"/>
+        </w:rPr>
+        <w:t>:</w:t>
+      </w:r>
+      <w:hyperlink r:id="rId18" w:tgtFrame="_blank" w:history="1">
         <w:r>
           <w:rPr>
             <w:rStyle w:val="Hyperlink"/>
@@ -7093,13 +9338,23 @@
           <w:szCs w:val="20"/>
         </w:rPr>
       </w:pPr>
+      <w:proofErr w:type="spellStart"/>
       <w:r>
         <w:rPr>
           <w:color w:val="000000"/>
           <w:sz w:val="20"/>
           <w:szCs w:val="20"/>
         </w:rPr>
-        <w:t>Karn, P.</w:t>
+        <w:t>Karn</w:t>
+      </w:r>
+      <w:proofErr w:type="spellEnd"/>
+      <w:r>
+        <w:rPr>
+          <w:color w:val="000000"/>
+          <w:sz w:val="20"/>
+          <w:szCs w:val="20"/>
+        </w:rPr>
+        <w:t>, P.</w:t>
       </w:r>
       <w:r>
         <w:rPr>
@@ -7155,7 +9410,7 @@
         </w:rPr>
         <w:t> </w:t>
       </w:r>
-      <w:hyperlink r:id="rId20" w:tgtFrame="_blank" w:history="1">
+      <w:hyperlink r:id="rId19" w:tgtFrame="_blank" w:history="1">
         <w:r>
           <w:rPr>
             <w:rStyle w:val="Hyperlink"/>
@@ -7187,13 +9442,23 @@
           <w:szCs w:val="20"/>
         </w:rPr>
       </w:pPr>
+      <w:proofErr w:type="spellStart"/>
       <w:r>
         <w:rPr>
           <w:color w:val="000000"/>
           <w:sz w:val="20"/>
           <w:szCs w:val="20"/>
         </w:rPr>
-        <w:t>Karn, P. (2011).</w:t>
+        <w:t>Karn</w:t>
+      </w:r>
+      <w:proofErr w:type="spellEnd"/>
+      <w:r>
+        <w:rPr>
+          <w:color w:val="000000"/>
+          <w:sz w:val="20"/>
+          <w:szCs w:val="20"/>
+        </w:rPr>
+        <w:t>, P. (2011).</w:t>
       </w:r>
       <w:r>
         <w:rPr>
@@ -7240,7 +9505,7 @@
         </w:rPr>
         <w:t> </w:t>
       </w:r>
-      <w:hyperlink r:id="rId21" w:tgtFrame="_blank" w:history="1">
+      <w:hyperlink r:id="rId20" w:tgtFrame="_blank" w:history="1">
         <w:r>
           <w:rPr>
             <w:rStyle w:val="Hyperlink"/>
@@ -7277,7 +9542,39 @@
           <w:color w:val="000000"/>
           <w:sz w:val="20"/>
         </w:rPr>
-        <w:t>Rao, K. H. S., Jamadagni, K. S., Von Allmen, L. A., &amp; Shah, A. V. (1990). All-digital pseudo-coherent (PC) FSK modems. Paper presented at the</w:t>
+        <w:t xml:space="preserve">Rao, K. H. S., </w:t>
+      </w:r>
+      <w:proofErr w:type="spellStart"/>
+      <w:r>
+        <w:rPr>
+          <w:color w:val="000000"/>
+          <w:sz w:val="20"/>
+        </w:rPr>
+        <w:t>Jamadagni</w:t>
+      </w:r>
+      <w:proofErr w:type="spellEnd"/>
+      <w:r>
+        <w:rPr>
+          <w:color w:val="000000"/>
+          <w:sz w:val="20"/>
+        </w:rPr>
+        <w:t xml:space="preserve">, K. S., Von </w:t>
+      </w:r>
+      <w:proofErr w:type="spellStart"/>
+      <w:r>
+        <w:rPr>
+          <w:color w:val="000000"/>
+          <w:sz w:val="20"/>
+        </w:rPr>
+        <w:t>Allmen</w:t>
+      </w:r>
+      <w:proofErr w:type="spellEnd"/>
+      <w:r>
+        <w:rPr>
+          <w:color w:val="000000"/>
+          <w:sz w:val="20"/>
+        </w:rPr>
+        <w:t>, L. A., &amp; Shah, A. V. (1990). All-digital pseudo-coherent (PC) FSK modems. Paper presented at the</w:t>
       </w:r>
       <w:r>
         <w:rPr>
@@ -7335,13 +9632,23 @@
           <w:szCs w:val="20"/>
         </w:rPr>
       </w:pPr>
+      <w:proofErr w:type="spellStart"/>
       <w:r>
         <w:rPr>
           <w:color w:val="000000"/>
           <w:sz w:val="20"/>
           <w:szCs w:val="20"/>
         </w:rPr>
-        <w:t>Wallio, R.</w:t>
+        <w:t>Wallio</w:t>
+      </w:r>
+      <w:proofErr w:type="spellEnd"/>
+      <w:r>
+        <w:rPr>
+          <w:color w:val="000000"/>
+          <w:sz w:val="20"/>
+          <w:szCs w:val="20"/>
+        </w:rPr>
+        <w:t>, R.</w:t>
       </w:r>
       <w:r>
         <w:rPr>
@@ -7388,7 +9695,7 @@
         </w:rPr>
         <w:t> </w:t>
       </w:r>
-      <w:hyperlink r:id="rId22" w:tgtFrame="_blank" w:history="1">
+      <w:hyperlink r:id="rId21" w:tgtFrame="_blank" w:history="1">
         <w:r>
           <w:rPr>
             <w:rStyle w:val="Hyperlink"/>
@@ -7418,12 +9725,12 @@
         <w:pStyle w:val="SDAppendix"/>
         <w:pageBreakBefore/>
       </w:pPr>
-      <w:bookmarkStart w:id="47" w:name="_Ref49481101"/>
+      <w:bookmarkStart w:id="53" w:name="_Ref49481101"/>
       <w:r>
         <w:lastRenderedPageBreak/>
         <w:t>Product SPECIFICATION</w:t>
       </w:r>
-      <w:bookmarkEnd w:id="47"/>
+      <w:bookmarkEnd w:id="53"/>
     </w:p>
     <w:p/>
     <w:p>
@@ -7431,17 +9738,17 @@
         <w:pStyle w:val="SDAppendix"/>
         <w:pageBreakBefore/>
       </w:pPr>
-      <w:bookmarkStart w:id="48" w:name="_Ref49481190"/>
+      <w:bookmarkStart w:id="54" w:name="_Ref49481190"/>
       <w:r>
         <w:lastRenderedPageBreak/>
         <w:t>SOME INTERESTING RELEVANT DERIVATION</w:t>
       </w:r>
-      <w:bookmarkEnd w:id="48"/>
+      <w:bookmarkEnd w:id="54"/>
     </w:p>
     <w:p/>
     <w:sectPr>
-      <w:headerReference w:type="default" r:id="rId23"/>
-      <w:footerReference w:type="default" r:id="rId24"/>
+      <w:headerReference w:type="default" r:id="rId22"/>
+      <w:footerReference w:type="default" r:id="rId23"/>
       <w:pgSz w:w="12240" w:h="15840"/>
       <w:pgMar w:top="1440" w:right="1440" w:bottom="1440" w:left="1440" w:header="720" w:footer="720" w:gutter="0"/>
       <w:pgNumType w:start="1"/>
@@ -7560,7 +9867,7 @@
         <w:rStyle w:val="PageNumber"/>
         <w:noProof/>
       </w:rPr>
-      <w:t>15</w:t>
+      <w:t>11</w:t>
     </w:r>
     <w:r>
       <w:rPr>
@@ -7602,7 +9909,7 @@
         <w:rStyle w:val="PageNumber"/>
         <w:noProof/>
       </w:rPr>
-      <w:t>15</w:t>
+      <w:t>16</w:t>
     </w:r>
     <w:r>
       <w:rPr>
@@ -10808,7 +13115,7 @@
 </file>
 
 <file path=customXml/itemProps1.xml><?xml version="1.0" encoding="utf-8"?>
-<ds:datastoreItem xmlns:ds="http://schemas.openxmlformats.org/officeDocument/2006/customXml" ds:itemID="{02780627-4DD0-4F94-BEB6-64E617AC829B}">
+<ds:datastoreItem xmlns:ds="http://schemas.openxmlformats.org/officeDocument/2006/customXml" ds:itemID="{FA7C4085-4285-402A-A119-77D8B6D8486D}">
   <ds:schemaRefs>
     <ds:schemaRef ds:uri="http://schemas.openxmlformats.org/officeDocument/2006/bibliography"/>
   </ds:schemaRefs>

</xml_diff>